<commit_message>
added comments from forum to documentation
</commit_message>
<xml_diff>
--- a/AVLTree Documentation.docx
+++ b/AVLTree Documentation.docx
@@ -865,6 +865,182 @@
     </w:p>
     <w:p>
       <w:pPr>
+        <w:pStyle w:val="ListParagraph"/>
+        <w:numPr>
+          <w:ilvl w:val="0"/>
+          <w:numId w:val="2"/>
+        </w:numPr>
+        <w:bidi/>
+        <w:rPr>
+          <w:rFonts w:eastAsiaTheme="minorEastAsia"/>
+          <w:highlight w:val="yellow"/>
+          <w:lang w:val="en-US"/>
+        </w:rPr>
+      </w:pPr>
+      <w:r>
+        <w:rPr>
+          <w:rFonts w:eastAsiaTheme="minorEastAsia" w:hint="cs"/>
+          <w:highlight w:val="yellow"/>
+          <w:rtl/>
+          <w:lang w:val="en-US"/>
+        </w:rPr>
+        <w:t xml:space="preserve">לחשוב האם להוסיף שדה </w:t>
+      </w:r>
+      <w:r>
+        <w:rPr>
+          <w:rFonts w:eastAsiaTheme="minorEastAsia"/>
+          <w:highlight w:val="yellow"/>
+          <w:lang w:val="en-US"/>
+        </w:rPr>
+        <w:t>rank</w:t>
+      </w:r>
+      <w:r>
+        <w:rPr>
+          <w:rFonts w:eastAsiaTheme="minorEastAsia" w:hint="cs"/>
+          <w:highlight w:val="yellow"/>
+          <w:rtl/>
+          <w:lang w:val="en-US"/>
+        </w:rPr>
+        <w:t>, דן ממליץ.</w:t>
+      </w:r>
+    </w:p>
+    <w:p>
+      <w:pPr>
+        <w:pStyle w:val="ListParagraph"/>
+        <w:numPr>
+          <w:ilvl w:val="0"/>
+          <w:numId w:val="2"/>
+        </w:numPr>
+        <w:bidi/>
+        <w:rPr>
+          <w:rFonts w:eastAsiaTheme="minorEastAsia"/>
+          <w:highlight w:val="yellow"/>
+          <w:lang w:val="en-US"/>
+        </w:rPr>
+      </w:pPr>
+      <w:r>
+        <w:rPr>
+          <w:rFonts w:eastAsiaTheme="minorEastAsia" w:cs="Arial"/>
+          <w:highlight w:val="yellow"/>
+          <w:rtl/>
+          <w:lang w:val="en-US"/>
+        </w:rPr>
+        <w:t xml:space="preserve">במקרה שבו המפתח קיים בעץ, </w:t>
+      </w:r>
+      <w:r>
+        <w:rPr>
+          <w:rFonts w:eastAsiaTheme="minorEastAsia" w:cs="Arial" w:hint="cs"/>
+          <w:highlight w:val="yellow"/>
+          <w:rtl/>
+          <w:lang w:val="en-US"/>
+        </w:rPr>
+        <w:t>לא</w:t>
+      </w:r>
+      <w:r>
+        <w:rPr>
+          <w:rFonts w:eastAsiaTheme="minorEastAsia" w:cs="Arial"/>
+          <w:highlight w:val="yellow"/>
+          <w:rtl/>
+          <w:lang w:val="en-US"/>
+        </w:rPr>
+        <w:t xml:space="preserve"> </w:t>
+      </w:r>
+      <w:r>
+        <w:rPr>
+          <w:rFonts w:eastAsiaTheme="minorEastAsia" w:cs="Arial" w:hint="cs"/>
+          <w:highlight w:val="yellow"/>
+          <w:rtl/>
+          <w:lang w:val="en-US"/>
+        </w:rPr>
+        <w:t xml:space="preserve">צריך </w:t>
+      </w:r>
+      <w:r>
+        <w:rPr>
+          <w:rFonts w:eastAsiaTheme="minorEastAsia" w:cs="Arial"/>
+          <w:highlight w:val="yellow"/>
+          <w:rtl/>
+          <w:lang w:val="en-US"/>
+        </w:rPr>
+        <w:t>לעדכן את שדה ה</w:t>
+      </w:r>
+      <w:r>
+        <w:rPr>
+          <w:rFonts w:eastAsiaTheme="minorEastAsia"/>
+          <w:highlight w:val="yellow"/>
+          <w:lang w:val="en-US"/>
+        </w:rPr>
+        <w:t xml:space="preserve">info </w:t>
+      </w:r>
+      <w:r>
+        <w:rPr>
+          <w:rFonts w:eastAsiaTheme="minorEastAsia" w:cs="Arial"/>
+          <w:highlight w:val="yellow"/>
+          <w:rtl/>
+          <w:lang w:val="en-US"/>
+        </w:rPr>
+        <w:t>במסגרת פעולת ה</w:t>
+      </w:r>
+      <w:r>
+        <w:rPr>
+          <w:rFonts w:eastAsiaTheme="minorEastAsia"/>
+          <w:highlight w:val="yellow"/>
+          <w:lang w:val="en-US"/>
+        </w:rPr>
+        <w:t>inser</w:t>
+      </w:r>
+      <w:r>
+        <w:rPr>
+          <w:rFonts w:eastAsiaTheme="minorEastAsia"/>
+          <w:highlight w:val="yellow"/>
+          <w:lang w:val="en-US"/>
+        </w:rPr>
+        <w:t>t</w:t>
+      </w:r>
+    </w:p>
+    <w:p>
+      <w:pPr>
+        <w:pStyle w:val="ListParagraph"/>
+        <w:numPr>
+          <w:ilvl w:val="0"/>
+          <w:numId w:val="2"/>
+        </w:numPr>
+        <w:bidi/>
+        <w:rPr>
+          <w:rFonts w:eastAsiaTheme="minorEastAsia"/>
+          <w:highlight w:val="yellow"/>
+          <w:lang w:val="en-US"/>
+        </w:rPr>
+      </w:pPr>
+      <w:r>
+        <w:rPr>
+          <w:rFonts w:eastAsiaTheme="minorEastAsia" w:hint="cs"/>
+          <w:highlight w:val="yellow"/>
+          <w:rtl/>
+          <w:lang w:val="en-US"/>
+        </w:rPr>
+        <w:t>לקרוא בפורום את שרשור "ספירת פעולות כחלק מ</w:t>
+      </w:r>
+      <w:r>
+        <w:rPr>
+          <w:rFonts w:eastAsiaTheme="minorEastAsia"/>
+          <w:highlight w:val="yellow"/>
+          <w:lang w:val="en-US"/>
+        </w:rPr>
+        <w:t>insert</w:t>
+      </w:r>
+      <w:r>
+        <w:rPr>
+          <w:rFonts w:eastAsiaTheme="minorEastAsia" w:hint="cs"/>
+          <w:highlight w:val="yellow"/>
+          <w:rtl/>
+          <w:lang w:val="en-US"/>
+        </w:rPr>
+        <w:t>"</w:t>
+      </w:r>
+    </w:p>
+    <w:p>
+      <w:pPr>
+        <w:pStyle w:val="ListParagraph"/>
         <w:bidi/>
         <w:rPr>
           <w:rFonts w:eastAsiaTheme="minorEastAsia"/>
@@ -1018,6 +1194,7 @@
           <w:rtl/>
           <w:lang w:val="en-US"/>
         </w:rPr>
+        <w:lastRenderedPageBreak/>
         <w:t xml:space="preserve">סיבוכיות </w:t>
       </w:r>
       <w:r>
@@ -1321,7 +1498,6 @@
           <w:u w:val="single"/>
           <w:lang w:val="en-US"/>
         </w:rPr>
-        <w:lastRenderedPageBreak/>
         <w:t>Max()</w:t>
       </w:r>
     </w:p>
@@ -2358,6 +2534,7 @@
           <w:rtl/>
           <w:lang w:val="en-US"/>
         </w:rPr>
+        <w:lastRenderedPageBreak/>
         <w:t xml:space="preserve">המתודה מחזירה את ערך השדה </w:t>
       </w:r>
       <w:r>
@@ -2443,9 +2620,75 @@
     </w:p>
     <w:p>
       <w:pPr>
-        <w:bidi/>
-        <w:rPr>
-          <w:rFonts w:eastAsiaTheme="minorEastAsia"/>
+        <w:pStyle w:val="ListParagraph"/>
+        <w:numPr>
+          <w:ilvl w:val="0"/>
+          <w:numId w:val="1"/>
+        </w:numPr>
+        <w:bidi/>
+        <w:rPr>
+          <w:rFonts w:eastAsiaTheme="minorEastAsia"/>
+          <w:highlight w:val="yellow"/>
+          <w:lang w:val="en-US"/>
+        </w:rPr>
+      </w:pPr>
+      <w:r>
+        <w:rPr>
+          <w:rFonts w:eastAsiaTheme="minorEastAsia" w:hint="cs"/>
+          <w:highlight w:val="yellow"/>
+          <w:rtl/>
+          <w:lang w:val="en-US"/>
+        </w:rPr>
+        <w:t>לקרוא את הפוסט בפורום בכותרת "</w:t>
+      </w:r>
+      <w:r>
+        <w:rPr>
+          <w:highlight w:val="yellow"/>
+          <w:rtl/>
+        </w:rPr>
+        <w:t xml:space="preserve"> </w:t>
+      </w:r>
+      <w:r>
+        <w:rPr>
+          <w:rFonts w:eastAsiaTheme="minorEastAsia" w:cs="Arial"/>
+          <w:highlight w:val="yellow"/>
+          <w:rtl/>
+          <w:lang w:val="en-US"/>
+        </w:rPr>
+        <w:t xml:space="preserve">שינוי חתימת המחלקה </w:t>
+      </w:r>
+      <w:r>
+        <w:rPr>
+          <w:rFonts w:eastAsiaTheme="minorEastAsia"/>
+          <w:highlight w:val="yellow"/>
+          <w:lang w:val="en-US"/>
+        </w:rPr>
+        <w:t>AVLNod</w:t>
+      </w:r>
+      <w:r>
+        <w:rPr>
+          <w:rFonts w:eastAsiaTheme="minorEastAsia"/>
+          <w:highlight w:val="yellow"/>
+          <w:lang w:val="en-US"/>
+        </w:rPr>
+        <w:t>e</w:t>
+      </w:r>
+      <w:r>
+        <w:rPr>
+          <w:rFonts w:eastAsiaTheme="minorEastAsia" w:hint="cs"/>
+          <w:highlight w:val="yellow"/>
+          <w:rtl/>
+          <w:lang w:val="en-US"/>
+        </w:rPr>
+        <w:t>"</w:t>
+      </w:r>
+    </w:p>
+    <w:p>
+      <w:pPr>
+        <w:pStyle w:val="ListParagraph"/>
+        <w:bidi/>
+        <w:rPr>
+          <w:rFonts w:eastAsiaTheme="minorEastAsia" w:hint="cs"/>
           <w:lang w:val="en-US"/>
         </w:rPr>
       </w:pPr>
@@ -2475,12 +2718,142 @@
     </w:p>
     <w:p>
       <w:pPr>
-        <w:bidi/>
-        <w:rPr>
-          <w:rFonts w:eastAsiaTheme="minorEastAsia"/>
-          <w:b/>
-          <w:bCs/>
-          <w:u w:val="single"/>
+        <w:pStyle w:val="ListParagraph"/>
+        <w:numPr>
+          <w:ilvl w:val="0"/>
+          <w:numId w:val="1"/>
+        </w:numPr>
+        <w:bidi/>
+        <w:rPr>
+          <w:rFonts w:eastAsiaTheme="minorEastAsia"/>
+          <w:highlight w:val="yellow"/>
+          <w:lang w:val="en-US"/>
+        </w:rPr>
+      </w:pPr>
+      <w:r>
+        <w:rPr>
+          <w:rFonts w:eastAsiaTheme="minorEastAsia" w:cs="Arial" w:hint="cs"/>
+          <w:highlight w:val="yellow"/>
+          <w:rtl/>
+          <w:lang w:val="en-US"/>
+        </w:rPr>
+        <w:t xml:space="preserve">אי </w:t>
+      </w:r>
+      <w:r>
+        <w:rPr>
+          <w:rFonts w:eastAsiaTheme="minorEastAsia" w:cs="Arial"/>
+          <w:highlight w:val="yellow"/>
+          <w:rtl/>
+          <w:lang w:val="en-US"/>
+        </w:rPr>
+        <w:t>אפשר להניח שהעץ</w:t>
+      </w:r>
+      <w:r>
+        <w:rPr>
+          <w:rFonts w:eastAsiaTheme="minorEastAsia"/>
+          <w:highlight w:val="yellow"/>
+          <w:lang w:val="en-US"/>
+        </w:rPr>
+        <w:t xml:space="preserve"> t </w:t>
+      </w:r>
+      <w:r>
+        <w:rPr>
+          <w:rFonts w:eastAsiaTheme="minorEastAsia" w:cs="Arial"/>
+          <w:highlight w:val="yellow"/>
+          <w:rtl/>
+          <w:lang w:val="en-US"/>
+        </w:rPr>
+        <w:t>בגובה נמוך מהעץ שעליו מופעלת המתודה</w:t>
+      </w:r>
+      <w:r>
+        <w:rPr>
+          <w:rFonts w:eastAsiaTheme="minorEastAsia"/>
+          <w:highlight w:val="yellow"/>
+          <w:lang w:val="en-US"/>
+        </w:rPr>
+        <w:t xml:space="preserve"> (Tree) ?</w:t>
+      </w:r>
+    </w:p>
+    <w:p>
+      <w:pPr>
+        <w:pStyle w:val="ListParagraph"/>
+        <w:numPr>
+          <w:ilvl w:val="0"/>
+          <w:numId w:val="1"/>
+        </w:numPr>
+        <w:bidi/>
+        <w:rPr>
+          <w:rFonts w:eastAsiaTheme="minorEastAsia"/>
+          <w:highlight w:val="yellow"/>
+          <w:lang w:val="en-US"/>
+        </w:rPr>
+      </w:pPr>
+      <w:r>
+        <w:rPr>
+          <w:rFonts w:eastAsiaTheme="minorEastAsia" w:hint="cs"/>
+          <w:highlight w:val="yellow"/>
+          <w:rtl/>
+          <w:lang w:val="en-US"/>
+        </w:rPr>
+        <w:t>לקרוא את השרשור שהדס התחילה בכותרת "</w:t>
+      </w:r>
+      <w:r>
+        <w:rPr>
+          <w:rFonts w:eastAsiaTheme="minorEastAsia" w:hint="cs"/>
+          <w:highlight w:val="yellow"/>
+          <w:lang w:val="en-US"/>
+        </w:rPr>
+        <w:t>JOIN</w:t>
+      </w:r>
+      <w:r>
+        <w:rPr>
+          <w:rFonts w:eastAsiaTheme="minorEastAsia" w:hint="cs"/>
+          <w:highlight w:val="yellow"/>
+          <w:rtl/>
+          <w:lang w:val="en-US"/>
+        </w:rPr>
+        <w:t>"</w:t>
+      </w:r>
+    </w:p>
+    <w:p>
+      <w:pPr>
+        <w:pStyle w:val="ListParagraph"/>
+        <w:numPr>
+          <w:ilvl w:val="0"/>
+          <w:numId w:val="1"/>
+        </w:numPr>
+        <w:bidi/>
+        <w:rPr>
+          <w:rFonts w:eastAsiaTheme="minorEastAsia"/>
+          <w:highlight w:val="yellow"/>
+          <w:lang w:val="en-US"/>
+        </w:rPr>
+      </w:pPr>
+      <w:r>
+        <w:rPr>
+          <w:rFonts w:eastAsiaTheme="minorEastAsia" w:cs="Arial" w:hint="cs"/>
+          <w:highlight w:val="yellow"/>
+          <w:rtl/>
+          <w:lang w:val="en-US"/>
+        </w:rPr>
+        <w:t xml:space="preserve">לא </w:t>
+      </w:r>
+      <w:r>
+        <w:rPr>
+          <w:rFonts w:eastAsiaTheme="minorEastAsia" w:cs="Arial"/>
+          <w:highlight w:val="yellow"/>
+          <w:rtl/>
+          <w:lang w:val="en-US"/>
+        </w:rPr>
+        <w:t>ניתן להניח שלפחות אחד מהעצים אינו ריק</w:t>
+      </w:r>
+    </w:p>
+    <w:p>
+      <w:pPr>
+        <w:pStyle w:val="ListParagraph"/>
+        <w:bidi/>
+        <w:rPr>
+          <w:rFonts w:eastAsiaTheme="minorEastAsia"/>
           <w:lang w:val="en-US"/>
         </w:rPr>
       </w:pPr>
@@ -2620,6 +2993,48 @@
     </w:p>
     <w:p>
       <w:pPr>
+        <w:pStyle w:val="ListParagraph"/>
+        <w:numPr>
+          <w:ilvl w:val="0"/>
+          <w:numId w:val="1"/>
+        </w:numPr>
+        <w:bidi/>
+        <w:rPr>
+          <w:rFonts w:eastAsiaTheme="minorEastAsia"/>
+          <w:highlight w:val="yellow"/>
+          <w:rtl/>
+          <w:lang w:val="en-US"/>
+        </w:rPr>
+      </w:pPr>
+      <w:r>
+        <w:rPr>
+          <w:rFonts w:eastAsiaTheme="minorEastAsia" w:hint="cs"/>
+          <w:highlight w:val="yellow"/>
+          <w:rtl/>
+          <w:lang w:val="en-US"/>
+        </w:rPr>
+        <w:t>לזכור להשתמש ב-</w:t>
+      </w:r>
+      <w:r>
+        <w:rPr>
+          <w:rFonts w:eastAsiaTheme="minorEastAsia"/>
+          <w:highlight w:val="yellow"/>
+          <w:lang w:val="en-US"/>
+        </w:rPr>
+        <w:t>casting</w:t>
+      </w:r>
+      <w:r>
+        <w:rPr>
+          <w:rFonts w:eastAsiaTheme="minorEastAsia" w:hint="cs"/>
+          <w:highlight w:val="yellow"/>
+          <w:rtl/>
+          <w:lang w:val="en-US"/>
+        </w:rPr>
+        <w:t xml:space="preserve"> אם צריך</w:t>
+      </w:r>
+    </w:p>
+    <w:p>
+      <w:pPr>
         <w:bidi/>
         <w:rPr>
           <w:rFonts w:eastAsiaTheme="minorEastAsia"/>
@@ -3045,6 +3460,7 @@
           <w:rtl/>
           <w:lang w:val="en-US"/>
         </w:rPr>
+        <w:lastRenderedPageBreak/>
         <w:t xml:space="preserve">סיבוכיות המתודה היא </w:t>
       </w:r>
       <m:oMath>
@@ -3261,7 +3677,6 @@
           <w:rtl/>
           <w:lang w:val="en-US"/>
         </w:rPr>
-        <w:lastRenderedPageBreak/>
         <w:t xml:space="preserve">סיבוכיות המתודה היא </w:t>
       </w:r>
       <m:oMath>
@@ -3825,6 +4240,7 @@
           <w:rtl/>
           <w:lang w:val="en-US"/>
         </w:rPr>
+        <w:lastRenderedPageBreak/>
         <w:t xml:space="preserve">סיבוכיות המתודה היא </w:t>
       </w:r>
       <m:oMath>
@@ -3870,48 +4286,55 @@
           <w:lang w:val="en-US"/>
         </w:rPr>
       </w:pPr>
-    </w:p>
-    <w:p>
-      <w:pPr>
-        <w:bidi/>
-        <w:rPr>
-          <w:rFonts w:eastAsiaTheme="minorEastAsia"/>
-          <w:rtl/>
-          <w:lang w:val="en-US"/>
-        </w:rPr>
-      </w:pPr>
-    </w:p>
-    <w:p>
-      <w:pPr>
-        <w:bidi/>
-        <w:rPr>
-          <w:rFonts w:eastAsiaTheme="minorEastAsia"/>
-          <w:lang w:val="en-US"/>
-        </w:rPr>
-      </w:pPr>
-    </w:p>
-    <w:p>
-      <w:pPr>
-        <w:bidi/>
-        <w:rPr>
-          <w:rFonts w:eastAsiaTheme="minorEastAsia"/>
-          <w:rtl/>
-          <w:lang w:val="en-US"/>
-        </w:rPr>
-      </w:pPr>
-    </w:p>
-    <w:p>
-      <w:pPr>
-        <w:bidi/>
-        <w:rPr>
-          <w:rFonts w:eastAsiaTheme="minorEastAsia"/>
-          <w:b/>
-          <w:bCs/>
-          <w:i/>
-          <w:u w:val="single"/>
-          <w:lang w:val="en-US"/>
-        </w:rPr>
-      </w:pPr>
+      <w:r>
+        <w:rPr>
+          <w:rFonts w:eastAsiaTheme="minorEastAsia" w:hint="cs"/>
+          <w:b/>
+          <w:bCs/>
+          <w:u w:val="single"/>
+          <w:rtl/>
+          <w:lang w:val="en-US"/>
+        </w:rPr>
+        <w:t>שאלות נוספות</w:t>
+      </w:r>
+    </w:p>
+    <w:p>
+      <w:pPr>
+        <w:pStyle w:val="ListParagraph"/>
+        <w:numPr>
+          <w:ilvl w:val="0"/>
+          <w:numId w:val="1"/>
+        </w:numPr>
+        <w:bidi/>
+        <w:rPr>
+          <w:rFonts w:eastAsiaTheme="minorEastAsia"/>
+          <w:rtl/>
+          <w:lang w:val="en-US"/>
+        </w:rPr>
+      </w:pPr>
+      <w:r>
+        <w:rPr>
+          <w:rFonts w:eastAsiaTheme="minorEastAsia" w:hint="cs"/>
+          <w:rtl/>
+          <w:lang w:val="en-US"/>
+        </w:rPr>
+        <w:t xml:space="preserve">לקרוא את שרשור </w:t>
+      </w:r>
+      <w:r>
+        <w:rPr>
+          <w:rFonts w:eastAsiaTheme="minorEastAsia"/>
+          <w:lang w:val="en-US"/>
+        </w:rPr>
+        <w:t>finger search</w:t>
+      </w:r>
+      <w:r>
+        <w:rPr>
+          <w:rFonts w:eastAsiaTheme="minorEastAsia" w:hint="cs"/>
+          <w:rtl/>
+          <w:lang w:val="en-US"/>
+        </w:rPr>
+        <w:t xml:space="preserve"> כיצד למקם איברים חדשים</w:t>
+      </w:r>
     </w:p>
     <w:p>
       <w:pPr>
@@ -3941,6 +4364,241 @@
     </w:sectPr>
   </w:body>
 </w:document>
+</file>
+
+<file path=word/numbering.xml><?xml version="1.0" encoding="utf-8"?>
+<w:numbering xmlns:wpc="http://schemas.microsoft.com/office/word/2010/wordprocessingCanvas" xmlns:cx="http://schemas.microsoft.com/office/drawing/2014/chartex" xmlns:cx1="http://schemas.microsoft.com/office/drawing/2015/9/8/chartex" xmlns:cx2="http://schemas.microsoft.com/office/drawing/2015/10/21/chartex" xmlns:cx3="http://schemas.microsoft.com/office/drawing/2016/5/9/chartex" xmlns:cx4="http://schemas.microsoft.com/office/drawing/2016/5/10/chartex" xmlns:cx5="http://schemas.microsoft.com/office/drawing/2016/5/11/chartex" xmlns:cx6="http://schemas.microsoft.com/office/drawing/2016/5/12/chartex" xmlns:cx7="http://schemas.microsoft.com/office/drawing/2016/5/13/chartex" xmlns:cx8="http://schemas.microsoft.com/office/drawing/2016/5/14/chartex" xmlns:mc="http://schemas.openxmlformats.org/markup-compatibility/2006" xmlns:aink="http://schemas.microsoft.com/office/drawing/2016/ink" xmlns:am3d="http://schemas.microsoft.com/office/drawing/2017/model3d" xmlns:o="urn:schemas-microsoft-com:office:office" xmlns:r="http://schemas.openxmlformats.org/officeDocument/2006/relationships" xmlns:m="http://schemas.openxmlformats.org/officeDocument/2006/math" xmlns:v="urn:schemas-microsoft-com:vml" xmlns:wp14="http://schemas.microsoft.com/office/word/2010/wordprocessingDrawing" xmlns:wp="http://schemas.openxmlformats.org/drawingml/2006/wordprocessingDrawing" xmlns:w10="urn:schemas-microsoft-com:office:word" xmlns:w="http://schemas.openxmlformats.org/wordprocessingml/2006/main" xmlns:w14="http://schemas.microsoft.com/office/word/2010/wordml" xmlns:w15="http://schemas.microsoft.com/office/word/2012/wordml" xmlns:w16cex="http://schemas.microsoft.com/office/word/2018/wordml/cex" xmlns:w16cid="http://schemas.microsoft.com/office/word/2016/wordml/cid" xmlns:w16="http://schemas.microsoft.com/office/word/2018/wordml" xmlns:w16se="http://schemas.microsoft.com/office/word/2015/wordml/symex" xmlns:wpg="http://schemas.microsoft.com/office/word/2010/wordprocessingGroup" xmlns:wpi="http://schemas.microsoft.com/office/word/2010/wordprocessingInk" xmlns:wne="http://schemas.microsoft.com/office/word/2006/wordml" xmlns:wps="http://schemas.microsoft.com/office/word/2010/wordprocessingShape" mc:Ignorable="w14 w15 w16se w16cid w16 w16cex wp14">
+  <w:abstractNum w:abstractNumId="0" w15:restartNumberingAfterBreak="0">
+    <w:nsid w:val="114E0974"/>
+    <w:multiLevelType w:val="hybridMultilevel"/>
+    <w:tmpl w:val="6CDC96F4"/>
+    <w:lvl w:ilvl="0" w:tplc="C5C2351A">
+      <w:numFmt w:val="bullet"/>
+      <w:lvlText w:val=""/>
+      <w:lvlJc w:val="left"/>
+      <w:pPr>
+        <w:ind w:left="720" w:hanging="360"/>
+      </w:pPr>
+      <w:rPr>
+        <w:rFonts w:ascii="Symbol" w:eastAsiaTheme="minorEastAsia" w:hAnsi="Symbol" w:cstheme="minorBidi" w:hint="default"/>
+      </w:rPr>
+    </w:lvl>
+    <w:lvl w:ilvl="1" w:tplc="08090003" w:tentative="1">
+      <w:start w:val="1"/>
+      <w:numFmt w:val="bullet"/>
+      <w:lvlText w:val="o"/>
+      <w:lvlJc w:val="left"/>
+      <w:pPr>
+        <w:ind w:left="1440" w:hanging="360"/>
+      </w:pPr>
+      <w:rPr>
+        <w:rFonts w:ascii="Courier New" w:hAnsi="Courier New" w:cs="Courier New" w:hint="default"/>
+      </w:rPr>
+    </w:lvl>
+    <w:lvl w:ilvl="2" w:tplc="08090005" w:tentative="1">
+      <w:start w:val="1"/>
+      <w:numFmt w:val="bullet"/>
+      <w:lvlText w:val=""/>
+      <w:lvlJc w:val="left"/>
+      <w:pPr>
+        <w:ind w:left="2160" w:hanging="360"/>
+      </w:pPr>
+      <w:rPr>
+        <w:rFonts w:ascii="Wingdings" w:hAnsi="Wingdings" w:hint="default"/>
+      </w:rPr>
+    </w:lvl>
+    <w:lvl w:ilvl="3" w:tplc="08090001" w:tentative="1">
+      <w:start w:val="1"/>
+      <w:numFmt w:val="bullet"/>
+      <w:lvlText w:val=""/>
+      <w:lvlJc w:val="left"/>
+      <w:pPr>
+        <w:ind w:left="2880" w:hanging="360"/>
+      </w:pPr>
+      <w:rPr>
+        <w:rFonts w:ascii="Symbol" w:hAnsi="Symbol" w:hint="default"/>
+      </w:rPr>
+    </w:lvl>
+    <w:lvl w:ilvl="4" w:tplc="08090003" w:tentative="1">
+      <w:start w:val="1"/>
+      <w:numFmt w:val="bullet"/>
+      <w:lvlText w:val="o"/>
+      <w:lvlJc w:val="left"/>
+      <w:pPr>
+        <w:ind w:left="3600" w:hanging="360"/>
+      </w:pPr>
+      <w:rPr>
+        <w:rFonts w:ascii="Courier New" w:hAnsi="Courier New" w:cs="Courier New" w:hint="default"/>
+      </w:rPr>
+    </w:lvl>
+    <w:lvl w:ilvl="5" w:tplc="08090005" w:tentative="1">
+      <w:start w:val="1"/>
+      <w:numFmt w:val="bullet"/>
+      <w:lvlText w:val=""/>
+      <w:lvlJc w:val="left"/>
+      <w:pPr>
+        <w:ind w:left="4320" w:hanging="360"/>
+      </w:pPr>
+      <w:rPr>
+        <w:rFonts w:ascii="Wingdings" w:hAnsi="Wingdings" w:hint="default"/>
+      </w:rPr>
+    </w:lvl>
+    <w:lvl w:ilvl="6" w:tplc="08090001" w:tentative="1">
+      <w:start w:val="1"/>
+      <w:numFmt w:val="bullet"/>
+      <w:lvlText w:val=""/>
+      <w:lvlJc w:val="left"/>
+      <w:pPr>
+        <w:ind w:left="5040" w:hanging="360"/>
+      </w:pPr>
+      <w:rPr>
+        <w:rFonts w:ascii="Symbol" w:hAnsi="Symbol" w:hint="default"/>
+      </w:rPr>
+    </w:lvl>
+    <w:lvl w:ilvl="7" w:tplc="08090003" w:tentative="1">
+      <w:start w:val="1"/>
+      <w:numFmt w:val="bullet"/>
+      <w:lvlText w:val="o"/>
+      <w:lvlJc w:val="left"/>
+      <w:pPr>
+        <w:ind w:left="5760" w:hanging="360"/>
+      </w:pPr>
+      <w:rPr>
+        <w:rFonts w:ascii="Courier New" w:hAnsi="Courier New" w:cs="Courier New" w:hint="default"/>
+      </w:rPr>
+    </w:lvl>
+    <w:lvl w:ilvl="8" w:tplc="08090005" w:tentative="1">
+      <w:start w:val="1"/>
+      <w:numFmt w:val="bullet"/>
+      <w:lvlText w:val=""/>
+      <w:lvlJc w:val="left"/>
+      <w:pPr>
+        <w:ind w:left="6480" w:hanging="360"/>
+      </w:pPr>
+      <w:rPr>
+        <w:rFonts w:ascii="Wingdings" w:hAnsi="Wingdings" w:hint="default"/>
+      </w:rPr>
+    </w:lvl>
+  </w:abstractNum>
+  <w:abstractNum w:abstractNumId="1" w15:restartNumberingAfterBreak="0">
+    <w:nsid w:val="29E456A7"/>
+    <w:multiLevelType w:val="hybridMultilevel"/>
+    <w:tmpl w:val="A1D4E254"/>
+    <w:lvl w:ilvl="0" w:tplc="976CA97C">
+      <w:numFmt w:val="bullet"/>
+      <w:lvlText w:val=""/>
+      <w:lvlJc w:val="left"/>
+      <w:pPr>
+        <w:ind w:left="720" w:hanging="360"/>
+      </w:pPr>
+      <w:rPr>
+        <w:rFonts w:ascii="Symbol" w:eastAsiaTheme="minorEastAsia" w:hAnsi="Symbol" w:cstheme="minorBidi" w:hint="default"/>
+      </w:rPr>
+    </w:lvl>
+    <w:lvl w:ilvl="1" w:tplc="08090003" w:tentative="1">
+      <w:start w:val="1"/>
+      <w:numFmt w:val="bullet"/>
+      <w:lvlText w:val="o"/>
+      <w:lvlJc w:val="left"/>
+      <w:pPr>
+        <w:ind w:left="1440" w:hanging="360"/>
+      </w:pPr>
+      <w:rPr>
+        <w:rFonts w:ascii="Courier New" w:hAnsi="Courier New" w:cs="Courier New" w:hint="default"/>
+      </w:rPr>
+    </w:lvl>
+    <w:lvl w:ilvl="2" w:tplc="08090005" w:tentative="1">
+      <w:start w:val="1"/>
+      <w:numFmt w:val="bullet"/>
+      <w:lvlText w:val=""/>
+      <w:lvlJc w:val="left"/>
+      <w:pPr>
+        <w:ind w:left="2160" w:hanging="360"/>
+      </w:pPr>
+      <w:rPr>
+        <w:rFonts w:ascii="Wingdings" w:hAnsi="Wingdings" w:hint="default"/>
+      </w:rPr>
+    </w:lvl>
+    <w:lvl w:ilvl="3" w:tplc="08090001" w:tentative="1">
+      <w:start w:val="1"/>
+      <w:numFmt w:val="bullet"/>
+      <w:lvlText w:val=""/>
+      <w:lvlJc w:val="left"/>
+      <w:pPr>
+        <w:ind w:left="2880" w:hanging="360"/>
+      </w:pPr>
+      <w:rPr>
+        <w:rFonts w:ascii="Symbol" w:hAnsi="Symbol" w:hint="default"/>
+      </w:rPr>
+    </w:lvl>
+    <w:lvl w:ilvl="4" w:tplc="08090003" w:tentative="1">
+      <w:start w:val="1"/>
+      <w:numFmt w:val="bullet"/>
+      <w:lvlText w:val="o"/>
+      <w:lvlJc w:val="left"/>
+      <w:pPr>
+        <w:ind w:left="3600" w:hanging="360"/>
+      </w:pPr>
+      <w:rPr>
+        <w:rFonts w:ascii="Courier New" w:hAnsi="Courier New" w:cs="Courier New" w:hint="default"/>
+      </w:rPr>
+    </w:lvl>
+    <w:lvl w:ilvl="5" w:tplc="08090005" w:tentative="1">
+      <w:start w:val="1"/>
+      <w:numFmt w:val="bullet"/>
+      <w:lvlText w:val=""/>
+      <w:lvlJc w:val="left"/>
+      <w:pPr>
+        <w:ind w:left="4320" w:hanging="360"/>
+      </w:pPr>
+      <w:rPr>
+        <w:rFonts w:ascii="Wingdings" w:hAnsi="Wingdings" w:hint="default"/>
+      </w:rPr>
+    </w:lvl>
+    <w:lvl w:ilvl="6" w:tplc="08090001" w:tentative="1">
+      <w:start w:val="1"/>
+      <w:numFmt w:val="bullet"/>
+      <w:lvlText w:val=""/>
+      <w:lvlJc w:val="left"/>
+      <w:pPr>
+        <w:ind w:left="5040" w:hanging="360"/>
+      </w:pPr>
+      <w:rPr>
+        <w:rFonts w:ascii="Symbol" w:hAnsi="Symbol" w:hint="default"/>
+      </w:rPr>
+    </w:lvl>
+    <w:lvl w:ilvl="7" w:tplc="08090003" w:tentative="1">
+      <w:start w:val="1"/>
+      <w:numFmt w:val="bullet"/>
+      <w:lvlText w:val="o"/>
+      <w:lvlJc w:val="left"/>
+      <w:pPr>
+        <w:ind w:left="5760" w:hanging="360"/>
+      </w:pPr>
+      <w:rPr>
+        <w:rFonts w:ascii="Courier New" w:hAnsi="Courier New" w:cs="Courier New" w:hint="default"/>
+      </w:rPr>
+    </w:lvl>
+    <w:lvl w:ilvl="8" w:tplc="08090005" w:tentative="1">
+      <w:start w:val="1"/>
+      <w:numFmt w:val="bullet"/>
+      <w:lvlText w:val=""/>
+      <w:lvlJc w:val="left"/>
+      <w:pPr>
+        <w:ind w:left="6480" w:hanging="360"/>
+      </w:pPr>
+      <w:rPr>
+        <w:rFonts w:ascii="Wingdings" w:hAnsi="Wingdings" w:hint="default"/>
+      </w:rPr>
+    </w:lvl>
+  </w:abstractNum>
+  <w:num w:numId="1">
+    <w:abstractNumId w:val="1"/>
+  </w:num>
+  <w:num w:numId="2">
+    <w:abstractNumId w:val="0"/>
+  </w:num>
+</w:numbering>
 </file>
 
 <file path=word/styles.xml><?xml version="1.0" encoding="utf-8"?>
@@ -4379,6 +5037,46 @@
       <w:color w:val="808080"/>
     </w:rPr>
   </w:style>
+  <w:style w:type="paragraph" w:styleId="ListParagraph">
+    <w:name w:val="List Paragraph"/>
+    <w:basedOn w:val="Normal"/>
+    <w:uiPriority w:val="34"/>
+    <w:qFormat/>
+    <w:rsid w:val="00ED47B1"/>
+    <w:pPr>
+      <w:ind w:left="720"/>
+      <w:contextualSpacing/>
+    </w:pPr>
+  </w:style>
+  <w:style w:type="paragraph" w:styleId="NormalWeb">
+    <w:name w:val="Normal (Web)"/>
+    <w:basedOn w:val="Normal"/>
+    <w:uiPriority w:val="99"/>
+    <w:semiHidden/>
+    <w:unhideWhenUsed/>
+    <w:rsid w:val="00DF1DC4"/>
+    <w:pPr>
+      <w:spacing w:before="100" w:beforeAutospacing="1" w:after="100" w:afterAutospacing="1" w:line="240" w:lineRule="auto"/>
+    </w:pPr>
+    <w:rPr>
+      <w:rFonts w:ascii="Times New Roman" w:eastAsia="Times New Roman" w:hAnsi="Times New Roman" w:cs="Times New Roman"/>
+      <w:sz w:val="24"/>
+      <w:szCs w:val="24"/>
+      <w:lang w:eastAsia="en-GB"/>
+    </w:rPr>
+  </w:style>
+  <w:style w:type="character" w:styleId="Hyperlink">
+    <w:name w:val="Hyperlink"/>
+    <w:basedOn w:val="DefaultParagraphFont"/>
+    <w:uiPriority w:val="99"/>
+    <w:semiHidden/>
+    <w:unhideWhenUsed/>
+    <w:rsid w:val="00DF1DC4"/>
+    <w:rPr>
+      <w:color w:val="0000FF"/>
+      <w:u w:val="single"/>
+    </w:rPr>
+  </w:style>
 </w:styles>
 </file>
 

</xml_diff>

<commit_message>
added a comment in doc
</commit_message>
<xml_diff>
--- a/AVLTree Documentation.docx
+++ b/AVLTree Documentation.docx
@@ -199,7 +199,6 @@
       <w:pPr>
         <w:bidi/>
         <w:rPr>
-          <w:rFonts w:hint="cs"/>
           <w:rtl/>
           <w:lang w:val="en-US"/>
         </w:rPr>
@@ -996,6 +995,15 @@
         </w:rPr>
         <w:t>t</w:t>
       </w:r>
+      <w:r>
+        <w:rPr>
+          <w:rFonts w:eastAsiaTheme="minorEastAsia" w:hint="cs"/>
+          <w:highlight w:val="yellow"/>
+          <w:rtl/>
+          <w:lang w:val="en-US"/>
+        </w:rPr>
+        <w:t xml:space="preserve"> (אבל מה כן?)</w:t>
+      </w:r>
     </w:p>
     <w:p>
       <w:pPr>
@@ -2663,20 +2671,12 @@
           <w:highlight w:val="yellow"/>
           <w:lang w:val="en-US"/>
         </w:rPr>
-        <w:t>AVLNod</w:t>
-      </w:r>
-      <w:r>
-        <w:rPr>
-          <w:rFonts w:eastAsiaTheme="minorEastAsia"/>
+        <w:t>AVLNode</w:t>
+      </w:r>
+      <w:r>
+        <w:rPr>
+          <w:rFonts w:eastAsiaTheme="minorEastAsia" w:hint="cs"/>
           <w:highlight w:val="yellow"/>
-          <w:lang w:val="en-US"/>
-        </w:rPr>
-        <w:t>e</w:t>
-      </w:r>
-      <w:r>
-        <w:rPr>
-          <w:rFonts w:eastAsiaTheme="minorEastAsia" w:hint="cs"/>
-          <w:highlight w:val="yellow"/>
           <w:rtl/>
           <w:lang w:val="en-US"/>
         </w:rPr>
@@ -2688,7 +2688,7 @@
         <w:pStyle w:val="ListParagraph"/>
         <w:bidi/>
         <w:rPr>
-          <w:rFonts w:eastAsiaTheme="minorEastAsia" w:hint="cs"/>
+          <w:rFonts w:eastAsiaTheme="minorEastAsia"/>
           <w:lang w:val="en-US"/>
         </w:rPr>
       </w:pPr>

</xml_diff>

<commit_message>
added insert helping functions
</commit_message>
<xml_diff>
--- a/AVLTree Documentation.docx
+++ b/AVLTree Documentation.docx
@@ -83,6 +83,7 @@
         </w:rPr>
         <w:t xml:space="preserve">מתודות </w:t>
       </w:r>
+      <w:proofErr w:type="spellStart"/>
       <w:r>
         <w:rPr>
           <w:b/>
@@ -92,25 +93,37 @@
         </w:rPr>
         <w:t>AVLTree</w:t>
       </w:r>
-    </w:p>
-    <w:p>
-      <w:pPr>
-        <w:bidi/>
-        <w:rPr>
-          <w:b/>
-          <w:bCs/>
-          <w:u w:val="single"/>
-          <w:lang w:val="en-US"/>
-        </w:rPr>
-      </w:pPr>
-      <w:r>
-        <w:rPr>
-          <w:b/>
-          <w:bCs/>
-          <w:u w:val="single"/>
-          <w:lang w:val="en-US"/>
-        </w:rPr>
-        <w:t>AVLTree()</w:t>
+      <w:proofErr w:type="spellEnd"/>
+    </w:p>
+    <w:p>
+      <w:pPr>
+        <w:bidi/>
+        <w:rPr>
+          <w:b/>
+          <w:bCs/>
+          <w:u w:val="single"/>
+          <w:lang w:val="en-US"/>
+        </w:rPr>
+      </w:pPr>
+      <w:proofErr w:type="spellStart"/>
+      <w:r>
+        <w:rPr>
+          <w:b/>
+          <w:bCs/>
+          <w:u w:val="single"/>
+          <w:lang w:val="en-US"/>
+        </w:rPr>
+        <w:t>AVLTree</w:t>
+      </w:r>
+      <w:proofErr w:type="spellEnd"/>
+      <w:r>
+        <w:rPr>
+          <w:b/>
+          <w:bCs/>
+          <w:u w:val="single"/>
+          <w:lang w:val="en-US"/>
+        </w:rPr>
+        <w:t>()</w:t>
       </w:r>
     </w:p>
     <w:p>
@@ -811,14 +824,15 @@
           <w:rtl/>
           <w:lang w:val="en-US"/>
         </w:rPr>
-        <w:t>, עד להגעה ל-</w:t>
-      </w:r>
-      <w:r>
-        <w:rPr>
-          <w:rFonts w:eastAsiaTheme="minorEastAsia"/>
-          <w:lang w:val="en-US"/>
-        </w:rPr>
-        <w:t>null</w:t>
+        <w:t>, עד להגעה ל</w:t>
+      </w:r>
+      <w:r>
+        <w:rPr>
+          <w:rFonts w:eastAsiaTheme="minorEastAsia" w:hint="cs"/>
+          <w:rtl/>
+          <w:lang w:val="en-US"/>
+        </w:rPr>
+        <w:t>עלה וירטואלי</w:t>
       </w:r>
       <w:r>
         <w:rPr>
@@ -851,94 +865,34 @@
           <w:lang w:val="en-US"/>
         </w:rPr>
       </w:pPr>
-      <w:r>
-        <w:rPr>
-          <w:rFonts w:eastAsiaTheme="minorEastAsia"/>
-          <w:b/>
-          <w:bCs/>
-          <w:u w:val="single"/>
-          <w:lang w:val="en-US"/>
-        </w:rPr>
-        <w:t>Insert(int k, String s)</w:t>
-      </w:r>
-    </w:p>
-    <w:p>
-      <w:pPr>
-        <w:pStyle w:val="ListParagraph"/>
-        <w:numPr>
-          <w:ilvl w:val="0"/>
-          <w:numId w:val="2"/>
-        </w:numPr>
-        <w:bidi/>
-        <w:rPr>
-          <w:rFonts w:eastAsiaTheme="minorEastAsia"/>
-          <w:highlight w:val="yellow"/>
-          <w:lang w:val="en-US"/>
-        </w:rPr>
-      </w:pPr>
-      <w:r>
-        <w:rPr>
-          <w:rFonts w:eastAsiaTheme="minorEastAsia" w:hint="cs"/>
-          <w:highlight w:val="yellow"/>
-          <w:rtl/>
-          <w:lang w:val="en-US"/>
-        </w:rPr>
-        <w:t xml:space="preserve">לחשוב האם להוסיף שדה </w:t>
-      </w:r>
-      <w:r>
-        <w:rPr>
-          <w:rFonts w:eastAsiaTheme="minorEastAsia"/>
-          <w:highlight w:val="yellow"/>
-          <w:lang w:val="en-US"/>
-        </w:rPr>
-        <w:t>rank</w:t>
-      </w:r>
-      <w:r>
-        <w:rPr>
-          <w:rFonts w:eastAsiaTheme="minorEastAsia" w:hint="cs"/>
-          <w:highlight w:val="yellow"/>
-          <w:rtl/>
-          <w:lang w:val="en-US"/>
-        </w:rPr>
-        <w:t>, דן ממליץ.</w:t>
-      </w:r>
-    </w:p>
-    <w:p>
-      <w:pPr>
-        <w:pStyle w:val="ListParagraph"/>
-        <w:numPr>
-          <w:ilvl w:val="0"/>
-          <w:numId w:val="2"/>
-        </w:numPr>
-        <w:bidi/>
-        <w:rPr>
-          <w:rFonts w:eastAsiaTheme="minorEastAsia"/>
-          <w:highlight w:val="yellow"/>
-          <w:lang w:val="en-US"/>
-        </w:rPr>
-      </w:pPr>
-      <w:r>
-        <w:rPr>
-          <w:rFonts w:eastAsiaTheme="minorEastAsia" w:cs="Arial"/>
-          <w:highlight w:val="yellow"/>
-          <w:rtl/>
-          <w:lang w:val="en-US"/>
-        </w:rPr>
-        <w:t xml:space="preserve">במקרה שבו המפתח קיים בעץ, </w:t>
-      </w:r>
-      <w:r>
-        <w:rPr>
-          <w:rFonts w:eastAsiaTheme="minorEastAsia" w:cs="Arial" w:hint="cs"/>
-          <w:highlight w:val="yellow"/>
-          <w:rtl/>
-          <w:lang w:val="en-US"/>
-        </w:rPr>
-        <w:t>לא</w:t>
-      </w:r>
-      <w:r>
-        <w:rPr>
-          <w:rFonts w:eastAsiaTheme="minorEastAsia" w:cs="Arial"/>
-          <w:highlight w:val="yellow"/>
+      <w:proofErr w:type="spellStart"/>
+      <w:r>
+        <w:rPr>
+          <w:rFonts w:eastAsiaTheme="minorEastAsia"/>
+          <w:b/>
+          <w:bCs/>
+          <w:u w:val="single"/>
+          <w:lang w:val="en-US"/>
+        </w:rPr>
+        <w:t>treePosition</w:t>
+      </w:r>
+      <w:proofErr w:type="spellEnd"/>
+      <w:r>
+        <w:rPr>
+          <w:rFonts w:eastAsiaTheme="minorEastAsia"/>
+          <w:b/>
+          <w:bCs/>
+          <w:u w:val="single"/>
+          <w:lang w:val="en-US"/>
+        </w:rPr>
+        <w:t>(int k)</w:t>
+      </w:r>
+      <w:r>
+        <w:rPr>
+          <w:rFonts w:eastAsiaTheme="minorEastAsia" w:hint="cs"/>
+          <w:b/>
+          <w:bCs/>
+          <w:u w:val="single"/>
           <w:rtl/>
           <w:lang w:val="en-US"/>
         </w:rPr>
@@ -946,280 +900,77 @@
       </w:r>
       <w:r>
         <w:rPr>
-          <w:rFonts w:eastAsiaTheme="minorEastAsia" w:cs="Arial" w:hint="cs"/>
-          <w:highlight w:val="yellow"/>
-          <w:rtl/>
-          <w:lang w:val="en-US"/>
-        </w:rPr>
-        <w:t xml:space="preserve">צריך </w:t>
-      </w:r>
-      <w:r>
-        <w:rPr>
-          <w:rFonts w:eastAsiaTheme="minorEastAsia" w:cs="Arial"/>
-          <w:highlight w:val="yellow"/>
-          <w:rtl/>
-          <w:lang w:val="en-US"/>
-        </w:rPr>
-        <w:t>לעדכן את שדה ה</w:t>
-      </w:r>
-      <w:r>
-        <w:rPr>
-          <w:rFonts w:eastAsiaTheme="minorEastAsia"/>
-          <w:highlight w:val="yellow"/>
-          <w:lang w:val="en-US"/>
-        </w:rPr>
-        <w:t xml:space="preserve">info </w:t>
-      </w:r>
-      <w:r>
-        <w:rPr>
-          <w:rFonts w:eastAsiaTheme="minorEastAsia" w:cs="Arial"/>
-          <w:highlight w:val="yellow"/>
-          <w:rtl/>
-          <w:lang w:val="en-US"/>
-        </w:rPr>
-        <w:t>במסגרת פעולת ה</w:t>
-      </w:r>
-      <w:r>
-        <w:rPr>
-          <w:rFonts w:eastAsiaTheme="minorEastAsia"/>
-          <w:highlight w:val="yellow"/>
-          <w:lang w:val="en-US"/>
-        </w:rPr>
-        <w:t>inser</w:t>
-      </w:r>
-      <w:r>
-        <w:rPr>
-          <w:rFonts w:eastAsiaTheme="minorEastAsia"/>
-          <w:highlight w:val="yellow"/>
-          <w:lang w:val="en-US"/>
-        </w:rPr>
-        <w:t>t</w:t>
-      </w:r>
-      <w:r>
-        <w:rPr>
-          <w:rFonts w:eastAsiaTheme="minorEastAsia" w:hint="cs"/>
-          <w:highlight w:val="yellow"/>
-          <w:rtl/>
-          <w:lang w:val="en-US"/>
-        </w:rPr>
-        <w:t xml:space="preserve"> (אבל מה כן?)</w:t>
-      </w:r>
-    </w:p>
-    <w:p>
-      <w:pPr>
-        <w:pStyle w:val="ListParagraph"/>
-        <w:numPr>
-          <w:ilvl w:val="0"/>
-          <w:numId w:val="2"/>
-        </w:numPr>
-        <w:bidi/>
-        <w:rPr>
-          <w:rFonts w:eastAsiaTheme="minorEastAsia"/>
-          <w:highlight w:val="yellow"/>
-          <w:lang w:val="en-US"/>
-        </w:rPr>
-      </w:pPr>
-      <w:r>
-        <w:rPr>
-          <w:rFonts w:eastAsiaTheme="minorEastAsia" w:hint="cs"/>
-          <w:highlight w:val="yellow"/>
-          <w:rtl/>
-          <w:lang w:val="en-US"/>
-        </w:rPr>
-        <w:t>לקרוא בפורום את שרשור "ספירת פעולות כחלק מ</w:t>
-      </w:r>
-      <w:r>
-        <w:rPr>
-          <w:rFonts w:eastAsiaTheme="minorEastAsia"/>
-          <w:highlight w:val="yellow"/>
-          <w:lang w:val="en-US"/>
-        </w:rPr>
-        <w:t>insert</w:t>
-      </w:r>
-      <w:r>
-        <w:rPr>
-          <w:rFonts w:eastAsiaTheme="minorEastAsia" w:hint="cs"/>
-          <w:highlight w:val="yellow"/>
-          <w:rtl/>
-          <w:lang w:val="en-US"/>
-        </w:rPr>
-        <w:t>"</w:t>
-      </w:r>
-    </w:p>
-    <w:p>
-      <w:pPr>
-        <w:pStyle w:val="ListParagraph"/>
-        <w:bidi/>
-        <w:rPr>
-          <w:rFonts w:eastAsiaTheme="minorEastAsia"/>
-          <w:rtl/>
-          <w:lang w:val="en-US"/>
-        </w:rPr>
-      </w:pPr>
-    </w:p>
-    <w:p>
-      <w:pPr>
-        <w:bidi/>
-        <w:rPr>
-          <w:rFonts w:eastAsiaTheme="minorEastAsia"/>
-          <w:b/>
-          <w:bCs/>
-          <w:u w:val="single"/>
-          <w:rtl/>
-          <w:lang w:val="en-US"/>
-        </w:rPr>
-      </w:pPr>
-      <w:r>
-        <w:rPr>
-          <w:rFonts w:eastAsiaTheme="minorEastAsia"/>
-          <w:b/>
-          <w:bCs/>
-          <w:u w:val="single"/>
-          <w:lang w:val="en-US"/>
-        </w:rPr>
-        <w:t>Delete(int k)</w:t>
-      </w:r>
-    </w:p>
-    <w:p>
-      <w:pPr>
-        <w:bidi/>
-        <w:rPr>
-          <w:rFonts w:eastAsiaTheme="minorEastAsia"/>
-          <w:rtl/>
-          <w:lang w:val="en-US"/>
-        </w:rPr>
-      </w:pPr>
-    </w:p>
-    <w:p>
-      <w:pPr>
-        <w:bidi/>
-        <w:rPr>
-          <w:rFonts w:eastAsiaTheme="minorEastAsia"/>
-          <w:b/>
-          <w:bCs/>
-          <w:u w:val="single"/>
-          <w:lang w:val="en-US"/>
-        </w:rPr>
-      </w:pPr>
-      <w:r>
-        <w:rPr>
-          <w:rFonts w:eastAsiaTheme="minorEastAsia"/>
-          <w:b/>
-          <w:bCs/>
-          <w:u w:val="single"/>
-          <w:lang w:val="en-US"/>
-        </w:rPr>
-        <w:t>Min()</w:t>
-      </w:r>
-    </w:p>
-    <w:p>
-      <w:pPr>
-        <w:bidi/>
-        <w:rPr>
-          <w:rFonts w:eastAsiaTheme="minorEastAsia"/>
-          <w:rtl/>
-          <w:lang w:val="en-US"/>
-        </w:rPr>
-      </w:pPr>
-      <w:r>
-        <w:rPr>
-          <w:rFonts w:eastAsiaTheme="minorEastAsia" w:hint="cs"/>
-          <w:rtl/>
-          <w:lang w:val="en-US"/>
-        </w:rPr>
-        <w:t>המתודה</w:t>
-      </w:r>
-      <w:r>
-        <w:rPr>
-          <w:rFonts w:eastAsiaTheme="minorEastAsia" w:hint="cs"/>
-          <w:rtl/>
-          <w:lang w:val="en-US"/>
-        </w:rPr>
-        <w:t xml:space="preserve"> מתחילה עם מצביע לשורש העץ ויורדת עם המצביע לבן השמאלי כל עוד </w:t>
-      </w:r>
-      <w:r>
-        <w:rPr>
-          <w:rFonts w:eastAsiaTheme="minorEastAsia" w:hint="cs"/>
-          <w:rtl/>
-          <w:lang w:val="en-US"/>
-        </w:rPr>
-        <w:t>הבן השמאלי קיים (והוא לא עלה וירטואלי, כדי להגיע לעלה האמיתי ה</w:t>
-      </w:r>
-      <w:r>
-        <w:rPr>
-          <w:rFonts w:eastAsiaTheme="minorEastAsia" w:hint="cs"/>
-          <w:rtl/>
-          <w:lang w:val="en-US"/>
-        </w:rPr>
-        <w:t>נדרש</w:t>
-      </w:r>
-      <w:r>
-        <w:rPr>
-          <w:rFonts w:eastAsiaTheme="minorEastAsia" w:hint="cs"/>
-          <w:rtl/>
-          <w:lang w:val="en-US"/>
-        </w:rPr>
-        <w:t xml:space="preserve">). </w:t>
-      </w:r>
-      <w:r>
-        <w:rPr>
-          <w:rFonts w:eastAsiaTheme="minorEastAsia" w:hint="cs"/>
-          <w:rtl/>
-          <w:lang w:val="en-US"/>
-        </w:rPr>
-        <w:t>המתודה</w:t>
-      </w:r>
-      <w:r>
-        <w:rPr>
-          <w:rFonts w:eastAsiaTheme="minorEastAsia" w:hint="cs"/>
-          <w:rtl/>
-          <w:lang w:val="en-US"/>
-        </w:rPr>
-        <w:t xml:space="preserve"> מחזירה את </w:t>
-      </w:r>
-      <w:r>
-        <w:rPr>
-          <w:rFonts w:eastAsiaTheme="minorEastAsia" w:hint="cs"/>
-          <w:rtl/>
-          <w:lang w:val="en-US"/>
-        </w:rPr>
-        <w:t>ערך העלה השמאלי ביותר בעץ.</w:t>
-      </w:r>
-    </w:p>
-    <w:p>
-      <w:pPr>
-        <w:bidi/>
-        <w:rPr>
-          <w:rFonts w:eastAsiaTheme="minorEastAsia"/>
-          <w:i/>
-          <w:rtl/>
-          <w:lang w:val="en-US"/>
-        </w:rPr>
-      </w:pPr>
-      <w:r>
-        <w:rPr>
-          <w:rFonts w:eastAsiaTheme="minorEastAsia" w:hint="cs"/>
-          <w:rtl/>
-          <w:lang w:val="en-US"/>
-        </w:rPr>
-        <w:lastRenderedPageBreak/>
-        <w:t xml:space="preserve">סיבוכיות </w:t>
-      </w:r>
-      <w:r>
-        <w:rPr>
-          <w:rFonts w:eastAsiaTheme="minorEastAsia" w:hint="cs"/>
-          <w:rtl/>
-          <w:lang w:val="en-US"/>
-        </w:rPr>
-        <w:t>המתודה</w:t>
-      </w:r>
-      <w:r>
-        <w:rPr>
-          <w:rFonts w:eastAsiaTheme="minorEastAsia" w:hint="cs"/>
-          <w:rtl/>
-          <w:lang w:val="en-US"/>
-        </w:rPr>
-        <w:t xml:space="preserve"> היא </w:t>
+          <w:rFonts w:eastAsiaTheme="minorEastAsia"/>
+          <w:b/>
+          <w:bCs/>
+          <w:u w:val="single"/>
+          <w:rtl/>
+          <w:lang w:val="en-US"/>
+        </w:rPr>
+        <w:t>–</w:t>
+      </w:r>
+      <w:r>
+        <w:rPr>
+          <w:rFonts w:eastAsiaTheme="minorEastAsia" w:hint="cs"/>
+          <w:b/>
+          <w:bCs/>
+          <w:u w:val="single"/>
+          <w:rtl/>
+          <w:lang w:val="en-US"/>
+        </w:rPr>
+        <w:t xml:space="preserve"> פעולת עזר</w:t>
+      </w:r>
+    </w:p>
+    <w:p>
+      <w:pPr>
+        <w:bidi/>
+        <w:rPr>
+          <w:rFonts w:eastAsiaTheme="minorEastAsia"/>
+          <w:rtl/>
+          <w:lang w:val="en-US"/>
+        </w:rPr>
+      </w:pPr>
+      <w:r>
+        <w:rPr>
+          <w:rFonts w:eastAsiaTheme="minorEastAsia" w:hint="cs"/>
+          <w:rtl/>
+          <w:lang w:val="en-US"/>
+        </w:rPr>
+        <w:t>ה</w:t>
+      </w:r>
+      <w:r>
+        <w:rPr>
+          <w:rFonts w:eastAsiaTheme="minorEastAsia" w:hint="cs"/>
+          <w:rtl/>
+          <w:lang w:val="en-US"/>
+        </w:rPr>
+        <w:t>מתוד</w:t>
+      </w:r>
+      <w:r>
+        <w:rPr>
+          <w:rFonts w:eastAsiaTheme="minorEastAsia" w:hint="cs"/>
+          <w:rtl/>
+          <w:lang w:val="en-US"/>
+        </w:rPr>
+        <w:t xml:space="preserve">ה מקבלת מפתח להכנסה ומחזירה את צומת ההורה של המיקום המתאים להכנסה. אם המפתח קיים כבר בעץ, מחזירה את הצומת עם המפתח שהתקבל. </w:t>
+      </w:r>
+    </w:p>
+    <w:p>
+      <w:pPr>
+        <w:bidi/>
+        <w:rPr>
+          <w:rFonts w:eastAsiaTheme="minorEastAsia"/>
+          <w:rtl/>
+          <w:lang w:val="en-US"/>
+        </w:rPr>
+      </w:pPr>
+      <w:r>
+        <w:rPr>
+          <w:rFonts w:eastAsiaTheme="minorEastAsia" w:hint="cs"/>
+          <w:rtl/>
+          <w:lang w:val="en-US"/>
+        </w:rPr>
+        <w:t xml:space="preserve">סיבוכיות המתודה היא </w:t>
       </w:r>
       <m:oMath>
         <m:r>
@@ -1384,22 +1135,207 @@
           <w:rtl/>
           <w:lang w:val="en-US"/>
         </w:rPr>
-        <w:t xml:space="preserve"> וכדי להגיע לעלה השמאלי ביותר בעץ (בעל הערך המינימלי)</w:t>
-      </w:r>
-      <w:r>
-        <w:rPr>
-          <w:rFonts w:eastAsiaTheme="minorEastAsia" w:hint="cs"/>
+        <w:t xml:space="preserve"> ובמקרה הגרוע בכל איטרציה של לולאת ה-</w:t>
+      </w:r>
+      <w:r>
+        <w:rPr>
+          <w:rFonts w:eastAsiaTheme="minorEastAsia"/>
+          <w:lang w:val="en-US"/>
+        </w:rPr>
+        <w:t>while</w:t>
+      </w:r>
+      <w:r>
+        <w:rPr>
+          <w:rFonts w:eastAsiaTheme="minorEastAsia" w:hint="cs"/>
+          <w:rtl/>
+          <w:lang w:val="en-US"/>
+        </w:rPr>
+        <w:t xml:space="preserve"> לא מוצאים את המפתח ולכן יורדים רמה בעץ, עד להגעה ל</w:t>
+      </w:r>
+      <w:r>
+        <w:rPr>
+          <w:rFonts w:eastAsiaTheme="minorEastAsia" w:hint="cs"/>
+          <w:rtl/>
+          <w:lang w:val="en-US"/>
+        </w:rPr>
+        <w:t>עלה וירטואלי.</w:t>
+      </w:r>
+    </w:p>
+    <w:p>
+      <w:pPr>
+        <w:bidi/>
+        <w:rPr>
+          <w:rFonts w:eastAsiaTheme="minorEastAsia"/>
+          <w:rtl/>
+          <w:lang w:val="en-US"/>
+        </w:rPr>
+      </w:pPr>
+    </w:p>
+    <w:p>
+      <w:pPr>
+        <w:bidi/>
+        <w:rPr>
+          <w:rFonts w:eastAsiaTheme="minorEastAsia"/>
+          <w:b/>
+          <w:bCs/>
+          <w:u w:val="single"/>
+          <w:rtl/>
+          <w:lang w:val="en-US"/>
+        </w:rPr>
+      </w:pPr>
+      <w:proofErr w:type="spellStart"/>
+      <w:r>
+        <w:rPr>
+          <w:rFonts w:eastAsiaTheme="minorEastAsia"/>
+          <w:b/>
+          <w:bCs/>
+          <w:u w:val="single"/>
+          <w:lang w:val="en-US"/>
+        </w:rPr>
+        <w:t>insertBST</w:t>
+      </w:r>
+      <w:proofErr w:type="spellEnd"/>
+      <w:r>
+        <w:rPr>
+          <w:rFonts w:eastAsiaTheme="minorEastAsia"/>
+          <w:b/>
+          <w:bCs/>
+          <w:u w:val="single"/>
+          <w:lang w:val="en-US"/>
+        </w:rPr>
+        <w:t>(</w:t>
+      </w:r>
+      <w:proofErr w:type="spellStart"/>
+      <w:r>
+        <w:rPr>
+          <w:rFonts w:eastAsiaTheme="minorEastAsia"/>
+          <w:b/>
+          <w:bCs/>
+          <w:u w:val="single"/>
+          <w:lang w:val="en-US"/>
+        </w:rPr>
+        <w:t>IAVLNode</w:t>
+      </w:r>
+      <w:proofErr w:type="spellEnd"/>
+      <w:r>
+        <w:rPr>
+          <w:rFonts w:eastAsiaTheme="minorEastAsia"/>
+          <w:b/>
+          <w:bCs/>
+          <w:u w:val="single"/>
+          <w:lang w:val="en-US"/>
+        </w:rPr>
+        <w:t>)</w:t>
+      </w:r>
+      <w:r>
+        <w:rPr>
+          <w:rFonts w:eastAsiaTheme="minorEastAsia" w:hint="cs"/>
+          <w:b/>
+          <w:bCs/>
+          <w:u w:val="single"/>
+          <w:rtl/>
           <w:lang w:val="en-US"/>
         </w:rPr>
         <w:t xml:space="preserve"> </w:t>
       </w:r>
       <w:r>
         <w:rPr>
-          <w:rFonts w:eastAsiaTheme="minorEastAsia" w:hint="cs"/>
-          <w:rtl/>
-          <w:lang w:val="en-US"/>
-        </w:rPr>
-        <w:t xml:space="preserve">נצטרך לרדת בלולאה </w:t>
+          <w:rFonts w:eastAsiaTheme="minorEastAsia"/>
+          <w:b/>
+          <w:bCs/>
+          <w:u w:val="single"/>
+          <w:rtl/>
+          <w:lang w:val="en-US"/>
+        </w:rPr>
+        <w:t>–</w:t>
+      </w:r>
+      <w:r>
+        <w:rPr>
+          <w:rFonts w:eastAsiaTheme="minorEastAsia" w:hint="cs"/>
+          <w:b/>
+          <w:bCs/>
+          <w:u w:val="single"/>
+          <w:rtl/>
+          <w:lang w:val="en-US"/>
+        </w:rPr>
+        <w:t xml:space="preserve"> פעולת עזר</w:t>
+      </w:r>
+    </w:p>
+    <w:p>
+      <w:pPr>
+        <w:bidi/>
+        <w:rPr>
+          <w:rFonts w:eastAsiaTheme="minorEastAsia"/>
+          <w:rtl/>
+          <w:lang w:val="en-US"/>
+        </w:rPr>
+      </w:pPr>
+      <w:r>
+        <w:rPr>
+          <w:rFonts w:eastAsiaTheme="minorEastAsia" w:hint="cs"/>
+          <w:rtl/>
+          <w:lang w:val="en-US"/>
+        </w:rPr>
+        <w:t xml:space="preserve">המתודה מקבלת </w:t>
+      </w:r>
+      <w:r>
+        <w:rPr>
+          <w:rFonts w:eastAsiaTheme="minorEastAsia" w:hint="cs"/>
+          <w:rtl/>
+          <w:lang w:val="en-US"/>
+        </w:rPr>
+        <w:t>צומת ומכניסה אותה למקום המתאים בעץ לפי ה</w:t>
+      </w:r>
+      <w:r>
+        <w:rPr>
+          <w:rFonts w:eastAsiaTheme="minorEastAsia" w:hint="cs"/>
+          <w:rtl/>
+          <w:lang w:val="en-US"/>
+        </w:rPr>
+        <w:t>ג</w:t>
+      </w:r>
+      <w:r>
+        <w:rPr>
+          <w:rFonts w:eastAsiaTheme="minorEastAsia" w:hint="cs"/>
+          <w:rtl/>
+          <w:lang w:val="en-US"/>
+        </w:rPr>
+        <w:t xml:space="preserve">דרות עץ חיפוש בינארי. </w:t>
+      </w:r>
+    </w:p>
+    <w:p>
+      <w:pPr>
+        <w:bidi/>
+        <w:rPr>
+          <w:rFonts w:eastAsiaTheme="minorEastAsia"/>
+          <w:rtl/>
+          <w:lang w:val="en-US"/>
+        </w:rPr>
+      </w:pPr>
+      <w:r>
+        <w:rPr>
+          <w:rFonts w:eastAsiaTheme="minorEastAsia" w:hint="cs"/>
+          <w:rtl/>
+          <w:lang w:val="en-US"/>
+        </w:rPr>
+        <w:t xml:space="preserve">הפונקציה משתמשת במתודה </w:t>
+      </w:r>
+      <w:proofErr w:type="spellStart"/>
+      <w:r>
+        <w:rPr>
+          <w:rFonts w:eastAsiaTheme="minorEastAsia"/>
+          <w:lang w:val="en-US"/>
+        </w:rPr>
+        <w:t>treePosition</w:t>
+      </w:r>
+      <w:proofErr w:type="spellEnd"/>
+      <w:r>
+        <w:rPr>
+          <w:rFonts w:eastAsiaTheme="minorEastAsia" w:hint="cs"/>
+          <w:rtl/>
+          <w:lang w:val="en-US"/>
+        </w:rPr>
+        <w:t xml:space="preserve"> שסיבוכיותה </w:t>
       </w:r>
       <m:oMath>
         <m:r>
@@ -1474,115 +1410,93 @@
           <w:rtl/>
           <w:lang w:val="en-US"/>
         </w:rPr>
-        <w:t xml:space="preserve"> פעמים.</w:t>
-      </w:r>
-    </w:p>
-    <w:p>
-      <w:pPr>
-        <w:bidi/>
-        <w:rPr>
-          <w:rFonts w:eastAsiaTheme="minorEastAsia"/>
-          <w:rtl/>
-          <w:lang w:val="en-US"/>
-        </w:rPr>
-      </w:pPr>
-    </w:p>
-    <w:p>
-      <w:pPr>
-        <w:bidi/>
-        <w:rPr>
-          <w:rFonts w:eastAsiaTheme="minorEastAsia"/>
-          <w:b/>
-          <w:bCs/>
-          <w:u w:val="single"/>
-          <w:lang w:val="en-US"/>
-        </w:rPr>
-      </w:pPr>
-      <w:r>
-        <w:rPr>
-          <w:rFonts w:eastAsiaTheme="minorEastAsia"/>
-          <w:b/>
-          <w:bCs/>
-          <w:u w:val="single"/>
-          <w:lang w:val="en-US"/>
-        </w:rPr>
-        <w:t>Max()</w:t>
-      </w:r>
-    </w:p>
-    <w:p>
-      <w:pPr>
-        <w:bidi/>
-        <w:rPr>
-          <w:rFonts w:eastAsiaTheme="minorEastAsia"/>
-          <w:rtl/>
-          <w:lang w:val="en-US"/>
-        </w:rPr>
-      </w:pPr>
-      <w:r>
-        <w:rPr>
-          <w:rFonts w:eastAsiaTheme="minorEastAsia" w:hint="cs"/>
-          <w:rtl/>
-          <w:lang w:val="en-US"/>
-        </w:rPr>
-        <w:t>המתודה</w:t>
-      </w:r>
-      <w:r>
-        <w:rPr>
-          <w:rFonts w:eastAsiaTheme="minorEastAsia" w:hint="cs"/>
-          <w:rtl/>
-          <w:lang w:val="en-US"/>
-        </w:rPr>
-        <w:t xml:space="preserve"> מתחילה עם מצביע לשורש העץ ויורדת עם המצביע לבן הימני כל עוד הבן הימני קיים (והוא לא עלה וירטואלי, כדי להגיע לעלה האמיתי הנדרש). </w:t>
-      </w:r>
-      <w:r>
-        <w:rPr>
-          <w:rFonts w:eastAsiaTheme="minorEastAsia" w:hint="cs"/>
-          <w:rtl/>
-          <w:lang w:val="en-US"/>
-        </w:rPr>
-        <w:t>המתודה</w:t>
-      </w:r>
-      <w:r>
-        <w:rPr>
-          <w:rFonts w:eastAsiaTheme="minorEastAsia" w:hint="cs"/>
-          <w:rtl/>
-          <w:lang w:val="en-US"/>
-        </w:rPr>
-        <w:t xml:space="preserve"> מחזירה את ערך העלה הימני ביותר בעץ.</w:t>
-      </w:r>
-    </w:p>
-    <w:p>
-      <w:pPr>
-        <w:bidi/>
-        <w:rPr>
-          <w:rFonts w:eastAsiaTheme="minorEastAsia"/>
-          <w:rtl/>
-          <w:lang w:val="en-US"/>
-        </w:rPr>
-      </w:pPr>
-      <w:r>
-        <w:rPr>
-          <w:rFonts w:eastAsiaTheme="minorEastAsia" w:hint="cs"/>
-          <w:rtl/>
-          <w:lang w:val="en-US"/>
-        </w:rPr>
-        <w:t xml:space="preserve">סיבוכיות </w:t>
-      </w:r>
-      <w:r>
-        <w:rPr>
-          <w:rFonts w:eastAsiaTheme="minorEastAsia" w:hint="cs"/>
-          <w:rtl/>
-          <w:lang w:val="en-US"/>
-        </w:rPr>
-        <w:t>המתודה</w:t>
-      </w:r>
-      <w:r>
-        <w:rPr>
-          <w:rFonts w:eastAsiaTheme="minorEastAsia" w:hint="cs"/>
-          <w:rtl/>
-          <w:lang w:val="en-US"/>
-        </w:rPr>
-        <w:t xml:space="preserve"> היא </w:t>
+        <w:t>.</w:t>
+      </w:r>
+    </w:p>
+    <w:p>
+      <w:pPr>
+        <w:bidi/>
+        <w:rPr>
+          <w:rFonts w:eastAsiaTheme="minorEastAsia"/>
+          <w:rtl/>
+          <w:lang w:val="en-US"/>
+        </w:rPr>
+      </w:pPr>
+      <w:r>
+        <w:rPr>
+          <w:rFonts w:eastAsiaTheme="minorEastAsia" w:hint="cs"/>
+          <w:rtl/>
+          <w:lang w:val="en-US"/>
+        </w:rPr>
+        <w:t xml:space="preserve">לאחר מכן, הפונקציה בודקת האם מפתח הצומת להכנסה זהה למפתח שהתקבל מהפעולה, אם כן המתודה מחזירה </w:t>
+      </w:r>
+      <w:r>
+        <w:rPr>
+          <w:rFonts w:eastAsiaTheme="minorEastAsia"/>
+          <w:lang w:val="en-US"/>
+        </w:rPr>
+        <w:t>-1</w:t>
+      </w:r>
+      <w:r>
+        <w:rPr>
+          <w:rFonts w:eastAsiaTheme="minorEastAsia" w:hint="cs"/>
+          <w:rtl/>
+          <w:lang w:val="en-US"/>
+        </w:rPr>
+        <w:t xml:space="preserve">. </w:t>
+      </w:r>
+    </w:p>
+    <w:p>
+      <w:pPr>
+        <w:bidi/>
+        <w:rPr>
+          <w:rFonts w:eastAsiaTheme="minorEastAsia"/>
+          <w:rtl/>
+          <w:lang w:val="en-US"/>
+        </w:rPr>
+      </w:pPr>
+      <w:r>
+        <w:rPr>
+          <w:rFonts w:eastAsiaTheme="minorEastAsia" w:hint="cs"/>
+          <w:rtl/>
+          <w:lang w:val="en-US"/>
+        </w:rPr>
+        <w:lastRenderedPageBreak/>
+        <w:t>אם לא, בודקת האם להכניס את הצומת כבן שמאלי או בן ימני, מעדכנת את שדה ה-</w:t>
+      </w:r>
+      <w:r>
+        <w:rPr>
+          <w:rFonts w:eastAsiaTheme="minorEastAsia"/>
+          <w:lang w:val="en-US"/>
+        </w:rPr>
+        <w:t>size</w:t>
+      </w:r>
+      <w:r>
+        <w:rPr>
+          <w:rFonts w:eastAsiaTheme="minorEastAsia" w:hint="cs"/>
+          <w:rtl/>
+          <w:lang w:val="en-US"/>
+        </w:rPr>
+        <w:t xml:space="preserve"> של העץ ומחזירה 1.</w:t>
+      </w:r>
+    </w:p>
+    <w:p>
+      <w:pPr>
+        <w:bidi/>
+        <w:rPr>
+          <w:rFonts w:eastAsiaTheme="minorEastAsia" w:hint="cs"/>
+          <w:i/>
+          <w:rtl/>
+          <w:lang w:val="en-US"/>
+        </w:rPr>
+      </w:pPr>
+      <w:r>
+        <w:rPr>
+          <w:rFonts w:eastAsiaTheme="minorEastAsia" w:hint="cs"/>
+          <w:rtl/>
+          <w:lang w:val="en-US"/>
+        </w:rPr>
+        <w:t xml:space="preserve">מלבד הקריאה לפעולת העזר מתבצעות בדיקות תנאים ועדכוני שדות ולכן בסה"כ סיבוכיות המתודה היא </w:t>
       </w:r>
       <m:oMath>
         <m:r>
@@ -1657,22 +1571,399 @@
           <w:rtl/>
           <w:lang w:val="en-US"/>
         </w:rPr>
-        <w:t xml:space="preserve"> מכיוון שמדובר בעץ </w:t>
-      </w:r>
-      <w:r>
-        <w:rPr>
-          <w:rFonts w:eastAsiaTheme="minorEastAsia" w:hint="cs"/>
-          <w:lang w:val="en-US"/>
-        </w:rPr>
-        <w:t>AVL</w:t>
-      </w:r>
-      <w:r>
-        <w:rPr>
-          <w:rFonts w:eastAsiaTheme="minorEastAsia" w:hint="cs"/>
-          <w:rtl/>
-          <w:lang w:val="en-US"/>
-        </w:rPr>
-        <w:t xml:space="preserve"> (שהינו עץ חיפוש בינארי מאוזן), עומק העץ הוא </w:t>
+        <w:t>.</w:t>
+      </w:r>
+    </w:p>
+    <w:p>
+      <w:pPr>
+        <w:bidi/>
+        <w:rPr>
+          <w:rFonts w:eastAsiaTheme="minorEastAsia"/>
+          <w:rtl/>
+          <w:lang w:val="en-US"/>
+        </w:rPr>
+      </w:pPr>
+    </w:p>
+    <w:p>
+      <w:pPr>
+        <w:bidi/>
+        <w:rPr>
+          <w:rFonts w:eastAsiaTheme="minorEastAsia"/>
+          <w:b/>
+          <w:bCs/>
+          <w:u w:val="single"/>
+          <w:rtl/>
+          <w:lang w:val="en-US"/>
+        </w:rPr>
+      </w:pPr>
+      <w:r>
+        <w:rPr>
+          <w:rFonts w:eastAsiaTheme="minorEastAsia"/>
+          <w:b/>
+          <w:bCs/>
+          <w:u w:val="single"/>
+          <w:lang w:val="en-US"/>
+        </w:rPr>
+        <w:t>Insert(int k, String s)</w:t>
+      </w:r>
+    </w:p>
+    <w:p>
+      <w:pPr>
+        <w:pStyle w:val="ListParagraph"/>
+        <w:numPr>
+          <w:ilvl w:val="0"/>
+          <w:numId w:val="2"/>
+        </w:numPr>
+        <w:bidi/>
+        <w:rPr>
+          <w:rFonts w:eastAsiaTheme="minorEastAsia"/>
+          <w:highlight w:val="yellow"/>
+          <w:lang w:val="en-US"/>
+        </w:rPr>
+      </w:pPr>
+      <w:r>
+        <w:rPr>
+          <w:rFonts w:eastAsiaTheme="minorEastAsia" w:hint="cs"/>
+          <w:highlight w:val="yellow"/>
+          <w:rtl/>
+          <w:lang w:val="en-US"/>
+        </w:rPr>
+        <w:t xml:space="preserve">לחשוב האם להוסיף שדה </w:t>
+      </w:r>
+      <w:r>
+        <w:rPr>
+          <w:rFonts w:eastAsiaTheme="minorEastAsia"/>
+          <w:highlight w:val="yellow"/>
+          <w:lang w:val="en-US"/>
+        </w:rPr>
+        <w:t>rank</w:t>
+      </w:r>
+      <w:r>
+        <w:rPr>
+          <w:rFonts w:eastAsiaTheme="minorEastAsia" w:hint="cs"/>
+          <w:highlight w:val="yellow"/>
+          <w:rtl/>
+          <w:lang w:val="en-US"/>
+        </w:rPr>
+        <w:t>, דן ממליץ.</w:t>
+      </w:r>
+    </w:p>
+    <w:p>
+      <w:pPr>
+        <w:pStyle w:val="ListParagraph"/>
+        <w:numPr>
+          <w:ilvl w:val="0"/>
+          <w:numId w:val="2"/>
+        </w:numPr>
+        <w:bidi/>
+        <w:rPr>
+          <w:rFonts w:eastAsiaTheme="minorEastAsia"/>
+          <w:highlight w:val="yellow"/>
+          <w:lang w:val="en-US"/>
+        </w:rPr>
+      </w:pPr>
+      <w:r>
+        <w:rPr>
+          <w:rFonts w:eastAsiaTheme="minorEastAsia" w:cs="Arial"/>
+          <w:highlight w:val="yellow"/>
+          <w:rtl/>
+          <w:lang w:val="en-US"/>
+        </w:rPr>
+        <w:t xml:space="preserve">במקרה שבו המפתח קיים בעץ, </w:t>
+      </w:r>
+      <w:r>
+        <w:rPr>
+          <w:rFonts w:eastAsiaTheme="minorEastAsia" w:cs="Arial" w:hint="cs"/>
+          <w:highlight w:val="yellow"/>
+          <w:rtl/>
+          <w:lang w:val="en-US"/>
+        </w:rPr>
+        <w:t>לא</w:t>
+      </w:r>
+      <w:r>
+        <w:rPr>
+          <w:rFonts w:eastAsiaTheme="minorEastAsia" w:cs="Arial"/>
+          <w:highlight w:val="yellow"/>
+          <w:rtl/>
+          <w:lang w:val="en-US"/>
+        </w:rPr>
+        <w:t xml:space="preserve"> </w:t>
+      </w:r>
+      <w:r>
+        <w:rPr>
+          <w:rFonts w:eastAsiaTheme="minorEastAsia" w:cs="Arial" w:hint="cs"/>
+          <w:highlight w:val="yellow"/>
+          <w:rtl/>
+          <w:lang w:val="en-US"/>
+        </w:rPr>
+        <w:t xml:space="preserve">צריך </w:t>
+      </w:r>
+      <w:r>
+        <w:rPr>
+          <w:rFonts w:eastAsiaTheme="minorEastAsia" w:cs="Arial"/>
+          <w:highlight w:val="yellow"/>
+          <w:rtl/>
+          <w:lang w:val="en-US"/>
+        </w:rPr>
+        <w:t>לעדכן את שדה ה</w:t>
+      </w:r>
+      <w:r>
+        <w:rPr>
+          <w:rFonts w:eastAsiaTheme="minorEastAsia"/>
+          <w:highlight w:val="yellow"/>
+          <w:lang w:val="en-US"/>
+        </w:rPr>
+        <w:t xml:space="preserve">info </w:t>
+      </w:r>
+      <w:r>
+        <w:rPr>
+          <w:rFonts w:eastAsiaTheme="minorEastAsia" w:cs="Arial"/>
+          <w:highlight w:val="yellow"/>
+          <w:rtl/>
+          <w:lang w:val="en-US"/>
+        </w:rPr>
+        <w:t>במסגרת פעולת ה</w:t>
+      </w:r>
+      <w:r>
+        <w:rPr>
+          <w:rFonts w:eastAsiaTheme="minorEastAsia"/>
+          <w:highlight w:val="yellow"/>
+          <w:lang w:val="en-US"/>
+        </w:rPr>
+        <w:t>inser</w:t>
+      </w:r>
+      <w:r>
+        <w:rPr>
+          <w:rFonts w:eastAsiaTheme="minorEastAsia"/>
+          <w:highlight w:val="yellow"/>
+          <w:lang w:val="en-US"/>
+        </w:rPr>
+        <w:t>t</w:t>
+      </w:r>
+      <w:r>
+        <w:rPr>
+          <w:rFonts w:eastAsiaTheme="minorEastAsia" w:hint="cs"/>
+          <w:highlight w:val="yellow"/>
+          <w:rtl/>
+          <w:lang w:val="en-US"/>
+        </w:rPr>
+        <w:t xml:space="preserve"> (אבל מה כן?)</w:t>
+      </w:r>
+    </w:p>
+    <w:p>
+      <w:pPr>
+        <w:pStyle w:val="ListParagraph"/>
+        <w:numPr>
+          <w:ilvl w:val="0"/>
+          <w:numId w:val="2"/>
+        </w:numPr>
+        <w:bidi/>
+        <w:rPr>
+          <w:rFonts w:eastAsiaTheme="minorEastAsia"/>
+          <w:highlight w:val="yellow"/>
+          <w:lang w:val="en-US"/>
+        </w:rPr>
+      </w:pPr>
+      <w:r>
+        <w:rPr>
+          <w:rFonts w:eastAsiaTheme="minorEastAsia" w:hint="cs"/>
+          <w:highlight w:val="yellow"/>
+          <w:rtl/>
+          <w:lang w:val="en-US"/>
+        </w:rPr>
+        <w:t>לקרוא בפורום את שרשור "ספירת פעולות כחלק מ</w:t>
+      </w:r>
+      <w:r>
+        <w:rPr>
+          <w:rFonts w:eastAsiaTheme="minorEastAsia"/>
+          <w:highlight w:val="yellow"/>
+          <w:lang w:val="en-US"/>
+        </w:rPr>
+        <w:t>insert</w:t>
+      </w:r>
+      <w:r>
+        <w:rPr>
+          <w:rFonts w:eastAsiaTheme="minorEastAsia" w:hint="cs"/>
+          <w:highlight w:val="yellow"/>
+          <w:rtl/>
+          <w:lang w:val="en-US"/>
+        </w:rPr>
+        <w:t>"</w:t>
+      </w:r>
+    </w:p>
+    <w:p>
+      <w:pPr>
+        <w:pStyle w:val="ListParagraph"/>
+        <w:bidi/>
+        <w:rPr>
+          <w:rFonts w:eastAsiaTheme="minorEastAsia"/>
+          <w:rtl/>
+          <w:lang w:val="en-US"/>
+        </w:rPr>
+      </w:pPr>
+    </w:p>
+    <w:p>
+      <w:pPr>
+        <w:bidi/>
+        <w:rPr>
+          <w:rFonts w:eastAsiaTheme="minorEastAsia"/>
+          <w:b/>
+          <w:bCs/>
+          <w:u w:val="single"/>
+          <w:rtl/>
+          <w:lang w:val="en-US"/>
+        </w:rPr>
+      </w:pPr>
+      <w:r>
+        <w:rPr>
+          <w:rFonts w:eastAsiaTheme="minorEastAsia"/>
+          <w:b/>
+          <w:bCs/>
+          <w:u w:val="single"/>
+          <w:lang w:val="en-US"/>
+        </w:rPr>
+        <w:t>Delete(int k)</w:t>
+      </w:r>
+    </w:p>
+    <w:p>
+      <w:pPr>
+        <w:bidi/>
+        <w:rPr>
+          <w:rFonts w:eastAsiaTheme="minorEastAsia"/>
+          <w:rtl/>
+          <w:lang w:val="en-US"/>
+        </w:rPr>
+      </w:pPr>
+    </w:p>
+    <w:p>
+      <w:pPr>
+        <w:bidi/>
+        <w:rPr>
+          <w:rFonts w:eastAsiaTheme="minorEastAsia"/>
+          <w:b/>
+          <w:bCs/>
+          <w:u w:val="single"/>
+          <w:lang w:val="en-US"/>
+        </w:rPr>
+      </w:pPr>
+      <w:r>
+        <w:rPr>
+          <w:rFonts w:eastAsiaTheme="minorEastAsia"/>
+          <w:b/>
+          <w:bCs/>
+          <w:u w:val="single"/>
+          <w:lang w:val="en-US"/>
+        </w:rPr>
+        <w:t>Min()</w:t>
+      </w:r>
+    </w:p>
+    <w:p>
+      <w:pPr>
+        <w:bidi/>
+        <w:rPr>
+          <w:rFonts w:eastAsiaTheme="minorEastAsia"/>
+          <w:rtl/>
+          <w:lang w:val="en-US"/>
+        </w:rPr>
+      </w:pPr>
+      <w:r>
+        <w:rPr>
+          <w:rFonts w:eastAsiaTheme="minorEastAsia" w:hint="cs"/>
+          <w:rtl/>
+          <w:lang w:val="en-US"/>
+        </w:rPr>
+        <w:t>המתודה</w:t>
+      </w:r>
+      <w:r>
+        <w:rPr>
+          <w:rFonts w:eastAsiaTheme="minorEastAsia" w:hint="cs"/>
+          <w:rtl/>
+          <w:lang w:val="en-US"/>
+        </w:rPr>
+        <w:t xml:space="preserve"> מתחילה עם מצביע לשורש העץ ויורדת עם המצביע לבן השמאלי כל עוד </w:t>
+      </w:r>
+      <w:r>
+        <w:rPr>
+          <w:rFonts w:eastAsiaTheme="minorEastAsia" w:hint="cs"/>
+          <w:rtl/>
+          <w:lang w:val="en-US"/>
+        </w:rPr>
+        <w:t>הבן השמאלי קיים (והוא לא עלה וירטואלי, כדי להגיע לעלה האמיתי ה</w:t>
+      </w:r>
+      <w:r>
+        <w:rPr>
+          <w:rFonts w:eastAsiaTheme="minorEastAsia" w:hint="cs"/>
+          <w:rtl/>
+          <w:lang w:val="en-US"/>
+        </w:rPr>
+        <w:t>נדרש</w:t>
+      </w:r>
+      <w:r>
+        <w:rPr>
+          <w:rFonts w:eastAsiaTheme="minorEastAsia" w:hint="cs"/>
+          <w:rtl/>
+          <w:lang w:val="en-US"/>
+        </w:rPr>
+        <w:t xml:space="preserve">). </w:t>
+      </w:r>
+      <w:r>
+        <w:rPr>
+          <w:rFonts w:eastAsiaTheme="minorEastAsia" w:hint="cs"/>
+          <w:rtl/>
+          <w:lang w:val="en-US"/>
+        </w:rPr>
+        <w:t>המתודה</w:t>
+      </w:r>
+      <w:r>
+        <w:rPr>
+          <w:rFonts w:eastAsiaTheme="minorEastAsia" w:hint="cs"/>
+          <w:rtl/>
+          <w:lang w:val="en-US"/>
+        </w:rPr>
+        <w:t xml:space="preserve"> מחזירה את </w:t>
+      </w:r>
+      <w:r>
+        <w:rPr>
+          <w:rFonts w:eastAsiaTheme="minorEastAsia" w:hint="cs"/>
+          <w:rtl/>
+          <w:lang w:val="en-US"/>
+        </w:rPr>
+        <w:t>ערך העלה השמאלי ביותר בעץ.</w:t>
+      </w:r>
+    </w:p>
+    <w:p>
+      <w:pPr>
+        <w:bidi/>
+        <w:rPr>
+          <w:rFonts w:eastAsiaTheme="minorEastAsia"/>
+          <w:i/>
+          <w:rtl/>
+          <w:lang w:val="en-US"/>
+        </w:rPr>
+      </w:pPr>
+      <w:r>
+        <w:rPr>
+          <w:rFonts w:eastAsiaTheme="minorEastAsia" w:hint="cs"/>
+          <w:rtl/>
+          <w:lang w:val="en-US"/>
+        </w:rPr>
+        <w:t xml:space="preserve">סיבוכיות </w:t>
+      </w:r>
+      <w:r>
+        <w:rPr>
+          <w:rFonts w:eastAsiaTheme="minorEastAsia" w:hint="cs"/>
+          <w:rtl/>
+          <w:lang w:val="en-US"/>
+        </w:rPr>
+        <w:t>המתודה</w:t>
+      </w:r>
+      <w:r>
+        <w:rPr>
+          <w:rFonts w:eastAsiaTheme="minorEastAsia" w:hint="cs"/>
+          <w:rtl/>
+          <w:lang w:val="en-US"/>
+        </w:rPr>
+        <w:t xml:space="preserve"> היא </w:t>
       </w:r>
       <m:oMath>
         <m:r>
@@ -1747,22 +2038,22 @@
           <w:rtl/>
           <w:lang w:val="en-US"/>
         </w:rPr>
-        <w:t xml:space="preserve"> וכדי להגיע לעלה הימני ביותר בעץ (בעל הערך המקסימלי)</w:t>
-      </w:r>
-      <w:r>
-        <w:rPr>
-          <w:rFonts w:eastAsiaTheme="minorEastAsia" w:hint="cs"/>
-          <w:lang w:val="en-US"/>
-        </w:rPr>
-        <w:t xml:space="preserve"> </w:t>
-      </w:r>
-      <w:r>
-        <w:rPr>
-          <w:rFonts w:eastAsiaTheme="minorEastAsia" w:hint="cs"/>
-          <w:rtl/>
-          <w:lang w:val="en-US"/>
-        </w:rPr>
-        <w:t xml:space="preserve">נצטרך לרדת בלולאה </w:t>
+        <w:t xml:space="preserve"> מכיוון שמדובר בעץ </w:t>
+      </w:r>
+      <w:r>
+        <w:rPr>
+          <w:rFonts w:eastAsiaTheme="minorEastAsia" w:hint="cs"/>
+          <w:lang w:val="en-US"/>
+        </w:rPr>
+        <w:t>AVL</w:t>
+      </w:r>
+      <w:r>
+        <w:rPr>
+          <w:rFonts w:eastAsiaTheme="minorEastAsia" w:hint="cs"/>
+          <w:rtl/>
+          <w:lang w:val="en-US"/>
+        </w:rPr>
+        <w:t xml:space="preserve"> (שהינו עץ חיפוש בינארי מאוזן), עומק העץ הוא </w:t>
       </w:r>
       <m:oMath>
         <m:r>
@@ -1837,6 +2128,96 @@
           <w:rtl/>
           <w:lang w:val="en-US"/>
         </w:rPr>
+        <w:t xml:space="preserve"> וכדי להגיע לעלה השמאלי ביותר בעץ (בעל הערך המינימלי)</w:t>
+      </w:r>
+      <w:r>
+        <w:rPr>
+          <w:rFonts w:eastAsiaTheme="minorEastAsia" w:hint="cs"/>
+          <w:lang w:val="en-US"/>
+        </w:rPr>
+        <w:t xml:space="preserve"> </w:t>
+      </w:r>
+      <w:r>
+        <w:rPr>
+          <w:rFonts w:eastAsiaTheme="minorEastAsia" w:hint="cs"/>
+          <w:rtl/>
+          <w:lang w:val="en-US"/>
+        </w:rPr>
+        <w:t xml:space="preserve">נצטרך לרדת בלולאה </w:t>
+      </w:r>
+      <m:oMath>
+        <m:r>
+          <w:rPr>
+            <w:rFonts w:ascii="Cambria Math" w:eastAsiaTheme="minorEastAsia" w:hAnsi="Cambria Math"/>
+            <w:lang w:val="en-US"/>
+          </w:rPr>
+          <m:t>O(</m:t>
+        </m:r>
+        <m:func>
+          <m:funcPr>
+            <m:ctrlPr>
+              <w:rPr>
+                <w:rFonts w:ascii="Cambria Math" w:eastAsiaTheme="minorEastAsia" w:hAnsi="Cambria Math"/>
+                <w:lang w:val="en-US"/>
+              </w:rPr>
+            </m:ctrlPr>
+          </m:funcPr>
+          <m:fName>
+            <m:r>
+              <m:rPr>
+                <m:sty m:val="p"/>
+              </m:rPr>
+              <w:rPr>
+                <w:rFonts w:ascii="Cambria Math" w:eastAsiaTheme="minorEastAsia" w:hAnsi="Cambria Math"/>
+                <w:lang w:val="en-US"/>
+              </w:rPr>
+              <m:t>log</m:t>
+            </m:r>
+            <m:ctrlPr>
+              <w:rPr>
+                <w:rFonts w:ascii="Cambria Math" w:eastAsiaTheme="minorEastAsia" w:hAnsi="Cambria Math"/>
+                <w:i/>
+                <w:lang w:val="en-US"/>
+              </w:rPr>
+            </m:ctrlPr>
+          </m:fName>
+          <m:e>
+            <m:d>
+              <m:dPr>
+                <m:ctrlPr>
+                  <w:rPr>
+                    <w:rFonts w:ascii="Cambria Math" w:eastAsiaTheme="minorEastAsia" w:hAnsi="Cambria Math"/>
+                    <w:i/>
+                    <w:lang w:val="en-US"/>
+                  </w:rPr>
+                </m:ctrlPr>
+              </m:dPr>
+              <m:e>
+                <m:r>
+                  <w:rPr>
+                    <w:rFonts w:ascii="Cambria Math" w:eastAsiaTheme="minorEastAsia" w:hAnsi="Cambria Math"/>
+                    <w:lang w:val="en-US"/>
+                  </w:rPr>
+                  <m:t>n</m:t>
+                </m:r>
+              </m:e>
+            </m:d>
+          </m:e>
+        </m:func>
+        <m:r>
+          <w:rPr>
+            <w:rFonts w:ascii="Cambria Math" w:eastAsiaTheme="minorEastAsia" w:hAnsi="Cambria Math"/>
+            <w:lang w:val="en-US"/>
+          </w:rPr>
+          <m:t>)</m:t>
+        </m:r>
+      </m:oMath>
+      <w:r>
+        <w:rPr>
+          <w:rFonts w:eastAsiaTheme="minorEastAsia" w:hint="cs"/>
+          <w:rtl/>
+          <w:lang w:val="en-US"/>
+        </w:rPr>
         <w:t xml:space="preserve"> פעמים.</w:t>
       </w:r>
     </w:p>
@@ -1858,19 +2239,394 @@
           <w:b/>
           <w:bCs/>
           <w:u w:val="single"/>
-          <w:rtl/>
-          <w:lang w:val="en-US"/>
-        </w:rPr>
-      </w:pPr>
-      <w:r>
-        <w:rPr>
-          <w:rFonts w:eastAsiaTheme="minorEastAsia"/>
-          <w:b/>
-          <w:bCs/>
-          <w:u w:val="single"/>
-          <w:lang w:val="en-US"/>
-        </w:rPr>
-        <w:t>nodesToArray()</w:t>
+          <w:lang w:val="en-US"/>
+        </w:rPr>
+      </w:pPr>
+      <w:r>
+        <w:rPr>
+          <w:rFonts w:eastAsiaTheme="minorEastAsia"/>
+          <w:b/>
+          <w:bCs/>
+          <w:u w:val="single"/>
+          <w:lang w:val="en-US"/>
+        </w:rPr>
+        <w:t>Max()</w:t>
+      </w:r>
+    </w:p>
+    <w:p>
+      <w:pPr>
+        <w:bidi/>
+        <w:rPr>
+          <w:rFonts w:eastAsiaTheme="minorEastAsia"/>
+          <w:rtl/>
+          <w:lang w:val="en-US"/>
+        </w:rPr>
+      </w:pPr>
+      <w:r>
+        <w:rPr>
+          <w:rFonts w:eastAsiaTheme="minorEastAsia" w:hint="cs"/>
+          <w:rtl/>
+          <w:lang w:val="en-US"/>
+        </w:rPr>
+        <w:t>המתודה</w:t>
+      </w:r>
+      <w:r>
+        <w:rPr>
+          <w:rFonts w:eastAsiaTheme="minorEastAsia" w:hint="cs"/>
+          <w:rtl/>
+          <w:lang w:val="en-US"/>
+        </w:rPr>
+        <w:t xml:space="preserve"> מתחילה עם מצביע לשורש העץ ויורדת עם המצביע לבן הימני כל עוד הבן הימני קיים (והוא לא עלה וירטואלי, כדי להגיע לעלה האמיתי הנדרש). </w:t>
+      </w:r>
+      <w:r>
+        <w:rPr>
+          <w:rFonts w:eastAsiaTheme="minorEastAsia" w:hint="cs"/>
+          <w:rtl/>
+          <w:lang w:val="en-US"/>
+        </w:rPr>
+        <w:t>המתודה</w:t>
+      </w:r>
+      <w:r>
+        <w:rPr>
+          <w:rFonts w:eastAsiaTheme="minorEastAsia" w:hint="cs"/>
+          <w:rtl/>
+          <w:lang w:val="en-US"/>
+        </w:rPr>
+        <w:t xml:space="preserve"> מחזירה את ערך העלה הימני ביותר בעץ.</w:t>
+      </w:r>
+    </w:p>
+    <w:p>
+      <w:pPr>
+        <w:bidi/>
+        <w:rPr>
+          <w:rFonts w:eastAsiaTheme="minorEastAsia"/>
+          <w:rtl/>
+          <w:lang w:val="en-US"/>
+        </w:rPr>
+      </w:pPr>
+      <w:r>
+        <w:rPr>
+          <w:rFonts w:eastAsiaTheme="minorEastAsia" w:hint="cs"/>
+          <w:rtl/>
+          <w:lang w:val="en-US"/>
+        </w:rPr>
+        <w:t xml:space="preserve">סיבוכיות </w:t>
+      </w:r>
+      <w:r>
+        <w:rPr>
+          <w:rFonts w:eastAsiaTheme="minorEastAsia" w:hint="cs"/>
+          <w:rtl/>
+          <w:lang w:val="en-US"/>
+        </w:rPr>
+        <w:t>המתודה</w:t>
+      </w:r>
+      <w:r>
+        <w:rPr>
+          <w:rFonts w:eastAsiaTheme="minorEastAsia" w:hint="cs"/>
+          <w:rtl/>
+          <w:lang w:val="en-US"/>
+        </w:rPr>
+        <w:t xml:space="preserve"> היא </w:t>
+      </w:r>
+      <m:oMath>
+        <m:r>
+          <w:rPr>
+            <w:rFonts w:ascii="Cambria Math" w:eastAsiaTheme="minorEastAsia" w:hAnsi="Cambria Math"/>
+            <w:lang w:val="en-US"/>
+          </w:rPr>
+          <m:t>O(</m:t>
+        </m:r>
+        <m:func>
+          <m:funcPr>
+            <m:ctrlPr>
+              <w:rPr>
+                <w:rFonts w:ascii="Cambria Math" w:eastAsiaTheme="minorEastAsia" w:hAnsi="Cambria Math"/>
+                <w:lang w:val="en-US"/>
+              </w:rPr>
+            </m:ctrlPr>
+          </m:funcPr>
+          <m:fName>
+            <m:r>
+              <m:rPr>
+                <m:sty m:val="p"/>
+              </m:rPr>
+              <w:rPr>
+                <w:rFonts w:ascii="Cambria Math" w:eastAsiaTheme="minorEastAsia" w:hAnsi="Cambria Math"/>
+                <w:lang w:val="en-US"/>
+              </w:rPr>
+              <m:t>log</m:t>
+            </m:r>
+            <m:ctrlPr>
+              <w:rPr>
+                <w:rFonts w:ascii="Cambria Math" w:eastAsiaTheme="minorEastAsia" w:hAnsi="Cambria Math"/>
+                <w:i/>
+                <w:lang w:val="en-US"/>
+              </w:rPr>
+            </m:ctrlPr>
+          </m:fName>
+          <m:e>
+            <m:d>
+              <m:dPr>
+                <m:ctrlPr>
+                  <w:rPr>
+                    <w:rFonts w:ascii="Cambria Math" w:eastAsiaTheme="minorEastAsia" w:hAnsi="Cambria Math"/>
+                    <w:i/>
+                    <w:lang w:val="en-US"/>
+                  </w:rPr>
+                </m:ctrlPr>
+              </m:dPr>
+              <m:e>
+                <m:r>
+                  <w:rPr>
+                    <w:rFonts w:ascii="Cambria Math" w:eastAsiaTheme="minorEastAsia" w:hAnsi="Cambria Math"/>
+                    <w:lang w:val="en-US"/>
+                  </w:rPr>
+                  <m:t>n</m:t>
+                </m:r>
+              </m:e>
+            </m:d>
+          </m:e>
+        </m:func>
+        <m:r>
+          <w:rPr>
+            <w:rFonts w:ascii="Cambria Math" w:eastAsiaTheme="minorEastAsia" w:hAnsi="Cambria Math"/>
+            <w:lang w:val="en-US"/>
+          </w:rPr>
+          <m:t>)</m:t>
+        </m:r>
+      </m:oMath>
+      <w:r>
+        <w:rPr>
+          <w:rFonts w:eastAsiaTheme="minorEastAsia" w:hint="cs"/>
+          <w:rtl/>
+          <w:lang w:val="en-US"/>
+        </w:rPr>
+        <w:t xml:space="preserve"> מכיוון שמדובר בעץ </w:t>
+      </w:r>
+      <w:r>
+        <w:rPr>
+          <w:rFonts w:eastAsiaTheme="minorEastAsia" w:hint="cs"/>
+          <w:lang w:val="en-US"/>
+        </w:rPr>
+        <w:t>AVL</w:t>
+      </w:r>
+      <w:r>
+        <w:rPr>
+          <w:rFonts w:eastAsiaTheme="minorEastAsia" w:hint="cs"/>
+          <w:rtl/>
+          <w:lang w:val="en-US"/>
+        </w:rPr>
+        <w:t xml:space="preserve"> (שהינו עץ חיפוש בינארי מאוזן), עומק העץ הוא </w:t>
+      </w:r>
+      <m:oMath>
+        <m:r>
+          <w:rPr>
+            <w:rFonts w:ascii="Cambria Math" w:eastAsiaTheme="minorEastAsia" w:hAnsi="Cambria Math"/>
+            <w:lang w:val="en-US"/>
+          </w:rPr>
+          <m:t>O(</m:t>
+        </m:r>
+        <m:func>
+          <m:funcPr>
+            <m:ctrlPr>
+              <w:rPr>
+                <w:rFonts w:ascii="Cambria Math" w:eastAsiaTheme="minorEastAsia" w:hAnsi="Cambria Math"/>
+                <w:lang w:val="en-US"/>
+              </w:rPr>
+            </m:ctrlPr>
+          </m:funcPr>
+          <m:fName>
+            <m:r>
+              <m:rPr>
+                <m:sty m:val="p"/>
+              </m:rPr>
+              <w:rPr>
+                <w:rFonts w:ascii="Cambria Math" w:eastAsiaTheme="minorEastAsia" w:hAnsi="Cambria Math"/>
+                <w:lang w:val="en-US"/>
+              </w:rPr>
+              <m:t>log</m:t>
+            </m:r>
+            <m:ctrlPr>
+              <w:rPr>
+                <w:rFonts w:ascii="Cambria Math" w:eastAsiaTheme="minorEastAsia" w:hAnsi="Cambria Math"/>
+                <w:i/>
+                <w:lang w:val="en-US"/>
+              </w:rPr>
+            </m:ctrlPr>
+          </m:fName>
+          <m:e>
+            <m:d>
+              <m:dPr>
+                <m:ctrlPr>
+                  <w:rPr>
+                    <w:rFonts w:ascii="Cambria Math" w:eastAsiaTheme="minorEastAsia" w:hAnsi="Cambria Math"/>
+                    <w:i/>
+                    <w:lang w:val="en-US"/>
+                  </w:rPr>
+                </m:ctrlPr>
+              </m:dPr>
+              <m:e>
+                <m:r>
+                  <w:rPr>
+                    <w:rFonts w:ascii="Cambria Math" w:eastAsiaTheme="minorEastAsia" w:hAnsi="Cambria Math"/>
+                    <w:lang w:val="en-US"/>
+                  </w:rPr>
+                  <m:t>n</m:t>
+                </m:r>
+              </m:e>
+            </m:d>
+          </m:e>
+        </m:func>
+        <m:r>
+          <w:rPr>
+            <w:rFonts w:ascii="Cambria Math" w:eastAsiaTheme="minorEastAsia" w:hAnsi="Cambria Math"/>
+            <w:lang w:val="en-US"/>
+          </w:rPr>
+          <m:t>)</m:t>
+        </m:r>
+      </m:oMath>
+      <w:r>
+        <w:rPr>
+          <w:rFonts w:eastAsiaTheme="minorEastAsia" w:hint="cs"/>
+          <w:rtl/>
+          <w:lang w:val="en-US"/>
+        </w:rPr>
+        <w:t xml:space="preserve"> וכדי להגיע לעלה הימני ביותר בעץ (בעל הערך המקסימלי)</w:t>
+      </w:r>
+      <w:r>
+        <w:rPr>
+          <w:rFonts w:eastAsiaTheme="minorEastAsia" w:hint="cs"/>
+          <w:lang w:val="en-US"/>
+        </w:rPr>
+        <w:t xml:space="preserve"> </w:t>
+      </w:r>
+      <w:r>
+        <w:rPr>
+          <w:rFonts w:eastAsiaTheme="minorEastAsia" w:hint="cs"/>
+          <w:rtl/>
+          <w:lang w:val="en-US"/>
+        </w:rPr>
+        <w:t xml:space="preserve">נצטרך לרדת בלולאה </w:t>
+      </w:r>
+      <m:oMath>
+        <m:r>
+          <w:rPr>
+            <w:rFonts w:ascii="Cambria Math" w:eastAsiaTheme="minorEastAsia" w:hAnsi="Cambria Math"/>
+            <w:lang w:val="en-US"/>
+          </w:rPr>
+          <m:t>O(</m:t>
+        </m:r>
+        <m:func>
+          <m:funcPr>
+            <m:ctrlPr>
+              <w:rPr>
+                <w:rFonts w:ascii="Cambria Math" w:eastAsiaTheme="minorEastAsia" w:hAnsi="Cambria Math"/>
+                <w:lang w:val="en-US"/>
+              </w:rPr>
+            </m:ctrlPr>
+          </m:funcPr>
+          <m:fName>
+            <m:r>
+              <m:rPr>
+                <m:sty m:val="p"/>
+              </m:rPr>
+              <w:rPr>
+                <w:rFonts w:ascii="Cambria Math" w:eastAsiaTheme="minorEastAsia" w:hAnsi="Cambria Math"/>
+                <w:lang w:val="en-US"/>
+              </w:rPr>
+              <m:t>log</m:t>
+            </m:r>
+            <m:ctrlPr>
+              <w:rPr>
+                <w:rFonts w:ascii="Cambria Math" w:eastAsiaTheme="minorEastAsia" w:hAnsi="Cambria Math"/>
+                <w:i/>
+                <w:lang w:val="en-US"/>
+              </w:rPr>
+            </m:ctrlPr>
+          </m:fName>
+          <m:e>
+            <m:d>
+              <m:dPr>
+                <m:ctrlPr>
+                  <w:rPr>
+                    <w:rFonts w:ascii="Cambria Math" w:eastAsiaTheme="minorEastAsia" w:hAnsi="Cambria Math"/>
+                    <w:i/>
+                    <w:lang w:val="en-US"/>
+                  </w:rPr>
+                </m:ctrlPr>
+              </m:dPr>
+              <m:e>
+                <m:r>
+                  <w:rPr>
+                    <w:rFonts w:ascii="Cambria Math" w:eastAsiaTheme="minorEastAsia" w:hAnsi="Cambria Math"/>
+                    <w:lang w:val="en-US"/>
+                  </w:rPr>
+                  <m:t>n</m:t>
+                </m:r>
+              </m:e>
+            </m:d>
+          </m:e>
+        </m:func>
+        <m:r>
+          <w:rPr>
+            <w:rFonts w:ascii="Cambria Math" w:eastAsiaTheme="minorEastAsia" w:hAnsi="Cambria Math"/>
+            <w:lang w:val="en-US"/>
+          </w:rPr>
+          <m:t>)</m:t>
+        </m:r>
+      </m:oMath>
+      <w:r>
+        <w:rPr>
+          <w:rFonts w:eastAsiaTheme="minorEastAsia" w:hint="cs"/>
+          <w:rtl/>
+          <w:lang w:val="en-US"/>
+        </w:rPr>
+        <w:t xml:space="preserve"> פעמים.</w:t>
+      </w:r>
+    </w:p>
+    <w:p>
+      <w:pPr>
+        <w:bidi/>
+        <w:rPr>
+          <w:rFonts w:eastAsiaTheme="minorEastAsia"/>
+          <w:rtl/>
+          <w:lang w:val="en-US"/>
+        </w:rPr>
+      </w:pPr>
+    </w:p>
+    <w:p>
+      <w:pPr>
+        <w:bidi/>
+        <w:rPr>
+          <w:rFonts w:eastAsiaTheme="minorEastAsia"/>
+          <w:b/>
+          <w:bCs/>
+          <w:u w:val="single"/>
+          <w:rtl/>
+          <w:lang w:val="en-US"/>
+        </w:rPr>
+      </w:pPr>
+      <w:proofErr w:type="spellStart"/>
+      <w:r>
+        <w:rPr>
+          <w:rFonts w:eastAsiaTheme="minorEastAsia"/>
+          <w:b/>
+          <w:bCs/>
+          <w:u w:val="single"/>
+          <w:lang w:val="en-US"/>
+        </w:rPr>
+        <w:t>nodesToArray</w:t>
+      </w:r>
+      <w:proofErr w:type="spellEnd"/>
+      <w:r>
+        <w:rPr>
+          <w:rFonts w:eastAsiaTheme="minorEastAsia"/>
+          <w:b/>
+          <w:bCs/>
+          <w:u w:val="single"/>
+          <w:lang w:val="en-US"/>
+        </w:rPr>
+        <w:t>()</w:t>
       </w:r>
       <w:r>
         <w:rPr>
@@ -2084,32 +2840,45 @@
           <w:lang w:val="en-US"/>
         </w:rPr>
       </w:pPr>
-      <w:r>
-        <w:rPr>
-          <w:rFonts w:eastAsiaTheme="minorEastAsia"/>
-          <w:b/>
-          <w:bCs/>
-          <w:u w:val="single"/>
-          <w:lang w:val="en-US"/>
-        </w:rPr>
-        <w:t>KeysToArray()</w:t>
-      </w:r>
-    </w:p>
-    <w:p>
-      <w:pPr>
-        <w:bidi/>
-        <w:rPr>
-          <w:rFonts w:eastAsiaTheme="minorEastAsia"/>
-          <w:rtl/>
-          <w:lang w:val="en-US"/>
-        </w:rPr>
-      </w:pPr>
-      <w:r>
-        <w:rPr>
-          <w:rFonts w:eastAsiaTheme="minorEastAsia" w:hint="cs"/>
-          <w:rtl/>
-          <w:lang w:val="en-US"/>
-        </w:rPr>
+      <w:proofErr w:type="spellStart"/>
+      <w:r>
+        <w:rPr>
+          <w:rFonts w:eastAsiaTheme="minorEastAsia"/>
+          <w:b/>
+          <w:bCs/>
+          <w:u w:val="single"/>
+          <w:lang w:val="en-US"/>
+        </w:rPr>
+        <w:t>KeysToArray</w:t>
+      </w:r>
+      <w:proofErr w:type="spellEnd"/>
+      <w:r>
+        <w:rPr>
+          <w:rFonts w:eastAsiaTheme="minorEastAsia"/>
+          <w:b/>
+          <w:bCs/>
+          <w:u w:val="single"/>
+          <w:lang w:val="en-US"/>
+        </w:rPr>
+        <w:t>()</w:t>
+      </w:r>
+    </w:p>
+    <w:p>
+      <w:pPr>
+        <w:bidi/>
+        <w:rPr>
+          <w:rFonts w:eastAsiaTheme="minorEastAsia"/>
+          <w:rtl/>
+          <w:lang w:val="en-US"/>
+        </w:rPr>
+      </w:pPr>
+      <w:r>
+        <w:rPr>
+          <w:rFonts w:eastAsiaTheme="minorEastAsia" w:hint="cs"/>
+          <w:rtl/>
+          <w:lang w:val="en-US"/>
+        </w:rPr>
+        <w:lastRenderedPageBreak/>
         <w:t xml:space="preserve">המתודה </w:t>
       </w:r>
       <w:r>
@@ -2146,12 +2915,21 @@
         </w:rPr>
         <w:t xml:space="preserve">המתודה משתמשת במתודת העזר </w:t>
       </w:r>
-      <w:r>
-        <w:rPr>
-          <w:rFonts w:eastAsiaTheme="minorEastAsia"/>
-          <w:lang w:val="en-US"/>
-        </w:rPr>
-        <w:t>nodesToArray()</w:t>
+      <w:proofErr w:type="spellStart"/>
+      <w:r>
+        <w:rPr>
+          <w:rFonts w:eastAsiaTheme="minorEastAsia"/>
+          <w:lang w:val="en-US"/>
+        </w:rPr>
+        <w:t>nodesToArray</w:t>
+      </w:r>
+      <w:proofErr w:type="spellEnd"/>
+      <w:r>
+        <w:rPr>
+          <w:rFonts w:eastAsiaTheme="minorEastAsia"/>
+          <w:lang w:val="en-US"/>
+        </w:rPr>
+        <w:t>()</w:t>
       </w:r>
       <w:r>
         <w:rPr>
@@ -2277,15 +3055,27 @@
           <w:lang w:val="en-US"/>
         </w:rPr>
       </w:pPr>
-      <w:r>
-        <w:rPr>
-          <w:rFonts w:eastAsiaTheme="minorEastAsia"/>
-          <w:b/>
-          <w:bCs/>
-          <w:u w:val="single"/>
-          <w:lang w:val="en-US"/>
-        </w:rPr>
-        <w:t>infoToArray()</w:t>
+      <w:proofErr w:type="spellStart"/>
+      <w:r>
+        <w:rPr>
+          <w:rFonts w:eastAsiaTheme="minorEastAsia"/>
+          <w:b/>
+          <w:bCs/>
+          <w:u w:val="single"/>
+          <w:lang w:val="en-US"/>
+        </w:rPr>
+        <w:t>infoToArray</w:t>
+      </w:r>
+      <w:proofErr w:type="spellEnd"/>
+      <w:r>
+        <w:rPr>
+          <w:rFonts w:eastAsiaTheme="minorEastAsia"/>
+          <w:b/>
+          <w:bCs/>
+          <w:u w:val="single"/>
+          <w:lang w:val="en-US"/>
+        </w:rPr>
+        <w:t>()</w:t>
       </w:r>
     </w:p>
     <w:p>
@@ -2363,12 +3153,21 @@
         </w:rPr>
         <w:t xml:space="preserve">המתודה משתמשת במתודת העזר </w:t>
       </w:r>
-      <w:r>
-        <w:rPr>
-          <w:rFonts w:eastAsiaTheme="minorEastAsia"/>
-          <w:lang w:val="en-US"/>
-        </w:rPr>
-        <w:t>nodesToArray()</w:t>
+      <w:proofErr w:type="spellStart"/>
+      <w:r>
+        <w:rPr>
+          <w:rFonts w:eastAsiaTheme="minorEastAsia"/>
+          <w:lang w:val="en-US"/>
+        </w:rPr>
+        <w:t>nodesToArray</w:t>
+      </w:r>
+      <w:proofErr w:type="spellEnd"/>
+      <w:r>
+        <w:rPr>
+          <w:rFonts w:eastAsiaTheme="minorEastAsia"/>
+          <w:lang w:val="en-US"/>
+        </w:rPr>
+        <w:t>()</w:t>
       </w:r>
       <w:r>
         <w:rPr>
@@ -2542,7 +3341,6 @@
           <w:rtl/>
           <w:lang w:val="en-US"/>
         </w:rPr>
-        <w:lastRenderedPageBreak/>
         <w:t xml:space="preserve">המתודה מחזירה את ערך השדה </w:t>
       </w:r>
       <w:r>
@@ -2665,6 +3463,7 @@
         </w:rPr>
         <w:t xml:space="preserve">שינוי חתימת המחלקה </w:t>
       </w:r>
+      <w:proofErr w:type="spellStart"/>
       <w:r>
         <w:rPr>
           <w:rFonts w:eastAsiaTheme="minorEastAsia"/>
@@ -2673,6 +3472,7 @@
         </w:rPr>
         <w:t>AVLNode</w:t>
       </w:r>
+      <w:proofErr w:type="spellEnd"/>
       <w:r>
         <w:rPr>
           <w:rFonts w:eastAsiaTheme="minorEastAsia" w:hint="cs"/>
@@ -2713,7 +3513,51 @@
           <w:u w:val="single"/>
           <w:lang w:val="en-US"/>
         </w:rPr>
-        <w:t>Join(IAVLNode x, AVLtree t)</w:t>
+        <w:t>Join(</w:t>
+      </w:r>
+      <w:proofErr w:type="spellStart"/>
+      <w:r>
+        <w:rPr>
+          <w:rFonts w:eastAsiaTheme="minorEastAsia"/>
+          <w:b/>
+          <w:bCs/>
+          <w:u w:val="single"/>
+          <w:lang w:val="en-US"/>
+        </w:rPr>
+        <w:t>IAVLNode</w:t>
+      </w:r>
+      <w:proofErr w:type="spellEnd"/>
+      <w:r>
+        <w:rPr>
+          <w:rFonts w:eastAsiaTheme="minorEastAsia"/>
+          <w:b/>
+          <w:bCs/>
+          <w:u w:val="single"/>
+          <w:lang w:val="en-US"/>
+        </w:rPr>
+        <w:t xml:space="preserve"> x, </w:t>
+      </w:r>
+      <w:proofErr w:type="spellStart"/>
+      <w:r>
+        <w:rPr>
+          <w:rFonts w:eastAsiaTheme="minorEastAsia"/>
+          <w:b/>
+          <w:bCs/>
+          <w:u w:val="single"/>
+          <w:lang w:val="en-US"/>
+        </w:rPr>
+        <w:t>AVLtree</w:t>
+      </w:r>
+      <w:proofErr w:type="spellEnd"/>
+      <w:r>
+        <w:rPr>
+          <w:rFonts w:eastAsiaTheme="minorEastAsia"/>
+          <w:b/>
+          <w:bCs/>
+          <w:u w:val="single"/>
+          <w:lang w:val="en-US"/>
+        </w:rPr>
+        <w:t xml:space="preserve"> t)</w:t>
       </w:r>
     </w:p>
     <w:p>
@@ -2869,15 +3713,27 @@
           <w:lang w:val="en-US"/>
         </w:rPr>
       </w:pPr>
-      <w:r>
-        <w:rPr>
-          <w:rFonts w:eastAsiaTheme="minorEastAsia"/>
-          <w:b/>
-          <w:bCs/>
-          <w:u w:val="single"/>
-          <w:lang w:val="en-US"/>
-        </w:rPr>
-        <w:t>getRoot()</w:t>
+      <w:proofErr w:type="spellStart"/>
+      <w:r>
+        <w:rPr>
+          <w:rFonts w:eastAsiaTheme="minorEastAsia"/>
+          <w:b/>
+          <w:bCs/>
+          <w:u w:val="single"/>
+          <w:lang w:val="en-US"/>
+        </w:rPr>
+        <w:t>getRoot</w:t>
+      </w:r>
+      <w:proofErr w:type="spellEnd"/>
+      <w:r>
+        <w:rPr>
+          <w:rFonts w:eastAsiaTheme="minorEastAsia"/>
+          <w:b/>
+          <w:bCs/>
+          <w:u w:val="single"/>
+          <w:lang w:val="en-US"/>
+        </w:rPr>
+        <w:t>()</w:t>
       </w:r>
     </w:p>
     <w:p>
@@ -2980,6 +3836,7 @@
         </w:rPr>
         <w:t xml:space="preserve">מתודות </w:t>
       </w:r>
+      <w:proofErr w:type="spellStart"/>
       <w:r>
         <w:rPr>
           <w:rFonts w:eastAsiaTheme="minorEastAsia"/>
@@ -2990,6 +3847,7 @@
         </w:rPr>
         <w:t>AVLNode</w:t>
       </w:r>
+      <w:proofErr w:type="spellEnd"/>
     </w:p>
     <w:p>
       <w:pPr>
@@ -3045,15 +3903,27 @@
           <w:lang w:val="en-US"/>
         </w:rPr>
       </w:pPr>
-      <w:r>
-        <w:rPr>
-          <w:rFonts w:eastAsiaTheme="minorEastAsia"/>
-          <w:b/>
-          <w:bCs/>
-          <w:u w:val="single"/>
-          <w:lang w:val="en-US"/>
-        </w:rPr>
-        <w:t>AVLNode(int key, String info)</w:t>
+      <w:proofErr w:type="spellStart"/>
+      <w:r>
+        <w:rPr>
+          <w:rFonts w:eastAsiaTheme="minorEastAsia"/>
+          <w:b/>
+          <w:bCs/>
+          <w:u w:val="single"/>
+          <w:lang w:val="en-US"/>
+        </w:rPr>
+        <w:t>AVLNode</w:t>
+      </w:r>
+      <w:proofErr w:type="spellEnd"/>
+      <w:r>
+        <w:rPr>
+          <w:rFonts w:eastAsiaTheme="minorEastAsia"/>
+          <w:b/>
+          <w:bCs/>
+          <w:u w:val="single"/>
+          <w:lang w:val="en-US"/>
+        </w:rPr>
+        <w:t>(int key, String info)</w:t>
       </w:r>
     </w:p>
     <w:p>
@@ -3073,6 +3943,7 @@
         </w:rPr>
         <w:t xml:space="preserve">המתודה בונה עצם מסוג </w:t>
       </w:r>
+      <w:proofErr w:type="spellStart"/>
       <w:r>
         <w:rPr>
           <w:rFonts w:eastAsiaTheme="minorEastAsia"/>
@@ -3080,6 +3951,7 @@
         </w:rPr>
         <w:t>AVLNode</w:t>
       </w:r>
+      <w:proofErr w:type="spellEnd"/>
       <w:r>
         <w:rPr>
           <w:rFonts w:eastAsiaTheme="minorEastAsia" w:hint="cs"/>
@@ -3094,7 +3966,26 @@
           <w:rtl/>
           <w:lang w:val="en-US"/>
         </w:rPr>
-        <w:t xml:space="preserve">. בנוסף, אם המפתח שהתקבל </w:t>
+        <w:t xml:space="preserve">. </w:t>
+      </w:r>
+    </w:p>
+    <w:p>
+      <w:pPr>
+        <w:bidi/>
+        <w:rPr>
+          <w:rFonts w:eastAsiaTheme="minorEastAsia"/>
+          <w:rtl/>
+          <w:lang w:val="en-US"/>
+        </w:rPr>
+      </w:pPr>
+      <w:r>
+        <w:rPr>
+          <w:rFonts w:eastAsiaTheme="minorEastAsia" w:hint="cs"/>
+          <w:rtl/>
+          <w:lang w:val="en-US"/>
+        </w:rPr>
+        <w:lastRenderedPageBreak/>
+        <w:t xml:space="preserve">בנוסף, אם המפתח שהתקבל </w:t>
       </w:r>
       <w:r>
         <w:rPr>
@@ -3125,8 +4016,17 @@
           <w:rtl/>
           <w:lang w:val="en-US"/>
         </w:rPr>
+        <w:t xml:space="preserve"> (כלומר צומת אמיתי)</w:t>
+      </w:r>
+      <w:r>
+        <w:rPr>
+          <w:rFonts w:eastAsiaTheme="minorEastAsia" w:hint="cs"/>
+          <w:rtl/>
+          <w:lang w:val="en-US"/>
+        </w:rPr>
         <w:t>, משנה את ערך ה-</w:t>
       </w:r>
+      <w:proofErr w:type="spellStart"/>
       <w:r>
         <w:rPr>
           <w:rFonts w:eastAsiaTheme="minorEastAsia"/>
@@ -3134,6 +4034,7 @@
         </w:rPr>
         <w:t>isReal</w:t>
       </w:r>
+      <w:proofErr w:type="spellEnd"/>
       <w:r>
         <w:rPr>
           <w:rFonts w:eastAsiaTheme="minorEastAsia" w:hint="cs"/>
@@ -3164,7 +4065,95 @@
           <w:rtl/>
           <w:lang w:val="en-US"/>
         </w:rPr>
-        <w:t>לשקר).</w:t>
+        <w:t>לשקר)</w:t>
+      </w:r>
+      <w:r>
+        <w:rPr>
+          <w:rFonts w:eastAsiaTheme="minorEastAsia" w:hint="cs"/>
+          <w:rtl/>
+          <w:lang w:val="en-US"/>
+        </w:rPr>
+        <w:t xml:space="preserve"> ומגדירה את שני הבנים של הצומת לצמתים וירטואליים חדשים.</w:t>
+      </w:r>
+    </w:p>
+    <w:p>
+      <w:pPr>
+        <w:bidi/>
+        <w:rPr>
+          <w:rFonts w:eastAsiaTheme="minorEastAsia" w:hint="cs"/>
+          <w:rtl/>
+          <w:lang w:val="en-US"/>
+        </w:rPr>
+      </w:pPr>
+      <w:r>
+        <w:rPr>
+          <w:rFonts w:eastAsiaTheme="minorEastAsia" w:hint="cs"/>
+          <w:rtl/>
+          <w:lang w:val="en-US"/>
+        </w:rPr>
+        <w:t xml:space="preserve">אם המפתח שהתקבל הוא </w:t>
+      </w:r>
+      <w:r>
+        <w:rPr>
+          <w:rFonts w:eastAsiaTheme="minorEastAsia"/>
+          <w:lang w:val="en-US"/>
+        </w:rPr>
+        <w:t>-1</w:t>
+      </w:r>
+      <w:r>
+        <w:rPr>
+          <w:rFonts w:eastAsiaTheme="minorEastAsia" w:hint="cs"/>
+          <w:rtl/>
+          <w:lang w:val="en-US"/>
+        </w:rPr>
+        <w:t xml:space="preserve">, </w:t>
+      </w:r>
+      <w:r>
+        <w:rPr>
+          <w:rFonts w:eastAsiaTheme="minorEastAsia" w:hint="cs"/>
+          <w:rtl/>
+          <w:lang w:val="en-US"/>
+        </w:rPr>
+        <w:t>מ</w:t>
+      </w:r>
+      <w:r>
+        <w:rPr>
+          <w:rFonts w:eastAsiaTheme="minorEastAsia" w:hint="cs"/>
+          <w:rtl/>
+          <w:lang w:val="en-US"/>
+        </w:rPr>
+        <w:t>גדיר</w:t>
+      </w:r>
+      <w:r>
+        <w:rPr>
+          <w:rFonts w:eastAsiaTheme="minorEastAsia" w:hint="cs"/>
+          <w:rtl/>
+          <w:lang w:val="en-US"/>
+        </w:rPr>
+        <w:t>ה</w:t>
+      </w:r>
+      <w:r>
+        <w:rPr>
+          <w:rFonts w:eastAsiaTheme="minorEastAsia" w:hint="cs"/>
+          <w:rtl/>
+          <w:lang w:val="en-US"/>
+        </w:rPr>
+        <w:t xml:space="preserve"> את דרגתו כ</w:t>
+      </w:r>
+      <w:r>
+        <w:rPr>
+          <w:rFonts w:eastAsiaTheme="minorEastAsia"/>
+          <w:lang w:val="en-US"/>
+        </w:rPr>
+        <w:t>-1</w:t>
+      </w:r>
+      <w:r>
+        <w:rPr>
+          <w:rFonts w:eastAsiaTheme="minorEastAsia" w:hint="cs"/>
+          <w:rtl/>
+          <w:lang w:val="en-US"/>
+        </w:rPr>
+        <w:t>.</w:t>
       </w:r>
     </w:p>
     <w:p>
@@ -3223,15 +4212,27 @@
           <w:lang w:val="en-US"/>
         </w:rPr>
       </w:pPr>
-      <w:r>
-        <w:rPr>
-          <w:rFonts w:eastAsiaTheme="minorEastAsia"/>
-          <w:b/>
-          <w:bCs/>
-          <w:u w:val="single"/>
-          <w:lang w:val="en-US"/>
-        </w:rPr>
-        <w:t>getKey()</w:t>
+      <w:proofErr w:type="spellStart"/>
+      <w:r>
+        <w:rPr>
+          <w:rFonts w:eastAsiaTheme="minorEastAsia"/>
+          <w:b/>
+          <w:bCs/>
+          <w:u w:val="single"/>
+          <w:lang w:val="en-US"/>
+        </w:rPr>
+        <w:t>getKey</w:t>
+      </w:r>
+      <w:proofErr w:type="spellEnd"/>
+      <w:r>
+        <w:rPr>
+          <w:rFonts w:eastAsiaTheme="minorEastAsia"/>
+          <w:b/>
+          <w:bCs/>
+          <w:u w:val="single"/>
+          <w:lang w:val="en-US"/>
+        </w:rPr>
+        <w:t>()</w:t>
       </w:r>
     </w:p>
     <w:p>
@@ -3330,15 +4331,27 @@
           <w:lang w:val="en-US"/>
         </w:rPr>
       </w:pPr>
-      <w:r>
-        <w:rPr>
-          <w:rFonts w:eastAsiaTheme="minorEastAsia"/>
-          <w:b/>
-          <w:bCs/>
-          <w:u w:val="single"/>
-          <w:lang w:val="en-US"/>
-        </w:rPr>
-        <w:t>getValue()</w:t>
+      <w:proofErr w:type="spellStart"/>
+      <w:r>
+        <w:rPr>
+          <w:rFonts w:eastAsiaTheme="minorEastAsia"/>
+          <w:b/>
+          <w:bCs/>
+          <w:u w:val="single"/>
+          <w:lang w:val="en-US"/>
+        </w:rPr>
+        <w:t>getValue</w:t>
+      </w:r>
+      <w:proofErr w:type="spellEnd"/>
+      <w:r>
+        <w:rPr>
+          <w:rFonts w:eastAsiaTheme="minorEastAsia"/>
+          <w:b/>
+          <w:bCs/>
+          <w:u w:val="single"/>
+          <w:lang w:val="en-US"/>
+        </w:rPr>
+        <w:t>()</w:t>
       </w:r>
     </w:p>
     <w:p>
@@ -3416,15 +4429,49 @@
           <w:lang w:val="en-US"/>
         </w:rPr>
       </w:pPr>
-      <w:r>
-        <w:rPr>
-          <w:rFonts w:eastAsiaTheme="minorEastAsia"/>
-          <w:b/>
-          <w:bCs/>
-          <w:u w:val="single"/>
-          <w:lang w:val="en-US"/>
-        </w:rPr>
-        <w:t>setLeft(IAVLNode node)</w:t>
+      <w:proofErr w:type="spellStart"/>
+      <w:r>
+        <w:rPr>
+          <w:rFonts w:eastAsiaTheme="minorEastAsia"/>
+          <w:b/>
+          <w:bCs/>
+          <w:u w:val="single"/>
+          <w:lang w:val="en-US"/>
+        </w:rPr>
+        <w:t>setLeft</w:t>
+      </w:r>
+      <w:proofErr w:type="spellEnd"/>
+      <w:r>
+        <w:rPr>
+          <w:rFonts w:eastAsiaTheme="minorEastAsia"/>
+          <w:b/>
+          <w:bCs/>
+          <w:u w:val="single"/>
+          <w:lang w:val="en-US"/>
+        </w:rPr>
+        <w:t>(</w:t>
+      </w:r>
+      <w:proofErr w:type="spellStart"/>
+      <w:r>
+        <w:rPr>
+          <w:rFonts w:eastAsiaTheme="minorEastAsia"/>
+          <w:b/>
+          <w:bCs/>
+          <w:u w:val="single"/>
+          <w:lang w:val="en-US"/>
+        </w:rPr>
+        <w:t>IAVLNode</w:t>
+      </w:r>
+      <w:proofErr w:type="spellEnd"/>
+      <w:r>
+        <w:rPr>
+          <w:rFonts w:eastAsiaTheme="minorEastAsia"/>
+          <w:b/>
+          <w:bCs/>
+          <w:u w:val="single"/>
+          <w:lang w:val="en-US"/>
+        </w:rPr>
+        <w:t xml:space="preserve"> node)</w:t>
       </w:r>
     </w:p>
     <w:p>
@@ -3460,7 +4507,6 @@
           <w:rtl/>
           <w:lang w:val="en-US"/>
         </w:rPr>
-        <w:lastRenderedPageBreak/>
         <w:t xml:space="preserve">סיבוכיות המתודה היא </w:t>
       </w:r>
       <m:oMath>
@@ -3502,15 +4548,27 @@
           <w:lang w:val="en-US"/>
         </w:rPr>
       </w:pPr>
-      <w:r>
-        <w:rPr>
-          <w:rFonts w:eastAsiaTheme="minorEastAsia"/>
-          <w:b/>
-          <w:bCs/>
-          <w:u w:val="single"/>
-          <w:lang w:val="en-US"/>
-        </w:rPr>
-        <w:t>getLeft()</w:t>
+      <w:proofErr w:type="spellStart"/>
+      <w:r>
+        <w:rPr>
+          <w:rFonts w:eastAsiaTheme="minorEastAsia"/>
+          <w:b/>
+          <w:bCs/>
+          <w:u w:val="single"/>
+          <w:lang w:val="en-US"/>
+        </w:rPr>
+        <w:t>getLeft</w:t>
+      </w:r>
+      <w:proofErr w:type="spellEnd"/>
+      <w:r>
+        <w:rPr>
+          <w:rFonts w:eastAsiaTheme="minorEastAsia"/>
+          <w:b/>
+          <w:bCs/>
+          <w:u w:val="single"/>
+          <w:lang w:val="en-US"/>
+        </w:rPr>
+        <w:t>()</w:t>
       </w:r>
     </w:p>
     <w:p>
@@ -3587,6 +4645,7 @@
           <w:lang w:val="en-US"/>
         </w:rPr>
       </w:pPr>
+      <w:proofErr w:type="spellStart"/>
       <w:r>
         <w:rPr>
           <w:rFonts w:eastAsiaTheme="minorEastAsia"/>
@@ -3625,7 +4684,40 @@
           <w:u w:val="single"/>
           <w:lang w:val="en-US"/>
         </w:rPr>
-        <w:t>t(IAVLNode node)</w:t>
+        <w:t>t</w:t>
+      </w:r>
+      <w:proofErr w:type="spellEnd"/>
+      <w:r>
+        <w:rPr>
+          <w:rFonts w:eastAsiaTheme="minorEastAsia"/>
+          <w:b/>
+          <w:bCs/>
+          <w:u w:val="single"/>
+          <w:lang w:val="en-US"/>
+        </w:rPr>
+        <w:t>(</w:t>
+      </w:r>
+      <w:proofErr w:type="spellStart"/>
+      <w:r>
+        <w:rPr>
+          <w:rFonts w:eastAsiaTheme="minorEastAsia"/>
+          <w:b/>
+          <w:bCs/>
+          <w:u w:val="single"/>
+          <w:lang w:val="en-US"/>
+        </w:rPr>
+        <w:t>IAVLNode</w:t>
+      </w:r>
+      <w:proofErr w:type="spellEnd"/>
+      <w:r>
+        <w:rPr>
+          <w:rFonts w:eastAsiaTheme="minorEastAsia"/>
+          <w:b/>
+          <w:bCs/>
+          <w:u w:val="single"/>
+          <w:lang w:val="en-US"/>
+        </w:rPr>
+        <w:t xml:space="preserve"> node)</w:t>
       </w:r>
     </w:p>
     <w:p>
@@ -3718,6 +4810,7 @@
           <w:lang w:val="en-US"/>
         </w:rPr>
       </w:pPr>
+      <w:proofErr w:type="spellStart"/>
       <w:r>
         <w:rPr>
           <w:rFonts w:eastAsiaTheme="minorEastAsia"/>
@@ -3746,7 +4839,18 @@
           <w:u w:val="single"/>
           <w:lang w:val="en-US"/>
         </w:rPr>
-        <w:t>t()</w:t>
+        <w:t>t</w:t>
+      </w:r>
+      <w:proofErr w:type="spellEnd"/>
+      <w:r>
+        <w:rPr>
+          <w:rFonts w:eastAsiaTheme="minorEastAsia"/>
+          <w:b/>
+          <w:bCs/>
+          <w:u w:val="single"/>
+          <w:lang w:val="en-US"/>
+        </w:rPr>
+        <w:t>()</w:t>
       </w:r>
     </w:p>
     <w:p>
@@ -3839,15 +4943,49 @@
           <w:lang w:val="en-US"/>
         </w:rPr>
       </w:pPr>
-      <w:r>
-        <w:rPr>
-          <w:rFonts w:eastAsiaTheme="minorEastAsia"/>
-          <w:b/>
-          <w:bCs/>
-          <w:u w:val="single"/>
-          <w:lang w:val="en-US"/>
-        </w:rPr>
-        <w:t>setParent(IAVLNode node)</w:t>
+      <w:proofErr w:type="spellStart"/>
+      <w:r>
+        <w:rPr>
+          <w:rFonts w:eastAsiaTheme="minorEastAsia"/>
+          <w:b/>
+          <w:bCs/>
+          <w:u w:val="single"/>
+          <w:lang w:val="en-US"/>
+        </w:rPr>
+        <w:t>setParent</w:t>
+      </w:r>
+      <w:proofErr w:type="spellEnd"/>
+      <w:r>
+        <w:rPr>
+          <w:rFonts w:eastAsiaTheme="minorEastAsia"/>
+          <w:b/>
+          <w:bCs/>
+          <w:u w:val="single"/>
+          <w:lang w:val="en-US"/>
+        </w:rPr>
+        <w:t>(</w:t>
+      </w:r>
+      <w:proofErr w:type="spellStart"/>
+      <w:r>
+        <w:rPr>
+          <w:rFonts w:eastAsiaTheme="minorEastAsia"/>
+          <w:b/>
+          <w:bCs/>
+          <w:u w:val="single"/>
+          <w:lang w:val="en-US"/>
+        </w:rPr>
+        <w:t>IAVLNode</w:t>
+      </w:r>
+      <w:proofErr w:type="spellEnd"/>
+      <w:r>
+        <w:rPr>
+          <w:rFonts w:eastAsiaTheme="minorEastAsia"/>
+          <w:b/>
+          <w:bCs/>
+          <w:u w:val="single"/>
+          <w:lang w:val="en-US"/>
+        </w:rPr>
+        <w:t xml:space="preserve"> node)</w:t>
       </w:r>
     </w:p>
     <w:p>
@@ -3883,6 +5021,7 @@
           <w:rtl/>
           <w:lang w:val="en-US"/>
         </w:rPr>
+        <w:lastRenderedPageBreak/>
         <w:t xml:space="preserve">סיבוכיות המתודה היא </w:t>
       </w:r>
       <m:oMath>
@@ -3924,15 +5063,27 @@
           <w:lang w:val="en-US"/>
         </w:rPr>
       </w:pPr>
-      <w:r>
-        <w:rPr>
-          <w:rFonts w:eastAsiaTheme="minorEastAsia"/>
-          <w:b/>
-          <w:bCs/>
-          <w:u w:val="single"/>
-          <w:lang w:val="en-US"/>
-        </w:rPr>
-        <w:t>getParent()</w:t>
+      <w:proofErr w:type="spellStart"/>
+      <w:r>
+        <w:rPr>
+          <w:rFonts w:eastAsiaTheme="minorEastAsia"/>
+          <w:b/>
+          <w:bCs/>
+          <w:u w:val="single"/>
+          <w:lang w:val="en-US"/>
+        </w:rPr>
+        <w:t>getParent</w:t>
+      </w:r>
+      <w:proofErr w:type="spellEnd"/>
+      <w:r>
+        <w:rPr>
+          <w:rFonts w:eastAsiaTheme="minorEastAsia"/>
+          <w:b/>
+          <w:bCs/>
+          <w:u w:val="single"/>
+          <w:lang w:val="en-US"/>
+        </w:rPr>
+        <w:t>()</w:t>
       </w:r>
     </w:p>
     <w:p>
@@ -4007,15 +5158,27 @@
           <w:lang w:val="en-US"/>
         </w:rPr>
       </w:pPr>
-      <w:r>
-        <w:rPr>
-          <w:rFonts w:eastAsiaTheme="minorEastAsia"/>
-          <w:b/>
-          <w:bCs/>
-          <w:u w:val="single"/>
-          <w:lang w:val="en-US"/>
-        </w:rPr>
-        <w:t>isRealNode()</w:t>
+      <w:proofErr w:type="spellStart"/>
+      <w:r>
+        <w:rPr>
+          <w:rFonts w:eastAsiaTheme="minorEastAsia"/>
+          <w:b/>
+          <w:bCs/>
+          <w:u w:val="single"/>
+          <w:lang w:val="en-US"/>
+        </w:rPr>
+        <w:t>isRealNode</w:t>
+      </w:r>
+      <w:proofErr w:type="spellEnd"/>
+      <w:r>
+        <w:rPr>
+          <w:rFonts w:eastAsiaTheme="minorEastAsia"/>
+          <w:b/>
+          <w:bCs/>
+          <w:u w:val="single"/>
+          <w:lang w:val="en-US"/>
+        </w:rPr>
+        <w:t>()</w:t>
       </w:r>
     </w:p>
     <w:p>
@@ -4109,15 +5272,27 @@
           <w:lang w:val="en-US"/>
         </w:rPr>
       </w:pPr>
-      <w:r>
-        <w:rPr>
-          <w:rFonts w:eastAsiaTheme="minorEastAsia"/>
-          <w:b/>
-          <w:bCs/>
-          <w:u w:val="single"/>
-          <w:lang w:val="en-US"/>
-        </w:rPr>
-        <w:t>setHeight(int height)</w:t>
+      <w:proofErr w:type="spellStart"/>
+      <w:r>
+        <w:rPr>
+          <w:rFonts w:eastAsiaTheme="minorEastAsia"/>
+          <w:b/>
+          <w:bCs/>
+          <w:u w:val="single"/>
+          <w:lang w:val="en-US"/>
+        </w:rPr>
+        <w:t>setHeight</w:t>
+      </w:r>
+      <w:proofErr w:type="spellEnd"/>
+      <w:r>
+        <w:rPr>
+          <w:rFonts w:eastAsiaTheme="minorEastAsia"/>
+          <w:b/>
+          <w:bCs/>
+          <w:u w:val="single"/>
+          <w:lang w:val="en-US"/>
+        </w:rPr>
+        <w:t>(int height)</w:t>
       </w:r>
     </w:p>
     <w:p>
@@ -4197,15 +5372,27 @@
           <w:lang w:val="en-US"/>
         </w:rPr>
       </w:pPr>
-      <w:r>
-        <w:rPr>
-          <w:rFonts w:eastAsiaTheme="minorEastAsia"/>
-          <w:b/>
-          <w:bCs/>
-          <w:u w:val="single"/>
-          <w:lang w:val="en-US"/>
-        </w:rPr>
-        <w:t>getHeight()</w:t>
+      <w:proofErr w:type="spellStart"/>
+      <w:r>
+        <w:rPr>
+          <w:rFonts w:eastAsiaTheme="minorEastAsia"/>
+          <w:b/>
+          <w:bCs/>
+          <w:u w:val="single"/>
+          <w:lang w:val="en-US"/>
+        </w:rPr>
+        <w:t>getHeight</w:t>
+      </w:r>
+      <w:proofErr w:type="spellEnd"/>
+      <w:r>
+        <w:rPr>
+          <w:rFonts w:eastAsiaTheme="minorEastAsia"/>
+          <w:b/>
+          <w:bCs/>
+          <w:u w:val="single"/>
+          <w:lang w:val="en-US"/>
+        </w:rPr>
+        <w:t>()</w:t>
       </w:r>
     </w:p>
     <w:p>
@@ -4240,7 +5427,306 @@
           <w:rtl/>
           <w:lang w:val="en-US"/>
         </w:rPr>
-        <w:lastRenderedPageBreak/>
+        <w:t xml:space="preserve">סיבוכיות המתודה היא </w:t>
+      </w:r>
+      <m:oMath>
+        <m:r>
+          <w:rPr>
+            <w:rFonts w:ascii="Cambria Math" w:eastAsiaTheme="minorEastAsia" w:hAnsi="Cambria Math"/>
+            <w:lang w:val="en-US"/>
+          </w:rPr>
+          <m:t>O(1)</m:t>
+        </m:r>
+      </m:oMath>
+      <w:r>
+        <w:rPr>
+          <w:rFonts w:eastAsiaTheme="minorEastAsia" w:hint="cs"/>
+          <w:rtl/>
+          <w:lang w:val="en-US"/>
+        </w:rPr>
+        <w:t xml:space="preserve"> כיוון שהיא מחזירה ערך של שדה.</w:t>
+      </w:r>
+    </w:p>
+    <w:p>
+      <w:pPr>
+        <w:bidi/>
+        <w:rPr>
+          <w:rFonts w:eastAsiaTheme="minorEastAsia"/>
+          <w:lang w:val="en-US"/>
+        </w:rPr>
+      </w:pPr>
+    </w:p>
+    <w:p>
+      <w:pPr>
+        <w:bidi/>
+        <w:rPr>
+          <w:rFonts w:eastAsiaTheme="minorEastAsia"/>
+          <w:b/>
+          <w:bCs/>
+          <w:u w:val="single"/>
+          <w:rtl/>
+          <w:lang w:val="en-US"/>
+        </w:rPr>
+      </w:pPr>
+      <w:proofErr w:type="spellStart"/>
+      <w:r>
+        <w:rPr>
+          <w:rFonts w:eastAsiaTheme="minorEastAsia"/>
+          <w:b/>
+          <w:bCs/>
+          <w:u w:val="single"/>
+          <w:lang w:val="en-US"/>
+        </w:rPr>
+        <w:t>set</w:t>
+      </w:r>
+      <w:r>
+        <w:rPr>
+          <w:rFonts w:eastAsiaTheme="minorEastAsia"/>
+          <w:b/>
+          <w:bCs/>
+          <w:u w:val="single"/>
+          <w:lang w:val="en-US"/>
+        </w:rPr>
+        <w:t>Rank</w:t>
+      </w:r>
+      <w:proofErr w:type="spellEnd"/>
+      <w:r>
+        <w:rPr>
+          <w:rFonts w:eastAsiaTheme="minorEastAsia"/>
+          <w:b/>
+          <w:bCs/>
+          <w:u w:val="single"/>
+          <w:lang w:val="en-US"/>
+        </w:rPr>
+        <w:t xml:space="preserve">(int </w:t>
+      </w:r>
+      <w:r>
+        <w:rPr>
+          <w:rFonts w:eastAsiaTheme="minorEastAsia"/>
+          <w:b/>
+          <w:bCs/>
+          <w:u w:val="single"/>
+          <w:lang w:val="en-US"/>
+        </w:rPr>
+        <w:t>rank</w:t>
+      </w:r>
+      <w:r>
+        <w:rPr>
+          <w:rFonts w:eastAsiaTheme="minorEastAsia"/>
+          <w:b/>
+          <w:bCs/>
+          <w:u w:val="single"/>
+          <w:lang w:val="en-US"/>
+        </w:rPr>
+        <w:t>)</w:t>
+      </w:r>
+    </w:p>
+    <w:p>
+      <w:pPr>
+        <w:bidi/>
+        <w:rPr>
+          <w:rFonts w:eastAsiaTheme="minorEastAsia"/>
+          <w:rtl/>
+          <w:lang w:val="en-US"/>
+        </w:rPr>
+      </w:pPr>
+      <w:r>
+        <w:rPr>
+          <w:rFonts w:eastAsiaTheme="minorEastAsia" w:hint="cs"/>
+          <w:rtl/>
+          <w:lang w:val="en-US"/>
+        </w:rPr>
+        <w:t xml:space="preserve">המתודה מגדירה את שדה </w:t>
+      </w:r>
+      <w:r>
+        <w:rPr>
+          <w:rFonts w:eastAsiaTheme="minorEastAsia" w:hint="cs"/>
+          <w:rtl/>
+          <w:lang w:val="en-US"/>
+        </w:rPr>
+        <w:t>ה-</w:t>
+      </w:r>
+      <w:r>
+        <w:rPr>
+          <w:rFonts w:eastAsiaTheme="minorEastAsia"/>
+          <w:lang w:val="en-US"/>
+        </w:rPr>
+        <w:t>rank</w:t>
+      </w:r>
+      <w:r>
+        <w:rPr>
+          <w:rFonts w:eastAsiaTheme="minorEastAsia" w:hint="cs"/>
+          <w:rtl/>
+          <w:lang w:val="en-US"/>
+        </w:rPr>
+        <w:t xml:space="preserve"> של הצומת לערך שהתקבל כארגומנט.</w:t>
+      </w:r>
+    </w:p>
+    <w:p>
+      <w:pPr>
+        <w:bidi/>
+        <w:rPr>
+          <w:rFonts w:eastAsiaTheme="minorEastAsia"/>
+          <w:rtl/>
+          <w:lang w:val="en-US"/>
+        </w:rPr>
+      </w:pPr>
+      <w:r>
+        <w:rPr>
+          <w:rFonts w:eastAsiaTheme="minorEastAsia" w:hint="cs"/>
+          <w:rtl/>
+          <w:lang w:val="en-US"/>
+        </w:rPr>
+        <w:t xml:space="preserve">סיבוכיות המתודה היא </w:t>
+      </w:r>
+      <m:oMath>
+        <m:r>
+          <w:rPr>
+            <w:rFonts w:ascii="Cambria Math" w:eastAsiaTheme="minorEastAsia" w:hAnsi="Cambria Math"/>
+            <w:lang w:val="en-US"/>
+          </w:rPr>
+          <m:t>O(1)</m:t>
+        </m:r>
+      </m:oMath>
+      <w:r>
+        <w:rPr>
+          <w:rFonts w:eastAsiaTheme="minorEastAsia" w:hint="cs"/>
+          <w:rtl/>
+          <w:lang w:val="en-US"/>
+        </w:rPr>
+        <w:t xml:space="preserve"> כיוון שהיא קובעת ערך של שדה.</w:t>
+      </w:r>
+    </w:p>
+    <w:p>
+      <w:pPr>
+        <w:bidi/>
+        <w:rPr>
+          <w:rFonts w:eastAsiaTheme="minorEastAsia"/>
+          <w:b/>
+          <w:bCs/>
+          <w:u w:val="single"/>
+          <w:rtl/>
+          <w:lang w:val="en-US"/>
+        </w:rPr>
+      </w:pPr>
+    </w:p>
+    <w:p>
+      <w:pPr>
+        <w:bidi/>
+        <w:rPr>
+          <w:rFonts w:eastAsiaTheme="minorEastAsia"/>
+          <w:b/>
+          <w:bCs/>
+          <w:u w:val="single"/>
+          <w:lang w:val="en-US"/>
+        </w:rPr>
+      </w:pPr>
+      <w:proofErr w:type="spellStart"/>
+      <w:r>
+        <w:rPr>
+          <w:rFonts w:eastAsiaTheme="minorEastAsia"/>
+          <w:b/>
+          <w:bCs/>
+          <w:u w:val="single"/>
+          <w:lang w:val="en-US"/>
+        </w:rPr>
+        <w:t>get</w:t>
+      </w:r>
+      <w:r>
+        <w:rPr>
+          <w:rFonts w:eastAsiaTheme="minorEastAsia" w:hint="cs"/>
+          <w:b/>
+          <w:bCs/>
+          <w:u w:val="single"/>
+          <w:lang w:val="en-US"/>
+        </w:rPr>
+        <w:t>R</w:t>
+      </w:r>
+      <w:r>
+        <w:rPr>
+          <w:rFonts w:eastAsiaTheme="minorEastAsia"/>
+          <w:b/>
+          <w:bCs/>
+          <w:u w:val="single"/>
+          <w:lang w:val="en-US"/>
+        </w:rPr>
+        <w:t>ank</w:t>
+      </w:r>
+      <w:proofErr w:type="spellEnd"/>
+      <w:r>
+        <w:rPr>
+          <w:rFonts w:eastAsiaTheme="minorEastAsia"/>
+          <w:b/>
+          <w:bCs/>
+          <w:u w:val="single"/>
+          <w:lang w:val="en-US"/>
+        </w:rPr>
+        <w:t>()</w:t>
+      </w:r>
+    </w:p>
+    <w:p>
+      <w:pPr>
+        <w:bidi/>
+        <w:rPr>
+          <w:rFonts w:eastAsiaTheme="minorEastAsia"/>
+          <w:rtl/>
+          <w:lang w:val="en-US"/>
+        </w:rPr>
+      </w:pPr>
+      <w:r>
+        <w:rPr>
+          <w:rFonts w:eastAsiaTheme="minorEastAsia" w:hint="cs"/>
+          <w:rtl/>
+          <w:lang w:val="en-US"/>
+        </w:rPr>
+        <w:t xml:space="preserve">המתודה מחזירה את </w:t>
+      </w:r>
+      <w:r>
+        <w:rPr>
+          <w:rFonts w:eastAsiaTheme="minorEastAsia" w:hint="cs"/>
+          <w:rtl/>
+          <w:lang w:val="en-US"/>
+        </w:rPr>
+        <w:t>ה-</w:t>
+      </w:r>
+      <w:r>
+        <w:rPr>
+          <w:rFonts w:eastAsiaTheme="minorEastAsia"/>
+          <w:lang w:val="en-US"/>
+        </w:rPr>
+        <w:t>rank</w:t>
+      </w:r>
+      <w:r>
+        <w:rPr>
+          <w:rFonts w:eastAsiaTheme="minorEastAsia" w:hint="cs"/>
+          <w:rtl/>
+          <w:lang w:val="en-US"/>
+        </w:rPr>
+        <w:t xml:space="preserve"> של</w:t>
+      </w:r>
+      <w:r>
+        <w:rPr>
+          <w:rFonts w:eastAsiaTheme="minorEastAsia" w:hint="cs"/>
+          <w:rtl/>
+          <w:lang w:val="en-US"/>
+        </w:rPr>
+        <w:t xml:space="preserve"> הצומת.</w:t>
+      </w:r>
+    </w:p>
+    <w:p>
+      <w:pPr>
+        <w:bidi/>
+        <w:rPr>
+          <w:rFonts w:eastAsiaTheme="minorEastAsia"/>
+          <w:lang w:val="en-US"/>
+        </w:rPr>
+      </w:pPr>
+      <w:r>
+        <w:rPr>
+          <w:rFonts w:eastAsiaTheme="minorEastAsia" w:hint="cs"/>
+          <w:rtl/>
+          <w:lang w:val="en-US"/>
+        </w:rPr>
         <w:t xml:space="preserve">סיבוכיות המתודה היא </w:t>
       </w:r>
       <m:oMath>

</xml_diff>

<commit_message>
added documentation changes in insert
</commit_message>
<xml_diff>
--- a/AVLTree Documentation.docx
+++ b/AVLTree Documentation.docx
@@ -2977,7 +2977,23 @@
           <w:rtl/>
           <w:lang w:val="en-US"/>
         </w:rPr>
-        <w:t xml:space="preserve">המתודה מקבלת מפתח וערך ויוצרת צומת חדש בהתאמה. היא מכניסה את הצומת לעץ לפי חוקי עץ חיפוש בינארי (באמצעות מתודת העזר </w:t>
+        <w:t xml:space="preserve">המתודה מקבלת מפתח וערך ויוצרת צומת חדש בהתאמה. </w:t>
+      </w:r>
+      <w:r>
+        <w:rPr>
+          <w:rFonts w:eastAsiaTheme="minorEastAsia" w:hint="cs"/>
+          <w:rtl/>
+          <w:lang w:val="en-US"/>
+        </w:rPr>
+        <w:t xml:space="preserve">אם העץ ריק, מכניסה את הצומת כשורש העץ ומחזירה 0 כיוון שלא בוצעו פעולות איזון. אם העץ לא ריק, </w:t>
+      </w:r>
+      <w:r>
+        <w:rPr>
+          <w:rFonts w:eastAsiaTheme="minorEastAsia" w:hint="cs"/>
+          <w:rtl/>
+          <w:lang w:val="en-US"/>
+        </w:rPr>
+        <w:t xml:space="preserve">היא מכניסה את הצומת לעץ לפי חוקי עץ חיפוש בינארי (באמצעות מתודת העזר </w:t>
       </w:r>
       <w:r>
         <w:rPr>
@@ -4289,6 +4305,7 @@
           <w:rtl/>
           <w:lang w:val="en-US"/>
         </w:rPr>
+        <w:lastRenderedPageBreak/>
         <w:t xml:space="preserve">המתודה </w:t>
       </w:r>
       <w:r>
@@ -4323,7 +4340,6 @@
           <w:rtl/>
           <w:lang w:val="en-US"/>
         </w:rPr>
-        <w:lastRenderedPageBreak/>
         <w:t xml:space="preserve">המתודה משתמשת במתודת העזר </w:t>
       </w:r>
       <w:r>

</xml_diff>

<commit_message>
added successor and deleteBST to doc
</commit_message>
<xml_diff>
--- a/AVLTree Documentation.docx
+++ b/AVLTree Documentation.docx
@@ -83,6 +83,7 @@
         </w:rPr>
         <w:t xml:space="preserve">מתודות </w:t>
       </w:r>
+      <w:proofErr w:type="spellStart"/>
       <w:r>
         <w:rPr>
           <w:b/>
@@ -92,25 +93,48 @@
         </w:rPr>
         <w:t>AVLTree</w:t>
       </w:r>
-    </w:p>
-    <w:p>
-      <w:pPr>
-        <w:bidi/>
-        <w:rPr>
-          <w:b/>
-          <w:bCs/>
-          <w:u w:val="single"/>
-          <w:lang w:val="en-US"/>
-        </w:rPr>
-      </w:pPr>
-      <w:r>
-        <w:rPr>
-          <w:b/>
-          <w:bCs/>
-          <w:u w:val="single"/>
-          <w:lang w:val="en-US"/>
-        </w:rPr>
-        <w:t>AVLTree()</w:t>
+      <w:proofErr w:type="spellEnd"/>
+    </w:p>
+    <w:p>
+      <w:pPr>
+        <w:bidi/>
+        <w:rPr>
+          <w:b/>
+          <w:bCs/>
+          <w:u w:val="single"/>
+          <w:lang w:val="en-US"/>
+        </w:rPr>
+      </w:pPr>
+      <w:proofErr w:type="spellStart"/>
+      <w:proofErr w:type="gramStart"/>
+      <w:r>
+        <w:rPr>
+          <w:b/>
+          <w:bCs/>
+          <w:u w:val="single"/>
+          <w:lang w:val="en-US"/>
+        </w:rPr>
+        <w:t>AVLTree</w:t>
+      </w:r>
+      <w:proofErr w:type="spellEnd"/>
+      <w:r>
+        <w:rPr>
+          <w:b/>
+          <w:bCs/>
+          <w:u w:val="single"/>
+          <w:lang w:val="en-US"/>
+        </w:rPr>
+        <w:t>(</w:t>
+      </w:r>
+      <w:proofErr w:type="gramEnd"/>
+      <w:r>
+        <w:rPr>
+          <w:b/>
+          <w:bCs/>
+          <w:u w:val="single"/>
+          <w:lang w:val="en-US"/>
+        </w:rPr>
+        <w:t>)</w:t>
       </w:r>
     </w:p>
     <w:p>
@@ -214,14 +238,25 @@
           <w:lang w:val="en-US"/>
         </w:rPr>
       </w:pPr>
-      <w:r>
-        <w:rPr>
-          <w:b/>
-          <w:bCs/>
-          <w:u w:val="single"/>
-          <w:lang w:val="en-US"/>
-        </w:rPr>
-        <w:t>Empty()</w:t>
+      <w:proofErr w:type="gramStart"/>
+      <w:r>
+        <w:rPr>
+          <w:b/>
+          <w:bCs/>
+          <w:u w:val="single"/>
+          <w:lang w:val="en-US"/>
+        </w:rPr>
+        <w:t>Empty(</w:t>
+      </w:r>
+      <w:proofErr w:type="gramEnd"/>
+      <w:r>
+        <w:rPr>
+          <w:b/>
+          <w:bCs/>
+          <w:u w:val="single"/>
+          <w:lang w:val="en-US"/>
+        </w:rPr>
+        <w:t>)</w:t>
       </w:r>
     </w:p>
     <w:p>
@@ -350,15 +385,27 @@
           <w:lang w:val="en-US"/>
         </w:rPr>
       </w:pPr>
-      <w:r>
-        <w:rPr>
-          <w:rFonts w:eastAsiaTheme="minorEastAsia"/>
-          <w:b/>
-          <w:bCs/>
-          <w:u w:val="single"/>
-          <w:lang w:val="en-US"/>
-        </w:rPr>
-        <w:t>Search(int k)</w:t>
+      <w:proofErr w:type="gramStart"/>
+      <w:r>
+        <w:rPr>
+          <w:rFonts w:eastAsiaTheme="minorEastAsia"/>
+          <w:b/>
+          <w:bCs/>
+          <w:u w:val="single"/>
+          <w:lang w:val="en-US"/>
+        </w:rPr>
+        <w:t>Search(</w:t>
+      </w:r>
+      <w:proofErr w:type="gramEnd"/>
+      <w:r>
+        <w:rPr>
+          <w:rFonts w:eastAsiaTheme="minorEastAsia"/>
+          <w:b/>
+          <w:bCs/>
+          <w:u w:val="single"/>
+          <w:lang w:val="en-US"/>
+        </w:rPr>
+        <w:t>int k)</w:t>
       </w:r>
     </w:p>
     <w:p>
@@ -852,15 +899,39 @@
           <w:lang w:val="en-US"/>
         </w:rPr>
       </w:pPr>
-      <w:r>
-        <w:rPr>
-          <w:rFonts w:eastAsiaTheme="minorEastAsia"/>
-          <w:b/>
-          <w:bCs/>
-          <w:u w:val="single"/>
-          <w:lang w:val="en-US"/>
-        </w:rPr>
-        <w:t>treePosition(int k)</w:t>
+      <w:proofErr w:type="spellStart"/>
+      <w:proofErr w:type="gramStart"/>
+      <w:r>
+        <w:rPr>
+          <w:rFonts w:eastAsiaTheme="minorEastAsia"/>
+          <w:b/>
+          <w:bCs/>
+          <w:u w:val="single"/>
+          <w:lang w:val="en-US"/>
+        </w:rPr>
+        <w:t>treePosition</w:t>
+      </w:r>
+      <w:proofErr w:type="spellEnd"/>
+      <w:r>
+        <w:rPr>
+          <w:rFonts w:eastAsiaTheme="minorEastAsia"/>
+          <w:b/>
+          <w:bCs/>
+          <w:u w:val="single"/>
+          <w:lang w:val="en-US"/>
+        </w:rPr>
+        <w:t>(</w:t>
+      </w:r>
+      <w:proofErr w:type="gramEnd"/>
+      <w:r>
+        <w:rPr>
+          <w:rFonts w:eastAsiaTheme="minorEastAsia"/>
+          <w:b/>
+          <w:bCs/>
+          <w:u w:val="single"/>
+          <w:lang w:val="en-US"/>
+        </w:rPr>
+        <w:t>int k)</w:t>
       </w:r>
       <w:r>
         <w:rPr>
@@ -1158,15 +1229,51 @@
           <w:lang w:val="en-US"/>
         </w:rPr>
       </w:pPr>
-      <w:r>
-        <w:rPr>
-          <w:rFonts w:eastAsiaTheme="minorEastAsia"/>
-          <w:b/>
-          <w:bCs/>
-          <w:u w:val="single"/>
-          <w:lang w:val="en-US"/>
-        </w:rPr>
-        <w:t>insertBST(IAVLNode)</w:t>
+      <w:proofErr w:type="spellStart"/>
+      <w:proofErr w:type="gramStart"/>
+      <w:r>
+        <w:rPr>
+          <w:rFonts w:eastAsiaTheme="minorEastAsia"/>
+          <w:b/>
+          <w:bCs/>
+          <w:u w:val="single"/>
+          <w:lang w:val="en-US"/>
+        </w:rPr>
+        <w:t>insertBST</w:t>
+      </w:r>
+      <w:proofErr w:type="spellEnd"/>
+      <w:r>
+        <w:rPr>
+          <w:rFonts w:eastAsiaTheme="minorEastAsia"/>
+          <w:b/>
+          <w:bCs/>
+          <w:u w:val="single"/>
+          <w:lang w:val="en-US"/>
+        </w:rPr>
+        <w:t>(</w:t>
+      </w:r>
+      <w:proofErr w:type="spellStart"/>
+      <w:proofErr w:type="gramEnd"/>
+      <w:r>
+        <w:rPr>
+          <w:rFonts w:eastAsiaTheme="minorEastAsia"/>
+          <w:b/>
+          <w:bCs/>
+          <w:u w:val="single"/>
+          <w:lang w:val="en-US"/>
+        </w:rPr>
+        <w:t>IAVLNode</w:t>
+      </w:r>
+      <w:proofErr w:type="spellEnd"/>
+      <w:r>
+        <w:rPr>
+          <w:rFonts w:eastAsiaTheme="minorEastAsia"/>
+          <w:b/>
+          <w:bCs/>
+          <w:u w:val="single"/>
+          <w:lang w:val="en-US"/>
+        </w:rPr>
+        <w:t>)</w:t>
       </w:r>
       <w:r>
         <w:rPr>
@@ -1275,6 +1382,7 @@
         </w:rPr>
         <w:t xml:space="preserve">הפונקציה משתמשת במתודה </w:t>
       </w:r>
+      <w:proofErr w:type="spellStart"/>
       <w:r>
         <w:rPr>
           <w:rFonts w:eastAsiaTheme="minorEastAsia"/>
@@ -1282,6 +1390,7 @@
         </w:rPr>
         <w:t>treePosition</w:t>
       </w:r>
+      <w:proofErr w:type="spellEnd"/>
       <w:r>
         <w:rPr>
           <w:rFonts w:eastAsiaTheme="minorEastAsia" w:hint="cs"/>
@@ -1633,15 +1742,73 @@
           <w:lang w:val="en-US"/>
         </w:rPr>
       </w:pPr>
-      <w:r>
-        <w:rPr>
-          <w:rFonts w:eastAsiaTheme="minorEastAsia"/>
-          <w:b/>
-          <w:bCs/>
-          <w:u w:val="single"/>
-          <w:lang w:val="en-US"/>
-        </w:rPr>
-        <w:t>otherChild(AVLNode p, AVLNode c)</w:t>
+      <w:proofErr w:type="spellStart"/>
+      <w:proofErr w:type="gramStart"/>
+      <w:r>
+        <w:rPr>
+          <w:rFonts w:eastAsiaTheme="minorEastAsia"/>
+          <w:b/>
+          <w:bCs/>
+          <w:u w:val="single"/>
+          <w:lang w:val="en-US"/>
+        </w:rPr>
+        <w:t>otherChild</w:t>
+      </w:r>
+      <w:proofErr w:type="spellEnd"/>
+      <w:r>
+        <w:rPr>
+          <w:rFonts w:eastAsiaTheme="minorEastAsia"/>
+          <w:b/>
+          <w:bCs/>
+          <w:u w:val="single"/>
+          <w:lang w:val="en-US"/>
+        </w:rPr>
+        <w:t>(</w:t>
+      </w:r>
+      <w:proofErr w:type="spellStart"/>
+      <w:proofErr w:type="gramEnd"/>
+      <w:r>
+        <w:rPr>
+          <w:rFonts w:eastAsiaTheme="minorEastAsia"/>
+          <w:b/>
+          <w:bCs/>
+          <w:u w:val="single"/>
+          <w:lang w:val="en-US"/>
+        </w:rPr>
+        <w:t>AVLNode</w:t>
+      </w:r>
+      <w:proofErr w:type="spellEnd"/>
+      <w:r>
+        <w:rPr>
+          <w:rFonts w:eastAsiaTheme="minorEastAsia"/>
+          <w:b/>
+          <w:bCs/>
+          <w:u w:val="single"/>
+          <w:lang w:val="en-US"/>
+        </w:rPr>
+        <w:t xml:space="preserve"> p, </w:t>
+      </w:r>
+      <w:proofErr w:type="spellStart"/>
+      <w:r>
+        <w:rPr>
+          <w:rFonts w:eastAsiaTheme="minorEastAsia"/>
+          <w:b/>
+          <w:bCs/>
+          <w:u w:val="single"/>
+          <w:lang w:val="en-US"/>
+        </w:rPr>
+        <w:t>AVLNode</w:t>
+      </w:r>
+      <w:proofErr w:type="spellEnd"/>
+      <w:r>
+        <w:rPr>
+          <w:rFonts w:eastAsiaTheme="minorEastAsia"/>
+          <w:b/>
+          <w:bCs/>
+          <w:u w:val="single"/>
+          <w:lang w:val="en-US"/>
+        </w:rPr>
+        <w:t xml:space="preserve"> c)</w:t>
       </w:r>
       <w:r>
         <w:rPr>
@@ -1783,15 +1950,73 @@
           <w:lang w:val="en-US"/>
         </w:rPr>
       </w:pPr>
-      <w:r>
-        <w:rPr>
-          <w:rFonts w:eastAsiaTheme="minorEastAsia"/>
-          <w:b/>
-          <w:bCs/>
-          <w:u w:val="single"/>
-          <w:lang w:val="en-US"/>
-        </w:rPr>
-        <w:t>rankDiff(AVLNode p, AVLNode c)</w:t>
+      <w:proofErr w:type="spellStart"/>
+      <w:proofErr w:type="gramStart"/>
+      <w:r>
+        <w:rPr>
+          <w:rFonts w:eastAsiaTheme="minorEastAsia"/>
+          <w:b/>
+          <w:bCs/>
+          <w:u w:val="single"/>
+          <w:lang w:val="en-US"/>
+        </w:rPr>
+        <w:t>rankDiff</w:t>
+      </w:r>
+      <w:proofErr w:type="spellEnd"/>
+      <w:r>
+        <w:rPr>
+          <w:rFonts w:eastAsiaTheme="minorEastAsia"/>
+          <w:b/>
+          <w:bCs/>
+          <w:u w:val="single"/>
+          <w:lang w:val="en-US"/>
+        </w:rPr>
+        <w:t>(</w:t>
+      </w:r>
+      <w:proofErr w:type="spellStart"/>
+      <w:proofErr w:type="gramEnd"/>
+      <w:r>
+        <w:rPr>
+          <w:rFonts w:eastAsiaTheme="minorEastAsia"/>
+          <w:b/>
+          <w:bCs/>
+          <w:u w:val="single"/>
+          <w:lang w:val="en-US"/>
+        </w:rPr>
+        <w:t>AVLNode</w:t>
+      </w:r>
+      <w:proofErr w:type="spellEnd"/>
+      <w:r>
+        <w:rPr>
+          <w:rFonts w:eastAsiaTheme="minorEastAsia"/>
+          <w:b/>
+          <w:bCs/>
+          <w:u w:val="single"/>
+          <w:lang w:val="en-US"/>
+        </w:rPr>
+        <w:t xml:space="preserve"> p, </w:t>
+      </w:r>
+      <w:proofErr w:type="spellStart"/>
+      <w:r>
+        <w:rPr>
+          <w:rFonts w:eastAsiaTheme="minorEastAsia"/>
+          <w:b/>
+          <w:bCs/>
+          <w:u w:val="single"/>
+          <w:lang w:val="en-US"/>
+        </w:rPr>
+        <w:t>AVLNode</w:t>
+      </w:r>
+      <w:proofErr w:type="spellEnd"/>
+      <w:r>
+        <w:rPr>
+          <w:rFonts w:eastAsiaTheme="minorEastAsia"/>
+          <w:b/>
+          <w:bCs/>
+          <w:u w:val="single"/>
+          <w:lang w:val="en-US"/>
+        </w:rPr>
+        <w:t xml:space="preserve"> c)</w:t>
       </w:r>
       <w:r>
         <w:rPr>
@@ -1949,15 +2174,81 @@
           <w:lang w:val="en-US"/>
         </w:rPr>
       </w:pPr>
-      <w:r>
-        <w:rPr>
-          <w:rFonts w:eastAsiaTheme="minorEastAsia"/>
-          <w:b/>
-          <w:bCs/>
-          <w:u w:val="single"/>
-          <w:lang w:val="en-US"/>
-        </w:rPr>
-        <w:t>Promote(AVLNode n)</w:t>
+      <w:proofErr w:type="gramStart"/>
+      <w:r>
+        <w:rPr>
+          <w:rFonts w:eastAsiaTheme="minorEastAsia"/>
+          <w:b/>
+          <w:bCs/>
+          <w:u w:val="single"/>
+          <w:lang w:val="en-US"/>
+        </w:rPr>
+        <w:t>Promote(</w:t>
+      </w:r>
+      <w:proofErr w:type="spellStart"/>
+      <w:proofErr w:type="gramEnd"/>
+      <w:r>
+        <w:rPr>
+          <w:rFonts w:eastAsiaTheme="minorEastAsia"/>
+          <w:b/>
+          <w:bCs/>
+          <w:u w:val="single"/>
+          <w:lang w:val="en-US"/>
+        </w:rPr>
+        <w:t>AVLNode</w:t>
+      </w:r>
+      <w:proofErr w:type="spellEnd"/>
+      <w:r>
+        <w:rPr>
+          <w:rFonts w:eastAsiaTheme="minorEastAsia"/>
+          <w:b/>
+          <w:bCs/>
+          <w:u w:val="single"/>
+          <w:lang w:val="en-US"/>
+        </w:rPr>
+        <w:t xml:space="preserve"> n)</w:t>
+      </w:r>
+      <w:r>
+        <w:rPr>
+          <w:rFonts w:eastAsiaTheme="minorEastAsia"/>
+          <w:b/>
+          <w:bCs/>
+          <w:u w:val="single"/>
+          <w:lang w:val="en-US"/>
+        </w:rPr>
+        <w:t>, De</w:t>
+      </w:r>
+      <w:r>
+        <w:rPr>
+          <w:rFonts w:eastAsiaTheme="minorEastAsia"/>
+          <w:b/>
+          <w:bCs/>
+          <w:u w:val="single"/>
+          <w:lang w:val="en-US"/>
+        </w:rPr>
+        <w:t>mote(</w:t>
+      </w:r>
+      <w:proofErr w:type="spellStart"/>
+      <w:r>
+        <w:rPr>
+          <w:rFonts w:eastAsiaTheme="minorEastAsia"/>
+          <w:b/>
+          <w:bCs/>
+          <w:u w:val="single"/>
+          <w:lang w:val="en-US"/>
+        </w:rPr>
+        <w:t>AVLNode</w:t>
+      </w:r>
+      <w:proofErr w:type="spellEnd"/>
+      <w:r>
+        <w:rPr>
+          <w:rFonts w:eastAsiaTheme="minorEastAsia"/>
+          <w:b/>
+          <w:bCs/>
+          <w:u w:val="single"/>
+          <w:lang w:val="en-US"/>
+        </w:rPr>
+        <w:t xml:space="preserve"> n)</w:t>
       </w:r>
       <w:r>
         <w:rPr>
@@ -1990,25 +2281,95 @@
           <w:rtl/>
           <w:lang w:val="en-US"/>
         </w:rPr>
-        <w:t xml:space="preserve"> מתודת עזר</w:t>
-      </w:r>
-    </w:p>
-    <w:p>
-      <w:pPr>
-        <w:bidi/>
-        <w:rPr>
-          <w:rFonts w:eastAsiaTheme="minorEastAsia"/>
-          <w:rtl/>
-          <w:lang w:val="en-US"/>
-        </w:rPr>
-      </w:pPr>
-      <w:r>
-        <w:rPr>
-          <w:rFonts w:eastAsiaTheme="minorEastAsia" w:hint="cs"/>
-          <w:rtl/>
-          <w:lang w:val="en-US"/>
-        </w:rPr>
-        <w:t>המתודה מקבלת צומת ומוסיפה 1 ל-</w:t>
+        <w:t xml:space="preserve"> מתוד</w:t>
+      </w:r>
+      <w:r>
+        <w:rPr>
+          <w:rFonts w:eastAsiaTheme="minorEastAsia" w:hint="cs"/>
+          <w:b/>
+          <w:bCs/>
+          <w:u w:val="single"/>
+          <w:rtl/>
+          <w:lang w:val="en-US"/>
+        </w:rPr>
+        <w:t>ו</w:t>
+      </w:r>
+      <w:r>
+        <w:rPr>
+          <w:rFonts w:eastAsiaTheme="minorEastAsia" w:hint="cs"/>
+          <w:b/>
+          <w:bCs/>
+          <w:u w:val="single"/>
+          <w:rtl/>
+          <w:lang w:val="en-US"/>
+        </w:rPr>
+        <w:t>ת עזר</w:t>
+      </w:r>
+    </w:p>
+    <w:p>
+      <w:pPr>
+        <w:bidi/>
+        <w:rPr>
+          <w:rFonts w:eastAsiaTheme="minorEastAsia"/>
+          <w:rtl/>
+          <w:lang w:val="en-US"/>
+        </w:rPr>
+      </w:pPr>
+      <w:r>
+        <w:rPr>
+          <w:rFonts w:eastAsiaTheme="minorEastAsia" w:hint="cs"/>
+          <w:rtl/>
+          <w:lang w:val="en-US"/>
+        </w:rPr>
+        <w:t>המתוד</w:t>
+      </w:r>
+      <w:r>
+        <w:rPr>
+          <w:rFonts w:eastAsiaTheme="minorEastAsia" w:hint="cs"/>
+          <w:rtl/>
+          <w:lang w:val="en-US"/>
+        </w:rPr>
+        <w:t>ות מקבלות</w:t>
+      </w:r>
+      <w:r>
+        <w:rPr>
+          <w:rFonts w:eastAsiaTheme="minorEastAsia" w:hint="cs"/>
+          <w:rtl/>
+          <w:lang w:val="en-US"/>
+        </w:rPr>
+        <w:t xml:space="preserve"> ומוסיפ</w:t>
+      </w:r>
+      <w:r>
+        <w:rPr>
+          <w:rFonts w:eastAsiaTheme="minorEastAsia" w:hint="cs"/>
+          <w:rtl/>
+          <w:lang w:val="en-US"/>
+        </w:rPr>
+        <w:t>ות/מורידות</w:t>
+      </w:r>
+      <w:r>
+        <w:rPr>
+          <w:rFonts w:eastAsiaTheme="minorEastAsia" w:hint="cs"/>
+          <w:rtl/>
+          <w:lang w:val="en-US"/>
+        </w:rPr>
+        <w:t xml:space="preserve"> 1 </w:t>
+      </w:r>
+      <w:r>
+        <w:rPr>
+          <w:rFonts w:eastAsiaTheme="minorEastAsia" w:hint="cs"/>
+          <w:rtl/>
+          <w:lang w:val="en-US"/>
+        </w:rPr>
+        <w:t>מה</w:t>
+      </w:r>
+      <w:r>
+        <w:rPr>
+          <w:rFonts w:eastAsiaTheme="minorEastAsia" w:hint="cs"/>
+          <w:rtl/>
+          <w:lang w:val="en-US"/>
+        </w:rPr>
+        <w:t>-</w:t>
       </w:r>
       <w:r>
         <w:rPr>
@@ -2098,15 +2459,73 @@
           <w:lang w:val="en-US"/>
         </w:rPr>
       </w:pPr>
-      <w:r>
-        <w:rPr>
-          <w:rFonts w:eastAsiaTheme="minorEastAsia"/>
-          <w:b/>
-          <w:bCs/>
-          <w:u w:val="single"/>
-          <w:lang w:val="en-US"/>
-        </w:rPr>
-        <w:t>rightRotate(AVLNode z, AVLNode n)</w:t>
+      <w:proofErr w:type="spellStart"/>
+      <w:proofErr w:type="gramStart"/>
+      <w:r>
+        <w:rPr>
+          <w:rFonts w:eastAsiaTheme="minorEastAsia"/>
+          <w:b/>
+          <w:bCs/>
+          <w:u w:val="single"/>
+          <w:lang w:val="en-US"/>
+        </w:rPr>
+        <w:t>rightRotate</w:t>
+      </w:r>
+      <w:proofErr w:type="spellEnd"/>
+      <w:r>
+        <w:rPr>
+          <w:rFonts w:eastAsiaTheme="minorEastAsia"/>
+          <w:b/>
+          <w:bCs/>
+          <w:u w:val="single"/>
+          <w:lang w:val="en-US"/>
+        </w:rPr>
+        <w:t>(</w:t>
+      </w:r>
+      <w:proofErr w:type="spellStart"/>
+      <w:proofErr w:type="gramEnd"/>
+      <w:r>
+        <w:rPr>
+          <w:rFonts w:eastAsiaTheme="minorEastAsia"/>
+          <w:b/>
+          <w:bCs/>
+          <w:u w:val="single"/>
+          <w:lang w:val="en-US"/>
+        </w:rPr>
+        <w:t>AVLNode</w:t>
+      </w:r>
+      <w:proofErr w:type="spellEnd"/>
+      <w:r>
+        <w:rPr>
+          <w:rFonts w:eastAsiaTheme="minorEastAsia"/>
+          <w:b/>
+          <w:bCs/>
+          <w:u w:val="single"/>
+          <w:lang w:val="en-US"/>
+        </w:rPr>
+        <w:t xml:space="preserve"> z, </w:t>
+      </w:r>
+      <w:proofErr w:type="spellStart"/>
+      <w:r>
+        <w:rPr>
+          <w:rFonts w:eastAsiaTheme="minorEastAsia"/>
+          <w:b/>
+          <w:bCs/>
+          <w:u w:val="single"/>
+          <w:lang w:val="en-US"/>
+        </w:rPr>
+        <w:t>AVLNode</w:t>
+      </w:r>
+      <w:proofErr w:type="spellEnd"/>
+      <w:r>
+        <w:rPr>
+          <w:rFonts w:eastAsiaTheme="minorEastAsia"/>
+          <w:b/>
+          <w:bCs/>
+          <w:u w:val="single"/>
+          <w:lang w:val="en-US"/>
+        </w:rPr>
+        <w:t xml:space="preserve"> n)</w:t>
       </w:r>
       <w:r>
         <w:rPr>
@@ -2119,15 +2538,71 @@
         </w:rPr>
         <w:t xml:space="preserve">, </w:t>
       </w:r>
-      <w:r>
-        <w:rPr>
-          <w:rFonts w:eastAsiaTheme="minorEastAsia"/>
-          <w:b/>
-          <w:bCs/>
-          <w:u w:val="single"/>
-          <w:lang w:val="en-US"/>
-        </w:rPr>
-        <w:t>leftRotate(AVLNode z, AVLNode n)</w:t>
+      <w:proofErr w:type="spellStart"/>
+      <w:r>
+        <w:rPr>
+          <w:rFonts w:eastAsiaTheme="minorEastAsia"/>
+          <w:b/>
+          <w:bCs/>
+          <w:u w:val="single"/>
+          <w:lang w:val="en-US"/>
+        </w:rPr>
+        <w:t>leftRotate</w:t>
+      </w:r>
+      <w:proofErr w:type="spellEnd"/>
+      <w:r>
+        <w:rPr>
+          <w:rFonts w:eastAsiaTheme="minorEastAsia"/>
+          <w:b/>
+          <w:bCs/>
+          <w:u w:val="single"/>
+          <w:lang w:val="en-US"/>
+        </w:rPr>
+        <w:t>(</w:t>
+      </w:r>
+      <w:proofErr w:type="spellStart"/>
+      <w:r>
+        <w:rPr>
+          <w:rFonts w:eastAsiaTheme="minorEastAsia"/>
+          <w:b/>
+          <w:bCs/>
+          <w:u w:val="single"/>
+          <w:lang w:val="en-US"/>
+        </w:rPr>
+        <w:t>AVLNode</w:t>
+      </w:r>
+      <w:proofErr w:type="spellEnd"/>
+      <w:r>
+        <w:rPr>
+          <w:rFonts w:eastAsiaTheme="minorEastAsia"/>
+          <w:b/>
+          <w:bCs/>
+          <w:u w:val="single"/>
+          <w:lang w:val="en-US"/>
+        </w:rPr>
+        <w:t xml:space="preserve"> z, </w:t>
+      </w:r>
+      <w:proofErr w:type="spellStart"/>
+      <w:r>
+        <w:rPr>
+          <w:rFonts w:eastAsiaTheme="minorEastAsia"/>
+          <w:b/>
+          <w:bCs/>
+          <w:u w:val="single"/>
+          <w:lang w:val="en-US"/>
+        </w:rPr>
+        <w:t>AVLNode</w:t>
+      </w:r>
+      <w:proofErr w:type="spellEnd"/>
+      <w:r>
+        <w:rPr>
+          <w:rFonts w:eastAsiaTheme="minorEastAsia"/>
+          <w:b/>
+          <w:bCs/>
+          <w:u w:val="single"/>
+          <w:lang w:val="en-US"/>
+        </w:rPr>
+        <w:t xml:space="preserve"> n)</w:t>
       </w:r>
       <w:r>
         <w:rPr>
@@ -2369,15 +2844,73 @@
           <w:lang w:val="en-US"/>
         </w:rPr>
       </w:pPr>
-      <w:r>
-        <w:rPr>
-          <w:rFonts w:eastAsiaTheme="minorEastAsia"/>
-          <w:b/>
-          <w:bCs/>
-          <w:u w:val="single"/>
-          <w:lang w:val="en-US"/>
-        </w:rPr>
-        <w:t>rightLeftRotate(AVLNode z, AVLNode n)</w:t>
+      <w:proofErr w:type="spellStart"/>
+      <w:proofErr w:type="gramStart"/>
+      <w:r>
+        <w:rPr>
+          <w:rFonts w:eastAsiaTheme="minorEastAsia"/>
+          <w:b/>
+          <w:bCs/>
+          <w:u w:val="single"/>
+          <w:lang w:val="en-US"/>
+        </w:rPr>
+        <w:t>rightLeftRotate</w:t>
+      </w:r>
+      <w:proofErr w:type="spellEnd"/>
+      <w:r>
+        <w:rPr>
+          <w:rFonts w:eastAsiaTheme="minorEastAsia"/>
+          <w:b/>
+          <w:bCs/>
+          <w:u w:val="single"/>
+          <w:lang w:val="en-US"/>
+        </w:rPr>
+        <w:t>(</w:t>
+      </w:r>
+      <w:proofErr w:type="spellStart"/>
+      <w:proofErr w:type="gramEnd"/>
+      <w:r>
+        <w:rPr>
+          <w:rFonts w:eastAsiaTheme="minorEastAsia"/>
+          <w:b/>
+          <w:bCs/>
+          <w:u w:val="single"/>
+          <w:lang w:val="en-US"/>
+        </w:rPr>
+        <w:t>AVLNode</w:t>
+      </w:r>
+      <w:proofErr w:type="spellEnd"/>
+      <w:r>
+        <w:rPr>
+          <w:rFonts w:eastAsiaTheme="minorEastAsia"/>
+          <w:b/>
+          <w:bCs/>
+          <w:u w:val="single"/>
+          <w:lang w:val="en-US"/>
+        </w:rPr>
+        <w:t xml:space="preserve"> z, </w:t>
+      </w:r>
+      <w:proofErr w:type="spellStart"/>
+      <w:r>
+        <w:rPr>
+          <w:rFonts w:eastAsiaTheme="minorEastAsia"/>
+          <w:b/>
+          <w:bCs/>
+          <w:u w:val="single"/>
+          <w:lang w:val="en-US"/>
+        </w:rPr>
+        <w:t>AVLNode</w:t>
+      </w:r>
+      <w:proofErr w:type="spellEnd"/>
+      <w:r>
+        <w:rPr>
+          <w:rFonts w:eastAsiaTheme="minorEastAsia"/>
+          <w:b/>
+          <w:bCs/>
+          <w:u w:val="single"/>
+          <w:lang w:val="en-US"/>
+        </w:rPr>
+        <w:t xml:space="preserve"> n)</w:t>
       </w:r>
       <w:r>
         <w:rPr>
@@ -2390,15 +2923,71 @@
         </w:rPr>
         <w:t xml:space="preserve">, </w:t>
       </w:r>
-      <w:r>
-        <w:rPr>
-          <w:rFonts w:eastAsiaTheme="minorEastAsia"/>
-          <w:b/>
-          <w:bCs/>
-          <w:u w:val="single"/>
-          <w:lang w:val="en-US"/>
-        </w:rPr>
-        <w:t>leftRightRotate(AVLNode z, AVLNode n)</w:t>
+      <w:proofErr w:type="spellStart"/>
+      <w:r>
+        <w:rPr>
+          <w:rFonts w:eastAsiaTheme="minorEastAsia"/>
+          <w:b/>
+          <w:bCs/>
+          <w:u w:val="single"/>
+          <w:lang w:val="en-US"/>
+        </w:rPr>
+        <w:t>leftRightRotate</w:t>
+      </w:r>
+      <w:proofErr w:type="spellEnd"/>
+      <w:r>
+        <w:rPr>
+          <w:rFonts w:eastAsiaTheme="minorEastAsia"/>
+          <w:b/>
+          <w:bCs/>
+          <w:u w:val="single"/>
+          <w:lang w:val="en-US"/>
+        </w:rPr>
+        <w:t>(</w:t>
+      </w:r>
+      <w:proofErr w:type="spellStart"/>
+      <w:r>
+        <w:rPr>
+          <w:rFonts w:eastAsiaTheme="minorEastAsia"/>
+          <w:b/>
+          <w:bCs/>
+          <w:u w:val="single"/>
+          <w:lang w:val="en-US"/>
+        </w:rPr>
+        <w:t>AVLNode</w:t>
+      </w:r>
+      <w:proofErr w:type="spellEnd"/>
+      <w:r>
+        <w:rPr>
+          <w:rFonts w:eastAsiaTheme="minorEastAsia"/>
+          <w:b/>
+          <w:bCs/>
+          <w:u w:val="single"/>
+          <w:lang w:val="en-US"/>
+        </w:rPr>
+        <w:t xml:space="preserve"> z, </w:t>
+      </w:r>
+      <w:proofErr w:type="spellStart"/>
+      <w:r>
+        <w:rPr>
+          <w:rFonts w:eastAsiaTheme="minorEastAsia"/>
+          <w:b/>
+          <w:bCs/>
+          <w:u w:val="single"/>
+          <w:lang w:val="en-US"/>
+        </w:rPr>
+        <w:t>AVLNode</w:t>
+      </w:r>
+      <w:proofErr w:type="spellEnd"/>
+      <w:r>
+        <w:rPr>
+          <w:rFonts w:eastAsiaTheme="minorEastAsia"/>
+          <w:b/>
+          <w:bCs/>
+          <w:u w:val="single"/>
+          <w:lang w:val="en-US"/>
+        </w:rPr>
+        <w:t xml:space="preserve"> n)</w:t>
       </w:r>
       <w:r>
         <w:rPr>
@@ -2577,15 +3166,39 @@
           <w:lang w:val="en-US"/>
         </w:rPr>
       </w:pPr>
-      <w:r>
-        <w:rPr>
-          <w:rFonts w:eastAsiaTheme="minorEastAsia"/>
-          <w:b/>
-          <w:bCs/>
-          <w:u w:val="single"/>
-          <w:lang w:val="en-US"/>
-        </w:rPr>
-        <w:t>Rebalance(AVLNode n)</w:t>
+      <w:proofErr w:type="gramStart"/>
+      <w:r>
+        <w:rPr>
+          <w:rFonts w:eastAsiaTheme="minorEastAsia"/>
+          <w:b/>
+          <w:bCs/>
+          <w:u w:val="single"/>
+          <w:lang w:val="en-US"/>
+        </w:rPr>
+        <w:t>Rebalance(</w:t>
+      </w:r>
+      <w:proofErr w:type="spellStart"/>
+      <w:proofErr w:type="gramEnd"/>
+      <w:r>
+        <w:rPr>
+          <w:rFonts w:eastAsiaTheme="minorEastAsia"/>
+          <w:b/>
+          <w:bCs/>
+          <w:u w:val="single"/>
+          <w:lang w:val="en-US"/>
+        </w:rPr>
+        <w:t>AVLNode</w:t>
+      </w:r>
+      <w:proofErr w:type="spellEnd"/>
+      <w:r>
+        <w:rPr>
+          <w:rFonts w:eastAsiaTheme="minorEastAsia"/>
+          <w:b/>
+          <w:bCs/>
+          <w:u w:val="single"/>
+          <w:lang w:val="en-US"/>
+        </w:rPr>
+        <w:t xml:space="preserve"> n)</w:t>
       </w:r>
       <w:r>
         <w:rPr>
@@ -2951,15 +3564,27 @@
           <w:lang w:val="en-US"/>
         </w:rPr>
       </w:pPr>
-      <w:r>
-        <w:rPr>
-          <w:rFonts w:eastAsiaTheme="minorEastAsia"/>
-          <w:b/>
-          <w:bCs/>
-          <w:u w:val="single"/>
-          <w:lang w:val="en-US"/>
-        </w:rPr>
-        <w:t>Insert(int k, String s)</w:t>
+      <w:proofErr w:type="gramStart"/>
+      <w:r>
+        <w:rPr>
+          <w:rFonts w:eastAsiaTheme="minorEastAsia"/>
+          <w:b/>
+          <w:bCs/>
+          <w:u w:val="single"/>
+          <w:lang w:val="en-US"/>
+        </w:rPr>
+        <w:t>Insert(</w:t>
+      </w:r>
+      <w:proofErr w:type="gramEnd"/>
+      <w:r>
+        <w:rPr>
+          <w:rFonts w:eastAsiaTheme="minorEastAsia"/>
+          <w:b/>
+          <w:bCs/>
+          <w:u w:val="single"/>
+          <w:lang w:val="en-US"/>
+        </w:rPr>
+        <w:t>int k, String s)</w:t>
       </w:r>
     </w:p>
     <w:p>
@@ -2995,6 +3620,7 @@
         </w:rPr>
         <w:t xml:space="preserve">היא מכניסה את הצומת לעץ לפי חוקי עץ חיפוש בינארי (באמצעות מתודת העזר </w:t>
       </w:r>
+      <w:proofErr w:type="spellStart"/>
       <w:r>
         <w:rPr>
           <w:rFonts w:eastAsiaTheme="minorEastAsia"/>
@@ -3002,6 +3628,7 @@
         </w:rPr>
         <w:t>insertBST</w:t>
       </w:r>
+      <w:proofErr w:type="spellEnd"/>
       <w:r>
         <w:rPr>
           <w:rFonts w:eastAsiaTheme="minorEastAsia" w:hint="cs"/>
@@ -3248,173 +3875,144 @@
         <w:rPr>
           <w:rFonts w:eastAsiaTheme="minorEastAsia"/>
           <w:i/>
-          <w:rtl/>
-          <w:lang w:val="en-US"/>
-        </w:rPr>
-      </w:pPr>
-    </w:p>
-    <w:p>
-      <w:pPr>
-        <w:bidi/>
-        <w:rPr>
-          <w:rFonts w:eastAsiaTheme="minorEastAsia"/>
-          <w:b/>
-          <w:bCs/>
-          <w:u w:val="single"/>
-          <w:rtl/>
-          <w:lang w:val="en-US"/>
-        </w:rPr>
-      </w:pPr>
-      <w:r>
-        <w:rPr>
-          <w:rFonts w:eastAsiaTheme="minorEastAsia"/>
-          <w:b/>
-          <w:bCs/>
-          <w:u w:val="single"/>
-          <w:lang w:val="en-US"/>
-        </w:rPr>
-        <w:t>Delete(int k)</w:t>
-      </w:r>
-    </w:p>
-    <w:p>
-      <w:pPr>
-        <w:bidi/>
-        <w:rPr>
-          <w:rFonts w:eastAsiaTheme="minorEastAsia"/>
-          <w:rtl/>
-          <w:lang w:val="en-US"/>
-        </w:rPr>
-      </w:pPr>
-    </w:p>
-    <w:p>
-      <w:pPr>
-        <w:bidi/>
-        <w:rPr>
-          <w:rFonts w:eastAsiaTheme="minorEastAsia"/>
-          <w:b/>
-          <w:bCs/>
-          <w:u w:val="single"/>
-          <w:lang w:val="en-US"/>
-        </w:rPr>
-      </w:pPr>
-      <w:r>
-        <w:rPr>
-          <w:rFonts w:eastAsiaTheme="minorEastAsia"/>
-          <w:b/>
-          <w:bCs/>
-          <w:u w:val="single"/>
-          <w:lang w:val="en-US"/>
-        </w:rPr>
-        <w:t>Min()</w:t>
-      </w:r>
-    </w:p>
-    <w:p>
-      <w:pPr>
-        <w:bidi/>
-        <w:rPr>
-          <w:rFonts w:eastAsiaTheme="minorEastAsia"/>
-          <w:rtl/>
-          <w:lang w:val="en-US"/>
-        </w:rPr>
-      </w:pPr>
-      <w:r>
-        <w:rPr>
-          <w:rFonts w:eastAsiaTheme="minorEastAsia" w:hint="cs"/>
-          <w:rtl/>
-          <w:lang w:val="en-US"/>
-        </w:rPr>
-        <w:t>המתודה</w:t>
-      </w:r>
-      <w:r>
-        <w:rPr>
-          <w:rFonts w:eastAsiaTheme="minorEastAsia" w:hint="cs"/>
-          <w:rtl/>
-          <w:lang w:val="en-US"/>
-        </w:rPr>
-        <w:t xml:space="preserve"> מתחילה עם מצביע לשורש העץ ויורדת עם המצביע לבן השמאלי כל עוד </w:t>
-      </w:r>
-      <w:r>
-        <w:rPr>
-          <w:rFonts w:eastAsiaTheme="minorEastAsia" w:hint="cs"/>
-          <w:rtl/>
-          <w:lang w:val="en-US"/>
-        </w:rPr>
-        <w:t>הבן השמאלי קיים (והוא לא עלה וירטואלי, כדי להגיע לעלה האמיתי ה</w:t>
-      </w:r>
-      <w:r>
-        <w:rPr>
-          <w:rFonts w:eastAsiaTheme="minorEastAsia" w:hint="cs"/>
-          <w:rtl/>
-          <w:lang w:val="en-US"/>
-        </w:rPr>
-        <w:t>נדרש</w:t>
-      </w:r>
-      <w:r>
-        <w:rPr>
-          <w:rFonts w:eastAsiaTheme="minorEastAsia" w:hint="cs"/>
-          <w:rtl/>
-          <w:lang w:val="en-US"/>
-        </w:rPr>
-        <w:t xml:space="preserve">). </w:t>
-      </w:r>
-      <w:r>
-        <w:rPr>
-          <w:rFonts w:eastAsiaTheme="minorEastAsia" w:hint="cs"/>
-          <w:rtl/>
-          <w:lang w:val="en-US"/>
-        </w:rPr>
-        <w:t>המתודה</w:t>
-      </w:r>
-      <w:r>
-        <w:rPr>
-          <w:rFonts w:eastAsiaTheme="minorEastAsia" w:hint="cs"/>
-          <w:rtl/>
-          <w:lang w:val="en-US"/>
-        </w:rPr>
-        <w:t xml:space="preserve"> מחזירה את </w:t>
-      </w:r>
-      <w:r>
-        <w:rPr>
-          <w:rFonts w:eastAsiaTheme="minorEastAsia" w:hint="cs"/>
-          <w:rtl/>
-          <w:lang w:val="en-US"/>
-        </w:rPr>
-        <w:t>ערך העלה השמאלי ביותר בעץ.</w:t>
-      </w:r>
-    </w:p>
-    <w:p>
-      <w:pPr>
-        <w:bidi/>
-        <w:rPr>
-          <w:rFonts w:eastAsiaTheme="minorEastAsia"/>
+          <w:lang w:val="en-US"/>
+        </w:rPr>
+      </w:pPr>
+    </w:p>
+    <w:p>
+      <w:pPr>
+        <w:bidi/>
+        <w:rPr>
+          <w:rFonts w:eastAsiaTheme="minorEastAsia"/>
+          <w:b/>
+          <w:bCs/>
           <w:i/>
-          <w:rtl/>
-          <w:lang w:val="en-US"/>
-        </w:rPr>
-      </w:pPr>
-      <w:r>
-        <w:rPr>
-          <w:rFonts w:eastAsiaTheme="minorEastAsia" w:hint="cs"/>
-          <w:rtl/>
-          <w:lang w:val="en-US"/>
-        </w:rPr>
-        <w:t xml:space="preserve">סיבוכיות </w:t>
-      </w:r>
-      <w:r>
-        <w:rPr>
-          <w:rFonts w:eastAsiaTheme="minorEastAsia" w:hint="cs"/>
-          <w:rtl/>
-          <w:lang w:val="en-US"/>
-        </w:rPr>
-        <w:t>המתודה</w:t>
-      </w:r>
-      <w:r>
-        <w:rPr>
-          <w:rFonts w:eastAsiaTheme="minorEastAsia" w:hint="cs"/>
-          <w:rtl/>
-          <w:lang w:val="en-US"/>
-        </w:rPr>
-        <w:t xml:space="preserve"> היא </w:t>
+          <w:u w:val="single"/>
+          <w:rtl/>
+          <w:lang w:val="en-US"/>
+        </w:rPr>
+      </w:pPr>
+      <w:proofErr w:type="gramStart"/>
+      <w:r>
+        <w:rPr>
+          <w:rFonts w:eastAsiaTheme="minorEastAsia"/>
+          <w:b/>
+          <w:bCs/>
+          <w:iCs/>
+          <w:u w:val="single"/>
+          <w:lang w:val="en-US"/>
+        </w:rPr>
+        <w:t>Successor(</w:t>
+      </w:r>
+      <w:proofErr w:type="spellStart"/>
+      <w:proofErr w:type="gramEnd"/>
+      <w:r>
+        <w:rPr>
+          <w:rFonts w:eastAsiaTheme="minorEastAsia"/>
+          <w:b/>
+          <w:bCs/>
+          <w:iCs/>
+          <w:u w:val="single"/>
+          <w:lang w:val="en-US"/>
+        </w:rPr>
+        <w:t>AVLNode</w:t>
+      </w:r>
+      <w:proofErr w:type="spellEnd"/>
+      <w:r>
+        <w:rPr>
+          <w:rFonts w:eastAsiaTheme="minorEastAsia"/>
+          <w:b/>
+          <w:bCs/>
+          <w:iCs/>
+          <w:u w:val="single"/>
+          <w:lang w:val="en-US"/>
+        </w:rPr>
+        <w:t xml:space="preserve"> n)</w:t>
+      </w:r>
+      <w:r>
+        <w:rPr>
+          <w:rFonts w:eastAsiaTheme="minorEastAsia" w:hint="cs"/>
+          <w:b/>
+          <w:bCs/>
+          <w:iCs/>
+          <w:u w:val="single"/>
+          <w:rtl/>
+          <w:lang w:val="en-US"/>
+        </w:rPr>
+        <w:t xml:space="preserve"> </w:t>
+      </w:r>
+      <w:r>
+        <w:rPr>
+          <w:rFonts w:eastAsiaTheme="minorEastAsia"/>
+          <w:b/>
+          <w:bCs/>
+          <w:i/>
+          <w:u w:val="single"/>
+          <w:rtl/>
+          <w:lang w:val="en-US"/>
+        </w:rPr>
+        <w:t>–</w:t>
+      </w:r>
+      <w:r>
+        <w:rPr>
+          <w:rFonts w:eastAsiaTheme="minorEastAsia" w:hint="cs"/>
+          <w:b/>
+          <w:bCs/>
+          <w:i/>
+          <w:u w:val="single"/>
+          <w:rtl/>
+          <w:lang w:val="en-US"/>
+        </w:rPr>
+        <w:t xml:space="preserve"> מתודת עזר</w:t>
+      </w:r>
+    </w:p>
+    <w:p>
+      <w:pPr>
+        <w:bidi/>
+        <w:rPr>
+          <w:rFonts w:eastAsiaTheme="minorEastAsia"/>
+          <w:i/>
+          <w:rtl/>
+          <w:lang w:val="en-US"/>
+        </w:rPr>
+      </w:pPr>
+      <w:r>
+        <w:rPr>
+          <w:rFonts w:eastAsiaTheme="minorEastAsia" w:hint="cs"/>
+          <w:i/>
+          <w:rtl/>
+          <w:lang w:val="en-US"/>
+        </w:rPr>
+        <w:t xml:space="preserve">המתודה </w:t>
+      </w:r>
+      <w:r>
+        <w:rPr>
+          <w:rFonts w:eastAsiaTheme="minorEastAsia" w:hint="cs"/>
+          <w:i/>
+          <w:rtl/>
+          <w:lang w:val="en-US"/>
+        </w:rPr>
+        <w:t xml:space="preserve">מקבלת צומת בעץ ומחזירה את הצומת העוקב שלו בהתאם לנלמד בכיתה. </w:t>
+      </w:r>
+    </w:p>
+    <w:p>
+      <w:pPr>
+        <w:bidi/>
+        <w:rPr>
+          <w:rFonts w:eastAsiaTheme="minorEastAsia"/>
+          <w:i/>
+          <w:rtl/>
+          <w:lang w:val="en-US"/>
+        </w:rPr>
+      </w:pPr>
+      <w:r>
+        <w:rPr>
+          <w:rFonts w:eastAsiaTheme="minorEastAsia" w:hint="cs"/>
+          <w:i/>
+          <w:rtl/>
+          <w:lang w:val="en-US"/>
+        </w:rPr>
+        <w:t xml:space="preserve">סיבוכיות המתודה היא </w:t>
       </w:r>
       <m:oMath>
         <m:r>
@@ -3486,14 +4084,16 @@
       <w:r>
         <w:rPr>
           <w:rFonts w:eastAsiaTheme="minorEastAsia" w:hint="cs"/>
-          <w:rtl/>
-          <w:lang w:val="en-US"/>
-        </w:rPr>
-        <w:t xml:space="preserve"> מכיוון שמדובר בעץ </w:t>
-      </w:r>
-      <w:r>
-        <w:rPr>
-          <w:rFonts w:eastAsiaTheme="minorEastAsia" w:hint="cs"/>
+          <w:i/>
+          <w:rtl/>
+          <w:lang w:val="en-US"/>
+        </w:rPr>
+        <w:t xml:space="preserve"> כיוון שבמקרה הגרוע המתודה צריכה "לעלות" את כל העץ כדי למצוא את הצומת העוקב, ומכיוון שמדובר בעץ </w:t>
+      </w:r>
+      <w:r>
+        <w:rPr>
+          <w:rFonts w:eastAsiaTheme="minorEastAsia"/>
+          <w:iCs/>
           <w:lang w:val="en-US"/>
         </w:rPr>
         <w:t>AVL</w:t>
@@ -3501,10 +4101,20 @@
       <w:r>
         <w:rPr>
           <w:rFonts w:eastAsiaTheme="minorEastAsia" w:hint="cs"/>
-          <w:rtl/>
-          <w:lang w:val="en-US"/>
-        </w:rPr>
-        <w:t xml:space="preserve"> (שהינו עץ חיפוש בינארי מאוזן), עומק העץ הוא </w:t>
+          <w:iCs/>
+          <w:rtl/>
+          <w:lang w:val="en-US"/>
+        </w:rPr>
+        <w:t xml:space="preserve"> </w:t>
+      </w:r>
+      <w:r>
+        <w:rPr>
+          <w:rFonts w:eastAsiaTheme="minorEastAsia" w:hint="cs"/>
+          <w:i/>
+          <w:rtl/>
+          <w:lang w:val="en-US"/>
+        </w:rPr>
+        <w:t>כמעט מאוזן, מדובר ב-</w:t>
       </w:r>
       <m:oMath>
         <m:r>
@@ -3576,25 +4186,199 @@
       <w:r>
         <w:rPr>
           <w:rFonts w:eastAsiaTheme="minorEastAsia" w:hint="cs"/>
-          <w:rtl/>
-          <w:lang w:val="en-US"/>
-        </w:rPr>
-        <w:t xml:space="preserve"> וכדי להגיע לעלה השמאלי ביותר בעץ (בעל הערך המינימלי)</w:t>
-      </w:r>
-      <w:r>
-        <w:rPr>
-          <w:rFonts w:eastAsiaTheme="minorEastAsia" w:hint="cs"/>
+          <w:i/>
+          <w:rtl/>
+          <w:lang w:val="en-US"/>
+        </w:rPr>
+        <w:t xml:space="preserve"> רמות.</w:t>
+      </w:r>
+    </w:p>
+    <w:p>
+      <w:pPr>
+        <w:bidi/>
+        <w:rPr>
+          <w:rFonts w:eastAsiaTheme="minorEastAsia"/>
+          <w:i/>
+          <w:rtl/>
+          <w:lang w:val="en-US"/>
+        </w:rPr>
+      </w:pPr>
+    </w:p>
+    <w:p>
+      <w:pPr>
+        <w:bidi/>
+        <w:rPr>
+          <w:rFonts w:eastAsiaTheme="minorEastAsia"/>
+          <w:b/>
+          <w:bCs/>
+          <w:u w:val="single"/>
+          <w:rtl/>
+          <w:lang w:val="en-US"/>
+        </w:rPr>
+      </w:pPr>
+      <w:proofErr w:type="spellStart"/>
+      <w:proofErr w:type="gramStart"/>
+      <w:r>
+        <w:rPr>
+          <w:rFonts w:eastAsiaTheme="minorEastAsia"/>
+          <w:b/>
+          <w:bCs/>
+          <w:u w:val="single"/>
+          <w:lang w:val="en-US"/>
+        </w:rPr>
+        <w:t>delete</w:t>
+      </w:r>
+      <w:r>
+        <w:rPr>
+          <w:rFonts w:eastAsiaTheme="minorEastAsia"/>
+          <w:b/>
+          <w:bCs/>
+          <w:u w:val="single"/>
+          <w:lang w:val="en-US"/>
+        </w:rPr>
+        <w:t>BST</w:t>
+      </w:r>
+      <w:proofErr w:type="spellEnd"/>
+      <w:r>
+        <w:rPr>
+          <w:rFonts w:eastAsiaTheme="minorEastAsia"/>
+          <w:b/>
+          <w:bCs/>
+          <w:u w:val="single"/>
+          <w:lang w:val="en-US"/>
+        </w:rPr>
+        <w:t>(</w:t>
+      </w:r>
+      <w:proofErr w:type="spellStart"/>
+      <w:proofErr w:type="gramEnd"/>
+      <w:r>
+        <w:rPr>
+          <w:rFonts w:eastAsiaTheme="minorEastAsia"/>
+          <w:b/>
+          <w:bCs/>
+          <w:u w:val="single"/>
+          <w:lang w:val="en-US"/>
+        </w:rPr>
+        <w:t>IAVLNode</w:t>
+      </w:r>
+      <w:proofErr w:type="spellEnd"/>
+      <w:r>
+        <w:rPr>
+          <w:rFonts w:eastAsiaTheme="minorEastAsia"/>
+          <w:b/>
+          <w:bCs/>
+          <w:u w:val="single"/>
+          <w:lang w:val="en-US"/>
+        </w:rPr>
+        <w:t>)</w:t>
+      </w:r>
+      <w:r>
+        <w:rPr>
+          <w:rFonts w:eastAsiaTheme="minorEastAsia" w:hint="cs"/>
+          <w:b/>
+          <w:bCs/>
+          <w:u w:val="single"/>
+          <w:rtl/>
           <w:lang w:val="en-US"/>
         </w:rPr>
         <w:t xml:space="preserve"> </w:t>
       </w:r>
       <w:r>
         <w:rPr>
-          <w:rFonts w:eastAsiaTheme="minorEastAsia" w:hint="cs"/>
-          <w:rtl/>
-          <w:lang w:val="en-US"/>
-        </w:rPr>
-        <w:t xml:space="preserve">נצטרך לרדת בלולאה </w:t>
+          <w:rFonts w:eastAsiaTheme="minorEastAsia"/>
+          <w:b/>
+          <w:bCs/>
+          <w:u w:val="single"/>
+          <w:rtl/>
+          <w:lang w:val="en-US"/>
+        </w:rPr>
+        <w:t>–</w:t>
+      </w:r>
+      <w:r>
+        <w:rPr>
+          <w:rFonts w:eastAsiaTheme="minorEastAsia" w:hint="cs"/>
+          <w:b/>
+          <w:bCs/>
+          <w:u w:val="single"/>
+          <w:rtl/>
+          <w:lang w:val="en-US"/>
+        </w:rPr>
+        <w:t xml:space="preserve"> מתודת עזר</w:t>
+      </w:r>
+    </w:p>
+    <w:p>
+      <w:pPr>
+        <w:bidi/>
+        <w:rPr>
+          <w:rFonts w:eastAsiaTheme="minorEastAsia"/>
+          <w:rtl/>
+          <w:lang w:val="en-US"/>
+        </w:rPr>
+      </w:pPr>
+      <w:r>
+        <w:rPr>
+          <w:rFonts w:eastAsiaTheme="minorEastAsia" w:hint="cs"/>
+          <w:rtl/>
+          <w:lang w:val="en-US"/>
+        </w:rPr>
+        <w:t>המתודה מקבלת צומת ומ</w:t>
+      </w:r>
+      <w:r>
+        <w:rPr>
+          <w:rFonts w:eastAsiaTheme="minorEastAsia" w:hint="cs"/>
+          <w:rtl/>
+          <w:lang w:val="en-US"/>
+        </w:rPr>
+        <w:t xml:space="preserve">וחקת אותה מהמקום </w:t>
+      </w:r>
+      <w:r>
+        <w:rPr>
+          <w:rFonts w:eastAsiaTheme="minorEastAsia" w:hint="cs"/>
+          <w:rtl/>
+          <w:lang w:val="en-US"/>
+        </w:rPr>
+        <w:t xml:space="preserve">המתאים בעץ לפי הגדרות עץ חיפוש בינארי. </w:t>
+      </w:r>
+    </w:p>
+    <w:p>
+      <w:pPr>
+        <w:bidi/>
+        <w:rPr>
+          <w:rFonts w:eastAsiaTheme="minorEastAsia"/>
+          <w:rtl/>
+          <w:lang w:val="en-US"/>
+        </w:rPr>
+      </w:pPr>
+      <w:r>
+        <w:rPr>
+          <w:rFonts w:eastAsiaTheme="minorEastAsia" w:hint="cs"/>
+          <w:rtl/>
+          <w:lang w:val="en-US"/>
+        </w:rPr>
+        <w:t xml:space="preserve">אם צריך, המתודה </w:t>
+      </w:r>
+      <w:r>
+        <w:rPr>
+          <w:rFonts w:eastAsiaTheme="minorEastAsia" w:hint="cs"/>
+          <w:rtl/>
+          <w:lang w:val="en-US"/>
+        </w:rPr>
+        <w:t xml:space="preserve">משתמשת במתודה </w:t>
+      </w:r>
+      <w:r>
+        <w:rPr>
+          <w:rFonts w:eastAsiaTheme="minorEastAsia"/>
+          <w:lang w:val="en-US"/>
+        </w:rPr>
+        <w:t>successor</w:t>
+      </w:r>
+      <w:r>
+        <w:rPr>
+          <w:rFonts w:eastAsiaTheme="minorEastAsia" w:hint="cs"/>
+          <w:rtl/>
+          <w:lang w:val="en-US"/>
+        </w:rPr>
+        <w:t xml:space="preserve"> שסיבוכיותה </w:t>
       </w:r>
       <m:oMath>
         <m:r>
@@ -3669,115 +4453,41 @@
           <w:rtl/>
           <w:lang w:val="en-US"/>
         </w:rPr>
-        <w:t xml:space="preserve"> פעמים.</w:t>
-      </w:r>
-    </w:p>
-    <w:p>
-      <w:pPr>
-        <w:bidi/>
-        <w:rPr>
-          <w:rFonts w:eastAsiaTheme="minorEastAsia"/>
-          <w:rtl/>
-          <w:lang w:val="en-US"/>
-        </w:rPr>
-      </w:pPr>
-    </w:p>
-    <w:p>
-      <w:pPr>
-        <w:bidi/>
-        <w:rPr>
-          <w:rFonts w:eastAsiaTheme="minorEastAsia"/>
-          <w:b/>
-          <w:bCs/>
-          <w:u w:val="single"/>
-          <w:lang w:val="en-US"/>
-        </w:rPr>
-      </w:pPr>
-      <w:r>
-        <w:rPr>
-          <w:rFonts w:eastAsiaTheme="minorEastAsia"/>
-          <w:b/>
-          <w:bCs/>
-          <w:u w:val="single"/>
-          <w:lang w:val="en-US"/>
-        </w:rPr>
-        <w:t>Max()</w:t>
-      </w:r>
-    </w:p>
-    <w:p>
-      <w:pPr>
-        <w:bidi/>
-        <w:rPr>
-          <w:rFonts w:eastAsiaTheme="minorEastAsia"/>
-          <w:rtl/>
-          <w:lang w:val="en-US"/>
-        </w:rPr>
-      </w:pPr>
-      <w:r>
-        <w:rPr>
-          <w:rFonts w:eastAsiaTheme="minorEastAsia" w:hint="cs"/>
-          <w:rtl/>
-          <w:lang w:val="en-US"/>
-        </w:rPr>
-        <w:t>המתודה</w:t>
-      </w:r>
-      <w:r>
-        <w:rPr>
-          <w:rFonts w:eastAsiaTheme="minorEastAsia" w:hint="cs"/>
-          <w:rtl/>
-          <w:lang w:val="en-US"/>
-        </w:rPr>
-        <w:t xml:space="preserve"> מתחילה עם מצביע לשורש העץ ויורדת עם המצביע לבן הימני כל עוד הבן הימני קיים (והוא לא עלה וירטואלי, כדי להגיע לעלה האמיתי הנדרש). </w:t>
-      </w:r>
-      <w:r>
-        <w:rPr>
-          <w:rFonts w:eastAsiaTheme="minorEastAsia" w:hint="cs"/>
-          <w:rtl/>
-          <w:lang w:val="en-US"/>
-        </w:rPr>
-        <w:t>המתודה</w:t>
-      </w:r>
-      <w:r>
-        <w:rPr>
-          <w:rFonts w:eastAsiaTheme="minorEastAsia" w:hint="cs"/>
-          <w:rtl/>
-          <w:lang w:val="en-US"/>
-        </w:rPr>
-        <w:t xml:space="preserve"> מחזירה את ערך העלה הימני ביותר בעץ.</w:t>
-      </w:r>
-    </w:p>
-    <w:p>
-      <w:pPr>
-        <w:bidi/>
-        <w:rPr>
-          <w:rFonts w:eastAsiaTheme="minorEastAsia"/>
-          <w:rtl/>
-          <w:lang w:val="en-US"/>
-        </w:rPr>
-      </w:pPr>
-      <w:r>
-        <w:rPr>
-          <w:rFonts w:eastAsiaTheme="minorEastAsia" w:hint="cs"/>
-          <w:rtl/>
-          <w:lang w:val="en-US"/>
-        </w:rPr>
-        <w:t xml:space="preserve">סיבוכיות </w:t>
-      </w:r>
-      <w:r>
-        <w:rPr>
-          <w:rFonts w:eastAsiaTheme="minorEastAsia" w:hint="cs"/>
-          <w:rtl/>
-          <w:lang w:val="en-US"/>
-        </w:rPr>
-        <w:t>המתודה</w:t>
-      </w:r>
-      <w:r>
-        <w:rPr>
-          <w:rFonts w:eastAsiaTheme="minorEastAsia" w:hint="cs"/>
-          <w:rtl/>
-          <w:lang w:val="en-US"/>
-        </w:rPr>
-        <w:t xml:space="preserve"> היא </w:t>
+        <w:t>.</w:t>
+      </w:r>
+      <w:r>
+        <w:rPr>
+          <w:rFonts w:eastAsiaTheme="minorEastAsia" w:hint="cs"/>
+          <w:rtl/>
+          <w:lang w:val="en-US"/>
+        </w:rPr>
+        <w:t xml:space="preserve"> בכל מקרה אחר המתודה משנה את המצביעים הרלוונטיים למחיקה </w:t>
+      </w:r>
+      <w:r>
+        <w:rPr>
+          <w:rFonts w:eastAsiaTheme="minorEastAsia" w:hint="cs"/>
+          <w:rtl/>
+          <w:lang w:val="en-US"/>
+        </w:rPr>
+        <w:t xml:space="preserve">ומקטינה את גודל העץ ב-1. </w:t>
+      </w:r>
+    </w:p>
+    <w:p>
+      <w:pPr>
+        <w:bidi/>
+        <w:rPr>
+          <w:rFonts w:eastAsiaTheme="minorEastAsia"/>
+          <w:rtl/>
+          <w:lang w:val="en-US"/>
+        </w:rPr>
+      </w:pPr>
+      <w:r>
+        <w:rPr>
+          <w:rFonts w:eastAsiaTheme="minorEastAsia" w:hint="cs"/>
+          <w:rtl/>
+          <w:lang w:val="en-US"/>
+        </w:rPr>
+        <w:t xml:space="preserve">מלבד הקריאה לפעולת העזר מתבצעות בדיקות תנאים ועדכוני שדות ולכן בסה"כ סיבוכיות המתודה היא </w:t>
       </w:r>
       <m:oMath>
         <m:r>
@@ -3852,22 +4562,206 @@
           <w:rtl/>
           <w:lang w:val="en-US"/>
         </w:rPr>
-        <w:t xml:space="preserve"> מכיוון שמדובר בעץ </w:t>
-      </w:r>
-      <w:r>
-        <w:rPr>
-          <w:rFonts w:eastAsiaTheme="minorEastAsia" w:hint="cs"/>
-          <w:lang w:val="en-US"/>
-        </w:rPr>
-        <w:t>AVL</w:t>
-      </w:r>
-      <w:r>
-        <w:rPr>
-          <w:rFonts w:eastAsiaTheme="minorEastAsia" w:hint="cs"/>
-          <w:rtl/>
-          <w:lang w:val="en-US"/>
-        </w:rPr>
-        <w:t xml:space="preserve"> (שהינו עץ חיפוש בינארי מאוזן), עומק העץ הוא </w:t>
+        <w:t>.</w:t>
+      </w:r>
+    </w:p>
+    <w:p>
+      <w:pPr>
+        <w:bidi/>
+        <w:rPr>
+          <w:rFonts w:eastAsiaTheme="minorEastAsia" w:hint="cs"/>
+          <w:i/>
+          <w:rtl/>
+          <w:lang w:val="en-US"/>
+        </w:rPr>
+      </w:pPr>
+    </w:p>
+    <w:p>
+      <w:pPr>
+        <w:bidi/>
+        <w:rPr>
+          <w:rFonts w:eastAsiaTheme="minorEastAsia"/>
+          <w:b/>
+          <w:bCs/>
+          <w:u w:val="single"/>
+          <w:rtl/>
+          <w:lang w:val="en-US"/>
+        </w:rPr>
+      </w:pPr>
+      <w:proofErr w:type="gramStart"/>
+      <w:r>
+        <w:rPr>
+          <w:rFonts w:eastAsiaTheme="minorEastAsia"/>
+          <w:b/>
+          <w:bCs/>
+          <w:u w:val="single"/>
+          <w:lang w:val="en-US"/>
+        </w:rPr>
+        <w:t>Delete(</w:t>
+      </w:r>
+      <w:proofErr w:type="gramEnd"/>
+      <w:r>
+        <w:rPr>
+          <w:rFonts w:eastAsiaTheme="minorEastAsia"/>
+          <w:b/>
+          <w:bCs/>
+          <w:u w:val="single"/>
+          <w:lang w:val="en-US"/>
+        </w:rPr>
+        <w:t>int k)</w:t>
+      </w:r>
+    </w:p>
+    <w:p>
+      <w:pPr>
+        <w:bidi/>
+        <w:rPr>
+          <w:rFonts w:eastAsiaTheme="minorEastAsia"/>
+          <w:rtl/>
+          <w:lang w:val="en-US"/>
+        </w:rPr>
+      </w:pPr>
+    </w:p>
+    <w:p>
+      <w:pPr>
+        <w:bidi/>
+        <w:rPr>
+          <w:rFonts w:eastAsiaTheme="minorEastAsia"/>
+          <w:b/>
+          <w:bCs/>
+          <w:u w:val="single"/>
+          <w:lang w:val="en-US"/>
+        </w:rPr>
+      </w:pPr>
+      <w:proofErr w:type="gramStart"/>
+      <w:r>
+        <w:rPr>
+          <w:rFonts w:eastAsiaTheme="minorEastAsia"/>
+          <w:b/>
+          <w:bCs/>
+          <w:u w:val="single"/>
+          <w:lang w:val="en-US"/>
+        </w:rPr>
+        <w:t>Min(</w:t>
+      </w:r>
+      <w:proofErr w:type="gramEnd"/>
+      <w:r>
+        <w:rPr>
+          <w:rFonts w:eastAsiaTheme="minorEastAsia"/>
+          <w:b/>
+          <w:bCs/>
+          <w:u w:val="single"/>
+          <w:lang w:val="en-US"/>
+        </w:rPr>
+        <w:t>)</w:t>
+      </w:r>
+    </w:p>
+    <w:p>
+      <w:pPr>
+        <w:bidi/>
+        <w:rPr>
+          <w:rFonts w:eastAsiaTheme="minorEastAsia"/>
+          <w:rtl/>
+          <w:lang w:val="en-US"/>
+        </w:rPr>
+      </w:pPr>
+      <w:r>
+        <w:rPr>
+          <w:rFonts w:eastAsiaTheme="minorEastAsia" w:hint="cs"/>
+          <w:rtl/>
+          <w:lang w:val="en-US"/>
+        </w:rPr>
+        <w:t>המתודה</w:t>
+      </w:r>
+      <w:r>
+        <w:rPr>
+          <w:rFonts w:eastAsiaTheme="minorEastAsia" w:hint="cs"/>
+          <w:rtl/>
+          <w:lang w:val="en-US"/>
+        </w:rPr>
+        <w:t xml:space="preserve"> מתחילה עם מצביע לשורש העץ ויורדת עם המצביע לבן השמאלי כל עוד </w:t>
+      </w:r>
+      <w:r>
+        <w:rPr>
+          <w:rFonts w:eastAsiaTheme="minorEastAsia" w:hint="cs"/>
+          <w:rtl/>
+          <w:lang w:val="en-US"/>
+        </w:rPr>
+        <w:t>הבן השמאלי קיים (והוא לא עלה וירטואלי, כדי להגיע לעלה האמיתי ה</w:t>
+      </w:r>
+      <w:r>
+        <w:rPr>
+          <w:rFonts w:eastAsiaTheme="minorEastAsia" w:hint="cs"/>
+          <w:rtl/>
+          <w:lang w:val="en-US"/>
+        </w:rPr>
+        <w:t>נדרש</w:t>
+      </w:r>
+      <w:r>
+        <w:rPr>
+          <w:rFonts w:eastAsiaTheme="minorEastAsia" w:hint="cs"/>
+          <w:rtl/>
+          <w:lang w:val="en-US"/>
+        </w:rPr>
+        <w:t xml:space="preserve">). </w:t>
+      </w:r>
+      <w:r>
+        <w:rPr>
+          <w:rFonts w:eastAsiaTheme="minorEastAsia" w:hint="cs"/>
+          <w:rtl/>
+          <w:lang w:val="en-US"/>
+        </w:rPr>
+        <w:t>המתודה</w:t>
+      </w:r>
+      <w:r>
+        <w:rPr>
+          <w:rFonts w:eastAsiaTheme="minorEastAsia" w:hint="cs"/>
+          <w:rtl/>
+          <w:lang w:val="en-US"/>
+        </w:rPr>
+        <w:t xml:space="preserve"> מחזירה את </w:t>
+      </w:r>
+      <w:r>
+        <w:rPr>
+          <w:rFonts w:eastAsiaTheme="minorEastAsia" w:hint="cs"/>
+          <w:rtl/>
+          <w:lang w:val="en-US"/>
+        </w:rPr>
+        <w:t>ערך העלה השמאלי ביותר בעץ.</w:t>
+      </w:r>
+    </w:p>
+    <w:p>
+      <w:pPr>
+        <w:bidi/>
+        <w:rPr>
+          <w:rFonts w:eastAsiaTheme="minorEastAsia"/>
+          <w:i/>
+          <w:rtl/>
+          <w:lang w:val="en-US"/>
+        </w:rPr>
+      </w:pPr>
+      <w:r>
+        <w:rPr>
+          <w:rFonts w:eastAsiaTheme="minorEastAsia" w:hint="cs"/>
+          <w:rtl/>
+          <w:lang w:val="en-US"/>
+        </w:rPr>
+        <w:t xml:space="preserve">סיבוכיות </w:t>
+      </w:r>
+      <w:r>
+        <w:rPr>
+          <w:rFonts w:eastAsiaTheme="minorEastAsia" w:hint="cs"/>
+          <w:rtl/>
+          <w:lang w:val="en-US"/>
+        </w:rPr>
+        <w:t>המתודה</w:t>
+      </w:r>
+      <w:r>
+        <w:rPr>
+          <w:rFonts w:eastAsiaTheme="minorEastAsia" w:hint="cs"/>
+          <w:rtl/>
+          <w:lang w:val="en-US"/>
+        </w:rPr>
+        <w:t xml:space="preserve"> היא </w:t>
       </w:r>
       <m:oMath>
         <m:r>
@@ -3942,22 +4836,22 @@
           <w:rtl/>
           <w:lang w:val="en-US"/>
         </w:rPr>
-        <w:t xml:space="preserve"> וכדי להגיע לעלה הימני ביותר בעץ (בעל הערך המקסימלי)</w:t>
-      </w:r>
-      <w:r>
-        <w:rPr>
-          <w:rFonts w:eastAsiaTheme="minorEastAsia" w:hint="cs"/>
-          <w:lang w:val="en-US"/>
-        </w:rPr>
-        <w:t xml:space="preserve"> </w:t>
-      </w:r>
-      <w:r>
-        <w:rPr>
-          <w:rFonts w:eastAsiaTheme="minorEastAsia" w:hint="cs"/>
-          <w:rtl/>
-          <w:lang w:val="en-US"/>
-        </w:rPr>
-        <w:t xml:space="preserve">נצטרך לרדת בלולאה </w:t>
+        <w:t xml:space="preserve"> מכיוון שמדובר בעץ </w:t>
+      </w:r>
+      <w:r>
+        <w:rPr>
+          <w:rFonts w:eastAsiaTheme="minorEastAsia" w:hint="cs"/>
+          <w:lang w:val="en-US"/>
+        </w:rPr>
+        <w:t>AVL</w:t>
+      </w:r>
+      <w:r>
+        <w:rPr>
+          <w:rFonts w:eastAsiaTheme="minorEastAsia" w:hint="cs"/>
+          <w:rtl/>
+          <w:lang w:val="en-US"/>
+        </w:rPr>
+        <w:t xml:space="preserve"> (שהינו עץ חיפוש בינארי מאוזן), עומק העץ הוא </w:t>
       </w:r>
       <m:oMath>
         <m:r>
@@ -4032,6 +4926,96 @@
           <w:rtl/>
           <w:lang w:val="en-US"/>
         </w:rPr>
+        <w:t xml:space="preserve"> וכדי להגיע לעלה השמאלי ביותר בעץ (בעל הערך המינימלי)</w:t>
+      </w:r>
+      <w:r>
+        <w:rPr>
+          <w:rFonts w:eastAsiaTheme="minorEastAsia" w:hint="cs"/>
+          <w:lang w:val="en-US"/>
+        </w:rPr>
+        <w:t xml:space="preserve"> </w:t>
+      </w:r>
+      <w:r>
+        <w:rPr>
+          <w:rFonts w:eastAsiaTheme="minorEastAsia" w:hint="cs"/>
+          <w:rtl/>
+          <w:lang w:val="en-US"/>
+        </w:rPr>
+        <w:t xml:space="preserve">נצטרך לרדת בלולאה </w:t>
+      </w:r>
+      <m:oMath>
+        <m:r>
+          <w:rPr>
+            <w:rFonts w:ascii="Cambria Math" w:eastAsiaTheme="minorEastAsia" w:hAnsi="Cambria Math"/>
+            <w:lang w:val="en-US"/>
+          </w:rPr>
+          <m:t>O(</m:t>
+        </m:r>
+        <m:func>
+          <m:funcPr>
+            <m:ctrlPr>
+              <w:rPr>
+                <w:rFonts w:ascii="Cambria Math" w:eastAsiaTheme="minorEastAsia" w:hAnsi="Cambria Math"/>
+                <w:lang w:val="en-US"/>
+              </w:rPr>
+            </m:ctrlPr>
+          </m:funcPr>
+          <m:fName>
+            <m:r>
+              <m:rPr>
+                <m:sty m:val="p"/>
+              </m:rPr>
+              <w:rPr>
+                <w:rFonts w:ascii="Cambria Math" w:eastAsiaTheme="minorEastAsia" w:hAnsi="Cambria Math"/>
+                <w:lang w:val="en-US"/>
+              </w:rPr>
+              <m:t>log</m:t>
+            </m:r>
+            <m:ctrlPr>
+              <w:rPr>
+                <w:rFonts w:ascii="Cambria Math" w:eastAsiaTheme="minorEastAsia" w:hAnsi="Cambria Math"/>
+                <w:i/>
+                <w:lang w:val="en-US"/>
+              </w:rPr>
+            </m:ctrlPr>
+          </m:fName>
+          <m:e>
+            <m:d>
+              <m:dPr>
+                <m:ctrlPr>
+                  <w:rPr>
+                    <w:rFonts w:ascii="Cambria Math" w:eastAsiaTheme="minorEastAsia" w:hAnsi="Cambria Math"/>
+                    <w:i/>
+                    <w:lang w:val="en-US"/>
+                  </w:rPr>
+                </m:ctrlPr>
+              </m:dPr>
+              <m:e>
+                <m:r>
+                  <w:rPr>
+                    <w:rFonts w:ascii="Cambria Math" w:eastAsiaTheme="minorEastAsia" w:hAnsi="Cambria Math"/>
+                    <w:lang w:val="en-US"/>
+                  </w:rPr>
+                  <m:t>n</m:t>
+                </m:r>
+              </m:e>
+            </m:d>
+          </m:e>
+        </m:func>
+        <m:r>
+          <w:rPr>
+            <w:rFonts w:ascii="Cambria Math" w:eastAsiaTheme="minorEastAsia" w:hAnsi="Cambria Math"/>
+            <w:lang w:val="en-US"/>
+          </w:rPr>
+          <m:t>)</m:t>
+        </m:r>
+      </m:oMath>
+      <w:r>
+        <w:rPr>
+          <w:rFonts w:eastAsiaTheme="minorEastAsia" w:hint="cs"/>
+          <w:rtl/>
+          <w:lang w:val="en-US"/>
+        </w:rPr>
         <w:t xml:space="preserve"> פעמים.</w:t>
       </w:r>
     </w:p>
@@ -4053,19 +5037,418 @@
           <w:b/>
           <w:bCs/>
           <w:u w:val="single"/>
-          <w:rtl/>
-          <w:lang w:val="en-US"/>
-        </w:rPr>
-      </w:pPr>
-      <w:r>
-        <w:rPr>
-          <w:rFonts w:eastAsiaTheme="minorEastAsia"/>
-          <w:b/>
-          <w:bCs/>
-          <w:u w:val="single"/>
-          <w:lang w:val="en-US"/>
-        </w:rPr>
-        <w:t>nodesToArray()</w:t>
+          <w:lang w:val="en-US"/>
+        </w:rPr>
+      </w:pPr>
+      <w:proofErr w:type="gramStart"/>
+      <w:r>
+        <w:rPr>
+          <w:rFonts w:eastAsiaTheme="minorEastAsia"/>
+          <w:b/>
+          <w:bCs/>
+          <w:u w:val="single"/>
+          <w:lang w:val="en-US"/>
+        </w:rPr>
+        <w:t>Max(</w:t>
+      </w:r>
+      <w:proofErr w:type="gramEnd"/>
+      <w:r>
+        <w:rPr>
+          <w:rFonts w:eastAsiaTheme="minorEastAsia"/>
+          <w:b/>
+          <w:bCs/>
+          <w:u w:val="single"/>
+          <w:lang w:val="en-US"/>
+        </w:rPr>
+        <w:t>)</w:t>
+      </w:r>
+    </w:p>
+    <w:p>
+      <w:pPr>
+        <w:bidi/>
+        <w:rPr>
+          <w:rFonts w:eastAsiaTheme="minorEastAsia"/>
+          <w:rtl/>
+          <w:lang w:val="en-US"/>
+        </w:rPr>
+      </w:pPr>
+      <w:r>
+        <w:rPr>
+          <w:rFonts w:eastAsiaTheme="minorEastAsia" w:hint="cs"/>
+          <w:rtl/>
+          <w:lang w:val="en-US"/>
+        </w:rPr>
+        <w:t>המתודה</w:t>
+      </w:r>
+      <w:r>
+        <w:rPr>
+          <w:rFonts w:eastAsiaTheme="minorEastAsia" w:hint="cs"/>
+          <w:rtl/>
+          <w:lang w:val="en-US"/>
+        </w:rPr>
+        <w:t xml:space="preserve"> מתחילה עם מצביע לשורש העץ ויורדת עם המצביע לבן הימני כל עוד הבן הימני קיים (והוא לא עלה וירטואלי, כדי להגיע לעלה האמיתי הנדרש). </w:t>
+      </w:r>
+      <w:r>
+        <w:rPr>
+          <w:rFonts w:eastAsiaTheme="minorEastAsia" w:hint="cs"/>
+          <w:rtl/>
+          <w:lang w:val="en-US"/>
+        </w:rPr>
+        <w:t>המתודה</w:t>
+      </w:r>
+      <w:r>
+        <w:rPr>
+          <w:rFonts w:eastAsiaTheme="minorEastAsia" w:hint="cs"/>
+          <w:rtl/>
+          <w:lang w:val="en-US"/>
+        </w:rPr>
+        <w:t xml:space="preserve"> מחזירה את ערך העלה הימני ביותר בעץ.</w:t>
+      </w:r>
+    </w:p>
+    <w:p>
+      <w:pPr>
+        <w:bidi/>
+        <w:rPr>
+          <w:rFonts w:eastAsiaTheme="minorEastAsia"/>
+          <w:rtl/>
+          <w:lang w:val="en-US"/>
+        </w:rPr>
+      </w:pPr>
+      <w:r>
+        <w:rPr>
+          <w:rFonts w:eastAsiaTheme="minorEastAsia" w:hint="cs"/>
+          <w:rtl/>
+          <w:lang w:val="en-US"/>
+        </w:rPr>
+        <w:t xml:space="preserve">סיבוכיות </w:t>
+      </w:r>
+      <w:r>
+        <w:rPr>
+          <w:rFonts w:eastAsiaTheme="minorEastAsia" w:hint="cs"/>
+          <w:rtl/>
+          <w:lang w:val="en-US"/>
+        </w:rPr>
+        <w:t>המתודה</w:t>
+      </w:r>
+      <w:r>
+        <w:rPr>
+          <w:rFonts w:eastAsiaTheme="minorEastAsia" w:hint="cs"/>
+          <w:rtl/>
+          <w:lang w:val="en-US"/>
+        </w:rPr>
+        <w:t xml:space="preserve"> היא </w:t>
+      </w:r>
+      <m:oMath>
+        <m:r>
+          <w:rPr>
+            <w:rFonts w:ascii="Cambria Math" w:eastAsiaTheme="minorEastAsia" w:hAnsi="Cambria Math"/>
+            <w:lang w:val="en-US"/>
+          </w:rPr>
+          <m:t>O(</m:t>
+        </m:r>
+        <m:func>
+          <m:funcPr>
+            <m:ctrlPr>
+              <w:rPr>
+                <w:rFonts w:ascii="Cambria Math" w:eastAsiaTheme="minorEastAsia" w:hAnsi="Cambria Math"/>
+                <w:lang w:val="en-US"/>
+              </w:rPr>
+            </m:ctrlPr>
+          </m:funcPr>
+          <m:fName>
+            <m:r>
+              <m:rPr>
+                <m:sty m:val="p"/>
+              </m:rPr>
+              <w:rPr>
+                <w:rFonts w:ascii="Cambria Math" w:eastAsiaTheme="minorEastAsia" w:hAnsi="Cambria Math"/>
+                <w:lang w:val="en-US"/>
+              </w:rPr>
+              <m:t>log</m:t>
+            </m:r>
+            <m:ctrlPr>
+              <w:rPr>
+                <w:rFonts w:ascii="Cambria Math" w:eastAsiaTheme="minorEastAsia" w:hAnsi="Cambria Math"/>
+                <w:i/>
+                <w:lang w:val="en-US"/>
+              </w:rPr>
+            </m:ctrlPr>
+          </m:fName>
+          <m:e>
+            <m:d>
+              <m:dPr>
+                <m:ctrlPr>
+                  <w:rPr>
+                    <w:rFonts w:ascii="Cambria Math" w:eastAsiaTheme="minorEastAsia" w:hAnsi="Cambria Math"/>
+                    <w:i/>
+                    <w:lang w:val="en-US"/>
+                  </w:rPr>
+                </m:ctrlPr>
+              </m:dPr>
+              <m:e>
+                <m:r>
+                  <w:rPr>
+                    <w:rFonts w:ascii="Cambria Math" w:eastAsiaTheme="minorEastAsia" w:hAnsi="Cambria Math"/>
+                    <w:lang w:val="en-US"/>
+                  </w:rPr>
+                  <m:t>n</m:t>
+                </m:r>
+              </m:e>
+            </m:d>
+          </m:e>
+        </m:func>
+        <m:r>
+          <w:rPr>
+            <w:rFonts w:ascii="Cambria Math" w:eastAsiaTheme="minorEastAsia" w:hAnsi="Cambria Math"/>
+            <w:lang w:val="en-US"/>
+          </w:rPr>
+          <m:t>)</m:t>
+        </m:r>
+      </m:oMath>
+      <w:r>
+        <w:rPr>
+          <w:rFonts w:eastAsiaTheme="minorEastAsia" w:hint="cs"/>
+          <w:rtl/>
+          <w:lang w:val="en-US"/>
+        </w:rPr>
+        <w:t xml:space="preserve"> מכיוון שמדובר בעץ </w:t>
+      </w:r>
+      <w:r>
+        <w:rPr>
+          <w:rFonts w:eastAsiaTheme="minorEastAsia" w:hint="cs"/>
+          <w:lang w:val="en-US"/>
+        </w:rPr>
+        <w:t>AVL</w:t>
+      </w:r>
+      <w:r>
+        <w:rPr>
+          <w:rFonts w:eastAsiaTheme="minorEastAsia" w:hint="cs"/>
+          <w:rtl/>
+          <w:lang w:val="en-US"/>
+        </w:rPr>
+        <w:t xml:space="preserve"> (שהינו עץ חיפוש בינארי מאוזן), עומק העץ הוא </w:t>
+      </w:r>
+      <m:oMath>
+        <m:r>
+          <w:rPr>
+            <w:rFonts w:ascii="Cambria Math" w:eastAsiaTheme="minorEastAsia" w:hAnsi="Cambria Math"/>
+            <w:lang w:val="en-US"/>
+          </w:rPr>
+          <m:t>O(</m:t>
+        </m:r>
+        <m:func>
+          <m:funcPr>
+            <m:ctrlPr>
+              <w:rPr>
+                <w:rFonts w:ascii="Cambria Math" w:eastAsiaTheme="minorEastAsia" w:hAnsi="Cambria Math"/>
+                <w:lang w:val="en-US"/>
+              </w:rPr>
+            </m:ctrlPr>
+          </m:funcPr>
+          <m:fName>
+            <m:r>
+              <m:rPr>
+                <m:sty m:val="p"/>
+              </m:rPr>
+              <w:rPr>
+                <w:rFonts w:ascii="Cambria Math" w:eastAsiaTheme="minorEastAsia" w:hAnsi="Cambria Math"/>
+                <w:lang w:val="en-US"/>
+              </w:rPr>
+              <m:t>log</m:t>
+            </m:r>
+            <m:ctrlPr>
+              <w:rPr>
+                <w:rFonts w:ascii="Cambria Math" w:eastAsiaTheme="minorEastAsia" w:hAnsi="Cambria Math"/>
+                <w:i/>
+                <w:lang w:val="en-US"/>
+              </w:rPr>
+            </m:ctrlPr>
+          </m:fName>
+          <m:e>
+            <m:d>
+              <m:dPr>
+                <m:ctrlPr>
+                  <w:rPr>
+                    <w:rFonts w:ascii="Cambria Math" w:eastAsiaTheme="minorEastAsia" w:hAnsi="Cambria Math"/>
+                    <w:i/>
+                    <w:lang w:val="en-US"/>
+                  </w:rPr>
+                </m:ctrlPr>
+              </m:dPr>
+              <m:e>
+                <m:r>
+                  <w:rPr>
+                    <w:rFonts w:ascii="Cambria Math" w:eastAsiaTheme="minorEastAsia" w:hAnsi="Cambria Math"/>
+                    <w:lang w:val="en-US"/>
+                  </w:rPr>
+                  <m:t>n</m:t>
+                </m:r>
+              </m:e>
+            </m:d>
+          </m:e>
+        </m:func>
+        <m:r>
+          <w:rPr>
+            <w:rFonts w:ascii="Cambria Math" w:eastAsiaTheme="minorEastAsia" w:hAnsi="Cambria Math"/>
+            <w:lang w:val="en-US"/>
+          </w:rPr>
+          <m:t>)</m:t>
+        </m:r>
+      </m:oMath>
+      <w:r>
+        <w:rPr>
+          <w:rFonts w:eastAsiaTheme="minorEastAsia" w:hint="cs"/>
+          <w:rtl/>
+          <w:lang w:val="en-US"/>
+        </w:rPr>
+        <w:t xml:space="preserve"> וכדי להגיע לעלה הימני ביותר בעץ (בעל הערך המקסימלי)</w:t>
+      </w:r>
+      <w:r>
+        <w:rPr>
+          <w:rFonts w:eastAsiaTheme="minorEastAsia" w:hint="cs"/>
+          <w:lang w:val="en-US"/>
+        </w:rPr>
+        <w:t xml:space="preserve"> </w:t>
+      </w:r>
+      <w:r>
+        <w:rPr>
+          <w:rFonts w:eastAsiaTheme="minorEastAsia" w:hint="cs"/>
+          <w:rtl/>
+          <w:lang w:val="en-US"/>
+        </w:rPr>
+        <w:t xml:space="preserve">נצטרך לרדת בלולאה </w:t>
+      </w:r>
+      <m:oMath>
+        <m:r>
+          <w:rPr>
+            <w:rFonts w:ascii="Cambria Math" w:eastAsiaTheme="minorEastAsia" w:hAnsi="Cambria Math"/>
+            <w:lang w:val="en-US"/>
+          </w:rPr>
+          <m:t>O(</m:t>
+        </m:r>
+        <m:func>
+          <m:funcPr>
+            <m:ctrlPr>
+              <w:rPr>
+                <w:rFonts w:ascii="Cambria Math" w:eastAsiaTheme="minorEastAsia" w:hAnsi="Cambria Math"/>
+                <w:lang w:val="en-US"/>
+              </w:rPr>
+            </m:ctrlPr>
+          </m:funcPr>
+          <m:fName>
+            <m:r>
+              <m:rPr>
+                <m:sty m:val="p"/>
+              </m:rPr>
+              <w:rPr>
+                <w:rFonts w:ascii="Cambria Math" w:eastAsiaTheme="minorEastAsia" w:hAnsi="Cambria Math"/>
+                <w:lang w:val="en-US"/>
+              </w:rPr>
+              <m:t>log</m:t>
+            </m:r>
+            <m:ctrlPr>
+              <w:rPr>
+                <w:rFonts w:ascii="Cambria Math" w:eastAsiaTheme="minorEastAsia" w:hAnsi="Cambria Math"/>
+                <w:i/>
+                <w:lang w:val="en-US"/>
+              </w:rPr>
+            </m:ctrlPr>
+          </m:fName>
+          <m:e>
+            <m:d>
+              <m:dPr>
+                <m:ctrlPr>
+                  <w:rPr>
+                    <w:rFonts w:ascii="Cambria Math" w:eastAsiaTheme="minorEastAsia" w:hAnsi="Cambria Math"/>
+                    <w:i/>
+                    <w:lang w:val="en-US"/>
+                  </w:rPr>
+                </m:ctrlPr>
+              </m:dPr>
+              <m:e>
+                <m:r>
+                  <w:rPr>
+                    <w:rFonts w:ascii="Cambria Math" w:eastAsiaTheme="minorEastAsia" w:hAnsi="Cambria Math"/>
+                    <w:lang w:val="en-US"/>
+                  </w:rPr>
+                  <m:t>n</m:t>
+                </m:r>
+              </m:e>
+            </m:d>
+          </m:e>
+        </m:func>
+        <m:r>
+          <w:rPr>
+            <w:rFonts w:ascii="Cambria Math" w:eastAsiaTheme="minorEastAsia" w:hAnsi="Cambria Math"/>
+            <w:lang w:val="en-US"/>
+          </w:rPr>
+          <m:t>)</m:t>
+        </m:r>
+      </m:oMath>
+      <w:r>
+        <w:rPr>
+          <w:rFonts w:eastAsiaTheme="minorEastAsia" w:hint="cs"/>
+          <w:rtl/>
+          <w:lang w:val="en-US"/>
+        </w:rPr>
+        <w:t xml:space="preserve"> פעמים.</w:t>
+      </w:r>
+    </w:p>
+    <w:p>
+      <w:pPr>
+        <w:bidi/>
+        <w:rPr>
+          <w:rFonts w:eastAsiaTheme="minorEastAsia"/>
+          <w:rtl/>
+          <w:lang w:val="en-US"/>
+        </w:rPr>
+      </w:pPr>
+    </w:p>
+    <w:p>
+      <w:pPr>
+        <w:bidi/>
+        <w:rPr>
+          <w:rFonts w:eastAsiaTheme="minorEastAsia"/>
+          <w:b/>
+          <w:bCs/>
+          <w:u w:val="single"/>
+          <w:rtl/>
+          <w:lang w:val="en-US"/>
+        </w:rPr>
+      </w:pPr>
+      <w:proofErr w:type="spellStart"/>
+      <w:proofErr w:type="gramStart"/>
+      <w:r>
+        <w:rPr>
+          <w:rFonts w:eastAsiaTheme="minorEastAsia"/>
+          <w:b/>
+          <w:bCs/>
+          <w:u w:val="single"/>
+          <w:lang w:val="en-US"/>
+        </w:rPr>
+        <w:t>nodesToArray</w:t>
+      </w:r>
+      <w:proofErr w:type="spellEnd"/>
+      <w:r>
+        <w:rPr>
+          <w:rFonts w:eastAsiaTheme="minorEastAsia"/>
+          <w:b/>
+          <w:bCs/>
+          <w:u w:val="single"/>
+          <w:lang w:val="en-US"/>
+        </w:rPr>
+        <w:t>(</w:t>
+      </w:r>
+      <w:proofErr w:type="gramEnd"/>
+      <w:r>
+        <w:rPr>
+          <w:rFonts w:eastAsiaTheme="minorEastAsia"/>
+          <w:b/>
+          <w:bCs/>
+          <w:u w:val="single"/>
+          <w:lang w:val="en-US"/>
+        </w:rPr>
+        <w:t>)</w:t>
       </w:r>
       <w:r>
         <w:rPr>
@@ -4279,33 +5662,56 @@
           <w:lang w:val="en-US"/>
         </w:rPr>
       </w:pPr>
-      <w:r>
-        <w:rPr>
-          <w:rFonts w:eastAsiaTheme="minorEastAsia"/>
-          <w:b/>
-          <w:bCs/>
-          <w:u w:val="single"/>
-          <w:lang w:val="en-US"/>
-        </w:rPr>
-        <w:t>KeysToArray()</w:t>
-      </w:r>
-    </w:p>
-    <w:p>
-      <w:pPr>
-        <w:bidi/>
-        <w:rPr>
-          <w:rFonts w:eastAsiaTheme="minorEastAsia"/>
-          <w:rtl/>
-          <w:lang w:val="en-US"/>
-        </w:rPr>
-      </w:pPr>
-      <w:r>
-        <w:rPr>
-          <w:rFonts w:eastAsiaTheme="minorEastAsia" w:hint="cs"/>
-          <w:rtl/>
-          <w:lang w:val="en-US"/>
-        </w:rPr>
-        <w:lastRenderedPageBreak/>
+      <w:proofErr w:type="spellStart"/>
+      <w:proofErr w:type="gramStart"/>
+      <w:r>
+        <w:rPr>
+          <w:rFonts w:eastAsiaTheme="minorEastAsia"/>
+          <w:b/>
+          <w:bCs/>
+          <w:u w:val="single"/>
+          <w:lang w:val="en-US"/>
+        </w:rPr>
+        <w:t>KeysToArray</w:t>
+      </w:r>
+      <w:proofErr w:type="spellEnd"/>
+      <w:r>
+        <w:rPr>
+          <w:rFonts w:eastAsiaTheme="minorEastAsia"/>
+          <w:b/>
+          <w:bCs/>
+          <w:u w:val="single"/>
+          <w:lang w:val="en-US"/>
+        </w:rPr>
+        <w:t>(</w:t>
+      </w:r>
+      <w:proofErr w:type="gramEnd"/>
+      <w:r>
+        <w:rPr>
+          <w:rFonts w:eastAsiaTheme="minorEastAsia"/>
+          <w:b/>
+          <w:bCs/>
+          <w:u w:val="single"/>
+          <w:lang w:val="en-US"/>
+        </w:rPr>
+        <w:t>)</w:t>
+      </w:r>
+    </w:p>
+    <w:p>
+      <w:pPr>
+        <w:bidi/>
+        <w:rPr>
+          <w:rFonts w:eastAsiaTheme="minorEastAsia"/>
+          <w:rtl/>
+          <w:lang w:val="en-US"/>
+        </w:rPr>
+      </w:pPr>
+      <w:r>
+        <w:rPr>
+          <w:rFonts w:eastAsiaTheme="minorEastAsia" w:hint="cs"/>
+          <w:rtl/>
+          <w:lang w:val="en-US"/>
+        </w:rPr>
         <w:t xml:space="preserve">המתודה </w:t>
       </w:r>
       <w:r>
@@ -4342,12 +5748,21 @@
         </w:rPr>
         <w:t xml:space="preserve">המתודה משתמשת במתודת העזר </w:t>
       </w:r>
-      <w:r>
-        <w:rPr>
-          <w:rFonts w:eastAsiaTheme="minorEastAsia"/>
-          <w:lang w:val="en-US"/>
-        </w:rPr>
-        <w:t>nodesToArray()</w:t>
+      <w:proofErr w:type="spellStart"/>
+      <w:r>
+        <w:rPr>
+          <w:rFonts w:eastAsiaTheme="minorEastAsia"/>
+          <w:lang w:val="en-US"/>
+        </w:rPr>
+        <w:t>nodesToArray</w:t>
+      </w:r>
+      <w:proofErr w:type="spellEnd"/>
+      <w:r>
+        <w:rPr>
+          <w:rFonts w:eastAsiaTheme="minorEastAsia"/>
+          <w:lang w:val="en-US"/>
+        </w:rPr>
+        <w:t>()</w:t>
       </w:r>
       <w:r>
         <w:rPr>
@@ -4473,15 +5888,39 @@
           <w:lang w:val="en-US"/>
         </w:rPr>
       </w:pPr>
-      <w:r>
-        <w:rPr>
-          <w:rFonts w:eastAsiaTheme="minorEastAsia"/>
-          <w:b/>
-          <w:bCs/>
-          <w:u w:val="single"/>
-          <w:lang w:val="en-US"/>
-        </w:rPr>
-        <w:t>infoToArray()</w:t>
+      <w:proofErr w:type="spellStart"/>
+      <w:proofErr w:type="gramStart"/>
+      <w:r>
+        <w:rPr>
+          <w:rFonts w:eastAsiaTheme="minorEastAsia"/>
+          <w:b/>
+          <w:bCs/>
+          <w:u w:val="single"/>
+          <w:lang w:val="en-US"/>
+        </w:rPr>
+        <w:t>infoToArray</w:t>
+      </w:r>
+      <w:proofErr w:type="spellEnd"/>
+      <w:r>
+        <w:rPr>
+          <w:rFonts w:eastAsiaTheme="minorEastAsia"/>
+          <w:b/>
+          <w:bCs/>
+          <w:u w:val="single"/>
+          <w:lang w:val="en-US"/>
+        </w:rPr>
+        <w:t>(</w:t>
+      </w:r>
+      <w:proofErr w:type="gramEnd"/>
+      <w:r>
+        <w:rPr>
+          <w:rFonts w:eastAsiaTheme="minorEastAsia"/>
+          <w:b/>
+          <w:bCs/>
+          <w:u w:val="single"/>
+          <w:lang w:val="en-US"/>
+        </w:rPr>
+        <w:t>)</w:t>
       </w:r>
     </w:p>
     <w:p>
@@ -4559,12 +5998,21 @@
         </w:rPr>
         <w:t xml:space="preserve">המתודה משתמשת במתודת העזר </w:t>
       </w:r>
-      <w:r>
-        <w:rPr>
-          <w:rFonts w:eastAsiaTheme="minorEastAsia"/>
-          <w:lang w:val="en-US"/>
-        </w:rPr>
-        <w:t>nodesToArray()</w:t>
+      <w:proofErr w:type="spellStart"/>
+      <w:r>
+        <w:rPr>
+          <w:rFonts w:eastAsiaTheme="minorEastAsia"/>
+          <w:lang w:val="en-US"/>
+        </w:rPr>
+        <w:t>nodesToArray</w:t>
+      </w:r>
+      <w:proofErr w:type="spellEnd"/>
+      <w:r>
+        <w:rPr>
+          <w:rFonts w:eastAsiaTheme="minorEastAsia"/>
+          <w:lang w:val="en-US"/>
+        </w:rPr>
+        <w:t>()</w:t>
       </w:r>
       <w:r>
         <w:rPr>
@@ -4712,15 +6160,27 @@
           <w:lang w:val="en-US"/>
         </w:rPr>
       </w:pPr>
-      <w:r>
-        <w:rPr>
-          <w:rFonts w:eastAsiaTheme="minorEastAsia"/>
-          <w:b/>
-          <w:bCs/>
-          <w:u w:val="single"/>
-          <w:lang w:val="en-US"/>
-        </w:rPr>
-        <w:t>Size()</w:t>
+      <w:proofErr w:type="gramStart"/>
+      <w:r>
+        <w:rPr>
+          <w:rFonts w:eastAsiaTheme="minorEastAsia"/>
+          <w:b/>
+          <w:bCs/>
+          <w:u w:val="single"/>
+          <w:lang w:val="en-US"/>
+        </w:rPr>
+        <w:t>Size(</w:t>
+      </w:r>
+      <w:proofErr w:type="gramEnd"/>
+      <w:r>
+        <w:rPr>
+          <w:rFonts w:eastAsiaTheme="minorEastAsia"/>
+          <w:b/>
+          <w:bCs/>
+          <w:u w:val="single"/>
+          <w:lang w:val="en-US"/>
+        </w:rPr>
+        <w:t>)</w:t>
       </w:r>
     </w:p>
     <w:p>
@@ -4810,15 +6270,27 @@
           <w:lang w:val="en-US"/>
         </w:rPr>
       </w:pPr>
-      <w:r>
-        <w:rPr>
-          <w:rFonts w:eastAsiaTheme="minorEastAsia"/>
-          <w:b/>
-          <w:bCs/>
-          <w:u w:val="single"/>
-          <w:lang w:val="en-US"/>
-        </w:rPr>
-        <w:t>Split(int x)</w:t>
+      <w:proofErr w:type="gramStart"/>
+      <w:r>
+        <w:rPr>
+          <w:rFonts w:eastAsiaTheme="minorEastAsia"/>
+          <w:b/>
+          <w:bCs/>
+          <w:u w:val="single"/>
+          <w:lang w:val="en-US"/>
+        </w:rPr>
+        <w:t>Split(</w:t>
+      </w:r>
+      <w:proofErr w:type="gramEnd"/>
+      <w:r>
+        <w:rPr>
+          <w:rFonts w:eastAsiaTheme="minorEastAsia"/>
+          <w:b/>
+          <w:bCs/>
+          <w:u w:val="single"/>
+          <w:lang w:val="en-US"/>
+        </w:rPr>
+        <w:t>int x)</w:t>
       </w:r>
     </w:p>
     <w:p>
@@ -4860,6 +6332,7 @@
         </w:rPr>
         <w:t xml:space="preserve">שינוי חתימת המחלקה </w:t>
       </w:r>
+      <w:proofErr w:type="spellStart"/>
       <w:r>
         <w:rPr>
           <w:rFonts w:eastAsiaTheme="minorEastAsia"/>
@@ -4868,6 +6341,7 @@
         </w:rPr>
         <w:t>AVLNode</w:t>
       </w:r>
+      <w:proofErr w:type="spellEnd"/>
       <w:r>
         <w:rPr>
           <w:rFonts w:eastAsiaTheme="minorEastAsia" w:hint="cs"/>
@@ -4926,15 +6400,61 @@
           <w:lang w:val="en-US"/>
         </w:rPr>
       </w:pPr>
-      <w:r>
-        <w:rPr>
-          <w:rFonts w:eastAsiaTheme="minorEastAsia"/>
-          <w:b/>
-          <w:bCs/>
-          <w:u w:val="single"/>
-          <w:lang w:val="en-US"/>
-        </w:rPr>
-        <w:t>Join(IAVLNode x, AVLtree t)</w:t>
+      <w:proofErr w:type="gramStart"/>
+      <w:r>
+        <w:rPr>
+          <w:rFonts w:eastAsiaTheme="minorEastAsia"/>
+          <w:b/>
+          <w:bCs/>
+          <w:u w:val="single"/>
+          <w:lang w:val="en-US"/>
+        </w:rPr>
+        <w:t>Join(</w:t>
+      </w:r>
+      <w:proofErr w:type="spellStart"/>
+      <w:proofErr w:type="gramEnd"/>
+      <w:r>
+        <w:rPr>
+          <w:rFonts w:eastAsiaTheme="minorEastAsia"/>
+          <w:b/>
+          <w:bCs/>
+          <w:u w:val="single"/>
+          <w:lang w:val="en-US"/>
+        </w:rPr>
+        <w:t>IAVLNode</w:t>
+      </w:r>
+      <w:proofErr w:type="spellEnd"/>
+      <w:r>
+        <w:rPr>
+          <w:rFonts w:eastAsiaTheme="minorEastAsia"/>
+          <w:b/>
+          <w:bCs/>
+          <w:u w:val="single"/>
+          <w:lang w:val="en-US"/>
+        </w:rPr>
+        <w:t xml:space="preserve"> x, </w:t>
+      </w:r>
+      <w:proofErr w:type="spellStart"/>
+      <w:r>
+        <w:rPr>
+          <w:rFonts w:eastAsiaTheme="minorEastAsia"/>
+          <w:b/>
+          <w:bCs/>
+          <w:u w:val="single"/>
+          <w:lang w:val="en-US"/>
+        </w:rPr>
+        <w:t>AVLtree</w:t>
+      </w:r>
+      <w:proofErr w:type="spellEnd"/>
+      <w:r>
+        <w:rPr>
+          <w:rFonts w:eastAsiaTheme="minorEastAsia"/>
+          <w:b/>
+          <w:bCs/>
+          <w:u w:val="single"/>
+          <w:lang w:val="en-US"/>
+        </w:rPr>
+        <w:t xml:space="preserve"> t)</w:t>
       </w:r>
     </w:p>
     <w:p>
@@ -5057,6 +6577,7 @@
           <w:rtl/>
           <w:lang w:val="en-US"/>
         </w:rPr>
+        <w:lastRenderedPageBreak/>
         <w:t xml:space="preserve">לא </w:t>
       </w:r>
       <w:r>
@@ -5090,15 +6611,39 @@
           <w:lang w:val="en-US"/>
         </w:rPr>
       </w:pPr>
-      <w:r>
-        <w:rPr>
-          <w:rFonts w:eastAsiaTheme="minorEastAsia"/>
-          <w:b/>
-          <w:bCs/>
-          <w:u w:val="single"/>
-          <w:lang w:val="en-US"/>
-        </w:rPr>
-        <w:t>getRoot()</w:t>
+      <w:proofErr w:type="spellStart"/>
+      <w:proofErr w:type="gramStart"/>
+      <w:r>
+        <w:rPr>
+          <w:rFonts w:eastAsiaTheme="minorEastAsia"/>
+          <w:b/>
+          <w:bCs/>
+          <w:u w:val="single"/>
+          <w:lang w:val="en-US"/>
+        </w:rPr>
+        <w:t>getRoot</w:t>
+      </w:r>
+      <w:proofErr w:type="spellEnd"/>
+      <w:r>
+        <w:rPr>
+          <w:rFonts w:eastAsiaTheme="minorEastAsia"/>
+          <w:b/>
+          <w:bCs/>
+          <w:u w:val="single"/>
+          <w:lang w:val="en-US"/>
+        </w:rPr>
+        <w:t>(</w:t>
+      </w:r>
+      <w:proofErr w:type="gramEnd"/>
+      <w:r>
+        <w:rPr>
+          <w:rFonts w:eastAsiaTheme="minorEastAsia"/>
+          <w:b/>
+          <w:bCs/>
+          <w:u w:val="single"/>
+          <w:lang w:val="en-US"/>
+        </w:rPr>
+        <w:t>)</w:t>
       </w:r>
     </w:p>
     <w:p>
@@ -5201,6 +6746,7 @@
         </w:rPr>
         <w:t xml:space="preserve">מתודות </w:t>
       </w:r>
+      <w:proofErr w:type="spellStart"/>
       <w:r>
         <w:rPr>
           <w:rFonts w:eastAsiaTheme="minorEastAsia"/>
@@ -5211,6 +6757,7 @@
         </w:rPr>
         <w:t>AVLNode</w:t>
       </w:r>
+      <w:proofErr w:type="spellEnd"/>
     </w:p>
     <w:p>
       <w:pPr>
@@ -5266,15 +6813,39 @@
           <w:lang w:val="en-US"/>
         </w:rPr>
       </w:pPr>
-      <w:r>
-        <w:rPr>
-          <w:rFonts w:eastAsiaTheme="minorEastAsia"/>
-          <w:b/>
-          <w:bCs/>
-          <w:u w:val="single"/>
-          <w:lang w:val="en-US"/>
-        </w:rPr>
-        <w:t>AVLNode(int key, String info)</w:t>
+      <w:proofErr w:type="spellStart"/>
+      <w:proofErr w:type="gramStart"/>
+      <w:r>
+        <w:rPr>
+          <w:rFonts w:eastAsiaTheme="minorEastAsia"/>
+          <w:b/>
+          <w:bCs/>
+          <w:u w:val="single"/>
+          <w:lang w:val="en-US"/>
+        </w:rPr>
+        <w:t>AVLNode</w:t>
+      </w:r>
+      <w:proofErr w:type="spellEnd"/>
+      <w:r>
+        <w:rPr>
+          <w:rFonts w:eastAsiaTheme="minorEastAsia"/>
+          <w:b/>
+          <w:bCs/>
+          <w:u w:val="single"/>
+          <w:lang w:val="en-US"/>
+        </w:rPr>
+        <w:t>(</w:t>
+      </w:r>
+      <w:proofErr w:type="gramEnd"/>
+      <w:r>
+        <w:rPr>
+          <w:rFonts w:eastAsiaTheme="minorEastAsia"/>
+          <w:b/>
+          <w:bCs/>
+          <w:u w:val="single"/>
+          <w:lang w:val="en-US"/>
+        </w:rPr>
+        <w:t>int key, String info)</w:t>
       </w:r>
     </w:p>
     <w:p>
@@ -5294,6 +6865,7 @@
         </w:rPr>
         <w:t xml:space="preserve">המתודה בונה עצם מסוג </w:t>
       </w:r>
+      <w:proofErr w:type="spellStart"/>
       <w:r>
         <w:rPr>
           <w:rFonts w:eastAsiaTheme="minorEastAsia"/>
@@ -5301,6 +6873,7 @@
         </w:rPr>
         <w:t>AVLNode</w:t>
       </w:r>
+      <w:proofErr w:type="spellEnd"/>
       <w:r>
         <w:rPr>
           <w:rFonts w:eastAsiaTheme="minorEastAsia" w:hint="cs"/>
@@ -5333,7 +6906,6 @@
           <w:rtl/>
           <w:lang w:val="en-US"/>
         </w:rPr>
-        <w:lastRenderedPageBreak/>
         <w:t xml:space="preserve">בנוסף, אם המפתח שהתקבל </w:t>
       </w:r>
       <w:r>
@@ -5375,6 +6947,7 @@
         </w:rPr>
         <w:t>, משנה את ערך ה-</w:t>
       </w:r>
+      <w:proofErr w:type="spellStart"/>
       <w:r>
         <w:rPr>
           <w:rFonts w:eastAsiaTheme="minorEastAsia"/>
@@ -5382,6 +6955,7 @@
         </w:rPr>
         <w:t>isReal</w:t>
       </w:r>
+      <w:proofErr w:type="spellEnd"/>
       <w:r>
         <w:rPr>
           <w:rFonts w:eastAsiaTheme="minorEastAsia" w:hint="cs"/>
@@ -5559,15 +7133,39 @@
           <w:lang w:val="en-US"/>
         </w:rPr>
       </w:pPr>
-      <w:r>
-        <w:rPr>
-          <w:rFonts w:eastAsiaTheme="minorEastAsia"/>
-          <w:b/>
-          <w:bCs/>
-          <w:u w:val="single"/>
-          <w:lang w:val="en-US"/>
-        </w:rPr>
-        <w:t>getKey()</w:t>
+      <w:proofErr w:type="spellStart"/>
+      <w:proofErr w:type="gramStart"/>
+      <w:r>
+        <w:rPr>
+          <w:rFonts w:eastAsiaTheme="minorEastAsia"/>
+          <w:b/>
+          <w:bCs/>
+          <w:u w:val="single"/>
+          <w:lang w:val="en-US"/>
+        </w:rPr>
+        <w:t>getKey</w:t>
+      </w:r>
+      <w:proofErr w:type="spellEnd"/>
+      <w:r>
+        <w:rPr>
+          <w:rFonts w:eastAsiaTheme="minorEastAsia"/>
+          <w:b/>
+          <w:bCs/>
+          <w:u w:val="single"/>
+          <w:lang w:val="en-US"/>
+        </w:rPr>
+        <w:t>(</w:t>
+      </w:r>
+      <w:proofErr w:type="gramEnd"/>
+      <w:r>
+        <w:rPr>
+          <w:rFonts w:eastAsiaTheme="minorEastAsia"/>
+          <w:b/>
+          <w:bCs/>
+          <w:u w:val="single"/>
+          <w:lang w:val="en-US"/>
+        </w:rPr>
+        <w:t>)</w:t>
       </w:r>
     </w:p>
     <w:p>
@@ -5666,15 +7264,39 @@
           <w:lang w:val="en-US"/>
         </w:rPr>
       </w:pPr>
-      <w:r>
-        <w:rPr>
-          <w:rFonts w:eastAsiaTheme="minorEastAsia"/>
-          <w:b/>
-          <w:bCs/>
-          <w:u w:val="single"/>
-          <w:lang w:val="en-US"/>
-        </w:rPr>
-        <w:t>getValue()</w:t>
+      <w:proofErr w:type="spellStart"/>
+      <w:proofErr w:type="gramStart"/>
+      <w:r>
+        <w:rPr>
+          <w:rFonts w:eastAsiaTheme="minorEastAsia"/>
+          <w:b/>
+          <w:bCs/>
+          <w:u w:val="single"/>
+          <w:lang w:val="en-US"/>
+        </w:rPr>
+        <w:t>getValue</w:t>
+      </w:r>
+      <w:proofErr w:type="spellEnd"/>
+      <w:r>
+        <w:rPr>
+          <w:rFonts w:eastAsiaTheme="minorEastAsia"/>
+          <w:b/>
+          <w:bCs/>
+          <w:u w:val="single"/>
+          <w:lang w:val="en-US"/>
+        </w:rPr>
+        <w:t>(</w:t>
+      </w:r>
+      <w:proofErr w:type="gramEnd"/>
+      <w:r>
+        <w:rPr>
+          <w:rFonts w:eastAsiaTheme="minorEastAsia"/>
+          <w:b/>
+          <w:bCs/>
+          <w:u w:val="single"/>
+          <w:lang w:val="en-US"/>
+        </w:rPr>
+        <w:t>)</w:t>
       </w:r>
     </w:p>
     <w:p>
@@ -5752,15 +7374,51 @@
           <w:lang w:val="en-US"/>
         </w:rPr>
       </w:pPr>
-      <w:r>
-        <w:rPr>
-          <w:rFonts w:eastAsiaTheme="minorEastAsia"/>
-          <w:b/>
-          <w:bCs/>
-          <w:u w:val="single"/>
-          <w:lang w:val="en-US"/>
-        </w:rPr>
-        <w:t>setLeft(IAVLNode node)</w:t>
+      <w:proofErr w:type="spellStart"/>
+      <w:proofErr w:type="gramStart"/>
+      <w:r>
+        <w:rPr>
+          <w:rFonts w:eastAsiaTheme="minorEastAsia"/>
+          <w:b/>
+          <w:bCs/>
+          <w:u w:val="single"/>
+          <w:lang w:val="en-US"/>
+        </w:rPr>
+        <w:t>setLeft</w:t>
+      </w:r>
+      <w:proofErr w:type="spellEnd"/>
+      <w:r>
+        <w:rPr>
+          <w:rFonts w:eastAsiaTheme="minorEastAsia"/>
+          <w:b/>
+          <w:bCs/>
+          <w:u w:val="single"/>
+          <w:lang w:val="en-US"/>
+        </w:rPr>
+        <w:t>(</w:t>
+      </w:r>
+      <w:proofErr w:type="spellStart"/>
+      <w:proofErr w:type="gramEnd"/>
+      <w:r>
+        <w:rPr>
+          <w:rFonts w:eastAsiaTheme="minorEastAsia"/>
+          <w:b/>
+          <w:bCs/>
+          <w:u w:val="single"/>
+          <w:lang w:val="en-US"/>
+        </w:rPr>
+        <w:t>IAVLNode</w:t>
+      </w:r>
+      <w:proofErr w:type="spellEnd"/>
+      <w:r>
+        <w:rPr>
+          <w:rFonts w:eastAsiaTheme="minorEastAsia"/>
+          <w:b/>
+          <w:bCs/>
+          <w:u w:val="single"/>
+          <w:lang w:val="en-US"/>
+        </w:rPr>
+        <w:t xml:space="preserve"> node)</w:t>
       </w:r>
     </w:p>
     <w:p>
@@ -5837,15 +7495,39 @@
           <w:lang w:val="en-US"/>
         </w:rPr>
       </w:pPr>
-      <w:r>
-        <w:rPr>
-          <w:rFonts w:eastAsiaTheme="minorEastAsia"/>
-          <w:b/>
-          <w:bCs/>
-          <w:u w:val="single"/>
-          <w:lang w:val="en-US"/>
-        </w:rPr>
-        <w:t>getLeft()</w:t>
+      <w:proofErr w:type="spellStart"/>
+      <w:proofErr w:type="gramStart"/>
+      <w:r>
+        <w:rPr>
+          <w:rFonts w:eastAsiaTheme="minorEastAsia"/>
+          <w:b/>
+          <w:bCs/>
+          <w:u w:val="single"/>
+          <w:lang w:val="en-US"/>
+        </w:rPr>
+        <w:t>getLeft</w:t>
+      </w:r>
+      <w:proofErr w:type="spellEnd"/>
+      <w:r>
+        <w:rPr>
+          <w:rFonts w:eastAsiaTheme="minorEastAsia"/>
+          <w:b/>
+          <w:bCs/>
+          <w:u w:val="single"/>
+          <w:lang w:val="en-US"/>
+        </w:rPr>
+        <w:t>(</w:t>
+      </w:r>
+      <w:proofErr w:type="gramEnd"/>
+      <w:r>
+        <w:rPr>
+          <w:rFonts w:eastAsiaTheme="minorEastAsia"/>
+          <w:b/>
+          <w:bCs/>
+          <w:u w:val="single"/>
+          <w:lang w:val="en-US"/>
+        </w:rPr>
+        <w:t>)</w:t>
       </w:r>
     </w:p>
     <w:p>
@@ -5922,14 +7604,17 @@
           <w:lang w:val="en-US"/>
         </w:rPr>
       </w:pPr>
-      <w:r>
-        <w:rPr>
-          <w:rFonts w:eastAsiaTheme="minorEastAsia"/>
-          <w:b/>
-          <w:bCs/>
-          <w:u w:val="single"/>
-          <w:lang w:val="en-US"/>
-        </w:rPr>
+      <w:proofErr w:type="spellStart"/>
+      <w:proofErr w:type="gramStart"/>
+      <w:r>
+        <w:rPr>
+          <w:rFonts w:eastAsiaTheme="minorEastAsia"/>
+          <w:b/>
+          <w:bCs/>
+          <w:u w:val="single"/>
+          <w:lang w:val="en-US"/>
+        </w:rPr>
+        <w:lastRenderedPageBreak/>
         <w:t>set</w:t>
       </w:r>
       <w:r>
@@ -5960,7 +7645,41 @@
           <w:u w:val="single"/>
           <w:lang w:val="en-US"/>
         </w:rPr>
-        <w:t>t(IAVLNode node)</w:t>
+        <w:t>t</w:t>
+      </w:r>
+      <w:proofErr w:type="spellEnd"/>
+      <w:r>
+        <w:rPr>
+          <w:rFonts w:eastAsiaTheme="minorEastAsia"/>
+          <w:b/>
+          <w:bCs/>
+          <w:u w:val="single"/>
+          <w:lang w:val="en-US"/>
+        </w:rPr>
+        <w:t>(</w:t>
+      </w:r>
+      <w:proofErr w:type="spellStart"/>
+      <w:proofErr w:type="gramEnd"/>
+      <w:r>
+        <w:rPr>
+          <w:rFonts w:eastAsiaTheme="minorEastAsia"/>
+          <w:b/>
+          <w:bCs/>
+          <w:u w:val="single"/>
+          <w:lang w:val="en-US"/>
+        </w:rPr>
+        <w:t>IAVLNode</w:t>
+      </w:r>
+      <w:proofErr w:type="spellEnd"/>
+      <w:r>
+        <w:rPr>
+          <w:rFonts w:eastAsiaTheme="minorEastAsia"/>
+          <w:b/>
+          <w:bCs/>
+          <w:u w:val="single"/>
+          <w:lang w:val="en-US"/>
+        </w:rPr>
+        <w:t xml:space="preserve"> node)</w:t>
       </w:r>
     </w:p>
     <w:p>
@@ -6053,6 +7772,8 @@
           <w:lang w:val="en-US"/>
         </w:rPr>
       </w:pPr>
+      <w:proofErr w:type="spellStart"/>
+      <w:proofErr w:type="gramStart"/>
       <w:r>
         <w:rPr>
           <w:rFonts w:eastAsiaTheme="minorEastAsia"/>
@@ -6081,7 +7802,29 @@
           <w:u w:val="single"/>
           <w:lang w:val="en-US"/>
         </w:rPr>
-        <w:t>t()</w:t>
+        <w:t>t</w:t>
+      </w:r>
+      <w:proofErr w:type="spellEnd"/>
+      <w:r>
+        <w:rPr>
+          <w:rFonts w:eastAsiaTheme="minorEastAsia"/>
+          <w:b/>
+          <w:bCs/>
+          <w:u w:val="single"/>
+          <w:lang w:val="en-US"/>
+        </w:rPr>
+        <w:t>(</w:t>
+      </w:r>
+      <w:proofErr w:type="gramEnd"/>
+      <w:r>
+        <w:rPr>
+          <w:rFonts w:eastAsiaTheme="minorEastAsia"/>
+          <w:b/>
+          <w:bCs/>
+          <w:u w:val="single"/>
+          <w:lang w:val="en-US"/>
+        </w:rPr>
+        <w:t>)</w:t>
       </w:r>
     </w:p>
     <w:p>
@@ -6174,15 +7917,51 @@
           <w:lang w:val="en-US"/>
         </w:rPr>
       </w:pPr>
-      <w:r>
-        <w:rPr>
-          <w:rFonts w:eastAsiaTheme="minorEastAsia"/>
-          <w:b/>
-          <w:bCs/>
-          <w:u w:val="single"/>
-          <w:lang w:val="en-US"/>
-        </w:rPr>
-        <w:t>setParent(IAVLNode node)</w:t>
+      <w:proofErr w:type="spellStart"/>
+      <w:proofErr w:type="gramStart"/>
+      <w:r>
+        <w:rPr>
+          <w:rFonts w:eastAsiaTheme="minorEastAsia"/>
+          <w:b/>
+          <w:bCs/>
+          <w:u w:val="single"/>
+          <w:lang w:val="en-US"/>
+        </w:rPr>
+        <w:t>setParent</w:t>
+      </w:r>
+      <w:proofErr w:type="spellEnd"/>
+      <w:r>
+        <w:rPr>
+          <w:rFonts w:eastAsiaTheme="minorEastAsia"/>
+          <w:b/>
+          <w:bCs/>
+          <w:u w:val="single"/>
+          <w:lang w:val="en-US"/>
+        </w:rPr>
+        <w:t>(</w:t>
+      </w:r>
+      <w:proofErr w:type="spellStart"/>
+      <w:proofErr w:type="gramEnd"/>
+      <w:r>
+        <w:rPr>
+          <w:rFonts w:eastAsiaTheme="minorEastAsia"/>
+          <w:b/>
+          <w:bCs/>
+          <w:u w:val="single"/>
+          <w:lang w:val="en-US"/>
+        </w:rPr>
+        <w:t>IAVLNode</w:t>
+      </w:r>
+      <w:proofErr w:type="spellEnd"/>
+      <w:r>
+        <w:rPr>
+          <w:rFonts w:eastAsiaTheme="minorEastAsia"/>
+          <w:b/>
+          <w:bCs/>
+          <w:u w:val="single"/>
+          <w:lang w:val="en-US"/>
+        </w:rPr>
+        <w:t xml:space="preserve"> node)</w:t>
       </w:r>
     </w:p>
     <w:p>
@@ -6218,7 +7997,6 @@
           <w:rtl/>
           <w:lang w:val="en-US"/>
         </w:rPr>
-        <w:lastRenderedPageBreak/>
         <w:t xml:space="preserve">סיבוכיות המתודה היא </w:t>
       </w:r>
       <m:oMath>
@@ -6260,15 +8038,39 @@
           <w:lang w:val="en-US"/>
         </w:rPr>
       </w:pPr>
-      <w:r>
-        <w:rPr>
-          <w:rFonts w:eastAsiaTheme="minorEastAsia"/>
-          <w:b/>
-          <w:bCs/>
-          <w:u w:val="single"/>
-          <w:lang w:val="en-US"/>
-        </w:rPr>
-        <w:t>getParent()</w:t>
+      <w:proofErr w:type="spellStart"/>
+      <w:proofErr w:type="gramStart"/>
+      <w:r>
+        <w:rPr>
+          <w:rFonts w:eastAsiaTheme="minorEastAsia"/>
+          <w:b/>
+          <w:bCs/>
+          <w:u w:val="single"/>
+          <w:lang w:val="en-US"/>
+        </w:rPr>
+        <w:t>getParent</w:t>
+      </w:r>
+      <w:proofErr w:type="spellEnd"/>
+      <w:r>
+        <w:rPr>
+          <w:rFonts w:eastAsiaTheme="minorEastAsia"/>
+          <w:b/>
+          <w:bCs/>
+          <w:u w:val="single"/>
+          <w:lang w:val="en-US"/>
+        </w:rPr>
+        <w:t>(</w:t>
+      </w:r>
+      <w:proofErr w:type="gramEnd"/>
+      <w:r>
+        <w:rPr>
+          <w:rFonts w:eastAsiaTheme="minorEastAsia"/>
+          <w:b/>
+          <w:bCs/>
+          <w:u w:val="single"/>
+          <w:lang w:val="en-US"/>
+        </w:rPr>
+        <w:t>)</w:t>
       </w:r>
     </w:p>
     <w:p>
@@ -6343,15 +8145,39 @@
           <w:lang w:val="en-US"/>
         </w:rPr>
       </w:pPr>
-      <w:r>
-        <w:rPr>
-          <w:rFonts w:eastAsiaTheme="minorEastAsia"/>
-          <w:b/>
-          <w:bCs/>
-          <w:u w:val="single"/>
-          <w:lang w:val="en-US"/>
-        </w:rPr>
-        <w:t>isRealNode()</w:t>
+      <w:proofErr w:type="spellStart"/>
+      <w:proofErr w:type="gramStart"/>
+      <w:r>
+        <w:rPr>
+          <w:rFonts w:eastAsiaTheme="minorEastAsia"/>
+          <w:b/>
+          <w:bCs/>
+          <w:u w:val="single"/>
+          <w:lang w:val="en-US"/>
+        </w:rPr>
+        <w:t>isRealNode</w:t>
+      </w:r>
+      <w:proofErr w:type="spellEnd"/>
+      <w:r>
+        <w:rPr>
+          <w:rFonts w:eastAsiaTheme="minorEastAsia"/>
+          <w:b/>
+          <w:bCs/>
+          <w:u w:val="single"/>
+          <w:lang w:val="en-US"/>
+        </w:rPr>
+        <w:t>(</w:t>
+      </w:r>
+      <w:proofErr w:type="gramEnd"/>
+      <w:r>
+        <w:rPr>
+          <w:rFonts w:eastAsiaTheme="minorEastAsia"/>
+          <w:b/>
+          <w:bCs/>
+          <w:u w:val="single"/>
+          <w:lang w:val="en-US"/>
+        </w:rPr>
+        <w:t>)</w:t>
       </w:r>
     </w:p>
     <w:p>
@@ -6445,15 +8271,39 @@
           <w:lang w:val="en-US"/>
         </w:rPr>
       </w:pPr>
-      <w:r>
-        <w:rPr>
-          <w:rFonts w:eastAsiaTheme="minorEastAsia"/>
-          <w:b/>
-          <w:bCs/>
-          <w:u w:val="single"/>
-          <w:lang w:val="en-US"/>
-        </w:rPr>
-        <w:t>setHeight(int height)</w:t>
+      <w:proofErr w:type="spellStart"/>
+      <w:proofErr w:type="gramStart"/>
+      <w:r>
+        <w:rPr>
+          <w:rFonts w:eastAsiaTheme="minorEastAsia"/>
+          <w:b/>
+          <w:bCs/>
+          <w:u w:val="single"/>
+          <w:lang w:val="en-US"/>
+        </w:rPr>
+        <w:t>setHeight</w:t>
+      </w:r>
+      <w:proofErr w:type="spellEnd"/>
+      <w:r>
+        <w:rPr>
+          <w:rFonts w:eastAsiaTheme="minorEastAsia"/>
+          <w:b/>
+          <w:bCs/>
+          <w:u w:val="single"/>
+          <w:lang w:val="en-US"/>
+        </w:rPr>
+        <w:t>(</w:t>
+      </w:r>
+      <w:proofErr w:type="gramEnd"/>
+      <w:r>
+        <w:rPr>
+          <w:rFonts w:eastAsiaTheme="minorEastAsia"/>
+          <w:b/>
+          <w:bCs/>
+          <w:u w:val="single"/>
+          <w:lang w:val="en-US"/>
+        </w:rPr>
+        <w:t>int height)</w:t>
       </w:r>
     </w:p>
     <w:p>
@@ -6533,15 +8383,39 @@
           <w:lang w:val="en-US"/>
         </w:rPr>
       </w:pPr>
-      <w:r>
-        <w:rPr>
-          <w:rFonts w:eastAsiaTheme="minorEastAsia"/>
-          <w:b/>
-          <w:bCs/>
-          <w:u w:val="single"/>
-          <w:lang w:val="en-US"/>
-        </w:rPr>
-        <w:t>getHeight()</w:t>
+      <w:proofErr w:type="spellStart"/>
+      <w:proofErr w:type="gramStart"/>
+      <w:r>
+        <w:rPr>
+          <w:rFonts w:eastAsiaTheme="minorEastAsia"/>
+          <w:b/>
+          <w:bCs/>
+          <w:u w:val="single"/>
+          <w:lang w:val="en-US"/>
+        </w:rPr>
+        <w:t>getHeight</w:t>
+      </w:r>
+      <w:proofErr w:type="spellEnd"/>
+      <w:r>
+        <w:rPr>
+          <w:rFonts w:eastAsiaTheme="minorEastAsia"/>
+          <w:b/>
+          <w:bCs/>
+          <w:u w:val="single"/>
+          <w:lang w:val="en-US"/>
+        </w:rPr>
+        <w:t>(</w:t>
+      </w:r>
+      <w:proofErr w:type="gramEnd"/>
+      <w:r>
+        <w:rPr>
+          <w:rFonts w:eastAsiaTheme="minorEastAsia"/>
+          <w:b/>
+          <w:bCs/>
+          <w:u w:val="single"/>
+          <w:lang w:val="en-US"/>
+        </w:rPr>
+        <w:t>)</w:t>
       </w:r>
     </w:p>
     <w:p>
@@ -6617,15 +8491,39 @@
           <w:lang w:val="en-US"/>
         </w:rPr>
       </w:pPr>
-      <w:r>
-        <w:rPr>
-          <w:rFonts w:eastAsiaTheme="minorEastAsia"/>
-          <w:b/>
-          <w:bCs/>
-          <w:u w:val="single"/>
-          <w:lang w:val="en-US"/>
-        </w:rPr>
-        <w:t>setRank(int rank)</w:t>
+      <w:proofErr w:type="spellStart"/>
+      <w:proofErr w:type="gramStart"/>
+      <w:r>
+        <w:rPr>
+          <w:rFonts w:eastAsiaTheme="minorEastAsia"/>
+          <w:b/>
+          <w:bCs/>
+          <w:u w:val="single"/>
+          <w:lang w:val="en-US"/>
+        </w:rPr>
+        <w:t>setRank</w:t>
+      </w:r>
+      <w:proofErr w:type="spellEnd"/>
+      <w:r>
+        <w:rPr>
+          <w:rFonts w:eastAsiaTheme="minorEastAsia"/>
+          <w:b/>
+          <w:bCs/>
+          <w:u w:val="single"/>
+          <w:lang w:val="en-US"/>
+        </w:rPr>
+        <w:t>(</w:t>
+      </w:r>
+      <w:proofErr w:type="gramEnd"/>
+      <w:r>
+        <w:rPr>
+          <w:rFonts w:eastAsiaTheme="minorEastAsia"/>
+          <w:b/>
+          <w:bCs/>
+          <w:u w:val="single"/>
+          <w:lang w:val="en-US"/>
+        </w:rPr>
+        <w:t>int rank)</w:t>
       </w:r>
     </w:p>
     <w:p>
@@ -6728,14 +8626,17 @@
           <w:lang w:val="en-US"/>
         </w:rPr>
       </w:pPr>
-      <w:r>
-        <w:rPr>
-          <w:rFonts w:eastAsiaTheme="minorEastAsia"/>
-          <w:b/>
-          <w:bCs/>
-          <w:u w:val="single"/>
-          <w:lang w:val="en-US"/>
-        </w:rPr>
+      <w:proofErr w:type="spellStart"/>
+      <w:proofErr w:type="gramStart"/>
+      <w:r>
+        <w:rPr>
+          <w:rFonts w:eastAsiaTheme="minorEastAsia"/>
+          <w:b/>
+          <w:bCs/>
+          <w:u w:val="single"/>
+          <w:lang w:val="en-US"/>
+        </w:rPr>
+        <w:lastRenderedPageBreak/>
         <w:t>get</w:t>
       </w:r>
       <w:r>
@@ -6758,15 +8659,27 @@
         </w:rPr>
         <w:t>ank</w:t>
       </w:r>
-      <w:r>
-        <w:rPr>
-          <w:rFonts w:eastAsiaTheme="minorEastAsia"/>
-          <w:b/>
-          <w:bCs/>
-          <w:u w:val="single"/>
-          <w:lang w:val="en-US"/>
-        </w:rPr>
-        <w:t>()</w:t>
+      <w:proofErr w:type="spellEnd"/>
+      <w:r>
+        <w:rPr>
+          <w:rFonts w:eastAsiaTheme="minorEastAsia"/>
+          <w:b/>
+          <w:bCs/>
+          <w:u w:val="single"/>
+          <w:lang w:val="en-US"/>
+        </w:rPr>
+        <w:t>(</w:t>
+      </w:r>
+      <w:proofErr w:type="gramEnd"/>
+      <w:r>
+        <w:rPr>
+          <w:rFonts w:eastAsiaTheme="minorEastAsia"/>
+          <w:b/>
+          <w:bCs/>
+          <w:u w:val="single"/>
+          <w:lang w:val="en-US"/>
+        </w:rPr>
+        <w:t>)</w:t>
       </w:r>
     </w:p>
     <w:p>

</xml_diff>

<commit_message>
finished delete (without rebalancing)
</commit_message>
<xml_diff>
--- a/AVLTree Documentation.docx
+++ b/AVLTree Documentation.docx
@@ -1380,7 +1380,23 @@
           <w:rtl/>
           <w:lang w:val="en-US"/>
         </w:rPr>
-        <w:t xml:space="preserve">הפונקציה משתמשת במתודה </w:t>
+        <w:t>ה</w:t>
+      </w:r>
+      <w:r>
+        <w:rPr>
+          <w:rFonts w:eastAsiaTheme="minorEastAsia" w:hint="cs"/>
+          <w:rtl/>
+          <w:lang w:val="en-US"/>
+        </w:rPr>
+        <w:t>מתודה</w:t>
+      </w:r>
+      <w:r>
+        <w:rPr>
+          <w:rFonts w:eastAsiaTheme="minorEastAsia" w:hint="cs"/>
+          <w:rtl/>
+          <w:lang w:val="en-US"/>
+        </w:rPr>
+        <w:t xml:space="preserve"> משתמשת במתודה </w:t>
       </w:r>
       <w:proofErr w:type="spellStart"/>
       <w:r>
@@ -1490,7 +1506,23 @@
           <w:rtl/>
           <w:lang w:val="en-US"/>
         </w:rPr>
-        <w:t xml:space="preserve">לאחר מכן, הפונקציה בודקת האם מפתח הצומת להכנסה זהה למפתח שהתקבל מהפעולה, אם כן המתודה מחזירה </w:t>
+        <w:t>לאחר מכן, ה</w:t>
+      </w:r>
+      <w:r>
+        <w:rPr>
+          <w:rFonts w:eastAsiaTheme="minorEastAsia" w:hint="cs"/>
+          <w:rtl/>
+          <w:lang w:val="en-US"/>
+        </w:rPr>
+        <w:t>מתודה</w:t>
+      </w:r>
+      <w:r>
+        <w:rPr>
+          <w:rFonts w:eastAsiaTheme="minorEastAsia" w:hint="cs"/>
+          <w:rtl/>
+          <w:lang w:val="en-US"/>
+        </w:rPr>
+        <w:t xml:space="preserve"> בודקת האם מפתח הצומת להכנסה זהה למפתח שהתקבל מהפעולה, אם כן המתודה מחזירה </w:t>
       </w:r>
       <w:r>
         <w:rPr>
@@ -4477,7 +4509,6 @@
         <w:bidi/>
         <w:rPr>
           <w:rFonts w:eastAsiaTheme="minorEastAsia"/>
-          <w:rtl/>
           <w:lang w:val="en-US"/>
         </w:rPr>
       </w:pPr>

</xml_diff>

<commit_message>
added comments in doc file
</commit_message>
<xml_diff>
--- a/AVLTree Documentation.docx
+++ b/AVLTree Documentation.docx
@@ -5826,6 +5826,30 @@
     <w:p>
       <w:pPr>
         <w:pStyle w:val="ListParagraph"/>
+        <w:numPr>
+          <w:ilvl w:val="0"/>
+          <w:numId w:val="1"/>
+        </w:numPr>
+        <w:bidi/>
+        <w:rPr>
+          <w:rFonts w:eastAsiaTheme="minorEastAsia"/>
+          <w:highlight w:val="yellow"/>
+          <w:lang w:val="en-US"/>
+        </w:rPr>
+      </w:pPr>
+      <w:r>
+        <w:rPr>
+          <w:rFonts w:eastAsiaTheme="minorEastAsia" w:cs="Arial" w:hint="cs"/>
+          <w:highlight w:val="yellow"/>
+          <w:rtl/>
+          <w:lang w:val="en-US"/>
+        </w:rPr>
+        <w:t>סרטון של שירי מהשעת קבלה?</w:t>
+      </w:r>
+    </w:p>
+    <w:p>
+      <w:pPr>
+        <w:pStyle w:val="ListParagraph"/>
         <w:bidi/>
         <w:rPr>
           <w:rFonts w:eastAsiaTheme="minorEastAsia"/>
@@ -6683,7 +6707,6 @@
           <w:u w:val="single"/>
           <w:lang w:val="en-US"/>
         </w:rPr>
-        <w:lastRenderedPageBreak/>
         <w:t>set</w:t>
       </w:r>
       <w:r>
@@ -7489,7 +7512,6 @@
           <w:u w:val="single"/>
           <w:lang w:val="en-US"/>
         </w:rPr>
-        <w:lastRenderedPageBreak/>
         <w:t>get</w:t>
       </w:r>
       <w:r>

</xml_diff>

<commit_message>
added documentation to join
</commit_message>
<xml_diff>
--- a/AVLTree Documentation.docx
+++ b/AVLTree Documentation.docx
@@ -268,7 +268,6 @@
         <w:bidi/>
         <w:rPr>
           <w:rFonts w:eastAsiaTheme="minorEastAsia"/>
-          <w:rtl/>
           <w:lang w:val="en-US"/>
         </w:rPr>
       </w:pPr>
@@ -327,6 +326,157 @@
           <w:lang w:val="en-US"/>
         </w:rPr>
         <w:t xml:space="preserve"> נעשית בזמן קבוע.</w:t>
+      </w:r>
+    </w:p>
+    <w:p>
+      <w:pPr>
+        <w:bidi/>
+        <w:rPr>
+          <w:rFonts w:eastAsiaTheme="minorEastAsia"/>
+          <w:lang w:val="en-US"/>
+        </w:rPr>
+      </w:pPr>
+    </w:p>
+    <w:p>
+      <w:pPr>
+        <w:bidi/>
+        <w:rPr>
+          <w:b/>
+          <w:bCs/>
+          <w:u w:val="single"/>
+          <w:lang w:val="en-US"/>
+        </w:rPr>
+      </w:pPr>
+      <w:r>
+        <w:rPr>
+          <w:b/>
+          <w:bCs/>
+          <w:u w:val="single"/>
+          <w:lang w:val="en-US"/>
+        </w:rPr>
+        <w:t>getRank</w:t>
+      </w:r>
+      <w:r>
+        <w:rPr>
+          <w:b/>
+          <w:bCs/>
+          <w:u w:val="single"/>
+          <w:lang w:val="en-US"/>
+        </w:rPr>
+        <w:t>()</w:t>
+      </w:r>
+    </w:p>
+    <w:p>
+      <w:pPr>
+        <w:bidi/>
+        <w:rPr>
+          <w:rtl/>
+          <w:lang w:val="en-US"/>
+        </w:rPr>
+      </w:pPr>
+      <w:r>
+        <w:rPr>
+          <w:rFonts w:hint="cs"/>
+          <w:rtl/>
+          <w:lang w:val="en-US"/>
+        </w:rPr>
+        <w:t xml:space="preserve">המתודה </w:t>
+      </w:r>
+      <w:r>
+        <w:rPr>
+          <w:rFonts w:hint="cs"/>
+          <w:rtl/>
+          <w:lang w:val="en-US"/>
+        </w:rPr>
+        <w:t xml:space="preserve">מחזירה </w:t>
+      </w:r>
+      <w:r>
+        <w:rPr>
+          <w:lang w:val="en-US"/>
+        </w:rPr>
+        <w:t>-1</w:t>
+      </w:r>
+      <w:r>
+        <w:rPr>
+          <w:rFonts w:hint="cs"/>
+          <w:rtl/>
+          <w:lang w:val="en-US"/>
+        </w:rPr>
+        <w:t xml:space="preserve"> אם העץ ריק. אחרת, מחזירה את דרגת שורש העץ</w:t>
+      </w:r>
+      <w:r>
+        <w:rPr>
+          <w:rFonts w:hint="cs"/>
+          <w:rtl/>
+          <w:lang w:val="en-US"/>
+        </w:rPr>
+        <w:t>.</w:t>
+      </w:r>
+    </w:p>
+    <w:p>
+      <w:pPr>
+        <w:bidi/>
+        <w:rPr>
+          <w:rFonts w:eastAsiaTheme="minorEastAsia"/>
+          <w:rtl/>
+          <w:lang w:val="en-US"/>
+        </w:rPr>
+      </w:pPr>
+      <w:r>
+        <w:rPr>
+          <w:rFonts w:hint="cs"/>
+          <w:rtl/>
+          <w:lang w:val="en-US"/>
+        </w:rPr>
+        <w:t xml:space="preserve">סיבוכיות המתודה היא </w:t>
+      </w:r>
+      <m:oMath>
+        <m:r>
+          <w:rPr>
+            <w:rFonts w:ascii="Cambria Math" w:hAnsi="Cambria Math"/>
+            <w:lang w:val="en-US"/>
+          </w:rPr>
+          <m:t>O(1)</m:t>
+        </m:r>
+      </m:oMath>
+      <w:r>
+        <w:rPr>
+          <w:rFonts w:eastAsiaTheme="minorEastAsia" w:hint="cs"/>
+          <w:rtl/>
+          <w:lang w:val="en-US"/>
+        </w:rPr>
+        <w:t xml:space="preserve"> כיוון שהשוואת שורש העץ ל-</w:t>
+      </w:r>
+      <w:r>
+        <w:rPr>
+          <w:rFonts w:eastAsiaTheme="minorEastAsia"/>
+          <w:lang w:val="en-US"/>
+        </w:rPr>
+        <w:t>null</w:t>
+      </w:r>
+      <w:r>
+        <w:rPr>
+          <w:rFonts w:eastAsiaTheme="minorEastAsia" w:hint="cs"/>
+          <w:rtl/>
+          <w:lang w:val="en-US"/>
+        </w:rPr>
+        <w:t xml:space="preserve"> </w:t>
+      </w:r>
+      <w:r>
+        <w:rPr>
+          <w:rFonts w:eastAsiaTheme="minorEastAsia" w:hint="cs"/>
+          <w:rtl/>
+          <w:lang w:val="en-US"/>
+        </w:rPr>
+        <w:t xml:space="preserve"> וקבלת הדרגה </w:t>
+      </w:r>
+      <w:r>
+        <w:rPr>
+          <w:rFonts w:eastAsiaTheme="minorEastAsia" w:hint="cs"/>
+          <w:rtl/>
+          <w:lang w:val="en-US"/>
+        </w:rPr>
+        <w:t>נעשית בזמן קבוע.</w:t>
       </w:r>
     </w:p>
     <w:p>
@@ -1166,6 +1316,7 @@
           <w:u w:val="single"/>
           <w:lang w:val="en-US"/>
         </w:rPr>
+        <w:lastRenderedPageBreak/>
         <w:t>insertBST(IAVLNode)</w:t>
       </w:r>
       <w:r>
@@ -1446,7 +1597,6 @@
           <w:rtl/>
           <w:lang w:val="en-US"/>
         </w:rPr>
-        <w:lastRenderedPageBreak/>
         <w:t>אם לא, בודקת האם להכניס את הצומת כבן שמאלי או בן ימני, מעדכנת</w:t>
       </w:r>
       <w:r>
@@ -2743,6 +2893,7 @@
           <w:rtl/>
           <w:lang w:val="en-US"/>
         </w:rPr>
+        <w:lastRenderedPageBreak/>
         <w:t xml:space="preserve">המתודה מקבלת צומת </w:t>
       </w:r>
       <w:r>
@@ -3130,7 +3281,6 @@
           <w:rtl/>
           <w:lang w:val="en-US"/>
         </w:rPr>
-        <w:lastRenderedPageBreak/>
         <w:t xml:space="preserve">המתודה מקבלת מפתח וערך ויוצרת צומת חדש בהתאמה. </w:t>
       </w:r>
       <w:r>
@@ -3781,7 +3931,7 @@
       <w:pPr>
         <w:bidi/>
         <w:rPr>
-          <w:rFonts w:eastAsiaTheme="minorEastAsia" w:hint="cs"/>
+          <w:rFonts w:eastAsiaTheme="minorEastAsia"/>
           <w:rtl/>
           <w:lang w:val="en-US"/>
         </w:rPr>
@@ -4433,6 +4583,7 @@
           <w:rtl/>
           <w:lang w:val="en-US"/>
         </w:rPr>
+        <w:lastRenderedPageBreak/>
         <w:t xml:space="preserve">המתודה מקבלת מפתח למחיקה ומוצאת באמצעות </w:t>
       </w:r>
       <w:r>
@@ -5888,6 +6039,7 @@
           <w:rtl/>
           <w:lang w:val="en-US"/>
         </w:rPr>
+        <w:lastRenderedPageBreak/>
         <w:t xml:space="preserve">סיבוכיות המתודה היא </w:t>
       </w:r>
       <m:oMath>
@@ -6136,7 +6288,6 @@
           <w:rtl/>
           <w:lang w:val="en-US"/>
         </w:rPr>
-        <w:lastRenderedPageBreak/>
         <w:t xml:space="preserve">סיבוכיות המתודה היא </w:t>
       </w:r>
       <m:oMath>
@@ -6425,6 +6576,379 @@
         <w:bidi/>
         <w:rPr>
           <w:rFonts w:eastAsiaTheme="minorEastAsia"/>
+          <w:rtl/>
+          <w:lang w:val="en-US"/>
+        </w:rPr>
+      </w:pPr>
+    </w:p>
+    <w:p>
+      <w:pPr>
+        <w:bidi/>
+        <w:rPr>
+          <w:rFonts w:eastAsiaTheme="minorEastAsia"/>
+          <w:b/>
+          <w:bCs/>
+          <w:u w:val="single"/>
+          <w:rtl/>
+          <w:lang w:val="en-US"/>
+        </w:rPr>
+      </w:pPr>
+      <w:r>
+        <w:rPr>
+          <w:rFonts w:eastAsiaTheme="minorEastAsia"/>
+          <w:b/>
+          <w:bCs/>
+          <w:u w:val="single"/>
+          <w:lang w:val="en-US"/>
+        </w:rPr>
+        <w:t>findRankEquiv(AVLTree tree, int rank)</w:t>
+      </w:r>
+      <w:r>
+        <w:rPr>
+          <w:rFonts w:eastAsiaTheme="minorEastAsia" w:hint="cs"/>
+          <w:b/>
+          <w:bCs/>
+          <w:u w:val="single"/>
+          <w:rtl/>
+          <w:lang w:val="en-US"/>
+        </w:rPr>
+        <w:t xml:space="preserve"> </w:t>
+      </w:r>
+      <w:r>
+        <w:rPr>
+          <w:rFonts w:eastAsiaTheme="minorEastAsia"/>
+          <w:b/>
+          <w:bCs/>
+          <w:u w:val="single"/>
+          <w:rtl/>
+          <w:lang w:val="en-US"/>
+        </w:rPr>
+        <w:t>–</w:t>
+      </w:r>
+      <w:r>
+        <w:rPr>
+          <w:rFonts w:eastAsiaTheme="minorEastAsia" w:hint="cs"/>
+          <w:b/>
+          <w:bCs/>
+          <w:u w:val="single"/>
+          <w:rtl/>
+          <w:lang w:val="en-US"/>
+        </w:rPr>
+        <w:t xml:space="preserve"> מתודת עזר</w:t>
+      </w:r>
+    </w:p>
+    <w:p>
+      <w:pPr>
+        <w:bidi/>
+        <w:rPr>
+          <w:rFonts w:eastAsiaTheme="minorEastAsia"/>
+          <w:rtl/>
+          <w:lang w:val="en-US"/>
+        </w:rPr>
+      </w:pPr>
+      <w:r>
+        <w:rPr>
+          <w:rFonts w:eastAsiaTheme="minorEastAsia" w:hint="cs"/>
+          <w:rtl/>
+          <w:lang w:val="en-US"/>
+        </w:rPr>
+        <w:t xml:space="preserve">המתודה מקבלת עץ ומספר המייצג דרגה ומחזירה את הצומת </w:t>
+      </w:r>
+      <w:r>
+        <w:rPr>
+          <w:rFonts w:eastAsiaTheme="minorEastAsia" w:hint="cs"/>
+          <w:rtl/>
+          <w:lang w:val="en-US"/>
+        </w:rPr>
+        <w:t>על השדרה השמאלית של עץ שדרגתה היא המקסימלית שקטנה או שווה ל-</w:t>
+      </w:r>
+      <w:r>
+        <w:rPr>
+          <w:rFonts w:eastAsiaTheme="minorEastAsia"/>
+          <w:lang w:val="en-US"/>
+        </w:rPr>
+        <w:t>rank</w:t>
+      </w:r>
+      <w:r>
+        <w:rPr>
+          <w:rFonts w:eastAsiaTheme="minorEastAsia" w:hint="cs"/>
+          <w:rtl/>
+          <w:lang w:val="en-US"/>
+        </w:rPr>
+        <w:t xml:space="preserve"> (עבור המתודה </w:t>
+      </w:r>
+      <w:r>
+        <w:rPr>
+          <w:rFonts w:eastAsiaTheme="minorEastAsia"/>
+          <w:lang w:val="en-US"/>
+        </w:rPr>
+        <w:t>join</w:t>
+      </w:r>
+      <w:r>
+        <w:rPr>
+          <w:rFonts w:eastAsiaTheme="minorEastAsia" w:hint="cs"/>
+          <w:rtl/>
+          <w:lang w:val="en-US"/>
+        </w:rPr>
+        <w:t xml:space="preserve">). </w:t>
+      </w:r>
+    </w:p>
+    <w:p>
+      <w:pPr>
+        <w:bidi/>
+        <w:rPr>
+          <w:rFonts w:eastAsiaTheme="minorEastAsia"/>
+          <w:i/>
+          <w:rtl/>
+          <w:lang w:val="en-US"/>
+        </w:rPr>
+      </w:pPr>
+      <w:r>
+        <w:rPr>
+          <w:rFonts w:eastAsiaTheme="minorEastAsia" w:hint="cs"/>
+          <w:rtl/>
+          <w:lang w:val="en-US"/>
+        </w:rPr>
+        <w:t xml:space="preserve">סיבוכיות המתודה היא </w:t>
+      </w:r>
+      <m:oMath>
+        <m:r>
+          <w:rPr>
+            <w:rFonts w:ascii="Cambria Math" w:eastAsiaTheme="minorEastAsia" w:hAnsi="Cambria Math"/>
+            <w:lang w:val="en-US"/>
+          </w:rPr>
+          <m:t>O(</m:t>
+        </m:r>
+        <m:r>
+          <m:rPr>
+            <m:sty m:val="p"/>
+          </m:rPr>
+          <w:rPr>
+            <w:rFonts w:ascii="Cambria Math" w:eastAsiaTheme="minorEastAsia" w:hAnsi="Cambria Math"/>
+            <w:lang w:val="en-US"/>
+          </w:rPr>
+          <m:t>log⁡</m:t>
+        </m:r>
+        <m:r>
+          <w:rPr>
+            <w:rFonts w:ascii="Cambria Math" w:eastAsiaTheme="minorEastAsia" w:hAnsi="Cambria Math"/>
+            <w:lang w:val="en-US"/>
+          </w:rPr>
+          <m:t>(n))</m:t>
+        </m:r>
+      </m:oMath>
+      <w:r>
+        <w:rPr>
+          <w:rFonts w:eastAsiaTheme="minorEastAsia" w:hint="cs"/>
+          <w:rtl/>
+          <w:lang w:val="en-US"/>
+        </w:rPr>
+        <w:t xml:space="preserve"> מכיוון </w:t>
+      </w:r>
+      <w:r>
+        <w:rPr>
+          <w:rFonts w:eastAsiaTheme="minorEastAsia" w:hint="cs"/>
+          <w:rtl/>
+          <w:lang w:val="en-US"/>
+        </w:rPr>
+        <w:t xml:space="preserve">שמדובר בעץ </w:t>
+      </w:r>
+      <w:r>
+        <w:rPr>
+          <w:rFonts w:eastAsiaTheme="minorEastAsia" w:hint="cs"/>
+          <w:lang w:val="en-US"/>
+        </w:rPr>
+        <w:t>AVL</w:t>
+      </w:r>
+      <w:r>
+        <w:rPr>
+          <w:rFonts w:eastAsiaTheme="minorEastAsia" w:hint="cs"/>
+          <w:rtl/>
+          <w:lang w:val="en-US"/>
+        </w:rPr>
+        <w:t xml:space="preserve"> (שהינו עץ חיפוש בינארי מאוזן), עומק העץ הוא </w:t>
+      </w:r>
+      <m:oMath>
+        <m:r>
+          <w:rPr>
+            <w:rFonts w:ascii="Cambria Math" w:eastAsiaTheme="minorEastAsia" w:hAnsi="Cambria Math"/>
+            <w:lang w:val="en-US"/>
+          </w:rPr>
+          <m:t>O(</m:t>
+        </m:r>
+        <m:func>
+          <m:funcPr>
+            <m:ctrlPr>
+              <w:rPr>
+                <w:rFonts w:ascii="Cambria Math" w:eastAsiaTheme="minorEastAsia" w:hAnsi="Cambria Math"/>
+                <w:lang w:val="en-US"/>
+              </w:rPr>
+            </m:ctrlPr>
+          </m:funcPr>
+          <m:fName>
+            <m:r>
+              <m:rPr>
+                <m:sty m:val="p"/>
+              </m:rPr>
+              <w:rPr>
+                <w:rFonts w:ascii="Cambria Math" w:eastAsiaTheme="minorEastAsia" w:hAnsi="Cambria Math"/>
+                <w:lang w:val="en-US"/>
+              </w:rPr>
+              <m:t>log</m:t>
+            </m:r>
+            <m:ctrlPr>
+              <w:rPr>
+                <w:rFonts w:ascii="Cambria Math" w:eastAsiaTheme="minorEastAsia" w:hAnsi="Cambria Math"/>
+                <w:i/>
+                <w:lang w:val="en-US"/>
+              </w:rPr>
+            </m:ctrlPr>
+          </m:fName>
+          <m:e>
+            <m:d>
+              <m:dPr>
+                <m:ctrlPr>
+                  <w:rPr>
+                    <w:rFonts w:ascii="Cambria Math" w:eastAsiaTheme="minorEastAsia" w:hAnsi="Cambria Math"/>
+                    <w:i/>
+                    <w:lang w:val="en-US"/>
+                  </w:rPr>
+                </m:ctrlPr>
+              </m:dPr>
+              <m:e>
+                <m:r>
+                  <w:rPr>
+                    <w:rFonts w:ascii="Cambria Math" w:eastAsiaTheme="minorEastAsia" w:hAnsi="Cambria Math"/>
+                    <w:lang w:val="en-US"/>
+                  </w:rPr>
+                  <m:t>n</m:t>
+                </m:r>
+              </m:e>
+            </m:d>
+          </m:e>
+        </m:func>
+        <m:r>
+          <w:rPr>
+            <w:rFonts w:ascii="Cambria Math" w:eastAsiaTheme="minorEastAsia" w:hAnsi="Cambria Math"/>
+            <w:lang w:val="en-US"/>
+          </w:rPr>
+          <m:t>)</m:t>
+        </m:r>
+      </m:oMath>
+      <w:r>
+        <w:rPr>
+          <w:rFonts w:eastAsiaTheme="minorEastAsia" w:hint="cs"/>
+          <w:rtl/>
+          <w:lang w:val="en-US"/>
+        </w:rPr>
+        <w:t xml:space="preserve"> ו</w:t>
+      </w:r>
+      <w:r>
+        <w:rPr>
+          <w:rFonts w:eastAsiaTheme="minorEastAsia" w:hint="cs"/>
+          <w:rtl/>
+          <w:lang w:val="en-US"/>
+        </w:rPr>
+        <w:t xml:space="preserve">במקרה הגרוע נצטרך לרשת עד </w:t>
+      </w:r>
+      <w:r>
+        <w:rPr>
+          <w:rFonts w:eastAsiaTheme="minorEastAsia" w:hint="cs"/>
+          <w:rtl/>
+          <w:lang w:val="en-US"/>
+        </w:rPr>
+        <w:t>לעלה השמאלי ביותר בעץ</w:t>
+      </w:r>
+      <w:r>
+        <w:rPr>
+          <w:rFonts w:eastAsiaTheme="minorEastAsia" w:hint="cs"/>
+          <w:rtl/>
+          <w:lang w:val="en-US"/>
+        </w:rPr>
+        <w:t xml:space="preserve">, כלומר הלולאה תרוץ </w:t>
+      </w:r>
+      <m:oMath>
+        <m:r>
+          <w:rPr>
+            <w:rFonts w:ascii="Cambria Math" w:eastAsiaTheme="minorEastAsia" w:hAnsi="Cambria Math"/>
+            <w:lang w:val="en-US"/>
+          </w:rPr>
+          <m:t>O(</m:t>
+        </m:r>
+        <m:func>
+          <m:funcPr>
+            <m:ctrlPr>
+              <w:rPr>
+                <w:rFonts w:ascii="Cambria Math" w:eastAsiaTheme="minorEastAsia" w:hAnsi="Cambria Math"/>
+                <w:lang w:val="en-US"/>
+              </w:rPr>
+            </m:ctrlPr>
+          </m:funcPr>
+          <m:fName>
+            <m:r>
+              <m:rPr>
+                <m:sty m:val="p"/>
+              </m:rPr>
+              <w:rPr>
+                <w:rFonts w:ascii="Cambria Math" w:eastAsiaTheme="minorEastAsia" w:hAnsi="Cambria Math"/>
+                <w:lang w:val="en-US"/>
+              </w:rPr>
+              <m:t>log</m:t>
+            </m:r>
+            <m:ctrlPr>
+              <w:rPr>
+                <w:rFonts w:ascii="Cambria Math" w:eastAsiaTheme="minorEastAsia" w:hAnsi="Cambria Math"/>
+                <w:i/>
+                <w:lang w:val="en-US"/>
+              </w:rPr>
+            </m:ctrlPr>
+          </m:fName>
+          <m:e>
+            <m:d>
+              <m:dPr>
+                <m:ctrlPr>
+                  <w:rPr>
+                    <w:rFonts w:ascii="Cambria Math" w:eastAsiaTheme="minorEastAsia" w:hAnsi="Cambria Math"/>
+                    <w:i/>
+                    <w:lang w:val="en-US"/>
+                  </w:rPr>
+                </m:ctrlPr>
+              </m:dPr>
+              <m:e>
+                <m:r>
+                  <w:rPr>
+                    <w:rFonts w:ascii="Cambria Math" w:eastAsiaTheme="minorEastAsia" w:hAnsi="Cambria Math"/>
+                    <w:lang w:val="en-US"/>
+                  </w:rPr>
+                  <m:t>n</m:t>
+                </m:r>
+              </m:e>
+            </m:d>
+          </m:e>
+        </m:func>
+        <m:r>
+          <w:rPr>
+            <w:rFonts w:ascii="Cambria Math" w:eastAsiaTheme="minorEastAsia" w:hAnsi="Cambria Math"/>
+            <w:lang w:val="en-US"/>
+          </w:rPr>
+          <m:t>)</m:t>
+        </m:r>
+      </m:oMath>
+      <w:r>
+        <w:rPr>
+          <w:rFonts w:eastAsiaTheme="minorEastAsia" w:hint="cs"/>
+          <w:rtl/>
+          <w:lang w:val="en-US"/>
+        </w:rPr>
+        <w:t xml:space="preserve"> פעמים.</w:t>
+      </w:r>
+    </w:p>
+    <w:p>
+      <w:pPr>
+        <w:bidi/>
+        <w:rPr>
+          <w:rFonts w:eastAsiaTheme="minorEastAsia" w:hint="cs"/>
+          <w:rtl/>
           <w:lang w:val="en-US"/>
         </w:rPr>
       </w:pPr>
@@ -6454,239 +6978,168 @@
     </w:p>
     <w:p>
       <w:pPr>
-        <w:pStyle w:val="ListParagraph"/>
-        <w:numPr>
-          <w:ilvl w:val="0"/>
-          <w:numId w:val="1"/>
-        </w:numPr>
-        <w:bidi/>
-        <w:rPr>
-          <w:rFonts w:eastAsiaTheme="minorEastAsia"/>
-          <w:highlight w:val="yellow"/>
-          <w:lang w:val="en-US"/>
-        </w:rPr>
-      </w:pPr>
-      <w:r>
-        <w:rPr>
-          <w:rFonts w:eastAsiaTheme="minorEastAsia" w:cs="Arial" w:hint="cs"/>
-          <w:highlight w:val="yellow"/>
-          <w:rtl/>
-          <w:lang w:val="en-US"/>
-        </w:rPr>
-        <w:t xml:space="preserve">אי </w:t>
-      </w:r>
-      <w:r>
-        <w:rPr>
-          <w:rFonts w:eastAsiaTheme="minorEastAsia" w:cs="Arial"/>
-          <w:highlight w:val="yellow"/>
-          <w:rtl/>
-          <w:lang w:val="en-US"/>
-        </w:rPr>
-        <w:t>אפשר להניח שהעץ</w:t>
-      </w:r>
-      <w:r>
-        <w:rPr>
-          <w:rFonts w:eastAsiaTheme="minorEastAsia"/>
-          <w:highlight w:val="yellow"/>
-          <w:lang w:val="en-US"/>
-        </w:rPr>
-        <w:t xml:space="preserve"> t </w:t>
-      </w:r>
-      <w:r>
-        <w:rPr>
-          <w:rFonts w:eastAsiaTheme="minorEastAsia" w:cs="Arial"/>
-          <w:highlight w:val="yellow"/>
-          <w:rtl/>
-          <w:lang w:val="en-US"/>
-        </w:rPr>
-        <w:t>בגובה נמוך מהעץ שעליו מופעלת המתודה</w:t>
-      </w:r>
-      <w:r>
-        <w:rPr>
-          <w:rFonts w:eastAsiaTheme="minorEastAsia"/>
-          <w:highlight w:val="yellow"/>
-          <w:lang w:val="en-US"/>
-        </w:rPr>
-        <w:t xml:space="preserve"> (Tree) ?</w:t>
-      </w:r>
-    </w:p>
-    <w:p>
-      <w:pPr>
-        <w:pStyle w:val="ListParagraph"/>
-        <w:numPr>
-          <w:ilvl w:val="0"/>
-          <w:numId w:val="1"/>
-        </w:numPr>
-        <w:bidi/>
-        <w:rPr>
-          <w:rFonts w:eastAsiaTheme="minorEastAsia"/>
-          <w:highlight w:val="yellow"/>
-          <w:lang w:val="en-US"/>
-        </w:rPr>
-      </w:pPr>
-      <w:r>
-        <w:rPr>
-          <w:rFonts w:eastAsiaTheme="minorEastAsia" w:hint="cs"/>
-          <w:highlight w:val="yellow"/>
-          <w:rtl/>
-          <w:lang w:val="en-US"/>
-        </w:rPr>
-        <w:t>לקרוא את השרשור שהדס התחילה בכותרת "</w:t>
-      </w:r>
-      <w:r>
-        <w:rPr>
-          <w:rFonts w:eastAsiaTheme="minorEastAsia" w:hint="cs"/>
-          <w:highlight w:val="yellow"/>
-          <w:lang w:val="en-US"/>
-        </w:rPr>
-        <w:t>JOIN</w:t>
-      </w:r>
-      <w:r>
-        <w:rPr>
-          <w:rFonts w:eastAsiaTheme="minorEastAsia" w:hint="cs"/>
-          <w:highlight w:val="yellow"/>
-          <w:rtl/>
-          <w:lang w:val="en-US"/>
-        </w:rPr>
-        <w:t>"</w:t>
-      </w:r>
-      <w:r>
-        <w:rPr>
-          <w:rFonts w:eastAsiaTheme="minorEastAsia" w:hint="cs"/>
-          <w:highlight w:val="yellow"/>
-          <w:rtl/>
-          <w:lang w:val="en-US"/>
-        </w:rPr>
-        <w:t xml:space="preserve"> ועוד כמה שרשורים חדשים על זה</w:t>
-      </w:r>
-    </w:p>
-    <w:p>
-      <w:pPr>
-        <w:pStyle w:val="ListParagraph"/>
-        <w:numPr>
-          <w:ilvl w:val="0"/>
-          <w:numId w:val="1"/>
-        </w:numPr>
-        <w:bidi/>
-        <w:rPr>
-          <w:rFonts w:eastAsiaTheme="minorEastAsia"/>
-          <w:highlight w:val="yellow"/>
-          <w:lang w:val="en-US"/>
-        </w:rPr>
-      </w:pPr>
-      <w:r>
-        <w:rPr>
-          <w:rFonts w:eastAsiaTheme="minorEastAsia" w:cs="Arial" w:hint="cs"/>
-          <w:highlight w:val="yellow"/>
-          <w:rtl/>
-          <w:lang w:val="en-US"/>
-        </w:rPr>
-        <w:t xml:space="preserve">לא </w:t>
-      </w:r>
-      <w:r>
-        <w:rPr>
-          <w:rFonts w:eastAsiaTheme="minorEastAsia" w:cs="Arial"/>
-          <w:highlight w:val="yellow"/>
-          <w:rtl/>
-          <w:lang w:val="en-US"/>
-        </w:rPr>
-        <w:t>ניתן להניח שלפחות אחד מהעצים אינו ריק</w:t>
-      </w:r>
-    </w:p>
-    <w:p>
-      <w:pPr>
-        <w:pStyle w:val="ListParagraph"/>
-        <w:numPr>
-          <w:ilvl w:val="0"/>
-          <w:numId w:val="1"/>
-        </w:numPr>
-        <w:bidi/>
-        <w:rPr>
-          <w:rFonts w:eastAsiaTheme="minorEastAsia"/>
-          <w:highlight w:val="yellow"/>
-          <w:lang w:val="en-US"/>
-        </w:rPr>
-      </w:pPr>
-      <w:r>
-        <w:rPr>
-          <w:rFonts w:eastAsiaTheme="minorEastAsia" w:cs="Arial" w:hint="cs"/>
-          <w:highlight w:val="yellow"/>
-          <w:rtl/>
-          <w:lang w:val="en-US"/>
-        </w:rPr>
-        <w:t>סרטון של שירי מהשעת קבלה?</w:t>
-      </w:r>
-    </w:p>
-    <w:p>
-      <w:pPr>
-        <w:pStyle w:val="ListParagraph"/>
-        <w:bidi/>
-        <w:rPr>
-          <w:rFonts w:eastAsiaTheme="minorEastAsia"/>
-          <w:lang w:val="en-US"/>
-        </w:rPr>
-      </w:pPr>
-    </w:p>
-    <w:p>
-      <w:pPr>
-        <w:bidi/>
-        <w:rPr>
-          <w:rFonts w:eastAsiaTheme="minorEastAsia"/>
-          <w:b/>
-          <w:bCs/>
-          <w:u w:val="single"/>
-          <w:lang w:val="en-US"/>
-        </w:rPr>
-      </w:pPr>
-      <w:r>
-        <w:rPr>
-          <w:rFonts w:eastAsiaTheme="minorEastAsia"/>
-          <w:b/>
-          <w:bCs/>
-          <w:u w:val="single"/>
-          <w:lang w:val="en-US"/>
-        </w:rPr>
-        <w:t>getRoot()</w:t>
-      </w:r>
-    </w:p>
-    <w:p>
-      <w:pPr>
-        <w:bidi/>
-        <w:rPr>
-          <w:rFonts w:eastAsiaTheme="minorEastAsia"/>
-          <w:rtl/>
-          <w:lang w:val="en-US"/>
-        </w:rPr>
-      </w:pPr>
-      <w:r>
-        <w:rPr>
-          <w:rFonts w:eastAsiaTheme="minorEastAsia" w:hint="cs"/>
-          <w:rtl/>
-          <w:lang w:val="en-US"/>
-        </w:rPr>
-        <w:t xml:space="preserve">המתודה מחזירה את ערך השדה </w:t>
-      </w:r>
-      <w:r>
-        <w:rPr>
-          <w:rFonts w:eastAsiaTheme="minorEastAsia"/>
-          <w:lang w:val="en-US"/>
-        </w:rPr>
-        <w:t>root</w:t>
-      </w:r>
-      <w:r>
-        <w:rPr>
-          <w:rFonts w:eastAsiaTheme="minorEastAsia" w:hint="cs"/>
-          <w:rtl/>
-          <w:lang w:val="en-US"/>
-        </w:rPr>
-        <w:t xml:space="preserve"> של העץ.</w:t>
-      </w:r>
-    </w:p>
-    <w:p>
-      <w:pPr>
-        <w:bidi/>
-        <w:rPr>
-          <w:rFonts w:eastAsiaTheme="minorEastAsia"/>
+        <w:bidi/>
+        <w:rPr>
+          <w:rFonts w:eastAsiaTheme="minorEastAsia"/>
+          <w:rtl/>
+          <w:lang w:val="en-US"/>
+        </w:rPr>
+      </w:pPr>
+      <w:r>
+        <w:rPr>
+          <w:rFonts w:eastAsiaTheme="minorEastAsia" w:hint="cs"/>
+          <w:rtl/>
+          <w:lang w:val="en-US"/>
+        </w:rPr>
+        <w:t>המתודה</w:t>
+      </w:r>
+      <w:r>
+        <w:rPr>
+          <w:rFonts w:eastAsiaTheme="minorEastAsia" w:hint="cs"/>
+          <w:rtl/>
+          <w:lang w:val="en-US"/>
+        </w:rPr>
+        <w:t xml:space="preserve"> מקבלת עץ וצומת, ובהתאם לאלגוריתם שהצגנו בכיתה מאחדת את העץ הנוכחי לעץ הנתון כארגומנט בהוספת הצומת הנתונה. </w:t>
+      </w:r>
+    </w:p>
+    <w:p>
+      <w:pPr>
+        <w:bidi/>
+        <w:rPr>
+          <w:rFonts w:eastAsiaTheme="minorEastAsia"/>
+          <w:rtl/>
+          <w:lang w:val="en-US"/>
+        </w:rPr>
+      </w:pPr>
+      <w:r>
+        <w:rPr>
+          <w:rFonts w:eastAsiaTheme="minorEastAsia" w:hint="cs"/>
+          <w:rtl/>
+          <w:lang w:val="en-US"/>
+        </w:rPr>
+        <w:t>אם אחד העצים ריק או ששניהם ריק</w:t>
+      </w:r>
+      <w:r>
+        <w:rPr>
+          <w:rFonts w:eastAsiaTheme="minorEastAsia" w:hint="cs"/>
+          <w:rtl/>
+          <w:lang w:val="en-US"/>
+        </w:rPr>
+        <w:t xml:space="preserve">, קוראת </w:t>
+      </w:r>
+      <w:r>
+        <w:rPr>
+          <w:rFonts w:eastAsiaTheme="minorEastAsia" w:hint="cs"/>
+          <w:rtl/>
+          <w:lang w:val="en-US"/>
+        </w:rPr>
+        <w:t>למתודה</w:t>
+      </w:r>
+      <w:r>
+        <w:rPr>
+          <w:rFonts w:eastAsiaTheme="minorEastAsia" w:hint="cs"/>
+          <w:rtl/>
+          <w:lang w:val="en-US"/>
+        </w:rPr>
+        <w:t xml:space="preserve"> </w:t>
+      </w:r>
+      <w:r>
+        <w:rPr>
+          <w:rFonts w:eastAsiaTheme="minorEastAsia"/>
+          <w:lang w:val="en-US"/>
+        </w:rPr>
+        <w:t>insert</w:t>
+      </w:r>
+      <w:r>
+        <w:rPr>
+          <w:rFonts w:eastAsiaTheme="minorEastAsia" w:hint="cs"/>
+          <w:rtl/>
+          <w:lang w:val="en-US"/>
+        </w:rPr>
+        <w:t xml:space="preserve"> ומעדכנת את שורש העץ הנוכחי במידת הצורך.</w:t>
+      </w:r>
+    </w:p>
+    <w:p>
+      <w:pPr>
+        <w:bidi/>
+        <w:rPr>
+          <w:rFonts w:eastAsiaTheme="minorEastAsia"/>
+          <w:rtl/>
+          <w:lang w:val="en-US"/>
+        </w:rPr>
+      </w:pPr>
+      <w:r>
+        <w:rPr>
+          <w:rFonts w:eastAsiaTheme="minorEastAsia" w:hint="cs"/>
+          <w:rtl/>
+          <w:lang w:val="en-US"/>
+        </w:rPr>
+        <w:t xml:space="preserve">אם שניהם לא ריקים, מבצעת השוואת מפתחות ודרגות כדי לקבוע את תצורת האיחוד, מוצאת בעץ בעל הדרגה הגבוהה את הצומת המקביל (מבחינת דרגה) לשורש העץ בעל הדרגה הנמוכה (באמצעות מתודת העזר </w:t>
+      </w:r>
+      <w:r>
+        <w:rPr>
+          <w:rFonts w:eastAsiaTheme="minorEastAsia"/>
+          <w:lang w:val="en-US"/>
+        </w:rPr>
+        <w:t>findRankEquiv</w:t>
+      </w:r>
+      <w:r>
+        <w:rPr>
+          <w:rFonts w:eastAsiaTheme="minorEastAsia" w:hint="cs"/>
+          <w:rtl/>
+          <w:lang w:val="en-US"/>
+        </w:rPr>
+        <w:t>)</w:t>
+      </w:r>
+      <w:r>
+        <w:rPr>
+          <w:rFonts w:eastAsiaTheme="minorEastAsia" w:hint="cs"/>
+          <w:rtl/>
+          <w:lang w:val="en-US"/>
+        </w:rPr>
+        <w:t>, משנה את המצביעים הרלוונטיים ומעדכנת את שורש העץ במידת הצורך.</w:t>
+      </w:r>
+    </w:p>
+    <w:p>
+      <w:pPr>
+        <w:bidi/>
+        <w:rPr>
+          <w:rFonts w:eastAsiaTheme="minorEastAsia"/>
+          <w:rtl/>
+          <w:lang w:val="en-US"/>
+        </w:rPr>
+      </w:pPr>
+      <w:r>
+        <w:rPr>
+          <w:rFonts w:eastAsiaTheme="minorEastAsia" w:hint="cs"/>
+          <w:rtl/>
+          <w:lang w:val="en-US"/>
+        </w:rPr>
+        <w:t xml:space="preserve">לאחר מכן, המתודה קוראת למתודת העזר </w:t>
+      </w:r>
+      <w:r>
+        <w:rPr>
+          <w:rFonts w:eastAsiaTheme="minorEastAsia"/>
+          <w:lang w:val="en-US"/>
+        </w:rPr>
+        <w:t>rebalanceInsert</w:t>
+      </w:r>
+      <w:r>
+        <w:rPr>
+          <w:rFonts w:eastAsiaTheme="minorEastAsia" w:hint="cs"/>
+          <w:rtl/>
+          <w:lang w:val="en-US"/>
+        </w:rPr>
+        <w:t xml:space="preserve"> על מנת לאזן את העץ במידת הצורך.</w:t>
+      </w:r>
+    </w:p>
+    <w:p>
+      <w:pPr>
+        <w:bidi/>
+        <w:rPr>
+          <w:rFonts w:eastAsiaTheme="minorEastAsia" w:hint="cs"/>
+          <w:i/>
+          <w:rtl/>
           <w:lang w:val="en-US"/>
         </w:rPr>
       </w:pPr>
@@ -6697,6 +7150,156 @@
           <w:lang w:val="en-US"/>
         </w:rPr>
         <w:t xml:space="preserve">סיבוכיות המתודה היא </w:t>
+      </w:r>
+      <m:oMath>
+        <m:r>
+          <w:rPr>
+            <w:rFonts w:ascii="Cambria Math" w:eastAsiaTheme="minorEastAsia" w:hAnsi="Cambria Math"/>
+            <w:lang w:val="en-US"/>
+          </w:rPr>
+          <m:t>O(</m:t>
+        </m:r>
+        <m:func>
+          <m:funcPr>
+            <m:ctrlPr>
+              <w:rPr>
+                <w:rFonts w:ascii="Cambria Math" w:eastAsiaTheme="minorEastAsia" w:hAnsi="Cambria Math"/>
+                <w:lang w:val="en-US"/>
+              </w:rPr>
+            </m:ctrlPr>
+          </m:funcPr>
+          <m:fName>
+            <m:r>
+              <m:rPr>
+                <m:sty m:val="p"/>
+              </m:rPr>
+              <w:rPr>
+                <w:rFonts w:ascii="Cambria Math" w:eastAsiaTheme="minorEastAsia" w:hAnsi="Cambria Math"/>
+                <w:lang w:val="en-US"/>
+              </w:rPr>
+              <m:t>log</m:t>
+            </m:r>
+            <m:ctrlPr>
+              <w:rPr>
+                <w:rFonts w:ascii="Cambria Math" w:eastAsiaTheme="minorEastAsia" w:hAnsi="Cambria Math"/>
+                <w:i/>
+                <w:lang w:val="en-US"/>
+              </w:rPr>
+            </m:ctrlPr>
+          </m:fName>
+          <m:e>
+            <m:d>
+              <m:dPr>
+                <m:ctrlPr>
+                  <w:rPr>
+                    <w:rFonts w:ascii="Cambria Math" w:eastAsiaTheme="minorEastAsia" w:hAnsi="Cambria Math"/>
+                    <w:i/>
+                    <w:lang w:val="en-US"/>
+                  </w:rPr>
+                </m:ctrlPr>
+              </m:dPr>
+              <m:e>
+                <m:r>
+                  <w:rPr>
+                    <w:rFonts w:ascii="Cambria Math" w:eastAsiaTheme="minorEastAsia" w:hAnsi="Cambria Math"/>
+                    <w:lang w:val="en-US"/>
+                  </w:rPr>
+                  <m:t>n</m:t>
+                </m:r>
+              </m:e>
+            </m:d>
+          </m:e>
+        </m:func>
+        <m:r>
+          <w:rPr>
+            <w:rFonts w:ascii="Cambria Math" w:eastAsiaTheme="minorEastAsia" w:hAnsi="Cambria Math"/>
+            <w:lang w:val="en-US"/>
+          </w:rPr>
+          <m:t>)</m:t>
+        </m:r>
+      </m:oMath>
+      <w:r>
+        <w:rPr>
+          <w:rFonts w:eastAsiaTheme="minorEastAsia" w:hint="cs"/>
+          <w:rtl/>
+          <w:lang w:val="en-US"/>
+        </w:rPr>
+        <w:t xml:space="preserve"> מכיוון שמתודות העזר כולן בסיבוכיות </w:t>
+      </w:r>
+      <m:oMath>
+        <m:r>
+          <w:rPr>
+            <w:rFonts w:ascii="Cambria Math" w:eastAsiaTheme="minorEastAsia" w:hAnsi="Cambria Math"/>
+            <w:lang w:val="en-US"/>
+          </w:rPr>
+          <m:t>O(</m:t>
+        </m:r>
+        <m:func>
+          <m:funcPr>
+            <m:ctrlPr>
+              <w:rPr>
+                <w:rFonts w:ascii="Cambria Math" w:eastAsiaTheme="minorEastAsia" w:hAnsi="Cambria Math"/>
+                <w:lang w:val="en-US"/>
+              </w:rPr>
+            </m:ctrlPr>
+          </m:funcPr>
+          <m:fName>
+            <m:r>
+              <m:rPr>
+                <m:sty m:val="p"/>
+              </m:rPr>
+              <w:rPr>
+                <w:rFonts w:ascii="Cambria Math" w:eastAsiaTheme="minorEastAsia" w:hAnsi="Cambria Math"/>
+                <w:lang w:val="en-US"/>
+              </w:rPr>
+              <m:t>log</m:t>
+            </m:r>
+            <m:ctrlPr>
+              <w:rPr>
+                <w:rFonts w:ascii="Cambria Math" w:eastAsiaTheme="minorEastAsia" w:hAnsi="Cambria Math"/>
+                <w:i/>
+                <w:lang w:val="en-US"/>
+              </w:rPr>
+            </m:ctrlPr>
+          </m:fName>
+          <m:e>
+            <m:d>
+              <m:dPr>
+                <m:ctrlPr>
+                  <w:rPr>
+                    <w:rFonts w:ascii="Cambria Math" w:eastAsiaTheme="minorEastAsia" w:hAnsi="Cambria Math"/>
+                    <w:i/>
+                    <w:lang w:val="en-US"/>
+                  </w:rPr>
+                </m:ctrlPr>
+              </m:dPr>
+              <m:e>
+                <m:r>
+                  <w:rPr>
+                    <w:rFonts w:ascii="Cambria Math" w:eastAsiaTheme="minorEastAsia" w:hAnsi="Cambria Math"/>
+                    <w:lang w:val="en-US"/>
+                  </w:rPr>
+                  <m:t>n</m:t>
+                </m:r>
+              </m:e>
+            </m:d>
+          </m:e>
+        </m:func>
+        <m:r>
+          <w:rPr>
+            <w:rFonts w:ascii="Cambria Math" w:eastAsiaTheme="minorEastAsia" w:hAnsi="Cambria Math"/>
+            <w:lang w:val="en-US"/>
+          </w:rPr>
+          <m:t>)</m:t>
+        </m:r>
+      </m:oMath>
+      <w:r>
+        <w:rPr>
+          <w:rFonts w:eastAsiaTheme="minorEastAsia" w:hint="cs"/>
+          <w:rtl/>
+          <w:lang w:val="en-US"/>
+        </w:rPr>
+        <w:t>, הן פועלות בצורה טורית וביניהן מתרחשות בדיקות ושינויי מצביעים הנעשים ב-</w:t>
       </w:r>
       <m:oMath>
         <m:r>
@@ -6713,51 +7316,7 @@
           <w:rtl/>
           <w:lang w:val="en-US"/>
         </w:rPr>
-        <w:t xml:space="preserve"> כיוון שהיא מחזירה ערך של שדה.</w:t>
-      </w:r>
-    </w:p>
-    <w:p>
-      <w:pPr>
-        <w:bidi/>
-        <w:rPr>
-          <w:rFonts w:eastAsiaTheme="minorEastAsia"/>
-          <w:i/>
-          <w:lang w:val="en-US"/>
-        </w:rPr>
-      </w:pPr>
-    </w:p>
-    <w:p>
-      <w:pPr>
-        <w:bidi/>
-        <w:rPr>
-          <w:rFonts w:eastAsiaTheme="minorEastAsia"/>
-          <w:b/>
-          <w:bCs/>
-          <w:u w:val="single"/>
-          <w:rtl/>
-          <w:lang w:val="en-US"/>
-        </w:rPr>
-      </w:pPr>
-      <w:r>
-        <w:rPr>
-          <w:rFonts w:eastAsiaTheme="minorEastAsia" w:hint="cs"/>
-          <w:b/>
-          <w:bCs/>
-          <w:u w:val="single"/>
-          <w:rtl/>
-          <w:lang w:val="en-US"/>
-        </w:rPr>
-        <w:t xml:space="preserve">מתודות </w:t>
-      </w:r>
-      <w:r>
-        <w:rPr>
-          <w:rFonts w:eastAsiaTheme="minorEastAsia"/>
-          <w:b/>
-          <w:bCs/>
-          <w:u w:val="single"/>
-          <w:lang w:val="en-US"/>
-        </w:rPr>
-        <w:t>AVLNode</w:t>
+        <w:t>.</w:t>
       </w:r>
     </w:p>
     <w:p>
@@ -6771,7 +7330,6 @@
         <w:rPr>
           <w:rFonts w:eastAsiaTheme="minorEastAsia"/>
           <w:highlight w:val="yellow"/>
-          <w:rtl/>
           <w:lang w:val="en-US"/>
         </w:rPr>
       </w:pPr>
@@ -6782,272 +7340,96 @@
           <w:rtl/>
           <w:lang w:val="en-US"/>
         </w:rPr>
-        <w:t>לזכור להשתמש ב-</w:t>
-      </w:r>
-      <w:r>
+        <w:t>לקרוא בפורום</w:t>
+      </w:r>
+    </w:p>
+    <w:p>
+      <w:pPr>
+        <w:pStyle w:val="ListParagraph"/>
+        <w:numPr>
+          <w:ilvl w:val="0"/>
+          <w:numId w:val="1"/>
+        </w:numPr>
+        <w:bidi/>
         <w:rPr>
           <w:rFonts w:eastAsiaTheme="minorEastAsia"/>
           <w:highlight w:val="yellow"/>
           <w:lang w:val="en-US"/>
         </w:rPr>
-        <w:t>casting</w:t>
-      </w:r>
-      <w:r>
-        <w:rPr>
-          <w:rFonts w:eastAsiaTheme="minorEastAsia" w:hint="cs"/>
+      </w:pPr>
+      <w:r>
+        <w:rPr>
+          <w:rFonts w:eastAsiaTheme="minorEastAsia" w:cs="Arial" w:hint="cs"/>
           <w:highlight w:val="yellow"/>
           <w:rtl/>
           <w:lang w:val="en-US"/>
         </w:rPr>
-        <w:t xml:space="preserve"> אם צריך</w:t>
-      </w:r>
-    </w:p>
-    <w:p>
-      <w:pPr>
-        <w:bidi/>
-        <w:rPr>
-          <w:rFonts w:eastAsiaTheme="minorEastAsia"/>
-          <w:b/>
-          <w:bCs/>
-          <w:u w:val="single"/>
-          <w:rtl/>
-          <w:lang w:val="en-US"/>
-        </w:rPr>
-      </w:pPr>
-      <w:r>
-        <w:rPr>
-          <w:rFonts w:eastAsiaTheme="minorEastAsia"/>
-          <w:b/>
-          <w:bCs/>
-          <w:u w:val="single"/>
-          <w:lang w:val="en-US"/>
-        </w:rPr>
-        <w:t>AVLNode(int key, String info)</w:t>
-      </w:r>
-    </w:p>
-    <w:p>
-      <w:pPr>
-        <w:bidi/>
-        <w:rPr>
-          <w:rFonts w:eastAsiaTheme="minorEastAsia"/>
-          <w:rtl/>
-          <w:lang w:val="en-US"/>
-        </w:rPr>
-      </w:pPr>
-      <w:r>
-        <w:rPr>
-          <w:rFonts w:eastAsiaTheme="minorEastAsia" w:hint="cs"/>
-          <w:rtl/>
-          <w:lang w:val="en-US"/>
-        </w:rPr>
-        <w:t xml:space="preserve">המתודה בונה עצם מסוג </w:t>
-      </w:r>
-      <w:r>
-        <w:rPr>
-          <w:rFonts w:eastAsiaTheme="minorEastAsia"/>
-          <w:lang w:val="en-US"/>
-        </w:rPr>
-        <w:t>AVLNode</w:t>
-      </w:r>
-      <w:r>
-        <w:rPr>
-          <w:rFonts w:eastAsiaTheme="minorEastAsia" w:hint="cs"/>
-          <w:rtl/>
-          <w:lang w:val="en-US"/>
-        </w:rPr>
-        <w:t>, מאתחלת את המפתח והערך שלו למפתח והערך שהתקבלו כארגומנטים</w:t>
-      </w:r>
-      <w:r>
-        <w:rPr>
-          <w:rFonts w:eastAsiaTheme="minorEastAsia" w:hint="cs"/>
-          <w:rtl/>
-          <w:lang w:val="en-US"/>
-        </w:rPr>
-        <w:t xml:space="preserve">. </w:t>
-      </w:r>
-    </w:p>
-    <w:p>
-      <w:pPr>
-        <w:bidi/>
-        <w:rPr>
-          <w:rFonts w:eastAsiaTheme="minorEastAsia"/>
-          <w:rtl/>
-          <w:lang w:val="en-US"/>
-        </w:rPr>
-      </w:pPr>
-      <w:r>
-        <w:rPr>
-          <w:rFonts w:eastAsiaTheme="minorEastAsia" w:hint="cs"/>
-          <w:rtl/>
-          <w:lang w:val="en-US"/>
-        </w:rPr>
-        <w:t xml:space="preserve">בנוסף, אם המפתח שהתקבל </w:t>
-      </w:r>
-      <w:r>
-        <w:rPr>
-          <w:rFonts w:eastAsiaTheme="minorEastAsia" w:hint="cs"/>
-          <w:rtl/>
-          <w:lang w:val="en-US"/>
-        </w:rPr>
-        <w:t>אינו</w:t>
-      </w:r>
-      <w:r>
-        <w:rPr>
-          <w:rFonts w:eastAsiaTheme="minorEastAsia" w:hint="cs"/>
-          <w:rtl/>
-          <w:lang w:val="en-US"/>
-        </w:rPr>
-        <w:t xml:space="preserve"> </w:t>
-      </w:r>
-      <w:r>
-        <w:rPr>
-          <w:rFonts w:eastAsiaTheme="minorEastAsia"/>
-          <w:lang w:val="en-US"/>
-        </w:rPr>
-        <w:t>-1</w:t>
-      </w:r>
-      <w:r>
-        <w:rPr>
-          <w:rFonts w:eastAsiaTheme="minorEastAsia" w:hint="cs"/>
-          <w:rtl/>
-          <w:lang w:val="en-US"/>
-        </w:rPr>
-        <w:t xml:space="preserve"> (כלומר צומת אמיתי)</w:t>
-      </w:r>
-      <w:r>
-        <w:rPr>
-          <w:rFonts w:eastAsiaTheme="minorEastAsia" w:hint="cs"/>
-          <w:rtl/>
-          <w:lang w:val="en-US"/>
-        </w:rPr>
-        <w:t>, משנה את ערך ה-</w:t>
-      </w:r>
-      <w:r>
-        <w:rPr>
-          <w:rFonts w:eastAsiaTheme="minorEastAsia"/>
-          <w:lang w:val="en-US"/>
-        </w:rPr>
-        <w:t>isReal</w:t>
-      </w:r>
-      <w:r>
-        <w:rPr>
-          <w:rFonts w:eastAsiaTheme="minorEastAsia" w:hint="cs"/>
-          <w:rtl/>
-          <w:lang w:val="en-US"/>
-        </w:rPr>
-        <w:t xml:space="preserve"> ל</w:t>
-      </w:r>
-      <w:r>
-        <w:rPr>
-          <w:rFonts w:eastAsiaTheme="minorEastAsia" w:hint="cs"/>
-          <w:rtl/>
-          <w:lang w:val="en-US"/>
-        </w:rPr>
-        <w:t>אמת</w:t>
-      </w:r>
-      <w:r>
-        <w:rPr>
-          <w:rFonts w:eastAsiaTheme="minorEastAsia" w:hint="cs"/>
-          <w:rtl/>
-          <w:lang w:val="en-US"/>
-        </w:rPr>
-        <w:t xml:space="preserve"> (כיוון שבאופן דיפולטי משתנים בוליאניים מאותחלים </w:t>
-      </w:r>
-      <w:r>
-        <w:rPr>
-          <w:rFonts w:eastAsiaTheme="minorEastAsia" w:hint="cs"/>
-          <w:rtl/>
-          <w:lang w:val="en-US"/>
-        </w:rPr>
-        <w:t>לשקר)</w:t>
-      </w:r>
-      <w:r>
-        <w:rPr>
-          <w:rFonts w:eastAsiaTheme="minorEastAsia" w:hint="cs"/>
-          <w:rtl/>
-          <w:lang w:val="en-US"/>
-        </w:rPr>
-        <w:t xml:space="preserve"> ומגדירה את שני הבנים של הצומת לצמתים וירטואליים חדשים.</w:t>
-      </w:r>
-    </w:p>
-    <w:p>
-      <w:pPr>
-        <w:bidi/>
-        <w:rPr>
-          <w:rFonts w:eastAsiaTheme="minorEastAsia"/>
-          <w:rtl/>
-          <w:lang w:val="en-US"/>
-        </w:rPr>
-      </w:pPr>
-      <w:r>
-        <w:rPr>
-          <w:rFonts w:eastAsiaTheme="minorEastAsia" w:hint="cs"/>
-          <w:rtl/>
-          <w:lang w:val="en-US"/>
-        </w:rPr>
-        <w:t xml:space="preserve">אם המפתח שהתקבל הוא </w:t>
-      </w:r>
-      <w:r>
-        <w:rPr>
-          <w:rFonts w:eastAsiaTheme="minorEastAsia"/>
-          <w:lang w:val="en-US"/>
-        </w:rPr>
-        <w:t>-1</w:t>
-      </w:r>
-      <w:r>
-        <w:rPr>
-          <w:rFonts w:eastAsiaTheme="minorEastAsia" w:hint="cs"/>
-          <w:rtl/>
-          <w:lang w:val="en-US"/>
-        </w:rPr>
-        <w:t xml:space="preserve">, </w:t>
-      </w:r>
-      <w:r>
-        <w:rPr>
-          <w:rFonts w:eastAsiaTheme="minorEastAsia" w:hint="cs"/>
-          <w:rtl/>
-          <w:lang w:val="en-US"/>
-        </w:rPr>
-        <w:t>מ</w:t>
-      </w:r>
-      <w:r>
-        <w:rPr>
-          <w:rFonts w:eastAsiaTheme="minorEastAsia" w:hint="cs"/>
-          <w:rtl/>
-          <w:lang w:val="en-US"/>
-        </w:rPr>
-        <w:t>גדיר</w:t>
-      </w:r>
-      <w:r>
-        <w:rPr>
-          <w:rFonts w:eastAsiaTheme="minorEastAsia" w:hint="cs"/>
-          <w:rtl/>
-          <w:lang w:val="en-US"/>
-        </w:rPr>
-        <w:t>ה</w:t>
-      </w:r>
-      <w:r>
-        <w:rPr>
-          <w:rFonts w:eastAsiaTheme="minorEastAsia" w:hint="cs"/>
-          <w:rtl/>
-          <w:lang w:val="en-US"/>
-        </w:rPr>
-        <w:t xml:space="preserve"> את דרגתו כ</w:t>
-      </w:r>
-      <w:r>
-        <w:rPr>
-          <w:rFonts w:eastAsiaTheme="minorEastAsia"/>
-          <w:lang w:val="en-US"/>
-        </w:rPr>
-        <w:t>-1</w:t>
-      </w:r>
-      <w:r>
-        <w:rPr>
-          <w:rFonts w:eastAsiaTheme="minorEastAsia" w:hint="cs"/>
-          <w:rtl/>
-          <w:lang w:val="en-US"/>
-        </w:rPr>
-        <w:t>.</w:t>
+        <w:t>סרטון של שירי מהשעת קבלה?</w:t>
+      </w:r>
+    </w:p>
+    <w:p>
+      <w:pPr>
+        <w:pStyle w:val="ListParagraph"/>
+        <w:bidi/>
+        <w:rPr>
+          <w:rFonts w:eastAsiaTheme="minorEastAsia"/>
+          <w:lang w:val="en-US"/>
+        </w:rPr>
+      </w:pPr>
+    </w:p>
+    <w:p>
+      <w:pPr>
+        <w:bidi/>
+        <w:rPr>
+          <w:rFonts w:eastAsiaTheme="minorEastAsia"/>
+          <w:b/>
+          <w:bCs/>
+          <w:u w:val="single"/>
+          <w:lang w:val="en-US"/>
+        </w:rPr>
+      </w:pPr>
+      <w:r>
+        <w:rPr>
+          <w:rFonts w:eastAsiaTheme="minorEastAsia"/>
+          <w:b/>
+          <w:bCs/>
+          <w:u w:val="single"/>
+          <w:lang w:val="en-US"/>
+        </w:rPr>
+        <w:t>getRoot()</w:t>
+      </w:r>
+    </w:p>
+    <w:p>
+      <w:pPr>
+        <w:bidi/>
+        <w:rPr>
+          <w:rFonts w:eastAsiaTheme="minorEastAsia"/>
+          <w:rtl/>
+          <w:lang w:val="en-US"/>
+        </w:rPr>
+      </w:pPr>
+      <w:r>
+        <w:rPr>
+          <w:rFonts w:eastAsiaTheme="minorEastAsia" w:hint="cs"/>
+          <w:rtl/>
+          <w:lang w:val="en-US"/>
+        </w:rPr>
+        <w:t xml:space="preserve">המתודה מחזירה את ערך השדה </w:t>
+      </w:r>
+      <w:r>
+        <w:rPr>
+          <w:rFonts w:eastAsiaTheme="minorEastAsia"/>
+          <w:lang w:val="en-US"/>
+        </w:rPr>
+        <w:t>root</w:t>
+      </w:r>
+      <w:r>
+        <w:rPr>
+          <w:rFonts w:eastAsiaTheme="minorEastAsia" w:hint="cs"/>
+          <w:rtl/>
+          <w:lang w:val="en-US"/>
+        </w:rPr>
+        <w:t xml:space="preserve"> של העץ.</w:t>
       </w:r>
     </w:p>
     <w:p>
@@ -7081,7 +7463,7 @@
           <w:rtl/>
           <w:lang w:val="en-US"/>
         </w:rPr>
-        <w:t xml:space="preserve"> כיוון שהיא מבצעת השמות ובדיקות שנעשות בזמן קבוע.</w:t>
+        <w:t xml:space="preserve"> כיוון שהיא מחזירה ערך של שדה.</w:t>
       </w:r>
     </w:p>
     <w:p>
@@ -7090,65 +7472,332 @@
         <w:rPr>
           <w:rFonts w:eastAsiaTheme="minorEastAsia"/>
           <w:i/>
-          <w:rtl/>
-          <w:lang w:val="en-US"/>
-        </w:rPr>
-      </w:pPr>
-    </w:p>
-    <w:p>
-      <w:pPr>
-        <w:bidi/>
-        <w:rPr>
-          <w:rFonts w:eastAsiaTheme="minorEastAsia"/>
-          <w:b/>
-          <w:bCs/>
-          <w:u w:val="single"/>
-          <w:lang w:val="en-US"/>
-        </w:rPr>
-      </w:pPr>
-      <w:r>
-        <w:rPr>
-          <w:rFonts w:eastAsiaTheme="minorEastAsia"/>
-          <w:b/>
-          <w:bCs/>
-          <w:u w:val="single"/>
-          <w:lang w:val="en-US"/>
-        </w:rPr>
-        <w:t>getKey()</w:t>
-      </w:r>
-    </w:p>
-    <w:p>
-      <w:pPr>
-        <w:bidi/>
-        <w:rPr>
-          <w:rFonts w:eastAsiaTheme="minorEastAsia"/>
-          <w:rtl/>
-          <w:lang w:val="en-US"/>
-        </w:rPr>
-      </w:pPr>
-      <w:r>
-        <w:rPr>
-          <w:rFonts w:eastAsiaTheme="minorEastAsia" w:hint="cs"/>
-          <w:rtl/>
-          <w:lang w:val="en-US"/>
-        </w:rPr>
-        <w:t xml:space="preserve">המתודה </w:t>
-      </w:r>
-      <w:r>
-        <w:rPr>
-          <w:rFonts w:eastAsiaTheme="minorEastAsia" w:hint="cs"/>
-          <w:rtl/>
-          <w:lang w:val="en-US"/>
-        </w:rPr>
-        <w:t xml:space="preserve">מחזירה את </w:t>
-      </w:r>
-      <w:r>
-        <w:rPr>
-          <w:rFonts w:eastAsiaTheme="minorEastAsia" w:hint="cs"/>
-          <w:rtl/>
-          <w:lang w:val="en-US"/>
-        </w:rPr>
-        <w:t>המפתח של הצומת.</w:t>
+          <w:lang w:val="en-US"/>
+        </w:rPr>
+      </w:pPr>
+    </w:p>
+    <w:p>
+      <w:pPr>
+        <w:bidi/>
+        <w:rPr>
+          <w:rFonts w:eastAsiaTheme="minorEastAsia"/>
+          <w:b/>
+          <w:bCs/>
+          <w:u w:val="single"/>
+          <w:rtl/>
+          <w:lang w:val="en-US"/>
+        </w:rPr>
+      </w:pPr>
+      <w:r>
+        <w:rPr>
+          <w:rFonts w:eastAsiaTheme="minorEastAsia" w:hint="cs"/>
+          <w:b/>
+          <w:bCs/>
+          <w:u w:val="single"/>
+          <w:rtl/>
+          <w:lang w:val="en-US"/>
+        </w:rPr>
+        <w:t xml:space="preserve">מתודות </w:t>
+      </w:r>
+      <w:r>
+        <w:rPr>
+          <w:rFonts w:eastAsiaTheme="minorEastAsia"/>
+          <w:b/>
+          <w:bCs/>
+          <w:u w:val="single"/>
+          <w:lang w:val="en-US"/>
+        </w:rPr>
+        <w:t>AVLNode</w:t>
+      </w:r>
+    </w:p>
+    <w:p>
+      <w:pPr>
+        <w:pStyle w:val="ListParagraph"/>
+        <w:numPr>
+          <w:ilvl w:val="0"/>
+          <w:numId w:val="1"/>
+        </w:numPr>
+        <w:bidi/>
+        <w:rPr>
+          <w:rFonts w:eastAsiaTheme="minorEastAsia"/>
+          <w:highlight w:val="yellow"/>
+          <w:rtl/>
+          <w:lang w:val="en-US"/>
+        </w:rPr>
+      </w:pPr>
+      <w:r>
+        <w:rPr>
+          <w:rFonts w:eastAsiaTheme="minorEastAsia" w:hint="cs"/>
+          <w:highlight w:val="yellow"/>
+          <w:rtl/>
+          <w:lang w:val="en-US"/>
+        </w:rPr>
+        <w:t>לזכור להשתמש ב-</w:t>
+      </w:r>
+      <w:r>
+        <w:rPr>
+          <w:rFonts w:eastAsiaTheme="minorEastAsia"/>
+          <w:highlight w:val="yellow"/>
+          <w:lang w:val="en-US"/>
+        </w:rPr>
+        <w:t>casting</w:t>
+      </w:r>
+      <w:r>
+        <w:rPr>
+          <w:rFonts w:eastAsiaTheme="minorEastAsia" w:hint="cs"/>
+          <w:highlight w:val="yellow"/>
+          <w:rtl/>
+          <w:lang w:val="en-US"/>
+        </w:rPr>
+        <w:t xml:space="preserve"> אם צריך</w:t>
+      </w:r>
+    </w:p>
+    <w:p>
+      <w:pPr>
+        <w:bidi/>
+        <w:rPr>
+          <w:rFonts w:eastAsiaTheme="minorEastAsia"/>
+          <w:b/>
+          <w:bCs/>
+          <w:u w:val="single"/>
+          <w:rtl/>
+          <w:lang w:val="en-US"/>
+        </w:rPr>
+      </w:pPr>
+      <w:r>
+        <w:rPr>
+          <w:rFonts w:eastAsiaTheme="minorEastAsia"/>
+          <w:b/>
+          <w:bCs/>
+          <w:u w:val="single"/>
+          <w:lang w:val="en-US"/>
+        </w:rPr>
+        <w:t>AVLNode(int key, String info)</w:t>
+      </w:r>
+    </w:p>
+    <w:p>
+      <w:pPr>
+        <w:bidi/>
+        <w:rPr>
+          <w:rFonts w:eastAsiaTheme="minorEastAsia"/>
+          <w:rtl/>
+          <w:lang w:val="en-US"/>
+        </w:rPr>
+      </w:pPr>
+      <w:r>
+        <w:rPr>
+          <w:rFonts w:eastAsiaTheme="minorEastAsia" w:hint="cs"/>
+          <w:rtl/>
+          <w:lang w:val="en-US"/>
+        </w:rPr>
+        <w:t xml:space="preserve">המתודה בונה עצם מסוג </w:t>
+      </w:r>
+      <w:r>
+        <w:rPr>
+          <w:rFonts w:eastAsiaTheme="minorEastAsia"/>
+          <w:lang w:val="en-US"/>
+        </w:rPr>
+        <w:t>AVLNode</w:t>
+      </w:r>
+      <w:r>
+        <w:rPr>
+          <w:rFonts w:eastAsiaTheme="minorEastAsia" w:hint="cs"/>
+          <w:rtl/>
+          <w:lang w:val="en-US"/>
+        </w:rPr>
+        <w:t>, מאתחלת את המפתח והערך שלו למפתח והערך שהתקבלו כארגומנטים</w:t>
+      </w:r>
+      <w:r>
+        <w:rPr>
+          <w:rFonts w:eastAsiaTheme="minorEastAsia" w:hint="cs"/>
+          <w:rtl/>
+          <w:lang w:val="en-US"/>
+        </w:rPr>
+        <w:t xml:space="preserve">. </w:t>
+      </w:r>
+    </w:p>
+    <w:p>
+      <w:pPr>
+        <w:bidi/>
+        <w:rPr>
+          <w:rFonts w:eastAsiaTheme="minorEastAsia"/>
+          <w:rtl/>
+          <w:lang w:val="en-US"/>
+        </w:rPr>
+      </w:pPr>
+      <w:r>
+        <w:rPr>
+          <w:rFonts w:eastAsiaTheme="minorEastAsia" w:hint="cs"/>
+          <w:rtl/>
+          <w:lang w:val="en-US"/>
+        </w:rPr>
+        <w:t xml:space="preserve">בנוסף, אם המפתח שהתקבל </w:t>
+      </w:r>
+      <w:r>
+        <w:rPr>
+          <w:rFonts w:eastAsiaTheme="minorEastAsia" w:hint="cs"/>
+          <w:rtl/>
+          <w:lang w:val="en-US"/>
+        </w:rPr>
+        <w:t>אינו</w:t>
+      </w:r>
+      <w:r>
+        <w:rPr>
+          <w:rFonts w:eastAsiaTheme="minorEastAsia" w:hint="cs"/>
+          <w:rtl/>
+          <w:lang w:val="en-US"/>
+        </w:rPr>
+        <w:t xml:space="preserve"> </w:t>
+      </w:r>
+      <w:r>
+        <w:rPr>
+          <w:rFonts w:eastAsiaTheme="minorEastAsia"/>
+          <w:lang w:val="en-US"/>
+        </w:rPr>
+        <w:t>-1</w:t>
+      </w:r>
+      <w:r>
+        <w:rPr>
+          <w:rFonts w:eastAsiaTheme="minorEastAsia" w:hint="cs"/>
+          <w:rtl/>
+          <w:lang w:val="en-US"/>
+        </w:rPr>
+        <w:t xml:space="preserve"> (כלומר צומת אמיתי)</w:t>
+      </w:r>
+      <w:r>
+        <w:rPr>
+          <w:rFonts w:eastAsiaTheme="minorEastAsia" w:hint="cs"/>
+          <w:rtl/>
+          <w:lang w:val="en-US"/>
+        </w:rPr>
+        <w:t>, משנה את ערך ה-</w:t>
+      </w:r>
+      <w:r>
+        <w:rPr>
+          <w:rFonts w:eastAsiaTheme="minorEastAsia"/>
+          <w:lang w:val="en-US"/>
+        </w:rPr>
+        <w:t>isReal</w:t>
+      </w:r>
+      <w:r>
+        <w:rPr>
+          <w:rFonts w:eastAsiaTheme="minorEastAsia" w:hint="cs"/>
+          <w:rtl/>
+          <w:lang w:val="en-US"/>
+        </w:rPr>
+        <w:t xml:space="preserve"> ל</w:t>
+      </w:r>
+      <w:r>
+        <w:rPr>
+          <w:rFonts w:eastAsiaTheme="minorEastAsia" w:hint="cs"/>
+          <w:rtl/>
+          <w:lang w:val="en-US"/>
+        </w:rPr>
+        <w:t>אמת</w:t>
+      </w:r>
+      <w:r>
+        <w:rPr>
+          <w:rFonts w:eastAsiaTheme="minorEastAsia" w:hint="cs"/>
+          <w:rtl/>
+          <w:lang w:val="en-US"/>
+        </w:rPr>
+        <w:t xml:space="preserve"> (כיוון שבאופן דיפולטי משתנים בוליאניים מאותחלים </w:t>
+      </w:r>
+      <w:r>
+        <w:rPr>
+          <w:rFonts w:eastAsiaTheme="minorEastAsia" w:hint="cs"/>
+          <w:rtl/>
+          <w:lang w:val="en-US"/>
+        </w:rPr>
+        <w:t>לשקר)</w:t>
+      </w:r>
+      <w:r>
+        <w:rPr>
+          <w:rFonts w:eastAsiaTheme="minorEastAsia" w:hint="cs"/>
+          <w:rtl/>
+          <w:lang w:val="en-US"/>
+        </w:rPr>
+        <w:t xml:space="preserve"> ומגדירה את שני הבנים של הצומת לצמתים וירטואליים חדשים.</w:t>
+      </w:r>
+    </w:p>
+    <w:p>
+      <w:pPr>
+        <w:bidi/>
+        <w:rPr>
+          <w:rFonts w:eastAsiaTheme="minorEastAsia"/>
+          <w:rtl/>
+          <w:lang w:val="en-US"/>
+        </w:rPr>
+      </w:pPr>
+      <w:r>
+        <w:rPr>
+          <w:rFonts w:eastAsiaTheme="minorEastAsia" w:hint="cs"/>
+          <w:rtl/>
+          <w:lang w:val="en-US"/>
+        </w:rPr>
+        <w:t xml:space="preserve">אם המפתח שהתקבל הוא </w:t>
+      </w:r>
+      <w:r>
+        <w:rPr>
+          <w:rFonts w:eastAsiaTheme="minorEastAsia"/>
+          <w:lang w:val="en-US"/>
+        </w:rPr>
+        <w:t>-1</w:t>
+      </w:r>
+      <w:r>
+        <w:rPr>
+          <w:rFonts w:eastAsiaTheme="minorEastAsia" w:hint="cs"/>
+          <w:rtl/>
+          <w:lang w:val="en-US"/>
+        </w:rPr>
+        <w:t xml:space="preserve">, </w:t>
+      </w:r>
+      <w:r>
+        <w:rPr>
+          <w:rFonts w:eastAsiaTheme="minorEastAsia" w:hint="cs"/>
+          <w:rtl/>
+          <w:lang w:val="en-US"/>
+        </w:rPr>
+        <w:t>מ</w:t>
+      </w:r>
+      <w:r>
+        <w:rPr>
+          <w:rFonts w:eastAsiaTheme="minorEastAsia" w:hint="cs"/>
+          <w:rtl/>
+          <w:lang w:val="en-US"/>
+        </w:rPr>
+        <w:t>גדיר</w:t>
+      </w:r>
+      <w:r>
+        <w:rPr>
+          <w:rFonts w:eastAsiaTheme="minorEastAsia" w:hint="cs"/>
+          <w:rtl/>
+          <w:lang w:val="en-US"/>
+        </w:rPr>
+        <w:t>ה</w:t>
+      </w:r>
+      <w:r>
+        <w:rPr>
+          <w:rFonts w:eastAsiaTheme="minorEastAsia" w:hint="cs"/>
+          <w:rtl/>
+          <w:lang w:val="en-US"/>
+        </w:rPr>
+        <w:t xml:space="preserve"> את דרגתו כ</w:t>
+      </w:r>
+      <w:r>
+        <w:rPr>
+          <w:rFonts w:eastAsiaTheme="minorEastAsia"/>
+          <w:lang w:val="en-US"/>
+        </w:rPr>
+        <w:t>-1</w:t>
+      </w:r>
+      <w:r>
+        <w:rPr>
+          <w:rFonts w:eastAsiaTheme="minorEastAsia" w:hint="cs"/>
+          <w:rtl/>
+          <w:lang w:val="en-US"/>
+        </w:rPr>
+        <w:t>.</w:t>
       </w:r>
     </w:p>
     <w:p>
@@ -7182,72 +7831,81 @@
           <w:rtl/>
           <w:lang w:val="en-US"/>
         </w:rPr>
-        <w:t xml:space="preserve"> כיוון שהיא מחזירה ערך של שדה</w:t>
-      </w:r>
-      <w:r>
-        <w:rPr>
-          <w:rFonts w:eastAsiaTheme="minorEastAsia" w:hint="cs"/>
-          <w:rtl/>
-          <w:lang w:val="en-US"/>
-        </w:rPr>
-        <w:t>.</w:t>
-      </w:r>
-    </w:p>
-    <w:p>
-      <w:pPr>
-        <w:bidi/>
-        <w:rPr>
-          <w:rFonts w:eastAsiaTheme="minorEastAsia"/>
-          <w:lang w:val="en-US"/>
-        </w:rPr>
-      </w:pPr>
-    </w:p>
-    <w:p>
-      <w:pPr>
-        <w:bidi/>
-        <w:rPr>
-          <w:rFonts w:eastAsiaTheme="minorEastAsia"/>
-          <w:b/>
-          <w:bCs/>
-          <w:u w:val="single"/>
-          <w:lang w:val="en-US"/>
-        </w:rPr>
-      </w:pPr>
-      <w:r>
-        <w:rPr>
-          <w:rFonts w:eastAsiaTheme="minorEastAsia"/>
-          <w:b/>
-          <w:bCs/>
-          <w:u w:val="single"/>
-          <w:lang w:val="en-US"/>
-        </w:rPr>
-        <w:t>getValue()</w:t>
-      </w:r>
-    </w:p>
-    <w:p>
-      <w:pPr>
-        <w:bidi/>
-        <w:rPr>
-          <w:rFonts w:eastAsiaTheme="minorEastAsia"/>
-          <w:rtl/>
-          <w:lang w:val="en-US"/>
-        </w:rPr>
-      </w:pPr>
-      <w:r>
-        <w:rPr>
-          <w:rFonts w:eastAsiaTheme="minorEastAsia" w:hint="cs"/>
-          <w:rtl/>
-          <w:lang w:val="en-US"/>
-        </w:rPr>
-        <w:t>המתודה מחזירה את הערך של הצומת.</w:t>
-      </w:r>
-    </w:p>
-    <w:p>
-      <w:pPr>
-        <w:bidi/>
-        <w:rPr>
-          <w:rFonts w:eastAsiaTheme="minorEastAsia"/>
-          <w:rtl/>
+        <w:t xml:space="preserve"> כיוון שהיא מבצעת השמות ובדיקות שנעשות בזמן קבוע.</w:t>
+      </w:r>
+    </w:p>
+    <w:p>
+      <w:pPr>
+        <w:bidi/>
+        <w:rPr>
+          <w:rFonts w:eastAsiaTheme="minorEastAsia"/>
+          <w:i/>
+          <w:rtl/>
+          <w:lang w:val="en-US"/>
+        </w:rPr>
+      </w:pPr>
+    </w:p>
+    <w:p>
+      <w:pPr>
+        <w:bidi/>
+        <w:rPr>
+          <w:rFonts w:eastAsiaTheme="minorEastAsia"/>
+          <w:b/>
+          <w:bCs/>
+          <w:u w:val="single"/>
+          <w:lang w:val="en-US"/>
+        </w:rPr>
+      </w:pPr>
+      <w:r>
+        <w:rPr>
+          <w:rFonts w:eastAsiaTheme="minorEastAsia"/>
+          <w:b/>
+          <w:bCs/>
+          <w:u w:val="single"/>
+          <w:lang w:val="en-US"/>
+        </w:rPr>
+        <w:t>getKey()</w:t>
+      </w:r>
+    </w:p>
+    <w:p>
+      <w:pPr>
+        <w:bidi/>
+        <w:rPr>
+          <w:rFonts w:eastAsiaTheme="minorEastAsia"/>
+          <w:rtl/>
+          <w:lang w:val="en-US"/>
+        </w:rPr>
+      </w:pPr>
+      <w:r>
+        <w:rPr>
+          <w:rFonts w:eastAsiaTheme="minorEastAsia" w:hint="cs"/>
+          <w:rtl/>
+          <w:lang w:val="en-US"/>
+        </w:rPr>
+        <w:t xml:space="preserve">המתודה </w:t>
+      </w:r>
+      <w:r>
+        <w:rPr>
+          <w:rFonts w:eastAsiaTheme="minorEastAsia" w:hint="cs"/>
+          <w:rtl/>
+          <w:lang w:val="en-US"/>
+        </w:rPr>
+        <w:t xml:space="preserve">מחזירה את </w:t>
+      </w:r>
+      <w:r>
+        <w:rPr>
+          <w:rFonts w:eastAsiaTheme="minorEastAsia" w:hint="cs"/>
+          <w:rtl/>
+          <w:lang w:val="en-US"/>
+        </w:rPr>
+        <w:t>המפתח של הצומת.</w:t>
+      </w:r>
+    </w:p>
+    <w:p>
+      <w:pPr>
+        <w:bidi/>
+        <w:rPr>
+          <w:rFonts w:eastAsiaTheme="minorEastAsia"/>
           <w:lang w:val="en-US"/>
         </w:rPr>
       </w:pPr>
@@ -7274,58 +7932,64 @@
           <w:rtl/>
           <w:lang w:val="en-US"/>
         </w:rPr>
-        <w:t xml:space="preserve"> כיוון שהיא מחזירה ערך של שדה.</w:t>
-      </w:r>
-    </w:p>
-    <w:p>
-      <w:pPr>
-        <w:bidi/>
-        <w:rPr>
-          <w:rFonts w:eastAsiaTheme="minorEastAsia"/>
-          <w:rtl/>
-          <w:lang w:val="en-US"/>
-        </w:rPr>
-      </w:pPr>
-    </w:p>
-    <w:p>
-      <w:pPr>
-        <w:bidi/>
-        <w:rPr>
-          <w:rFonts w:eastAsiaTheme="minorEastAsia"/>
-          <w:b/>
-          <w:bCs/>
-          <w:u w:val="single"/>
-          <w:rtl/>
-          <w:lang w:val="en-US"/>
-        </w:rPr>
-      </w:pPr>
-      <w:r>
-        <w:rPr>
-          <w:rFonts w:eastAsiaTheme="minorEastAsia"/>
-          <w:b/>
-          <w:bCs/>
-          <w:u w:val="single"/>
-          <w:lang w:val="en-US"/>
-        </w:rPr>
-        <w:t>setLeft(IAVLNode node)</w:t>
-      </w:r>
-    </w:p>
-    <w:p>
-      <w:pPr>
-        <w:bidi/>
-        <w:rPr>
-          <w:rFonts w:eastAsiaTheme="minorEastAsia"/>
-          <w:rtl/>
-          <w:lang w:val="en-US"/>
-        </w:rPr>
-      </w:pPr>
-      <w:r>
-        <w:rPr>
-          <w:rFonts w:eastAsiaTheme="minorEastAsia" w:hint="cs"/>
-          <w:rtl/>
-          <w:lang w:val="en-US"/>
-        </w:rPr>
-        <w:t>המתודה מגדירה את שדה הבן השמאלי של הצומת לצומת שהתקבל כארגומנט.</w:t>
+        <w:t xml:space="preserve"> כיוון שהיא מחזירה ערך של שדה</w:t>
+      </w:r>
+      <w:r>
+        <w:rPr>
+          <w:rFonts w:eastAsiaTheme="minorEastAsia" w:hint="cs"/>
+          <w:rtl/>
+          <w:lang w:val="en-US"/>
+        </w:rPr>
+        <w:t>.</w:t>
+      </w:r>
+    </w:p>
+    <w:p>
+      <w:pPr>
+        <w:bidi/>
+        <w:rPr>
+          <w:rFonts w:eastAsiaTheme="minorEastAsia"/>
+          <w:lang w:val="en-US"/>
+        </w:rPr>
+      </w:pPr>
+    </w:p>
+    <w:p>
+      <w:pPr>
+        <w:bidi/>
+        <w:rPr>
+          <w:rFonts w:eastAsiaTheme="minorEastAsia"/>
+          <w:b/>
+          <w:bCs/>
+          <w:u w:val="single"/>
+          <w:lang w:val="en-US"/>
+        </w:rPr>
+      </w:pPr>
+      <w:r>
+        <w:rPr>
+          <w:rFonts w:eastAsiaTheme="minorEastAsia"/>
+          <w:b/>
+          <w:bCs/>
+          <w:u w:val="single"/>
+          <w:lang w:val="en-US"/>
+        </w:rPr>
+        <w:t>getValue()</w:t>
+      </w:r>
+    </w:p>
+    <w:p>
+      <w:pPr>
+        <w:bidi/>
+        <w:rPr>
+          <w:rFonts w:eastAsiaTheme="minorEastAsia"/>
+          <w:rtl/>
+          <w:lang w:val="en-US"/>
+        </w:rPr>
+      </w:pPr>
+      <w:r>
+        <w:rPr>
+          <w:rFonts w:eastAsiaTheme="minorEastAsia" w:hint="cs"/>
+          <w:rtl/>
+          <w:lang w:val="en-US"/>
+        </w:rPr>
+        <w:t>המתודה מחזירה את הערך של הצומת.</w:t>
       </w:r>
     </w:p>
     <w:p>
@@ -7360,64 +8024,66 @@
           <w:rtl/>
           <w:lang w:val="en-US"/>
         </w:rPr>
-        <w:t xml:space="preserve"> כיוון שהיא קובעת ערך של שדה.</w:t>
-      </w:r>
-    </w:p>
-    <w:p>
-      <w:pPr>
-        <w:bidi/>
-        <w:rPr>
-          <w:rFonts w:eastAsiaTheme="minorEastAsia"/>
-          <w:rtl/>
-          <w:lang w:val="en-US"/>
-        </w:rPr>
-      </w:pPr>
-    </w:p>
-    <w:p>
-      <w:pPr>
-        <w:bidi/>
-        <w:rPr>
-          <w:rFonts w:eastAsiaTheme="minorEastAsia"/>
-          <w:b/>
-          <w:bCs/>
-          <w:u w:val="single"/>
-          <w:lang w:val="en-US"/>
-        </w:rPr>
-      </w:pPr>
-      <w:r>
-        <w:rPr>
-          <w:rFonts w:eastAsiaTheme="minorEastAsia"/>
-          <w:b/>
-          <w:bCs/>
-          <w:u w:val="single"/>
-          <w:lang w:val="en-US"/>
-        </w:rPr>
-        <w:t>getLeft()</w:t>
-      </w:r>
-    </w:p>
-    <w:p>
-      <w:pPr>
-        <w:bidi/>
-        <w:rPr>
-          <w:rFonts w:eastAsiaTheme="minorEastAsia"/>
-          <w:rtl/>
-          <w:lang w:val="en-US"/>
-        </w:rPr>
-      </w:pPr>
-      <w:r>
-        <w:rPr>
-          <w:rFonts w:eastAsiaTheme="minorEastAsia" w:hint="cs"/>
-          <w:rtl/>
-          <w:lang w:val="en-US"/>
-        </w:rPr>
-        <w:t>המתודה מחזירה את צומת הבן השמאלי של הצומת.</w:t>
-      </w:r>
-    </w:p>
-    <w:p>
-      <w:pPr>
-        <w:bidi/>
-        <w:rPr>
-          <w:rFonts w:eastAsiaTheme="minorEastAsia"/>
+        <w:t xml:space="preserve"> כיוון שהיא מחזירה ערך של שדה.</w:t>
+      </w:r>
+    </w:p>
+    <w:p>
+      <w:pPr>
+        <w:bidi/>
+        <w:rPr>
+          <w:rFonts w:eastAsiaTheme="minorEastAsia"/>
+          <w:rtl/>
+          <w:lang w:val="en-US"/>
+        </w:rPr>
+      </w:pPr>
+    </w:p>
+    <w:p>
+      <w:pPr>
+        <w:bidi/>
+        <w:rPr>
+          <w:rFonts w:eastAsiaTheme="minorEastAsia"/>
+          <w:b/>
+          <w:bCs/>
+          <w:u w:val="single"/>
+          <w:rtl/>
+          <w:lang w:val="en-US"/>
+        </w:rPr>
+      </w:pPr>
+      <w:r>
+        <w:rPr>
+          <w:rFonts w:eastAsiaTheme="minorEastAsia"/>
+          <w:b/>
+          <w:bCs/>
+          <w:u w:val="single"/>
+          <w:lang w:val="en-US"/>
+        </w:rPr>
+        <w:t>setLeft(IAVLNode node)</w:t>
+      </w:r>
+    </w:p>
+    <w:p>
+      <w:pPr>
+        <w:bidi/>
+        <w:rPr>
+          <w:rFonts w:eastAsiaTheme="minorEastAsia"/>
+          <w:rtl/>
+          <w:lang w:val="en-US"/>
+        </w:rPr>
+      </w:pPr>
+      <w:r>
+        <w:rPr>
+          <w:rFonts w:eastAsiaTheme="minorEastAsia" w:hint="cs"/>
+          <w:rtl/>
+          <w:lang w:val="en-US"/>
+        </w:rPr>
+        <w:t>המתודה מגדירה את שדה הבן השמאלי של הצומת לצומת שהתקבל כארגומנט.</w:t>
+      </w:r>
+    </w:p>
+    <w:p>
+      <w:pPr>
+        <w:bidi/>
+        <w:rPr>
+          <w:rFonts w:eastAsiaTheme="minorEastAsia"/>
+          <w:rtl/>
           <w:lang w:val="en-US"/>
         </w:rPr>
       </w:pPr>
@@ -7444,112 +8110,64 @@
           <w:rtl/>
           <w:lang w:val="en-US"/>
         </w:rPr>
-        <w:t xml:space="preserve"> כיוון שהיא מחזירה ערך של שדה.</w:t>
-      </w:r>
-    </w:p>
-    <w:p>
-      <w:pPr>
-        <w:bidi/>
-        <w:rPr>
-          <w:rFonts w:eastAsiaTheme="minorEastAsia"/>
-          <w:rtl/>
-          <w:lang w:val="en-US"/>
-        </w:rPr>
-      </w:pPr>
-    </w:p>
-    <w:p>
-      <w:pPr>
-        <w:bidi/>
-        <w:rPr>
-          <w:rFonts w:eastAsiaTheme="minorEastAsia"/>
-          <w:b/>
-          <w:bCs/>
-          <w:u w:val="single"/>
-          <w:rtl/>
-          <w:lang w:val="en-US"/>
-        </w:rPr>
-      </w:pPr>
-      <w:r>
-        <w:rPr>
-          <w:rFonts w:eastAsiaTheme="minorEastAsia"/>
-          <w:b/>
-          <w:bCs/>
-          <w:u w:val="single"/>
-          <w:lang w:val="en-US"/>
-        </w:rPr>
-        <w:t>set</w:t>
-      </w:r>
-      <w:r>
-        <w:rPr>
-          <w:rFonts w:eastAsiaTheme="minorEastAsia" w:hint="cs"/>
-          <w:b/>
-          <w:bCs/>
-          <w:u w:val="single"/>
-          <w:lang w:val="en-US"/>
-        </w:rPr>
-        <w:t>R</w:t>
-      </w:r>
-      <w:r>
-        <w:rPr>
-          <w:rFonts w:eastAsiaTheme="minorEastAsia"/>
-          <w:b/>
-          <w:bCs/>
-          <w:u w:val="single"/>
-          <w:lang w:val="en-US"/>
-        </w:rPr>
-        <w:t>igh</w:t>
-      </w:r>
-      <w:r>
-        <w:rPr>
-          <w:rFonts w:eastAsiaTheme="minorEastAsia"/>
-          <w:b/>
-          <w:bCs/>
-          <w:u w:val="single"/>
-          <w:lang w:val="en-US"/>
-        </w:rPr>
-        <w:t>t(IAVLNode node)</w:t>
-      </w:r>
-    </w:p>
-    <w:p>
-      <w:pPr>
-        <w:bidi/>
-        <w:rPr>
-          <w:rFonts w:eastAsiaTheme="minorEastAsia"/>
-          <w:rtl/>
-          <w:lang w:val="en-US"/>
-        </w:rPr>
-      </w:pPr>
-      <w:r>
-        <w:rPr>
-          <w:rFonts w:eastAsiaTheme="minorEastAsia" w:hint="cs"/>
-          <w:rtl/>
-          <w:lang w:val="en-US"/>
-        </w:rPr>
-        <w:t xml:space="preserve">המתודה מגדירה את שדה הבן </w:t>
-      </w:r>
-      <w:r>
-        <w:rPr>
-          <w:rFonts w:eastAsiaTheme="minorEastAsia" w:hint="cs"/>
-          <w:rtl/>
-          <w:lang w:val="en-US"/>
-        </w:rPr>
-        <w:t>הימני</w:t>
-      </w:r>
-      <w:r>
-        <w:rPr>
-          <w:rFonts w:eastAsiaTheme="minorEastAsia" w:hint="cs"/>
-          <w:rtl/>
-          <w:lang w:val="en-US"/>
-        </w:rPr>
-        <w:t xml:space="preserve"> של הצומת לצומת שהתקבל כארגומנט.</w:t>
-      </w:r>
-    </w:p>
-    <w:p>
-      <w:pPr>
-        <w:bidi/>
-        <w:rPr>
-          <w:rFonts w:eastAsiaTheme="minorEastAsia"/>
-          <w:rtl/>
+        <w:t xml:space="preserve"> כיוון שהיא קובעת ערך של שדה.</w:t>
+      </w:r>
+    </w:p>
+    <w:p>
+      <w:pPr>
+        <w:bidi/>
+        <w:rPr>
+          <w:rFonts w:eastAsiaTheme="minorEastAsia"/>
+          <w:rtl/>
+          <w:lang w:val="en-US"/>
+        </w:rPr>
+      </w:pPr>
+    </w:p>
+    <w:p>
+      <w:pPr>
+        <w:bidi/>
+        <w:rPr>
+          <w:rFonts w:eastAsiaTheme="minorEastAsia"/>
+          <w:b/>
+          <w:bCs/>
+          <w:u w:val="single"/>
+          <w:lang w:val="en-US"/>
+        </w:rPr>
+      </w:pPr>
+      <w:r>
+        <w:rPr>
+          <w:rFonts w:eastAsiaTheme="minorEastAsia"/>
+          <w:b/>
+          <w:bCs/>
+          <w:u w:val="single"/>
+          <w:lang w:val="en-US"/>
+        </w:rPr>
+        <w:t>getLeft()</w:t>
+      </w:r>
+    </w:p>
+    <w:p>
+      <w:pPr>
+        <w:bidi/>
+        <w:rPr>
+          <w:rFonts w:eastAsiaTheme="minorEastAsia"/>
+          <w:rtl/>
+          <w:lang w:val="en-US"/>
+        </w:rPr>
+      </w:pPr>
+      <w:r>
+        <w:rPr>
+          <w:rFonts w:eastAsiaTheme="minorEastAsia" w:hint="cs"/>
+          <w:rtl/>
+          <w:lang w:val="en-US"/>
+        </w:rPr>
+        <w:t>המתודה מחזירה את צומת הבן השמאלי של הצומת.</w:t>
+      </w:r>
+    </w:p>
+    <w:p>
+      <w:pPr>
+        <w:bidi/>
+        <w:rPr>
+          <w:rFonts w:eastAsiaTheme="minorEastAsia"/>
           <w:lang w:val="en-US"/>
         </w:rPr>
       </w:pPr>
@@ -7576,77 +8194,89 @@
           <w:rtl/>
           <w:lang w:val="en-US"/>
         </w:rPr>
-        <w:t xml:space="preserve"> כיוון שהיא קובעת ערך של שדה.</w:t>
-      </w:r>
-    </w:p>
-    <w:p>
-      <w:pPr>
-        <w:bidi/>
-        <w:rPr>
-          <w:rFonts w:eastAsiaTheme="minorEastAsia"/>
-          <w:rtl/>
-          <w:lang w:val="en-US"/>
-        </w:rPr>
-      </w:pPr>
-    </w:p>
-    <w:p>
-      <w:pPr>
-        <w:bidi/>
-        <w:rPr>
-          <w:rFonts w:eastAsiaTheme="minorEastAsia"/>
-          <w:b/>
-          <w:bCs/>
-          <w:u w:val="single"/>
-          <w:lang w:val="en-US"/>
-        </w:rPr>
-      </w:pPr>
-      <w:r>
-        <w:rPr>
-          <w:rFonts w:eastAsiaTheme="minorEastAsia"/>
-          <w:b/>
-          <w:bCs/>
-          <w:u w:val="single"/>
-          <w:lang w:val="en-US"/>
-        </w:rPr>
-        <w:t>get</w:t>
-      </w:r>
-      <w:r>
-        <w:rPr>
-          <w:rFonts w:eastAsiaTheme="minorEastAsia"/>
-          <w:b/>
-          <w:bCs/>
-          <w:u w:val="single"/>
-          <w:lang w:val="en-US"/>
-        </w:rPr>
-        <w:t>Righ</w:t>
-      </w:r>
-      <w:r>
-        <w:rPr>
-          <w:rFonts w:eastAsiaTheme="minorEastAsia"/>
-          <w:b/>
-          <w:bCs/>
-          <w:u w:val="single"/>
-          <w:lang w:val="en-US"/>
-        </w:rPr>
-        <w:t>t()</w:t>
-      </w:r>
-    </w:p>
-    <w:p>
-      <w:pPr>
-        <w:bidi/>
-        <w:rPr>
-          <w:rFonts w:eastAsiaTheme="minorEastAsia"/>
-          <w:rtl/>
-          <w:lang w:val="en-US"/>
-        </w:rPr>
-      </w:pPr>
-      <w:r>
-        <w:rPr>
-          <w:rFonts w:eastAsiaTheme="minorEastAsia" w:hint="cs"/>
-          <w:rtl/>
-          <w:lang w:val="en-US"/>
-        </w:rPr>
-        <w:t xml:space="preserve">המתודה מחזירה את צומת הבן </w:t>
+        <w:t xml:space="preserve"> כיוון שהיא מחזירה ערך של שדה.</w:t>
+      </w:r>
+    </w:p>
+    <w:p>
+      <w:pPr>
+        <w:bidi/>
+        <w:rPr>
+          <w:rFonts w:eastAsiaTheme="minorEastAsia"/>
+          <w:rtl/>
+          <w:lang w:val="en-US"/>
+        </w:rPr>
+      </w:pPr>
+    </w:p>
+    <w:p>
+      <w:pPr>
+        <w:bidi/>
+        <w:rPr>
+          <w:rFonts w:eastAsiaTheme="minorEastAsia"/>
+          <w:b/>
+          <w:bCs/>
+          <w:u w:val="single"/>
+          <w:rtl/>
+          <w:lang w:val="en-US"/>
+        </w:rPr>
+      </w:pPr>
+      <w:r>
+        <w:rPr>
+          <w:rFonts w:eastAsiaTheme="minorEastAsia"/>
+          <w:b/>
+          <w:bCs/>
+          <w:u w:val="single"/>
+          <w:lang w:val="en-US"/>
+        </w:rPr>
+        <w:t>set</w:t>
+      </w:r>
+      <w:r>
+        <w:rPr>
+          <w:rFonts w:eastAsiaTheme="minorEastAsia" w:hint="cs"/>
+          <w:b/>
+          <w:bCs/>
+          <w:u w:val="single"/>
+          <w:lang w:val="en-US"/>
+        </w:rPr>
+        <w:t>R</w:t>
+      </w:r>
+      <w:r>
+        <w:rPr>
+          <w:rFonts w:eastAsiaTheme="minorEastAsia"/>
+          <w:b/>
+          <w:bCs/>
+          <w:u w:val="single"/>
+          <w:lang w:val="en-US"/>
+        </w:rPr>
+        <w:t>igh</w:t>
+      </w:r>
+      <w:r>
+        <w:rPr>
+          <w:rFonts w:eastAsiaTheme="minorEastAsia"/>
+          <w:b/>
+          <w:bCs/>
+          <w:u w:val="single"/>
+          <w:lang w:val="en-US"/>
+        </w:rPr>
+        <w:t>t(IAVLNode node)</w:t>
+      </w:r>
+    </w:p>
+    <w:p>
+      <w:pPr>
+        <w:bidi/>
+        <w:rPr>
+          <w:rFonts w:eastAsiaTheme="minorEastAsia"/>
+          <w:rtl/>
+          <w:lang w:val="en-US"/>
+        </w:rPr>
+      </w:pPr>
+      <w:r>
+        <w:rPr>
+          <w:rFonts w:eastAsiaTheme="minorEastAsia" w:hint="cs"/>
+          <w:rtl/>
+          <w:lang w:val="en-US"/>
+        </w:rPr>
+        <w:lastRenderedPageBreak/>
+        <w:t xml:space="preserve">המתודה מגדירה את שדה הבן </w:t>
       </w:r>
       <w:r>
         <w:rPr>
@@ -7662,14 +8292,15 @@
           <w:rtl/>
           <w:lang w:val="en-US"/>
         </w:rPr>
-        <w:t xml:space="preserve"> של הצומת.</w:t>
-      </w:r>
-    </w:p>
-    <w:p>
-      <w:pPr>
-        <w:bidi/>
-        <w:rPr>
-          <w:rFonts w:eastAsiaTheme="minorEastAsia"/>
+        <w:t xml:space="preserve"> של הצומת לצומת שהתקבל כארגומנט.</w:t>
+      </w:r>
+    </w:p>
+    <w:p>
+      <w:pPr>
+        <w:bidi/>
+        <w:rPr>
+          <w:rFonts w:eastAsiaTheme="minorEastAsia"/>
+          <w:rtl/>
           <w:lang w:val="en-US"/>
         </w:rPr>
       </w:pPr>
@@ -7696,66 +8327,100 @@
           <w:rtl/>
           <w:lang w:val="en-US"/>
         </w:rPr>
-        <w:t xml:space="preserve"> כיוון שהיא מחזירה ערך של שדה.</w:t>
-      </w:r>
-    </w:p>
-    <w:p>
-      <w:pPr>
-        <w:bidi/>
-        <w:rPr>
-          <w:rFonts w:eastAsiaTheme="minorEastAsia"/>
-          <w:rtl/>
-          <w:lang w:val="en-US"/>
-        </w:rPr>
-      </w:pPr>
-    </w:p>
-    <w:p>
-      <w:pPr>
-        <w:bidi/>
-        <w:rPr>
-          <w:rFonts w:eastAsiaTheme="minorEastAsia"/>
-          <w:b/>
-          <w:bCs/>
-          <w:u w:val="single"/>
-          <w:rtl/>
-          <w:lang w:val="en-US"/>
-        </w:rPr>
-      </w:pPr>
-      <w:r>
-        <w:rPr>
-          <w:rFonts w:eastAsiaTheme="minorEastAsia"/>
-          <w:b/>
-          <w:bCs/>
-          <w:u w:val="single"/>
-          <w:lang w:val="en-US"/>
-        </w:rPr>
-        <w:t>setParent(IAVLNode node)</w:t>
-      </w:r>
-    </w:p>
-    <w:p>
-      <w:pPr>
-        <w:bidi/>
-        <w:rPr>
-          <w:rFonts w:eastAsiaTheme="minorEastAsia"/>
-          <w:rtl/>
-          <w:lang w:val="en-US"/>
-        </w:rPr>
-      </w:pPr>
-      <w:r>
-        <w:rPr>
-          <w:rFonts w:eastAsiaTheme="minorEastAsia" w:hint="cs"/>
-          <w:rtl/>
-          <w:lang w:val="en-US"/>
-        </w:rPr>
-        <w:t>המתודה מגדירה את שדה ההורה של הצומת לצומת שהתקבל כארגומנט.</w:t>
-      </w:r>
-    </w:p>
-    <w:p>
-      <w:pPr>
-        <w:bidi/>
-        <w:rPr>
-          <w:rFonts w:eastAsiaTheme="minorEastAsia"/>
-          <w:rtl/>
+        <w:t xml:space="preserve"> כיוון שהיא קובעת ערך של שדה.</w:t>
+      </w:r>
+    </w:p>
+    <w:p>
+      <w:pPr>
+        <w:bidi/>
+        <w:rPr>
+          <w:rFonts w:eastAsiaTheme="minorEastAsia"/>
+          <w:rtl/>
+          <w:lang w:val="en-US"/>
+        </w:rPr>
+      </w:pPr>
+    </w:p>
+    <w:p>
+      <w:pPr>
+        <w:bidi/>
+        <w:rPr>
+          <w:rFonts w:eastAsiaTheme="minorEastAsia"/>
+          <w:b/>
+          <w:bCs/>
+          <w:u w:val="single"/>
+          <w:lang w:val="en-US"/>
+        </w:rPr>
+      </w:pPr>
+      <w:r>
+        <w:rPr>
+          <w:rFonts w:eastAsiaTheme="minorEastAsia"/>
+          <w:b/>
+          <w:bCs/>
+          <w:u w:val="single"/>
+          <w:lang w:val="en-US"/>
+        </w:rPr>
+        <w:t>get</w:t>
+      </w:r>
+      <w:r>
+        <w:rPr>
+          <w:rFonts w:eastAsiaTheme="minorEastAsia"/>
+          <w:b/>
+          <w:bCs/>
+          <w:u w:val="single"/>
+          <w:lang w:val="en-US"/>
+        </w:rPr>
+        <w:t>Righ</w:t>
+      </w:r>
+      <w:r>
+        <w:rPr>
+          <w:rFonts w:eastAsiaTheme="minorEastAsia"/>
+          <w:b/>
+          <w:bCs/>
+          <w:u w:val="single"/>
+          <w:lang w:val="en-US"/>
+        </w:rPr>
+        <w:t>t()</w:t>
+      </w:r>
+    </w:p>
+    <w:p>
+      <w:pPr>
+        <w:bidi/>
+        <w:rPr>
+          <w:rFonts w:eastAsiaTheme="minorEastAsia"/>
+          <w:rtl/>
+          <w:lang w:val="en-US"/>
+        </w:rPr>
+      </w:pPr>
+      <w:r>
+        <w:rPr>
+          <w:rFonts w:eastAsiaTheme="minorEastAsia" w:hint="cs"/>
+          <w:rtl/>
+          <w:lang w:val="en-US"/>
+        </w:rPr>
+        <w:t xml:space="preserve">המתודה מחזירה את צומת הבן </w:t>
+      </w:r>
+      <w:r>
+        <w:rPr>
+          <w:rFonts w:eastAsiaTheme="minorEastAsia" w:hint="cs"/>
+          <w:rtl/>
+          <w:lang w:val="en-US"/>
+        </w:rPr>
+        <w:t>הימני</w:t>
+      </w:r>
+      <w:r>
+        <w:rPr>
+          <w:rFonts w:eastAsiaTheme="minorEastAsia" w:hint="cs"/>
+          <w:rtl/>
+          <w:lang w:val="en-US"/>
+        </w:rPr>
+        <w:t xml:space="preserve"> של הצומת.</w:t>
+      </w:r>
+    </w:p>
+    <w:p>
+      <w:pPr>
+        <w:bidi/>
+        <w:rPr>
+          <w:rFonts w:eastAsiaTheme="minorEastAsia"/>
           <w:lang w:val="en-US"/>
         </w:rPr>
       </w:pPr>
@@ -7782,64 +8447,66 @@
           <w:rtl/>
           <w:lang w:val="en-US"/>
         </w:rPr>
-        <w:t xml:space="preserve"> כיוון שהיא קובעת ערך של שדה.</w:t>
-      </w:r>
-    </w:p>
-    <w:p>
-      <w:pPr>
-        <w:bidi/>
-        <w:rPr>
-          <w:rFonts w:eastAsiaTheme="minorEastAsia"/>
-          <w:rtl/>
-          <w:lang w:val="en-US"/>
-        </w:rPr>
-      </w:pPr>
-    </w:p>
-    <w:p>
-      <w:pPr>
-        <w:bidi/>
-        <w:rPr>
-          <w:rFonts w:eastAsiaTheme="minorEastAsia"/>
-          <w:b/>
-          <w:bCs/>
-          <w:u w:val="single"/>
-          <w:lang w:val="en-US"/>
-        </w:rPr>
-      </w:pPr>
-      <w:r>
-        <w:rPr>
-          <w:rFonts w:eastAsiaTheme="minorEastAsia"/>
-          <w:b/>
-          <w:bCs/>
-          <w:u w:val="single"/>
-          <w:lang w:val="en-US"/>
-        </w:rPr>
-        <w:t>getParent()</w:t>
-      </w:r>
-    </w:p>
-    <w:p>
-      <w:pPr>
-        <w:bidi/>
-        <w:rPr>
-          <w:rFonts w:eastAsiaTheme="minorEastAsia"/>
-          <w:rtl/>
-          <w:lang w:val="en-US"/>
-        </w:rPr>
-      </w:pPr>
-      <w:r>
-        <w:rPr>
-          <w:rFonts w:eastAsiaTheme="minorEastAsia" w:hint="cs"/>
-          <w:rtl/>
-          <w:lang w:val="en-US"/>
-        </w:rPr>
-        <w:t>המתודה מחזירה את צומת ההורה של הצומת.</w:t>
-      </w:r>
-    </w:p>
-    <w:p>
-      <w:pPr>
-        <w:bidi/>
-        <w:rPr>
-          <w:rFonts w:eastAsiaTheme="minorEastAsia"/>
+        <w:t xml:space="preserve"> כיוון שהיא מחזירה ערך של שדה.</w:t>
+      </w:r>
+    </w:p>
+    <w:p>
+      <w:pPr>
+        <w:bidi/>
+        <w:rPr>
+          <w:rFonts w:eastAsiaTheme="minorEastAsia"/>
+          <w:rtl/>
+          <w:lang w:val="en-US"/>
+        </w:rPr>
+      </w:pPr>
+    </w:p>
+    <w:p>
+      <w:pPr>
+        <w:bidi/>
+        <w:rPr>
+          <w:rFonts w:eastAsiaTheme="minorEastAsia"/>
+          <w:b/>
+          <w:bCs/>
+          <w:u w:val="single"/>
+          <w:rtl/>
+          <w:lang w:val="en-US"/>
+        </w:rPr>
+      </w:pPr>
+      <w:r>
+        <w:rPr>
+          <w:rFonts w:eastAsiaTheme="minorEastAsia"/>
+          <w:b/>
+          <w:bCs/>
+          <w:u w:val="single"/>
+          <w:lang w:val="en-US"/>
+        </w:rPr>
+        <w:t>setParent(IAVLNode node)</w:t>
+      </w:r>
+    </w:p>
+    <w:p>
+      <w:pPr>
+        <w:bidi/>
+        <w:rPr>
+          <w:rFonts w:eastAsiaTheme="minorEastAsia"/>
+          <w:rtl/>
+          <w:lang w:val="en-US"/>
+        </w:rPr>
+      </w:pPr>
+      <w:r>
+        <w:rPr>
+          <w:rFonts w:eastAsiaTheme="minorEastAsia" w:hint="cs"/>
+          <w:rtl/>
+          <w:lang w:val="en-US"/>
+        </w:rPr>
+        <w:t>המתודה מגדירה את שדה ההורה של הצומת לצומת שהתקבל כארגומנט.</w:t>
+      </w:r>
+    </w:p>
+    <w:p>
+      <w:pPr>
+        <w:bidi/>
+        <w:rPr>
+          <w:rFonts w:eastAsiaTheme="minorEastAsia"/>
+          <w:rtl/>
           <w:lang w:val="en-US"/>
         </w:rPr>
       </w:pPr>
@@ -7866,80 +8533,64 @@
           <w:rtl/>
           <w:lang w:val="en-US"/>
         </w:rPr>
-        <w:t xml:space="preserve"> כיוון שהיא מחזירה ערך של שדה.</w:t>
-      </w:r>
-    </w:p>
-    <w:p>
-      <w:pPr>
-        <w:bidi/>
-        <w:rPr>
-          <w:rFonts w:eastAsiaTheme="minorEastAsia"/>
-          <w:lang w:val="en-US"/>
-        </w:rPr>
-      </w:pPr>
-    </w:p>
-    <w:p>
-      <w:pPr>
-        <w:bidi/>
-        <w:rPr>
-          <w:rFonts w:eastAsiaTheme="minorEastAsia"/>
-          <w:b/>
-          <w:bCs/>
-          <w:u w:val="single"/>
-          <w:lang w:val="en-US"/>
-        </w:rPr>
-      </w:pPr>
-      <w:r>
-        <w:rPr>
-          <w:rFonts w:eastAsiaTheme="minorEastAsia"/>
-          <w:b/>
-          <w:bCs/>
-          <w:u w:val="single"/>
-          <w:lang w:val="en-US"/>
-        </w:rPr>
-        <w:t>isRealNode()</w:t>
-      </w:r>
-    </w:p>
-    <w:p>
-      <w:pPr>
-        <w:bidi/>
-        <w:rPr>
-          <w:rFonts w:eastAsiaTheme="minorEastAsia"/>
-          <w:rtl/>
-          <w:lang w:val="en-US"/>
-        </w:rPr>
-      </w:pPr>
-      <w:r>
-        <w:rPr>
-          <w:rFonts w:eastAsiaTheme="minorEastAsia" w:hint="cs"/>
-          <w:rtl/>
-          <w:lang w:val="en-US"/>
-        </w:rPr>
-        <w:t>המתודה מחזי</w:t>
-      </w:r>
-      <w:r>
-        <w:rPr>
-          <w:rFonts w:eastAsiaTheme="minorEastAsia" w:hint="cs"/>
-          <w:rtl/>
-          <w:lang w:val="en-US"/>
-        </w:rPr>
-        <w:t>רה אמת אם הצומת אמיתית ושקר אם היא עלה וירטואלי</w:t>
-      </w:r>
-      <w:r>
-        <w:rPr>
-          <w:rFonts w:eastAsiaTheme="minorEastAsia" w:hint="cs"/>
-          <w:rtl/>
-          <w:lang w:val="en-US"/>
-        </w:rPr>
-        <w:t>.</w:t>
-      </w:r>
-    </w:p>
-    <w:p>
-      <w:pPr>
-        <w:bidi/>
-        <w:rPr>
-          <w:rFonts w:eastAsiaTheme="minorEastAsia"/>
-          <w:rtl/>
+        <w:t xml:space="preserve"> כיוון שהיא קובעת ערך של שדה.</w:t>
+      </w:r>
+    </w:p>
+    <w:p>
+      <w:pPr>
+        <w:bidi/>
+        <w:rPr>
+          <w:rFonts w:eastAsiaTheme="minorEastAsia"/>
+          <w:rtl/>
+          <w:lang w:val="en-US"/>
+        </w:rPr>
+      </w:pPr>
+    </w:p>
+    <w:p>
+      <w:pPr>
+        <w:bidi/>
+        <w:rPr>
+          <w:rFonts w:eastAsiaTheme="minorEastAsia"/>
+          <w:b/>
+          <w:bCs/>
+          <w:u w:val="single"/>
+          <w:lang w:val="en-US"/>
+        </w:rPr>
+      </w:pPr>
+      <w:r>
+        <w:rPr>
+          <w:rFonts w:eastAsiaTheme="minorEastAsia"/>
+          <w:b/>
+          <w:bCs/>
+          <w:u w:val="single"/>
+          <w:lang w:val="en-US"/>
+        </w:rPr>
+        <w:t>getParent()</w:t>
+      </w:r>
+    </w:p>
+    <w:p>
+      <w:pPr>
+        <w:bidi/>
+        <w:rPr>
+          <w:rFonts w:eastAsiaTheme="minorEastAsia"/>
+          <w:rtl/>
+          <w:lang w:val="en-US"/>
+        </w:rPr>
+      </w:pPr>
+      <w:r>
+        <w:rPr>
+          <w:rFonts w:eastAsiaTheme="minorEastAsia" w:hint="cs"/>
+          <w:rtl/>
+          <w:lang w:val="en-US"/>
+        </w:rPr>
+        <w:t>המתודה מחזירה את צומת ההורה של הצומת.</w:t>
+      </w:r>
+    </w:p>
+    <w:p>
+      <w:pPr>
+        <w:bidi/>
+        <w:rPr>
+          <w:rFonts w:eastAsiaTheme="minorEastAsia"/>
           <w:lang w:val="en-US"/>
         </w:rPr>
       </w:pPr>
@@ -7974,50 +8625,64 @@
         <w:bidi/>
         <w:rPr>
           <w:rFonts w:eastAsiaTheme="minorEastAsia"/>
-          <w:rtl/>
-          <w:lang w:val="en-US"/>
-        </w:rPr>
-      </w:pPr>
-    </w:p>
-    <w:p>
-      <w:pPr>
-        <w:bidi/>
-        <w:rPr>
-          <w:rFonts w:eastAsiaTheme="minorEastAsia"/>
-          <w:b/>
-          <w:bCs/>
-          <w:u w:val="single"/>
-          <w:rtl/>
-          <w:lang w:val="en-US"/>
-        </w:rPr>
-      </w:pPr>
-      <w:r>
-        <w:rPr>
-          <w:rFonts w:eastAsiaTheme="minorEastAsia"/>
-          <w:b/>
-          <w:bCs/>
-          <w:u w:val="single"/>
-          <w:lang w:val="en-US"/>
-        </w:rPr>
-        <w:t>setHeight(int height)</w:t>
-      </w:r>
-    </w:p>
-    <w:p>
-      <w:pPr>
-        <w:bidi/>
-        <w:rPr>
-          <w:rFonts w:eastAsiaTheme="minorEastAsia"/>
-          <w:rtl/>
-          <w:lang w:val="en-US"/>
-        </w:rPr>
-      </w:pPr>
-      <w:r>
-        <w:rPr>
-          <w:rFonts w:eastAsiaTheme="minorEastAsia" w:hint="cs"/>
-          <w:rtl/>
-          <w:lang w:val="en-US"/>
-        </w:rPr>
-        <w:t>המתודה מגדירה את שדה הגובה של הצומת לערך שהתקבל כארגומנט.</w:t>
+          <w:lang w:val="en-US"/>
+        </w:rPr>
+      </w:pPr>
+    </w:p>
+    <w:p>
+      <w:pPr>
+        <w:bidi/>
+        <w:rPr>
+          <w:rFonts w:eastAsiaTheme="minorEastAsia"/>
+          <w:b/>
+          <w:bCs/>
+          <w:u w:val="single"/>
+          <w:lang w:val="en-US"/>
+        </w:rPr>
+      </w:pPr>
+      <w:r>
+        <w:rPr>
+          <w:rFonts w:eastAsiaTheme="minorEastAsia"/>
+          <w:b/>
+          <w:bCs/>
+          <w:u w:val="single"/>
+          <w:lang w:val="en-US"/>
+        </w:rPr>
+        <w:t>isRealNode()</w:t>
+      </w:r>
+    </w:p>
+    <w:p>
+      <w:pPr>
+        <w:bidi/>
+        <w:rPr>
+          <w:rFonts w:eastAsiaTheme="minorEastAsia"/>
+          <w:rtl/>
+          <w:lang w:val="en-US"/>
+        </w:rPr>
+      </w:pPr>
+      <w:r>
+        <w:rPr>
+          <w:rFonts w:eastAsiaTheme="minorEastAsia" w:hint="cs"/>
+          <w:rtl/>
+          <w:lang w:val="en-US"/>
+        </w:rPr>
+        <w:t>המתודה מחזי</w:t>
+      </w:r>
+      <w:r>
+        <w:rPr>
+          <w:rFonts w:eastAsiaTheme="minorEastAsia" w:hint="cs"/>
+          <w:rtl/>
+          <w:lang w:val="en-US"/>
+        </w:rPr>
+        <w:t>רה אמת אם הצומת אמיתית ושקר אם היא עלה וירטואלי</w:t>
+      </w:r>
+      <w:r>
+        <w:rPr>
+          <w:rFonts w:eastAsiaTheme="minorEastAsia" w:hint="cs"/>
+          <w:rtl/>
+          <w:lang w:val="en-US"/>
+        </w:rPr>
+        <w:t>.</w:t>
       </w:r>
     </w:p>
     <w:p>
@@ -8052,67 +8717,66 @@
           <w:rtl/>
           <w:lang w:val="en-US"/>
         </w:rPr>
-        <w:t xml:space="preserve"> כיוון שהיא קובעת ערך של שדה.</w:t>
-      </w:r>
-    </w:p>
-    <w:p>
-      <w:pPr>
-        <w:bidi/>
-        <w:rPr>
-          <w:rFonts w:eastAsiaTheme="minorEastAsia"/>
-          <w:b/>
-          <w:bCs/>
-          <w:u w:val="single"/>
-          <w:rtl/>
-          <w:lang w:val="en-US"/>
-        </w:rPr>
-      </w:pPr>
-    </w:p>
-    <w:p>
-      <w:pPr>
-        <w:bidi/>
-        <w:rPr>
-          <w:rFonts w:eastAsiaTheme="minorEastAsia"/>
-          <w:b/>
-          <w:bCs/>
-          <w:u w:val="single"/>
-          <w:lang w:val="en-US"/>
-        </w:rPr>
-      </w:pPr>
-      <w:r>
-        <w:rPr>
-          <w:rFonts w:eastAsiaTheme="minorEastAsia"/>
-          <w:b/>
-          <w:bCs/>
-          <w:u w:val="single"/>
-          <w:lang w:val="en-US"/>
-        </w:rPr>
-        <w:t>getHeight()</w:t>
-      </w:r>
-    </w:p>
-    <w:p>
-      <w:pPr>
-        <w:bidi/>
-        <w:rPr>
-          <w:rFonts w:eastAsiaTheme="minorEastAsia"/>
-          <w:rtl/>
-          <w:lang w:val="en-US"/>
-        </w:rPr>
-      </w:pPr>
-      <w:r>
-        <w:rPr>
-          <w:rFonts w:eastAsiaTheme="minorEastAsia" w:hint="cs"/>
-          <w:rtl/>
-          <w:lang w:val="en-US"/>
-        </w:rPr>
-        <w:t>המתודה מחזירה את גובה הצומת.</w:t>
-      </w:r>
-    </w:p>
-    <w:p>
-      <w:pPr>
-        <w:bidi/>
-        <w:rPr>
-          <w:rFonts w:eastAsiaTheme="minorEastAsia"/>
+        <w:t xml:space="preserve"> כיוון שהיא מחזירה ערך של שדה.</w:t>
+      </w:r>
+    </w:p>
+    <w:p>
+      <w:pPr>
+        <w:bidi/>
+        <w:rPr>
+          <w:rFonts w:eastAsiaTheme="minorEastAsia"/>
+          <w:rtl/>
+          <w:lang w:val="en-US"/>
+        </w:rPr>
+      </w:pPr>
+    </w:p>
+    <w:p>
+      <w:pPr>
+        <w:bidi/>
+        <w:rPr>
+          <w:rFonts w:eastAsiaTheme="minorEastAsia"/>
+          <w:b/>
+          <w:bCs/>
+          <w:u w:val="single"/>
+          <w:rtl/>
+          <w:lang w:val="en-US"/>
+        </w:rPr>
+      </w:pPr>
+      <w:r>
+        <w:rPr>
+          <w:rFonts w:eastAsiaTheme="minorEastAsia"/>
+          <w:b/>
+          <w:bCs/>
+          <w:u w:val="single"/>
+          <w:lang w:val="en-US"/>
+        </w:rPr>
+        <w:t>setHeight(int height)</w:t>
+      </w:r>
+    </w:p>
+    <w:p>
+      <w:pPr>
+        <w:bidi/>
+        <w:rPr>
+          <w:rFonts w:eastAsiaTheme="minorEastAsia"/>
+          <w:rtl/>
+          <w:lang w:val="en-US"/>
+        </w:rPr>
+      </w:pPr>
+      <w:r>
+        <w:rPr>
+          <w:rFonts w:eastAsiaTheme="minorEastAsia" w:hint="cs"/>
+          <w:rtl/>
+          <w:lang w:val="en-US"/>
+        </w:rPr>
+        <w:t>המתודה מגדירה את שדה הגובה של הצומת לערך שהתקבל כארגומנט.</w:t>
+      </w:r>
+    </w:p>
+    <w:p>
+      <w:pPr>
+        <w:bidi/>
+        <w:rPr>
+          <w:rFonts w:eastAsiaTheme="minorEastAsia"/>
+          <w:rtl/>
           <w:lang w:val="en-US"/>
         </w:rPr>
       </w:pPr>
@@ -8139,88 +8803,67 @@
           <w:rtl/>
           <w:lang w:val="en-US"/>
         </w:rPr>
-        <w:t xml:space="preserve"> כיוון שהיא מחזירה ערך של שדה.</w:t>
-      </w:r>
-    </w:p>
-    <w:p>
-      <w:pPr>
-        <w:bidi/>
-        <w:rPr>
-          <w:rFonts w:eastAsiaTheme="minorEastAsia"/>
-          <w:lang w:val="en-US"/>
-        </w:rPr>
-      </w:pPr>
-    </w:p>
-    <w:p>
-      <w:pPr>
-        <w:bidi/>
-        <w:rPr>
-          <w:rFonts w:eastAsiaTheme="minorEastAsia"/>
-          <w:b/>
-          <w:bCs/>
-          <w:u w:val="single"/>
-          <w:rtl/>
-          <w:lang w:val="en-US"/>
-        </w:rPr>
-      </w:pPr>
-      <w:r>
-        <w:rPr>
-          <w:rFonts w:eastAsiaTheme="minorEastAsia"/>
-          <w:b/>
-          <w:bCs/>
-          <w:u w:val="single"/>
-          <w:lang w:val="en-US"/>
-        </w:rPr>
-        <w:t>setRank(int rank)</w:t>
-      </w:r>
-    </w:p>
-    <w:p>
-      <w:pPr>
-        <w:bidi/>
-        <w:rPr>
-          <w:rFonts w:eastAsiaTheme="minorEastAsia"/>
-          <w:rtl/>
-          <w:lang w:val="en-US"/>
-        </w:rPr>
-      </w:pPr>
-      <w:r>
-        <w:rPr>
-          <w:rFonts w:eastAsiaTheme="minorEastAsia" w:hint="cs"/>
-          <w:rtl/>
-          <w:lang w:val="en-US"/>
-        </w:rPr>
-        <w:t xml:space="preserve">המתודה מגדירה את שדה </w:t>
-      </w:r>
-      <w:r>
-        <w:rPr>
-          <w:rFonts w:eastAsiaTheme="minorEastAsia" w:hint="cs"/>
-          <w:rtl/>
-          <w:lang w:val="en-US"/>
-        </w:rPr>
-        <w:t>ה-</w:t>
-      </w:r>
-      <w:r>
-        <w:rPr>
-          <w:rFonts w:eastAsiaTheme="minorEastAsia"/>
-          <w:lang w:val="en-US"/>
-        </w:rPr>
-        <w:t>rank</w:t>
-      </w:r>
-      <w:r>
-        <w:rPr>
-          <w:rFonts w:eastAsiaTheme="minorEastAsia" w:hint="cs"/>
-          <w:rtl/>
-          <w:lang w:val="en-US"/>
-        </w:rPr>
-        <w:t xml:space="preserve"> של הצומת לערך שהתקבל כארגומנט.</w:t>
-      </w:r>
-    </w:p>
-    <w:p>
-      <w:pPr>
-        <w:bidi/>
-        <w:rPr>
-          <w:rFonts w:eastAsiaTheme="minorEastAsia"/>
-          <w:rtl/>
+        <w:t xml:space="preserve"> כיוון שהיא קובעת ערך של שדה.</w:t>
+      </w:r>
+    </w:p>
+    <w:p>
+      <w:pPr>
+        <w:bidi/>
+        <w:rPr>
+          <w:rFonts w:eastAsiaTheme="minorEastAsia"/>
+          <w:b/>
+          <w:bCs/>
+          <w:u w:val="single"/>
+          <w:rtl/>
+          <w:lang w:val="en-US"/>
+        </w:rPr>
+      </w:pPr>
+    </w:p>
+    <w:p>
+      <w:pPr>
+        <w:bidi/>
+        <w:rPr>
+          <w:rFonts w:eastAsiaTheme="minorEastAsia"/>
+          <w:b/>
+          <w:bCs/>
+          <w:u w:val="single"/>
+          <w:lang w:val="en-US"/>
+        </w:rPr>
+      </w:pPr>
+      <w:r>
+        <w:rPr>
+          <w:rFonts w:eastAsiaTheme="minorEastAsia"/>
+          <w:b/>
+          <w:bCs/>
+          <w:u w:val="single"/>
+          <w:lang w:val="en-US"/>
+        </w:rPr>
+        <w:t>getHeight()</w:t>
+      </w:r>
+    </w:p>
+    <w:p>
+      <w:pPr>
+        <w:bidi/>
+        <w:rPr>
+          <w:rFonts w:eastAsiaTheme="minorEastAsia"/>
+          <w:rtl/>
+          <w:lang w:val="en-US"/>
+        </w:rPr>
+      </w:pPr>
+      <w:r>
+        <w:rPr>
+          <w:rFonts w:eastAsiaTheme="minorEastAsia" w:hint="cs"/>
+          <w:rtl/>
+          <w:lang w:val="en-US"/>
+        </w:rPr>
+        <w:t>המתודה מחזירה את גובה הצומת.</w:t>
+      </w:r>
+    </w:p>
+    <w:p>
+      <w:pPr>
+        <w:bidi/>
+        <w:rPr>
+          <w:rFonts w:eastAsiaTheme="minorEastAsia"/>
           <w:lang w:val="en-US"/>
         </w:rPr>
       </w:pPr>
@@ -8247,6 +8890,114 @@
           <w:rtl/>
           <w:lang w:val="en-US"/>
         </w:rPr>
+        <w:t xml:space="preserve"> כיוון שהיא מחזירה ערך של שדה.</w:t>
+      </w:r>
+    </w:p>
+    <w:p>
+      <w:pPr>
+        <w:bidi/>
+        <w:rPr>
+          <w:rFonts w:eastAsiaTheme="minorEastAsia"/>
+          <w:lang w:val="en-US"/>
+        </w:rPr>
+      </w:pPr>
+    </w:p>
+    <w:p>
+      <w:pPr>
+        <w:bidi/>
+        <w:rPr>
+          <w:rFonts w:eastAsiaTheme="minorEastAsia"/>
+          <w:b/>
+          <w:bCs/>
+          <w:u w:val="single"/>
+          <w:rtl/>
+          <w:lang w:val="en-US"/>
+        </w:rPr>
+      </w:pPr>
+      <w:r>
+        <w:rPr>
+          <w:rFonts w:eastAsiaTheme="minorEastAsia"/>
+          <w:b/>
+          <w:bCs/>
+          <w:u w:val="single"/>
+          <w:lang w:val="en-US"/>
+        </w:rPr>
+        <w:t>setRank(int rank)</w:t>
+      </w:r>
+    </w:p>
+    <w:p>
+      <w:pPr>
+        <w:bidi/>
+        <w:rPr>
+          <w:rFonts w:eastAsiaTheme="minorEastAsia"/>
+          <w:rtl/>
+          <w:lang w:val="en-US"/>
+        </w:rPr>
+      </w:pPr>
+      <w:r>
+        <w:rPr>
+          <w:rFonts w:eastAsiaTheme="minorEastAsia" w:hint="cs"/>
+          <w:rtl/>
+          <w:lang w:val="en-US"/>
+        </w:rPr>
+        <w:t xml:space="preserve">המתודה מגדירה את שדה </w:t>
+      </w:r>
+      <w:r>
+        <w:rPr>
+          <w:rFonts w:eastAsiaTheme="minorEastAsia" w:hint="cs"/>
+          <w:rtl/>
+          <w:lang w:val="en-US"/>
+        </w:rPr>
+        <w:t>ה-</w:t>
+      </w:r>
+      <w:r>
+        <w:rPr>
+          <w:rFonts w:eastAsiaTheme="minorEastAsia"/>
+          <w:lang w:val="en-US"/>
+        </w:rPr>
+        <w:t>rank</w:t>
+      </w:r>
+      <w:r>
+        <w:rPr>
+          <w:rFonts w:eastAsiaTheme="minorEastAsia" w:hint="cs"/>
+          <w:rtl/>
+          <w:lang w:val="en-US"/>
+        </w:rPr>
+        <w:t xml:space="preserve"> של הצומת לערך שהתקבל כארגומנט.</w:t>
+      </w:r>
+    </w:p>
+    <w:p>
+      <w:pPr>
+        <w:bidi/>
+        <w:rPr>
+          <w:rFonts w:eastAsiaTheme="minorEastAsia"/>
+          <w:rtl/>
+          <w:lang w:val="en-US"/>
+        </w:rPr>
+      </w:pPr>
+      <w:r>
+        <w:rPr>
+          <w:rFonts w:eastAsiaTheme="minorEastAsia" w:hint="cs"/>
+          <w:rtl/>
+          <w:lang w:val="en-US"/>
+        </w:rPr>
+        <w:t xml:space="preserve">סיבוכיות המתודה היא </w:t>
+      </w:r>
+      <m:oMath>
+        <m:r>
+          <w:rPr>
+            <w:rFonts w:ascii="Cambria Math" w:eastAsiaTheme="minorEastAsia" w:hAnsi="Cambria Math"/>
+            <w:lang w:val="en-US"/>
+          </w:rPr>
+          <m:t>O(1)</m:t>
+        </m:r>
+      </m:oMath>
+      <w:r>
+        <w:rPr>
+          <w:rFonts w:eastAsiaTheme="minorEastAsia" w:hint="cs"/>
+          <w:rtl/>
+          <w:lang w:val="en-US"/>
+        </w:rPr>
         <w:t xml:space="preserve"> כיוון שהיא קובעת ערך של שדה.</w:t>
       </w:r>
     </w:p>
@@ -8330,6 +9081,7 @@
           <w:rtl/>
           <w:lang w:val="en-US"/>
         </w:rPr>
+        <w:lastRenderedPageBreak/>
         <w:t xml:space="preserve">המתודה מחזירה את </w:t>
       </w:r>
       <w:r>

</xml_diff>

<commit_message>
fixed size in documentation
</commit_message>
<xml_diff>
--- a/AVLTree Documentation.docx
+++ b/AVLTree Documentation.docx
@@ -1628,46 +1628,7 @@
           <w:rtl/>
           <w:lang w:val="en-US"/>
         </w:rPr>
-        <w:t xml:space="preserve"> של הצומת החדשה </w:t>
-      </w:r>
-      <w:r>
-        <w:rPr>
-          <w:rFonts w:eastAsiaTheme="minorEastAsia" w:hint="cs"/>
-          <w:rtl/>
-          <w:lang w:val="en-US"/>
-        </w:rPr>
-        <w:t>ו</w:t>
-      </w:r>
-      <w:r>
-        <w:rPr>
-          <w:rFonts w:eastAsiaTheme="minorEastAsia" w:hint="cs"/>
-          <w:rtl/>
-          <w:lang w:val="en-US"/>
-        </w:rPr>
-        <w:t>את שדה ה-</w:t>
-      </w:r>
-      <w:r>
-        <w:rPr>
-          <w:rFonts w:eastAsiaTheme="minorEastAsia"/>
-          <w:lang w:val="en-US"/>
-        </w:rPr>
-        <w:t>size</w:t>
-      </w:r>
-      <w:r>
-        <w:rPr>
-          <w:rFonts w:eastAsiaTheme="minorEastAsia" w:hint="cs"/>
-          <w:rtl/>
-          <w:lang w:val="en-US"/>
-        </w:rPr>
-        <w:t xml:space="preserve"> של העץ</w:t>
-      </w:r>
-      <w:r>
-        <w:rPr>
-          <w:rFonts w:eastAsiaTheme="minorEastAsia" w:hint="cs"/>
-          <w:rtl/>
-          <w:lang w:val="en-US"/>
-        </w:rPr>
-        <w:t xml:space="preserve">, ולבסוף </w:t>
+        <w:t xml:space="preserve"> של הצומת החדשה ולבסוף </w:t>
       </w:r>
       <w:r>
         <w:rPr>
@@ -3312,7 +3273,23 @@
           <w:rtl/>
           <w:lang w:val="en-US"/>
         </w:rPr>
-        <w:t xml:space="preserve">). </w:t>
+        <w:t>)</w:t>
+      </w:r>
+      <w:r>
+        <w:rPr>
+          <w:rFonts w:eastAsiaTheme="minorEastAsia" w:hint="cs"/>
+          <w:rtl/>
+          <w:lang w:val="en-US"/>
+        </w:rPr>
+        <w:t xml:space="preserve"> ומעדכנת את גודל העץ</w:t>
+      </w:r>
+      <w:r>
+        <w:rPr>
+          <w:rFonts w:eastAsiaTheme="minorEastAsia" w:hint="cs"/>
+          <w:rtl/>
+          <w:lang w:val="en-US"/>
+        </w:rPr>
+        <w:t xml:space="preserve">. </w:t>
       </w:r>
       <w:r>
         <w:rPr>
@@ -4629,7 +4606,23 @@
           <w:rtl/>
           <w:lang w:val="en-US"/>
         </w:rPr>
-        <w:t xml:space="preserve">). לאחר מכן, המתודה מאזנת מחדש את העץ (באמצעות </w:t>
+        <w:t>)</w:t>
+      </w:r>
+      <w:r>
+        <w:rPr>
+          <w:rFonts w:eastAsiaTheme="minorEastAsia" w:hint="cs"/>
+          <w:rtl/>
+          <w:lang w:val="en-US"/>
+        </w:rPr>
+        <w:t xml:space="preserve"> ומעדכנת את גודל העץ בהתאם</w:t>
+      </w:r>
+      <w:r>
+        <w:rPr>
+          <w:rFonts w:eastAsiaTheme="minorEastAsia" w:hint="cs"/>
+          <w:rtl/>
+          <w:lang w:val="en-US"/>
+        </w:rPr>
+        <w:t xml:space="preserve">. לאחר מכן, המתודה מאזנת מחדש את העץ (באמצעות </w:t>
       </w:r>
       <w:r>
         <w:rPr>
@@ -7139,7 +7132,6 @@
         <w:rPr>
           <w:rFonts w:eastAsiaTheme="minorEastAsia" w:hint="cs"/>
           <w:i/>
-          <w:rtl/>
           <w:lang w:val="en-US"/>
         </w:rPr>
       </w:pPr>

</xml_diff>

<commit_message>
added documentation to split
</commit_message>
<xml_diff>
--- a/AVLTree Documentation.docx
+++ b/AVLTree Documentation.docx
@@ -83,6 +83,7 @@
         </w:rPr>
         <w:t xml:space="preserve">מתודות </w:t>
       </w:r>
+      <w:proofErr w:type="spellStart"/>
       <w:r>
         <w:rPr>
           <w:b/>
@@ -92,25 +93,48 @@
         </w:rPr>
         <w:t>AVLTree</w:t>
       </w:r>
-    </w:p>
-    <w:p>
-      <w:pPr>
-        <w:bidi/>
-        <w:rPr>
-          <w:b/>
-          <w:bCs/>
-          <w:u w:val="single"/>
-          <w:lang w:val="en-US"/>
-        </w:rPr>
-      </w:pPr>
-      <w:r>
-        <w:rPr>
-          <w:b/>
-          <w:bCs/>
-          <w:u w:val="single"/>
-          <w:lang w:val="en-US"/>
-        </w:rPr>
-        <w:t>AVLTree()</w:t>
+      <w:proofErr w:type="spellEnd"/>
+    </w:p>
+    <w:p>
+      <w:pPr>
+        <w:bidi/>
+        <w:rPr>
+          <w:b/>
+          <w:bCs/>
+          <w:u w:val="single"/>
+          <w:lang w:val="en-US"/>
+        </w:rPr>
+      </w:pPr>
+      <w:proofErr w:type="spellStart"/>
+      <w:proofErr w:type="gramStart"/>
+      <w:r>
+        <w:rPr>
+          <w:b/>
+          <w:bCs/>
+          <w:u w:val="single"/>
+          <w:lang w:val="en-US"/>
+        </w:rPr>
+        <w:t>AVLTree</w:t>
+      </w:r>
+      <w:proofErr w:type="spellEnd"/>
+      <w:r>
+        <w:rPr>
+          <w:b/>
+          <w:bCs/>
+          <w:u w:val="single"/>
+          <w:lang w:val="en-US"/>
+        </w:rPr>
+        <w:t>(</w:t>
+      </w:r>
+      <w:proofErr w:type="gramEnd"/>
+      <w:r>
+        <w:rPr>
+          <w:b/>
+          <w:bCs/>
+          <w:u w:val="single"/>
+          <w:lang w:val="en-US"/>
+        </w:rPr>
+        <w:t>)</w:t>
       </w:r>
     </w:p>
     <w:p>
@@ -222,14 +246,25 @@
           <w:lang w:val="en-US"/>
         </w:rPr>
       </w:pPr>
-      <w:r>
-        <w:rPr>
-          <w:b/>
-          <w:bCs/>
-          <w:u w:val="single"/>
-          <w:lang w:val="en-US"/>
-        </w:rPr>
-        <w:t>Empty()</w:t>
+      <w:proofErr w:type="gramStart"/>
+      <w:r>
+        <w:rPr>
+          <w:b/>
+          <w:bCs/>
+          <w:u w:val="single"/>
+          <w:lang w:val="en-US"/>
+        </w:rPr>
+        <w:t>Empty(</w:t>
+      </w:r>
+      <w:proofErr w:type="gramEnd"/>
+      <w:r>
+        <w:rPr>
+          <w:b/>
+          <w:bCs/>
+          <w:u w:val="single"/>
+          <w:lang w:val="en-US"/>
+        </w:rPr>
+        <w:t>)</w:t>
       </w:r>
     </w:p>
     <w:p>
@@ -355,14 +390,36 @@
           <w:lang w:val="en-US"/>
         </w:rPr>
       </w:pPr>
-      <w:r>
-        <w:rPr>
-          <w:b/>
-          <w:bCs/>
-          <w:u w:val="single"/>
-          <w:lang w:val="en-US"/>
-        </w:rPr>
-        <w:t>getRank()</w:t>
+      <w:proofErr w:type="spellStart"/>
+      <w:proofErr w:type="gramStart"/>
+      <w:r>
+        <w:rPr>
+          <w:b/>
+          <w:bCs/>
+          <w:u w:val="single"/>
+          <w:lang w:val="en-US"/>
+        </w:rPr>
+        <w:t>getRank</w:t>
+      </w:r>
+      <w:proofErr w:type="spellEnd"/>
+      <w:r>
+        <w:rPr>
+          <w:b/>
+          <w:bCs/>
+          <w:u w:val="single"/>
+          <w:lang w:val="en-US"/>
+        </w:rPr>
+        <w:t>(</w:t>
+      </w:r>
+      <w:proofErr w:type="gramEnd"/>
+      <w:r>
+        <w:rPr>
+          <w:b/>
+          <w:bCs/>
+          <w:u w:val="single"/>
+          <w:lang w:val="en-US"/>
+        </w:rPr>
+        <w:t>)</w:t>
       </w:r>
     </w:p>
     <w:p>
@@ -467,15 +524,27 @@
           <w:lang w:val="en-US"/>
         </w:rPr>
       </w:pPr>
-      <w:r>
-        <w:rPr>
-          <w:rFonts w:eastAsiaTheme="minorEastAsia"/>
-          <w:b/>
-          <w:bCs/>
-          <w:u w:val="single"/>
-          <w:lang w:val="en-US"/>
-        </w:rPr>
-        <w:t>Search(int k)</w:t>
+      <w:proofErr w:type="gramStart"/>
+      <w:r>
+        <w:rPr>
+          <w:rFonts w:eastAsiaTheme="minorEastAsia"/>
+          <w:b/>
+          <w:bCs/>
+          <w:u w:val="single"/>
+          <w:lang w:val="en-US"/>
+        </w:rPr>
+        <w:t>Search(</w:t>
+      </w:r>
+      <w:proofErr w:type="gramEnd"/>
+      <w:r>
+        <w:rPr>
+          <w:rFonts w:eastAsiaTheme="minorEastAsia"/>
+          <w:b/>
+          <w:bCs/>
+          <w:u w:val="single"/>
+          <w:lang w:val="en-US"/>
+        </w:rPr>
+        <w:t>int k)</w:t>
       </w:r>
     </w:p>
     <w:p>
@@ -969,15 +1038,39 @@
           <w:lang w:val="en-US"/>
         </w:rPr>
       </w:pPr>
-      <w:r>
-        <w:rPr>
-          <w:rFonts w:eastAsiaTheme="minorEastAsia"/>
-          <w:b/>
-          <w:bCs/>
-          <w:u w:val="single"/>
-          <w:lang w:val="en-US"/>
-        </w:rPr>
-        <w:t>treePosition(int k)</w:t>
+      <w:proofErr w:type="spellStart"/>
+      <w:proofErr w:type="gramStart"/>
+      <w:r>
+        <w:rPr>
+          <w:rFonts w:eastAsiaTheme="minorEastAsia"/>
+          <w:b/>
+          <w:bCs/>
+          <w:u w:val="single"/>
+          <w:lang w:val="en-US"/>
+        </w:rPr>
+        <w:t>treePosition</w:t>
+      </w:r>
+      <w:proofErr w:type="spellEnd"/>
+      <w:r>
+        <w:rPr>
+          <w:rFonts w:eastAsiaTheme="minorEastAsia"/>
+          <w:b/>
+          <w:bCs/>
+          <w:u w:val="single"/>
+          <w:lang w:val="en-US"/>
+        </w:rPr>
+        <w:t>(</w:t>
+      </w:r>
+      <w:proofErr w:type="gramEnd"/>
+      <w:r>
+        <w:rPr>
+          <w:rFonts w:eastAsiaTheme="minorEastAsia"/>
+          <w:b/>
+          <w:bCs/>
+          <w:u w:val="single"/>
+          <w:lang w:val="en-US"/>
+        </w:rPr>
+        <w:t>int k)</w:t>
       </w:r>
       <w:r>
         <w:rPr>
@@ -1275,6 +1368,8 @@
           <w:lang w:val="en-US"/>
         </w:rPr>
       </w:pPr>
+      <w:proofErr w:type="spellStart"/>
+      <w:proofErr w:type="gramStart"/>
       <w:r>
         <w:rPr>
           <w:rFonts w:eastAsiaTheme="minorEastAsia"/>
@@ -1284,7 +1379,41 @@
           <w:lang w:val="en-US"/>
         </w:rPr>
         <w:lastRenderedPageBreak/>
-        <w:t>insertBST(IAVLNode)</w:t>
+        <w:t>insertBST</w:t>
+      </w:r>
+      <w:proofErr w:type="spellEnd"/>
+      <w:r>
+        <w:rPr>
+          <w:rFonts w:eastAsiaTheme="minorEastAsia"/>
+          <w:b/>
+          <w:bCs/>
+          <w:u w:val="single"/>
+          <w:lang w:val="en-US"/>
+        </w:rPr>
+        <w:t>(</w:t>
+      </w:r>
+      <w:proofErr w:type="spellStart"/>
+      <w:proofErr w:type="gramEnd"/>
+      <w:r>
+        <w:rPr>
+          <w:rFonts w:eastAsiaTheme="minorEastAsia"/>
+          <w:b/>
+          <w:bCs/>
+          <w:u w:val="single"/>
+          <w:lang w:val="en-US"/>
+        </w:rPr>
+        <w:t>IAVLNode</w:t>
+      </w:r>
+      <w:proofErr w:type="spellEnd"/>
+      <w:r>
+        <w:rPr>
+          <w:rFonts w:eastAsiaTheme="minorEastAsia"/>
+          <w:b/>
+          <w:bCs/>
+          <w:u w:val="single"/>
+          <w:lang w:val="en-US"/>
+        </w:rPr>
+        <w:t>)</w:t>
       </w:r>
       <w:r>
         <w:rPr>
@@ -1409,6 +1538,7 @@
         </w:rPr>
         <w:t xml:space="preserve"> משתמשת במתודה </w:t>
       </w:r>
+      <w:proofErr w:type="spellStart"/>
       <w:r>
         <w:rPr>
           <w:rFonts w:eastAsiaTheme="minorEastAsia"/>
@@ -1416,6 +1546,7 @@
         </w:rPr>
         <w:t>treePosition</w:t>
       </w:r>
+      <w:proofErr w:type="spellEnd"/>
       <w:r>
         <w:rPr>
           <w:rFonts w:eastAsiaTheme="minorEastAsia" w:hint="cs"/>
@@ -1743,15 +1874,73 @@
           <w:lang w:val="en-US"/>
         </w:rPr>
       </w:pPr>
-      <w:r>
-        <w:rPr>
-          <w:rFonts w:eastAsiaTheme="minorEastAsia"/>
-          <w:b/>
-          <w:bCs/>
-          <w:u w:val="single"/>
-          <w:lang w:val="en-US"/>
-        </w:rPr>
-        <w:t>otherChild(AVLNode p, AVLNode c)</w:t>
+      <w:proofErr w:type="spellStart"/>
+      <w:proofErr w:type="gramStart"/>
+      <w:r>
+        <w:rPr>
+          <w:rFonts w:eastAsiaTheme="minorEastAsia"/>
+          <w:b/>
+          <w:bCs/>
+          <w:u w:val="single"/>
+          <w:lang w:val="en-US"/>
+        </w:rPr>
+        <w:t>otherChild</w:t>
+      </w:r>
+      <w:proofErr w:type="spellEnd"/>
+      <w:r>
+        <w:rPr>
+          <w:rFonts w:eastAsiaTheme="minorEastAsia"/>
+          <w:b/>
+          <w:bCs/>
+          <w:u w:val="single"/>
+          <w:lang w:val="en-US"/>
+        </w:rPr>
+        <w:t>(</w:t>
+      </w:r>
+      <w:proofErr w:type="spellStart"/>
+      <w:proofErr w:type="gramEnd"/>
+      <w:r>
+        <w:rPr>
+          <w:rFonts w:eastAsiaTheme="minorEastAsia"/>
+          <w:b/>
+          <w:bCs/>
+          <w:u w:val="single"/>
+          <w:lang w:val="en-US"/>
+        </w:rPr>
+        <w:t>AVLNode</w:t>
+      </w:r>
+      <w:proofErr w:type="spellEnd"/>
+      <w:r>
+        <w:rPr>
+          <w:rFonts w:eastAsiaTheme="minorEastAsia"/>
+          <w:b/>
+          <w:bCs/>
+          <w:u w:val="single"/>
+          <w:lang w:val="en-US"/>
+        </w:rPr>
+        <w:t xml:space="preserve"> p, </w:t>
+      </w:r>
+      <w:proofErr w:type="spellStart"/>
+      <w:r>
+        <w:rPr>
+          <w:rFonts w:eastAsiaTheme="minorEastAsia"/>
+          <w:b/>
+          <w:bCs/>
+          <w:u w:val="single"/>
+          <w:lang w:val="en-US"/>
+        </w:rPr>
+        <w:t>AVLNode</w:t>
+      </w:r>
+      <w:proofErr w:type="spellEnd"/>
+      <w:r>
+        <w:rPr>
+          <w:rFonts w:eastAsiaTheme="minorEastAsia"/>
+          <w:b/>
+          <w:bCs/>
+          <w:u w:val="single"/>
+          <w:lang w:val="en-US"/>
+        </w:rPr>
+        <w:t xml:space="preserve"> c)</w:t>
       </w:r>
       <w:r>
         <w:rPr>
@@ -1893,15 +2082,73 @@
           <w:lang w:val="en-US"/>
         </w:rPr>
       </w:pPr>
-      <w:r>
-        <w:rPr>
-          <w:rFonts w:eastAsiaTheme="minorEastAsia"/>
-          <w:b/>
-          <w:bCs/>
-          <w:u w:val="single"/>
-          <w:lang w:val="en-US"/>
-        </w:rPr>
-        <w:t>rankDiff(AVLNode p, AVLNode c)</w:t>
+      <w:proofErr w:type="spellStart"/>
+      <w:proofErr w:type="gramStart"/>
+      <w:r>
+        <w:rPr>
+          <w:rFonts w:eastAsiaTheme="minorEastAsia"/>
+          <w:b/>
+          <w:bCs/>
+          <w:u w:val="single"/>
+          <w:lang w:val="en-US"/>
+        </w:rPr>
+        <w:t>rankDiff</w:t>
+      </w:r>
+      <w:proofErr w:type="spellEnd"/>
+      <w:r>
+        <w:rPr>
+          <w:rFonts w:eastAsiaTheme="minorEastAsia"/>
+          <w:b/>
+          <w:bCs/>
+          <w:u w:val="single"/>
+          <w:lang w:val="en-US"/>
+        </w:rPr>
+        <w:t>(</w:t>
+      </w:r>
+      <w:proofErr w:type="spellStart"/>
+      <w:proofErr w:type="gramEnd"/>
+      <w:r>
+        <w:rPr>
+          <w:rFonts w:eastAsiaTheme="minorEastAsia"/>
+          <w:b/>
+          <w:bCs/>
+          <w:u w:val="single"/>
+          <w:lang w:val="en-US"/>
+        </w:rPr>
+        <w:t>AVLNode</w:t>
+      </w:r>
+      <w:proofErr w:type="spellEnd"/>
+      <w:r>
+        <w:rPr>
+          <w:rFonts w:eastAsiaTheme="minorEastAsia"/>
+          <w:b/>
+          <w:bCs/>
+          <w:u w:val="single"/>
+          <w:lang w:val="en-US"/>
+        </w:rPr>
+        <w:t xml:space="preserve"> p, </w:t>
+      </w:r>
+      <w:proofErr w:type="spellStart"/>
+      <w:r>
+        <w:rPr>
+          <w:rFonts w:eastAsiaTheme="minorEastAsia"/>
+          <w:b/>
+          <w:bCs/>
+          <w:u w:val="single"/>
+          <w:lang w:val="en-US"/>
+        </w:rPr>
+        <w:t>AVLNode</w:t>
+      </w:r>
+      <w:proofErr w:type="spellEnd"/>
+      <w:r>
+        <w:rPr>
+          <w:rFonts w:eastAsiaTheme="minorEastAsia"/>
+          <w:b/>
+          <w:bCs/>
+          <w:u w:val="single"/>
+          <w:lang w:val="en-US"/>
+        </w:rPr>
+        <w:t xml:space="preserve"> c)</w:t>
       </w:r>
       <w:r>
         <w:rPr>
@@ -2058,15 +2305,51 @@
           <w:lang w:val="en-US"/>
         </w:rPr>
       </w:pPr>
-      <w:r>
-        <w:rPr>
-          <w:rFonts w:eastAsiaTheme="minorEastAsia"/>
-          <w:b/>
-          <w:bCs/>
-          <w:u w:val="single"/>
-          <w:lang w:val="en-US"/>
-        </w:rPr>
-        <w:t>updateSize(AVLNode n)</w:t>
+      <w:proofErr w:type="spellStart"/>
+      <w:proofErr w:type="gramStart"/>
+      <w:r>
+        <w:rPr>
+          <w:rFonts w:eastAsiaTheme="minorEastAsia"/>
+          <w:b/>
+          <w:bCs/>
+          <w:u w:val="single"/>
+          <w:lang w:val="en-US"/>
+        </w:rPr>
+        <w:t>updateSize</w:t>
+      </w:r>
+      <w:proofErr w:type="spellEnd"/>
+      <w:r>
+        <w:rPr>
+          <w:rFonts w:eastAsiaTheme="minorEastAsia"/>
+          <w:b/>
+          <w:bCs/>
+          <w:u w:val="single"/>
+          <w:lang w:val="en-US"/>
+        </w:rPr>
+        <w:t>(</w:t>
+      </w:r>
+      <w:proofErr w:type="spellStart"/>
+      <w:proofErr w:type="gramEnd"/>
+      <w:r>
+        <w:rPr>
+          <w:rFonts w:eastAsiaTheme="minorEastAsia"/>
+          <w:b/>
+          <w:bCs/>
+          <w:u w:val="single"/>
+          <w:lang w:val="en-US"/>
+        </w:rPr>
+        <w:t>AVLNode</w:t>
+      </w:r>
+      <w:proofErr w:type="spellEnd"/>
+      <w:r>
+        <w:rPr>
+          <w:rFonts w:eastAsiaTheme="minorEastAsia"/>
+          <w:b/>
+          <w:bCs/>
+          <w:u w:val="single"/>
+          <w:lang w:val="en-US"/>
+        </w:rPr>
+        <w:t xml:space="preserve"> n)</w:t>
       </w:r>
       <w:r>
         <w:rPr>
@@ -2366,25 +2649,71 @@
           <w:lang w:val="en-US"/>
         </w:rPr>
       </w:pPr>
-      <w:r>
-        <w:rPr>
-          <w:rFonts w:eastAsiaTheme="minorEastAsia"/>
-          <w:b/>
-          <w:bCs/>
-          <w:u w:val="single"/>
-          <w:lang w:val="en-US"/>
-        </w:rPr>
-        <w:t>Promote(AVLNode n), De</w:t>
-      </w:r>
-      <w:r>
-        <w:rPr>
-          <w:rFonts w:eastAsiaTheme="minorEastAsia"/>
-          <w:b/>
-          <w:bCs/>
-          <w:u w:val="single"/>
-          <w:lang w:val="en-US"/>
-        </w:rPr>
-        <w:t>mote(AVLNode n)</w:t>
+      <w:proofErr w:type="gramStart"/>
+      <w:r>
+        <w:rPr>
+          <w:rFonts w:eastAsiaTheme="minorEastAsia"/>
+          <w:b/>
+          <w:bCs/>
+          <w:u w:val="single"/>
+          <w:lang w:val="en-US"/>
+        </w:rPr>
+        <w:t>Promote(</w:t>
+      </w:r>
+      <w:proofErr w:type="spellStart"/>
+      <w:proofErr w:type="gramEnd"/>
+      <w:r>
+        <w:rPr>
+          <w:rFonts w:eastAsiaTheme="minorEastAsia"/>
+          <w:b/>
+          <w:bCs/>
+          <w:u w:val="single"/>
+          <w:lang w:val="en-US"/>
+        </w:rPr>
+        <w:t>AVLNode</w:t>
+      </w:r>
+      <w:proofErr w:type="spellEnd"/>
+      <w:r>
+        <w:rPr>
+          <w:rFonts w:eastAsiaTheme="minorEastAsia"/>
+          <w:b/>
+          <w:bCs/>
+          <w:u w:val="single"/>
+          <w:lang w:val="en-US"/>
+        </w:rPr>
+        <w:t xml:space="preserve"> n), De</w:t>
+      </w:r>
+      <w:r>
+        <w:rPr>
+          <w:rFonts w:eastAsiaTheme="minorEastAsia"/>
+          <w:b/>
+          <w:bCs/>
+          <w:u w:val="single"/>
+          <w:lang w:val="en-US"/>
+        </w:rPr>
+        <w:t>mote(</w:t>
+      </w:r>
+      <w:proofErr w:type="spellStart"/>
+      <w:r>
+        <w:rPr>
+          <w:rFonts w:eastAsiaTheme="minorEastAsia"/>
+          <w:b/>
+          <w:bCs/>
+          <w:u w:val="single"/>
+          <w:lang w:val="en-US"/>
+        </w:rPr>
+        <w:t>AVLNode</w:t>
+      </w:r>
+      <w:proofErr w:type="spellEnd"/>
+      <w:r>
+        <w:rPr>
+          <w:rFonts w:eastAsiaTheme="minorEastAsia"/>
+          <w:b/>
+          <w:bCs/>
+          <w:u w:val="single"/>
+          <w:lang w:val="en-US"/>
+        </w:rPr>
+        <w:t xml:space="preserve"> n)</w:t>
       </w:r>
       <w:r>
         <w:rPr>
@@ -2595,15 +2924,73 @@
           <w:lang w:val="en-US"/>
         </w:rPr>
       </w:pPr>
-      <w:r>
-        <w:rPr>
-          <w:rFonts w:eastAsiaTheme="minorEastAsia"/>
-          <w:b/>
-          <w:bCs/>
-          <w:u w:val="single"/>
-          <w:lang w:val="en-US"/>
-        </w:rPr>
-        <w:t>rightRotate(AVLNode z, AVLNode n)</w:t>
+      <w:proofErr w:type="spellStart"/>
+      <w:proofErr w:type="gramStart"/>
+      <w:r>
+        <w:rPr>
+          <w:rFonts w:eastAsiaTheme="minorEastAsia"/>
+          <w:b/>
+          <w:bCs/>
+          <w:u w:val="single"/>
+          <w:lang w:val="en-US"/>
+        </w:rPr>
+        <w:t>rightRotate</w:t>
+      </w:r>
+      <w:proofErr w:type="spellEnd"/>
+      <w:r>
+        <w:rPr>
+          <w:rFonts w:eastAsiaTheme="minorEastAsia"/>
+          <w:b/>
+          <w:bCs/>
+          <w:u w:val="single"/>
+          <w:lang w:val="en-US"/>
+        </w:rPr>
+        <w:t>(</w:t>
+      </w:r>
+      <w:proofErr w:type="spellStart"/>
+      <w:proofErr w:type="gramEnd"/>
+      <w:r>
+        <w:rPr>
+          <w:rFonts w:eastAsiaTheme="minorEastAsia"/>
+          <w:b/>
+          <w:bCs/>
+          <w:u w:val="single"/>
+          <w:lang w:val="en-US"/>
+        </w:rPr>
+        <w:t>AVLNode</w:t>
+      </w:r>
+      <w:proofErr w:type="spellEnd"/>
+      <w:r>
+        <w:rPr>
+          <w:rFonts w:eastAsiaTheme="minorEastAsia"/>
+          <w:b/>
+          <w:bCs/>
+          <w:u w:val="single"/>
+          <w:lang w:val="en-US"/>
+        </w:rPr>
+        <w:t xml:space="preserve"> z, </w:t>
+      </w:r>
+      <w:proofErr w:type="spellStart"/>
+      <w:r>
+        <w:rPr>
+          <w:rFonts w:eastAsiaTheme="minorEastAsia"/>
+          <w:b/>
+          <w:bCs/>
+          <w:u w:val="single"/>
+          <w:lang w:val="en-US"/>
+        </w:rPr>
+        <w:t>AVLNode</w:t>
+      </w:r>
+      <w:proofErr w:type="spellEnd"/>
+      <w:r>
+        <w:rPr>
+          <w:rFonts w:eastAsiaTheme="minorEastAsia"/>
+          <w:b/>
+          <w:bCs/>
+          <w:u w:val="single"/>
+          <w:lang w:val="en-US"/>
+        </w:rPr>
+        <w:t xml:space="preserve"> n)</w:t>
       </w:r>
       <w:r>
         <w:rPr>
@@ -2616,15 +3003,71 @@
         </w:rPr>
         <w:t xml:space="preserve">, </w:t>
       </w:r>
-      <w:r>
-        <w:rPr>
-          <w:rFonts w:eastAsiaTheme="minorEastAsia"/>
-          <w:b/>
-          <w:bCs/>
-          <w:u w:val="single"/>
-          <w:lang w:val="en-US"/>
-        </w:rPr>
-        <w:t>leftRotate(AVLNode z, AVLNode n)</w:t>
+      <w:proofErr w:type="spellStart"/>
+      <w:r>
+        <w:rPr>
+          <w:rFonts w:eastAsiaTheme="minorEastAsia"/>
+          <w:b/>
+          <w:bCs/>
+          <w:u w:val="single"/>
+          <w:lang w:val="en-US"/>
+        </w:rPr>
+        <w:t>leftRotate</w:t>
+      </w:r>
+      <w:proofErr w:type="spellEnd"/>
+      <w:r>
+        <w:rPr>
+          <w:rFonts w:eastAsiaTheme="minorEastAsia"/>
+          <w:b/>
+          <w:bCs/>
+          <w:u w:val="single"/>
+          <w:lang w:val="en-US"/>
+        </w:rPr>
+        <w:t>(</w:t>
+      </w:r>
+      <w:proofErr w:type="spellStart"/>
+      <w:r>
+        <w:rPr>
+          <w:rFonts w:eastAsiaTheme="minorEastAsia"/>
+          <w:b/>
+          <w:bCs/>
+          <w:u w:val="single"/>
+          <w:lang w:val="en-US"/>
+        </w:rPr>
+        <w:t>AVLNode</w:t>
+      </w:r>
+      <w:proofErr w:type="spellEnd"/>
+      <w:r>
+        <w:rPr>
+          <w:rFonts w:eastAsiaTheme="minorEastAsia"/>
+          <w:b/>
+          <w:bCs/>
+          <w:u w:val="single"/>
+          <w:lang w:val="en-US"/>
+        </w:rPr>
+        <w:t xml:space="preserve"> z, </w:t>
+      </w:r>
+      <w:proofErr w:type="spellStart"/>
+      <w:r>
+        <w:rPr>
+          <w:rFonts w:eastAsiaTheme="minorEastAsia"/>
+          <w:b/>
+          <w:bCs/>
+          <w:u w:val="single"/>
+          <w:lang w:val="en-US"/>
+        </w:rPr>
+        <w:t>AVLNode</w:t>
+      </w:r>
+      <w:proofErr w:type="spellEnd"/>
+      <w:r>
+        <w:rPr>
+          <w:rFonts w:eastAsiaTheme="minorEastAsia"/>
+          <w:b/>
+          <w:bCs/>
+          <w:u w:val="single"/>
+          <w:lang w:val="en-US"/>
+        </w:rPr>
+        <w:t xml:space="preserve"> n)</w:t>
       </w:r>
       <w:r>
         <w:rPr>
@@ -2860,15 +3303,73 @@
           <w:lang w:val="en-US"/>
         </w:rPr>
       </w:pPr>
-      <w:r>
-        <w:rPr>
-          <w:rFonts w:eastAsiaTheme="minorEastAsia"/>
-          <w:b/>
-          <w:bCs/>
-          <w:u w:val="single"/>
-          <w:lang w:val="en-US"/>
-        </w:rPr>
-        <w:t>rightLeftRotate(AVLNode z, AVLNode n)</w:t>
+      <w:proofErr w:type="spellStart"/>
+      <w:proofErr w:type="gramStart"/>
+      <w:r>
+        <w:rPr>
+          <w:rFonts w:eastAsiaTheme="minorEastAsia"/>
+          <w:b/>
+          <w:bCs/>
+          <w:u w:val="single"/>
+          <w:lang w:val="en-US"/>
+        </w:rPr>
+        <w:t>rightLeftRotate</w:t>
+      </w:r>
+      <w:proofErr w:type="spellEnd"/>
+      <w:r>
+        <w:rPr>
+          <w:rFonts w:eastAsiaTheme="minorEastAsia"/>
+          <w:b/>
+          <w:bCs/>
+          <w:u w:val="single"/>
+          <w:lang w:val="en-US"/>
+        </w:rPr>
+        <w:t>(</w:t>
+      </w:r>
+      <w:proofErr w:type="spellStart"/>
+      <w:proofErr w:type="gramEnd"/>
+      <w:r>
+        <w:rPr>
+          <w:rFonts w:eastAsiaTheme="minorEastAsia"/>
+          <w:b/>
+          <w:bCs/>
+          <w:u w:val="single"/>
+          <w:lang w:val="en-US"/>
+        </w:rPr>
+        <w:t>AVLNode</w:t>
+      </w:r>
+      <w:proofErr w:type="spellEnd"/>
+      <w:r>
+        <w:rPr>
+          <w:rFonts w:eastAsiaTheme="minorEastAsia"/>
+          <w:b/>
+          <w:bCs/>
+          <w:u w:val="single"/>
+          <w:lang w:val="en-US"/>
+        </w:rPr>
+        <w:t xml:space="preserve"> z, </w:t>
+      </w:r>
+      <w:proofErr w:type="spellStart"/>
+      <w:r>
+        <w:rPr>
+          <w:rFonts w:eastAsiaTheme="minorEastAsia"/>
+          <w:b/>
+          <w:bCs/>
+          <w:u w:val="single"/>
+          <w:lang w:val="en-US"/>
+        </w:rPr>
+        <w:t>AVLNode</w:t>
+      </w:r>
+      <w:proofErr w:type="spellEnd"/>
+      <w:r>
+        <w:rPr>
+          <w:rFonts w:eastAsiaTheme="minorEastAsia"/>
+          <w:b/>
+          <w:bCs/>
+          <w:u w:val="single"/>
+          <w:lang w:val="en-US"/>
+        </w:rPr>
+        <w:t xml:space="preserve"> n)</w:t>
       </w:r>
       <w:r>
         <w:rPr>
@@ -2881,15 +3382,71 @@
         </w:rPr>
         <w:t xml:space="preserve">, </w:t>
       </w:r>
-      <w:r>
-        <w:rPr>
-          <w:rFonts w:eastAsiaTheme="minorEastAsia"/>
-          <w:b/>
-          <w:bCs/>
-          <w:u w:val="single"/>
-          <w:lang w:val="en-US"/>
-        </w:rPr>
-        <w:t>leftRightRotate(AVLNode z, AVLNode n)</w:t>
+      <w:proofErr w:type="spellStart"/>
+      <w:r>
+        <w:rPr>
+          <w:rFonts w:eastAsiaTheme="minorEastAsia"/>
+          <w:b/>
+          <w:bCs/>
+          <w:u w:val="single"/>
+          <w:lang w:val="en-US"/>
+        </w:rPr>
+        <w:t>leftRightRotate</w:t>
+      </w:r>
+      <w:proofErr w:type="spellEnd"/>
+      <w:r>
+        <w:rPr>
+          <w:rFonts w:eastAsiaTheme="minorEastAsia"/>
+          <w:b/>
+          <w:bCs/>
+          <w:u w:val="single"/>
+          <w:lang w:val="en-US"/>
+        </w:rPr>
+        <w:t>(</w:t>
+      </w:r>
+      <w:proofErr w:type="spellStart"/>
+      <w:r>
+        <w:rPr>
+          <w:rFonts w:eastAsiaTheme="minorEastAsia"/>
+          <w:b/>
+          <w:bCs/>
+          <w:u w:val="single"/>
+          <w:lang w:val="en-US"/>
+        </w:rPr>
+        <w:t>AVLNode</w:t>
+      </w:r>
+      <w:proofErr w:type="spellEnd"/>
+      <w:r>
+        <w:rPr>
+          <w:rFonts w:eastAsiaTheme="minorEastAsia"/>
+          <w:b/>
+          <w:bCs/>
+          <w:u w:val="single"/>
+          <w:lang w:val="en-US"/>
+        </w:rPr>
+        <w:t xml:space="preserve"> z, </w:t>
+      </w:r>
+      <w:proofErr w:type="spellStart"/>
+      <w:r>
+        <w:rPr>
+          <w:rFonts w:eastAsiaTheme="minorEastAsia"/>
+          <w:b/>
+          <w:bCs/>
+          <w:u w:val="single"/>
+          <w:lang w:val="en-US"/>
+        </w:rPr>
+        <w:t>AVLNode</w:t>
+      </w:r>
+      <w:proofErr w:type="spellEnd"/>
+      <w:r>
+        <w:rPr>
+          <w:rFonts w:eastAsiaTheme="minorEastAsia"/>
+          <w:b/>
+          <w:bCs/>
+          <w:u w:val="single"/>
+          <w:lang w:val="en-US"/>
+        </w:rPr>
+        <w:t xml:space="preserve"> n)</w:t>
       </w:r>
       <w:r>
         <w:rPr>
@@ -3040,6 +3597,8 @@
           <w:lang w:val="en-US"/>
         </w:rPr>
       </w:pPr>
+      <w:proofErr w:type="spellStart"/>
+      <w:proofErr w:type="gramStart"/>
       <w:r>
         <w:rPr>
           <w:rFonts w:eastAsiaTheme="minorEastAsia"/>
@@ -3070,15 +3629,39 @@
         </w:rPr>
         <w:t>nsert</w:t>
       </w:r>
-      <w:r>
-        <w:rPr>
-          <w:rFonts w:eastAsiaTheme="minorEastAsia"/>
-          <w:b/>
-          <w:bCs/>
-          <w:u w:val="single"/>
-          <w:lang w:val="en-US"/>
-        </w:rPr>
-        <w:t>(AVLNode n)</w:t>
+      <w:proofErr w:type="spellEnd"/>
+      <w:r>
+        <w:rPr>
+          <w:rFonts w:eastAsiaTheme="minorEastAsia"/>
+          <w:b/>
+          <w:bCs/>
+          <w:u w:val="single"/>
+          <w:lang w:val="en-US"/>
+        </w:rPr>
+        <w:t>(</w:t>
+      </w:r>
+      <w:proofErr w:type="spellStart"/>
+      <w:proofErr w:type="gramEnd"/>
+      <w:r>
+        <w:rPr>
+          <w:rFonts w:eastAsiaTheme="minorEastAsia"/>
+          <w:b/>
+          <w:bCs/>
+          <w:u w:val="single"/>
+          <w:lang w:val="en-US"/>
+        </w:rPr>
+        <w:t>AVLNode</w:t>
+      </w:r>
+      <w:proofErr w:type="spellEnd"/>
+      <w:r>
+        <w:rPr>
+          <w:rFonts w:eastAsiaTheme="minorEastAsia"/>
+          <w:b/>
+          <w:bCs/>
+          <w:u w:val="single"/>
+          <w:lang w:val="en-US"/>
+        </w:rPr>
+        <w:t xml:space="preserve"> n)</w:t>
       </w:r>
       <w:r>
         <w:rPr>
@@ -3342,6 +3925,7 @@
         </w:rPr>
         <w:t>, ישנה אפשרות שבעיית האיזון "עלתה למעלה" רמה אחת בעץ ולכן התבצעה קריאה נוספת ל-</w:t>
       </w:r>
+      <w:proofErr w:type="spellStart"/>
       <w:r>
         <w:rPr>
           <w:rFonts w:eastAsiaTheme="minorEastAsia"/>
@@ -3363,6 +3947,7 @@
         </w:rPr>
         <w:t>nsert</w:t>
       </w:r>
+      <w:proofErr w:type="spellEnd"/>
       <w:r>
         <w:rPr>
           <w:rFonts w:eastAsiaTheme="minorEastAsia" w:hint="cs"/>
@@ -3490,15 +4075,27 @@
           <w:lang w:val="en-US"/>
         </w:rPr>
       </w:pPr>
-      <w:r>
-        <w:rPr>
-          <w:rFonts w:eastAsiaTheme="minorEastAsia"/>
-          <w:b/>
-          <w:bCs/>
-          <w:u w:val="single"/>
-          <w:lang w:val="en-US"/>
-        </w:rPr>
-        <w:t>Insert(int k, String s)</w:t>
+      <w:proofErr w:type="gramStart"/>
+      <w:r>
+        <w:rPr>
+          <w:rFonts w:eastAsiaTheme="minorEastAsia"/>
+          <w:b/>
+          <w:bCs/>
+          <w:u w:val="single"/>
+          <w:lang w:val="en-US"/>
+        </w:rPr>
+        <w:t>Insert(</w:t>
+      </w:r>
+      <w:proofErr w:type="gramEnd"/>
+      <w:r>
+        <w:rPr>
+          <w:rFonts w:eastAsiaTheme="minorEastAsia"/>
+          <w:b/>
+          <w:bCs/>
+          <w:u w:val="single"/>
+          <w:lang w:val="en-US"/>
+        </w:rPr>
+        <w:t>int k, String s)</w:t>
       </w:r>
     </w:p>
     <w:p>
@@ -3534,6 +4131,7 @@
         </w:rPr>
         <w:t xml:space="preserve">היא מכניסה את הצומת לעץ לפי חוקי עץ חיפוש בינארי (באמצעות מתודת העזר </w:t>
       </w:r>
+      <w:proofErr w:type="spellStart"/>
       <w:r>
         <w:rPr>
           <w:rFonts w:eastAsiaTheme="minorEastAsia"/>
@@ -3541,6 +4139,7 @@
         </w:rPr>
         <w:t>insertBST</w:t>
       </w:r>
+      <w:proofErr w:type="spellEnd"/>
       <w:r>
         <w:rPr>
           <w:rFonts w:eastAsiaTheme="minorEastAsia" w:hint="cs"/>
@@ -3595,6 +4194,7 @@
         </w:rPr>
         <w:t xml:space="preserve"> של הצמתים הרלוונטיים (באמצעות מתודת העזר </w:t>
       </w:r>
+      <w:proofErr w:type="spellStart"/>
       <w:r>
         <w:rPr>
           <w:rFonts w:eastAsiaTheme="minorEastAsia"/>
@@ -3602,6 +4202,7 @@
         </w:rPr>
         <w:t>updateSize</w:t>
       </w:r>
+      <w:proofErr w:type="spellEnd"/>
       <w:r>
         <w:rPr>
           <w:rFonts w:eastAsiaTheme="minorEastAsia" w:hint="cs"/>
@@ -3618,6 +4219,7 @@
         </w:rPr>
         <w:t xml:space="preserve">מאזנת מחדש את העץ (באמצעות מתודת העזר </w:t>
       </w:r>
+      <w:proofErr w:type="spellStart"/>
       <w:r>
         <w:rPr>
           <w:rFonts w:eastAsiaTheme="minorEastAsia"/>
@@ -3632,6 +4234,7 @@
         </w:rPr>
         <w:t>Insert</w:t>
       </w:r>
+      <w:proofErr w:type="spellEnd"/>
       <w:r>
         <w:rPr>
           <w:rFonts w:eastAsiaTheme="minorEastAsia" w:hint="cs"/>
@@ -3873,6 +4476,7 @@
           <w:lang w:val="en-US"/>
         </w:rPr>
       </w:pPr>
+      <w:proofErr w:type="gramStart"/>
       <w:r>
         <w:rPr>
           <w:rFonts w:eastAsiaTheme="minorEastAsia"/>
@@ -3882,7 +4486,32 @@
           <w:u w:val="single"/>
           <w:lang w:val="en-US"/>
         </w:rPr>
-        <w:t>Successor(AVLNode n)</w:t>
+        <w:t>Successor(</w:t>
+      </w:r>
+      <w:proofErr w:type="spellStart"/>
+      <w:proofErr w:type="gramEnd"/>
+      <w:r>
+        <w:rPr>
+          <w:rFonts w:eastAsiaTheme="minorEastAsia"/>
+          <w:b/>
+          <w:bCs/>
+          <w:iCs/>
+          <w:u w:val="single"/>
+          <w:lang w:val="en-US"/>
+        </w:rPr>
+        <w:t>AVLNode</w:t>
+      </w:r>
+      <w:proofErr w:type="spellEnd"/>
+      <w:r>
+        <w:rPr>
+          <w:rFonts w:eastAsiaTheme="minorEastAsia"/>
+          <w:b/>
+          <w:bCs/>
+          <w:iCs/>
+          <w:u w:val="single"/>
+          <w:lang w:val="en-US"/>
+        </w:rPr>
+        <w:t xml:space="preserve"> n)</w:t>
       </w:r>
       <w:r>
         <w:rPr>
@@ -4170,6 +4799,8 @@
           <w:lang w:val="en-US"/>
         </w:rPr>
       </w:pPr>
+      <w:proofErr w:type="spellStart"/>
+      <w:proofErr w:type="gramStart"/>
       <w:r>
         <w:rPr>
           <w:rFonts w:eastAsiaTheme="minorEastAsia"/>
@@ -4188,7 +4819,41 @@
           <w:u w:val="single"/>
           <w:lang w:val="en-US"/>
         </w:rPr>
-        <w:t>BST(IAVLNode)</w:t>
+        <w:t>BST</w:t>
+      </w:r>
+      <w:proofErr w:type="spellEnd"/>
+      <w:r>
+        <w:rPr>
+          <w:rFonts w:eastAsiaTheme="minorEastAsia"/>
+          <w:b/>
+          <w:bCs/>
+          <w:u w:val="single"/>
+          <w:lang w:val="en-US"/>
+        </w:rPr>
+        <w:t>(</w:t>
+      </w:r>
+      <w:proofErr w:type="spellStart"/>
+      <w:proofErr w:type="gramEnd"/>
+      <w:r>
+        <w:rPr>
+          <w:rFonts w:eastAsiaTheme="minorEastAsia"/>
+          <w:b/>
+          <w:bCs/>
+          <w:u w:val="single"/>
+          <w:lang w:val="en-US"/>
+        </w:rPr>
+        <w:t>IAVLNode</w:t>
+      </w:r>
+      <w:proofErr w:type="spellEnd"/>
+      <w:r>
+        <w:rPr>
+          <w:rFonts w:eastAsiaTheme="minorEastAsia"/>
+          <w:b/>
+          <w:bCs/>
+          <w:u w:val="single"/>
+          <w:lang w:val="en-US"/>
+        </w:rPr>
+        <w:t>)</w:t>
       </w:r>
       <w:r>
         <w:rPr>
@@ -4510,15 +5175,51 @@
           <w:lang w:val="en-US"/>
         </w:rPr>
       </w:pPr>
-      <w:r>
-        <w:rPr>
-          <w:rFonts w:eastAsiaTheme="minorEastAsia"/>
-          <w:b/>
-          <w:bCs/>
-          <w:u w:val="single"/>
-          <w:lang w:val="en-US"/>
-        </w:rPr>
-        <w:t>RebalanceDelete(AVLNode n)</w:t>
+      <w:proofErr w:type="spellStart"/>
+      <w:proofErr w:type="gramStart"/>
+      <w:r>
+        <w:rPr>
+          <w:rFonts w:eastAsiaTheme="minorEastAsia"/>
+          <w:b/>
+          <w:bCs/>
+          <w:u w:val="single"/>
+          <w:lang w:val="en-US"/>
+        </w:rPr>
+        <w:t>RebalanceDelete</w:t>
+      </w:r>
+      <w:proofErr w:type="spellEnd"/>
+      <w:r>
+        <w:rPr>
+          <w:rFonts w:eastAsiaTheme="minorEastAsia"/>
+          <w:b/>
+          <w:bCs/>
+          <w:u w:val="single"/>
+          <w:lang w:val="en-US"/>
+        </w:rPr>
+        <w:t>(</w:t>
+      </w:r>
+      <w:proofErr w:type="spellStart"/>
+      <w:proofErr w:type="gramEnd"/>
+      <w:r>
+        <w:rPr>
+          <w:rFonts w:eastAsiaTheme="minorEastAsia"/>
+          <w:b/>
+          <w:bCs/>
+          <w:u w:val="single"/>
+          <w:lang w:val="en-US"/>
+        </w:rPr>
+        <w:t>AVLNode</w:t>
+      </w:r>
+      <w:proofErr w:type="spellEnd"/>
+      <w:r>
+        <w:rPr>
+          <w:rFonts w:eastAsiaTheme="minorEastAsia"/>
+          <w:b/>
+          <w:bCs/>
+          <w:u w:val="single"/>
+          <w:lang w:val="en-US"/>
+        </w:rPr>
+        <w:t xml:space="preserve"> n)</w:t>
       </w:r>
       <w:r>
         <w:rPr>
@@ -4727,6 +5428,7 @@
         </w:rPr>
         <w:t>. אם בעיית האיזון "עלתה למעלה" רמה אחת בעץ והתבצעה קריאה נוספת ל-</w:t>
       </w:r>
+      <w:proofErr w:type="spellStart"/>
       <w:r>
         <w:rPr>
           <w:rFonts w:eastAsiaTheme="minorEastAsia"/>
@@ -4748,6 +5450,7 @@
         </w:rPr>
         <w:t>elete</w:t>
       </w:r>
+      <w:proofErr w:type="spellEnd"/>
       <w:r>
         <w:rPr>
           <w:rFonts w:eastAsiaTheme="minorEastAsia" w:hint="cs"/>
@@ -4855,15 +5558,27 @@
           <w:lang w:val="en-US"/>
         </w:rPr>
       </w:pPr>
-      <w:r>
-        <w:rPr>
-          <w:rFonts w:eastAsiaTheme="minorEastAsia"/>
-          <w:b/>
-          <w:bCs/>
-          <w:u w:val="single"/>
-          <w:lang w:val="en-US"/>
-        </w:rPr>
-        <w:t>Delete(int k)</w:t>
+      <w:proofErr w:type="gramStart"/>
+      <w:r>
+        <w:rPr>
+          <w:rFonts w:eastAsiaTheme="minorEastAsia"/>
+          <w:b/>
+          <w:bCs/>
+          <w:u w:val="single"/>
+          <w:lang w:val="en-US"/>
+        </w:rPr>
+        <w:t>Delete(</w:t>
+      </w:r>
+      <w:proofErr w:type="gramEnd"/>
+      <w:r>
+        <w:rPr>
+          <w:rFonts w:eastAsiaTheme="minorEastAsia"/>
+          <w:b/>
+          <w:bCs/>
+          <w:u w:val="single"/>
+          <w:lang w:val="en-US"/>
+        </w:rPr>
+        <w:t>int k)</w:t>
       </w:r>
     </w:p>
     <w:p>
@@ -4883,6 +5598,7 @@
         </w:rPr>
         <w:t xml:space="preserve">המתודה מקבלת מפתח למחיקה ומוצאת באמצעות </w:t>
       </w:r>
+      <w:proofErr w:type="spellStart"/>
       <w:r>
         <w:rPr>
           <w:rFonts w:eastAsiaTheme="minorEastAsia"/>
@@ -4890,6 +5606,7 @@
         </w:rPr>
         <w:t>treePosition</w:t>
       </w:r>
+      <w:proofErr w:type="spellEnd"/>
       <w:r>
         <w:rPr>
           <w:rFonts w:eastAsiaTheme="minorEastAsia" w:hint="cs"/>
@@ -4913,6 +5630,7 @@
         </w:rPr>
         <w:t xml:space="preserve">. אחרת, מוחקת את הצומת מהעץ לפי חוקי עץ חיפוש בינארי (באמצעות מתודת העזר </w:t>
       </w:r>
+      <w:proofErr w:type="spellStart"/>
       <w:r>
         <w:rPr>
           <w:rFonts w:eastAsiaTheme="minorEastAsia"/>
@@ -4920,6 +5638,7 @@
         </w:rPr>
         <w:t>deleteBST</w:t>
       </w:r>
+      <w:proofErr w:type="spellEnd"/>
       <w:r>
         <w:rPr>
           <w:rFonts w:eastAsiaTheme="minorEastAsia" w:hint="cs"/>
@@ -4944,6 +5663,7 @@
         </w:rPr>
         <w:t xml:space="preserve">מתודת העזר </w:t>
       </w:r>
+      <w:proofErr w:type="spellStart"/>
       <w:r>
         <w:rPr>
           <w:rFonts w:eastAsiaTheme="minorEastAsia"/>
@@ -4965,6 +5685,7 @@
         </w:rPr>
         <w:t>elete</w:t>
       </w:r>
+      <w:proofErr w:type="spellEnd"/>
       <w:r>
         <w:rPr>
           <w:rFonts w:eastAsiaTheme="minorEastAsia" w:hint="cs"/>
@@ -5004,6 +5725,7 @@
         </w:rPr>
         <w:t xml:space="preserve"> של הצמתים הרלוונטיים (באמצעות מתודת העזר </w:t>
       </w:r>
+      <w:proofErr w:type="spellStart"/>
       <w:r>
         <w:rPr>
           <w:rFonts w:eastAsiaTheme="minorEastAsia"/>
@@ -5011,6 +5733,7 @@
         </w:rPr>
         <w:t>updateSize</w:t>
       </w:r>
+      <w:proofErr w:type="spellEnd"/>
       <w:r>
         <w:rPr>
           <w:rFonts w:eastAsiaTheme="minorEastAsia" w:hint="cs"/>
@@ -5045,6 +5768,7 @@
         </w:rPr>
         <w:t>נציין שאם הצומת למחיקה היא שורש העץ, המתודה מוחקת את השורש מהעץ כרגיל אך שולחת ל-</w:t>
       </w:r>
+      <w:proofErr w:type="spellStart"/>
       <w:r>
         <w:rPr>
           <w:rFonts w:eastAsiaTheme="minorEastAsia"/>
@@ -5052,6 +5776,7 @@
         </w:rPr>
         <w:t>rebalanceDelete</w:t>
       </w:r>
+      <w:proofErr w:type="spellEnd"/>
       <w:r>
         <w:rPr>
           <w:rFonts w:eastAsiaTheme="minorEastAsia" w:hint="cs"/>
@@ -5314,15 +6039,27 @@
           <w:lang w:val="en-US"/>
         </w:rPr>
       </w:pPr>
-      <w:r>
-        <w:rPr>
-          <w:rFonts w:eastAsiaTheme="minorEastAsia"/>
-          <w:b/>
-          <w:bCs/>
-          <w:u w:val="single"/>
-          <w:lang w:val="en-US"/>
-        </w:rPr>
-        <w:t>Min()</w:t>
+      <w:proofErr w:type="gramStart"/>
+      <w:r>
+        <w:rPr>
+          <w:rFonts w:eastAsiaTheme="minorEastAsia"/>
+          <w:b/>
+          <w:bCs/>
+          <w:u w:val="single"/>
+          <w:lang w:val="en-US"/>
+        </w:rPr>
+        <w:t>Min(</w:t>
+      </w:r>
+      <w:proofErr w:type="gramEnd"/>
+      <w:r>
+        <w:rPr>
+          <w:rFonts w:eastAsiaTheme="minorEastAsia"/>
+          <w:b/>
+          <w:bCs/>
+          <w:u w:val="single"/>
+          <w:lang w:val="en-US"/>
+        </w:rPr>
+        <w:t>)</w:t>
       </w:r>
     </w:p>
     <w:p>
@@ -5710,15 +6447,27 @@
           <w:lang w:val="en-US"/>
         </w:rPr>
       </w:pPr>
-      <w:r>
-        <w:rPr>
-          <w:rFonts w:eastAsiaTheme="minorEastAsia"/>
-          <w:b/>
-          <w:bCs/>
-          <w:u w:val="single"/>
-          <w:lang w:val="en-US"/>
-        </w:rPr>
-        <w:t>Max()</w:t>
+      <w:proofErr w:type="gramStart"/>
+      <w:r>
+        <w:rPr>
+          <w:rFonts w:eastAsiaTheme="minorEastAsia"/>
+          <w:b/>
+          <w:bCs/>
+          <w:u w:val="single"/>
+          <w:lang w:val="en-US"/>
+        </w:rPr>
+        <w:t>Max(</w:t>
+      </w:r>
+      <w:proofErr w:type="gramEnd"/>
+      <w:r>
+        <w:rPr>
+          <w:rFonts w:eastAsiaTheme="minorEastAsia"/>
+          <w:b/>
+          <w:bCs/>
+          <w:u w:val="single"/>
+          <w:lang w:val="en-US"/>
+        </w:rPr>
+        <w:t>)</w:t>
       </w:r>
     </w:p>
     <w:p>
@@ -6074,15 +6823,39 @@
           <w:lang w:val="en-US"/>
         </w:rPr>
       </w:pPr>
-      <w:r>
-        <w:rPr>
-          <w:rFonts w:eastAsiaTheme="minorEastAsia"/>
-          <w:b/>
-          <w:bCs/>
-          <w:u w:val="single"/>
-          <w:lang w:val="en-US"/>
-        </w:rPr>
-        <w:t>nodesToArray()</w:t>
+      <w:proofErr w:type="spellStart"/>
+      <w:proofErr w:type="gramStart"/>
+      <w:r>
+        <w:rPr>
+          <w:rFonts w:eastAsiaTheme="minorEastAsia"/>
+          <w:b/>
+          <w:bCs/>
+          <w:u w:val="single"/>
+          <w:lang w:val="en-US"/>
+        </w:rPr>
+        <w:t>nodesToArray</w:t>
+      </w:r>
+      <w:proofErr w:type="spellEnd"/>
+      <w:r>
+        <w:rPr>
+          <w:rFonts w:eastAsiaTheme="minorEastAsia"/>
+          <w:b/>
+          <w:bCs/>
+          <w:u w:val="single"/>
+          <w:lang w:val="en-US"/>
+        </w:rPr>
+        <w:t>(</w:t>
+      </w:r>
+      <w:proofErr w:type="gramEnd"/>
+      <w:r>
+        <w:rPr>
+          <w:rFonts w:eastAsiaTheme="minorEastAsia"/>
+          <w:b/>
+          <w:bCs/>
+          <w:u w:val="single"/>
+          <w:lang w:val="en-US"/>
+        </w:rPr>
+        <w:t>)</w:t>
       </w:r>
       <w:r>
         <w:rPr>
@@ -6296,15 +7069,39 @@
           <w:lang w:val="en-US"/>
         </w:rPr>
       </w:pPr>
-      <w:r>
-        <w:rPr>
-          <w:rFonts w:eastAsiaTheme="minorEastAsia"/>
-          <w:b/>
-          <w:bCs/>
-          <w:u w:val="single"/>
-          <w:lang w:val="en-US"/>
-        </w:rPr>
-        <w:t>KeysToArray()</w:t>
+      <w:proofErr w:type="spellStart"/>
+      <w:proofErr w:type="gramStart"/>
+      <w:r>
+        <w:rPr>
+          <w:rFonts w:eastAsiaTheme="minorEastAsia"/>
+          <w:b/>
+          <w:bCs/>
+          <w:u w:val="single"/>
+          <w:lang w:val="en-US"/>
+        </w:rPr>
+        <w:t>KeysToArray</w:t>
+      </w:r>
+      <w:proofErr w:type="spellEnd"/>
+      <w:r>
+        <w:rPr>
+          <w:rFonts w:eastAsiaTheme="minorEastAsia"/>
+          <w:b/>
+          <w:bCs/>
+          <w:u w:val="single"/>
+          <w:lang w:val="en-US"/>
+        </w:rPr>
+        <w:t>(</w:t>
+      </w:r>
+      <w:proofErr w:type="gramEnd"/>
+      <w:r>
+        <w:rPr>
+          <w:rFonts w:eastAsiaTheme="minorEastAsia"/>
+          <w:b/>
+          <w:bCs/>
+          <w:u w:val="single"/>
+          <w:lang w:val="en-US"/>
+        </w:rPr>
+        <w:t>)</w:t>
       </w:r>
     </w:p>
     <w:p>
@@ -6358,12 +7155,21 @@
         </w:rPr>
         <w:t xml:space="preserve">המתודה משתמשת במתודת העזר </w:t>
       </w:r>
-      <w:r>
-        <w:rPr>
-          <w:rFonts w:eastAsiaTheme="minorEastAsia"/>
-          <w:lang w:val="en-US"/>
-        </w:rPr>
-        <w:t>nodesToArray()</w:t>
+      <w:proofErr w:type="spellStart"/>
+      <w:r>
+        <w:rPr>
+          <w:rFonts w:eastAsiaTheme="minorEastAsia"/>
+          <w:lang w:val="en-US"/>
+        </w:rPr>
+        <w:t>nodesToArray</w:t>
+      </w:r>
+      <w:proofErr w:type="spellEnd"/>
+      <w:r>
+        <w:rPr>
+          <w:rFonts w:eastAsiaTheme="minorEastAsia"/>
+          <w:lang w:val="en-US"/>
+        </w:rPr>
+        <w:t>()</w:t>
       </w:r>
       <w:r>
         <w:rPr>
@@ -6489,15 +7295,39 @@
           <w:lang w:val="en-US"/>
         </w:rPr>
       </w:pPr>
-      <w:r>
-        <w:rPr>
-          <w:rFonts w:eastAsiaTheme="minorEastAsia"/>
-          <w:b/>
-          <w:bCs/>
-          <w:u w:val="single"/>
-          <w:lang w:val="en-US"/>
-        </w:rPr>
-        <w:t>infoToArray()</w:t>
+      <w:proofErr w:type="spellStart"/>
+      <w:proofErr w:type="gramStart"/>
+      <w:r>
+        <w:rPr>
+          <w:rFonts w:eastAsiaTheme="minorEastAsia"/>
+          <w:b/>
+          <w:bCs/>
+          <w:u w:val="single"/>
+          <w:lang w:val="en-US"/>
+        </w:rPr>
+        <w:t>infoToArray</w:t>
+      </w:r>
+      <w:proofErr w:type="spellEnd"/>
+      <w:r>
+        <w:rPr>
+          <w:rFonts w:eastAsiaTheme="minorEastAsia"/>
+          <w:b/>
+          <w:bCs/>
+          <w:u w:val="single"/>
+          <w:lang w:val="en-US"/>
+        </w:rPr>
+        <w:t>(</w:t>
+      </w:r>
+      <w:proofErr w:type="gramEnd"/>
+      <w:r>
+        <w:rPr>
+          <w:rFonts w:eastAsiaTheme="minorEastAsia"/>
+          <w:b/>
+          <w:bCs/>
+          <w:u w:val="single"/>
+          <w:lang w:val="en-US"/>
+        </w:rPr>
+        <w:t>)</w:t>
       </w:r>
     </w:p>
     <w:p>
@@ -6575,12 +7405,21 @@
         </w:rPr>
         <w:t xml:space="preserve">המתודה משתמשת במתודת העזר </w:t>
       </w:r>
-      <w:r>
-        <w:rPr>
-          <w:rFonts w:eastAsiaTheme="minorEastAsia"/>
-          <w:lang w:val="en-US"/>
-        </w:rPr>
-        <w:t>nodesToArray()</w:t>
+      <w:proofErr w:type="spellStart"/>
+      <w:r>
+        <w:rPr>
+          <w:rFonts w:eastAsiaTheme="minorEastAsia"/>
+          <w:lang w:val="en-US"/>
+        </w:rPr>
+        <w:t>nodesToArray</w:t>
+      </w:r>
+      <w:proofErr w:type="spellEnd"/>
+      <w:r>
+        <w:rPr>
+          <w:rFonts w:eastAsiaTheme="minorEastAsia"/>
+          <w:lang w:val="en-US"/>
+        </w:rPr>
+        <w:t>()</w:t>
       </w:r>
       <w:r>
         <w:rPr>
@@ -6728,15 +7567,27 @@
           <w:lang w:val="en-US"/>
         </w:rPr>
       </w:pPr>
-      <w:r>
-        <w:rPr>
-          <w:rFonts w:eastAsiaTheme="minorEastAsia"/>
-          <w:b/>
-          <w:bCs/>
-          <w:u w:val="single"/>
-          <w:lang w:val="en-US"/>
-        </w:rPr>
-        <w:t>Size()</w:t>
+      <w:proofErr w:type="gramStart"/>
+      <w:r>
+        <w:rPr>
+          <w:rFonts w:eastAsiaTheme="minorEastAsia"/>
+          <w:b/>
+          <w:bCs/>
+          <w:u w:val="single"/>
+          <w:lang w:val="en-US"/>
+        </w:rPr>
+        <w:t>Size(</w:t>
+      </w:r>
+      <w:proofErr w:type="gramEnd"/>
+      <w:r>
+        <w:rPr>
+          <w:rFonts w:eastAsiaTheme="minorEastAsia"/>
+          <w:b/>
+          <w:bCs/>
+          <w:u w:val="single"/>
+          <w:lang w:val="en-US"/>
+        </w:rPr>
+        <w:t>)</w:t>
       </w:r>
     </w:p>
     <w:p>
@@ -6826,206 +7677,337 @@
           <w:lang w:val="en-US"/>
         </w:rPr>
       </w:pPr>
-      <w:r>
-        <w:rPr>
-          <w:rFonts w:eastAsiaTheme="minorEastAsia"/>
-          <w:b/>
-          <w:bCs/>
-          <w:u w:val="single"/>
-          <w:lang w:val="en-US"/>
-        </w:rPr>
-        <w:t>Split(int x)</w:t>
-      </w:r>
-    </w:p>
-    <w:p>
-      <w:pPr>
-        <w:pStyle w:val="ListParagraph"/>
-        <w:numPr>
-          <w:ilvl w:val="0"/>
-          <w:numId w:val="1"/>
-        </w:numPr>
-        <w:bidi/>
-        <w:rPr>
-          <w:rFonts w:eastAsiaTheme="minorEastAsia"/>
-          <w:highlight w:val="yellow"/>
-          <w:lang w:val="en-US"/>
-        </w:rPr>
-      </w:pPr>
-      <w:r>
-        <w:rPr>
-          <w:rFonts w:eastAsiaTheme="minorEastAsia" w:hint="cs"/>
-          <w:highlight w:val="yellow"/>
-          <w:rtl/>
-          <w:lang w:val="en-US"/>
-        </w:rPr>
-        <w:t>לקרוא את הפוסט בפורום בכותרת "</w:t>
-      </w:r>
-      <w:r>
-        <w:rPr>
-          <w:highlight w:val="yellow"/>
-          <w:rtl/>
+      <w:proofErr w:type="gramStart"/>
+      <w:r>
+        <w:rPr>
+          <w:rFonts w:eastAsiaTheme="minorEastAsia"/>
+          <w:b/>
+          <w:bCs/>
+          <w:u w:val="single"/>
+          <w:lang w:val="en-US"/>
+        </w:rPr>
+        <w:t>Split(</w:t>
+      </w:r>
+      <w:proofErr w:type="gramEnd"/>
+      <w:r>
+        <w:rPr>
+          <w:rFonts w:eastAsiaTheme="minorEastAsia"/>
+          <w:b/>
+          <w:bCs/>
+          <w:u w:val="single"/>
+          <w:lang w:val="en-US"/>
+        </w:rPr>
+        <w:t>int x)</w:t>
+      </w:r>
+    </w:p>
+    <w:p>
+      <w:pPr>
+        <w:bidi/>
+        <w:rPr>
+          <w:rFonts w:eastAsiaTheme="minorEastAsia"/>
+          <w:rtl/>
+          <w:lang w:val="en-US"/>
+        </w:rPr>
+      </w:pPr>
+      <w:r>
+        <w:rPr>
+          <w:rFonts w:eastAsiaTheme="minorEastAsia" w:hint="cs"/>
+          <w:rtl/>
+          <w:lang w:val="en-US"/>
+        </w:rPr>
+        <w:t>המתודה</w:t>
+      </w:r>
+      <w:r>
+        <w:rPr>
+          <w:rFonts w:eastAsiaTheme="minorEastAsia" w:hint="cs"/>
+          <w:rtl/>
+          <w:lang w:val="en-US"/>
+        </w:rPr>
+        <w:t xml:space="preserve"> מקבלת </w:t>
+      </w:r>
+      <w:r>
+        <w:rPr>
+          <w:rFonts w:eastAsiaTheme="minorEastAsia" w:hint="cs"/>
+          <w:rtl/>
+          <w:lang w:val="en-US"/>
+        </w:rPr>
+        <w:t>מספר המייצג מפ</w:t>
+      </w:r>
+      <w:r>
+        <w:rPr>
+          <w:rFonts w:eastAsiaTheme="minorEastAsia" w:hint="cs"/>
+          <w:rtl/>
+          <w:lang w:val="en-US"/>
+        </w:rPr>
+        <w:t>תח</w:t>
+      </w:r>
+      <w:r>
+        <w:rPr>
+          <w:rFonts w:eastAsiaTheme="minorEastAsia" w:hint="cs"/>
+          <w:rtl/>
+          <w:lang w:val="en-US"/>
+        </w:rPr>
+        <w:t>, ובהתאם לאלגוריתם שהצגנו בכיתה מ</w:t>
+      </w:r>
+      <w:r>
+        <w:rPr>
+          <w:rFonts w:eastAsiaTheme="minorEastAsia" w:hint="cs"/>
+          <w:rtl/>
+          <w:lang w:val="en-US"/>
+        </w:rPr>
+        <w:t xml:space="preserve">פצלת את </w:t>
+      </w:r>
+      <w:r>
+        <w:rPr>
+          <w:rFonts w:eastAsiaTheme="minorEastAsia" w:hint="cs"/>
+          <w:rtl/>
+          <w:lang w:val="en-US"/>
+        </w:rPr>
+        <w:t>העץ הנוכחי ל</w:t>
+      </w:r>
+      <w:r>
+        <w:rPr>
+          <w:rFonts w:eastAsiaTheme="minorEastAsia" w:hint="cs"/>
+          <w:rtl/>
+          <w:lang w:val="en-US"/>
+        </w:rPr>
+        <w:t xml:space="preserve">שני עצי </w:t>
+      </w:r>
+      <w:r>
+        <w:rPr>
+          <w:rFonts w:eastAsiaTheme="minorEastAsia"/>
+          <w:lang w:val="en-US"/>
+        </w:rPr>
+        <w:t>AVL</w:t>
+      </w:r>
+      <w:r>
+        <w:rPr>
+          <w:rFonts w:eastAsiaTheme="minorEastAsia" w:hint="cs"/>
+          <w:rtl/>
+          <w:lang w:val="en-US"/>
+        </w:rPr>
+        <w:t xml:space="preserve">, כך שבעץ אחד נמצאים כל הצמתים בעלי המפתחות הקטנים מהמפתח ובעץ השני נמצאים כל הצמתים </w:t>
+      </w:r>
+      <w:r>
+        <w:rPr>
+          <w:rFonts w:eastAsiaTheme="minorEastAsia" w:hint="cs"/>
+          <w:rtl/>
+          <w:lang w:val="en-US"/>
+        </w:rPr>
+        <w:t xml:space="preserve">בעלי המפתחות הגדולים מהמפתח. </w:t>
+      </w:r>
+      <w:r>
+        <w:rPr>
+          <w:rFonts w:eastAsiaTheme="minorEastAsia" w:hint="cs"/>
+          <w:rtl/>
+          <w:lang w:val="en-US"/>
+        </w:rPr>
+        <w:t>המתודה מחזירה את שני העצים בתוך מערך עצים.</w:t>
+      </w:r>
+    </w:p>
+    <w:p>
+      <w:pPr>
+        <w:bidi/>
+        <w:rPr>
+          <w:rFonts w:eastAsiaTheme="minorEastAsia"/>
+          <w:rtl/>
+          <w:lang w:val="en-US"/>
+        </w:rPr>
+      </w:pPr>
+      <w:r>
+        <w:rPr>
+          <w:rFonts w:eastAsiaTheme="minorEastAsia" w:hint="cs"/>
+          <w:rtl/>
+          <w:lang w:val="en-US"/>
+        </w:rPr>
+        <w:t xml:space="preserve">ראשית המתודה מאתחלת שלושה עצי </w:t>
+      </w:r>
+      <w:r>
+        <w:rPr>
+          <w:rFonts w:eastAsiaTheme="minorEastAsia"/>
+          <w:lang w:val="en-US"/>
+        </w:rPr>
+        <w:t>AVL</w:t>
+      </w:r>
+      <w:r>
+        <w:rPr>
+          <w:rFonts w:eastAsiaTheme="minorEastAsia" w:hint="cs"/>
+          <w:rtl/>
+          <w:lang w:val="en-US"/>
         </w:rPr>
         <w:t xml:space="preserve"> </w:t>
       </w:r>
       <w:r>
         <w:rPr>
-          <w:rFonts w:eastAsiaTheme="minorEastAsia" w:cs="Arial"/>
-          <w:highlight w:val="yellow"/>
-          <w:rtl/>
-          <w:lang w:val="en-US"/>
-        </w:rPr>
-        <w:t xml:space="preserve">שינוי חתימת המחלקה </w:t>
-      </w:r>
-      <w:r>
-        <w:rPr>
-          <w:rFonts w:eastAsiaTheme="minorEastAsia"/>
-          <w:highlight w:val="yellow"/>
-          <w:lang w:val="en-US"/>
-        </w:rPr>
-        <w:t>AVLNode</w:t>
-      </w:r>
-      <w:r>
-        <w:rPr>
-          <w:rFonts w:eastAsiaTheme="minorEastAsia" w:hint="cs"/>
-          <w:highlight w:val="yellow"/>
-          <w:rtl/>
-          <w:lang w:val="en-US"/>
-        </w:rPr>
-        <w:t>"</w:t>
-      </w:r>
-      <w:r>
-        <w:rPr>
-          <w:rFonts w:eastAsiaTheme="minorEastAsia" w:hint="cs"/>
-          <w:highlight w:val="yellow"/>
-          <w:rtl/>
-          <w:lang w:val="en-US"/>
-        </w:rPr>
-        <w:t xml:space="preserve"> ואת "פונקציית </w:t>
-      </w:r>
-      <w:r>
-        <w:rPr>
-          <w:rFonts w:eastAsiaTheme="minorEastAsia"/>
-          <w:highlight w:val="yellow"/>
-          <w:lang w:val="en-US"/>
-        </w:rPr>
-        <w:t>split</w:t>
-      </w:r>
-      <w:r>
-        <w:rPr>
-          <w:rFonts w:eastAsiaTheme="minorEastAsia" w:hint="cs"/>
-          <w:highlight w:val="yellow"/>
-          <w:rtl/>
-          <w:lang w:val="en-US"/>
-        </w:rPr>
-        <w:t>"</w:t>
-      </w:r>
-    </w:p>
-    <w:p>
-      <w:pPr>
-        <w:pStyle w:val="ListParagraph"/>
-        <w:bidi/>
-        <w:rPr>
-          <w:rFonts w:eastAsiaTheme="minorEastAsia"/>
-          <w:rtl/>
-          <w:lang w:val="en-US"/>
-        </w:rPr>
-      </w:pPr>
-    </w:p>
-    <w:p>
-      <w:pPr>
-        <w:bidi/>
-        <w:rPr>
-          <w:rFonts w:eastAsiaTheme="minorEastAsia"/>
-          <w:b/>
-          <w:bCs/>
-          <w:u w:val="single"/>
-          <w:rtl/>
-          <w:lang w:val="en-US"/>
-        </w:rPr>
-      </w:pPr>
-      <w:r>
-        <w:rPr>
-          <w:rFonts w:eastAsiaTheme="minorEastAsia"/>
-          <w:b/>
-          <w:bCs/>
-          <w:u w:val="single"/>
-          <w:lang w:val="en-US"/>
-        </w:rPr>
-        <w:t>findRankEquiv(AVLTree tree, int rank)</w:t>
-      </w:r>
-      <w:r>
-        <w:rPr>
-          <w:rFonts w:eastAsiaTheme="minorEastAsia" w:hint="cs"/>
-          <w:b/>
-          <w:bCs/>
-          <w:u w:val="single"/>
+          <w:rFonts w:eastAsiaTheme="minorEastAsia"/>
+          <w:rtl/>
+          <w:lang w:val="en-US"/>
+        </w:rPr>
+        <w:t>–</w:t>
+      </w:r>
+      <w:r>
+        <w:rPr>
+          <w:rFonts w:eastAsiaTheme="minorEastAsia" w:hint="cs"/>
           <w:rtl/>
           <w:lang w:val="en-US"/>
         </w:rPr>
         <w:t xml:space="preserve"> </w:t>
       </w:r>
-      <w:r>
-        <w:rPr>
-          <w:rFonts w:eastAsiaTheme="minorEastAsia"/>
-          <w:b/>
-          <w:bCs/>
-          <w:u w:val="single"/>
-          <w:rtl/>
-          <w:lang w:val="en-US"/>
-        </w:rPr>
-        <w:t>–</w:t>
-      </w:r>
-      <w:r>
-        <w:rPr>
-          <w:rFonts w:eastAsiaTheme="minorEastAsia" w:hint="cs"/>
-          <w:b/>
-          <w:bCs/>
-          <w:u w:val="single"/>
-          <w:rtl/>
-          <w:lang w:val="en-US"/>
-        </w:rPr>
-        <w:t xml:space="preserve"> מתודת עזר</w:t>
-      </w:r>
-    </w:p>
-    <w:p>
-      <w:pPr>
-        <w:bidi/>
-        <w:rPr>
-          <w:rFonts w:eastAsiaTheme="minorEastAsia"/>
-          <w:rtl/>
-          <w:lang w:val="en-US"/>
-        </w:rPr>
-      </w:pPr>
-      <w:r>
-        <w:rPr>
-          <w:rFonts w:eastAsiaTheme="minorEastAsia" w:hint="cs"/>
-          <w:rtl/>
-          <w:lang w:val="en-US"/>
-        </w:rPr>
-        <w:t xml:space="preserve">המתודה מקבלת עץ ומספר המייצג דרגה ומחזירה את הצומת </w:t>
-      </w:r>
-      <w:r>
-        <w:rPr>
-          <w:rFonts w:eastAsiaTheme="minorEastAsia" w:hint="cs"/>
-          <w:rtl/>
-          <w:lang w:val="en-US"/>
-        </w:rPr>
-        <w:t>על השדרה השמאלית של עץ שדרגתה היא המקסימלית שקטנה או שווה ל-</w:t>
-      </w:r>
-      <w:r>
-        <w:rPr>
-          <w:rFonts w:eastAsiaTheme="minorEastAsia"/>
-          <w:lang w:val="en-US"/>
-        </w:rPr>
-        <w:t>rank</w:t>
-      </w:r>
-      <w:r>
-        <w:rPr>
-          <w:rFonts w:eastAsiaTheme="minorEastAsia" w:hint="cs"/>
-          <w:rtl/>
-          <w:lang w:val="en-US"/>
-        </w:rPr>
-        <w:t xml:space="preserve"> (עבור המתודה </w:t>
+    </w:p>
+    <w:p>
+      <w:pPr>
+        <w:bidi/>
+        <w:rPr>
+          <w:rFonts w:eastAsiaTheme="minorEastAsia"/>
+          <w:rtl/>
+          <w:lang w:val="en-US"/>
+        </w:rPr>
+      </w:pPr>
+      <w:r>
+        <w:rPr>
+          <w:rFonts w:eastAsiaTheme="minorEastAsia"/>
+          <w:lang w:val="en-US"/>
+        </w:rPr>
+        <w:t>T1</w:t>
+      </w:r>
+      <w:r>
+        <w:rPr>
+          <w:rFonts w:eastAsiaTheme="minorEastAsia" w:hint="cs"/>
+          <w:rtl/>
+          <w:lang w:val="en-US"/>
+        </w:rPr>
+        <w:t xml:space="preserve"> שבו </w:t>
+      </w:r>
+      <w:r>
+        <w:rPr>
+          <w:rFonts w:eastAsiaTheme="minorEastAsia" w:hint="cs"/>
+          <w:rtl/>
+          <w:lang w:val="en-US"/>
+        </w:rPr>
+        <w:t xml:space="preserve">יהיו הצמתים עם המפתחות הקטנים, </w:t>
+      </w:r>
+      <w:r>
+        <w:rPr>
+          <w:rFonts w:eastAsiaTheme="minorEastAsia"/>
+          <w:lang w:val="en-US"/>
+        </w:rPr>
+        <w:t>T2</w:t>
+      </w:r>
+      <w:r>
+        <w:rPr>
+          <w:rFonts w:eastAsiaTheme="minorEastAsia" w:hint="cs"/>
+          <w:rtl/>
+          <w:lang w:val="en-US"/>
+        </w:rPr>
+        <w:t xml:space="preserve"> שבו יהיו הצמתים עם המפתחות הגדולים ועץ </w:t>
+      </w:r>
+      <w:r>
+        <w:rPr>
+          <w:rFonts w:eastAsiaTheme="minorEastAsia"/>
+          <w:lang w:val="en-US"/>
+        </w:rPr>
+        <w:t>temp</w:t>
+      </w:r>
+      <w:r>
+        <w:rPr>
+          <w:rFonts w:eastAsiaTheme="minorEastAsia" w:hint="cs"/>
+          <w:rtl/>
+          <w:lang w:val="en-US"/>
+        </w:rPr>
+        <w:t xml:space="preserve"> נוסף בו נשתמש בתוך המתודה בלבד.</w:t>
+      </w:r>
+    </w:p>
+    <w:p>
+      <w:pPr>
+        <w:bidi/>
+        <w:rPr>
+          <w:rFonts w:eastAsiaTheme="minorEastAsia"/>
+          <w:rtl/>
+          <w:lang w:val="en-US"/>
+        </w:rPr>
+      </w:pPr>
+      <w:r>
+        <w:rPr>
+          <w:rFonts w:eastAsiaTheme="minorEastAsia" w:hint="cs"/>
+          <w:rtl/>
+          <w:lang w:val="en-US"/>
+        </w:rPr>
+        <w:t xml:space="preserve">המתודה מוצאת את הצומת עם המפתח הנתון כארגומנט באמצעות קריאה למתודת העזר </w:t>
+      </w:r>
+      <w:proofErr w:type="spellStart"/>
+      <w:r>
+        <w:rPr>
+          <w:rFonts w:eastAsiaTheme="minorEastAsia"/>
+          <w:lang w:val="en-US"/>
+        </w:rPr>
+        <w:t>treePosition</w:t>
+      </w:r>
+      <w:proofErr w:type="spellEnd"/>
+      <w:r>
+        <w:rPr>
+          <w:rFonts w:eastAsiaTheme="minorEastAsia" w:hint="cs"/>
+          <w:rtl/>
+          <w:lang w:val="en-US"/>
+        </w:rPr>
+        <w:t>, ומאתחלת את שני העצים לפי תת העץ השמאלי והימני של הצומת בהתאמה</w:t>
+      </w:r>
+      <w:r>
+        <w:rPr>
+          <w:rFonts w:eastAsiaTheme="minorEastAsia" w:hint="cs"/>
+          <w:rtl/>
+          <w:lang w:val="en-US"/>
+        </w:rPr>
+        <w:t xml:space="preserve"> (</w:t>
+      </w:r>
+      <w:r>
+        <w:rPr>
+          <w:rFonts w:eastAsiaTheme="minorEastAsia" w:hint="cs"/>
+          <w:rtl/>
+          <w:lang w:val="en-US"/>
+        </w:rPr>
+        <w:t xml:space="preserve">אם </w:t>
+      </w:r>
+      <w:r>
+        <w:rPr>
+          <w:rFonts w:eastAsiaTheme="minorEastAsia" w:hint="cs"/>
+          <w:rtl/>
+          <w:lang w:val="en-US"/>
+        </w:rPr>
+        <w:t xml:space="preserve">לצומת קיימים בנים אמיתיים). </w:t>
+      </w:r>
+    </w:p>
+    <w:p>
+      <w:pPr>
+        <w:bidi/>
+        <w:rPr>
+          <w:rFonts w:eastAsiaTheme="minorEastAsia"/>
+          <w:rtl/>
+          <w:lang w:val="en-US"/>
+        </w:rPr>
+      </w:pPr>
+      <w:r>
+        <w:rPr>
+          <w:rFonts w:eastAsiaTheme="minorEastAsia" w:hint="cs"/>
+          <w:rtl/>
+          <w:lang w:val="en-US"/>
+        </w:rPr>
+        <w:t xml:space="preserve">לאחר מכן, </w:t>
+      </w:r>
+      <w:r>
+        <w:rPr>
+          <w:rFonts w:eastAsiaTheme="minorEastAsia" w:hint="cs"/>
+          <w:rtl/>
+          <w:lang w:val="en-US"/>
+        </w:rPr>
+        <w:t>עוברים עם מצביע המתחיל מהצומת שמצאנו קודם, ובהתאם להאם היא בן שמאלי או ימני של ההורה שלה, מכניסה את ההורה ואת תת העץ השני לעץ המתאים</w:t>
+      </w:r>
+      <w:r>
+        <w:rPr>
+          <w:rFonts w:eastAsiaTheme="minorEastAsia" w:hint="cs"/>
+          <w:rtl/>
+          <w:lang w:val="en-US"/>
+        </w:rPr>
+        <w:t xml:space="preserve"> (באמצעות המתודה </w:t>
       </w:r>
       <w:r>
         <w:rPr>
@@ -7040,14 +8022,57 @@
           <w:rtl/>
           <w:lang w:val="en-US"/>
         </w:rPr>
-        <w:t xml:space="preserve">). </w:t>
-      </w:r>
-    </w:p>
-    <w:p>
-      <w:pPr>
-        <w:bidi/>
-        <w:rPr>
-          <w:rFonts w:eastAsiaTheme="minorEastAsia"/>
+        <w:t>)</w:t>
+      </w:r>
+      <w:r>
+        <w:rPr>
+          <w:rFonts w:eastAsiaTheme="minorEastAsia" w:hint="cs"/>
+          <w:rtl/>
+          <w:lang w:val="en-US"/>
+        </w:rPr>
+        <w:t>, ומעלה את המצביע להורה שלו, עד להגעה לשורש כלומר לפיצול העץ כולו.</w:t>
+      </w:r>
+    </w:p>
+    <w:p>
+      <w:pPr>
+        <w:bidi/>
+        <w:rPr>
+          <w:rFonts w:eastAsiaTheme="minorEastAsia" w:hint="cs"/>
+          <w:rtl/>
+          <w:lang w:val="en-US"/>
+        </w:rPr>
+      </w:pPr>
+      <w:r>
+        <w:rPr>
+          <w:rFonts w:eastAsiaTheme="minorEastAsia" w:hint="cs"/>
+          <w:rtl/>
+          <w:lang w:val="en-US"/>
+        </w:rPr>
+        <w:t xml:space="preserve">לבסוף המתודה מאזנת באמצעות </w:t>
+      </w:r>
+      <w:proofErr w:type="spellStart"/>
+      <w:r>
+        <w:rPr>
+          <w:rFonts w:eastAsiaTheme="minorEastAsia"/>
+          <w:lang w:val="en-US"/>
+        </w:rPr>
+        <w:t>rebalanceInsert</w:t>
+      </w:r>
+      <w:proofErr w:type="spellEnd"/>
+      <w:r>
+        <w:rPr>
+          <w:rFonts w:eastAsiaTheme="minorEastAsia" w:hint="cs"/>
+          <w:rtl/>
+          <w:lang w:val="en-US"/>
+        </w:rPr>
+        <w:t xml:space="preserve"> את שני העצים שהתקבלו ומחזירה אותם במערך.</w:t>
+      </w:r>
+    </w:p>
+    <w:p>
+      <w:pPr>
+        <w:bidi/>
+        <w:rPr>
+          <w:rFonts w:eastAsiaTheme="minorEastAsia" w:hint="cs"/>
           <w:i/>
           <w:rtl/>
           <w:lang w:val="en-US"/>
@@ -7059,56 +8084,15 @@
           <w:rtl/>
           <w:lang w:val="en-US"/>
         </w:rPr>
+        <w:t xml:space="preserve">כפי שראינו בכיתה, </w:t>
+      </w:r>
+      <w:r>
+        <w:rPr>
+          <w:rFonts w:eastAsiaTheme="minorEastAsia" w:hint="cs"/>
+          <w:rtl/>
+          <w:lang w:val="en-US"/>
+        </w:rPr>
         <w:t xml:space="preserve">סיבוכיות המתודה היא </w:t>
-      </w:r>
-      <m:oMath>
-        <m:r>
-          <w:rPr>
-            <w:rFonts w:ascii="Cambria Math" w:eastAsiaTheme="minorEastAsia" w:hAnsi="Cambria Math"/>
-            <w:lang w:val="en-US"/>
-          </w:rPr>
-          <m:t>O(</m:t>
-        </m:r>
-        <m:r>
-          <m:rPr>
-            <m:sty m:val="p"/>
-          </m:rPr>
-          <w:rPr>
-            <w:rFonts w:ascii="Cambria Math" w:eastAsiaTheme="minorEastAsia" w:hAnsi="Cambria Math"/>
-            <w:lang w:val="en-US"/>
-          </w:rPr>
-          <m:t>log⁡</m:t>
-        </m:r>
-        <m:r>
-          <w:rPr>
-            <w:rFonts w:ascii="Cambria Math" w:eastAsiaTheme="minorEastAsia" w:hAnsi="Cambria Math"/>
-            <w:lang w:val="en-US"/>
-          </w:rPr>
-          <m:t>(n))</m:t>
-        </m:r>
-      </m:oMath>
-      <w:r>
-        <w:rPr>
-          <w:rFonts w:eastAsiaTheme="minorEastAsia" w:hint="cs"/>
-          <w:rtl/>
-          <w:lang w:val="en-US"/>
-        </w:rPr>
-        <w:t xml:space="preserve"> מכיוון שמדובר בעץ </w:t>
-      </w:r>
-      <w:r>
-        <w:rPr>
-          <w:rFonts w:eastAsiaTheme="minorEastAsia" w:hint="cs"/>
-          <w:lang w:val="en-US"/>
-        </w:rPr>
-        <w:t>AVL</w:t>
-      </w:r>
-      <w:r>
-        <w:rPr>
-          <w:rFonts w:eastAsiaTheme="minorEastAsia" w:hint="cs"/>
-          <w:rtl/>
-          <w:lang w:val="en-US"/>
-        </w:rPr>
-        <w:t xml:space="preserve"> (שהינו עץ חיפוש בינארי מאוזן), עומק העץ הוא </w:t>
       </w:r>
       <m:oMath>
         <m:r>
@@ -7183,7 +8167,47 @@
           <w:rtl/>
           <w:lang w:val="en-US"/>
         </w:rPr>
-        <w:t xml:space="preserve"> ובמקרה הגרוע נצטרך לרשת עד לעלה השמאלי ביותר בעץ, כלומר הלולאה תרוץ </w:t>
+        <w:t xml:space="preserve"> (המתקבל כחסם הדוק כאשר לוקחים בחשבון ש</w:t>
+      </w:r>
+      <w:r>
+        <w:rPr>
+          <w:rFonts w:eastAsiaTheme="minorEastAsia" w:hint="cs"/>
+          <w:rtl/>
+          <w:lang w:val="en-US"/>
+        </w:rPr>
+        <w:t xml:space="preserve">כל קריאה לפעולת </w:t>
+      </w:r>
+      <w:r>
+        <w:rPr>
+          <w:rFonts w:eastAsiaTheme="minorEastAsia"/>
+          <w:lang w:val="en-US"/>
+        </w:rPr>
+        <w:t>join</w:t>
+      </w:r>
+      <w:r>
+        <w:rPr>
+          <w:rFonts w:eastAsiaTheme="minorEastAsia" w:hint="cs"/>
+          <w:rtl/>
+          <w:lang w:val="en-US"/>
+        </w:rPr>
+        <w:t xml:space="preserve"> היא בסיבוכיות של </w:t>
+      </w:r>
+      <m:oMath>
+        <m:r>
+          <w:rPr>
+            <w:rFonts w:ascii="Cambria Math" w:eastAsiaTheme="minorEastAsia" w:hAnsi="Cambria Math"/>
+            <w:lang w:val="en-US"/>
+          </w:rPr>
+          <m:t>O(height difference+1)</m:t>
+        </m:r>
+      </m:oMath>
+      <w:r>
+        <w:rPr>
+          <w:rFonts w:eastAsiaTheme="minorEastAsia" w:hint="cs"/>
+          <w:rtl/>
+          <w:lang w:val="en-US"/>
+        </w:rPr>
+        <w:t xml:space="preserve"> ולא </w:t>
       </w:r>
       <m:oMath>
         <m:r>
@@ -7258,187 +8282,182 @@
           <w:rtl/>
           <w:lang w:val="en-US"/>
         </w:rPr>
-        <w:t xml:space="preserve"> פעמים.</w:t>
-      </w:r>
-    </w:p>
-    <w:p>
-      <w:pPr>
-        <w:bidi/>
-        <w:rPr>
-          <w:rFonts w:eastAsiaTheme="minorEastAsia"/>
-          <w:rtl/>
-          <w:lang w:val="en-US"/>
-        </w:rPr>
-      </w:pPr>
-    </w:p>
-    <w:p>
-      <w:pPr>
-        <w:bidi/>
-        <w:rPr>
-          <w:rFonts w:eastAsiaTheme="minorEastAsia"/>
-          <w:b/>
-          <w:bCs/>
-          <w:u w:val="single"/>
-          <w:rtl/>
-          <w:lang w:val="en-US"/>
-        </w:rPr>
-      </w:pPr>
-      <w:r>
-        <w:rPr>
-          <w:rFonts w:eastAsiaTheme="minorEastAsia"/>
-          <w:b/>
-          <w:bCs/>
-          <w:u w:val="single"/>
-          <w:lang w:val="en-US"/>
-        </w:rPr>
-        <w:t>Join(IAVLNode x, AVLtree t)</w:t>
-      </w:r>
-    </w:p>
-    <w:p>
-      <w:pPr>
-        <w:bidi/>
-        <w:rPr>
-          <w:rFonts w:eastAsiaTheme="minorEastAsia"/>
-          <w:rtl/>
-          <w:lang w:val="en-US"/>
-        </w:rPr>
-      </w:pPr>
-      <w:r>
-        <w:rPr>
-          <w:rFonts w:eastAsiaTheme="minorEastAsia" w:hint="cs"/>
-          <w:rtl/>
-          <w:lang w:val="en-US"/>
-        </w:rPr>
-        <w:t>המתודה</w:t>
-      </w:r>
-      <w:r>
-        <w:rPr>
-          <w:rFonts w:eastAsiaTheme="minorEastAsia" w:hint="cs"/>
-          <w:rtl/>
-          <w:lang w:val="en-US"/>
-        </w:rPr>
-        <w:t xml:space="preserve"> מקבלת עץ וצומת, ובהתאם לאלגוריתם שהצגנו בכיתה מאחדת את העץ הנוכחי לעץ הנתון כארגומנט בהוספת הצומת הנתונה. </w:t>
-      </w:r>
-    </w:p>
-    <w:p>
-      <w:pPr>
-        <w:bidi/>
-        <w:rPr>
-          <w:rFonts w:eastAsiaTheme="minorEastAsia"/>
-          <w:rtl/>
-          <w:lang w:val="en-US"/>
-        </w:rPr>
-      </w:pPr>
-      <w:r>
-        <w:rPr>
-          <w:rFonts w:eastAsiaTheme="minorEastAsia" w:hint="cs"/>
-          <w:rtl/>
-          <w:lang w:val="en-US"/>
-        </w:rPr>
-        <w:t>אם אחד העצים ריק או ששניהם ריק</w:t>
-      </w:r>
-      <w:r>
-        <w:rPr>
-          <w:rFonts w:eastAsiaTheme="minorEastAsia" w:hint="cs"/>
-          <w:rtl/>
-          <w:lang w:val="en-US"/>
-        </w:rPr>
-        <w:t xml:space="preserve">, קוראת </w:t>
-      </w:r>
-      <w:r>
-        <w:rPr>
-          <w:rFonts w:eastAsiaTheme="minorEastAsia" w:hint="cs"/>
-          <w:rtl/>
-          <w:lang w:val="en-US"/>
-        </w:rPr>
-        <w:t>למתודה</w:t>
-      </w:r>
-      <w:r>
-        <w:rPr>
-          <w:rFonts w:eastAsiaTheme="minorEastAsia" w:hint="cs"/>
-          <w:rtl/>
-          <w:lang w:val="en-US"/>
+        <w:t>).</w:t>
+      </w:r>
+    </w:p>
+    <w:p>
+      <w:pPr>
+        <w:bidi/>
+        <w:rPr>
+          <w:rFonts w:eastAsiaTheme="minorEastAsia"/>
+          <w:b/>
+          <w:bCs/>
+          <w:u w:val="single"/>
+          <w:lang w:val="en-US"/>
+        </w:rPr>
+      </w:pPr>
+    </w:p>
+    <w:p>
+      <w:pPr>
+        <w:pStyle w:val="ListParagraph"/>
+        <w:numPr>
+          <w:ilvl w:val="0"/>
+          <w:numId w:val="1"/>
+        </w:numPr>
+        <w:bidi/>
+        <w:rPr>
+          <w:rFonts w:eastAsiaTheme="minorEastAsia"/>
+          <w:highlight w:val="yellow"/>
+          <w:lang w:val="en-US"/>
+        </w:rPr>
+      </w:pPr>
+      <w:r>
+        <w:rPr>
+          <w:rFonts w:eastAsiaTheme="minorEastAsia" w:hint="cs"/>
+          <w:highlight w:val="yellow"/>
+          <w:rtl/>
+          <w:lang w:val="en-US"/>
+        </w:rPr>
+        <w:lastRenderedPageBreak/>
+        <w:t>לקרוא את הפוסט בפורום בכותרת "</w:t>
+      </w:r>
+      <w:r>
+        <w:rPr>
+          <w:highlight w:val="yellow"/>
+          <w:rtl/>
         </w:rPr>
         <w:t xml:space="preserve"> </w:t>
       </w:r>
       <w:r>
         <w:rPr>
-          <w:rFonts w:eastAsiaTheme="minorEastAsia"/>
-          <w:lang w:val="en-US"/>
-        </w:rPr>
-        <w:t>insert</w:t>
-      </w:r>
-      <w:r>
-        <w:rPr>
-          <w:rFonts w:eastAsiaTheme="minorEastAsia" w:hint="cs"/>
-          <w:rtl/>
-          <w:lang w:val="en-US"/>
-        </w:rPr>
-        <w:t xml:space="preserve"> ומעדכנת את שורש העץ הנוכחי במידת הצורך.</w:t>
-      </w:r>
-    </w:p>
-    <w:p>
-      <w:pPr>
-        <w:bidi/>
-        <w:rPr>
-          <w:rFonts w:eastAsiaTheme="minorEastAsia"/>
-          <w:rtl/>
-          <w:lang w:val="en-US"/>
-        </w:rPr>
-      </w:pPr>
-      <w:r>
-        <w:rPr>
-          <w:rFonts w:eastAsiaTheme="minorEastAsia" w:hint="cs"/>
-          <w:rtl/>
-          <w:lang w:val="en-US"/>
-        </w:rPr>
-        <w:t xml:space="preserve">אם שניהם לא ריקים, מבצעת השוואת מפתחות ודרגות כדי לקבוע את תצורת האיחוד, מוצאת בעץ בעל הדרגה הגבוהה את הצומת המקביל (מבחינת דרגה) לשורש העץ בעל הדרגה הנמוכה (באמצעות מתודת העזר </w:t>
-      </w:r>
-      <w:r>
-        <w:rPr>
-          <w:rFonts w:eastAsiaTheme="minorEastAsia"/>
+          <w:rFonts w:eastAsiaTheme="minorEastAsia" w:cs="Arial"/>
+          <w:highlight w:val="yellow"/>
+          <w:rtl/>
+          <w:lang w:val="en-US"/>
+        </w:rPr>
+        <w:t xml:space="preserve">שינוי חתימת המחלקה </w:t>
+      </w:r>
+      <w:proofErr w:type="spellStart"/>
+      <w:r>
+        <w:rPr>
+          <w:rFonts w:eastAsiaTheme="minorEastAsia"/>
+          <w:highlight w:val="yellow"/>
+          <w:lang w:val="en-US"/>
+        </w:rPr>
+        <w:t>AVLNode</w:t>
+      </w:r>
+      <w:proofErr w:type="spellEnd"/>
+      <w:r>
+        <w:rPr>
+          <w:rFonts w:eastAsiaTheme="minorEastAsia" w:hint="cs"/>
+          <w:highlight w:val="yellow"/>
+          <w:rtl/>
+          <w:lang w:val="en-US"/>
+        </w:rPr>
+        <w:t>"</w:t>
+      </w:r>
+      <w:r>
+        <w:rPr>
+          <w:rFonts w:eastAsiaTheme="minorEastAsia" w:hint="cs"/>
+          <w:highlight w:val="yellow"/>
+          <w:rtl/>
+          <w:lang w:val="en-US"/>
+        </w:rPr>
+        <w:t xml:space="preserve"> ואת "פונקציית </w:t>
+      </w:r>
+      <w:r>
+        <w:rPr>
+          <w:rFonts w:eastAsiaTheme="minorEastAsia"/>
+          <w:highlight w:val="yellow"/>
+          <w:lang w:val="en-US"/>
+        </w:rPr>
+        <w:t>split</w:t>
+      </w:r>
+      <w:r>
+        <w:rPr>
+          <w:rFonts w:eastAsiaTheme="minorEastAsia" w:hint="cs"/>
+          <w:highlight w:val="yellow"/>
+          <w:rtl/>
+          <w:lang w:val="en-US"/>
+        </w:rPr>
+        <w:t>"</w:t>
+      </w:r>
+    </w:p>
+    <w:p>
+      <w:pPr>
+        <w:pStyle w:val="ListParagraph"/>
+        <w:bidi/>
+        <w:rPr>
+          <w:rFonts w:eastAsiaTheme="minorEastAsia"/>
+          <w:rtl/>
+          <w:lang w:val="en-US"/>
+        </w:rPr>
+      </w:pPr>
+    </w:p>
+    <w:p>
+      <w:pPr>
+        <w:bidi/>
+        <w:rPr>
+          <w:rFonts w:eastAsiaTheme="minorEastAsia"/>
+          <w:b/>
+          <w:bCs/>
+          <w:u w:val="single"/>
+          <w:rtl/>
+          <w:lang w:val="en-US"/>
+        </w:rPr>
+      </w:pPr>
+      <w:proofErr w:type="spellStart"/>
+      <w:proofErr w:type="gramStart"/>
+      <w:r>
+        <w:rPr>
+          <w:rFonts w:eastAsiaTheme="minorEastAsia"/>
+          <w:b/>
+          <w:bCs/>
+          <w:u w:val="single"/>
           <w:lang w:val="en-US"/>
         </w:rPr>
         <w:t>findRankEquiv</w:t>
       </w:r>
-      <w:r>
-        <w:rPr>
-          <w:rFonts w:eastAsiaTheme="minorEastAsia" w:hint="cs"/>
-          <w:rtl/>
-          <w:lang w:val="en-US"/>
-        </w:rPr>
-        <w:t>)</w:t>
-      </w:r>
-      <w:r>
-        <w:rPr>
-          <w:rFonts w:eastAsiaTheme="minorEastAsia" w:hint="cs"/>
-          <w:rtl/>
-          <w:lang w:val="en-US"/>
-        </w:rPr>
-        <w:t>, משנה את המצביעים הרלוונטיים ומעדכנת את שורש העץ במידת הצורך.</w:t>
-      </w:r>
-    </w:p>
-    <w:p>
-      <w:pPr>
-        <w:bidi/>
-        <w:rPr>
-          <w:rFonts w:eastAsiaTheme="minorEastAsia"/>
-          <w:rtl/>
-          <w:lang w:val="en-US"/>
-        </w:rPr>
-      </w:pPr>
-      <w:r>
-        <w:rPr>
-          <w:rFonts w:eastAsiaTheme="minorEastAsia" w:hint="cs"/>
-          <w:rtl/>
-          <w:lang w:val="en-US"/>
-        </w:rPr>
-        <w:lastRenderedPageBreak/>
-        <w:t>לאחר מכן, המתודה קוראת למתודת העזר</w:t>
-      </w:r>
-      <w:r>
-        <w:rPr>
-          <w:rFonts w:eastAsiaTheme="minorEastAsia" w:hint="cs"/>
+      <w:proofErr w:type="spellEnd"/>
+      <w:r>
+        <w:rPr>
+          <w:rFonts w:eastAsiaTheme="minorEastAsia"/>
+          <w:b/>
+          <w:bCs/>
+          <w:u w:val="single"/>
+          <w:lang w:val="en-US"/>
+        </w:rPr>
+        <w:t>(</w:t>
+      </w:r>
+      <w:proofErr w:type="spellStart"/>
+      <w:proofErr w:type="gramEnd"/>
+      <w:r>
+        <w:rPr>
+          <w:rFonts w:eastAsiaTheme="minorEastAsia"/>
+          <w:b/>
+          <w:bCs/>
+          <w:u w:val="single"/>
+          <w:lang w:val="en-US"/>
+        </w:rPr>
+        <w:t>AVLTree</w:t>
+      </w:r>
+      <w:proofErr w:type="spellEnd"/>
+      <w:r>
+        <w:rPr>
+          <w:rFonts w:eastAsiaTheme="minorEastAsia"/>
+          <w:b/>
+          <w:bCs/>
+          <w:u w:val="single"/>
+          <w:lang w:val="en-US"/>
+        </w:rPr>
+        <w:t xml:space="preserve"> tree, int rank)</w:t>
+      </w:r>
+      <w:r>
+        <w:rPr>
+          <w:rFonts w:eastAsiaTheme="minorEastAsia" w:hint="cs"/>
+          <w:b/>
+          <w:bCs/>
+          <w:u w:val="single"/>
           <w:rtl/>
           <w:lang w:val="en-US"/>
         </w:rPr>
@@ -7447,55 +8466,80 @@
       <w:r>
         <w:rPr>
           <w:rFonts w:eastAsiaTheme="minorEastAsia"/>
-          <w:lang w:val="en-US"/>
-        </w:rPr>
-        <w:t>updateSize</w:t>
-      </w:r>
-      <w:r>
-        <w:rPr>
-          <w:rFonts w:eastAsiaTheme="minorEastAsia" w:hint="cs"/>
-          <w:rtl/>
-          <w:lang w:val="en-US"/>
-        </w:rPr>
-        <w:t xml:space="preserve"> על מנת לעדכן את ערכי השדות </w:t>
-      </w:r>
-      <w:r>
-        <w:rPr>
-          <w:rFonts w:eastAsiaTheme="minorEastAsia"/>
-          <w:lang w:val="en-US"/>
-        </w:rPr>
-        <w:t>size</w:t>
-      </w:r>
-      <w:r>
-        <w:rPr>
-          <w:rFonts w:eastAsiaTheme="minorEastAsia" w:hint="cs"/>
-          <w:rtl/>
-          <w:lang w:val="en-US"/>
-        </w:rPr>
-        <w:t xml:space="preserve"> של הצמתים הרלוונטיים וכן למתודת העזר</w:t>
-      </w:r>
-      <w:r>
-        <w:rPr>
-          <w:rFonts w:eastAsiaTheme="minorEastAsia" w:hint="cs"/>
-          <w:rtl/>
-          <w:lang w:val="en-US"/>
-        </w:rPr>
-        <w:t xml:space="preserve"> </w:t>
-      </w:r>
-      <w:r>
-        <w:rPr>
-          <w:rFonts w:eastAsiaTheme="minorEastAsia"/>
-          <w:lang w:val="en-US"/>
-        </w:rPr>
-        <w:t>rebalanceInsert</w:t>
-      </w:r>
-      <w:r>
-        <w:rPr>
-          <w:rFonts w:eastAsiaTheme="minorEastAsia" w:hint="cs"/>
-          <w:rtl/>
-          <w:lang w:val="en-US"/>
-        </w:rPr>
-        <w:t xml:space="preserve"> על מנת לאזן את העץ במידת הצורך.</w:t>
+          <w:b/>
+          <w:bCs/>
+          <w:u w:val="single"/>
+          <w:rtl/>
+          <w:lang w:val="en-US"/>
+        </w:rPr>
+        <w:t>–</w:t>
+      </w:r>
+      <w:r>
+        <w:rPr>
+          <w:rFonts w:eastAsiaTheme="minorEastAsia" w:hint="cs"/>
+          <w:b/>
+          <w:bCs/>
+          <w:u w:val="single"/>
+          <w:rtl/>
+          <w:lang w:val="en-US"/>
+        </w:rPr>
+        <w:t xml:space="preserve"> מתודת עזר</w:t>
+      </w:r>
+    </w:p>
+    <w:p>
+      <w:pPr>
+        <w:bidi/>
+        <w:rPr>
+          <w:rFonts w:eastAsiaTheme="minorEastAsia"/>
+          <w:rtl/>
+          <w:lang w:val="en-US"/>
+        </w:rPr>
+      </w:pPr>
+      <w:r>
+        <w:rPr>
+          <w:rFonts w:eastAsiaTheme="minorEastAsia" w:hint="cs"/>
+          <w:rtl/>
+          <w:lang w:val="en-US"/>
+        </w:rPr>
+        <w:t xml:space="preserve">המתודה מקבלת עץ ומספר המייצג דרגה ומחזירה את הצומת </w:t>
+      </w:r>
+      <w:r>
+        <w:rPr>
+          <w:rFonts w:eastAsiaTheme="minorEastAsia" w:hint="cs"/>
+          <w:rtl/>
+          <w:lang w:val="en-US"/>
+        </w:rPr>
+        <w:t>על השדרה השמאלית של עץ שדרגתה היא המקסימלית שקטנה או שווה ל-</w:t>
+      </w:r>
+      <w:r>
+        <w:rPr>
+          <w:rFonts w:eastAsiaTheme="minorEastAsia"/>
+          <w:lang w:val="en-US"/>
+        </w:rPr>
+        <w:t>rank</w:t>
+      </w:r>
+      <w:r>
+        <w:rPr>
+          <w:rFonts w:eastAsiaTheme="minorEastAsia" w:hint="cs"/>
+          <w:rtl/>
+          <w:lang w:val="en-US"/>
+        </w:rPr>
+        <w:t xml:space="preserve"> (עבור המתודה </w:t>
+      </w:r>
+      <w:r>
+        <w:rPr>
+          <w:rFonts w:eastAsiaTheme="minorEastAsia"/>
+          <w:lang w:val="en-US"/>
+        </w:rPr>
+        <w:t>join</w:t>
+      </w:r>
+      <w:r>
+        <w:rPr>
+          <w:rFonts w:eastAsiaTheme="minorEastAsia" w:hint="cs"/>
+          <w:rtl/>
+          <w:lang w:val="en-US"/>
+        </w:rPr>
+        <w:t xml:space="preserve">). </w:t>
       </w:r>
     </w:p>
     <w:p>
@@ -7504,6 +8548,7 @@
         <w:rPr>
           <w:rFonts w:eastAsiaTheme="minorEastAsia"/>
           <w:i/>
+          <w:rtl/>
           <w:lang w:val="en-US"/>
         </w:rPr>
       </w:pPr>
@@ -7514,6 +8559,55 @@
           <w:lang w:val="en-US"/>
         </w:rPr>
         <w:t xml:space="preserve">סיבוכיות המתודה היא </w:t>
+      </w:r>
+      <m:oMath>
+        <m:r>
+          <w:rPr>
+            <w:rFonts w:ascii="Cambria Math" w:eastAsiaTheme="minorEastAsia" w:hAnsi="Cambria Math"/>
+            <w:lang w:val="en-US"/>
+          </w:rPr>
+          <m:t>O(</m:t>
+        </m:r>
+        <m:r>
+          <m:rPr>
+            <m:sty m:val="p"/>
+          </m:rPr>
+          <w:rPr>
+            <w:rFonts w:ascii="Cambria Math" w:eastAsiaTheme="minorEastAsia" w:hAnsi="Cambria Math"/>
+            <w:lang w:val="en-US"/>
+          </w:rPr>
+          <m:t>log⁡</m:t>
+        </m:r>
+        <m:r>
+          <w:rPr>
+            <w:rFonts w:ascii="Cambria Math" w:eastAsiaTheme="minorEastAsia" w:hAnsi="Cambria Math"/>
+            <w:lang w:val="en-US"/>
+          </w:rPr>
+          <m:t>(n))</m:t>
+        </m:r>
+      </m:oMath>
+      <w:r>
+        <w:rPr>
+          <w:rFonts w:eastAsiaTheme="minorEastAsia" w:hint="cs"/>
+          <w:rtl/>
+          <w:lang w:val="en-US"/>
+        </w:rPr>
+        <w:t xml:space="preserve"> מכיוון שמדובר בעץ </w:t>
+      </w:r>
+      <w:r>
+        <w:rPr>
+          <w:rFonts w:eastAsiaTheme="minorEastAsia" w:hint="cs"/>
+          <w:lang w:val="en-US"/>
+        </w:rPr>
+        <w:t>AVL</w:t>
+      </w:r>
+      <w:r>
+        <w:rPr>
+          <w:rFonts w:eastAsiaTheme="minorEastAsia" w:hint="cs"/>
+          <w:rtl/>
+          <w:lang w:val="en-US"/>
+        </w:rPr>
+        <w:t xml:space="preserve"> (שהינו עץ חיפוש בינארי מאוזן), עומק העץ הוא </w:t>
       </w:r>
       <m:oMath>
         <m:r>
@@ -7588,7 +8682,7 @@
           <w:rtl/>
           <w:lang w:val="en-US"/>
         </w:rPr>
-        <w:t xml:space="preserve"> מכיוון שמתודות העזר כולן בסיבוכיות </w:t>
+        <w:t xml:space="preserve"> ובמקרה הגרוע נצטרך לרשת עד לעלה השמאלי ביותר בעץ, כלומר הלולאה תרוץ </w:t>
       </w:r>
       <m:oMath>
         <m:r>
@@ -7663,6 +8757,463 @@
           <w:rtl/>
           <w:lang w:val="en-US"/>
         </w:rPr>
+        <w:t xml:space="preserve"> פעמים.</w:t>
+      </w:r>
+    </w:p>
+    <w:p>
+      <w:pPr>
+        <w:bidi/>
+        <w:rPr>
+          <w:rFonts w:eastAsiaTheme="minorEastAsia"/>
+          <w:rtl/>
+          <w:lang w:val="en-US"/>
+        </w:rPr>
+      </w:pPr>
+    </w:p>
+    <w:p>
+      <w:pPr>
+        <w:bidi/>
+        <w:rPr>
+          <w:rFonts w:eastAsiaTheme="minorEastAsia"/>
+          <w:b/>
+          <w:bCs/>
+          <w:u w:val="single"/>
+          <w:rtl/>
+          <w:lang w:val="en-US"/>
+        </w:rPr>
+      </w:pPr>
+      <w:proofErr w:type="gramStart"/>
+      <w:r>
+        <w:rPr>
+          <w:rFonts w:eastAsiaTheme="minorEastAsia"/>
+          <w:b/>
+          <w:bCs/>
+          <w:u w:val="single"/>
+          <w:lang w:val="en-US"/>
+        </w:rPr>
+        <w:t>Join(</w:t>
+      </w:r>
+      <w:proofErr w:type="spellStart"/>
+      <w:proofErr w:type="gramEnd"/>
+      <w:r>
+        <w:rPr>
+          <w:rFonts w:eastAsiaTheme="minorEastAsia"/>
+          <w:b/>
+          <w:bCs/>
+          <w:u w:val="single"/>
+          <w:lang w:val="en-US"/>
+        </w:rPr>
+        <w:t>IAVLNode</w:t>
+      </w:r>
+      <w:proofErr w:type="spellEnd"/>
+      <w:r>
+        <w:rPr>
+          <w:rFonts w:eastAsiaTheme="minorEastAsia"/>
+          <w:b/>
+          <w:bCs/>
+          <w:u w:val="single"/>
+          <w:lang w:val="en-US"/>
+        </w:rPr>
+        <w:t xml:space="preserve"> x, </w:t>
+      </w:r>
+      <w:proofErr w:type="spellStart"/>
+      <w:r>
+        <w:rPr>
+          <w:rFonts w:eastAsiaTheme="minorEastAsia"/>
+          <w:b/>
+          <w:bCs/>
+          <w:u w:val="single"/>
+          <w:lang w:val="en-US"/>
+        </w:rPr>
+        <w:t>AVLtree</w:t>
+      </w:r>
+      <w:proofErr w:type="spellEnd"/>
+      <w:r>
+        <w:rPr>
+          <w:rFonts w:eastAsiaTheme="minorEastAsia"/>
+          <w:b/>
+          <w:bCs/>
+          <w:u w:val="single"/>
+          <w:lang w:val="en-US"/>
+        </w:rPr>
+        <w:t xml:space="preserve"> t)</w:t>
+      </w:r>
+    </w:p>
+    <w:p>
+      <w:pPr>
+        <w:bidi/>
+        <w:rPr>
+          <w:rFonts w:eastAsiaTheme="minorEastAsia"/>
+          <w:rtl/>
+          <w:lang w:val="en-US"/>
+        </w:rPr>
+      </w:pPr>
+      <w:r>
+        <w:rPr>
+          <w:rFonts w:eastAsiaTheme="minorEastAsia" w:hint="cs"/>
+          <w:rtl/>
+          <w:lang w:val="en-US"/>
+        </w:rPr>
+        <w:t>המתודה</w:t>
+      </w:r>
+      <w:r>
+        <w:rPr>
+          <w:rFonts w:eastAsiaTheme="minorEastAsia" w:hint="cs"/>
+          <w:rtl/>
+          <w:lang w:val="en-US"/>
+        </w:rPr>
+        <w:t xml:space="preserve"> מקבלת עץ וצומת, ובהתאם לאלגוריתם שהצגנו בכיתה מאחדת את העץ הנוכחי לעץ הנתון כארגומנט בהוספת הצומת הנתונה. </w:t>
+      </w:r>
+    </w:p>
+    <w:p>
+      <w:pPr>
+        <w:bidi/>
+        <w:rPr>
+          <w:rFonts w:eastAsiaTheme="minorEastAsia"/>
+          <w:rtl/>
+          <w:lang w:val="en-US"/>
+        </w:rPr>
+      </w:pPr>
+      <w:r>
+        <w:rPr>
+          <w:rFonts w:eastAsiaTheme="minorEastAsia" w:hint="cs"/>
+          <w:rtl/>
+          <w:lang w:val="en-US"/>
+        </w:rPr>
+        <w:t>אם אחד העצים ריק או ששניהם ריק</w:t>
+      </w:r>
+      <w:r>
+        <w:rPr>
+          <w:rFonts w:eastAsiaTheme="minorEastAsia" w:hint="cs"/>
+          <w:rtl/>
+          <w:lang w:val="en-US"/>
+        </w:rPr>
+        <w:t xml:space="preserve">, קוראת </w:t>
+      </w:r>
+      <w:r>
+        <w:rPr>
+          <w:rFonts w:eastAsiaTheme="minorEastAsia" w:hint="cs"/>
+          <w:rtl/>
+          <w:lang w:val="en-US"/>
+        </w:rPr>
+        <w:t>למתודה</w:t>
+      </w:r>
+      <w:r>
+        <w:rPr>
+          <w:rFonts w:eastAsiaTheme="minorEastAsia" w:hint="cs"/>
+          <w:rtl/>
+          <w:lang w:val="en-US"/>
+        </w:rPr>
+        <w:t xml:space="preserve"> </w:t>
+      </w:r>
+      <w:r>
+        <w:rPr>
+          <w:rFonts w:eastAsiaTheme="minorEastAsia"/>
+          <w:lang w:val="en-US"/>
+        </w:rPr>
+        <w:t>insert</w:t>
+      </w:r>
+      <w:r>
+        <w:rPr>
+          <w:rFonts w:eastAsiaTheme="minorEastAsia" w:hint="cs"/>
+          <w:rtl/>
+          <w:lang w:val="en-US"/>
+        </w:rPr>
+        <w:t xml:space="preserve"> ומעדכנת את שורש העץ הנוכחי במידת הצורך.</w:t>
+      </w:r>
+    </w:p>
+    <w:p>
+      <w:pPr>
+        <w:bidi/>
+        <w:rPr>
+          <w:rFonts w:eastAsiaTheme="minorEastAsia"/>
+          <w:rtl/>
+          <w:lang w:val="en-US"/>
+        </w:rPr>
+      </w:pPr>
+      <w:r>
+        <w:rPr>
+          <w:rFonts w:eastAsiaTheme="minorEastAsia" w:hint="cs"/>
+          <w:rtl/>
+          <w:lang w:val="en-US"/>
+        </w:rPr>
+        <w:t xml:space="preserve">אם שניהם לא ריקים, מבצעת השוואת מפתחות ודרגות כדי לקבוע את תצורת האיחוד, מוצאת בעץ בעל הדרגה הגבוהה את הצומת המקביל (מבחינת דרגה) לשורש העץ בעל הדרגה הנמוכה (באמצעות מתודת העזר </w:t>
+      </w:r>
+      <w:proofErr w:type="spellStart"/>
+      <w:r>
+        <w:rPr>
+          <w:rFonts w:eastAsiaTheme="minorEastAsia"/>
+          <w:lang w:val="en-US"/>
+        </w:rPr>
+        <w:t>findRankEquiv</w:t>
+      </w:r>
+      <w:proofErr w:type="spellEnd"/>
+      <w:r>
+        <w:rPr>
+          <w:rFonts w:eastAsiaTheme="minorEastAsia" w:hint="cs"/>
+          <w:rtl/>
+          <w:lang w:val="en-US"/>
+        </w:rPr>
+        <w:t>)</w:t>
+      </w:r>
+      <w:r>
+        <w:rPr>
+          <w:rFonts w:eastAsiaTheme="minorEastAsia" w:hint="cs"/>
+          <w:rtl/>
+          <w:lang w:val="en-US"/>
+        </w:rPr>
+        <w:t>, משנה את המצביעים הרלוונטיים ומעדכנת את שורש העץ במידת הצורך.</w:t>
+      </w:r>
+    </w:p>
+    <w:p>
+      <w:pPr>
+        <w:bidi/>
+        <w:rPr>
+          <w:rFonts w:eastAsiaTheme="minorEastAsia"/>
+          <w:rtl/>
+          <w:lang w:val="en-US"/>
+        </w:rPr>
+      </w:pPr>
+      <w:r>
+        <w:rPr>
+          <w:rFonts w:eastAsiaTheme="minorEastAsia" w:hint="cs"/>
+          <w:rtl/>
+          <w:lang w:val="en-US"/>
+        </w:rPr>
+        <w:t>לאחר מכן, המתודה קוראת למתודת העזר</w:t>
+      </w:r>
+      <w:r>
+        <w:rPr>
+          <w:rFonts w:eastAsiaTheme="minorEastAsia" w:hint="cs"/>
+          <w:rtl/>
+          <w:lang w:val="en-US"/>
+        </w:rPr>
+        <w:t xml:space="preserve"> </w:t>
+      </w:r>
+      <w:proofErr w:type="spellStart"/>
+      <w:r>
+        <w:rPr>
+          <w:rFonts w:eastAsiaTheme="minorEastAsia"/>
+          <w:lang w:val="en-US"/>
+        </w:rPr>
+        <w:t>updateSize</w:t>
+      </w:r>
+      <w:proofErr w:type="spellEnd"/>
+      <w:r>
+        <w:rPr>
+          <w:rFonts w:eastAsiaTheme="minorEastAsia" w:hint="cs"/>
+          <w:rtl/>
+          <w:lang w:val="en-US"/>
+        </w:rPr>
+        <w:t xml:space="preserve"> על מנת לעדכן את ערכי השדות </w:t>
+      </w:r>
+      <w:r>
+        <w:rPr>
+          <w:rFonts w:eastAsiaTheme="minorEastAsia"/>
+          <w:lang w:val="en-US"/>
+        </w:rPr>
+        <w:t>size</w:t>
+      </w:r>
+      <w:r>
+        <w:rPr>
+          <w:rFonts w:eastAsiaTheme="minorEastAsia" w:hint="cs"/>
+          <w:rtl/>
+          <w:lang w:val="en-US"/>
+        </w:rPr>
+        <w:t xml:space="preserve"> של הצמתים הרלוונטיים וכן למתודת העזר</w:t>
+      </w:r>
+      <w:r>
+        <w:rPr>
+          <w:rFonts w:eastAsiaTheme="minorEastAsia" w:hint="cs"/>
+          <w:rtl/>
+          <w:lang w:val="en-US"/>
+        </w:rPr>
+        <w:t xml:space="preserve"> </w:t>
+      </w:r>
+      <w:proofErr w:type="spellStart"/>
+      <w:r>
+        <w:rPr>
+          <w:rFonts w:eastAsiaTheme="minorEastAsia"/>
+          <w:lang w:val="en-US"/>
+        </w:rPr>
+        <w:t>rebalanceInsert</w:t>
+      </w:r>
+      <w:proofErr w:type="spellEnd"/>
+      <w:r>
+        <w:rPr>
+          <w:rFonts w:eastAsiaTheme="minorEastAsia" w:hint="cs"/>
+          <w:rtl/>
+          <w:lang w:val="en-US"/>
+        </w:rPr>
+        <w:t xml:space="preserve"> על מנת לאזן את העץ במידת הצורך.</w:t>
+      </w:r>
+    </w:p>
+    <w:p>
+      <w:pPr>
+        <w:bidi/>
+        <w:rPr>
+          <w:rFonts w:eastAsiaTheme="minorEastAsia" w:hint="cs"/>
+          <w:i/>
+          <w:rtl/>
+          <w:lang w:val="en-US"/>
+        </w:rPr>
+      </w:pPr>
+      <w:r>
+        <w:rPr>
+          <w:rFonts w:eastAsiaTheme="minorEastAsia" w:hint="cs"/>
+          <w:rtl/>
+          <w:lang w:val="en-US"/>
+        </w:rPr>
+        <w:t xml:space="preserve">סיבוכיות המתודה היא </w:t>
+      </w:r>
+      <m:oMath>
+        <m:r>
+          <w:rPr>
+            <w:rFonts w:ascii="Cambria Math" w:eastAsiaTheme="minorEastAsia" w:hAnsi="Cambria Math"/>
+            <w:lang w:val="en-US"/>
+          </w:rPr>
+          <m:t>O(</m:t>
+        </m:r>
+        <m:func>
+          <m:funcPr>
+            <m:ctrlPr>
+              <w:rPr>
+                <w:rFonts w:ascii="Cambria Math" w:eastAsiaTheme="minorEastAsia" w:hAnsi="Cambria Math"/>
+                <w:lang w:val="en-US"/>
+              </w:rPr>
+            </m:ctrlPr>
+          </m:funcPr>
+          <m:fName>
+            <m:r>
+              <m:rPr>
+                <m:sty m:val="p"/>
+              </m:rPr>
+              <w:rPr>
+                <w:rFonts w:ascii="Cambria Math" w:eastAsiaTheme="minorEastAsia" w:hAnsi="Cambria Math"/>
+                <w:lang w:val="en-US"/>
+              </w:rPr>
+              <m:t>log</m:t>
+            </m:r>
+            <m:ctrlPr>
+              <w:rPr>
+                <w:rFonts w:ascii="Cambria Math" w:eastAsiaTheme="minorEastAsia" w:hAnsi="Cambria Math"/>
+                <w:i/>
+                <w:lang w:val="en-US"/>
+              </w:rPr>
+            </m:ctrlPr>
+          </m:fName>
+          <m:e>
+            <m:d>
+              <m:dPr>
+                <m:ctrlPr>
+                  <w:rPr>
+                    <w:rFonts w:ascii="Cambria Math" w:eastAsiaTheme="minorEastAsia" w:hAnsi="Cambria Math"/>
+                    <w:i/>
+                    <w:lang w:val="en-US"/>
+                  </w:rPr>
+                </m:ctrlPr>
+              </m:dPr>
+              <m:e>
+                <m:r>
+                  <w:rPr>
+                    <w:rFonts w:ascii="Cambria Math" w:eastAsiaTheme="minorEastAsia" w:hAnsi="Cambria Math"/>
+                    <w:lang w:val="en-US"/>
+                  </w:rPr>
+                  <m:t>n</m:t>
+                </m:r>
+              </m:e>
+            </m:d>
+          </m:e>
+        </m:func>
+        <m:r>
+          <w:rPr>
+            <w:rFonts w:ascii="Cambria Math" w:eastAsiaTheme="minorEastAsia" w:hAnsi="Cambria Math"/>
+            <w:lang w:val="en-US"/>
+          </w:rPr>
+          <m:t>)</m:t>
+        </m:r>
+      </m:oMath>
+      <w:r>
+        <w:rPr>
+          <w:rFonts w:eastAsiaTheme="minorEastAsia" w:hint="cs"/>
+          <w:rtl/>
+          <w:lang w:val="en-US"/>
+        </w:rPr>
+        <w:t xml:space="preserve"> מכיוון שמתודות העזר כולן בסיבוכיות </w:t>
+      </w:r>
+      <m:oMath>
+        <m:r>
+          <w:rPr>
+            <w:rFonts w:ascii="Cambria Math" w:eastAsiaTheme="minorEastAsia" w:hAnsi="Cambria Math"/>
+            <w:lang w:val="en-US"/>
+          </w:rPr>
+          <m:t>O(</m:t>
+        </m:r>
+        <m:func>
+          <m:funcPr>
+            <m:ctrlPr>
+              <w:rPr>
+                <w:rFonts w:ascii="Cambria Math" w:eastAsiaTheme="minorEastAsia" w:hAnsi="Cambria Math"/>
+                <w:lang w:val="en-US"/>
+              </w:rPr>
+            </m:ctrlPr>
+          </m:funcPr>
+          <m:fName>
+            <m:r>
+              <m:rPr>
+                <m:sty m:val="p"/>
+              </m:rPr>
+              <w:rPr>
+                <w:rFonts w:ascii="Cambria Math" w:eastAsiaTheme="minorEastAsia" w:hAnsi="Cambria Math"/>
+                <w:lang w:val="en-US"/>
+              </w:rPr>
+              <m:t>log</m:t>
+            </m:r>
+            <m:ctrlPr>
+              <w:rPr>
+                <w:rFonts w:ascii="Cambria Math" w:eastAsiaTheme="minorEastAsia" w:hAnsi="Cambria Math"/>
+                <w:i/>
+                <w:lang w:val="en-US"/>
+              </w:rPr>
+            </m:ctrlPr>
+          </m:fName>
+          <m:e>
+            <m:d>
+              <m:dPr>
+                <m:ctrlPr>
+                  <w:rPr>
+                    <w:rFonts w:ascii="Cambria Math" w:eastAsiaTheme="minorEastAsia" w:hAnsi="Cambria Math"/>
+                    <w:i/>
+                    <w:lang w:val="en-US"/>
+                  </w:rPr>
+                </m:ctrlPr>
+              </m:dPr>
+              <m:e>
+                <m:r>
+                  <w:rPr>
+                    <w:rFonts w:ascii="Cambria Math" w:eastAsiaTheme="minorEastAsia" w:hAnsi="Cambria Math"/>
+                    <w:lang w:val="en-US"/>
+                  </w:rPr>
+                  <m:t>n</m:t>
+                </m:r>
+              </m:e>
+            </m:d>
+          </m:e>
+        </m:func>
+        <m:r>
+          <w:rPr>
+            <w:rFonts w:ascii="Cambria Math" w:eastAsiaTheme="minorEastAsia" w:hAnsi="Cambria Math"/>
+            <w:lang w:val="en-US"/>
+          </w:rPr>
+          <m:t>)</m:t>
+        </m:r>
+      </m:oMath>
+      <w:r>
+        <w:rPr>
+          <w:rFonts w:eastAsiaTheme="minorEastAsia" w:hint="cs"/>
+          <w:rtl/>
+          <w:lang w:val="en-US"/>
+        </w:rPr>
         <w:t>, הן פועלות בצורה טורית וביניהן מתרחשות בדיקות ושינויי מצביעים הנעשים ב-</w:t>
       </w:r>
       <m:oMath>
@@ -7682,6 +9233,31 @@
         </w:rPr>
         <w:t>.</w:t>
       </w:r>
+      <w:r>
+        <w:rPr>
+          <w:rFonts w:eastAsiaTheme="minorEastAsia" w:hint="cs"/>
+          <w:rtl/>
+          <w:lang w:val="en-US"/>
+        </w:rPr>
+        <w:t xml:space="preserve"> נציין כי לפי מה שראינו בכיתה חסם הדוק יותר יהיה </w:t>
+      </w:r>
+      <m:oMath>
+        <m:r>
+          <w:rPr>
+            <w:rFonts w:ascii="Cambria Math" w:eastAsiaTheme="minorEastAsia" w:hAnsi="Cambria Math"/>
+            <w:lang w:val="en-US"/>
+          </w:rPr>
+          <m:t>O(height difference+1)</m:t>
+        </m:r>
+      </m:oMath>
+      <w:r>
+        <w:rPr>
+          <w:rFonts w:eastAsiaTheme="minorEastAsia" w:hint="cs"/>
+          <w:rtl/>
+          <w:lang w:val="en-US"/>
+        </w:rPr>
+        <w:t>.</w:t>
+      </w:r>
     </w:p>
     <w:p>
       <w:pPr>
@@ -7752,15 +9328,39 @@
           <w:lang w:val="en-US"/>
         </w:rPr>
       </w:pPr>
-      <w:r>
-        <w:rPr>
-          <w:rFonts w:eastAsiaTheme="minorEastAsia"/>
-          <w:b/>
-          <w:bCs/>
-          <w:u w:val="single"/>
-          <w:lang w:val="en-US"/>
-        </w:rPr>
-        <w:t>getRoot()</w:t>
+      <w:proofErr w:type="spellStart"/>
+      <w:proofErr w:type="gramStart"/>
+      <w:r>
+        <w:rPr>
+          <w:rFonts w:eastAsiaTheme="minorEastAsia"/>
+          <w:b/>
+          <w:bCs/>
+          <w:u w:val="single"/>
+          <w:lang w:val="en-US"/>
+        </w:rPr>
+        <w:t>getRoot</w:t>
+      </w:r>
+      <w:proofErr w:type="spellEnd"/>
+      <w:r>
+        <w:rPr>
+          <w:rFonts w:eastAsiaTheme="minorEastAsia"/>
+          <w:b/>
+          <w:bCs/>
+          <w:u w:val="single"/>
+          <w:lang w:val="en-US"/>
+        </w:rPr>
+        <w:t>(</w:t>
+      </w:r>
+      <w:proofErr w:type="gramEnd"/>
+      <w:r>
+        <w:rPr>
+          <w:rFonts w:eastAsiaTheme="minorEastAsia"/>
+          <w:b/>
+          <w:bCs/>
+          <w:u w:val="single"/>
+          <w:lang w:val="en-US"/>
+        </w:rPr>
+        <w:t>)</w:t>
       </w:r>
     </w:p>
     <w:p>
@@ -7863,6 +9463,7 @@
         </w:rPr>
         <w:t xml:space="preserve">מתודות </w:t>
       </w:r>
+      <w:proofErr w:type="spellStart"/>
       <w:r>
         <w:rPr>
           <w:rFonts w:eastAsiaTheme="minorEastAsia"/>
@@ -7873,6 +9474,7 @@
         </w:rPr>
         <w:t>AVLNode</w:t>
       </w:r>
+      <w:proofErr w:type="spellEnd"/>
     </w:p>
     <w:p>
       <w:pPr>
@@ -7928,15 +9530,39 @@
           <w:lang w:val="en-US"/>
         </w:rPr>
       </w:pPr>
-      <w:r>
-        <w:rPr>
-          <w:rFonts w:eastAsiaTheme="minorEastAsia"/>
-          <w:b/>
-          <w:bCs/>
-          <w:u w:val="single"/>
-          <w:lang w:val="en-US"/>
-        </w:rPr>
-        <w:t>AVLNode(int key, String info)</w:t>
+      <w:proofErr w:type="spellStart"/>
+      <w:proofErr w:type="gramStart"/>
+      <w:r>
+        <w:rPr>
+          <w:rFonts w:eastAsiaTheme="minorEastAsia"/>
+          <w:b/>
+          <w:bCs/>
+          <w:u w:val="single"/>
+          <w:lang w:val="en-US"/>
+        </w:rPr>
+        <w:t>AVLNode</w:t>
+      </w:r>
+      <w:proofErr w:type="spellEnd"/>
+      <w:r>
+        <w:rPr>
+          <w:rFonts w:eastAsiaTheme="minorEastAsia"/>
+          <w:b/>
+          <w:bCs/>
+          <w:u w:val="single"/>
+          <w:lang w:val="en-US"/>
+        </w:rPr>
+        <w:t>(</w:t>
+      </w:r>
+      <w:proofErr w:type="gramEnd"/>
+      <w:r>
+        <w:rPr>
+          <w:rFonts w:eastAsiaTheme="minorEastAsia"/>
+          <w:b/>
+          <w:bCs/>
+          <w:u w:val="single"/>
+          <w:lang w:val="en-US"/>
+        </w:rPr>
+        <w:t>int key, String info)</w:t>
       </w:r>
     </w:p>
     <w:p>
@@ -7956,6 +9582,7 @@
         </w:rPr>
         <w:t xml:space="preserve">המתודה בונה עצם מסוג </w:t>
       </w:r>
+      <w:proofErr w:type="spellStart"/>
       <w:r>
         <w:rPr>
           <w:rFonts w:eastAsiaTheme="minorEastAsia"/>
@@ -7963,6 +9590,7 @@
         </w:rPr>
         <w:t>AVLNode</w:t>
       </w:r>
+      <w:proofErr w:type="spellEnd"/>
       <w:r>
         <w:rPr>
           <w:rFonts w:eastAsiaTheme="minorEastAsia" w:hint="cs"/>
@@ -8036,6 +9664,7 @@
         </w:rPr>
         <w:t>, משנה את ערך ה-</w:t>
       </w:r>
+      <w:proofErr w:type="spellStart"/>
       <w:r>
         <w:rPr>
           <w:rFonts w:eastAsiaTheme="minorEastAsia"/>
@@ -8043,6 +9672,7 @@
         </w:rPr>
         <w:t>isReal</w:t>
       </w:r>
+      <w:proofErr w:type="spellEnd"/>
       <w:r>
         <w:rPr>
           <w:rFonts w:eastAsiaTheme="minorEastAsia" w:hint="cs"/>
@@ -8178,6 +9808,7 @@
           <w:rtl/>
           <w:lang w:val="en-US"/>
         </w:rPr>
+        <w:lastRenderedPageBreak/>
         <w:t xml:space="preserve">סיבוכיות המתודה היא </w:t>
       </w:r>
       <m:oMath>
@@ -8220,15 +9851,39 @@
           <w:lang w:val="en-US"/>
         </w:rPr>
       </w:pPr>
-      <w:r>
-        <w:rPr>
-          <w:rFonts w:eastAsiaTheme="minorEastAsia"/>
-          <w:b/>
-          <w:bCs/>
-          <w:u w:val="single"/>
-          <w:lang w:val="en-US"/>
-        </w:rPr>
-        <w:t>getKey()</w:t>
+      <w:proofErr w:type="spellStart"/>
+      <w:proofErr w:type="gramStart"/>
+      <w:r>
+        <w:rPr>
+          <w:rFonts w:eastAsiaTheme="minorEastAsia"/>
+          <w:b/>
+          <w:bCs/>
+          <w:u w:val="single"/>
+          <w:lang w:val="en-US"/>
+        </w:rPr>
+        <w:t>getKey</w:t>
+      </w:r>
+      <w:proofErr w:type="spellEnd"/>
+      <w:r>
+        <w:rPr>
+          <w:rFonts w:eastAsiaTheme="minorEastAsia"/>
+          <w:b/>
+          <w:bCs/>
+          <w:u w:val="single"/>
+          <w:lang w:val="en-US"/>
+        </w:rPr>
+        <w:t>(</w:t>
+      </w:r>
+      <w:proofErr w:type="gramEnd"/>
+      <w:r>
+        <w:rPr>
+          <w:rFonts w:eastAsiaTheme="minorEastAsia"/>
+          <w:b/>
+          <w:bCs/>
+          <w:u w:val="single"/>
+          <w:lang w:val="en-US"/>
+        </w:rPr>
+        <w:t>)</w:t>
       </w:r>
     </w:p>
     <w:p>
@@ -8327,15 +9982,39 @@
           <w:lang w:val="en-US"/>
         </w:rPr>
       </w:pPr>
-      <w:r>
-        <w:rPr>
-          <w:rFonts w:eastAsiaTheme="minorEastAsia"/>
-          <w:b/>
-          <w:bCs/>
-          <w:u w:val="single"/>
-          <w:lang w:val="en-US"/>
-        </w:rPr>
-        <w:t>getValue()</w:t>
+      <w:proofErr w:type="spellStart"/>
+      <w:proofErr w:type="gramStart"/>
+      <w:r>
+        <w:rPr>
+          <w:rFonts w:eastAsiaTheme="minorEastAsia"/>
+          <w:b/>
+          <w:bCs/>
+          <w:u w:val="single"/>
+          <w:lang w:val="en-US"/>
+        </w:rPr>
+        <w:t>getValue</w:t>
+      </w:r>
+      <w:proofErr w:type="spellEnd"/>
+      <w:r>
+        <w:rPr>
+          <w:rFonts w:eastAsiaTheme="minorEastAsia"/>
+          <w:b/>
+          <w:bCs/>
+          <w:u w:val="single"/>
+          <w:lang w:val="en-US"/>
+        </w:rPr>
+        <w:t>(</w:t>
+      </w:r>
+      <w:proofErr w:type="gramEnd"/>
+      <w:r>
+        <w:rPr>
+          <w:rFonts w:eastAsiaTheme="minorEastAsia"/>
+          <w:b/>
+          <w:bCs/>
+          <w:u w:val="single"/>
+          <w:lang w:val="en-US"/>
+        </w:rPr>
+        <w:t>)</w:t>
       </w:r>
     </w:p>
     <w:p>
@@ -8413,15 +10092,51 @@
           <w:lang w:val="en-US"/>
         </w:rPr>
       </w:pPr>
-      <w:r>
-        <w:rPr>
-          <w:rFonts w:eastAsiaTheme="minorEastAsia"/>
-          <w:b/>
-          <w:bCs/>
-          <w:u w:val="single"/>
-          <w:lang w:val="en-US"/>
-        </w:rPr>
-        <w:t>setLeft(IAVLNode node)</w:t>
+      <w:proofErr w:type="spellStart"/>
+      <w:proofErr w:type="gramStart"/>
+      <w:r>
+        <w:rPr>
+          <w:rFonts w:eastAsiaTheme="minorEastAsia"/>
+          <w:b/>
+          <w:bCs/>
+          <w:u w:val="single"/>
+          <w:lang w:val="en-US"/>
+        </w:rPr>
+        <w:t>setLeft</w:t>
+      </w:r>
+      <w:proofErr w:type="spellEnd"/>
+      <w:r>
+        <w:rPr>
+          <w:rFonts w:eastAsiaTheme="minorEastAsia"/>
+          <w:b/>
+          <w:bCs/>
+          <w:u w:val="single"/>
+          <w:lang w:val="en-US"/>
+        </w:rPr>
+        <w:t>(</w:t>
+      </w:r>
+      <w:proofErr w:type="spellStart"/>
+      <w:proofErr w:type="gramEnd"/>
+      <w:r>
+        <w:rPr>
+          <w:rFonts w:eastAsiaTheme="minorEastAsia"/>
+          <w:b/>
+          <w:bCs/>
+          <w:u w:val="single"/>
+          <w:lang w:val="en-US"/>
+        </w:rPr>
+        <w:t>IAVLNode</w:t>
+      </w:r>
+      <w:proofErr w:type="spellEnd"/>
+      <w:r>
+        <w:rPr>
+          <w:rFonts w:eastAsiaTheme="minorEastAsia"/>
+          <w:b/>
+          <w:bCs/>
+          <w:u w:val="single"/>
+          <w:lang w:val="en-US"/>
+        </w:rPr>
+        <w:t xml:space="preserve"> node)</w:t>
       </w:r>
     </w:p>
     <w:p>
@@ -8498,16 +10213,39 @@
           <w:lang w:val="en-US"/>
         </w:rPr>
       </w:pPr>
-      <w:r>
-        <w:rPr>
-          <w:rFonts w:eastAsiaTheme="minorEastAsia"/>
-          <w:b/>
-          <w:bCs/>
-          <w:u w:val="single"/>
-          <w:lang w:val="en-US"/>
-        </w:rPr>
-        <w:lastRenderedPageBreak/>
-        <w:t>getLeft()</w:t>
+      <w:proofErr w:type="spellStart"/>
+      <w:proofErr w:type="gramStart"/>
+      <w:r>
+        <w:rPr>
+          <w:rFonts w:eastAsiaTheme="minorEastAsia"/>
+          <w:b/>
+          <w:bCs/>
+          <w:u w:val="single"/>
+          <w:lang w:val="en-US"/>
+        </w:rPr>
+        <w:t>getLeft</w:t>
+      </w:r>
+      <w:proofErr w:type="spellEnd"/>
+      <w:r>
+        <w:rPr>
+          <w:rFonts w:eastAsiaTheme="minorEastAsia"/>
+          <w:b/>
+          <w:bCs/>
+          <w:u w:val="single"/>
+          <w:lang w:val="en-US"/>
+        </w:rPr>
+        <w:t>(</w:t>
+      </w:r>
+      <w:proofErr w:type="gramEnd"/>
+      <w:r>
+        <w:rPr>
+          <w:rFonts w:eastAsiaTheme="minorEastAsia"/>
+          <w:b/>
+          <w:bCs/>
+          <w:u w:val="single"/>
+          <w:lang w:val="en-US"/>
+        </w:rPr>
+        <w:t>)</w:t>
       </w:r>
     </w:p>
     <w:p>
@@ -8584,6 +10322,8 @@
           <w:lang w:val="en-US"/>
         </w:rPr>
       </w:pPr>
+      <w:proofErr w:type="spellStart"/>
+      <w:proofErr w:type="gramStart"/>
       <w:r>
         <w:rPr>
           <w:rFonts w:eastAsiaTheme="minorEastAsia"/>
@@ -8622,7 +10362,41 @@
           <w:u w:val="single"/>
           <w:lang w:val="en-US"/>
         </w:rPr>
-        <w:t>t(IAVLNode node)</w:t>
+        <w:t>t</w:t>
+      </w:r>
+      <w:proofErr w:type="spellEnd"/>
+      <w:r>
+        <w:rPr>
+          <w:rFonts w:eastAsiaTheme="minorEastAsia"/>
+          <w:b/>
+          <w:bCs/>
+          <w:u w:val="single"/>
+          <w:lang w:val="en-US"/>
+        </w:rPr>
+        <w:t>(</w:t>
+      </w:r>
+      <w:proofErr w:type="spellStart"/>
+      <w:proofErr w:type="gramEnd"/>
+      <w:r>
+        <w:rPr>
+          <w:rFonts w:eastAsiaTheme="minorEastAsia"/>
+          <w:b/>
+          <w:bCs/>
+          <w:u w:val="single"/>
+          <w:lang w:val="en-US"/>
+        </w:rPr>
+        <w:t>IAVLNode</w:t>
+      </w:r>
+      <w:proofErr w:type="spellEnd"/>
+      <w:r>
+        <w:rPr>
+          <w:rFonts w:eastAsiaTheme="minorEastAsia"/>
+          <w:b/>
+          <w:bCs/>
+          <w:u w:val="single"/>
+          <w:lang w:val="en-US"/>
+        </w:rPr>
+        <w:t xml:space="preserve"> node)</w:t>
       </w:r>
     </w:p>
     <w:p>
@@ -8715,6 +10489,8 @@
           <w:lang w:val="en-US"/>
         </w:rPr>
       </w:pPr>
+      <w:proofErr w:type="spellStart"/>
+      <w:proofErr w:type="gramStart"/>
       <w:r>
         <w:rPr>
           <w:rFonts w:eastAsiaTheme="minorEastAsia"/>
@@ -8743,7 +10519,29 @@
           <w:u w:val="single"/>
           <w:lang w:val="en-US"/>
         </w:rPr>
-        <w:t>t()</w:t>
+        <w:t>t</w:t>
+      </w:r>
+      <w:proofErr w:type="spellEnd"/>
+      <w:r>
+        <w:rPr>
+          <w:rFonts w:eastAsiaTheme="minorEastAsia"/>
+          <w:b/>
+          <w:bCs/>
+          <w:u w:val="single"/>
+          <w:lang w:val="en-US"/>
+        </w:rPr>
+        <w:t>(</w:t>
+      </w:r>
+      <w:proofErr w:type="gramEnd"/>
+      <w:r>
+        <w:rPr>
+          <w:rFonts w:eastAsiaTheme="minorEastAsia"/>
+          <w:b/>
+          <w:bCs/>
+          <w:u w:val="single"/>
+          <w:lang w:val="en-US"/>
+        </w:rPr>
+        <w:t>)</w:t>
       </w:r>
     </w:p>
     <w:p>
@@ -8836,15 +10634,51 @@
           <w:lang w:val="en-US"/>
         </w:rPr>
       </w:pPr>
-      <w:r>
-        <w:rPr>
-          <w:rFonts w:eastAsiaTheme="minorEastAsia"/>
-          <w:b/>
-          <w:bCs/>
-          <w:u w:val="single"/>
-          <w:lang w:val="en-US"/>
-        </w:rPr>
-        <w:t>setParent(IAVLNode node)</w:t>
+      <w:proofErr w:type="spellStart"/>
+      <w:proofErr w:type="gramStart"/>
+      <w:r>
+        <w:rPr>
+          <w:rFonts w:eastAsiaTheme="minorEastAsia"/>
+          <w:b/>
+          <w:bCs/>
+          <w:u w:val="single"/>
+          <w:lang w:val="en-US"/>
+        </w:rPr>
+        <w:t>setParent</w:t>
+      </w:r>
+      <w:proofErr w:type="spellEnd"/>
+      <w:r>
+        <w:rPr>
+          <w:rFonts w:eastAsiaTheme="minorEastAsia"/>
+          <w:b/>
+          <w:bCs/>
+          <w:u w:val="single"/>
+          <w:lang w:val="en-US"/>
+        </w:rPr>
+        <w:t>(</w:t>
+      </w:r>
+      <w:proofErr w:type="spellStart"/>
+      <w:proofErr w:type="gramEnd"/>
+      <w:r>
+        <w:rPr>
+          <w:rFonts w:eastAsiaTheme="minorEastAsia"/>
+          <w:b/>
+          <w:bCs/>
+          <w:u w:val="single"/>
+          <w:lang w:val="en-US"/>
+        </w:rPr>
+        <w:t>IAVLNode</w:t>
+      </w:r>
+      <w:proofErr w:type="spellEnd"/>
+      <w:r>
+        <w:rPr>
+          <w:rFonts w:eastAsiaTheme="minorEastAsia"/>
+          <w:b/>
+          <w:bCs/>
+          <w:u w:val="single"/>
+          <w:lang w:val="en-US"/>
+        </w:rPr>
+        <w:t xml:space="preserve"> node)</w:t>
       </w:r>
     </w:p>
     <w:p>
@@ -8921,15 +10755,39 @@
           <w:lang w:val="en-US"/>
         </w:rPr>
       </w:pPr>
-      <w:r>
-        <w:rPr>
-          <w:rFonts w:eastAsiaTheme="minorEastAsia"/>
-          <w:b/>
-          <w:bCs/>
-          <w:u w:val="single"/>
-          <w:lang w:val="en-US"/>
-        </w:rPr>
-        <w:t>getParent()</w:t>
+      <w:proofErr w:type="spellStart"/>
+      <w:proofErr w:type="gramStart"/>
+      <w:r>
+        <w:rPr>
+          <w:rFonts w:eastAsiaTheme="minorEastAsia"/>
+          <w:b/>
+          <w:bCs/>
+          <w:u w:val="single"/>
+          <w:lang w:val="en-US"/>
+        </w:rPr>
+        <w:t>getParent</w:t>
+      </w:r>
+      <w:proofErr w:type="spellEnd"/>
+      <w:r>
+        <w:rPr>
+          <w:rFonts w:eastAsiaTheme="minorEastAsia"/>
+          <w:b/>
+          <w:bCs/>
+          <w:u w:val="single"/>
+          <w:lang w:val="en-US"/>
+        </w:rPr>
+        <w:t>(</w:t>
+      </w:r>
+      <w:proofErr w:type="gramEnd"/>
+      <w:r>
+        <w:rPr>
+          <w:rFonts w:eastAsiaTheme="minorEastAsia"/>
+          <w:b/>
+          <w:bCs/>
+          <w:u w:val="single"/>
+          <w:lang w:val="en-US"/>
+        </w:rPr>
+        <w:t>)</w:t>
       </w:r>
     </w:p>
     <w:p>
@@ -8964,6 +10822,7 @@
           <w:rtl/>
           <w:lang w:val="en-US"/>
         </w:rPr>
+        <w:lastRenderedPageBreak/>
         <w:t xml:space="preserve">סיבוכיות המתודה היא </w:t>
       </w:r>
       <m:oMath>
@@ -9004,15 +10863,39 @@
           <w:lang w:val="en-US"/>
         </w:rPr>
       </w:pPr>
-      <w:r>
-        <w:rPr>
-          <w:rFonts w:eastAsiaTheme="minorEastAsia"/>
-          <w:b/>
-          <w:bCs/>
-          <w:u w:val="single"/>
-          <w:lang w:val="en-US"/>
-        </w:rPr>
-        <w:t>isRealNode()</w:t>
+      <w:proofErr w:type="spellStart"/>
+      <w:proofErr w:type="gramStart"/>
+      <w:r>
+        <w:rPr>
+          <w:rFonts w:eastAsiaTheme="minorEastAsia"/>
+          <w:b/>
+          <w:bCs/>
+          <w:u w:val="single"/>
+          <w:lang w:val="en-US"/>
+        </w:rPr>
+        <w:t>isRealNode</w:t>
+      </w:r>
+      <w:proofErr w:type="spellEnd"/>
+      <w:r>
+        <w:rPr>
+          <w:rFonts w:eastAsiaTheme="minorEastAsia"/>
+          <w:b/>
+          <w:bCs/>
+          <w:u w:val="single"/>
+          <w:lang w:val="en-US"/>
+        </w:rPr>
+        <w:t>(</w:t>
+      </w:r>
+      <w:proofErr w:type="gramEnd"/>
+      <w:r>
+        <w:rPr>
+          <w:rFonts w:eastAsiaTheme="minorEastAsia"/>
+          <w:b/>
+          <w:bCs/>
+          <w:u w:val="single"/>
+          <w:lang w:val="en-US"/>
+        </w:rPr>
+        <w:t>)</w:t>
       </w:r>
     </w:p>
     <w:p>
@@ -9106,15 +10989,39 @@
           <w:lang w:val="en-US"/>
         </w:rPr>
       </w:pPr>
-      <w:r>
-        <w:rPr>
-          <w:rFonts w:eastAsiaTheme="minorEastAsia"/>
-          <w:b/>
-          <w:bCs/>
-          <w:u w:val="single"/>
-          <w:lang w:val="en-US"/>
-        </w:rPr>
-        <w:t>setHeight(int height)</w:t>
+      <w:proofErr w:type="spellStart"/>
+      <w:proofErr w:type="gramStart"/>
+      <w:r>
+        <w:rPr>
+          <w:rFonts w:eastAsiaTheme="minorEastAsia"/>
+          <w:b/>
+          <w:bCs/>
+          <w:u w:val="single"/>
+          <w:lang w:val="en-US"/>
+        </w:rPr>
+        <w:t>setHeight</w:t>
+      </w:r>
+      <w:proofErr w:type="spellEnd"/>
+      <w:r>
+        <w:rPr>
+          <w:rFonts w:eastAsiaTheme="minorEastAsia"/>
+          <w:b/>
+          <w:bCs/>
+          <w:u w:val="single"/>
+          <w:lang w:val="en-US"/>
+        </w:rPr>
+        <w:t>(</w:t>
+      </w:r>
+      <w:proofErr w:type="gramEnd"/>
+      <w:r>
+        <w:rPr>
+          <w:rFonts w:eastAsiaTheme="minorEastAsia"/>
+          <w:b/>
+          <w:bCs/>
+          <w:u w:val="single"/>
+          <w:lang w:val="en-US"/>
+        </w:rPr>
+        <w:t>int height)</w:t>
       </w:r>
     </w:p>
     <w:p>
@@ -9194,15 +11101,39 @@
           <w:lang w:val="en-US"/>
         </w:rPr>
       </w:pPr>
-      <w:r>
-        <w:rPr>
-          <w:rFonts w:eastAsiaTheme="minorEastAsia"/>
-          <w:b/>
-          <w:bCs/>
-          <w:u w:val="single"/>
-          <w:lang w:val="en-US"/>
-        </w:rPr>
-        <w:t>getHeight()</w:t>
+      <w:proofErr w:type="spellStart"/>
+      <w:proofErr w:type="gramStart"/>
+      <w:r>
+        <w:rPr>
+          <w:rFonts w:eastAsiaTheme="minorEastAsia"/>
+          <w:b/>
+          <w:bCs/>
+          <w:u w:val="single"/>
+          <w:lang w:val="en-US"/>
+        </w:rPr>
+        <w:t>getHeight</w:t>
+      </w:r>
+      <w:proofErr w:type="spellEnd"/>
+      <w:r>
+        <w:rPr>
+          <w:rFonts w:eastAsiaTheme="minorEastAsia"/>
+          <w:b/>
+          <w:bCs/>
+          <w:u w:val="single"/>
+          <w:lang w:val="en-US"/>
+        </w:rPr>
+        <w:t>(</w:t>
+      </w:r>
+      <w:proofErr w:type="gramEnd"/>
+      <w:r>
+        <w:rPr>
+          <w:rFonts w:eastAsiaTheme="minorEastAsia"/>
+          <w:b/>
+          <w:bCs/>
+          <w:u w:val="single"/>
+          <w:lang w:val="en-US"/>
+        </w:rPr>
+        <w:t>)</w:t>
       </w:r>
     </w:p>
     <w:p>
@@ -9278,16 +11209,39 @@
           <w:lang w:val="en-US"/>
         </w:rPr>
       </w:pPr>
-      <w:r>
-        <w:rPr>
-          <w:rFonts w:eastAsiaTheme="minorEastAsia"/>
-          <w:b/>
-          <w:bCs/>
-          <w:u w:val="single"/>
-          <w:lang w:val="en-US"/>
-        </w:rPr>
-        <w:lastRenderedPageBreak/>
-        <w:t>setRank(int rank)</w:t>
+      <w:proofErr w:type="spellStart"/>
+      <w:proofErr w:type="gramStart"/>
+      <w:r>
+        <w:rPr>
+          <w:rFonts w:eastAsiaTheme="minorEastAsia"/>
+          <w:b/>
+          <w:bCs/>
+          <w:u w:val="single"/>
+          <w:lang w:val="en-US"/>
+        </w:rPr>
+        <w:t>setRank</w:t>
+      </w:r>
+      <w:proofErr w:type="spellEnd"/>
+      <w:r>
+        <w:rPr>
+          <w:rFonts w:eastAsiaTheme="minorEastAsia"/>
+          <w:b/>
+          <w:bCs/>
+          <w:u w:val="single"/>
+          <w:lang w:val="en-US"/>
+        </w:rPr>
+        <w:t>(</w:t>
+      </w:r>
+      <w:proofErr w:type="gramEnd"/>
+      <w:r>
+        <w:rPr>
+          <w:rFonts w:eastAsiaTheme="minorEastAsia"/>
+          <w:b/>
+          <w:bCs/>
+          <w:u w:val="single"/>
+          <w:lang w:val="en-US"/>
+        </w:rPr>
+        <w:t>int rank)</w:t>
       </w:r>
     </w:p>
     <w:p>
@@ -9390,6 +11344,8 @@
           <w:lang w:val="en-US"/>
         </w:rPr>
       </w:pPr>
+      <w:proofErr w:type="spellStart"/>
+      <w:proofErr w:type="gramStart"/>
       <w:r>
         <w:rPr>
           <w:rFonts w:eastAsiaTheme="minorEastAsia"/>
@@ -9420,15 +11376,27 @@
         </w:rPr>
         <w:t>ank</w:t>
       </w:r>
-      <w:r>
-        <w:rPr>
-          <w:rFonts w:eastAsiaTheme="minorEastAsia"/>
-          <w:b/>
-          <w:bCs/>
-          <w:u w:val="single"/>
-          <w:lang w:val="en-US"/>
-        </w:rPr>
-        <w:t>()</w:t>
+      <w:proofErr w:type="spellEnd"/>
+      <w:r>
+        <w:rPr>
+          <w:rFonts w:eastAsiaTheme="minorEastAsia"/>
+          <w:b/>
+          <w:bCs/>
+          <w:u w:val="single"/>
+          <w:lang w:val="en-US"/>
+        </w:rPr>
+        <w:t>(</w:t>
+      </w:r>
+      <w:proofErr w:type="gramEnd"/>
+      <w:r>
+        <w:rPr>
+          <w:rFonts w:eastAsiaTheme="minorEastAsia"/>
+          <w:b/>
+          <w:bCs/>
+          <w:u w:val="single"/>
+          <w:lang w:val="en-US"/>
+        </w:rPr>
+        <w:t>)</w:t>
       </w:r>
     </w:p>
     <w:p>

</xml_diff>

<commit_message>
added measurements part 1A
</commit_message>
<xml_diff>
--- a/AVLTree Documentation.docx
+++ b/AVLTree Documentation.docx
@@ -863,23 +863,7 @@
           <w:rtl/>
           <w:lang w:val="en-US"/>
         </w:rPr>
-        <w:t xml:space="preserve">המתודה מתחילה עם מצביע לשורש העץ ויורדת עם המצביע לבן השמאלי כל עוד הבן השמאלי קיים (והוא לא עלה וירטואלי, כדי להגיע לעלה האמיתי הנדרש). המתודה </w:t>
-      </w:r>
-      <w:r>
-        <w:rPr>
-          <w:rFonts w:eastAsiaTheme="minorEastAsia" w:hint="cs"/>
-          <w:rtl/>
-          <w:lang w:val="en-US"/>
-        </w:rPr>
-        <w:t>מחזירה את העלה האמיתי הכי שמאלי בעץ</w:t>
-      </w:r>
-      <w:r>
-        <w:rPr>
-          <w:rFonts w:eastAsiaTheme="minorEastAsia" w:hint="cs"/>
-          <w:rtl/>
-          <w:lang w:val="en-US"/>
-        </w:rPr>
-        <w:t>.</w:t>
+        <w:t>המתודה מתחילה עם מצביע לשורש העץ ויורדת עם המצביע לבן השמאלי כל עוד הבן השמאלי קיים (והוא לא עלה וירטואלי, כדי להגיע לעלה האמיתי הנדרש). המתודה מחזירה את העלה האמיתי הכי שמאלי בעץ.</w:t>
       </w:r>
     </w:p>
     <w:p>
@@ -1205,23 +1189,7 @@
           <w:rtl/>
           <w:lang w:val="en-US"/>
         </w:rPr>
-        <w:t xml:space="preserve">המתודה מתחילה עם מצביע לשורש העץ ויורדת עם המצביע לבן הימני כל עוד הבן הימני קיים (והוא לא עלה וירטואלי, כדי להגיע לעלה האמיתי הנדרש). המתודה מחזירה את העלה האמיתי הכי </w:t>
-      </w:r>
-      <w:r>
-        <w:rPr>
-          <w:rFonts w:eastAsiaTheme="minorEastAsia" w:hint="cs"/>
-          <w:rtl/>
-          <w:lang w:val="en-US"/>
-        </w:rPr>
-        <w:t>ימני</w:t>
-      </w:r>
-      <w:r>
-        <w:rPr>
-          <w:rFonts w:eastAsiaTheme="minorEastAsia" w:hint="cs"/>
-          <w:rtl/>
-          <w:lang w:val="en-US"/>
-        </w:rPr>
-        <w:t xml:space="preserve"> בעץ.</w:t>
+        <w:t>המתודה מתחילה עם מצביע לשורש העץ ויורדת עם המצביע לבן הימני כל עוד הבן הימני קיים (והוא לא עלה וירטואלי, כדי להגיע לעלה האמיתי הנדרש). המתודה מחזירה את העלה האמיתי הכי ימני בעץ.</w:t>
       </w:r>
     </w:p>
     <w:p>
@@ -12220,62 +12188,23 @@
         <w:bidi/>
         <w:rPr>
           <w:rFonts w:eastAsiaTheme="minorEastAsia"/>
-          <w:rtl/>
-          <w:lang w:val="en-US"/>
-        </w:rPr>
-      </w:pPr>
-    </w:p>
-    <w:p>
-      <w:pPr>
-        <w:bidi/>
-        <w:rPr>
-          <w:rFonts w:eastAsiaTheme="minorEastAsia"/>
-          <w:rtl/>
-          <w:lang w:val="en-US"/>
-        </w:rPr>
-      </w:pPr>
-    </w:p>
-    <w:p>
-      <w:pPr>
-        <w:bidi/>
-        <w:rPr>
-          <w:rFonts w:eastAsiaTheme="minorEastAsia"/>
-          <w:rtl/>
-          <w:lang w:val="en-US"/>
-        </w:rPr>
-      </w:pPr>
-    </w:p>
-    <w:p>
-      <w:pPr>
-        <w:bidi/>
-        <w:rPr>
-          <w:rFonts w:eastAsiaTheme="minorEastAsia"/>
-          <w:rtl/>
-          <w:lang w:val="en-US"/>
-        </w:rPr>
-      </w:pPr>
-    </w:p>
-    <w:p>
-      <w:pPr>
-        <w:bidi/>
-        <w:rPr>
-          <w:rFonts w:eastAsiaTheme="minorEastAsia"/>
-          <w:b/>
-          <w:bCs/>
-          <w:u w:val="single"/>
-          <w:rtl/>
-          <w:lang w:val="en-US"/>
-        </w:rPr>
-      </w:pPr>
-      <w:r>
-        <w:rPr>
-          <w:rFonts w:eastAsiaTheme="minorEastAsia" w:hint="cs"/>
-          <w:b/>
-          <w:bCs/>
-          <w:u w:val="single"/>
-          <w:rtl/>
-          <w:lang w:val="en-US"/>
-        </w:rPr>
+          <w:b/>
+          <w:bCs/>
+          <w:u w:val="single"/>
+          <w:rtl/>
+          <w:lang w:val="en-US"/>
+        </w:rPr>
+      </w:pPr>
+      <w:r>
+        <w:rPr>
+          <w:rFonts w:eastAsiaTheme="minorEastAsia" w:hint="cs"/>
+          <w:b/>
+          <w:bCs/>
+          <w:u w:val="single"/>
+          <w:rtl/>
+          <w:lang w:val="en-US"/>
+        </w:rPr>
+        <w:lastRenderedPageBreak/>
         <w:t>חלק המדידות</w:t>
       </w:r>
     </w:p>
@@ -12284,10 +12213,3239 @@
         <w:bidi/>
         <w:rPr>
           <w:rFonts w:eastAsiaTheme="minorEastAsia"/>
-          <w:rtl/>
-          <w:lang w:val="en-US"/>
-        </w:rPr>
-      </w:pPr>
+          <w:b/>
+          <w:bCs/>
+          <w:u w:val="single"/>
+          <w:lang w:val="en-US"/>
+        </w:rPr>
+      </w:pPr>
+      <w:r>
+        <w:rPr>
+          <w:rFonts w:eastAsiaTheme="minorEastAsia" w:hint="cs"/>
+          <w:b/>
+          <w:bCs/>
+          <w:u w:val="single"/>
+          <w:rtl/>
+          <w:lang w:val="en-US"/>
+        </w:rPr>
+        <w:t>שאלה 1א</w:t>
+      </w:r>
+    </w:p>
+    <w:tbl>
+      <w:tblPr>
+        <w:tblStyle w:val="TableGrid"/>
+        <w:bidiVisual/>
+        <w:tblW w:w="0" w:type="auto"/>
+        <w:tblLook w:val="04A0" w:firstRow="1" w:lastRow="0" w:firstColumn="1" w:lastColumn="0" w:noHBand="0" w:noVBand="1"/>
+      </w:tblPr>
+      <w:tblGrid>
+        <w:gridCol w:w="800"/>
+        <w:gridCol w:w="992"/>
+        <w:gridCol w:w="1985"/>
+        <w:gridCol w:w="1843"/>
+        <w:gridCol w:w="1701"/>
+        <w:gridCol w:w="1695"/>
+      </w:tblGrid>
+      <w:tr>
+        <w:tc>
+          <w:tcPr>
+            <w:tcW w:w="800" w:type="dxa"/>
+          </w:tcPr>
+          <w:p>
+            <w:pPr>
+              <w:bidi/>
+              <w:jc w:val="center"/>
+              <w:rPr>
+                <w:rFonts w:eastAsiaTheme="minorEastAsia" w:hint="cs"/>
+                <w:rtl/>
+                <w:lang w:val="en-US"/>
+              </w:rPr>
+            </w:pPr>
+            <w:r>
+              <w:rPr>
+                <w:rFonts w:eastAsiaTheme="minorEastAsia" w:hint="cs"/>
+                <w:rtl/>
+                <w:lang w:val="en-US"/>
+              </w:rPr>
+              <w:t>מספר סידורי</w:t>
+            </w:r>
+          </w:p>
+        </w:tc>
+        <w:tc>
+          <w:tcPr>
+            <w:tcW w:w="992" w:type="dxa"/>
+          </w:tcPr>
+          <w:p>
+            <w:pPr>
+              <w:bidi/>
+              <w:jc w:val="center"/>
+              <w:rPr>
+                <w:rFonts w:eastAsiaTheme="minorEastAsia" w:hint="cs"/>
+                <w:rtl/>
+                <w:lang w:val="en-US"/>
+              </w:rPr>
+            </w:pPr>
+            <w:r>
+              <w:rPr>
+                <w:rFonts w:eastAsiaTheme="minorEastAsia" w:hint="cs"/>
+                <w:rtl/>
+                <w:lang w:val="en-US"/>
+              </w:rPr>
+              <w:t>גודל המערך</w:t>
+            </w:r>
+          </w:p>
+        </w:tc>
+        <w:tc>
+          <w:tcPr>
+            <w:tcW w:w="1985" w:type="dxa"/>
+          </w:tcPr>
+          <w:p>
+            <w:pPr>
+              <w:bidi/>
+              <w:jc w:val="center"/>
+              <w:rPr>
+                <w:rFonts w:eastAsiaTheme="minorEastAsia" w:hint="cs"/>
+                <w:lang w:val="en-US"/>
+              </w:rPr>
+            </w:pPr>
+            <w:r>
+              <w:rPr>
+                <w:rFonts w:eastAsiaTheme="minorEastAsia" w:hint="cs"/>
+                <w:rtl/>
+                <w:lang w:val="en-US"/>
+              </w:rPr>
+              <w:t>כמות החילופים במיון רגיל עבור מערך אקראי</w:t>
+            </w:r>
+          </w:p>
+        </w:tc>
+        <w:tc>
+          <w:tcPr>
+            <w:tcW w:w="1843" w:type="dxa"/>
+          </w:tcPr>
+          <w:p>
+            <w:pPr>
+              <w:bidi/>
+              <w:jc w:val="center"/>
+              <w:rPr>
+                <w:rFonts w:eastAsiaTheme="minorEastAsia" w:hint="cs"/>
+                <w:rtl/>
+                <w:lang w:val="en-US"/>
+              </w:rPr>
+            </w:pPr>
+            <w:r>
+              <w:rPr>
+                <w:rFonts w:eastAsiaTheme="minorEastAsia" w:hint="cs"/>
+                <w:rtl/>
+                <w:lang w:val="en-US"/>
+              </w:rPr>
+              <w:t xml:space="preserve">כמות החילופים במיון רגיל עבור מערך </w:t>
+            </w:r>
+            <w:r>
+              <w:rPr>
+                <w:rFonts w:eastAsiaTheme="minorEastAsia" w:hint="cs"/>
+                <w:rtl/>
+                <w:lang w:val="en-US"/>
+              </w:rPr>
+              <w:t>ממוין הפוך</w:t>
+            </w:r>
+          </w:p>
+        </w:tc>
+        <w:tc>
+          <w:tcPr>
+            <w:tcW w:w="1701" w:type="dxa"/>
+          </w:tcPr>
+          <w:p>
+            <w:pPr>
+              <w:bidi/>
+              <w:jc w:val="center"/>
+              <w:rPr>
+                <w:rFonts w:eastAsiaTheme="minorEastAsia" w:hint="cs"/>
+                <w:rtl/>
+                <w:lang w:val="en-US"/>
+              </w:rPr>
+            </w:pPr>
+            <w:r>
+              <w:rPr>
+                <w:rFonts w:eastAsiaTheme="minorEastAsia" w:hint="cs"/>
+                <w:rtl/>
+                <w:lang w:val="en-US"/>
+              </w:rPr>
+              <w:t xml:space="preserve">עלות החיפושים במיון </w:t>
+            </w:r>
+            <w:r>
+              <w:rPr>
+                <w:rFonts w:eastAsiaTheme="minorEastAsia" w:hint="cs"/>
+                <w:lang w:val="en-US"/>
+              </w:rPr>
+              <w:t>AVL</w:t>
+            </w:r>
+            <w:r>
+              <w:rPr>
+                <w:rFonts w:eastAsiaTheme="minorEastAsia" w:hint="cs"/>
+                <w:rtl/>
+                <w:lang w:val="en-US"/>
+              </w:rPr>
+              <w:t xml:space="preserve"> עבור מערך אקראי</w:t>
+            </w:r>
+          </w:p>
+        </w:tc>
+        <w:tc>
+          <w:tcPr>
+            <w:tcW w:w="1695" w:type="dxa"/>
+          </w:tcPr>
+          <w:p>
+            <w:pPr>
+              <w:bidi/>
+              <w:jc w:val="center"/>
+              <w:rPr>
+                <w:rFonts w:eastAsiaTheme="minorEastAsia" w:hint="cs"/>
+                <w:lang w:val="en-US"/>
+              </w:rPr>
+            </w:pPr>
+            <w:r>
+              <w:rPr>
+                <w:rFonts w:eastAsiaTheme="minorEastAsia" w:hint="cs"/>
+                <w:rtl/>
+                <w:lang w:val="en-US"/>
+              </w:rPr>
+              <w:t xml:space="preserve">עלות החיפושים במיון </w:t>
+            </w:r>
+            <w:r>
+              <w:rPr>
+                <w:rFonts w:eastAsiaTheme="minorEastAsia" w:hint="cs"/>
+                <w:lang w:val="en-US"/>
+              </w:rPr>
+              <w:t>AVL</w:t>
+            </w:r>
+            <w:r>
+              <w:rPr>
+                <w:rFonts w:eastAsiaTheme="minorEastAsia" w:hint="cs"/>
+                <w:rtl/>
+                <w:lang w:val="en-US"/>
+              </w:rPr>
+              <w:t xml:space="preserve"> עבור מערך </w:t>
+            </w:r>
+            <w:r>
+              <w:rPr>
+                <w:rFonts w:eastAsiaTheme="minorEastAsia" w:hint="cs"/>
+                <w:rtl/>
+                <w:lang w:val="en-US"/>
+              </w:rPr>
+              <w:t>ממוין הפוך</w:t>
+            </w:r>
+          </w:p>
+        </w:tc>
+      </w:tr>
+      <w:tr>
+        <w:tc>
+          <w:tcPr>
+            <w:tcW w:w="800" w:type="dxa"/>
+          </w:tcPr>
+          <w:p>
+            <w:pPr>
+              <w:bidi/>
+              <w:jc w:val="center"/>
+              <w:rPr>
+                <w:rFonts w:eastAsiaTheme="minorEastAsia" w:hint="cs"/>
+                <w:rtl/>
+                <w:lang w:val="en-US"/>
+              </w:rPr>
+            </w:pPr>
+            <w:r>
+              <w:rPr>
+                <w:rFonts w:eastAsiaTheme="minorEastAsia"/>
+                <w:lang w:val="en-US"/>
+              </w:rPr>
+              <w:t>1</w:t>
+            </w:r>
+          </w:p>
+        </w:tc>
+        <w:tc>
+          <w:tcPr>
+            <w:tcW w:w="992" w:type="dxa"/>
+          </w:tcPr>
+          <w:p>
+            <w:pPr>
+              <w:bidi/>
+              <w:jc w:val="center"/>
+              <w:rPr>
+                <w:rFonts w:eastAsiaTheme="minorEastAsia"/>
+                <w:lang w:val="en-US"/>
+              </w:rPr>
+            </w:pPr>
+            <w:r>
+              <w:rPr>
+                <w:rFonts w:eastAsiaTheme="minorEastAsia"/>
+                <w:lang w:val="en-US"/>
+              </w:rPr>
+              <w:t>10,000</w:t>
+            </w:r>
+          </w:p>
+        </w:tc>
+        <w:tc>
+          <w:tcPr>
+            <w:tcW w:w="1985" w:type="dxa"/>
+            <w:vAlign w:val="bottom"/>
+          </w:tcPr>
+          <w:p>
+            <w:pPr>
+              <w:bidi/>
+              <w:jc w:val="center"/>
+              <w:rPr>
+                <w:rFonts w:eastAsiaTheme="minorEastAsia" w:hint="cs"/>
+                <w:rtl/>
+                <w:lang w:val="en-US"/>
+              </w:rPr>
+            </w:pPr>
+            <w:r>
+              <w:rPr>
+                <w:rFonts w:ascii="Calibri" w:hAnsi="Calibri" w:cs="Calibri"/>
+                <w:color w:val="000000"/>
+              </w:rPr>
+              <w:t>25</w:t>
+            </w:r>
+            <w:r>
+              <w:rPr>
+                <w:rFonts w:ascii="Calibri" w:hAnsi="Calibri" w:cs="Calibri"/>
+                <w:color w:val="000000"/>
+              </w:rPr>
+              <w:t>,</w:t>
+            </w:r>
+            <w:r>
+              <w:rPr>
+                <w:rFonts w:ascii="Calibri" w:hAnsi="Calibri" w:cs="Calibri"/>
+                <w:color w:val="000000"/>
+              </w:rPr>
+              <w:t>063</w:t>
+            </w:r>
+            <w:r>
+              <w:rPr>
+                <w:rFonts w:ascii="Calibri" w:hAnsi="Calibri" w:cs="Calibri"/>
+                <w:color w:val="000000"/>
+              </w:rPr>
+              <w:t>,</w:t>
+            </w:r>
+            <w:r>
+              <w:rPr>
+                <w:rFonts w:ascii="Calibri" w:hAnsi="Calibri" w:cs="Calibri"/>
+                <w:color w:val="000000"/>
+              </w:rPr>
+              <w:t>646</w:t>
+            </w:r>
+          </w:p>
+        </w:tc>
+        <w:tc>
+          <w:tcPr>
+            <w:tcW w:w="1843" w:type="dxa"/>
+            <w:vAlign w:val="bottom"/>
+          </w:tcPr>
+          <w:p>
+            <w:pPr>
+              <w:bidi/>
+              <w:jc w:val="center"/>
+              <w:rPr>
+                <w:rFonts w:eastAsiaTheme="minorEastAsia" w:hint="cs"/>
+                <w:rtl/>
+                <w:lang w:val="en-US"/>
+              </w:rPr>
+            </w:pPr>
+            <w:r>
+              <w:rPr>
+                <w:rFonts w:ascii="Calibri" w:hAnsi="Calibri" w:cs="Calibri"/>
+                <w:color w:val="000000"/>
+              </w:rPr>
+              <w:t>49</w:t>
+            </w:r>
+            <w:r>
+              <w:rPr>
+                <w:rFonts w:ascii="Calibri" w:hAnsi="Calibri" w:cs="Calibri"/>
+                <w:color w:val="000000"/>
+              </w:rPr>
+              <w:t>,</w:t>
+            </w:r>
+            <w:r>
+              <w:rPr>
+                <w:rFonts w:ascii="Calibri" w:hAnsi="Calibri" w:cs="Calibri"/>
+                <w:color w:val="000000"/>
+              </w:rPr>
+              <w:t>995</w:t>
+            </w:r>
+            <w:r>
+              <w:rPr>
+                <w:rFonts w:ascii="Calibri" w:hAnsi="Calibri" w:cs="Calibri"/>
+                <w:color w:val="000000"/>
+              </w:rPr>
+              <w:t>,</w:t>
+            </w:r>
+            <w:r>
+              <w:rPr>
+                <w:rFonts w:ascii="Calibri" w:hAnsi="Calibri" w:cs="Calibri"/>
+                <w:color w:val="000000"/>
+              </w:rPr>
+              <w:t>000</w:t>
+            </w:r>
+          </w:p>
+        </w:tc>
+        <w:tc>
+          <w:tcPr>
+            <w:tcW w:w="1701" w:type="dxa"/>
+            <w:vAlign w:val="bottom"/>
+          </w:tcPr>
+          <w:p>
+            <w:pPr>
+              <w:bidi/>
+              <w:jc w:val="center"/>
+              <w:rPr>
+                <w:rFonts w:eastAsiaTheme="minorEastAsia" w:hint="cs"/>
+                <w:rtl/>
+                <w:lang w:val="en-US"/>
+              </w:rPr>
+            </w:pPr>
+            <w:r>
+              <w:rPr>
+                <w:rFonts w:ascii="Calibri" w:hAnsi="Calibri" w:cs="Calibri"/>
+                <w:color w:val="000000"/>
+              </w:rPr>
+              <w:t>221</w:t>
+            </w:r>
+            <w:r>
+              <w:rPr>
+                <w:rFonts w:ascii="Calibri" w:hAnsi="Calibri" w:cs="Calibri"/>
+                <w:color w:val="000000"/>
+              </w:rPr>
+              <w:t>,</w:t>
+            </w:r>
+            <w:r>
+              <w:rPr>
+                <w:rFonts w:ascii="Calibri" w:hAnsi="Calibri" w:cs="Calibri"/>
+                <w:color w:val="000000"/>
+              </w:rPr>
+              <w:t>782</w:t>
+            </w:r>
+          </w:p>
+        </w:tc>
+        <w:tc>
+          <w:tcPr>
+            <w:tcW w:w="1695" w:type="dxa"/>
+            <w:vAlign w:val="bottom"/>
+          </w:tcPr>
+          <w:p>
+            <w:pPr>
+              <w:bidi/>
+              <w:jc w:val="center"/>
+              <w:rPr>
+                <w:rFonts w:eastAsiaTheme="minorEastAsia" w:hint="cs"/>
+                <w:rtl/>
+                <w:lang w:val="en-US"/>
+              </w:rPr>
+            </w:pPr>
+            <w:r>
+              <w:rPr>
+                <w:rFonts w:ascii="Calibri" w:hAnsi="Calibri" w:cs="Calibri"/>
+                <w:color w:val="000000"/>
+              </w:rPr>
+              <w:t>231</w:t>
+            </w:r>
+            <w:r>
+              <w:rPr>
+                <w:rFonts w:ascii="Calibri" w:hAnsi="Calibri" w:cs="Calibri"/>
+                <w:color w:val="000000"/>
+                <w:lang w:val="en-US"/>
+              </w:rPr>
+              <w:t>,</w:t>
+            </w:r>
+            <w:r>
+              <w:rPr>
+                <w:rFonts w:ascii="Calibri" w:hAnsi="Calibri" w:cs="Calibri"/>
+                <w:color w:val="000000"/>
+              </w:rPr>
+              <w:t>358</w:t>
+            </w:r>
+          </w:p>
+        </w:tc>
+      </w:tr>
+      <w:tr>
+        <w:tc>
+          <w:tcPr>
+            <w:tcW w:w="800" w:type="dxa"/>
+          </w:tcPr>
+          <w:p>
+            <w:pPr>
+              <w:bidi/>
+              <w:jc w:val="center"/>
+              <w:rPr>
+                <w:rFonts w:eastAsiaTheme="minorEastAsia" w:hint="cs"/>
+                <w:rtl/>
+                <w:lang w:val="en-US"/>
+              </w:rPr>
+            </w:pPr>
+            <w:r>
+              <w:rPr>
+                <w:rFonts w:eastAsiaTheme="minorEastAsia"/>
+                <w:lang w:val="en-US"/>
+              </w:rPr>
+              <w:t>2</w:t>
+            </w:r>
+          </w:p>
+        </w:tc>
+        <w:tc>
+          <w:tcPr>
+            <w:tcW w:w="992" w:type="dxa"/>
+          </w:tcPr>
+          <w:p>
+            <w:pPr>
+              <w:bidi/>
+              <w:jc w:val="center"/>
+              <w:rPr>
+                <w:rFonts w:eastAsiaTheme="minorEastAsia" w:hint="cs"/>
+                <w:rtl/>
+                <w:lang w:val="en-US"/>
+              </w:rPr>
+            </w:pPr>
+            <w:r>
+              <w:rPr>
+                <w:rFonts w:eastAsiaTheme="minorEastAsia"/>
+                <w:lang w:val="en-US"/>
+              </w:rPr>
+              <w:t>20,000</w:t>
+            </w:r>
+          </w:p>
+        </w:tc>
+        <w:tc>
+          <w:tcPr>
+            <w:tcW w:w="1985" w:type="dxa"/>
+            <w:vAlign w:val="bottom"/>
+          </w:tcPr>
+          <w:p>
+            <w:pPr>
+              <w:bidi/>
+              <w:jc w:val="center"/>
+              <w:rPr>
+                <w:rFonts w:eastAsiaTheme="minorEastAsia" w:hint="cs"/>
+                <w:rtl/>
+                <w:lang w:val="en-US"/>
+              </w:rPr>
+            </w:pPr>
+            <w:r>
+              <w:rPr>
+                <w:rFonts w:ascii="Calibri" w:hAnsi="Calibri" w:cs="Calibri"/>
+                <w:color w:val="000000"/>
+              </w:rPr>
+              <w:t>100</w:t>
+            </w:r>
+            <w:r>
+              <w:rPr>
+                <w:rFonts w:ascii="Calibri" w:hAnsi="Calibri" w:cs="Calibri"/>
+                <w:color w:val="000000"/>
+              </w:rPr>
+              <w:t>,</w:t>
+            </w:r>
+            <w:r>
+              <w:rPr>
+                <w:rFonts w:ascii="Calibri" w:hAnsi="Calibri" w:cs="Calibri"/>
+                <w:color w:val="000000"/>
+              </w:rPr>
+              <w:t>023</w:t>
+            </w:r>
+            <w:r>
+              <w:rPr>
+                <w:rFonts w:ascii="Calibri" w:hAnsi="Calibri" w:cs="Calibri"/>
+                <w:color w:val="000000"/>
+              </w:rPr>
+              <w:t>,</w:t>
+            </w:r>
+            <w:r>
+              <w:rPr>
+                <w:rFonts w:ascii="Calibri" w:hAnsi="Calibri" w:cs="Calibri"/>
+                <w:color w:val="000000"/>
+              </w:rPr>
+              <w:t>653</w:t>
+            </w:r>
+          </w:p>
+        </w:tc>
+        <w:tc>
+          <w:tcPr>
+            <w:tcW w:w="1843" w:type="dxa"/>
+            <w:vAlign w:val="bottom"/>
+          </w:tcPr>
+          <w:p>
+            <w:pPr>
+              <w:bidi/>
+              <w:jc w:val="center"/>
+              <w:rPr>
+                <w:rFonts w:eastAsiaTheme="minorEastAsia" w:hint="cs"/>
+                <w:rtl/>
+                <w:lang w:val="en-US"/>
+              </w:rPr>
+            </w:pPr>
+            <w:r>
+              <w:rPr>
+                <w:rFonts w:ascii="Calibri" w:hAnsi="Calibri" w:cs="Calibri"/>
+                <w:color w:val="000000"/>
+              </w:rPr>
+              <w:t>199</w:t>
+            </w:r>
+            <w:r>
+              <w:rPr>
+                <w:rFonts w:ascii="Calibri" w:hAnsi="Calibri" w:cs="Calibri"/>
+                <w:color w:val="000000"/>
+              </w:rPr>
+              <w:t>,</w:t>
+            </w:r>
+            <w:r>
+              <w:rPr>
+                <w:rFonts w:ascii="Calibri" w:hAnsi="Calibri" w:cs="Calibri"/>
+                <w:color w:val="000000"/>
+              </w:rPr>
+              <w:t>990</w:t>
+            </w:r>
+            <w:r>
+              <w:rPr>
+                <w:rFonts w:ascii="Calibri" w:hAnsi="Calibri" w:cs="Calibri"/>
+                <w:color w:val="000000"/>
+              </w:rPr>
+              <w:t>,</w:t>
+            </w:r>
+            <w:r>
+              <w:rPr>
+                <w:rFonts w:ascii="Calibri" w:hAnsi="Calibri" w:cs="Calibri"/>
+                <w:color w:val="000000"/>
+              </w:rPr>
+              <w:t>000</w:t>
+            </w:r>
+          </w:p>
+        </w:tc>
+        <w:tc>
+          <w:tcPr>
+            <w:tcW w:w="1701" w:type="dxa"/>
+            <w:vAlign w:val="bottom"/>
+          </w:tcPr>
+          <w:p>
+            <w:pPr>
+              <w:bidi/>
+              <w:jc w:val="center"/>
+              <w:rPr>
+                <w:rFonts w:eastAsiaTheme="minorEastAsia" w:hint="cs"/>
+                <w:rtl/>
+                <w:lang w:val="en-US"/>
+              </w:rPr>
+            </w:pPr>
+            <w:r>
+              <w:rPr>
+                <w:rFonts w:ascii="Calibri" w:hAnsi="Calibri" w:cs="Calibri"/>
+                <w:color w:val="000000"/>
+              </w:rPr>
+              <w:t>480</w:t>
+            </w:r>
+            <w:r>
+              <w:rPr>
+                <w:rFonts w:ascii="Calibri" w:hAnsi="Calibri" w:cs="Calibri"/>
+                <w:color w:val="000000"/>
+              </w:rPr>
+              <w:t>,</w:t>
+            </w:r>
+            <w:r>
+              <w:rPr>
+                <w:rFonts w:ascii="Calibri" w:hAnsi="Calibri" w:cs="Calibri"/>
+                <w:color w:val="000000"/>
+              </w:rPr>
+              <w:t>520</w:t>
+            </w:r>
+          </w:p>
+        </w:tc>
+        <w:tc>
+          <w:tcPr>
+            <w:tcW w:w="1695" w:type="dxa"/>
+            <w:vAlign w:val="bottom"/>
+          </w:tcPr>
+          <w:p>
+            <w:pPr>
+              <w:bidi/>
+              <w:jc w:val="center"/>
+              <w:rPr>
+                <w:rFonts w:eastAsiaTheme="minorEastAsia" w:hint="cs"/>
+                <w:rtl/>
+                <w:lang w:val="en-US"/>
+              </w:rPr>
+            </w:pPr>
+            <w:r>
+              <w:rPr>
+                <w:rFonts w:ascii="Calibri" w:hAnsi="Calibri" w:cs="Calibri"/>
+                <w:color w:val="000000"/>
+              </w:rPr>
+              <w:t>502</w:t>
+            </w:r>
+            <w:r>
+              <w:rPr>
+                <w:rFonts w:ascii="Calibri" w:hAnsi="Calibri" w:cs="Calibri"/>
+                <w:color w:val="000000"/>
+              </w:rPr>
+              <w:t>,</w:t>
+            </w:r>
+            <w:r>
+              <w:rPr>
+                <w:rFonts w:ascii="Calibri" w:hAnsi="Calibri" w:cs="Calibri"/>
+                <w:color w:val="000000"/>
+              </w:rPr>
+              <w:t>688</w:t>
+            </w:r>
+          </w:p>
+        </w:tc>
+      </w:tr>
+      <w:tr>
+        <w:tc>
+          <w:tcPr>
+            <w:tcW w:w="800" w:type="dxa"/>
+          </w:tcPr>
+          <w:p>
+            <w:pPr>
+              <w:bidi/>
+              <w:jc w:val="center"/>
+              <w:rPr>
+                <w:rFonts w:eastAsiaTheme="minorEastAsia" w:hint="cs"/>
+                <w:rtl/>
+                <w:lang w:val="en-US"/>
+              </w:rPr>
+            </w:pPr>
+            <w:r>
+              <w:rPr>
+                <w:rFonts w:eastAsiaTheme="minorEastAsia"/>
+                <w:lang w:val="en-US"/>
+              </w:rPr>
+              <w:t>3</w:t>
+            </w:r>
+          </w:p>
+        </w:tc>
+        <w:tc>
+          <w:tcPr>
+            <w:tcW w:w="992" w:type="dxa"/>
+          </w:tcPr>
+          <w:p>
+            <w:pPr>
+              <w:bidi/>
+              <w:jc w:val="center"/>
+              <w:rPr>
+                <w:rFonts w:eastAsiaTheme="minorEastAsia" w:hint="cs"/>
+                <w:rtl/>
+                <w:lang w:val="en-US"/>
+              </w:rPr>
+            </w:pPr>
+            <w:r>
+              <w:rPr>
+                <w:rFonts w:eastAsiaTheme="minorEastAsia"/>
+                <w:lang w:val="en-US"/>
+              </w:rPr>
+              <w:t>30,000</w:t>
+            </w:r>
+          </w:p>
+        </w:tc>
+        <w:tc>
+          <w:tcPr>
+            <w:tcW w:w="1985" w:type="dxa"/>
+            <w:vAlign w:val="bottom"/>
+          </w:tcPr>
+          <w:p>
+            <w:pPr>
+              <w:bidi/>
+              <w:jc w:val="center"/>
+              <w:rPr>
+                <w:rFonts w:eastAsiaTheme="minorEastAsia" w:hint="cs"/>
+                <w:rtl/>
+                <w:lang w:val="en-US"/>
+              </w:rPr>
+            </w:pPr>
+            <w:r>
+              <w:rPr>
+                <w:rFonts w:ascii="Calibri" w:hAnsi="Calibri" w:cs="Calibri"/>
+                <w:color w:val="000000"/>
+              </w:rPr>
+              <w:t>224</w:t>
+            </w:r>
+            <w:r>
+              <w:rPr>
+                <w:rFonts w:ascii="Calibri" w:hAnsi="Calibri" w:cs="Calibri"/>
+                <w:color w:val="000000"/>
+              </w:rPr>
+              <w:t>,</w:t>
+            </w:r>
+            <w:r>
+              <w:rPr>
+                <w:rFonts w:ascii="Calibri" w:hAnsi="Calibri" w:cs="Calibri"/>
+                <w:color w:val="000000"/>
+              </w:rPr>
+              <w:t>839</w:t>
+            </w:r>
+            <w:r>
+              <w:rPr>
+                <w:rFonts w:ascii="Calibri" w:hAnsi="Calibri" w:cs="Calibri"/>
+                <w:color w:val="000000"/>
+              </w:rPr>
+              <w:t>,</w:t>
+            </w:r>
+            <w:r>
+              <w:rPr>
+                <w:rFonts w:ascii="Calibri" w:hAnsi="Calibri" w:cs="Calibri"/>
+                <w:color w:val="000000"/>
+              </w:rPr>
+              <w:t>071</w:t>
+            </w:r>
+          </w:p>
+        </w:tc>
+        <w:tc>
+          <w:tcPr>
+            <w:tcW w:w="1843" w:type="dxa"/>
+            <w:vAlign w:val="bottom"/>
+          </w:tcPr>
+          <w:p>
+            <w:pPr>
+              <w:bidi/>
+              <w:jc w:val="center"/>
+              <w:rPr>
+                <w:rFonts w:eastAsiaTheme="minorEastAsia" w:hint="cs"/>
+                <w:rtl/>
+                <w:lang w:val="en-US"/>
+              </w:rPr>
+            </w:pPr>
+            <w:r>
+              <w:rPr>
+                <w:rFonts w:ascii="Calibri" w:hAnsi="Calibri" w:cs="Calibri"/>
+                <w:color w:val="000000"/>
+              </w:rPr>
+              <w:t>449</w:t>
+            </w:r>
+            <w:r>
+              <w:rPr>
+                <w:rFonts w:ascii="Calibri" w:hAnsi="Calibri" w:cs="Calibri"/>
+                <w:color w:val="000000"/>
+              </w:rPr>
+              <w:t>,</w:t>
+            </w:r>
+            <w:r>
+              <w:rPr>
+                <w:rFonts w:ascii="Calibri" w:hAnsi="Calibri" w:cs="Calibri"/>
+                <w:color w:val="000000"/>
+              </w:rPr>
+              <w:t>985</w:t>
+            </w:r>
+            <w:r>
+              <w:rPr>
+                <w:rFonts w:ascii="Calibri" w:hAnsi="Calibri" w:cs="Calibri"/>
+                <w:color w:val="000000"/>
+              </w:rPr>
+              <w:t>,</w:t>
+            </w:r>
+            <w:r>
+              <w:rPr>
+                <w:rFonts w:ascii="Calibri" w:hAnsi="Calibri" w:cs="Calibri"/>
+                <w:color w:val="000000"/>
+              </w:rPr>
+              <w:t>000</w:t>
+            </w:r>
+          </w:p>
+        </w:tc>
+        <w:tc>
+          <w:tcPr>
+            <w:tcW w:w="1701" w:type="dxa"/>
+            <w:vAlign w:val="bottom"/>
+          </w:tcPr>
+          <w:p>
+            <w:pPr>
+              <w:bidi/>
+              <w:jc w:val="center"/>
+              <w:rPr>
+                <w:rFonts w:eastAsiaTheme="minorEastAsia" w:hint="cs"/>
+                <w:rtl/>
+                <w:lang w:val="en-US"/>
+              </w:rPr>
+            </w:pPr>
+            <w:r>
+              <w:rPr>
+                <w:rFonts w:ascii="Calibri" w:hAnsi="Calibri" w:cs="Calibri"/>
+                <w:color w:val="000000"/>
+              </w:rPr>
+              <w:t>777</w:t>
+            </w:r>
+            <w:r>
+              <w:rPr>
+                <w:rFonts w:ascii="Calibri" w:hAnsi="Calibri" w:cs="Calibri"/>
+                <w:color w:val="000000"/>
+              </w:rPr>
+              <w:t>,</w:t>
+            </w:r>
+            <w:r>
+              <w:rPr>
+                <w:rFonts w:ascii="Calibri" w:hAnsi="Calibri" w:cs="Calibri"/>
+                <w:color w:val="000000"/>
+              </w:rPr>
+              <w:t>310</w:t>
+            </w:r>
+          </w:p>
+        </w:tc>
+        <w:tc>
+          <w:tcPr>
+            <w:tcW w:w="1695" w:type="dxa"/>
+            <w:vAlign w:val="bottom"/>
+          </w:tcPr>
+          <w:p>
+            <w:pPr>
+              <w:bidi/>
+              <w:jc w:val="center"/>
+              <w:rPr>
+                <w:rFonts w:eastAsiaTheme="minorEastAsia" w:hint="cs"/>
+                <w:rtl/>
+                <w:lang w:val="en-US"/>
+              </w:rPr>
+            </w:pPr>
+            <w:r>
+              <w:rPr>
+                <w:rFonts w:ascii="Calibri" w:hAnsi="Calibri" w:cs="Calibri"/>
+                <w:color w:val="000000"/>
+              </w:rPr>
+              <w:t>788</w:t>
+            </w:r>
+            <w:r>
+              <w:rPr>
+                <w:rFonts w:ascii="Calibri" w:hAnsi="Calibri" w:cs="Calibri"/>
+                <w:color w:val="000000"/>
+              </w:rPr>
+              <w:t>,</w:t>
+            </w:r>
+            <w:r>
+              <w:rPr>
+                <w:rFonts w:ascii="Calibri" w:hAnsi="Calibri" w:cs="Calibri"/>
+                <w:color w:val="000000"/>
+              </w:rPr>
+              <w:t>113</w:t>
+            </w:r>
+          </w:p>
+        </w:tc>
+      </w:tr>
+      <w:tr>
+        <w:tc>
+          <w:tcPr>
+            <w:tcW w:w="800" w:type="dxa"/>
+          </w:tcPr>
+          <w:p>
+            <w:pPr>
+              <w:bidi/>
+              <w:jc w:val="center"/>
+              <w:rPr>
+                <w:rFonts w:eastAsiaTheme="minorEastAsia" w:hint="cs"/>
+                <w:rtl/>
+                <w:lang w:val="en-US"/>
+              </w:rPr>
+            </w:pPr>
+            <w:r>
+              <w:rPr>
+                <w:rFonts w:eastAsiaTheme="minorEastAsia"/>
+                <w:lang w:val="en-US"/>
+              </w:rPr>
+              <w:t>4</w:t>
+            </w:r>
+          </w:p>
+        </w:tc>
+        <w:tc>
+          <w:tcPr>
+            <w:tcW w:w="992" w:type="dxa"/>
+          </w:tcPr>
+          <w:p>
+            <w:pPr>
+              <w:bidi/>
+              <w:jc w:val="center"/>
+              <w:rPr>
+                <w:rFonts w:eastAsiaTheme="minorEastAsia" w:hint="cs"/>
+                <w:rtl/>
+                <w:lang w:val="en-US"/>
+              </w:rPr>
+            </w:pPr>
+            <w:r>
+              <w:rPr>
+                <w:rFonts w:eastAsiaTheme="minorEastAsia"/>
+                <w:lang w:val="en-US"/>
+              </w:rPr>
+              <w:t>40,000</w:t>
+            </w:r>
+          </w:p>
+        </w:tc>
+        <w:tc>
+          <w:tcPr>
+            <w:tcW w:w="1985" w:type="dxa"/>
+            <w:vAlign w:val="bottom"/>
+          </w:tcPr>
+          <w:p>
+            <w:pPr>
+              <w:bidi/>
+              <w:jc w:val="center"/>
+              <w:rPr>
+                <w:rFonts w:eastAsiaTheme="minorEastAsia" w:hint="cs"/>
+                <w:rtl/>
+                <w:lang w:val="en-US"/>
+              </w:rPr>
+            </w:pPr>
+            <w:r>
+              <w:rPr>
+                <w:rFonts w:ascii="Calibri" w:hAnsi="Calibri" w:cs="Calibri"/>
+                <w:color w:val="000000"/>
+              </w:rPr>
+              <w:t>401</w:t>
+            </w:r>
+            <w:r>
+              <w:rPr>
+                <w:rFonts w:ascii="Calibri" w:hAnsi="Calibri" w:cs="Calibri"/>
+                <w:color w:val="000000"/>
+              </w:rPr>
+              <w:t>,</w:t>
+            </w:r>
+            <w:r>
+              <w:rPr>
+                <w:rFonts w:ascii="Calibri" w:hAnsi="Calibri" w:cs="Calibri"/>
+                <w:color w:val="000000"/>
+              </w:rPr>
+              <w:t>139</w:t>
+            </w:r>
+            <w:r>
+              <w:rPr>
+                <w:rFonts w:ascii="Calibri" w:hAnsi="Calibri" w:cs="Calibri"/>
+                <w:color w:val="000000"/>
+              </w:rPr>
+              <w:t>,</w:t>
+            </w:r>
+            <w:r>
+              <w:rPr>
+                <w:rFonts w:ascii="Calibri" w:hAnsi="Calibri" w:cs="Calibri"/>
+                <w:color w:val="000000"/>
+              </w:rPr>
+              <w:t>380</w:t>
+            </w:r>
+          </w:p>
+        </w:tc>
+        <w:tc>
+          <w:tcPr>
+            <w:tcW w:w="1843" w:type="dxa"/>
+            <w:vAlign w:val="bottom"/>
+          </w:tcPr>
+          <w:p>
+            <w:pPr>
+              <w:bidi/>
+              <w:jc w:val="center"/>
+              <w:rPr>
+                <w:rFonts w:eastAsiaTheme="minorEastAsia" w:hint="cs"/>
+                <w:rtl/>
+                <w:lang w:val="en-US"/>
+              </w:rPr>
+            </w:pPr>
+            <w:r>
+              <w:rPr>
+                <w:rFonts w:ascii="Calibri" w:hAnsi="Calibri" w:cs="Calibri"/>
+                <w:color w:val="000000"/>
+              </w:rPr>
+              <w:t>799</w:t>
+            </w:r>
+            <w:r>
+              <w:rPr>
+                <w:rFonts w:ascii="Calibri" w:hAnsi="Calibri" w:cs="Calibri"/>
+                <w:color w:val="000000"/>
+              </w:rPr>
+              <w:t>,</w:t>
+            </w:r>
+            <w:r>
+              <w:rPr>
+                <w:rFonts w:ascii="Calibri" w:hAnsi="Calibri" w:cs="Calibri"/>
+                <w:color w:val="000000"/>
+              </w:rPr>
+              <w:t>980</w:t>
+            </w:r>
+            <w:r>
+              <w:rPr>
+                <w:rFonts w:ascii="Calibri" w:hAnsi="Calibri" w:cs="Calibri"/>
+                <w:color w:val="000000"/>
+              </w:rPr>
+              <w:t>,</w:t>
+            </w:r>
+            <w:r>
+              <w:rPr>
+                <w:rFonts w:ascii="Calibri" w:hAnsi="Calibri" w:cs="Calibri"/>
+                <w:color w:val="000000"/>
+              </w:rPr>
+              <w:t>000</w:t>
+            </w:r>
+          </w:p>
+        </w:tc>
+        <w:tc>
+          <w:tcPr>
+            <w:tcW w:w="1701" w:type="dxa"/>
+            <w:vAlign w:val="bottom"/>
+          </w:tcPr>
+          <w:p>
+            <w:pPr>
+              <w:bidi/>
+              <w:jc w:val="center"/>
+              <w:rPr>
+                <w:rFonts w:eastAsiaTheme="minorEastAsia" w:hint="cs"/>
+                <w:rtl/>
+                <w:lang w:val="en-US"/>
+              </w:rPr>
+            </w:pPr>
+            <w:r>
+              <w:rPr>
+                <w:rFonts w:ascii="Calibri" w:hAnsi="Calibri" w:cs="Calibri"/>
+                <w:color w:val="000000"/>
+              </w:rPr>
+              <w:t>1</w:t>
+            </w:r>
+            <w:r>
+              <w:rPr>
+                <w:rFonts w:ascii="Calibri" w:hAnsi="Calibri" w:cs="Calibri"/>
+                <w:color w:val="000000"/>
+              </w:rPr>
+              <w:t>,</w:t>
+            </w:r>
+            <w:r>
+              <w:rPr>
+                <w:rFonts w:ascii="Calibri" w:hAnsi="Calibri" w:cs="Calibri"/>
+                <w:color w:val="000000"/>
+              </w:rPr>
+              <w:t>056</w:t>
+            </w:r>
+            <w:r>
+              <w:rPr>
+                <w:rFonts w:ascii="Calibri" w:hAnsi="Calibri" w:cs="Calibri"/>
+                <w:color w:val="000000"/>
+              </w:rPr>
+              <w:t>,</w:t>
+            </w:r>
+            <w:r>
+              <w:rPr>
+                <w:rFonts w:ascii="Calibri" w:hAnsi="Calibri" w:cs="Calibri"/>
+                <w:color w:val="000000"/>
+              </w:rPr>
+              <w:t>505</w:t>
+            </w:r>
+          </w:p>
+        </w:tc>
+        <w:tc>
+          <w:tcPr>
+            <w:tcW w:w="1695" w:type="dxa"/>
+            <w:vAlign w:val="bottom"/>
+          </w:tcPr>
+          <w:p>
+            <w:pPr>
+              <w:bidi/>
+              <w:jc w:val="center"/>
+              <w:rPr>
+                <w:rFonts w:eastAsiaTheme="minorEastAsia" w:hint="cs"/>
+                <w:rtl/>
+                <w:lang w:val="en-US"/>
+              </w:rPr>
+            </w:pPr>
+            <w:r>
+              <w:rPr>
+                <w:rFonts w:ascii="Calibri" w:hAnsi="Calibri" w:cs="Calibri"/>
+                <w:color w:val="000000"/>
+              </w:rPr>
+              <w:t>1</w:t>
+            </w:r>
+            <w:r>
+              <w:rPr>
+                <w:rFonts w:ascii="Calibri" w:hAnsi="Calibri" w:cs="Calibri"/>
+                <w:color w:val="000000"/>
+              </w:rPr>
+              <w:t>,</w:t>
+            </w:r>
+            <w:r>
+              <w:rPr>
+                <w:rFonts w:ascii="Calibri" w:hAnsi="Calibri" w:cs="Calibri"/>
+                <w:color w:val="000000"/>
+              </w:rPr>
+              <w:t>085</w:t>
+            </w:r>
+            <w:r>
+              <w:rPr>
+                <w:rFonts w:ascii="Calibri" w:hAnsi="Calibri" w:cs="Calibri"/>
+                <w:color w:val="000000"/>
+              </w:rPr>
+              <w:t>,</w:t>
+            </w:r>
+            <w:r>
+              <w:rPr>
+                <w:rFonts w:ascii="Calibri" w:hAnsi="Calibri" w:cs="Calibri"/>
+                <w:color w:val="000000"/>
+              </w:rPr>
+              <w:t>346</w:t>
+            </w:r>
+          </w:p>
+        </w:tc>
+      </w:tr>
+      <w:tr>
+        <w:tc>
+          <w:tcPr>
+            <w:tcW w:w="800" w:type="dxa"/>
+          </w:tcPr>
+          <w:p>
+            <w:pPr>
+              <w:bidi/>
+              <w:jc w:val="center"/>
+              <w:rPr>
+                <w:rFonts w:eastAsiaTheme="minorEastAsia" w:hint="cs"/>
+                <w:rtl/>
+                <w:lang w:val="en-US"/>
+              </w:rPr>
+            </w:pPr>
+            <w:r>
+              <w:rPr>
+                <w:rFonts w:eastAsiaTheme="minorEastAsia"/>
+                <w:lang w:val="en-US"/>
+              </w:rPr>
+              <w:t>5</w:t>
+            </w:r>
+          </w:p>
+        </w:tc>
+        <w:tc>
+          <w:tcPr>
+            <w:tcW w:w="992" w:type="dxa"/>
+          </w:tcPr>
+          <w:p>
+            <w:pPr>
+              <w:bidi/>
+              <w:jc w:val="center"/>
+              <w:rPr>
+                <w:rFonts w:eastAsiaTheme="minorEastAsia" w:hint="cs"/>
+                <w:rtl/>
+                <w:lang w:val="en-US"/>
+              </w:rPr>
+            </w:pPr>
+            <w:r>
+              <w:rPr>
+                <w:rFonts w:eastAsiaTheme="minorEastAsia"/>
+                <w:lang w:val="en-US"/>
+              </w:rPr>
+              <w:t>50,000</w:t>
+            </w:r>
+          </w:p>
+        </w:tc>
+        <w:tc>
+          <w:tcPr>
+            <w:tcW w:w="1985" w:type="dxa"/>
+            <w:vAlign w:val="bottom"/>
+          </w:tcPr>
+          <w:p>
+            <w:pPr>
+              <w:bidi/>
+              <w:jc w:val="center"/>
+              <w:rPr>
+                <w:rFonts w:eastAsiaTheme="minorEastAsia" w:hint="cs"/>
+                <w:rtl/>
+                <w:lang w:val="en-US"/>
+              </w:rPr>
+            </w:pPr>
+            <w:r>
+              <w:rPr>
+                <w:rFonts w:ascii="Calibri" w:hAnsi="Calibri" w:cs="Calibri"/>
+                <w:color w:val="000000"/>
+              </w:rPr>
+              <w:t>625</w:t>
+            </w:r>
+            <w:r>
+              <w:rPr>
+                <w:rFonts w:ascii="Calibri" w:hAnsi="Calibri" w:cs="Calibri"/>
+                <w:color w:val="000000"/>
+              </w:rPr>
+              <w:t>,</w:t>
+            </w:r>
+            <w:r>
+              <w:rPr>
+                <w:rFonts w:ascii="Calibri" w:hAnsi="Calibri" w:cs="Calibri"/>
+                <w:color w:val="000000"/>
+              </w:rPr>
+              <w:t>021</w:t>
+            </w:r>
+            <w:r>
+              <w:rPr>
+                <w:rFonts w:ascii="Calibri" w:hAnsi="Calibri" w:cs="Calibri"/>
+                <w:color w:val="000000"/>
+              </w:rPr>
+              <w:t>,</w:t>
+            </w:r>
+            <w:r>
+              <w:rPr>
+                <w:rFonts w:ascii="Calibri" w:hAnsi="Calibri" w:cs="Calibri"/>
+                <w:color w:val="000000"/>
+              </w:rPr>
+              <w:t>906</w:t>
+            </w:r>
+          </w:p>
+        </w:tc>
+        <w:tc>
+          <w:tcPr>
+            <w:tcW w:w="1843" w:type="dxa"/>
+            <w:vAlign w:val="bottom"/>
+          </w:tcPr>
+          <w:p>
+            <w:pPr>
+              <w:bidi/>
+              <w:jc w:val="center"/>
+              <w:rPr>
+                <w:rFonts w:eastAsiaTheme="minorEastAsia" w:hint="cs"/>
+                <w:rtl/>
+                <w:lang w:val="en-US"/>
+              </w:rPr>
+            </w:pPr>
+            <w:r>
+              <w:rPr>
+                <w:rFonts w:ascii="Calibri" w:hAnsi="Calibri" w:cs="Calibri"/>
+                <w:color w:val="000000"/>
+              </w:rPr>
+              <w:t>1</w:t>
+            </w:r>
+            <w:r>
+              <w:rPr>
+                <w:rFonts w:ascii="Calibri" w:hAnsi="Calibri" w:cs="Calibri"/>
+                <w:color w:val="000000"/>
+              </w:rPr>
+              <w:t>,</w:t>
+            </w:r>
+            <w:r>
+              <w:rPr>
+                <w:rFonts w:ascii="Calibri" w:hAnsi="Calibri" w:cs="Calibri"/>
+                <w:color w:val="000000"/>
+              </w:rPr>
+              <w:t>249</w:t>
+            </w:r>
+            <w:r>
+              <w:rPr>
+                <w:rFonts w:ascii="Calibri" w:hAnsi="Calibri" w:cs="Calibri"/>
+                <w:color w:val="000000"/>
+              </w:rPr>
+              <w:t>,</w:t>
+            </w:r>
+            <w:r>
+              <w:rPr>
+                <w:rFonts w:ascii="Calibri" w:hAnsi="Calibri" w:cs="Calibri"/>
+                <w:color w:val="000000"/>
+              </w:rPr>
+              <w:t>975</w:t>
+            </w:r>
+            <w:r>
+              <w:rPr>
+                <w:rFonts w:ascii="Calibri" w:hAnsi="Calibri" w:cs="Calibri"/>
+                <w:color w:val="000000"/>
+              </w:rPr>
+              <w:t>,</w:t>
+            </w:r>
+            <w:r>
+              <w:rPr>
+                <w:rFonts w:ascii="Calibri" w:hAnsi="Calibri" w:cs="Calibri"/>
+                <w:color w:val="000000"/>
+              </w:rPr>
+              <w:t>000</w:t>
+            </w:r>
+          </w:p>
+        </w:tc>
+        <w:tc>
+          <w:tcPr>
+            <w:tcW w:w="1701" w:type="dxa"/>
+            <w:vAlign w:val="bottom"/>
+          </w:tcPr>
+          <w:p>
+            <w:pPr>
+              <w:bidi/>
+              <w:jc w:val="center"/>
+              <w:rPr>
+                <w:rFonts w:eastAsiaTheme="minorEastAsia" w:hint="cs"/>
+                <w:rtl/>
+                <w:lang w:val="en-US"/>
+              </w:rPr>
+            </w:pPr>
+            <w:r>
+              <w:rPr>
+                <w:rFonts w:ascii="Calibri" w:hAnsi="Calibri" w:cs="Calibri"/>
+                <w:color w:val="000000"/>
+              </w:rPr>
+              <w:t>1</w:t>
+            </w:r>
+            <w:r>
+              <w:rPr>
+                <w:rFonts w:ascii="Calibri" w:hAnsi="Calibri" w:cs="Calibri"/>
+                <w:color w:val="000000"/>
+              </w:rPr>
+              <w:t>,</w:t>
+            </w:r>
+            <w:r>
+              <w:rPr>
+                <w:rFonts w:ascii="Calibri" w:hAnsi="Calibri" w:cs="Calibri"/>
+                <w:color w:val="000000"/>
+              </w:rPr>
+              <w:t>334</w:t>
+            </w:r>
+            <w:r>
+              <w:rPr>
+                <w:rFonts w:ascii="Calibri" w:hAnsi="Calibri" w:cs="Calibri"/>
+                <w:color w:val="000000"/>
+              </w:rPr>
+              <w:t>,</w:t>
+            </w:r>
+            <w:r>
+              <w:rPr>
+                <w:rFonts w:ascii="Calibri" w:hAnsi="Calibri" w:cs="Calibri"/>
+                <w:color w:val="000000"/>
+              </w:rPr>
+              <w:t>497</w:t>
+            </w:r>
+          </w:p>
+        </w:tc>
+        <w:tc>
+          <w:tcPr>
+            <w:tcW w:w="1695" w:type="dxa"/>
+            <w:vAlign w:val="bottom"/>
+          </w:tcPr>
+          <w:p>
+            <w:pPr>
+              <w:bidi/>
+              <w:jc w:val="center"/>
+              <w:rPr>
+                <w:rFonts w:eastAsiaTheme="minorEastAsia" w:hint="cs"/>
+                <w:rtl/>
+                <w:lang w:val="en-US"/>
+              </w:rPr>
+            </w:pPr>
+            <w:r>
+              <w:rPr>
+                <w:rFonts w:ascii="Calibri" w:hAnsi="Calibri" w:cs="Calibri"/>
+                <w:color w:val="000000"/>
+              </w:rPr>
+              <w:t>1</w:t>
+            </w:r>
+            <w:r>
+              <w:rPr>
+                <w:rFonts w:ascii="Calibri" w:hAnsi="Calibri" w:cs="Calibri"/>
+                <w:color w:val="000000"/>
+              </w:rPr>
+              <w:t>,</w:t>
+            </w:r>
+            <w:r>
+              <w:rPr>
+                <w:rFonts w:ascii="Calibri" w:hAnsi="Calibri" w:cs="Calibri"/>
+                <w:color w:val="000000"/>
+              </w:rPr>
+              <w:t>386</w:t>
+            </w:r>
+            <w:r>
+              <w:rPr>
+                <w:rFonts w:ascii="Calibri" w:hAnsi="Calibri" w:cs="Calibri"/>
+                <w:color w:val="000000"/>
+              </w:rPr>
+              <w:t>,</w:t>
+            </w:r>
+            <w:r>
+              <w:rPr>
+                <w:rFonts w:ascii="Calibri" w:hAnsi="Calibri" w:cs="Calibri"/>
+                <w:color w:val="000000"/>
+              </w:rPr>
+              <w:t>195</w:t>
+            </w:r>
+          </w:p>
+        </w:tc>
+      </w:tr>
+      <w:tr>
+        <w:tc>
+          <w:tcPr>
+            <w:tcW w:w="800" w:type="dxa"/>
+          </w:tcPr>
+          <w:p>
+            <w:pPr>
+              <w:bidi/>
+              <w:jc w:val="center"/>
+              <w:rPr>
+                <w:rFonts w:eastAsiaTheme="minorEastAsia" w:hint="cs"/>
+                <w:rtl/>
+                <w:lang w:val="en-US"/>
+              </w:rPr>
+            </w:pPr>
+            <w:r>
+              <w:rPr>
+                <w:rFonts w:eastAsiaTheme="minorEastAsia"/>
+                <w:lang w:val="en-US"/>
+              </w:rPr>
+              <w:t>6</w:t>
+            </w:r>
+          </w:p>
+        </w:tc>
+        <w:tc>
+          <w:tcPr>
+            <w:tcW w:w="992" w:type="dxa"/>
+          </w:tcPr>
+          <w:p>
+            <w:pPr>
+              <w:bidi/>
+              <w:jc w:val="center"/>
+              <w:rPr>
+                <w:rFonts w:eastAsiaTheme="minorEastAsia" w:hint="cs"/>
+                <w:rtl/>
+                <w:lang w:val="en-US"/>
+              </w:rPr>
+            </w:pPr>
+            <w:r>
+              <w:rPr>
+                <w:rFonts w:eastAsiaTheme="minorEastAsia"/>
+                <w:lang w:val="en-US"/>
+              </w:rPr>
+              <w:t>60,000</w:t>
+            </w:r>
+          </w:p>
+        </w:tc>
+        <w:tc>
+          <w:tcPr>
+            <w:tcW w:w="1985" w:type="dxa"/>
+            <w:vAlign w:val="bottom"/>
+          </w:tcPr>
+          <w:p>
+            <w:pPr>
+              <w:bidi/>
+              <w:jc w:val="center"/>
+              <w:rPr>
+                <w:rFonts w:eastAsiaTheme="minorEastAsia" w:hint="cs"/>
+                <w:rtl/>
+                <w:lang w:val="en-US"/>
+              </w:rPr>
+            </w:pPr>
+            <w:r>
+              <w:rPr>
+                <w:rFonts w:ascii="Calibri" w:hAnsi="Calibri" w:cs="Calibri"/>
+                <w:color w:val="000000"/>
+              </w:rPr>
+              <w:t>900</w:t>
+            </w:r>
+            <w:r>
+              <w:rPr>
+                <w:rFonts w:ascii="Calibri" w:hAnsi="Calibri" w:cs="Calibri"/>
+                <w:color w:val="000000"/>
+              </w:rPr>
+              <w:t>,</w:t>
+            </w:r>
+            <w:r>
+              <w:rPr>
+                <w:rFonts w:ascii="Calibri" w:hAnsi="Calibri" w:cs="Calibri"/>
+                <w:color w:val="000000"/>
+              </w:rPr>
+              <w:t>795</w:t>
+            </w:r>
+            <w:r>
+              <w:rPr>
+                <w:rFonts w:ascii="Calibri" w:hAnsi="Calibri" w:cs="Calibri"/>
+                <w:color w:val="000000"/>
+              </w:rPr>
+              <w:t>,</w:t>
+            </w:r>
+            <w:r>
+              <w:rPr>
+                <w:rFonts w:ascii="Calibri" w:hAnsi="Calibri" w:cs="Calibri"/>
+                <w:color w:val="000000"/>
+              </w:rPr>
+              <w:t>981</w:t>
+            </w:r>
+          </w:p>
+        </w:tc>
+        <w:tc>
+          <w:tcPr>
+            <w:tcW w:w="1843" w:type="dxa"/>
+            <w:vAlign w:val="bottom"/>
+          </w:tcPr>
+          <w:p>
+            <w:pPr>
+              <w:bidi/>
+              <w:jc w:val="center"/>
+              <w:rPr>
+                <w:rFonts w:eastAsiaTheme="minorEastAsia" w:hint="cs"/>
+                <w:rtl/>
+                <w:lang w:val="en-US"/>
+              </w:rPr>
+            </w:pPr>
+            <w:r>
+              <w:rPr>
+                <w:rFonts w:ascii="Calibri" w:hAnsi="Calibri" w:cs="Calibri"/>
+                <w:color w:val="000000"/>
+              </w:rPr>
+              <w:t>1</w:t>
+            </w:r>
+            <w:r>
+              <w:rPr>
+                <w:rFonts w:ascii="Calibri" w:hAnsi="Calibri" w:cs="Calibri"/>
+                <w:color w:val="000000"/>
+              </w:rPr>
+              <w:t>,</w:t>
+            </w:r>
+            <w:r>
+              <w:rPr>
+                <w:rFonts w:ascii="Calibri" w:hAnsi="Calibri" w:cs="Calibri"/>
+                <w:color w:val="000000"/>
+              </w:rPr>
+              <w:t>799</w:t>
+            </w:r>
+            <w:r>
+              <w:rPr>
+                <w:rFonts w:ascii="Calibri" w:hAnsi="Calibri" w:cs="Calibri"/>
+                <w:color w:val="000000"/>
+              </w:rPr>
+              <w:t>,</w:t>
+            </w:r>
+            <w:r>
+              <w:rPr>
+                <w:rFonts w:ascii="Calibri" w:hAnsi="Calibri" w:cs="Calibri"/>
+                <w:color w:val="000000"/>
+              </w:rPr>
+              <w:t>970</w:t>
+            </w:r>
+            <w:r>
+              <w:rPr>
+                <w:rFonts w:ascii="Calibri" w:hAnsi="Calibri" w:cs="Calibri"/>
+                <w:color w:val="000000"/>
+                <w:lang w:val="en-US"/>
+              </w:rPr>
+              <w:t>,</w:t>
+            </w:r>
+            <w:r>
+              <w:rPr>
+                <w:rFonts w:ascii="Calibri" w:hAnsi="Calibri" w:cs="Calibri"/>
+                <w:color w:val="000000"/>
+              </w:rPr>
+              <w:t>000</w:t>
+            </w:r>
+          </w:p>
+        </w:tc>
+        <w:tc>
+          <w:tcPr>
+            <w:tcW w:w="1701" w:type="dxa"/>
+            <w:vAlign w:val="bottom"/>
+          </w:tcPr>
+          <w:p>
+            <w:pPr>
+              <w:bidi/>
+              <w:jc w:val="center"/>
+              <w:rPr>
+                <w:rFonts w:eastAsiaTheme="minorEastAsia" w:hint="cs"/>
+                <w:rtl/>
+                <w:lang w:val="en-US"/>
+              </w:rPr>
+            </w:pPr>
+            <w:r>
+              <w:rPr>
+                <w:rFonts w:ascii="Calibri" w:hAnsi="Calibri" w:cs="Calibri"/>
+                <w:color w:val="000000"/>
+              </w:rPr>
+              <w:t>1</w:t>
+            </w:r>
+            <w:r>
+              <w:rPr>
+                <w:rFonts w:ascii="Calibri" w:hAnsi="Calibri" w:cs="Calibri"/>
+                <w:color w:val="000000"/>
+              </w:rPr>
+              <w:t>,</w:t>
+            </w:r>
+            <w:r>
+              <w:rPr>
+                <w:rFonts w:ascii="Calibri" w:hAnsi="Calibri" w:cs="Calibri"/>
+                <w:color w:val="000000"/>
+              </w:rPr>
+              <w:t>614</w:t>
+            </w:r>
+            <w:r>
+              <w:rPr>
+                <w:rFonts w:ascii="Calibri" w:hAnsi="Calibri" w:cs="Calibri"/>
+                <w:color w:val="000000"/>
+              </w:rPr>
+              <w:t>,</w:t>
+            </w:r>
+            <w:r>
+              <w:rPr>
+                <w:rFonts w:ascii="Calibri" w:hAnsi="Calibri" w:cs="Calibri"/>
+                <w:color w:val="000000"/>
+              </w:rPr>
+              <w:t>641</w:t>
+            </w:r>
+          </w:p>
+        </w:tc>
+        <w:tc>
+          <w:tcPr>
+            <w:tcW w:w="1695" w:type="dxa"/>
+            <w:vAlign w:val="bottom"/>
+          </w:tcPr>
+          <w:p>
+            <w:pPr>
+              <w:bidi/>
+              <w:jc w:val="center"/>
+              <w:rPr>
+                <w:rFonts w:eastAsiaTheme="minorEastAsia" w:hint="cs"/>
+                <w:rtl/>
+                <w:lang w:val="en-US"/>
+              </w:rPr>
+            </w:pPr>
+            <w:r>
+              <w:rPr>
+                <w:rFonts w:ascii="Calibri" w:hAnsi="Calibri" w:cs="Calibri"/>
+                <w:color w:val="000000"/>
+              </w:rPr>
+              <w:t>1</w:t>
+            </w:r>
+            <w:r>
+              <w:rPr>
+                <w:rFonts w:ascii="Calibri" w:hAnsi="Calibri" w:cs="Calibri"/>
+                <w:color w:val="000000"/>
+              </w:rPr>
+              <w:t>,</w:t>
+            </w:r>
+            <w:r>
+              <w:rPr>
+                <w:rFonts w:ascii="Calibri" w:hAnsi="Calibri" w:cs="Calibri"/>
+                <w:color w:val="000000"/>
+              </w:rPr>
+              <w:t>696</w:t>
+            </w:r>
+            <w:r>
+              <w:rPr>
+                <w:rFonts w:ascii="Calibri" w:hAnsi="Calibri" w:cs="Calibri"/>
+                <w:color w:val="000000"/>
+              </w:rPr>
+              <w:t>,</w:t>
+            </w:r>
+            <w:r>
+              <w:rPr>
+                <w:rFonts w:ascii="Calibri" w:hAnsi="Calibri" w:cs="Calibri"/>
+                <w:color w:val="000000"/>
+              </w:rPr>
+              <w:t>195</w:t>
+            </w:r>
+          </w:p>
+        </w:tc>
+      </w:tr>
+      <w:tr>
+        <w:tc>
+          <w:tcPr>
+            <w:tcW w:w="800" w:type="dxa"/>
+          </w:tcPr>
+          <w:p>
+            <w:pPr>
+              <w:bidi/>
+              <w:jc w:val="center"/>
+              <w:rPr>
+                <w:rFonts w:eastAsiaTheme="minorEastAsia" w:hint="cs"/>
+                <w:rtl/>
+                <w:lang w:val="en-US"/>
+              </w:rPr>
+            </w:pPr>
+            <w:r>
+              <w:rPr>
+                <w:rFonts w:eastAsiaTheme="minorEastAsia"/>
+                <w:lang w:val="en-US"/>
+              </w:rPr>
+              <w:t>7</w:t>
+            </w:r>
+          </w:p>
+        </w:tc>
+        <w:tc>
+          <w:tcPr>
+            <w:tcW w:w="992" w:type="dxa"/>
+          </w:tcPr>
+          <w:p>
+            <w:pPr>
+              <w:bidi/>
+              <w:jc w:val="center"/>
+              <w:rPr>
+                <w:rFonts w:eastAsiaTheme="minorEastAsia" w:hint="cs"/>
+                <w:rtl/>
+                <w:lang w:val="en-US"/>
+              </w:rPr>
+            </w:pPr>
+            <w:r>
+              <w:rPr>
+                <w:rFonts w:eastAsiaTheme="minorEastAsia"/>
+                <w:lang w:val="en-US"/>
+              </w:rPr>
+              <w:t>70,000</w:t>
+            </w:r>
+          </w:p>
+        </w:tc>
+        <w:tc>
+          <w:tcPr>
+            <w:tcW w:w="1985" w:type="dxa"/>
+            <w:vAlign w:val="bottom"/>
+          </w:tcPr>
+          <w:p>
+            <w:pPr>
+              <w:bidi/>
+              <w:jc w:val="center"/>
+              <w:rPr>
+                <w:rFonts w:eastAsiaTheme="minorEastAsia" w:hint="cs"/>
+                <w:rtl/>
+                <w:lang w:val="en-US"/>
+              </w:rPr>
+            </w:pPr>
+            <w:r>
+              <w:rPr>
+                <w:rFonts w:ascii="Calibri" w:hAnsi="Calibri" w:cs="Calibri"/>
+                <w:color w:val="000000"/>
+              </w:rPr>
+              <w:t>1</w:t>
+            </w:r>
+            <w:r>
+              <w:rPr>
+                <w:rFonts w:ascii="Calibri" w:hAnsi="Calibri" w:cs="Calibri"/>
+                <w:color w:val="000000"/>
+              </w:rPr>
+              <w:t>,</w:t>
+            </w:r>
+            <w:r>
+              <w:rPr>
+                <w:rFonts w:ascii="Calibri" w:hAnsi="Calibri" w:cs="Calibri"/>
+                <w:color w:val="000000"/>
+              </w:rPr>
+              <w:t>225</w:t>
+            </w:r>
+            <w:r>
+              <w:rPr>
+                <w:rFonts w:ascii="Calibri" w:hAnsi="Calibri" w:cs="Calibri"/>
+                <w:color w:val="000000"/>
+              </w:rPr>
+              <w:t>,</w:t>
+            </w:r>
+            <w:r>
+              <w:rPr>
+                <w:rFonts w:ascii="Calibri" w:hAnsi="Calibri" w:cs="Calibri"/>
+                <w:color w:val="000000"/>
+              </w:rPr>
+              <w:t>062</w:t>
+            </w:r>
+            <w:r>
+              <w:rPr>
+                <w:rFonts w:ascii="Calibri" w:hAnsi="Calibri" w:cs="Calibri"/>
+                <w:color w:val="000000"/>
+              </w:rPr>
+              <w:t>,</w:t>
+            </w:r>
+            <w:r>
+              <w:rPr>
+                <w:rFonts w:ascii="Calibri" w:hAnsi="Calibri" w:cs="Calibri"/>
+                <w:color w:val="000000"/>
+              </w:rPr>
+              <w:t>394</w:t>
+            </w:r>
+          </w:p>
+        </w:tc>
+        <w:tc>
+          <w:tcPr>
+            <w:tcW w:w="1843" w:type="dxa"/>
+            <w:vAlign w:val="bottom"/>
+          </w:tcPr>
+          <w:p>
+            <w:pPr>
+              <w:bidi/>
+              <w:jc w:val="center"/>
+              <w:rPr>
+                <w:rFonts w:eastAsiaTheme="minorEastAsia" w:hint="cs"/>
+                <w:rtl/>
+                <w:lang w:val="en-US"/>
+              </w:rPr>
+            </w:pPr>
+            <w:r>
+              <w:rPr>
+                <w:rFonts w:ascii="Calibri" w:hAnsi="Calibri" w:cs="Calibri"/>
+                <w:color w:val="000000"/>
+              </w:rPr>
+              <w:t>2</w:t>
+            </w:r>
+            <w:r>
+              <w:rPr>
+                <w:rFonts w:ascii="Calibri" w:hAnsi="Calibri" w:cs="Calibri"/>
+                <w:color w:val="000000"/>
+              </w:rPr>
+              <w:t>,</w:t>
+            </w:r>
+            <w:r>
+              <w:rPr>
+                <w:rFonts w:ascii="Calibri" w:hAnsi="Calibri" w:cs="Calibri"/>
+                <w:color w:val="000000"/>
+              </w:rPr>
+              <w:t>449</w:t>
+            </w:r>
+            <w:r>
+              <w:rPr>
+                <w:rFonts w:ascii="Calibri" w:hAnsi="Calibri" w:cs="Calibri"/>
+                <w:color w:val="000000"/>
+              </w:rPr>
+              <w:t>,</w:t>
+            </w:r>
+            <w:r>
+              <w:rPr>
+                <w:rFonts w:ascii="Calibri" w:hAnsi="Calibri" w:cs="Calibri"/>
+                <w:color w:val="000000"/>
+              </w:rPr>
+              <w:t>965</w:t>
+            </w:r>
+            <w:r>
+              <w:rPr>
+                <w:rFonts w:ascii="Calibri" w:hAnsi="Calibri" w:cs="Calibri"/>
+                <w:color w:val="000000"/>
+              </w:rPr>
+              <w:t>,</w:t>
+            </w:r>
+            <w:r>
+              <w:rPr>
+                <w:rFonts w:ascii="Calibri" w:hAnsi="Calibri" w:cs="Calibri"/>
+                <w:color w:val="000000"/>
+              </w:rPr>
+              <w:t>000</w:t>
+            </w:r>
+          </w:p>
+        </w:tc>
+        <w:tc>
+          <w:tcPr>
+            <w:tcW w:w="1701" w:type="dxa"/>
+            <w:vAlign w:val="bottom"/>
+          </w:tcPr>
+          <w:p>
+            <w:pPr>
+              <w:bidi/>
+              <w:jc w:val="center"/>
+              <w:rPr>
+                <w:rFonts w:eastAsiaTheme="minorEastAsia" w:hint="cs"/>
+                <w:rtl/>
+                <w:lang w:val="en-US"/>
+              </w:rPr>
+            </w:pPr>
+            <w:r>
+              <w:rPr>
+                <w:rFonts w:ascii="Calibri" w:hAnsi="Calibri" w:cs="Calibri"/>
+                <w:color w:val="000000"/>
+              </w:rPr>
+              <w:t>1</w:t>
+            </w:r>
+            <w:r>
+              <w:rPr>
+                <w:rFonts w:ascii="Calibri" w:hAnsi="Calibri" w:cs="Calibri"/>
+                <w:color w:val="000000"/>
+              </w:rPr>
+              <w:t>,</w:t>
+            </w:r>
+            <w:r>
+              <w:rPr>
+                <w:rFonts w:ascii="Calibri" w:hAnsi="Calibri" w:cs="Calibri"/>
+                <w:color w:val="000000"/>
+              </w:rPr>
+              <w:t>986</w:t>
+            </w:r>
+            <w:r>
+              <w:rPr>
+                <w:rFonts w:ascii="Calibri" w:hAnsi="Calibri" w:cs="Calibri"/>
+                <w:color w:val="000000"/>
+              </w:rPr>
+              <w:t>,</w:t>
+            </w:r>
+            <w:r>
+              <w:rPr>
+                <w:rFonts w:ascii="Calibri" w:hAnsi="Calibri" w:cs="Calibri"/>
+                <w:color w:val="000000"/>
+              </w:rPr>
+              <w:t>235</w:t>
+            </w:r>
+          </w:p>
+        </w:tc>
+        <w:tc>
+          <w:tcPr>
+            <w:tcW w:w="1695" w:type="dxa"/>
+            <w:vAlign w:val="bottom"/>
+          </w:tcPr>
+          <w:p>
+            <w:pPr>
+              <w:bidi/>
+              <w:jc w:val="center"/>
+              <w:rPr>
+                <w:rFonts w:eastAsiaTheme="minorEastAsia" w:hint="cs"/>
+                <w:rtl/>
+                <w:lang w:val="en-US"/>
+              </w:rPr>
+            </w:pPr>
+            <w:r>
+              <w:rPr>
+                <w:rFonts w:ascii="Calibri" w:hAnsi="Calibri" w:cs="Calibri"/>
+                <w:color w:val="000000"/>
+              </w:rPr>
+              <w:t>2</w:t>
+            </w:r>
+            <w:r>
+              <w:rPr>
+                <w:rFonts w:ascii="Calibri" w:hAnsi="Calibri" w:cs="Calibri"/>
+                <w:color w:val="000000"/>
+              </w:rPr>
+              <w:t>,</w:t>
+            </w:r>
+            <w:r>
+              <w:rPr>
+                <w:rFonts w:ascii="Calibri" w:hAnsi="Calibri" w:cs="Calibri"/>
+                <w:color w:val="000000"/>
+              </w:rPr>
+              <w:t>010</w:t>
+            </w:r>
+            <w:r>
+              <w:rPr>
+                <w:rFonts w:ascii="Calibri" w:hAnsi="Calibri" w:cs="Calibri"/>
+                <w:color w:val="000000"/>
+              </w:rPr>
+              <w:t>,</w:t>
+            </w:r>
+            <w:r>
+              <w:rPr>
+                <w:rFonts w:ascii="Calibri" w:hAnsi="Calibri" w:cs="Calibri"/>
+                <w:color w:val="000000"/>
+              </w:rPr>
+              <w:t>660</w:t>
+            </w:r>
+          </w:p>
+        </w:tc>
+      </w:tr>
+      <w:tr>
+        <w:tc>
+          <w:tcPr>
+            <w:tcW w:w="800" w:type="dxa"/>
+          </w:tcPr>
+          <w:p>
+            <w:pPr>
+              <w:bidi/>
+              <w:jc w:val="center"/>
+              <w:rPr>
+                <w:rFonts w:eastAsiaTheme="minorEastAsia" w:hint="cs"/>
+                <w:rtl/>
+                <w:lang w:val="en-US"/>
+              </w:rPr>
+            </w:pPr>
+            <w:r>
+              <w:rPr>
+                <w:rFonts w:eastAsiaTheme="minorEastAsia"/>
+                <w:lang w:val="en-US"/>
+              </w:rPr>
+              <w:t>8</w:t>
+            </w:r>
+          </w:p>
+        </w:tc>
+        <w:tc>
+          <w:tcPr>
+            <w:tcW w:w="992" w:type="dxa"/>
+          </w:tcPr>
+          <w:p>
+            <w:pPr>
+              <w:bidi/>
+              <w:jc w:val="center"/>
+              <w:rPr>
+                <w:rFonts w:eastAsiaTheme="minorEastAsia" w:hint="cs"/>
+                <w:rtl/>
+                <w:lang w:val="en-US"/>
+              </w:rPr>
+            </w:pPr>
+            <w:r>
+              <w:rPr>
+                <w:rFonts w:eastAsiaTheme="minorEastAsia"/>
+                <w:lang w:val="en-US"/>
+              </w:rPr>
+              <w:t>80,000</w:t>
+            </w:r>
+          </w:p>
+        </w:tc>
+        <w:tc>
+          <w:tcPr>
+            <w:tcW w:w="1985" w:type="dxa"/>
+            <w:vAlign w:val="bottom"/>
+          </w:tcPr>
+          <w:p>
+            <w:pPr>
+              <w:bidi/>
+              <w:jc w:val="center"/>
+              <w:rPr>
+                <w:rFonts w:eastAsiaTheme="minorEastAsia" w:hint="cs"/>
+                <w:rtl/>
+                <w:lang w:val="en-US"/>
+              </w:rPr>
+            </w:pPr>
+            <w:r>
+              <w:rPr>
+                <w:rFonts w:ascii="Calibri" w:hAnsi="Calibri" w:cs="Calibri"/>
+                <w:color w:val="000000"/>
+              </w:rPr>
+              <w:t>1</w:t>
+            </w:r>
+            <w:r>
+              <w:rPr>
+                <w:rFonts w:ascii="Calibri" w:hAnsi="Calibri" w:cs="Calibri"/>
+                <w:color w:val="000000"/>
+              </w:rPr>
+              <w:t>,</w:t>
+            </w:r>
+            <w:r>
+              <w:rPr>
+                <w:rFonts w:ascii="Calibri" w:hAnsi="Calibri" w:cs="Calibri"/>
+                <w:color w:val="000000"/>
+              </w:rPr>
+              <w:t>599</w:t>
+            </w:r>
+            <w:r>
+              <w:rPr>
+                <w:rFonts w:ascii="Calibri" w:hAnsi="Calibri" w:cs="Calibri"/>
+                <w:color w:val="000000"/>
+              </w:rPr>
+              <w:t>,</w:t>
+            </w:r>
+            <w:r>
+              <w:rPr>
+                <w:rFonts w:ascii="Calibri" w:hAnsi="Calibri" w:cs="Calibri"/>
+                <w:color w:val="000000"/>
+              </w:rPr>
+              <w:t>255</w:t>
+            </w:r>
+            <w:r>
+              <w:rPr>
+                <w:rFonts w:ascii="Calibri" w:hAnsi="Calibri" w:cs="Calibri"/>
+                <w:color w:val="000000"/>
+              </w:rPr>
+              <w:t>,</w:t>
+            </w:r>
+            <w:r>
+              <w:rPr>
+                <w:rFonts w:ascii="Calibri" w:hAnsi="Calibri" w:cs="Calibri"/>
+                <w:color w:val="000000"/>
+              </w:rPr>
+              <w:t>957</w:t>
+            </w:r>
+          </w:p>
+        </w:tc>
+        <w:tc>
+          <w:tcPr>
+            <w:tcW w:w="1843" w:type="dxa"/>
+            <w:vAlign w:val="bottom"/>
+          </w:tcPr>
+          <w:p>
+            <w:pPr>
+              <w:bidi/>
+              <w:jc w:val="center"/>
+              <w:rPr>
+                <w:rFonts w:eastAsiaTheme="minorEastAsia" w:hint="cs"/>
+                <w:rtl/>
+                <w:lang w:val="en-US"/>
+              </w:rPr>
+            </w:pPr>
+            <w:r>
+              <w:rPr>
+                <w:rFonts w:ascii="Calibri" w:hAnsi="Calibri" w:cs="Calibri"/>
+                <w:color w:val="000000"/>
+              </w:rPr>
+              <w:t>3</w:t>
+            </w:r>
+            <w:r>
+              <w:rPr>
+                <w:rFonts w:ascii="Calibri" w:hAnsi="Calibri" w:cs="Calibri"/>
+                <w:color w:val="000000"/>
+              </w:rPr>
+              <w:t>,</w:t>
+            </w:r>
+            <w:r>
+              <w:rPr>
+                <w:rFonts w:ascii="Calibri" w:hAnsi="Calibri" w:cs="Calibri"/>
+                <w:color w:val="000000"/>
+              </w:rPr>
+              <w:t>199</w:t>
+            </w:r>
+            <w:r>
+              <w:rPr>
+                <w:rFonts w:ascii="Calibri" w:hAnsi="Calibri" w:cs="Calibri"/>
+                <w:color w:val="000000"/>
+              </w:rPr>
+              <w:t>,</w:t>
+            </w:r>
+            <w:r>
+              <w:rPr>
+                <w:rFonts w:ascii="Calibri" w:hAnsi="Calibri" w:cs="Calibri"/>
+                <w:color w:val="000000"/>
+              </w:rPr>
+              <w:t>960</w:t>
+            </w:r>
+            <w:r>
+              <w:rPr>
+                <w:rFonts w:ascii="Calibri" w:hAnsi="Calibri" w:cs="Calibri"/>
+                <w:color w:val="000000"/>
+              </w:rPr>
+              <w:t>,</w:t>
+            </w:r>
+            <w:r>
+              <w:rPr>
+                <w:rFonts w:ascii="Calibri" w:hAnsi="Calibri" w:cs="Calibri"/>
+                <w:color w:val="000000"/>
+              </w:rPr>
+              <w:t>000</w:t>
+            </w:r>
+          </w:p>
+        </w:tc>
+        <w:tc>
+          <w:tcPr>
+            <w:tcW w:w="1701" w:type="dxa"/>
+            <w:vAlign w:val="bottom"/>
+          </w:tcPr>
+          <w:p>
+            <w:pPr>
+              <w:bidi/>
+              <w:jc w:val="center"/>
+              <w:rPr>
+                <w:rFonts w:eastAsiaTheme="minorEastAsia" w:hint="cs"/>
+                <w:rtl/>
+                <w:lang w:val="en-US"/>
+              </w:rPr>
+            </w:pPr>
+            <w:r>
+              <w:rPr>
+                <w:rFonts w:ascii="Calibri" w:hAnsi="Calibri" w:cs="Calibri"/>
+                <w:color w:val="000000"/>
+              </w:rPr>
+              <w:t>2</w:t>
+            </w:r>
+            <w:r>
+              <w:rPr>
+                <w:rFonts w:ascii="Calibri" w:hAnsi="Calibri" w:cs="Calibri"/>
+                <w:color w:val="000000"/>
+              </w:rPr>
+              <w:t>,</w:t>
+            </w:r>
+            <w:r>
+              <w:rPr>
+                <w:rFonts w:ascii="Calibri" w:hAnsi="Calibri" w:cs="Calibri"/>
+                <w:color w:val="000000"/>
+              </w:rPr>
+              <w:t>233</w:t>
+            </w:r>
+            <w:r>
+              <w:rPr>
+                <w:rFonts w:ascii="Calibri" w:hAnsi="Calibri" w:cs="Calibri"/>
+                <w:color w:val="000000"/>
+              </w:rPr>
+              <w:t>,</w:t>
+            </w:r>
+            <w:r>
+              <w:rPr>
+                <w:rFonts w:ascii="Calibri" w:hAnsi="Calibri" w:cs="Calibri"/>
+                <w:color w:val="000000"/>
+              </w:rPr>
+              <w:t>915</w:t>
+            </w:r>
+          </w:p>
+        </w:tc>
+        <w:tc>
+          <w:tcPr>
+            <w:tcW w:w="1695" w:type="dxa"/>
+            <w:vAlign w:val="bottom"/>
+          </w:tcPr>
+          <w:p>
+            <w:pPr>
+              <w:bidi/>
+              <w:jc w:val="center"/>
+              <w:rPr>
+                <w:rFonts w:eastAsiaTheme="minorEastAsia" w:hint="cs"/>
+                <w:rtl/>
+                <w:lang w:val="en-US"/>
+              </w:rPr>
+            </w:pPr>
+            <w:r>
+              <w:rPr>
+                <w:rFonts w:ascii="Calibri" w:hAnsi="Calibri" w:cs="Calibri"/>
+                <w:color w:val="000000"/>
+              </w:rPr>
+              <w:t>2</w:t>
+            </w:r>
+            <w:r>
+              <w:rPr>
+                <w:rFonts w:ascii="Calibri" w:hAnsi="Calibri" w:cs="Calibri"/>
+                <w:color w:val="000000"/>
+              </w:rPr>
+              <w:t>,</w:t>
+            </w:r>
+            <w:r>
+              <w:rPr>
+                <w:rFonts w:ascii="Calibri" w:hAnsi="Calibri" w:cs="Calibri"/>
+                <w:color w:val="000000"/>
+              </w:rPr>
+              <w:t>330</w:t>
+            </w:r>
+            <w:r>
+              <w:rPr>
+                <w:rFonts w:ascii="Calibri" w:hAnsi="Calibri" w:cs="Calibri"/>
+                <w:color w:val="000000"/>
+              </w:rPr>
+              <w:t>,</w:t>
+            </w:r>
+            <w:r>
+              <w:rPr>
+                <w:rFonts w:ascii="Calibri" w:hAnsi="Calibri" w:cs="Calibri"/>
+                <w:color w:val="000000"/>
+              </w:rPr>
+              <w:t>660</w:t>
+            </w:r>
+          </w:p>
+        </w:tc>
+      </w:tr>
+      <w:tr>
+        <w:tc>
+          <w:tcPr>
+            <w:tcW w:w="800" w:type="dxa"/>
+          </w:tcPr>
+          <w:p>
+            <w:pPr>
+              <w:bidi/>
+              <w:jc w:val="center"/>
+              <w:rPr>
+                <w:rFonts w:eastAsiaTheme="minorEastAsia" w:hint="cs"/>
+                <w:rtl/>
+                <w:lang w:val="en-US"/>
+              </w:rPr>
+            </w:pPr>
+            <w:r>
+              <w:rPr>
+                <w:rFonts w:eastAsiaTheme="minorEastAsia"/>
+                <w:lang w:val="en-US"/>
+              </w:rPr>
+              <w:t>9</w:t>
+            </w:r>
+          </w:p>
+        </w:tc>
+        <w:tc>
+          <w:tcPr>
+            <w:tcW w:w="992" w:type="dxa"/>
+          </w:tcPr>
+          <w:p>
+            <w:pPr>
+              <w:bidi/>
+              <w:jc w:val="center"/>
+              <w:rPr>
+                <w:rFonts w:eastAsiaTheme="minorEastAsia" w:hint="cs"/>
+                <w:rtl/>
+                <w:lang w:val="en-US"/>
+              </w:rPr>
+            </w:pPr>
+            <w:r>
+              <w:rPr>
+                <w:rFonts w:eastAsiaTheme="minorEastAsia"/>
+                <w:lang w:val="en-US"/>
+              </w:rPr>
+              <w:t>90,000</w:t>
+            </w:r>
+          </w:p>
+        </w:tc>
+        <w:tc>
+          <w:tcPr>
+            <w:tcW w:w="1985" w:type="dxa"/>
+            <w:vAlign w:val="bottom"/>
+          </w:tcPr>
+          <w:p>
+            <w:pPr>
+              <w:bidi/>
+              <w:jc w:val="center"/>
+              <w:rPr>
+                <w:rFonts w:eastAsiaTheme="minorEastAsia" w:hint="cs"/>
+                <w:rtl/>
+                <w:lang w:val="en-US"/>
+              </w:rPr>
+            </w:pPr>
+            <w:r>
+              <w:rPr>
+                <w:rFonts w:ascii="Calibri" w:hAnsi="Calibri" w:cs="Calibri"/>
+                <w:color w:val="000000"/>
+              </w:rPr>
+              <w:t>2</w:t>
+            </w:r>
+            <w:r>
+              <w:rPr>
+                <w:rFonts w:ascii="Calibri" w:hAnsi="Calibri" w:cs="Calibri"/>
+                <w:color w:val="000000"/>
+              </w:rPr>
+              <w:t>,</w:t>
+            </w:r>
+            <w:r>
+              <w:rPr>
+                <w:rFonts w:ascii="Calibri" w:hAnsi="Calibri" w:cs="Calibri"/>
+                <w:color w:val="000000"/>
+              </w:rPr>
+              <w:t>032</w:t>
+            </w:r>
+            <w:r>
+              <w:rPr>
+                <w:rFonts w:ascii="Calibri" w:hAnsi="Calibri" w:cs="Calibri"/>
+                <w:color w:val="000000"/>
+              </w:rPr>
+              <w:t>,</w:t>
+            </w:r>
+            <w:r>
+              <w:rPr>
+                <w:rFonts w:ascii="Calibri" w:hAnsi="Calibri" w:cs="Calibri"/>
+                <w:color w:val="000000"/>
+              </w:rPr>
+              <w:t>584</w:t>
+            </w:r>
+            <w:r>
+              <w:rPr>
+                <w:rFonts w:ascii="Calibri" w:hAnsi="Calibri" w:cs="Calibri"/>
+                <w:color w:val="000000"/>
+              </w:rPr>
+              <w:t>,</w:t>
+            </w:r>
+            <w:r>
+              <w:rPr>
+                <w:rFonts w:ascii="Calibri" w:hAnsi="Calibri" w:cs="Calibri"/>
+                <w:color w:val="000000"/>
+              </w:rPr>
+              <w:t>245</w:t>
+            </w:r>
+          </w:p>
+        </w:tc>
+        <w:tc>
+          <w:tcPr>
+            <w:tcW w:w="1843" w:type="dxa"/>
+            <w:vAlign w:val="bottom"/>
+          </w:tcPr>
+          <w:p>
+            <w:pPr>
+              <w:bidi/>
+              <w:jc w:val="center"/>
+              <w:rPr>
+                <w:rFonts w:eastAsiaTheme="minorEastAsia" w:hint="cs"/>
+                <w:rtl/>
+                <w:lang w:val="en-US"/>
+              </w:rPr>
+            </w:pPr>
+            <w:r>
+              <w:rPr>
+                <w:rFonts w:ascii="Calibri" w:hAnsi="Calibri" w:cs="Calibri"/>
+                <w:color w:val="000000"/>
+              </w:rPr>
+              <w:t>4</w:t>
+            </w:r>
+            <w:r>
+              <w:rPr>
+                <w:rFonts w:ascii="Calibri" w:hAnsi="Calibri" w:cs="Calibri"/>
+                <w:color w:val="000000"/>
+              </w:rPr>
+              <w:t>,</w:t>
+            </w:r>
+            <w:r>
+              <w:rPr>
+                <w:rFonts w:ascii="Calibri" w:hAnsi="Calibri" w:cs="Calibri"/>
+                <w:color w:val="000000"/>
+              </w:rPr>
+              <w:t>049</w:t>
+            </w:r>
+            <w:r>
+              <w:rPr>
+                <w:rFonts w:ascii="Calibri" w:hAnsi="Calibri" w:cs="Calibri"/>
+                <w:color w:val="000000"/>
+              </w:rPr>
+              <w:t>,</w:t>
+            </w:r>
+            <w:r>
+              <w:rPr>
+                <w:rFonts w:ascii="Calibri" w:hAnsi="Calibri" w:cs="Calibri"/>
+                <w:color w:val="000000"/>
+              </w:rPr>
+              <w:t>955</w:t>
+            </w:r>
+            <w:r>
+              <w:rPr>
+                <w:rFonts w:ascii="Calibri" w:hAnsi="Calibri" w:cs="Calibri"/>
+                <w:color w:val="000000"/>
+              </w:rPr>
+              <w:t>,</w:t>
+            </w:r>
+            <w:r>
+              <w:rPr>
+                <w:rFonts w:ascii="Calibri" w:hAnsi="Calibri" w:cs="Calibri"/>
+                <w:color w:val="000000"/>
+              </w:rPr>
+              <w:t>000</w:t>
+            </w:r>
+          </w:p>
+        </w:tc>
+        <w:tc>
+          <w:tcPr>
+            <w:tcW w:w="1701" w:type="dxa"/>
+            <w:vAlign w:val="bottom"/>
+          </w:tcPr>
+          <w:p>
+            <w:pPr>
+              <w:bidi/>
+              <w:jc w:val="center"/>
+              <w:rPr>
+                <w:rFonts w:eastAsiaTheme="minorEastAsia" w:hint="cs"/>
+                <w:rtl/>
+                <w:lang w:val="en-US"/>
+              </w:rPr>
+            </w:pPr>
+            <w:r>
+              <w:rPr>
+                <w:rFonts w:ascii="Calibri" w:hAnsi="Calibri" w:cs="Calibri"/>
+                <w:color w:val="000000"/>
+              </w:rPr>
+              <w:t>2</w:t>
+            </w:r>
+            <w:r>
+              <w:rPr>
+                <w:rFonts w:ascii="Calibri" w:hAnsi="Calibri" w:cs="Calibri"/>
+                <w:color w:val="000000"/>
+              </w:rPr>
+              <w:t>,</w:t>
+            </w:r>
+            <w:r>
+              <w:rPr>
+                <w:rFonts w:ascii="Calibri" w:hAnsi="Calibri" w:cs="Calibri"/>
+                <w:color w:val="000000"/>
+              </w:rPr>
+              <w:t>522</w:t>
+            </w:r>
+            <w:r>
+              <w:rPr>
+                <w:rFonts w:ascii="Calibri" w:hAnsi="Calibri" w:cs="Calibri"/>
+                <w:color w:val="000000"/>
+              </w:rPr>
+              <w:t>,</w:t>
+            </w:r>
+            <w:r>
+              <w:rPr>
+                <w:rFonts w:ascii="Calibri" w:hAnsi="Calibri" w:cs="Calibri"/>
+                <w:color w:val="000000"/>
+              </w:rPr>
+              <w:t>302</w:t>
+            </w:r>
+          </w:p>
+        </w:tc>
+        <w:tc>
+          <w:tcPr>
+            <w:tcW w:w="1695" w:type="dxa"/>
+            <w:vAlign w:val="bottom"/>
+          </w:tcPr>
+          <w:p>
+            <w:pPr>
+              <w:bidi/>
+              <w:jc w:val="center"/>
+              <w:rPr>
+                <w:rFonts w:eastAsiaTheme="minorEastAsia" w:hint="cs"/>
+                <w:rtl/>
+                <w:lang w:val="en-US"/>
+              </w:rPr>
+            </w:pPr>
+            <w:r>
+              <w:rPr>
+                <w:rFonts w:ascii="Calibri" w:hAnsi="Calibri" w:cs="Calibri"/>
+                <w:color w:val="000000"/>
+              </w:rPr>
+              <w:t>2</w:t>
+            </w:r>
+            <w:r>
+              <w:rPr>
+                <w:rFonts w:ascii="Calibri" w:hAnsi="Calibri" w:cs="Calibri"/>
+                <w:color w:val="000000"/>
+              </w:rPr>
+              <w:t>,</w:t>
+            </w:r>
+            <w:r>
+              <w:rPr>
+                <w:rFonts w:ascii="Calibri" w:hAnsi="Calibri" w:cs="Calibri"/>
+                <w:color w:val="000000"/>
+              </w:rPr>
+              <w:t>650</w:t>
+            </w:r>
+            <w:r>
+              <w:rPr>
+                <w:rFonts w:ascii="Calibri" w:hAnsi="Calibri" w:cs="Calibri"/>
+                <w:color w:val="000000"/>
+              </w:rPr>
+              <w:t>,</w:t>
+            </w:r>
+            <w:r>
+              <w:rPr>
+                <w:rFonts w:ascii="Calibri" w:hAnsi="Calibri" w:cs="Calibri"/>
+                <w:color w:val="000000"/>
+              </w:rPr>
+              <w:t>660</w:t>
+            </w:r>
+          </w:p>
+        </w:tc>
+      </w:tr>
+      <w:tr>
+        <w:tc>
+          <w:tcPr>
+            <w:tcW w:w="800" w:type="dxa"/>
+          </w:tcPr>
+          <w:p>
+            <w:pPr>
+              <w:bidi/>
+              <w:jc w:val="center"/>
+              <w:rPr>
+                <w:rFonts w:eastAsiaTheme="minorEastAsia" w:hint="cs"/>
+                <w:rtl/>
+                <w:lang w:val="en-US"/>
+              </w:rPr>
+            </w:pPr>
+            <w:r>
+              <w:rPr>
+                <w:rFonts w:eastAsiaTheme="minorEastAsia"/>
+                <w:lang w:val="en-US"/>
+              </w:rPr>
+              <w:t>10</w:t>
+            </w:r>
+          </w:p>
+        </w:tc>
+        <w:tc>
+          <w:tcPr>
+            <w:tcW w:w="992" w:type="dxa"/>
+          </w:tcPr>
+          <w:p>
+            <w:pPr>
+              <w:bidi/>
+              <w:jc w:val="center"/>
+              <w:rPr>
+                <w:rFonts w:eastAsiaTheme="minorEastAsia" w:hint="cs"/>
+                <w:rtl/>
+                <w:lang w:val="en-US"/>
+              </w:rPr>
+            </w:pPr>
+            <w:r>
+              <w:rPr>
+                <w:rFonts w:eastAsiaTheme="minorEastAsia"/>
+                <w:lang w:val="en-US"/>
+              </w:rPr>
+              <w:t>100,000</w:t>
+            </w:r>
+          </w:p>
+        </w:tc>
+        <w:tc>
+          <w:tcPr>
+            <w:tcW w:w="1985" w:type="dxa"/>
+            <w:vAlign w:val="bottom"/>
+          </w:tcPr>
+          <w:p>
+            <w:pPr>
+              <w:bidi/>
+              <w:jc w:val="center"/>
+              <w:rPr>
+                <w:rFonts w:eastAsiaTheme="minorEastAsia" w:hint="cs"/>
+                <w:rtl/>
+                <w:lang w:val="en-US"/>
+              </w:rPr>
+            </w:pPr>
+            <w:r>
+              <w:rPr>
+                <w:rFonts w:ascii="Calibri" w:hAnsi="Calibri" w:cs="Calibri"/>
+                <w:color w:val="000000"/>
+              </w:rPr>
+              <w:t>2</w:t>
+            </w:r>
+            <w:r>
+              <w:rPr>
+                <w:rFonts w:ascii="Calibri" w:hAnsi="Calibri" w:cs="Calibri"/>
+                <w:color w:val="000000"/>
+              </w:rPr>
+              <w:t>,</w:t>
+            </w:r>
+            <w:r>
+              <w:rPr>
+                <w:rFonts w:ascii="Calibri" w:hAnsi="Calibri" w:cs="Calibri"/>
+                <w:color w:val="000000"/>
+              </w:rPr>
+              <w:t>504</w:t>
+            </w:r>
+            <w:r>
+              <w:rPr>
+                <w:rFonts w:ascii="Calibri" w:hAnsi="Calibri" w:cs="Calibri"/>
+                <w:color w:val="000000"/>
+              </w:rPr>
+              <w:t>,</w:t>
+            </w:r>
+            <w:r>
+              <w:rPr>
+                <w:rFonts w:ascii="Calibri" w:hAnsi="Calibri" w:cs="Calibri"/>
+                <w:color w:val="000000"/>
+              </w:rPr>
+              <w:t>360</w:t>
+            </w:r>
+            <w:r>
+              <w:rPr>
+                <w:rFonts w:ascii="Calibri" w:hAnsi="Calibri" w:cs="Calibri"/>
+                <w:color w:val="000000"/>
+              </w:rPr>
+              <w:t>,</w:t>
+            </w:r>
+            <w:r>
+              <w:rPr>
+                <w:rFonts w:ascii="Calibri" w:hAnsi="Calibri" w:cs="Calibri"/>
+                <w:color w:val="000000"/>
+              </w:rPr>
+              <w:t>436</w:t>
+            </w:r>
+          </w:p>
+        </w:tc>
+        <w:tc>
+          <w:tcPr>
+            <w:tcW w:w="1843" w:type="dxa"/>
+            <w:vAlign w:val="bottom"/>
+          </w:tcPr>
+          <w:p>
+            <w:pPr>
+              <w:bidi/>
+              <w:jc w:val="center"/>
+              <w:rPr>
+                <w:rFonts w:eastAsiaTheme="minorEastAsia" w:hint="cs"/>
+                <w:rtl/>
+                <w:lang w:val="en-US"/>
+              </w:rPr>
+            </w:pPr>
+            <w:r>
+              <w:rPr>
+                <w:rFonts w:ascii="Calibri" w:hAnsi="Calibri" w:cs="Calibri"/>
+                <w:color w:val="000000"/>
+              </w:rPr>
+              <w:t>4</w:t>
+            </w:r>
+            <w:r>
+              <w:rPr>
+                <w:rFonts w:ascii="Calibri" w:hAnsi="Calibri" w:cs="Calibri"/>
+                <w:color w:val="000000"/>
+              </w:rPr>
+              <w:t>,</w:t>
+            </w:r>
+            <w:r>
+              <w:rPr>
+                <w:rFonts w:ascii="Calibri" w:hAnsi="Calibri" w:cs="Calibri"/>
+                <w:color w:val="000000"/>
+              </w:rPr>
+              <w:t>999</w:t>
+            </w:r>
+            <w:r>
+              <w:rPr>
+                <w:rFonts w:ascii="Calibri" w:hAnsi="Calibri" w:cs="Calibri"/>
+                <w:color w:val="000000"/>
+              </w:rPr>
+              <w:t>,</w:t>
+            </w:r>
+            <w:r>
+              <w:rPr>
+                <w:rFonts w:ascii="Calibri" w:hAnsi="Calibri" w:cs="Calibri"/>
+                <w:color w:val="000000"/>
+              </w:rPr>
+              <w:t>950</w:t>
+            </w:r>
+            <w:r>
+              <w:rPr>
+                <w:rFonts w:ascii="Calibri" w:hAnsi="Calibri" w:cs="Calibri"/>
+                <w:color w:val="000000"/>
+              </w:rPr>
+              <w:t>,</w:t>
+            </w:r>
+            <w:r>
+              <w:rPr>
+                <w:rFonts w:ascii="Calibri" w:hAnsi="Calibri" w:cs="Calibri"/>
+                <w:color w:val="000000"/>
+              </w:rPr>
+              <w:t>000</w:t>
+            </w:r>
+          </w:p>
+        </w:tc>
+        <w:tc>
+          <w:tcPr>
+            <w:tcW w:w="1701" w:type="dxa"/>
+            <w:vAlign w:val="bottom"/>
+          </w:tcPr>
+          <w:p>
+            <w:pPr>
+              <w:bidi/>
+              <w:jc w:val="center"/>
+              <w:rPr>
+                <w:rFonts w:eastAsiaTheme="minorEastAsia" w:hint="cs"/>
+                <w:rtl/>
+                <w:lang w:val="en-US"/>
+              </w:rPr>
+            </w:pPr>
+            <w:r>
+              <w:rPr>
+                <w:rFonts w:ascii="Calibri" w:hAnsi="Calibri" w:cs="Calibri"/>
+                <w:color w:val="000000"/>
+              </w:rPr>
+              <w:t>2</w:t>
+            </w:r>
+            <w:r>
+              <w:rPr>
+                <w:rFonts w:ascii="Calibri" w:hAnsi="Calibri" w:cs="Calibri"/>
+                <w:color w:val="000000"/>
+              </w:rPr>
+              <w:t>,</w:t>
+            </w:r>
+            <w:r>
+              <w:rPr>
+                <w:rFonts w:ascii="Calibri" w:hAnsi="Calibri" w:cs="Calibri"/>
+                <w:color w:val="000000"/>
+              </w:rPr>
+              <w:t>885</w:t>
+            </w:r>
+            <w:r>
+              <w:rPr>
+                <w:rFonts w:ascii="Calibri" w:hAnsi="Calibri" w:cs="Calibri"/>
+                <w:color w:val="000000"/>
+              </w:rPr>
+              <w:t>,</w:t>
+            </w:r>
+            <w:r>
+              <w:rPr>
+                <w:rFonts w:ascii="Calibri" w:hAnsi="Calibri" w:cs="Calibri"/>
+                <w:color w:val="000000"/>
+              </w:rPr>
+              <w:t>898</w:t>
+            </w:r>
+          </w:p>
+        </w:tc>
+        <w:tc>
+          <w:tcPr>
+            <w:tcW w:w="1695" w:type="dxa"/>
+            <w:vAlign w:val="bottom"/>
+          </w:tcPr>
+          <w:p>
+            <w:pPr>
+              <w:bidi/>
+              <w:jc w:val="center"/>
+              <w:rPr>
+                <w:rFonts w:eastAsiaTheme="minorEastAsia" w:hint="cs"/>
+                <w:rtl/>
+                <w:lang w:val="en-US"/>
+              </w:rPr>
+            </w:pPr>
+            <w:r>
+              <w:rPr>
+                <w:rFonts w:ascii="Calibri" w:hAnsi="Calibri" w:cs="Calibri"/>
+                <w:color w:val="000000"/>
+              </w:rPr>
+              <w:t>2</w:t>
+            </w:r>
+            <w:r>
+              <w:rPr>
+                <w:rFonts w:ascii="Calibri" w:hAnsi="Calibri" w:cs="Calibri"/>
+                <w:color w:val="000000"/>
+              </w:rPr>
+              <w:t>,</w:t>
+            </w:r>
+            <w:r>
+              <w:rPr>
+                <w:rFonts w:ascii="Calibri" w:hAnsi="Calibri" w:cs="Calibri"/>
+                <w:color w:val="000000"/>
+              </w:rPr>
+              <w:t>972</w:t>
+            </w:r>
+            <w:r>
+              <w:rPr>
+                <w:rFonts w:ascii="Calibri" w:hAnsi="Calibri" w:cs="Calibri"/>
+                <w:color w:val="000000"/>
+              </w:rPr>
+              <w:t>,</w:t>
+            </w:r>
+            <w:r>
+              <w:rPr>
+                <w:rFonts w:ascii="Calibri" w:hAnsi="Calibri" w:cs="Calibri"/>
+                <w:color w:val="000000"/>
+              </w:rPr>
+              <w:t>357</w:t>
+            </w:r>
+          </w:p>
+        </w:tc>
+      </w:tr>
+    </w:tbl>
+    <w:p>
+      <w:pPr>
+        <w:bidi/>
+        <w:rPr>
+          <w:rFonts w:eastAsiaTheme="minorEastAsia" w:hint="cs"/>
+          <w:rtl/>
+          <w:lang w:val="en-US"/>
+        </w:rPr>
+      </w:pPr>
+    </w:p>
+    <w:p>
+      <w:pPr>
+        <w:bidi/>
+        <w:rPr>
+          <w:rFonts w:eastAsiaTheme="minorEastAsia"/>
+          <w:u w:val="single"/>
+          <w:rtl/>
+          <w:lang w:val="en-US"/>
+        </w:rPr>
+      </w:pPr>
+      <w:r>
+        <w:rPr>
+          <w:rFonts w:eastAsiaTheme="minorEastAsia" w:hint="cs"/>
+          <w:u w:val="single"/>
+          <w:rtl/>
+          <w:lang w:val="en-US"/>
+        </w:rPr>
+        <w:t xml:space="preserve">מיון רגיל - </w:t>
+      </w:r>
+      <w:r>
+        <w:rPr>
+          <w:rFonts w:eastAsiaTheme="minorEastAsia" w:hint="cs"/>
+          <w:u w:val="single"/>
+          <w:rtl/>
+          <w:lang w:val="en-US"/>
+        </w:rPr>
+        <w:t xml:space="preserve">השוואה של מערך ממוין הפוך </w:t>
+      </w:r>
+      <w:r>
+        <w:rPr>
+          <w:rFonts w:eastAsiaTheme="minorEastAsia" w:hint="cs"/>
+          <w:u w:val="single"/>
+          <w:rtl/>
+          <w:lang w:val="en-US"/>
+        </w:rPr>
+        <w:t>ו</w:t>
+      </w:r>
+      <w:r>
+        <w:rPr>
+          <w:rFonts w:eastAsiaTheme="minorEastAsia" w:hint="cs"/>
+          <w:u w:val="single"/>
+          <w:rtl/>
+          <w:lang w:val="en-US"/>
+        </w:rPr>
+        <w:t>מערך אקראי</w:t>
+      </w:r>
+    </w:p>
+    <w:p>
+      <w:pPr>
+        <w:bidi/>
+        <w:rPr>
+          <w:rFonts w:eastAsiaTheme="minorEastAsia"/>
+          <w:rtl/>
+          <w:lang w:val="en-US"/>
+        </w:rPr>
+      </w:pPr>
+      <w:r>
+        <w:rPr>
+          <w:rFonts w:eastAsiaTheme="minorEastAsia" w:hint="cs"/>
+          <w:rtl/>
+          <w:lang w:val="en-US"/>
+        </w:rPr>
+        <w:t xml:space="preserve">מבחינת קלטי המערכים האפשריים לאלגוריתם המיון, מערך ממוין בסדר הפוך הוא הגרוע יותר מבחינת כמות הפעולות, כיוון שהוא הכי </w:t>
+      </w:r>
+      <w:r>
+        <w:rPr>
+          <w:rFonts w:eastAsiaTheme="minorEastAsia" w:hint="cs"/>
+          <w:rtl/>
+          <w:lang w:val="en-US"/>
+        </w:rPr>
+        <w:t>רחוק ממערך ממוין בסדר עולה</w:t>
+      </w:r>
+      <w:r>
+        <w:rPr>
+          <w:rFonts w:eastAsiaTheme="minorEastAsia" w:hint="cs"/>
+          <w:rtl/>
+          <w:lang w:val="en-US"/>
+        </w:rPr>
+        <w:t xml:space="preserve"> ולכן נצפה לכמות חילופים גדולה מאוד ביחס למערך אקראי אשר יכול להגריל </w:t>
+      </w:r>
+      <w:r>
+        <w:rPr>
+          <w:rFonts w:eastAsiaTheme="minorEastAsia" w:hint="cs"/>
+          <w:rtl/>
+          <w:lang w:val="en-US"/>
+        </w:rPr>
+        <w:t xml:space="preserve">סדר </w:t>
+      </w:r>
+      <w:r>
+        <w:rPr>
+          <w:rFonts w:eastAsiaTheme="minorEastAsia" w:hint="cs"/>
+          <w:rtl/>
+          <w:lang w:val="en-US"/>
+        </w:rPr>
+        <w:t xml:space="preserve">ערכים </w:t>
+      </w:r>
+      <w:r>
+        <w:rPr>
+          <w:rFonts w:eastAsiaTheme="minorEastAsia" w:hint="cs"/>
+          <w:rtl/>
+          <w:lang w:val="en-US"/>
+        </w:rPr>
+        <w:t xml:space="preserve">(באמצעות פעולת </w:t>
+      </w:r>
+      <w:r>
+        <w:rPr>
+          <w:rFonts w:eastAsiaTheme="minorEastAsia"/>
+          <w:lang w:val="en-US"/>
+        </w:rPr>
+        <w:t>shuffle</w:t>
+      </w:r>
+      <w:r>
+        <w:rPr>
+          <w:rFonts w:eastAsiaTheme="minorEastAsia" w:hint="cs"/>
+          <w:rtl/>
+          <w:lang w:val="en-US"/>
+        </w:rPr>
+        <w:t>) היוצר</w:t>
+      </w:r>
+      <w:r>
+        <w:rPr>
+          <w:rFonts w:eastAsiaTheme="minorEastAsia" w:hint="cs"/>
+          <w:rtl/>
+          <w:lang w:val="en-US"/>
+        </w:rPr>
+        <w:t xml:space="preserve"> מערך הקרוב יותר למערך הממוין </w:t>
+      </w:r>
+      <w:r>
+        <w:rPr>
+          <w:rFonts w:eastAsiaTheme="minorEastAsia" w:hint="cs"/>
+          <w:rtl/>
+          <w:lang w:val="en-US"/>
+        </w:rPr>
+        <w:t xml:space="preserve">הדרוש </w:t>
+      </w:r>
+      <w:r>
+        <w:rPr>
+          <w:rFonts w:eastAsiaTheme="minorEastAsia" w:hint="cs"/>
+          <w:rtl/>
+          <w:lang w:val="en-US"/>
+        </w:rPr>
+        <w:t>ולכן ידר</w:t>
+      </w:r>
+      <w:r>
+        <w:rPr>
+          <w:rFonts w:eastAsiaTheme="minorEastAsia" w:hint="cs"/>
+          <w:rtl/>
+          <w:lang w:val="en-US"/>
+        </w:rPr>
+        <w:t>ש</w:t>
+      </w:r>
+      <w:r>
+        <w:rPr>
+          <w:rFonts w:eastAsiaTheme="minorEastAsia" w:hint="cs"/>
+          <w:rtl/>
+          <w:lang w:val="en-US"/>
+        </w:rPr>
+        <w:t xml:space="preserve"> מספר נמוך יותר של חילופים. </w:t>
+      </w:r>
+    </w:p>
+    <w:p>
+      <w:pPr>
+        <w:bidi/>
+        <w:rPr>
+          <w:rFonts w:eastAsiaTheme="minorEastAsia"/>
+          <w:u w:val="single"/>
+          <w:rtl/>
+          <w:lang w:val="en-US"/>
+        </w:rPr>
+      </w:pPr>
+      <w:r>
+        <w:rPr>
+          <w:rFonts w:eastAsiaTheme="minorEastAsia" w:hint="cs"/>
+          <w:u w:val="single"/>
+          <w:rtl/>
+          <w:lang w:val="en-US"/>
+        </w:rPr>
+        <w:t xml:space="preserve">מיון </w:t>
+      </w:r>
+      <w:r>
+        <w:rPr>
+          <w:rFonts w:eastAsiaTheme="minorEastAsia" w:hint="cs"/>
+          <w:u w:val="single"/>
+          <w:lang w:val="en-US"/>
+        </w:rPr>
+        <w:t>AVL</w:t>
+      </w:r>
+      <w:r>
+        <w:rPr>
+          <w:rFonts w:eastAsiaTheme="minorEastAsia" w:hint="cs"/>
+          <w:u w:val="single"/>
+          <w:rtl/>
+          <w:lang w:val="en-US"/>
+        </w:rPr>
+        <w:t xml:space="preserve"> </w:t>
+      </w:r>
+      <w:r>
+        <w:rPr>
+          <w:rFonts w:eastAsiaTheme="minorEastAsia"/>
+          <w:u w:val="single"/>
+          <w:rtl/>
+          <w:lang w:val="en-US"/>
+        </w:rPr>
+        <w:t>–</w:t>
+      </w:r>
+      <w:r>
+        <w:rPr>
+          <w:rFonts w:eastAsiaTheme="minorEastAsia" w:hint="cs"/>
+          <w:u w:val="single"/>
+          <w:rtl/>
+          <w:lang w:val="en-US"/>
+        </w:rPr>
+        <w:t xml:space="preserve"> השוואה של מערך ממוין הפוך ומערך אקראי</w:t>
+      </w:r>
+    </w:p>
+    <w:p>
+      <w:pPr>
+        <w:bidi/>
+        <w:rPr>
+          <w:rFonts w:eastAsiaTheme="minorEastAsia"/>
+          <w:rtl/>
+          <w:lang w:val="en-US"/>
+        </w:rPr>
+      </w:pPr>
+      <w:r>
+        <w:rPr>
+          <w:rFonts w:eastAsiaTheme="minorEastAsia" w:hint="cs"/>
+          <w:rtl/>
+          <w:lang w:val="en-US"/>
+        </w:rPr>
+        <w:t>ראשית נדגיש שעקב אופן בניית המערכים, האיברים בעץ ה-</w:t>
+      </w:r>
+      <w:r>
+        <w:rPr>
+          <w:rFonts w:eastAsiaTheme="minorEastAsia" w:hint="cs"/>
+          <w:lang w:val="en-US"/>
+        </w:rPr>
+        <w:t>AVL</w:t>
+      </w:r>
+      <w:r>
+        <w:rPr>
+          <w:rFonts w:eastAsiaTheme="minorEastAsia" w:hint="cs"/>
+          <w:rtl/>
+          <w:lang w:val="en-US"/>
+        </w:rPr>
+        <w:t xml:space="preserve"> לאחר כל סבב הכנסות יהיו זהים (כלומר איברים מ-</w:t>
+      </w:r>
+      <w:r>
+        <w:rPr>
+          <w:rFonts w:eastAsiaTheme="minorEastAsia"/>
+          <w:lang w:val="en-US"/>
+        </w:rPr>
+        <w:t>0</w:t>
+      </w:r>
+      <w:r>
+        <w:rPr>
+          <w:rFonts w:eastAsiaTheme="minorEastAsia" w:hint="cs"/>
+          <w:rtl/>
+          <w:lang w:val="en-US"/>
+        </w:rPr>
+        <w:t xml:space="preserve"> ועד גודל המערך פחות 1, אשר הוכנסו לעץ בסדר שונ</w:t>
+      </w:r>
+      <w:r>
+        <w:rPr>
+          <w:rFonts w:eastAsiaTheme="minorEastAsia" w:hint="cs"/>
+          <w:rtl/>
+          <w:lang w:val="en-US"/>
+        </w:rPr>
+        <w:t>ה</w:t>
+      </w:r>
+      <w:r>
+        <w:rPr>
+          <w:rFonts w:eastAsiaTheme="minorEastAsia" w:hint="cs"/>
+          <w:rtl/>
+          <w:lang w:val="en-US"/>
+        </w:rPr>
+        <w:t xml:space="preserve">). </w:t>
+      </w:r>
+      <w:r>
+        <w:rPr>
+          <w:rFonts w:eastAsiaTheme="minorEastAsia" w:hint="cs"/>
+          <w:rtl/>
+          <w:lang w:val="en-US"/>
+        </w:rPr>
+        <w:t>עקב העובדה ש</w:t>
+      </w:r>
+      <w:r>
+        <w:rPr>
+          <w:rFonts w:eastAsiaTheme="minorEastAsia" w:hint="cs"/>
+          <w:rtl/>
+          <w:lang w:val="en-US"/>
+        </w:rPr>
+        <w:t xml:space="preserve">עץ </w:t>
+      </w:r>
+      <w:r>
+        <w:rPr>
+          <w:rFonts w:eastAsiaTheme="minorEastAsia" w:hint="cs"/>
+          <w:lang w:val="en-US"/>
+        </w:rPr>
+        <w:t>AVL</w:t>
+      </w:r>
+      <w:r>
+        <w:rPr>
+          <w:rFonts w:eastAsiaTheme="minorEastAsia" w:hint="cs"/>
+          <w:rtl/>
+          <w:lang w:val="en-US"/>
+        </w:rPr>
+        <w:t xml:space="preserve"> הוא עץ חיפוש, אלגוריתם ההכנסה שלו </w:t>
+      </w:r>
+      <w:r>
+        <w:rPr>
+          <w:rFonts w:eastAsiaTheme="minorEastAsia" w:hint="cs"/>
+          <w:rtl/>
+          <w:lang w:val="en-US"/>
+        </w:rPr>
+        <w:t xml:space="preserve">מסדר את העץ כך שישמור על כללי עץ חיפוש. </w:t>
+      </w:r>
+      <w:r>
+        <w:rPr>
+          <w:rFonts w:eastAsiaTheme="minorEastAsia" w:hint="cs"/>
+          <w:rtl/>
+          <w:lang w:val="en-US"/>
+        </w:rPr>
+        <w:t>נצפה ש</w:t>
+      </w:r>
+    </w:p>
+    <w:p>
+      <w:pPr>
+        <w:bidi/>
+        <w:rPr>
+          <w:rFonts w:eastAsiaTheme="minorEastAsia"/>
+          <w:u w:val="single"/>
+          <w:lang w:val="en-US"/>
+        </w:rPr>
+      </w:pPr>
+      <w:r>
+        <w:rPr>
+          <w:rFonts w:eastAsiaTheme="minorEastAsia" w:hint="cs"/>
+          <w:u w:val="single"/>
+          <w:rtl/>
+          <w:lang w:val="en-US"/>
+        </w:rPr>
+        <w:t xml:space="preserve">השוואה של כמות החילופים במיון רגיל אל מול עלות החיפושים במיון </w:t>
+      </w:r>
+      <w:r>
+        <w:rPr>
+          <w:rFonts w:eastAsiaTheme="minorEastAsia" w:hint="cs"/>
+          <w:u w:val="single"/>
+          <w:lang w:val="en-US"/>
+        </w:rPr>
+        <w:t>AVL</w:t>
+      </w:r>
+    </w:p>
+    <w:p>
+      <w:pPr>
+        <w:bidi/>
+        <w:rPr>
+          <w:rFonts w:eastAsiaTheme="minorEastAsia"/>
+          <w:u w:val="single"/>
+          <w:lang w:val="en-US"/>
+        </w:rPr>
+      </w:pPr>
+    </w:p>
+    <w:p>
+      <w:pPr>
+        <w:bidi/>
+        <w:rPr>
+          <w:rFonts w:eastAsiaTheme="minorEastAsia" w:hint="cs"/>
+          <w:u w:val="single"/>
+          <w:rtl/>
+          <w:lang w:val="en-US"/>
+        </w:rPr>
+      </w:pPr>
+      <w:r>
+        <w:rPr>
+          <w:rFonts w:eastAsiaTheme="minorEastAsia" w:hint="cs"/>
+          <w:u w:val="single"/>
+          <w:rtl/>
+          <w:lang w:val="en-US"/>
+        </w:rPr>
+        <w:t>ניתוח כמות החילופים כתלות בגודל המערך</w:t>
+      </w:r>
     </w:p>
     <w:sectPr>
       <w:pgSz w:w="11906" w:h="16838"/>
@@ -13125,6 +16283,25 @@
       <w:u w:val="single"/>
     </w:rPr>
   </w:style>
+  <w:style w:type="table" w:styleId="TableGrid">
+    <w:name w:val="Table Grid"/>
+    <w:basedOn w:val="TableNormal"/>
+    <w:uiPriority w:val="39"/>
+    <w:rsid w:val="00107578"/>
+    <w:pPr>
+      <w:spacing w:after="0" w:line="240" w:lineRule="auto"/>
+    </w:pPr>
+    <w:tblPr>
+      <w:tblBorders>
+        <w:top w:val="single" w:sz="4" w:space="0" w:color="auto"/>
+        <w:left w:val="single" w:sz="4" w:space="0" w:color="auto"/>
+        <w:bottom w:val="single" w:sz="4" w:space="0" w:color="auto"/>
+        <w:right w:val="single" w:sz="4" w:space="0" w:color="auto"/>
+        <w:insideH w:val="single" w:sz="4" w:space="0" w:color="auto"/>
+        <w:insideV w:val="single" w:sz="4" w:space="0" w:color="auto"/>
+      </w:tblBorders>
+    </w:tblPr>
+  </w:style>
 </w:styles>
 </file>
 

</xml_diff>

<commit_message>
continued meas part 1A
</commit_message>
<xml_diff>
--- a/AVLTree Documentation.docx
+++ b/AVLTree Documentation.docx
@@ -83,7 +83,6 @@
         </w:rPr>
         <w:t xml:space="preserve">מתודות </w:t>
       </w:r>
-      <w:proofErr w:type="spellStart"/>
       <w:r>
         <w:rPr>
           <w:b/>
@@ -93,7 +92,6 @@
         </w:rPr>
         <w:t>AVLTree</w:t>
       </w:r>
-      <w:proofErr w:type="spellEnd"/>
     </w:p>
     <w:p>
       <w:pPr>
@@ -105,8 +103,6 @@
           <w:lang w:val="en-US"/>
         </w:rPr>
       </w:pPr>
-      <w:proofErr w:type="spellStart"/>
-      <w:proofErr w:type="gramStart"/>
       <w:r>
         <w:rPr>
           <w:b/>
@@ -114,27 +110,7 @@
           <w:u w:val="single"/>
           <w:lang w:val="en-US"/>
         </w:rPr>
-        <w:t>AVLTree</w:t>
-      </w:r>
-      <w:proofErr w:type="spellEnd"/>
-      <w:r>
-        <w:rPr>
-          <w:b/>
-          <w:bCs/>
-          <w:u w:val="single"/>
-          <w:lang w:val="en-US"/>
-        </w:rPr>
-        <w:t>(</w:t>
-      </w:r>
-      <w:proofErr w:type="gramEnd"/>
-      <w:r>
-        <w:rPr>
-          <w:b/>
-          <w:bCs/>
-          <w:u w:val="single"/>
-          <w:lang w:val="en-US"/>
-        </w:rPr>
-        <w:t>)</w:t>
+        <w:t>AVLTree()</w:t>
       </w:r>
     </w:p>
     <w:p>
@@ -246,7 +222,6 @@
           <w:lang w:val="en-US"/>
         </w:rPr>
       </w:pPr>
-      <w:proofErr w:type="gramStart"/>
       <w:r>
         <w:rPr>
           <w:b/>
@@ -254,17 +229,7 @@
           <w:u w:val="single"/>
           <w:lang w:val="en-US"/>
         </w:rPr>
-        <w:t>Empty(</w:t>
-      </w:r>
-      <w:proofErr w:type="gramEnd"/>
-      <w:r>
-        <w:rPr>
-          <w:b/>
-          <w:bCs/>
-          <w:u w:val="single"/>
-          <w:lang w:val="en-US"/>
-        </w:rPr>
-        <w:t>)</w:t>
+        <w:t>Empty()</w:t>
       </w:r>
     </w:p>
     <w:p>
@@ -391,7 +356,6 @@
           <w:lang w:val="en-US"/>
         </w:rPr>
       </w:pPr>
-      <w:proofErr w:type="gramStart"/>
       <w:r>
         <w:rPr>
           <w:rFonts w:eastAsiaTheme="minorEastAsia"/>
@@ -400,18 +364,7 @@
           <w:u w:val="single"/>
           <w:lang w:val="en-US"/>
         </w:rPr>
-        <w:t>Size(</w:t>
-      </w:r>
-      <w:proofErr w:type="gramEnd"/>
-      <w:r>
-        <w:rPr>
-          <w:rFonts w:eastAsiaTheme="minorEastAsia"/>
-          <w:b/>
-          <w:bCs/>
-          <w:u w:val="single"/>
-          <w:lang w:val="en-US"/>
-        </w:rPr>
-        <w:t>)</w:t>
+        <w:t>Size()</w:t>
       </w:r>
     </w:p>
     <w:p>
@@ -501,8 +454,6 @@
           <w:lang w:val="en-US"/>
         </w:rPr>
       </w:pPr>
-      <w:proofErr w:type="spellStart"/>
-      <w:proofErr w:type="gramStart"/>
       <w:r>
         <w:rPr>
           <w:rFonts w:eastAsiaTheme="minorEastAsia"/>
@@ -511,29 +462,7 @@
           <w:u w:val="single"/>
           <w:lang w:val="en-US"/>
         </w:rPr>
-        <w:t>getRoot</w:t>
-      </w:r>
-      <w:proofErr w:type="spellEnd"/>
-      <w:r>
-        <w:rPr>
-          <w:rFonts w:eastAsiaTheme="minorEastAsia"/>
-          <w:b/>
-          <w:bCs/>
-          <w:u w:val="single"/>
-          <w:lang w:val="en-US"/>
-        </w:rPr>
-        <w:t>(</w:t>
-      </w:r>
-      <w:proofErr w:type="gramEnd"/>
-      <w:r>
-        <w:rPr>
-          <w:rFonts w:eastAsiaTheme="minorEastAsia"/>
-          <w:b/>
-          <w:bCs/>
-          <w:u w:val="single"/>
-          <w:lang w:val="en-US"/>
-        </w:rPr>
-        <w:t>)</w:t>
+        <w:t>getRoot()</w:t>
       </w:r>
     </w:p>
     <w:p>
@@ -622,8 +551,6 @@
           <w:lang w:val="en-US"/>
         </w:rPr>
       </w:pPr>
-      <w:proofErr w:type="spellStart"/>
-      <w:proofErr w:type="gramStart"/>
       <w:r>
         <w:rPr>
           <w:b/>
@@ -631,27 +558,7 @@
           <w:u w:val="single"/>
           <w:lang w:val="en-US"/>
         </w:rPr>
-        <w:t>getRank</w:t>
-      </w:r>
-      <w:proofErr w:type="spellEnd"/>
-      <w:r>
-        <w:rPr>
-          <w:b/>
-          <w:bCs/>
-          <w:u w:val="single"/>
-          <w:lang w:val="en-US"/>
-        </w:rPr>
-        <w:t>(</w:t>
-      </w:r>
-      <w:proofErr w:type="gramEnd"/>
-      <w:r>
-        <w:rPr>
-          <w:b/>
-          <w:bCs/>
-          <w:u w:val="single"/>
-          <w:lang w:val="en-US"/>
-        </w:rPr>
-        <w:t>)</w:t>
+        <w:t>getRank()</w:t>
       </w:r>
     </w:p>
     <w:p>
@@ -825,7 +732,6 @@
           <w:lang w:val="en-US"/>
         </w:rPr>
       </w:pPr>
-      <w:proofErr w:type="gramStart"/>
       <w:r>
         <w:rPr>
           <w:rFonts w:eastAsiaTheme="minorEastAsia"/>
@@ -834,18 +740,7 @@
           <w:u w:val="single"/>
           <w:lang w:val="en-US"/>
         </w:rPr>
-        <w:t>Min(</w:t>
-      </w:r>
-      <w:proofErr w:type="gramEnd"/>
-      <w:r>
-        <w:rPr>
-          <w:rFonts w:eastAsiaTheme="minorEastAsia"/>
-          <w:b/>
-          <w:bCs/>
-          <w:u w:val="single"/>
-          <w:lang w:val="en-US"/>
-        </w:rPr>
-        <w:t>)</w:t>
+        <w:t>Min()</w:t>
       </w:r>
     </w:p>
     <w:p>
@@ -1151,7 +1046,6 @@
           <w:lang w:val="en-US"/>
         </w:rPr>
       </w:pPr>
-      <w:proofErr w:type="gramStart"/>
       <w:r>
         <w:rPr>
           <w:rFonts w:eastAsiaTheme="minorEastAsia"/>
@@ -1160,18 +1054,7 @@
           <w:u w:val="single"/>
           <w:lang w:val="en-US"/>
         </w:rPr>
-        <w:t>Max(</w:t>
-      </w:r>
-      <w:proofErr w:type="gramEnd"/>
-      <w:r>
-        <w:rPr>
-          <w:rFonts w:eastAsiaTheme="minorEastAsia"/>
-          <w:b/>
-          <w:bCs/>
-          <w:u w:val="single"/>
-          <w:lang w:val="en-US"/>
-        </w:rPr>
-        <w:t>)</w:t>
+        <w:t>Max()</w:t>
       </w:r>
     </w:p>
     <w:p>
@@ -1487,7 +1370,6 @@
           <w:lang w:val="en-US"/>
         </w:rPr>
       </w:pPr>
-      <w:proofErr w:type="gramStart"/>
       <w:r>
         <w:rPr>
           <w:rFonts w:eastAsiaTheme="minorEastAsia"/>
@@ -1496,18 +1378,7 @@
           <w:u w:val="single"/>
           <w:lang w:val="en-US"/>
         </w:rPr>
-        <w:t>Search(</w:t>
-      </w:r>
-      <w:proofErr w:type="gramEnd"/>
-      <w:r>
-        <w:rPr>
-          <w:rFonts w:eastAsiaTheme="minorEastAsia"/>
-          <w:b/>
-          <w:bCs/>
-          <w:u w:val="single"/>
-          <w:lang w:val="en-US"/>
-        </w:rPr>
-        <w:t>int k)</w:t>
+        <w:t>Search(int k)</w:t>
       </w:r>
     </w:p>
     <w:p>
@@ -2001,8 +1872,6 @@
           <w:lang w:val="en-US"/>
         </w:rPr>
       </w:pPr>
-      <w:proofErr w:type="spellStart"/>
-      <w:proofErr w:type="gramStart"/>
       <w:r>
         <w:rPr>
           <w:rFonts w:eastAsiaTheme="minorEastAsia"/>
@@ -2011,29 +1880,7 @@
           <w:u w:val="single"/>
           <w:lang w:val="en-US"/>
         </w:rPr>
-        <w:t>treePosition</w:t>
-      </w:r>
-      <w:proofErr w:type="spellEnd"/>
-      <w:r>
-        <w:rPr>
-          <w:rFonts w:eastAsiaTheme="minorEastAsia"/>
-          <w:b/>
-          <w:bCs/>
-          <w:u w:val="single"/>
-          <w:lang w:val="en-US"/>
-        </w:rPr>
-        <w:t>(</w:t>
-      </w:r>
-      <w:proofErr w:type="gramEnd"/>
-      <w:r>
-        <w:rPr>
-          <w:rFonts w:eastAsiaTheme="minorEastAsia"/>
-          <w:b/>
-          <w:bCs/>
-          <w:u w:val="single"/>
-          <w:lang w:val="en-US"/>
-        </w:rPr>
-        <w:t>int k)</w:t>
+        <w:t>treePosition(int k)</w:t>
       </w:r>
       <w:r>
         <w:rPr>
@@ -2331,8 +2178,6 @@
           <w:lang w:val="en-US"/>
         </w:rPr>
       </w:pPr>
-      <w:proofErr w:type="spellStart"/>
-      <w:proofErr w:type="gramStart"/>
       <w:r>
         <w:rPr>
           <w:rFonts w:eastAsiaTheme="minorEastAsia"/>
@@ -2341,41 +2186,40 @@
           <w:u w:val="single"/>
           <w:lang w:val="en-US"/>
         </w:rPr>
-        <w:t>insertBST</w:t>
-      </w:r>
-      <w:proofErr w:type="spellEnd"/>
-      <w:r>
-        <w:rPr>
-          <w:rFonts w:eastAsiaTheme="minorEastAsia"/>
+        <w:t>insertBST(IAVLNode)</w:t>
+      </w:r>
+      <w:r>
+        <w:rPr>
+          <w:rFonts w:eastAsiaTheme="minorEastAsia" w:hint="cs"/>
           <w:b/>
           <w:bCs/>
           <w:u w:val="single"/>
-          <w:lang w:val="en-US"/>
-        </w:rPr>
-        <w:t>(</w:t>
-      </w:r>
-      <w:proofErr w:type="spellStart"/>
-      <w:proofErr w:type="gramEnd"/>
+          <w:rtl/>
+          <w:lang w:val="en-US"/>
+        </w:rPr>
+        <w:t xml:space="preserve"> </w:t>
+      </w:r>
       <w:r>
         <w:rPr>
           <w:rFonts w:eastAsiaTheme="minorEastAsia"/>
           <w:b/>
           <w:bCs/>
           <w:u w:val="single"/>
-          <w:lang w:val="en-US"/>
-        </w:rPr>
-        <w:t>IAVLNode</w:t>
-      </w:r>
-      <w:proofErr w:type="spellEnd"/>
-      <w:r>
-        <w:rPr>
-          <w:rFonts w:eastAsiaTheme="minorEastAsia"/>
+          <w:rtl/>
+          <w:lang w:val="en-US"/>
+        </w:rPr>
+        <w:t>–</w:t>
+      </w:r>
+      <w:r>
+        <w:rPr>
+          <w:rFonts w:eastAsiaTheme="minorEastAsia" w:hint="cs"/>
           <w:b/>
           <w:bCs/>
           <w:u w:val="single"/>
-          <w:lang w:val="en-US"/>
-        </w:rPr>
-        <w:t>)</w:t>
+          <w:rtl/>
+          <w:lang w:val="en-US"/>
+        </w:rPr>
+        <w:t xml:space="preserve"> </w:t>
       </w:r>
       <w:r>
         <w:rPr>
@@ -2386,25 +2230,114 @@
           <w:rtl/>
           <w:lang w:val="en-US"/>
         </w:rPr>
-        <w:t xml:space="preserve"> </w:t>
-      </w:r>
-      <w:r>
-        <w:rPr>
-          <w:rFonts w:eastAsiaTheme="minorEastAsia"/>
+        <w:t>מתודת</w:t>
+      </w:r>
+      <w:r>
+        <w:rPr>
+          <w:rFonts w:eastAsiaTheme="minorEastAsia" w:hint="cs"/>
           <w:b/>
           <w:bCs/>
           <w:u w:val="single"/>
           <w:rtl/>
           <w:lang w:val="en-US"/>
         </w:rPr>
-        <w:t>–</w:t>
-      </w:r>
-      <w:r>
-        <w:rPr>
-          <w:rFonts w:eastAsiaTheme="minorEastAsia" w:hint="cs"/>
-          <w:b/>
-          <w:bCs/>
-          <w:u w:val="single"/>
+        <w:t xml:space="preserve"> עזר</w:t>
+      </w:r>
+    </w:p>
+    <w:p>
+      <w:pPr>
+        <w:bidi/>
+        <w:rPr>
+          <w:rFonts w:eastAsiaTheme="minorEastAsia"/>
+          <w:rtl/>
+          <w:lang w:val="en-US"/>
+        </w:rPr>
+      </w:pPr>
+      <w:r>
+        <w:rPr>
+          <w:rFonts w:eastAsiaTheme="minorEastAsia" w:hint="cs"/>
+          <w:rtl/>
+          <w:lang w:val="en-US"/>
+        </w:rPr>
+        <w:t>המתודה מקבלת צומת ומכניסה אות</w:t>
+      </w:r>
+      <w:r>
+        <w:rPr>
+          <w:rFonts w:eastAsiaTheme="minorEastAsia" w:hint="cs"/>
+          <w:rtl/>
+          <w:lang w:val="en-US"/>
+        </w:rPr>
+        <w:t>ו</w:t>
+      </w:r>
+      <w:r>
+        <w:rPr>
+          <w:rFonts w:eastAsiaTheme="minorEastAsia" w:hint="cs"/>
+          <w:rtl/>
+          <w:lang w:val="en-US"/>
+        </w:rPr>
+        <w:t xml:space="preserve"> למקום המתאים בעץ לפי ה</w:t>
+      </w:r>
+      <w:r>
+        <w:rPr>
+          <w:rFonts w:eastAsiaTheme="minorEastAsia" w:hint="cs"/>
+          <w:rtl/>
+          <w:lang w:val="en-US"/>
+        </w:rPr>
+        <w:t>ג</w:t>
+      </w:r>
+      <w:r>
+        <w:rPr>
+          <w:rFonts w:eastAsiaTheme="minorEastAsia" w:hint="cs"/>
+          <w:rtl/>
+          <w:lang w:val="en-US"/>
+        </w:rPr>
+        <w:t xml:space="preserve">דרות עץ חיפוש בינארי. </w:t>
+      </w:r>
+    </w:p>
+    <w:p>
+      <w:pPr>
+        <w:bidi/>
+        <w:rPr>
+          <w:rFonts w:eastAsiaTheme="minorEastAsia"/>
+          <w:rtl/>
+          <w:lang w:val="en-US"/>
+        </w:rPr>
+      </w:pPr>
+      <w:r>
+        <w:rPr>
+          <w:rFonts w:eastAsiaTheme="minorEastAsia" w:hint="cs"/>
+          <w:rtl/>
+          <w:lang w:val="en-US"/>
+        </w:rPr>
+        <w:t>ה</w:t>
+      </w:r>
+      <w:r>
+        <w:rPr>
+          <w:rFonts w:eastAsiaTheme="minorEastAsia" w:hint="cs"/>
+          <w:rtl/>
+          <w:lang w:val="en-US"/>
+        </w:rPr>
+        <w:t>מתודה</w:t>
+      </w:r>
+      <w:r>
+        <w:rPr>
+          <w:rFonts w:eastAsiaTheme="minorEastAsia" w:hint="cs"/>
+          <w:rtl/>
+          <w:lang w:val="en-US"/>
+        </w:rPr>
+        <w:t xml:space="preserve"> משתמשת במתוד</w:t>
+      </w:r>
+      <w:r>
+        <w:rPr>
+          <w:rFonts w:eastAsiaTheme="minorEastAsia" w:hint="cs"/>
+          <w:rtl/>
+          <w:lang w:val="en-US"/>
+        </w:rPr>
+        <w:t>ת העזר</w:t>
+      </w:r>
+      <w:r>
+        <w:rPr>
+          <w:rFonts w:eastAsiaTheme="minorEastAsia" w:hint="cs"/>
           <w:rtl/>
           <w:lang w:val="en-US"/>
         </w:rPr>
@@ -2412,135 +2345,11 @@
       </w:r>
       <w:r>
         <w:rPr>
-          <w:rFonts w:eastAsiaTheme="minorEastAsia" w:hint="cs"/>
-          <w:b/>
-          <w:bCs/>
-          <w:u w:val="single"/>
-          <w:rtl/>
-          <w:lang w:val="en-US"/>
-        </w:rPr>
-        <w:t>מתודת</w:t>
-      </w:r>
-      <w:r>
-        <w:rPr>
-          <w:rFonts w:eastAsiaTheme="minorEastAsia" w:hint="cs"/>
-          <w:b/>
-          <w:bCs/>
-          <w:u w:val="single"/>
-          <w:rtl/>
-          <w:lang w:val="en-US"/>
-        </w:rPr>
-        <w:t xml:space="preserve"> עזר</w:t>
-      </w:r>
-    </w:p>
-    <w:p>
-      <w:pPr>
-        <w:bidi/>
-        <w:rPr>
-          <w:rFonts w:eastAsiaTheme="minorEastAsia"/>
-          <w:rtl/>
-          <w:lang w:val="en-US"/>
-        </w:rPr>
-      </w:pPr>
-      <w:r>
-        <w:rPr>
-          <w:rFonts w:eastAsiaTheme="minorEastAsia" w:hint="cs"/>
-          <w:rtl/>
-          <w:lang w:val="en-US"/>
-        </w:rPr>
-        <w:t>המתודה מקבלת צומת ומכניסה אות</w:t>
-      </w:r>
-      <w:r>
-        <w:rPr>
-          <w:rFonts w:eastAsiaTheme="minorEastAsia" w:hint="cs"/>
-          <w:rtl/>
-          <w:lang w:val="en-US"/>
-        </w:rPr>
-        <w:t>ו</w:t>
-      </w:r>
-      <w:r>
-        <w:rPr>
-          <w:rFonts w:eastAsiaTheme="minorEastAsia" w:hint="cs"/>
-          <w:rtl/>
-          <w:lang w:val="en-US"/>
-        </w:rPr>
-        <w:t xml:space="preserve"> למקום המתאים בעץ לפי ה</w:t>
-      </w:r>
-      <w:r>
-        <w:rPr>
-          <w:rFonts w:eastAsiaTheme="minorEastAsia" w:hint="cs"/>
-          <w:rtl/>
-          <w:lang w:val="en-US"/>
-        </w:rPr>
-        <w:t>ג</w:t>
-      </w:r>
-      <w:r>
-        <w:rPr>
-          <w:rFonts w:eastAsiaTheme="minorEastAsia" w:hint="cs"/>
-          <w:rtl/>
-          <w:lang w:val="en-US"/>
-        </w:rPr>
-        <w:t xml:space="preserve">דרות עץ חיפוש בינארי. </w:t>
-      </w:r>
-    </w:p>
-    <w:p>
-      <w:pPr>
-        <w:bidi/>
-        <w:rPr>
-          <w:rFonts w:eastAsiaTheme="minorEastAsia"/>
-          <w:rtl/>
-          <w:lang w:val="en-US"/>
-        </w:rPr>
-      </w:pPr>
-      <w:r>
-        <w:rPr>
-          <w:rFonts w:eastAsiaTheme="minorEastAsia" w:hint="cs"/>
-          <w:rtl/>
-          <w:lang w:val="en-US"/>
-        </w:rPr>
-        <w:t>ה</w:t>
-      </w:r>
-      <w:r>
-        <w:rPr>
-          <w:rFonts w:eastAsiaTheme="minorEastAsia" w:hint="cs"/>
-          <w:rtl/>
-          <w:lang w:val="en-US"/>
-        </w:rPr>
-        <w:t>מתודה</w:t>
-      </w:r>
-      <w:r>
-        <w:rPr>
-          <w:rFonts w:eastAsiaTheme="minorEastAsia" w:hint="cs"/>
-          <w:rtl/>
-          <w:lang w:val="en-US"/>
-        </w:rPr>
-        <w:t xml:space="preserve"> משתמשת במתוד</w:t>
-      </w:r>
-      <w:r>
-        <w:rPr>
-          <w:rFonts w:eastAsiaTheme="minorEastAsia" w:hint="cs"/>
-          <w:rtl/>
-          <w:lang w:val="en-US"/>
-        </w:rPr>
-        <w:t>ת העזר</w:t>
-      </w:r>
-      <w:r>
-        <w:rPr>
-          <w:rFonts w:eastAsiaTheme="minorEastAsia" w:hint="cs"/>
-          <w:rtl/>
-          <w:lang w:val="en-US"/>
-        </w:rPr>
-        <w:t xml:space="preserve"> </w:t>
-      </w:r>
-      <w:proofErr w:type="spellStart"/>
-      <w:r>
-        <w:rPr>
           <w:rFonts w:eastAsiaTheme="minorEastAsia"/>
           <w:lang w:val="en-US"/>
         </w:rPr>
         <w:t>treePosition</w:t>
       </w:r>
-      <w:proofErr w:type="spellEnd"/>
       <w:r>
         <w:rPr>
           <w:rFonts w:eastAsiaTheme="minorEastAsia" w:hint="cs"/>
@@ -2869,8 +2678,6 @@
           <w:lang w:val="en-US"/>
         </w:rPr>
       </w:pPr>
-      <w:proofErr w:type="spellStart"/>
-      <w:proofErr w:type="gramStart"/>
       <w:r>
         <w:rPr>
           <w:rFonts w:eastAsiaTheme="minorEastAsia"/>
@@ -2879,63 +2686,7 @@
           <w:u w:val="single"/>
           <w:lang w:val="en-US"/>
         </w:rPr>
-        <w:t>rankDiff</w:t>
-      </w:r>
-      <w:proofErr w:type="spellEnd"/>
-      <w:r>
-        <w:rPr>
-          <w:rFonts w:eastAsiaTheme="minorEastAsia"/>
-          <w:b/>
-          <w:bCs/>
-          <w:u w:val="single"/>
-          <w:lang w:val="en-US"/>
-        </w:rPr>
-        <w:t>(</w:t>
-      </w:r>
-      <w:proofErr w:type="spellStart"/>
-      <w:proofErr w:type="gramEnd"/>
-      <w:r>
-        <w:rPr>
-          <w:rFonts w:eastAsiaTheme="minorEastAsia"/>
-          <w:b/>
-          <w:bCs/>
-          <w:u w:val="single"/>
-          <w:lang w:val="en-US"/>
-        </w:rPr>
-        <w:t>AVLNode</w:t>
-      </w:r>
-      <w:proofErr w:type="spellEnd"/>
-      <w:r>
-        <w:rPr>
-          <w:rFonts w:eastAsiaTheme="minorEastAsia"/>
-          <w:b/>
-          <w:bCs/>
-          <w:u w:val="single"/>
-          <w:lang w:val="en-US"/>
-        </w:rPr>
-        <w:t xml:space="preserve"> p, </w:t>
-      </w:r>
-      <w:proofErr w:type="spellStart"/>
-      <w:r>
-        <w:rPr>
-          <w:rFonts w:eastAsiaTheme="minorEastAsia"/>
-          <w:b/>
-          <w:bCs/>
-          <w:u w:val="single"/>
-          <w:lang w:val="en-US"/>
-        </w:rPr>
-        <w:t>AVLNode</w:t>
-      </w:r>
-      <w:proofErr w:type="spellEnd"/>
-      <w:r>
-        <w:rPr>
-          <w:rFonts w:eastAsiaTheme="minorEastAsia"/>
-          <w:b/>
-          <w:bCs/>
-          <w:u w:val="single"/>
-          <w:lang w:val="en-US"/>
-        </w:rPr>
-        <w:t xml:space="preserve"> c)</w:t>
+        <w:t>rankDiff(AVLNode p, AVLNode c)</w:t>
       </w:r>
       <w:r>
         <w:rPr>
@@ -3109,8 +2860,6 @@
           <w:lang w:val="en-US"/>
         </w:rPr>
       </w:pPr>
-      <w:proofErr w:type="spellStart"/>
-      <w:proofErr w:type="gramStart"/>
       <w:r>
         <w:rPr>
           <w:rFonts w:eastAsiaTheme="minorEastAsia"/>
@@ -3119,41 +2868,7 @@
           <w:u w:val="single"/>
           <w:lang w:val="en-US"/>
         </w:rPr>
-        <w:t>updateSize</w:t>
-      </w:r>
-      <w:proofErr w:type="spellEnd"/>
-      <w:r>
-        <w:rPr>
-          <w:rFonts w:eastAsiaTheme="minorEastAsia"/>
-          <w:b/>
-          <w:bCs/>
-          <w:u w:val="single"/>
-          <w:lang w:val="en-US"/>
-        </w:rPr>
-        <w:t>(</w:t>
-      </w:r>
-      <w:proofErr w:type="spellStart"/>
-      <w:proofErr w:type="gramEnd"/>
-      <w:r>
-        <w:rPr>
-          <w:rFonts w:eastAsiaTheme="minorEastAsia"/>
-          <w:b/>
-          <w:bCs/>
-          <w:u w:val="single"/>
-          <w:lang w:val="en-US"/>
-        </w:rPr>
-        <w:t>AVLNode</w:t>
-      </w:r>
-      <w:proofErr w:type="spellEnd"/>
-      <w:r>
-        <w:rPr>
-          <w:rFonts w:eastAsiaTheme="minorEastAsia"/>
-          <w:b/>
-          <w:bCs/>
-          <w:u w:val="single"/>
-          <w:lang w:val="en-US"/>
-        </w:rPr>
-        <w:t xml:space="preserve"> n)</w:t>
+        <w:t>updateSize(AVLNode n)</w:t>
       </w:r>
       <w:r>
         <w:rPr>
@@ -3478,7 +3193,6 @@
           <w:lang w:val="en-US"/>
         </w:rPr>
       </w:pPr>
-      <w:proofErr w:type="gramStart"/>
       <w:r>
         <w:rPr>
           <w:rFonts w:eastAsiaTheme="minorEastAsia"/>
@@ -3487,10 +3201,8 @@
           <w:u w:val="single"/>
           <w:lang w:val="en-US"/>
         </w:rPr>
-        <w:t>Promote(</w:t>
-      </w:r>
-      <w:proofErr w:type="spellStart"/>
-      <w:proofErr w:type="gramEnd"/>
+        <w:t>Promote(AVLNode n), De</w:t>
+      </w:r>
       <w:r>
         <w:rPr>
           <w:rFonts w:eastAsiaTheme="minorEastAsia"/>
@@ -3499,50 +3211,7 @@
           <w:u w:val="single"/>
           <w:lang w:val="en-US"/>
         </w:rPr>
-        <w:t>AVLNode</w:t>
-      </w:r>
-      <w:proofErr w:type="spellEnd"/>
-      <w:r>
-        <w:rPr>
-          <w:rFonts w:eastAsiaTheme="minorEastAsia"/>
-          <w:b/>
-          <w:bCs/>
-          <w:u w:val="single"/>
-          <w:lang w:val="en-US"/>
-        </w:rPr>
-        <w:t xml:space="preserve"> n), De</w:t>
-      </w:r>
-      <w:r>
-        <w:rPr>
-          <w:rFonts w:eastAsiaTheme="minorEastAsia"/>
-          <w:b/>
-          <w:bCs/>
-          <w:u w:val="single"/>
-          <w:lang w:val="en-US"/>
-        </w:rPr>
-        <w:t>mote(</w:t>
-      </w:r>
-      <w:proofErr w:type="spellStart"/>
-      <w:r>
-        <w:rPr>
-          <w:rFonts w:eastAsiaTheme="minorEastAsia"/>
-          <w:b/>
-          <w:bCs/>
-          <w:u w:val="single"/>
-          <w:lang w:val="en-US"/>
-        </w:rPr>
-        <w:t>AVLNode</w:t>
-      </w:r>
-      <w:proofErr w:type="spellEnd"/>
-      <w:r>
-        <w:rPr>
-          <w:rFonts w:eastAsiaTheme="minorEastAsia"/>
-          <w:b/>
-          <w:bCs/>
-          <w:u w:val="single"/>
-          <w:lang w:val="en-US"/>
-        </w:rPr>
-        <w:t xml:space="preserve"> n)</w:t>
+        <w:t>mote(AVLNode n)</w:t>
       </w:r>
       <w:r>
         <w:rPr>
@@ -3793,8 +3462,6 @@
           <w:lang w:val="en-US"/>
         </w:rPr>
       </w:pPr>
-      <w:proofErr w:type="spellStart"/>
-      <w:proofErr w:type="gramStart"/>
       <w:r>
         <w:rPr>
           <w:rFonts w:eastAsiaTheme="minorEastAsia"/>
@@ -3803,21 +3470,19 @@
           <w:u w:val="single"/>
           <w:lang w:val="en-US"/>
         </w:rPr>
-        <w:t>rightRotate</w:t>
-      </w:r>
-      <w:proofErr w:type="spellEnd"/>
-      <w:r>
-        <w:rPr>
-          <w:rFonts w:eastAsiaTheme="minorEastAsia"/>
+        <w:t>rightRotate(AVLNode z, AVLNode n)</w:t>
+      </w:r>
+      <w:r>
+        <w:rPr>
+          <w:rFonts w:eastAsiaTheme="minorEastAsia" w:hint="cs"/>
           <w:b/>
           <w:bCs/>
           <w:u w:val="single"/>
-          <w:lang w:val="en-US"/>
-        </w:rPr>
-        <w:t>(</w:t>
-      </w:r>
-      <w:proofErr w:type="spellStart"/>
-      <w:proofErr w:type="gramEnd"/>
+          <w:rtl/>
+          <w:lang w:val="en-US"/>
+        </w:rPr>
+        <w:t xml:space="preserve">, </w:t>
+      </w:r>
       <w:r>
         <w:rPr>
           <w:rFonts w:eastAsiaTheme="minorEastAsia"/>
@@ -3826,40 +3491,40 @@
           <w:u w:val="single"/>
           <w:lang w:val="en-US"/>
         </w:rPr>
-        <w:t>AVLNode</w:t>
-      </w:r>
-      <w:proofErr w:type="spellEnd"/>
-      <w:r>
-        <w:rPr>
-          <w:rFonts w:eastAsiaTheme="minorEastAsia"/>
+        <w:t>leftRotate(AVLNode z, AVLNode n)</w:t>
+      </w:r>
+      <w:r>
+        <w:rPr>
+          <w:rFonts w:eastAsiaTheme="minorEastAsia" w:hint="cs"/>
           <w:b/>
           <w:bCs/>
           <w:u w:val="single"/>
-          <w:lang w:val="en-US"/>
-        </w:rPr>
-        <w:t xml:space="preserve"> z, </w:t>
-      </w:r>
-      <w:proofErr w:type="spellStart"/>
+          <w:rtl/>
+          <w:lang w:val="en-US"/>
+        </w:rPr>
+        <w:t xml:space="preserve"> </w:t>
+      </w:r>
       <w:r>
         <w:rPr>
           <w:rFonts w:eastAsiaTheme="minorEastAsia"/>
           <w:b/>
           <w:bCs/>
           <w:u w:val="single"/>
-          <w:lang w:val="en-US"/>
-        </w:rPr>
-        <w:t>AVLNode</w:t>
-      </w:r>
-      <w:proofErr w:type="spellEnd"/>
-      <w:r>
-        <w:rPr>
-          <w:rFonts w:eastAsiaTheme="minorEastAsia"/>
+          <w:rtl/>
+          <w:lang w:val="en-US"/>
+        </w:rPr>
+        <w:t>–</w:t>
+      </w:r>
+      <w:r>
+        <w:rPr>
+          <w:rFonts w:eastAsiaTheme="minorEastAsia" w:hint="cs"/>
           <w:b/>
           <w:bCs/>
           <w:u w:val="single"/>
-          <w:lang w:val="en-US"/>
-        </w:rPr>
-        <w:t xml:space="preserve"> n)</w:t>
+          <w:rtl/>
+          <w:lang w:val="en-US"/>
+        </w:rPr>
+        <w:t xml:space="preserve"> מתוד</w:t>
       </w:r>
       <w:r>
         <w:rPr>
@@ -3870,113 +3535,56 @@
           <w:rtl/>
           <w:lang w:val="en-US"/>
         </w:rPr>
-        <w:t xml:space="preserve">, </w:t>
-      </w:r>
-      <w:proofErr w:type="spellStart"/>
-      <w:r>
-        <w:rPr>
-          <w:rFonts w:eastAsiaTheme="minorEastAsia"/>
+        <w:t>ו</w:t>
+      </w:r>
+      <w:r>
+        <w:rPr>
+          <w:rFonts w:eastAsiaTheme="minorEastAsia" w:hint="cs"/>
           <w:b/>
           <w:bCs/>
           <w:u w:val="single"/>
-          <w:lang w:val="en-US"/>
-        </w:rPr>
-        <w:t>leftRotate</w:t>
-      </w:r>
-      <w:proofErr w:type="spellEnd"/>
-      <w:r>
-        <w:rPr>
-          <w:rFonts w:eastAsiaTheme="minorEastAsia"/>
-          <w:b/>
-          <w:bCs/>
-          <w:u w:val="single"/>
-          <w:lang w:val="en-US"/>
-        </w:rPr>
-        <w:t>(</w:t>
-      </w:r>
-      <w:proofErr w:type="spellStart"/>
-      <w:r>
-        <w:rPr>
-          <w:rFonts w:eastAsiaTheme="minorEastAsia"/>
-          <w:b/>
-          <w:bCs/>
-          <w:u w:val="single"/>
-          <w:lang w:val="en-US"/>
-        </w:rPr>
-        <w:t>AVLNode</w:t>
-      </w:r>
-      <w:proofErr w:type="spellEnd"/>
-      <w:r>
-        <w:rPr>
-          <w:rFonts w:eastAsiaTheme="minorEastAsia"/>
-          <w:b/>
-          <w:bCs/>
-          <w:u w:val="single"/>
-          <w:lang w:val="en-US"/>
-        </w:rPr>
-        <w:t xml:space="preserve"> z, </w:t>
-      </w:r>
-      <w:proofErr w:type="spellStart"/>
-      <w:r>
-        <w:rPr>
-          <w:rFonts w:eastAsiaTheme="minorEastAsia"/>
-          <w:b/>
-          <w:bCs/>
-          <w:u w:val="single"/>
-          <w:lang w:val="en-US"/>
-        </w:rPr>
-        <w:t>AVLNode</w:t>
-      </w:r>
-      <w:proofErr w:type="spellEnd"/>
-      <w:r>
-        <w:rPr>
-          <w:rFonts w:eastAsiaTheme="minorEastAsia"/>
-          <w:b/>
-          <w:bCs/>
-          <w:u w:val="single"/>
-          <w:lang w:val="en-US"/>
-        </w:rPr>
-        <w:t xml:space="preserve"> n)</w:t>
-      </w:r>
-      <w:r>
-        <w:rPr>
-          <w:rFonts w:eastAsiaTheme="minorEastAsia" w:hint="cs"/>
-          <w:b/>
-          <w:bCs/>
-          <w:u w:val="single"/>
-          <w:rtl/>
-          <w:lang w:val="en-US"/>
-        </w:rPr>
-        <w:t xml:space="preserve"> </w:t>
-      </w:r>
-      <w:r>
-        <w:rPr>
-          <w:rFonts w:eastAsiaTheme="minorEastAsia"/>
-          <w:b/>
-          <w:bCs/>
-          <w:u w:val="single"/>
-          <w:rtl/>
-          <w:lang w:val="en-US"/>
-        </w:rPr>
-        <w:t>–</w:t>
-      </w:r>
-      <w:r>
-        <w:rPr>
-          <w:rFonts w:eastAsiaTheme="minorEastAsia" w:hint="cs"/>
-          <w:b/>
-          <w:bCs/>
-          <w:u w:val="single"/>
-          <w:rtl/>
-          <w:lang w:val="en-US"/>
-        </w:rPr>
-        <w:t xml:space="preserve"> מתוד</w:t>
-      </w:r>
-      <w:r>
-        <w:rPr>
-          <w:rFonts w:eastAsiaTheme="minorEastAsia" w:hint="cs"/>
-          <w:b/>
-          <w:bCs/>
-          <w:u w:val="single"/>
+          <w:rtl/>
+          <w:lang w:val="en-US"/>
+        </w:rPr>
+        <w:t>ת עזר</w:t>
+      </w:r>
+    </w:p>
+    <w:p>
+      <w:pPr>
+        <w:bidi/>
+        <w:rPr>
+          <w:rFonts w:eastAsiaTheme="minorEastAsia"/>
+          <w:rtl/>
+          <w:lang w:val="en-US"/>
+        </w:rPr>
+      </w:pPr>
+      <w:r>
+        <w:rPr>
+          <w:rFonts w:eastAsiaTheme="minorEastAsia" w:hint="cs"/>
+          <w:rtl/>
+          <w:lang w:val="en-US"/>
+        </w:rPr>
+        <w:t>המתוד</w:t>
+      </w:r>
+      <w:r>
+        <w:rPr>
+          <w:rFonts w:eastAsiaTheme="minorEastAsia" w:hint="cs"/>
+          <w:rtl/>
+          <w:lang w:val="en-US"/>
+        </w:rPr>
+        <w:t>ות</w:t>
+      </w:r>
+      <w:r>
+        <w:rPr>
+          <w:rFonts w:eastAsiaTheme="minorEastAsia" w:hint="cs"/>
+          <w:rtl/>
+          <w:lang w:val="en-US"/>
+        </w:rPr>
+        <w:t xml:space="preserve"> מקבל</w:t>
+      </w:r>
+      <w:r>
+        <w:rPr>
+          <w:rFonts w:eastAsiaTheme="minorEastAsia" w:hint="cs"/>
           <w:rtl/>
           <w:lang w:val="en-US"/>
         </w:rPr>
@@ -3985,47 +3593,10 @@
       <w:r>
         <w:rPr>
           <w:rFonts w:eastAsiaTheme="minorEastAsia" w:hint="cs"/>
-          <w:b/>
-          <w:bCs/>
-          <w:u w:val="single"/>
-          <w:rtl/>
-          <w:lang w:val="en-US"/>
-        </w:rPr>
-        <w:t>ת עזר</w:t>
-      </w:r>
-    </w:p>
-    <w:p>
-      <w:pPr>
-        <w:bidi/>
-        <w:rPr>
-          <w:rFonts w:eastAsiaTheme="minorEastAsia"/>
-          <w:rtl/>
-          <w:lang w:val="en-US"/>
-        </w:rPr>
-      </w:pPr>
-      <w:r>
-        <w:rPr>
-          <w:rFonts w:eastAsiaTheme="minorEastAsia" w:hint="cs"/>
-          <w:rtl/>
-          <w:lang w:val="en-US"/>
-        </w:rPr>
-        <w:t>המתוד</w:t>
-      </w:r>
-      <w:r>
-        <w:rPr>
-          <w:rFonts w:eastAsiaTheme="minorEastAsia" w:hint="cs"/>
-          <w:rtl/>
-          <w:lang w:val="en-US"/>
-        </w:rPr>
-        <w:t>ות</w:t>
-      </w:r>
-      <w:r>
-        <w:rPr>
-          <w:rFonts w:eastAsiaTheme="minorEastAsia" w:hint="cs"/>
-          <w:rtl/>
-          <w:lang w:val="en-US"/>
-        </w:rPr>
-        <w:t xml:space="preserve"> מקבל</w:t>
+          <w:rtl/>
+          <w:lang w:val="en-US"/>
+        </w:rPr>
+        <w:t>ת הורה ובן (ביניהם הקשת שעלינו לסובב), מעדכנ</w:t>
       </w:r>
       <w:r>
         <w:rPr>
@@ -4041,22 +3612,6 @@
           <w:rtl/>
           <w:lang w:val="en-US"/>
         </w:rPr>
-        <w:t>ת הורה ובן (ביניהם הקשת שעלינו לסובב), מעדכנ</w:t>
-      </w:r>
-      <w:r>
-        <w:rPr>
-          <w:rFonts w:eastAsiaTheme="minorEastAsia" w:hint="cs"/>
-          <w:rtl/>
-          <w:lang w:val="en-US"/>
-        </w:rPr>
-        <w:t>ו</w:t>
-      </w:r>
-      <w:r>
-        <w:rPr>
-          <w:rFonts w:eastAsiaTheme="minorEastAsia" w:hint="cs"/>
-          <w:rtl/>
-          <w:lang w:val="en-US"/>
-        </w:rPr>
         <w:t>ת את המצביעים הרלוונטיים</w:t>
       </w:r>
       <w:r>
@@ -4083,7 +3638,6 @@
         </w:rPr>
         <w:t xml:space="preserve">קוראות למתודת העזר </w:t>
       </w:r>
-      <w:proofErr w:type="spellStart"/>
       <w:r>
         <w:rPr>
           <w:rFonts w:eastAsiaTheme="minorEastAsia"/>
@@ -4091,7 +3645,6 @@
         </w:rPr>
         <w:t>UpdateSize</w:t>
       </w:r>
-      <w:proofErr w:type="spellEnd"/>
       <w:r>
         <w:rPr>
           <w:rFonts w:eastAsiaTheme="minorEastAsia" w:hint="cs"/>
@@ -4304,8 +3857,6 @@
           <w:lang w:val="en-US"/>
         </w:rPr>
       </w:pPr>
-      <w:proofErr w:type="spellStart"/>
-      <w:proofErr w:type="gramStart"/>
       <w:r>
         <w:rPr>
           <w:rFonts w:eastAsiaTheme="minorEastAsia"/>
@@ -4314,21 +3865,19 @@
           <w:u w:val="single"/>
           <w:lang w:val="en-US"/>
         </w:rPr>
-        <w:t>rightLeftRotate</w:t>
-      </w:r>
-      <w:proofErr w:type="spellEnd"/>
-      <w:r>
-        <w:rPr>
-          <w:rFonts w:eastAsiaTheme="minorEastAsia"/>
+        <w:t>rightLeftRotate(AVLNode z, AVLNode n)</w:t>
+      </w:r>
+      <w:r>
+        <w:rPr>
+          <w:rFonts w:eastAsiaTheme="minorEastAsia" w:hint="cs"/>
           <w:b/>
           <w:bCs/>
           <w:u w:val="single"/>
-          <w:lang w:val="en-US"/>
-        </w:rPr>
-        <w:t>(</w:t>
-      </w:r>
-      <w:proofErr w:type="spellStart"/>
-      <w:proofErr w:type="gramEnd"/>
+          <w:rtl/>
+          <w:lang w:val="en-US"/>
+        </w:rPr>
+        <w:t xml:space="preserve">, </w:t>
+      </w:r>
       <w:r>
         <w:rPr>
           <w:rFonts w:eastAsiaTheme="minorEastAsia"/>
@@ -4337,117 +3886,7 @@
           <w:u w:val="single"/>
           <w:lang w:val="en-US"/>
         </w:rPr>
-        <w:t>AVLNode</w:t>
-      </w:r>
-      <w:proofErr w:type="spellEnd"/>
-      <w:r>
-        <w:rPr>
-          <w:rFonts w:eastAsiaTheme="minorEastAsia"/>
-          <w:b/>
-          <w:bCs/>
-          <w:u w:val="single"/>
-          <w:lang w:val="en-US"/>
-        </w:rPr>
-        <w:t xml:space="preserve"> z, </w:t>
-      </w:r>
-      <w:proofErr w:type="spellStart"/>
-      <w:r>
-        <w:rPr>
-          <w:rFonts w:eastAsiaTheme="minorEastAsia"/>
-          <w:b/>
-          <w:bCs/>
-          <w:u w:val="single"/>
-          <w:lang w:val="en-US"/>
-        </w:rPr>
-        <w:t>AVLNode</w:t>
-      </w:r>
-      <w:proofErr w:type="spellEnd"/>
-      <w:r>
-        <w:rPr>
-          <w:rFonts w:eastAsiaTheme="minorEastAsia"/>
-          <w:b/>
-          <w:bCs/>
-          <w:u w:val="single"/>
-          <w:lang w:val="en-US"/>
-        </w:rPr>
-        <w:t xml:space="preserve"> n)</w:t>
-      </w:r>
-      <w:r>
-        <w:rPr>
-          <w:rFonts w:eastAsiaTheme="minorEastAsia" w:hint="cs"/>
-          <w:b/>
-          <w:bCs/>
-          <w:u w:val="single"/>
-          <w:rtl/>
-          <w:lang w:val="en-US"/>
-        </w:rPr>
-        <w:t xml:space="preserve">, </w:t>
-      </w:r>
-      <w:proofErr w:type="spellStart"/>
-      <w:r>
-        <w:rPr>
-          <w:rFonts w:eastAsiaTheme="minorEastAsia"/>
-          <w:b/>
-          <w:bCs/>
-          <w:u w:val="single"/>
-          <w:lang w:val="en-US"/>
-        </w:rPr>
-        <w:t>leftRightRotate</w:t>
-      </w:r>
-      <w:proofErr w:type="spellEnd"/>
-      <w:r>
-        <w:rPr>
-          <w:rFonts w:eastAsiaTheme="minorEastAsia"/>
-          <w:b/>
-          <w:bCs/>
-          <w:u w:val="single"/>
-          <w:lang w:val="en-US"/>
-        </w:rPr>
-        <w:t>(</w:t>
-      </w:r>
-      <w:proofErr w:type="spellStart"/>
-      <w:r>
-        <w:rPr>
-          <w:rFonts w:eastAsiaTheme="minorEastAsia"/>
-          <w:b/>
-          <w:bCs/>
-          <w:u w:val="single"/>
-          <w:lang w:val="en-US"/>
-        </w:rPr>
-        <w:t>AVLNode</w:t>
-      </w:r>
-      <w:proofErr w:type="spellEnd"/>
-      <w:r>
-        <w:rPr>
-          <w:rFonts w:eastAsiaTheme="minorEastAsia"/>
-          <w:b/>
-          <w:bCs/>
-          <w:u w:val="single"/>
-          <w:lang w:val="en-US"/>
-        </w:rPr>
-        <w:t xml:space="preserve"> z, </w:t>
-      </w:r>
-      <w:proofErr w:type="spellStart"/>
-      <w:r>
-        <w:rPr>
-          <w:rFonts w:eastAsiaTheme="minorEastAsia"/>
-          <w:b/>
-          <w:bCs/>
-          <w:u w:val="single"/>
-          <w:lang w:val="en-US"/>
-        </w:rPr>
-        <w:t>AVLNode</w:t>
-      </w:r>
-      <w:proofErr w:type="spellEnd"/>
-      <w:r>
-        <w:rPr>
-          <w:rFonts w:eastAsiaTheme="minorEastAsia"/>
-          <w:b/>
-          <w:bCs/>
-          <w:u w:val="single"/>
-          <w:lang w:val="en-US"/>
-        </w:rPr>
-        <w:t xml:space="preserve"> n)</w:t>
+        <w:t>leftRightRotate(AVLNode z, AVLNode n)</w:t>
       </w:r>
       <w:r>
         <w:rPr>
@@ -4663,8 +4102,6 @@
           <w:lang w:val="en-US"/>
         </w:rPr>
       </w:pPr>
-      <w:proofErr w:type="spellStart"/>
-      <w:proofErr w:type="gramStart"/>
       <w:r>
         <w:rPr>
           <w:rFonts w:eastAsiaTheme="minorEastAsia"/>
@@ -4695,7 +4132,6 @@
         </w:rPr>
         <w:t>nsert</w:t>
       </w:r>
-      <w:proofErr w:type="spellEnd"/>
       <w:r>
         <w:rPr>
           <w:rFonts w:eastAsiaTheme="minorEastAsia"/>
@@ -4704,30 +4140,7 @@
           <w:u w:val="single"/>
           <w:lang w:val="en-US"/>
         </w:rPr>
-        <w:t>(</w:t>
-      </w:r>
-      <w:proofErr w:type="spellStart"/>
-      <w:proofErr w:type="gramEnd"/>
-      <w:r>
-        <w:rPr>
-          <w:rFonts w:eastAsiaTheme="minorEastAsia"/>
-          <w:b/>
-          <w:bCs/>
-          <w:u w:val="single"/>
-          <w:lang w:val="en-US"/>
-        </w:rPr>
-        <w:t>AVLNode</w:t>
-      </w:r>
-      <w:proofErr w:type="spellEnd"/>
-      <w:r>
-        <w:rPr>
-          <w:rFonts w:eastAsiaTheme="minorEastAsia"/>
-          <w:b/>
-          <w:bCs/>
-          <w:u w:val="single"/>
-          <w:lang w:val="en-US"/>
-        </w:rPr>
-        <w:t xml:space="preserve"> n)</w:t>
+        <w:t>(AVLNode n)</w:t>
       </w:r>
       <w:r>
         <w:rPr>
@@ -5046,7 +4459,6 @@
         </w:rPr>
         <w:t>, ישנה אפשרות שבעיית האיזון "עלתה למעלה" רמה אחת בעץ ולכן התבצעה קריאה נוספת ל-</w:t>
       </w:r>
-      <w:proofErr w:type="spellStart"/>
       <w:r>
         <w:rPr>
           <w:rFonts w:eastAsiaTheme="minorEastAsia"/>
@@ -5068,7 +4480,6 @@
         </w:rPr>
         <w:t>nsert</w:t>
       </w:r>
-      <w:proofErr w:type="spellEnd"/>
       <w:r>
         <w:rPr>
           <w:rFonts w:eastAsiaTheme="minorEastAsia" w:hint="cs"/>
@@ -5207,7 +4618,6 @@
           <w:lang w:val="en-US"/>
         </w:rPr>
       </w:pPr>
-      <w:proofErr w:type="gramStart"/>
       <w:r>
         <w:rPr>
           <w:rFonts w:eastAsiaTheme="minorEastAsia"/>
@@ -5216,18 +4626,7 @@
           <w:u w:val="single"/>
           <w:lang w:val="en-US"/>
         </w:rPr>
-        <w:t>Insert(</w:t>
-      </w:r>
-      <w:proofErr w:type="gramEnd"/>
-      <w:r>
-        <w:rPr>
-          <w:rFonts w:eastAsiaTheme="minorEastAsia"/>
-          <w:b/>
-          <w:bCs/>
-          <w:u w:val="single"/>
-          <w:lang w:val="en-US"/>
-        </w:rPr>
-        <w:t>int k, String s)</w:t>
+        <w:t>Insert(int k, String s)</w:t>
       </w:r>
     </w:p>
     <w:p>
@@ -5304,7 +4703,6 @@
         </w:rPr>
         <w:t xml:space="preserve">היא מכניסה את הצומת לעץ לפי חוקי עץ חיפוש בינארי (באמצעות מתודת העזר </w:t>
       </w:r>
-      <w:proofErr w:type="spellStart"/>
       <w:r>
         <w:rPr>
           <w:rFonts w:eastAsiaTheme="minorEastAsia"/>
@@ -5312,7 +4710,6 @@
         </w:rPr>
         <w:t>insertBST</w:t>
       </w:r>
-      <w:proofErr w:type="spellEnd"/>
       <w:r>
         <w:rPr>
           <w:rFonts w:eastAsiaTheme="minorEastAsia" w:hint="cs"/>
@@ -5389,7 +4786,6 @@
         </w:rPr>
         <w:t xml:space="preserve"> של הצמתים הרלוונטיים (באמצעות מתודת העזר </w:t>
       </w:r>
-      <w:proofErr w:type="spellStart"/>
       <w:r>
         <w:rPr>
           <w:rFonts w:eastAsiaTheme="minorEastAsia"/>
@@ -5397,7 +4793,6 @@
         </w:rPr>
         <w:t>updateSize</w:t>
       </w:r>
-      <w:proofErr w:type="spellEnd"/>
       <w:r>
         <w:rPr>
           <w:rFonts w:eastAsiaTheme="minorEastAsia" w:hint="cs"/>
@@ -5428,7 +4823,6 @@
         </w:rPr>
         <w:t xml:space="preserve">מאזנת מחדש את העץ (באמצעות מתודת העזר </w:t>
       </w:r>
-      <w:proofErr w:type="spellStart"/>
       <w:r>
         <w:rPr>
           <w:rFonts w:eastAsiaTheme="minorEastAsia"/>
@@ -5443,7 +4837,6 @@
         </w:rPr>
         <w:t>Insert</w:t>
       </w:r>
-      <w:proofErr w:type="spellEnd"/>
       <w:r>
         <w:rPr>
           <w:rFonts w:eastAsiaTheme="minorEastAsia" w:hint="cs"/>
@@ -5708,7 +5101,6 @@
           <w:lang w:val="en-US"/>
         </w:rPr>
       </w:pPr>
-      <w:proofErr w:type="gramStart"/>
       <w:r>
         <w:rPr>
           <w:rFonts w:eastAsiaTheme="minorEastAsia"/>
@@ -5718,32 +5110,7 @@
           <w:u w:val="single"/>
           <w:lang w:val="en-US"/>
         </w:rPr>
-        <w:t>Successor(</w:t>
-      </w:r>
-      <w:proofErr w:type="spellStart"/>
-      <w:proofErr w:type="gramEnd"/>
-      <w:r>
-        <w:rPr>
-          <w:rFonts w:eastAsiaTheme="minorEastAsia"/>
-          <w:b/>
-          <w:bCs/>
-          <w:iCs/>
-          <w:u w:val="single"/>
-          <w:lang w:val="en-US"/>
-        </w:rPr>
-        <w:t>AVLNode</w:t>
-      </w:r>
-      <w:proofErr w:type="spellEnd"/>
-      <w:r>
-        <w:rPr>
-          <w:rFonts w:eastAsiaTheme="minorEastAsia"/>
-          <w:b/>
-          <w:bCs/>
-          <w:iCs/>
-          <w:u w:val="single"/>
-          <w:lang w:val="en-US"/>
-        </w:rPr>
-        <w:t xml:space="preserve"> n)</w:t>
+        <w:t>Successor(AVLNode n)</w:t>
       </w:r>
       <w:r>
         <w:rPr>
@@ -6069,8 +5436,6 @@
           <w:lang w:val="en-US"/>
         </w:rPr>
       </w:pPr>
-      <w:proofErr w:type="spellStart"/>
-      <w:proofErr w:type="gramStart"/>
       <w:r>
         <w:rPr>
           <w:rFonts w:eastAsiaTheme="minorEastAsia"/>
@@ -6089,41 +5454,7 @@
           <w:u w:val="single"/>
           <w:lang w:val="en-US"/>
         </w:rPr>
-        <w:t>BST</w:t>
-      </w:r>
-      <w:proofErr w:type="spellEnd"/>
-      <w:r>
-        <w:rPr>
-          <w:rFonts w:eastAsiaTheme="minorEastAsia"/>
-          <w:b/>
-          <w:bCs/>
-          <w:u w:val="single"/>
-          <w:lang w:val="en-US"/>
-        </w:rPr>
-        <w:t>(</w:t>
-      </w:r>
-      <w:proofErr w:type="spellStart"/>
-      <w:proofErr w:type="gramEnd"/>
-      <w:r>
-        <w:rPr>
-          <w:rFonts w:eastAsiaTheme="minorEastAsia"/>
-          <w:b/>
-          <w:bCs/>
-          <w:u w:val="single"/>
-          <w:lang w:val="en-US"/>
-        </w:rPr>
-        <w:t>AVLNode</w:t>
-      </w:r>
-      <w:proofErr w:type="spellEnd"/>
-      <w:r>
-        <w:rPr>
-          <w:rFonts w:eastAsiaTheme="minorEastAsia"/>
-          <w:b/>
-          <w:bCs/>
-          <w:u w:val="single"/>
-          <w:lang w:val="en-US"/>
-        </w:rPr>
-        <w:t>)</w:t>
+        <w:t>BST(AVLNode)</w:t>
       </w:r>
       <w:r>
         <w:rPr>
@@ -6477,8 +5808,6 @@
           <w:lang w:val="en-US"/>
         </w:rPr>
       </w:pPr>
-      <w:proofErr w:type="spellStart"/>
-      <w:proofErr w:type="gramStart"/>
       <w:r>
         <w:rPr>
           <w:rFonts w:eastAsiaTheme="minorEastAsia"/>
@@ -6487,41 +5816,7 @@
           <w:u w:val="single"/>
           <w:lang w:val="en-US"/>
         </w:rPr>
-        <w:t>RebalanceDelete</w:t>
-      </w:r>
-      <w:proofErr w:type="spellEnd"/>
-      <w:r>
-        <w:rPr>
-          <w:rFonts w:eastAsiaTheme="minorEastAsia"/>
-          <w:b/>
-          <w:bCs/>
-          <w:u w:val="single"/>
-          <w:lang w:val="en-US"/>
-        </w:rPr>
-        <w:t>(</w:t>
-      </w:r>
-      <w:proofErr w:type="spellStart"/>
-      <w:proofErr w:type="gramEnd"/>
-      <w:r>
-        <w:rPr>
-          <w:rFonts w:eastAsiaTheme="minorEastAsia"/>
-          <w:b/>
-          <w:bCs/>
-          <w:u w:val="single"/>
-          <w:lang w:val="en-US"/>
-        </w:rPr>
-        <w:t>AVLNode</w:t>
-      </w:r>
-      <w:proofErr w:type="spellEnd"/>
-      <w:r>
-        <w:rPr>
-          <w:rFonts w:eastAsiaTheme="minorEastAsia"/>
-          <w:b/>
-          <w:bCs/>
-          <w:u w:val="single"/>
-          <w:lang w:val="en-US"/>
-        </w:rPr>
-        <w:t xml:space="preserve"> n)</w:t>
+        <w:t>RebalanceDelete(AVLNode n)</w:t>
       </w:r>
       <w:r>
         <w:rPr>
@@ -6745,7 +6040,6 @@
         </w:rPr>
         <w:t>. אם בעיית האיזון "עלתה למעלה" רמה אחת בעץ התבצעה קריאה נוספת ל-</w:t>
       </w:r>
-      <w:proofErr w:type="spellStart"/>
       <w:r>
         <w:rPr>
           <w:rFonts w:eastAsiaTheme="minorEastAsia"/>
@@ -6767,7 +6061,6 @@
         </w:rPr>
         <w:t>elete</w:t>
       </w:r>
-      <w:proofErr w:type="spellEnd"/>
       <w:r>
         <w:rPr>
           <w:rFonts w:eastAsiaTheme="minorEastAsia" w:hint="cs"/>
@@ -6875,7 +6168,6 @@
           <w:lang w:val="en-US"/>
         </w:rPr>
       </w:pPr>
-      <w:proofErr w:type="gramStart"/>
       <w:r>
         <w:rPr>
           <w:rFonts w:eastAsiaTheme="minorEastAsia"/>
@@ -6884,18 +6176,7 @@
           <w:u w:val="single"/>
           <w:lang w:val="en-US"/>
         </w:rPr>
-        <w:t>Delete(</w:t>
-      </w:r>
-      <w:proofErr w:type="gramEnd"/>
-      <w:r>
-        <w:rPr>
-          <w:rFonts w:eastAsiaTheme="minorEastAsia"/>
-          <w:b/>
-          <w:bCs/>
-          <w:u w:val="single"/>
-          <w:lang w:val="en-US"/>
-        </w:rPr>
-        <w:t>int k)</w:t>
+        <w:t>Delete(int k)</w:t>
       </w:r>
     </w:p>
     <w:p>
@@ -6931,7 +6212,6 @@
         </w:rPr>
         <w:t xml:space="preserve"> </w:t>
       </w:r>
-      <w:proofErr w:type="spellStart"/>
       <w:r>
         <w:rPr>
           <w:rFonts w:eastAsiaTheme="minorEastAsia"/>
@@ -6939,7 +6219,6 @@
         </w:rPr>
         <w:t>treePosition</w:t>
       </w:r>
-      <w:proofErr w:type="spellEnd"/>
       <w:r>
         <w:rPr>
           <w:rFonts w:eastAsiaTheme="minorEastAsia" w:hint="cs"/>
@@ -6971,7 +6250,6 @@
         </w:rPr>
         <w:t xml:space="preserve">. אחרת, מוחקת את הצומת מהעץ לפי חוקי עץ חיפוש בינארי (באמצעות מתודת העזר </w:t>
       </w:r>
-      <w:proofErr w:type="spellStart"/>
       <w:r>
         <w:rPr>
           <w:rFonts w:eastAsiaTheme="minorEastAsia"/>
@@ -6979,7 +6257,6 @@
         </w:rPr>
         <w:t>deleteBST</w:t>
       </w:r>
-      <w:proofErr w:type="spellEnd"/>
       <w:r>
         <w:rPr>
           <w:rFonts w:eastAsiaTheme="minorEastAsia" w:hint="cs"/>
@@ -7020,7 +6297,6 @@
         </w:rPr>
         <w:t xml:space="preserve">מתודת העזר </w:t>
       </w:r>
-      <w:proofErr w:type="spellStart"/>
       <w:r>
         <w:rPr>
           <w:rFonts w:eastAsiaTheme="minorEastAsia"/>
@@ -7042,7 +6318,6 @@
         </w:rPr>
         <w:t>elete</w:t>
       </w:r>
-      <w:proofErr w:type="spellEnd"/>
       <w:r>
         <w:rPr>
           <w:rFonts w:eastAsiaTheme="minorEastAsia" w:hint="cs"/>
@@ -7074,7 +6349,6 @@
         </w:rPr>
         <w:t xml:space="preserve"> של הצמתים הרלוונטיים (באמצעות מתודת העזר </w:t>
       </w:r>
-      <w:proofErr w:type="spellStart"/>
       <w:r>
         <w:rPr>
           <w:rFonts w:eastAsiaTheme="minorEastAsia"/>
@@ -7082,7 +6356,6 @@
         </w:rPr>
         <w:t>updateSize</w:t>
       </w:r>
-      <w:proofErr w:type="spellEnd"/>
       <w:r>
         <w:rPr>
           <w:rFonts w:eastAsiaTheme="minorEastAsia" w:hint="cs"/>
@@ -7126,7 +6399,6 @@
         <w:lastRenderedPageBreak/>
         <w:t>נציין שאם הצומת למחיקה היא שורש העץ, המתודה מוחקת את השורש מהעץ כרגיל אך שולחת ל-</w:t>
       </w:r>
-      <w:proofErr w:type="spellStart"/>
       <w:r>
         <w:rPr>
           <w:rFonts w:eastAsiaTheme="minorEastAsia"/>
@@ -7134,7 +6406,6 @@
         </w:rPr>
         <w:t>rebalanceDelete</w:t>
       </w:r>
-      <w:proofErr w:type="spellEnd"/>
       <w:r>
         <w:rPr>
           <w:rFonts w:eastAsiaTheme="minorEastAsia" w:hint="cs"/>
@@ -7398,8 +6669,6 @@
           <w:lang w:val="en-US"/>
         </w:rPr>
       </w:pPr>
-      <w:proofErr w:type="spellStart"/>
-      <w:proofErr w:type="gramStart"/>
       <w:r>
         <w:rPr>
           <w:rFonts w:eastAsiaTheme="minorEastAsia"/>
@@ -7408,29 +6677,7 @@
           <w:u w:val="single"/>
           <w:lang w:val="en-US"/>
         </w:rPr>
-        <w:t>nodesToArray</w:t>
-      </w:r>
-      <w:proofErr w:type="spellEnd"/>
-      <w:r>
-        <w:rPr>
-          <w:rFonts w:eastAsiaTheme="minorEastAsia"/>
-          <w:b/>
-          <w:bCs/>
-          <w:u w:val="single"/>
-          <w:lang w:val="en-US"/>
-        </w:rPr>
-        <w:t>(</w:t>
-      </w:r>
-      <w:proofErr w:type="gramEnd"/>
-      <w:r>
-        <w:rPr>
-          <w:rFonts w:eastAsiaTheme="minorEastAsia"/>
-          <w:b/>
-          <w:bCs/>
-          <w:u w:val="single"/>
-          <w:lang w:val="en-US"/>
-        </w:rPr>
-        <w:t>)</w:t>
+        <w:t>nodesToArray()</w:t>
       </w:r>
       <w:r>
         <w:rPr>
@@ -7683,8 +6930,6 @@
           <w:lang w:val="en-US"/>
         </w:rPr>
       </w:pPr>
-      <w:proofErr w:type="spellStart"/>
-      <w:proofErr w:type="gramStart"/>
       <w:r>
         <w:rPr>
           <w:rFonts w:eastAsiaTheme="minorEastAsia"/>
@@ -7693,29 +6938,7 @@
           <w:u w:val="single"/>
           <w:lang w:val="en-US"/>
         </w:rPr>
-        <w:t>KeysToArray</w:t>
-      </w:r>
-      <w:proofErr w:type="spellEnd"/>
-      <w:r>
-        <w:rPr>
-          <w:rFonts w:eastAsiaTheme="minorEastAsia"/>
-          <w:b/>
-          <w:bCs/>
-          <w:u w:val="single"/>
-          <w:lang w:val="en-US"/>
-        </w:rPr>
-        <w:t>(</w:t>
-      </w:r>
-      <w:proofErr w:type="gramEnd"/>
-      <w:r>
-        <w:rPr>
-          <w:rFonts w:eastAsiaTheme="minorEastAsia"/>
-          <w:b/>
-          <w:bCs/>
-          <w:u w:val="single"/>
-          <w:lang w:val="en-US"/>
-        </w:rPr>
-        <w:t>)</w:t>
+        <w:t>KeysToArray()</w:t>
       </w:r>
     </w:p>
     <w:p>
@@ -7769,7 +6992,6 @@
         </w:rPr>
         <w:t xml:space="preserve">המתודה משתמשת במתודת העזר </w:t>
       </w:r>
-      <w:proofErr w:type="spellStart"/>
       <w:r>
         <w:rPr>
           <w:rFonts w:eastAsiaTheme="minorEastAsia"/>
@@ -7777,7 +6999,6 @@
         </w:rPr>
         <w:t>nodesToArray</w:t>
       </w:r>
-      <w:proofErr w:type="spellEnd"/>
       <w:r>
         <w:rPr>
           <w:rFonts w:eastAsiaTheme="minorEastAsia" w:hint="cs"/>
@@ -7910,8 +7131,6 @@
           <w:lang w:val="en-US"/>
         </w:rPr>
       </w:pPr>
-      <w:proofErr w:type="spellStart"/>
-      <w:proofErr w:type="gramStart"/>
       <w:r>
         <w:rPr>
           <w:rFonts w:eastAsiaTheme="minorEastAsia"/>
@@ -7920,29 +7139,7 @@
           <w:u w:val="single"/>
           <w:lang w:val="en-US"/>
         </w:rPr>
-        <w:t>infoToArray</w:t>
-      </w:r>
-      <w:proofErr w:type="spellEnd"/>
-      <w:r>
-        <w:rPr>
-          <w:rFonts w:eastAsiaTheme="minorEastAsia"/>
-          <w:b/>
-          <w:bCs/>
-          <w:u w:val="single"/>
-          <w:lang w:val="en-US"/>
-        </w:rPr>
-        <w:t>(</w:t>
-      </w:r>
-      <w:proofErr w:type="gramEnd"/>
-      <w:r>
-        <w:rPr>
-          <w:rFonts w:eastAsiaTheme="minorEastAsia"/>
-          <w:b/>
-          <w:bCs/>
-          <w:u w:val="single"/>
-          <w:lang w:val="en-US"/>
-        </w:rPr>
-        <w:t>)</w:t>
+        <w:t>infoToArray()</w:t>
       </w:r>
     </w:p>
     <w:p>
@@ -8020,7 +7217,6 @@
         </w:rPr>
         <w:t xml:space="preserve">המתודה משתמשת במתודת העזר </w:t>
       </w:r>
-      <w:proofErr w:type="spellStart"/>
       <w:r>
         <w:rPr>
           <w:rFonts w:eastAsiaTheme="minorEastAsia"/>
@@ -8028,7 +7224,6 @@
         </w:rPr>
         <w:t>nodesToArray</w:t>
       </w:r>
-      <w:proofErr w:type="spellEnd"/>
       <w:r>
         <w:rPr>
           <w:rFonts w:eastAsiaTheme="minorEastAsia" w:hint="cs"/>
@@ -8177,7 +7372,6 @@
           <w:lang w:val="en-US"/>
         </w:rPr>
       </w:pPr>
-      <w:proofErr w:type="gramStart"/>
       <w:r>
         <w:rPr>
           <w:rFonts w:eastAsiaTheme="minorEastAsia"/>
@@ -8186,30 +7380,7 @@
           <w:u w:val="single"/>
           <w:lang w:val="en-US"/>
         </w:rPr>
-        <w:t>Clone(</w:t>
-      </w:r>
-      <w:proofErr w:type="spellStart"/>
-      <w:proofErr w:type="gramEnd"/>
-      <w:r>
-        <w:rPr>
-          <w:rFonts w:eastAsiaTheme="minorEastAsia"/>
-          <w:b/>
-          <w:bCs/>
-          <w:u w:val="single"/>
-          <w:lang w:val="en-US"/>
-        </w:rPr>
-        <w:t>AVLNode</w:t>
-      </w:r>
-      <w:proofErr w:type="spellEnd"/>
-      <w:r>
-        <w:rPr>
-          <w:rFonts w:eastAsiaTheme="minorEastAsia"/>
-          <w:b/>
-          <w:bCs/>
-          <w:u w:val="single"/>
-          <w:lang w:val="en-US"/>
-        </w:rPr>
-        <w:t xml:space="preserve"> n)</w:t>
+        <w:t>Clone(AVLNode n)</w:t>
       </w:r>
       <w:r>
         <w:rPr>
@@ -8340,7 +7511,6 @@
           <w:lang w:val="en-US"/>
         </w:rPr>
       </w:pPr>
-      <w:proofErr w:type="gramStart"/>
       <w:r>
         <w:rPr>
           <w:rFonts w:eastAsiaTheme="minorEastAsia"/>
@@ -8350,18 +7520,7 @@
           <w:lang w:val="en-US"/>
         </w:rPr>
         <w:lastRenderedPageBreak/>
-        <w:t>Split(</w:t>
-      </w:r>
-      <w:proofErr w:type="gramEnd"/>
-      <w:r>
-        <w:rPr>
-          <w:rFonts w:eastAsiaTheme="minorEastAsia"/>
-          <w:b/>
-          <w:bCs/>
-          <w:u w:val="single"/>
-          <w:lang w:val="en-US"/>
-        </w:rPr>
-        <w:t>int x)</w:t>
+        <w:t>Split(int x)</w:t>
       </w:r>
     </w:p>
     <w:p>
@@ -8598,7 +7757,6 @@
         </w:rPr>
         <w:t xml:space="preserve">המתודה מוצאת את הצומת עם המפתח הנתון כארגומנט באמצעות קריאה למתודת העזר </w:t>
       </w:r>
-      <w:proofErr w:type="spellStart"/>
       <w:r>
         <w:rPr>
           <w:rFonts w:eastAsiaTheme="minorEastAsia"/>
@@ -8606,7 +7764,6 @@
         </w:rPr>
         <w:t>treePosition</w:t>
       </w:r>
-      <w:proofErr w:type="spellEnd"/>
       <w:r>
         <w:rPr>
           <w:rFonts w:eastAsiaTheme="minorEastAsia" w:hint="cs"/>
@@ -8808,7 +7965,6 @@
         </w:rPr>
         <w:t xml:space="preserve">לבסוף המתודה מאזנת באמצעות </w:t>
       </w:r>
-      <w:proofErr w:type="spellStart"/>
       <w:r>
         <w:rPr>
           <w:rFonts w:eastAsiaTheme="minorEastAsia"/>
@@ -8816,7 +7972,6 @@
         </w:rPr>
         <w:t>rebalanceInsert</w:t>
       </w:r>
-      <w:proofErr w:type="spellEnd"/>
       <w:r>
         <w:rPr>
           <w:rFonts w:eastAsiaTheme="minorEastAsia" w:hint="cs"/>
@@ -9096,8 +8251,6 @@
           <w:lang w:val="en-US"/>
         </w:rPr>
       </w:pPr>
-      <w:proofErr w:type="spellStart"/>
-      <w:proofErr w:type="gramStart"/>
       <w:r>
         <w:rPr>
           <w:rFonts w:eastAsiaTheme="minorEastAsia"/>
@@ -9106,41 +8259,7 @@
           <w:u w:val="single"/>
           <w:lang w:val="en-US"/>
         </w:rPr>
-        <w:t>findRankEquiv</w:t>
-      </w:r>
-      <w:proofErr w:type="spellEnd"/>
-      <w:r>
-        <w:rPr>
-          <w:rFonts w:eastAsiaTheme="minorEastAsia"/>
-          <w:b/>
-          <w:bCs/>
-          <w:u w:val="single"/>
-          <w:lang w:val="en-US"/>
-        </w:rPr>
-        <w:t>(</w:t>
-      </w:r>
-      <w:proofErr w:type="spellStart"/>
-      <w:proofErr w:type="gramEnd"/>
-      <w:r>
-        <w:rPr>
-          <w:rFonts w:eastAsiaTheme="minorEastAsia"/>
-          <w:b/>
-          <w:bCs/>
-          <w:u w:val="single"/>
-          <w:lang w:val="en-US"/>
-        </w:rPr>
-        <w:t>AVLTree</w:t>
-      </w:r>
-      <w:proofErr w:type="spellEnd"/>
-      <w:r>
-        <w:rPr>
-          <w:rFonts w:eastAsiaTheme="minorEastAsia"/>
-          <w:b/>
-          <w:bCs/>
-          <w:u w:val="single"/>
-          <w:lang w:val="en-US"/>
-        </w:rPr>
-        <w:t xml:space="preserve"> tree, int rank</w:t>
+        <w:t>findRankEquiv(AVLTree tree, int rank</w:t>
       </w:r>
       <w:r>
         <w:rPr>
@@ -9618,7 +8737,6 @@
           <w:lang w:val="en-US"/>
         </w:rPr>
       </w:pPr>
-      <w:proofErr w:type="gramStart"/>
       <w:r>
         <w:rPr>
           <w:rFonts w:eastAsiaTheme="minorEastAsia"/>
@@ -9627,52 +8745,7 @@
           <w:u w:val="single"/>
           <w:lang w:val="en-US"/>
         </w:rPr>
-        <w:t>Join(</w:t>
-      </w:r>
-      <w:proofErr w:type="spellStart"/>
-      <w:proofErr w:type="gramEnd"/>
-      <w:r>
-        <w:rPr>
-          <w:rFonts w:eastAsiaTheme="minorEastAsia"/>
-          <w:b/>
-          <w:bCs/>
-          <w:u w:val="single"/>
-          <w:lang w:val="en-US"/>
-        </w:rPr>
-        <w:t>IAVLNode</w:t>
-      </w:r>
-      <w:proofErr w:type="spellEnd"/>
-      <w:r>
-        <w:rPr>
-          <w:rFonts w:eastAsiaTheme="minorEastAsia"/>
-          <w:b/>
-          <w:bCs/>
-          <w:u w:val="single"/>
-          <w:lang w:val="en-US"/>
-        </w:rPr>
-        <w:t xml:space="preserve"> x, </w:t>
-      </w:r>
-      <w:proofErr w:type="spellStart"/>
-      <w:r>
-        <w:rPr>
-          <w:rFonts w:eastAsiaTheme="minorEastAsia"/>
-          <w:b/>
-          <w:bCs/>
-          <w:u w:val="single"/>
-          <w:lang w:val="en-US"/>
-        </w:rPr>
-        <w:t>AVLtree</w:t>
-      </w:r>
-      <w:proofErr w:type="spellEnd"/>
-      <w:r>
-        <w:rPr>
-          <w:rFonts w:eastAsiaTheme="minorEastAsia"/>
-          <w:b/>
-          <w:bCs/>
-          <w:u w:val="single"/>
-          <w:lang w:val="en-US"/>
-        </w:rPr>
-        <w:t xml:space="preserve"> t)</w:t>
+        <w:t>Join(IAVLNode x, AVLtree t)</w:t>
       </w:r>
     </w:p>
     <w:p>
@@ -9815,7 +8888,6 @@
         </w:rPr>
         <w:t xml:space="preserve">, מוצאת בעץ בעל הדרגה הגבוהה את הצומת המקביל (מבחינת דרגה) לשורש העץ בעל הדרגה הנמוכה (באמצעות מתודת העזר </w:t>
       </w:r>
-      <w:proofErr w:type="spellStart"/>
       <w:r>
         <w:rPr>
           <w:rFonts w:eastAsiaTheme="minorEastAsia"/>
@@ -9823,7 +8895,6 @@
         </w:rPr>
         <w:t>findRankEquiv</w:t>
       </w:r>
-      <w:proofErr w:type="spellEnd"/>
       <w:r>
         <w:rPr>
           <w:rFonts w:eastAsiaTheme="minorEastAsia" w:hint="cs"/>
@@ -9866,7 +8937,6 @@
         </w:rPr>
         <w:t xml:space="preserve">למתודת העזר </w:t>
       </w:r>
-      <w:proofErr w:type="spellStart"/>
       <w:r>
         <w:rPr>
           <w:rFonts w:eastAsiaTheme="minorEastAsia"/>
@@ -9874,7 +8944,6 @@
         </w:rPr>
         <w:t>rebalanceInsert</w:t>
       </w:r>
-      <w:proofErr w:type="spellEnd"/>
       <w:r>
         <w:rPr>
           <w:rFonts w:eastAsiaTheme="minorEastAsia" w:hint="cs"/>
@@ -9899,7 +8968,6 @@
         </w:rPr>
         <w:t xml:space="preserve"> </w:t>
       </w:r>
-      <w:proofErr w:type="spellStart"/>
       <w:r>
         <w:rPr>
           <w:rFonts w:eastAsiaTheme="minorEastAsia"/>
@@ -9907,7 +8975,6 @@
         </w:rPr>
         <w:t>updateSize</w:t>
       </w:r>
-      <w:proofErr w:type="spellEnd"/>
       <w:r>
         <w:rPr>
           <w:rFonts w:eastAsiaTheme="minorEastAsia" w:hint="cs"/>
@@ -10206,7 +9273,6 @@
         </w:rPr>
         <w:t xml:space="preserve">מתודות </w:t>
       </w:r>
-      <w:proofErr w:type="spellStart"/>
       <w:r>
         <w:rPr>
           <w:rFonts w:eastAsiaTheme="minorEastAsia"/>
@@ -10217,7 +9283,6 @@
         </w:rPr>
         <w:t>AVLNode</w:t>
       </w:r>
-      <w:proofErr w:type="spellEnd"/>
     </w:p>
     <w:p>
       <w:pPr>
@@ -10231,8 +9296,6 @@
           <w:lang w:val="en-US"/>
         </w:rPr>
       </w:pPr>
-      <w:proofErr w:type="spellStart"/>
-      <w:proofErr w:type="gramStart"/>
       <w:r>
         <w:rPr>
           <w:rFonts w:eastAsiaTheme="minorEastAsia"/>
@@ -10241,57 +9304,33 @@
           <w:u w:val="single"/>
           <w:lang w:val="en-US"/>
         </w:rPr>
+        <w:t>AVLNode(int key, String info)</w:t>
+      </w:r>
+    </w:p>
+    <w:p>
+      <w:pPr>
+        <w:bidi/>
+        <w:rPr>
+          <w:rFonts w:eastAsiaTheme="minorEastAsia"/>
+          <w:rtl/>
+          <w:lang w:val="en-US"/>
+        </w:rPr>
+      </w:pPr>
+      <w:r>
+        <w:rPr>
+          <w:rFonts w:eastAsiaTheme="minorEastAsia" w:hint="cs"/>
+          <w:rtl/>
+          <w:lang w:val="en-US"/>
+        </w:rPr>
+        <w:t xml:space="preserve">המתודה בונה עצם מסוג </w:t>
+      </w:r>
+      <w:r>
+        <w:rPr>
+          <w:rFonts w:eastAsiaTheme="minorEastAsia"/>
+          <w:lang w:val="en-US"/>
+        </w:rPr>
         <w:t>AVLNode</w:t>
       </w:r>
-      <w:proofErr w:type="spellEnd"/>
-      <w:r>
-        <w:rPr>
-          <w:rFonts w:eastAsiaTheme="minorEastAsia"/>
-          <w:b/>
-          <w:bCs/>
-          <w:u w:val="single"/>
-          <w:lang w:val="en-US"/>
-        </w:rPr>
-        <w:t>(</w:t>
-      </w:r>
-      <w:proofErr w:type="gramEnd"/>
-      <w:r>
-        <w:rPr>
-          <w:rFonts w:eastAsiaTheme="minorEastAsia"/>
-          <w:b/>
-          <w:bCs/>
-          <w:u w:val="single"/>
-          <w:lang w:val="en-US"/>
-        </w:rPr>
-        <w:t>int key, String info)</w:t>
-      </w:r>
-    </w:p>
-    <w:p>
-      <w:pPr>
-        <w:bidi/>
-        <w:rPr>
-          <w:rFonts w:eastAsiaTheme="minorEastAsia"/>
-          <w:rtl/>
-          <w:lang w:val="en-US"/>
-        </w:rPr>
-      </w:pPr>
-      <w:r>
-        <w:rPr>
-          <w:rFonts w:eastAsiaTheme="minorEastAsia" w:hint="cs"/>
-          <w:rtl/>
-          <w:lang w:val="en-US"/>
-        </w:rPr>
-        <w:t xml:space="preserve">המתודה בונה עצם מסוג </w:t>
-      </w:r>
-      <w:proofErr w:type="spellStart"/>
-      <w:r>
-        <w:rPr>
-          <w:rFonts w:eastAsiaTheme="minorEastAsia"/>
-          <w:lang w:val="en-US"/>
-        </w:rPr>
-        <w:t>AVLNode</w:t>
-      </w:r>
-      <w:proofErr w:type="spellEnd"/>
       <w:r>
         <w:rPr>
           <w:rFonts w:eastAsiaTheme="minorEastAsia" w:hint="cs"/>
@@ -10365,7 +9404,6 @@
         </w:rPr>
         <w:t>, משנה את ערך ה-</w:t>
       </w:r>
-      <w:proofErr w:type="spellStart"/>
       <w:r>
         <w:rPr>
           <w:rFonts w:eastAsiaTheme="minorEastAsia"/>
@@ -10373,7 +9411,6 @@
         </w:rPr>
         <w:t>isReal</w:t>
       </w:r>
-      <w:proofErr w:type="spellEnd"/>
       <w:r>
         <w:rPr>
           <w:rFonts w:eastAsiaTheme="minorEastAsia" w:hint="cs"/>
@@ -10597,8 +9634,6 @@
           <w:lang w:val="en-US"/>
         </w:rPr>
       </w:pPr>
-      <w:proofErr w:type="spellStart"/>
-      <w:proofErr w:type="gramStart"/>
       <w:r>
         <w:rPr>
           <w:rFonts w:eastAsiaTheme="minorEastAsia"/>
@@ -10607,29 +9642,7 @@
           <w:u w:val="single"/>
           <w:lang w:val="en-US"/>
         </w:rPr>
-        <w:t>getKey</w:t>
-      </w:r>
-      <w:proofErr w:type="spellEnd"/>
-      <w:r>
-        <w:rPr>
-          <w:rFonts w:eastAsiaTheme="minorEastAsia"/>
-          <w:b/>
-          <w:bCs/>
-          <w:u w:val="single"/>
-          <w:lang w:val="en-US"/>
-        </w:rPr>
-        <w:t>(</w:t>
-      </w:r>
-      <w:proofErr w:type="gramEnd"/>
-      <w:r>
-        <w:rPr>
-          <w:rFonts w:eastAsiaTheme="minorEastAsia"/>
-          <w:b/>
-          <w:bCs/>
-          <w:u w:val="single"/>
-          <w:lang w:val="en-US"/>
-        </w:rPr>
-        <w:t>)</w:t>
+        <w:t>getKey()</w:t>
       </w:r>
     </w:p>
     <w:p>
@@ -10728,8 +9741,6 @@
           <w:lang w:val="en-US"/>
         </w:rPr>
       </w:pPr>
-      <w:proofErr w:type="spellStart"/>
-      <w:proofErr w:type="gramStart"/>
       <w:r>
         <w:rPr>
           <w:rFonts w:eastAsiaTheme="minorEastAsia"/>
@@ -10738,29 +9749,7 @@
           <w:u w:val="single"/>
           <w:lang w:val="en-US"/>
         </w:rPr>
-        <w:t>getValue</w:t>
-      </w:r>
-      <w:proofErr w:type="spellEnd"/>
-      <w:r>
-        <w:rPr>
-          <w:rFonts w:eastAsiaTheme="minorEastAsia"/>
-          <w:b/>
-          <w:bCs/>
-          <w:u w:val="single"/>
-          <w:lang w:val="en-US"/>
-        </w:rPr>
-        <w:t>(</w:t>
-      </w:r>
-      <w:proofErr w:type="gramEnd"/>
-      <w:r>
-        <w:rPr>
-          <w:rFonts w:eastAsiaTheme="minorEastAsia"/>
-          <w:b/>
-          <w:bCs/>
-          <w:u w:val="single"/>
-          <w:lang w:val="en-US"/>
-        </w:rPr>
-        <w:t>)</w:t>
+        <w:t>getValue()</w:t>
       </w:r>
     </w:p>
     <w:p>
@@ -10838,8 +9827,6 @@
           <w:lang w:val="en-US"/>
         </w:rPr>
       </w:pPr>
-      <w:proofErr w:type="spellStart"/>
-      <w:proofErr w:type="gramStart"/>
       <w:r>
         <w:rPr>
           <w:rFonts w:eastAsiaTheme="minorEastAsia"/>
@@ -10848,41 +9835,7 @@
           <w:u w:val="single"/>
           <w:lang w:val="en-US"/>
         </w:rPr>
-        <w:t>setLeft</w:t>
-      </w:r>
-      <w:proofErr w:type="spellEnd"/>
-      <w:r>
-        <w:rPr>
-          <w:rFonts w:eastAsiaTheme="minorEastAsia"/>
-          <w:b/>
-          <w:bCs/>
-          <w:u w:val="single"/>
-          <w:lang w:val="en-US"/>
-        </w:rPr>
-        <w:t>(</w:t>
-      </w:r>
-      <w:proofErr w:type="spellStart"/>
-      <w:proofErr w:type="gramEnd"/>
-      <w:r>
-        <w:rPr>
-          <w:rFonts w:eastAsiaTheme="minorEastAsia"/>
-          <w:b/>
-          <w:bCs/>
-          <w:u w:val="single"/>
-          <w:lang w:val="en-US"/>
-        </w:rPr>
-        <w:t>IAVLNode</w:t>
-      </w:r>
-      <w:proofErr w:type="spellEnd"/>
-      <w:r>
-        <w:rPr>
-          <w:rFonts w:eastAsiaTheme="minorEastAsia"/>
-          <w:b/>
-          <w:bCs/>
-          <w:u w:val="single"/>
-          <w:lang w:val="en-US"/>
-        </w:rPr>
-        <w:t xml:space="preserve"> node)</w:t>
+        <w:t>setLeft(IAVLNode node)</w:t>
       </w:r>
     </w:p>
     <w:p>
@@ -10959,8 +9912,6 @@
           <w:lang w:val="en-US"/>
         </w:rPr>
       </w:pPr>
-      <w:proofErr w:type="spellStart"/>
-      <w:proofErr w:type="gramStart"/>
       <w:r>
         <w:rPr>
           <w:rFonts w:eastAsiaTheme="minorEastAsia"/>
@@ -10969,29 +9920,7 @@
           <w:u w:val="single"/>
           <w:lang w:val="en-US"/>
         </w:rPr>
-        <w:t>getLeft</w:t>
-      </w:r>
-      <w:proofErr w:type="spellEnd"/>
-      <w:r>
-        <w:rPr>
-          <w:rFonts w:eastAsiaTheme="minorEastAsia"/>
-          <w:b/>
-          <w:bCs/>
-          <w:u w:val="single"/>
-          <w:lang w:val="en-US"/>
-        </w:rPr>
-        <w:t>(</w:t>
-      </w:r>
-      <w:proofErr w:type="gramEnd"/>
-      <w:r>
-        <w:rPr>
-          <w:rFonts w:eastAsiaTheme="minorEastAsia"/>
-          <w:b/>
-          <w:bCs/>
-          <w:u w:val="single"/>
-          <w:lang w:val="en-US"/>
-        </w:rPr>
-        <w:t>)</w:t>
+        <w:t>getLeft()</w:t>
       </w:r>
     </w:p>
     <w:p>
@@ -11068,8 +9997,6 @@
           <w:lang w:val="en-US"/>
         </w:rPr>
       </w:pPr>
-      <w:proofErr w:type="spellStart"/>
-      <w:proofErr w:type="gramStart"/>
       <w:r>
         <w:rPr>
           <w:rFonts w:eastAsiaTheme="minorEastAsia"/>
@@ -11108,41 +10035,7 @@
           <w:u w:val="single"/>
           <w:lang w:val="en-US"/>
         </w:rPr>
-        <w:t>t</w:t>
-      </w:r>
-      <w:proofErr w:type="spellEnd"/>
-      <w:r>
-        <w:rPr>
-          <w:rFonts w:eastAsiaTheme="minorEastAsia"/>
-          <w:b/>
-          <w:bCs/>
-          <w:u w:val="single"/>
-          <w:lang w:val="en-US"/>
-        </w:rPr>
-        <w:t>(</w:t>
-      </w:r>
-      <w:proofErr w:type="spellStart"/>
-      <w:proofErr w:type="gramEnd"/>
-      <w:r>
-        <w:rPr>
-          <w:rFonts w:eastAsiaTheme="minorEastAsia"/>
-          <w:b/>
-          <w:bCs/>
-          <w:u w:val="single"/>
-          <w:lang w:val="en-US"/>
-        </w:rPr>
-        <w:t>IAVLNode</w:t>
-      </w:r>
-      <w:proofErr w:type="spellEnd"/>
-      <w:r>
-        <w:rPr>
-          <w:rFonts w:eastAsiaTheme="minorEastAsia"/>
-          <w:b/>
-          <w:bCs/>
-          <w:u w:val="single"/>
-          <w:lang w:val="en-US"/>
-        </w:rPr>
-        <w:t xml:space="preserve"> node)</w:t>
+        <w:t>t(IAVLNode node)</w:t>
       </w:r>
     </w:p>
     <w:p>
@@ -11235,8 +10128,6 @@
           <w:lang w:val="en-US"/>
         </w:rPr>
       </w:pPr>
-      <w:proofErr w:type="spellStart"/>
-      <w:proofErr w:type="gramStart"/>
       <w:r>
         <w:rPr>
           <w:rFonts w:eastAsiaTheme="minorEastAsia"/>
@@ -11265,29 +10156,7 @@
           <w:u w:val="single"/>
           <w:lang w:val="en-US"/>
         </w:rPr>
-        <w:t>t</w:t>
-      </w:r>
-      <w:proofErr w:type="spellEnd"/>
-      <w:r>
-        <w:rPr>
-          <w:rFonts w:eastAsiaTheme="minorEastAsia"/>
-          <w:b/>
-          <w:bCs/>
-          <w:u w:val="single"/>
-          <w:lang w:val="en-US"/>
-        </w:rPr>
-        <w:t>(</w:t>
-      </w:r>
-      <w:proofErr w:type="gramEnd"/>
-      <w:r>
-        <w:rPr>
-          <w:rFonts w:eastAsiaTheme="minorEastAsia"/>
-          <w:b/>
-          <w:bCs/>
-          <w:u w:val="single"/>
-          <w:lang w:val="en-US"/>
-        </w:rPr>
-        <w:t>)</w:t>
+        <w:t>t()</w:t>
       </w:r>
     </w:p>
     <w:p>
@@ -11380,8 +10249,6 @@
           <w:lang w:val="en-US"/>
         </w:rPr>
       </w:pPr>
-      <w:proofErr w:type="spellStart"/>
-      <w:proofErr w:type="gramStart"/>
       <w:r>
         <w:rPr>
           <w:rFonts w:eastAsiaTheme="minorEastAsia"/>
@@ -11390,41 +10257,7 @@
           <w:u w:val="single"/>
           <w:lang w:val="en-US"/>
         </w:rPr>
-        <w:t>setParent</w:t>
-      </w:r>
-      <w:proofErr w:type="spellEnd"/>
-      <w:r>
-        <w:rPr>
-          <w:rFonts w:eastAsiaTheme="minorEastAsia"/>
-          <w:b/>
-          <w:bCs/>
-          <w:u w:val="single"/>
-          <w:lang w:val="en-US"/>
-        </w:rPr>
-        <w:t>(</w:t>
-      </w:r>
-      <w:proofErr w:type="spellStart"/>
-      <w:proofErr w:type="gramEnd"/>
-      <w:r>
-        <w:rPr>
-          <w:rFonts w:eastAsiaTheme="minorEastAsia"/>
-          <w:b/>
-          <w:bCs/>
-          <w:u w:val="single"/>
-          <w:lang w:val="en-US"/>
-        </w:rPr>
-        <w:t>IAVLNode</w:t>
-      </w:r>
-      <w:proofErr w:type="spellEnd"/>
-      <w:r>
-        <w:rPr>
-          <w:rFonts w:eastAsiaTheme="minorEastAsia"/>
-          <w:b/>
-          <w:bCs/>
-          <w:u w:val="single"/>
-          <w:lang w:val="en-US"/>
-        </w:rPr>
-        <w:t xml:space="preserve"> node)</w:t>
+        <w:t>setParent(IAVLNode node)</w:t>
       </w:r>
     </w:p>
     <w:p>
@@ -11501,8 +10334,6 @@
           <w:lang w:val="en-US"/>
         </w:rPr>
       </w:pPr>
-      <w:proofErr w:type="spellStart"/>
-      <w:proofErr w:type="gramStart"/>
       <w:r>
         <w:rPr>
           <w:rFonts w:eastAsiaTheme="minorEastAsia"/>
@@ -11511,29 +10342,7 @@
           <w:u w:val="single"/>
           <w:lang w:val="en-US"/>
         </w:rPr>
-        <w:t>getParent</w:t>
-      </w:r>
-      <w:proofErr w:type="spellEnd"/>
-      <w:r>
-        <w:rPr>
-          <w:rFonts w:eastAsiaTheme="minorEastAsia"/>
-          <w:b/>
-          <w:bCs/>
-          <w:u w:val="single"/>
-          <w:lang w:val="en-US"/>
-        </w:rPr>
-        <w:t>(</w:t>
-      </w:r>
-      <w:proofErr w:type="gramEnd"/>
-      <w:r>
-        <w:rPr>
-          <w:rFonts w:eastAsiaTheme="minorEastAsia"/>
-          <w:b/>
-          <w:bCs/>
-          <w:u w:val="single"/>
-          <w:lang w:val="en-US"/>
-        </w:rPr>
-        <w:t>)</w:t>
+        <w:t>getParent()</w:t>
       </w:r>
     </w:p>
     <w:p>
@@ -11608,8 +10417,6 @@
           <w:lang w:val="en-US"/>
         </w:rPr>
       </w:pPr>
-      <w:proofErr w:type="spellStart"/>
-      <w:proofErr w:type="gramStart"/>
       <w:r>
         <w:rPr>
           <w:rFonts w:eastAsiaTheme="minorEastAsia"/>
@@ -11618,29 +10425,7 @@
           <w:u w:val="single"/>
           <w:lang w:val="en-US"/>
         </w:rPr>
-        <w:t>isRealNode</w:t>
-      </w:r>
-      <w:proofErr w:type="spellEnd"/>
-      <w:r>
-        <w:rPr>
-          <w:rFonts w:eastAsiaTheme="minorEastAsia"/>
-          <w:b/>
-          <w:bCs/>
-          <w:u w:val="single"/>
-          <w:lang w:val="en-US"/>
-        </w:rPr>
-        <w:t>(</w:t>
-      </w:r>
-      <w:proofErr w:type="gramEnd"/>
-      <w:r>
-        <w:rPr>
-          <w:rFonts w:eastAsiaTheme="minorEastAsia"/>
-          <w:b/>
-          <w:bCs/>
-          <w:u w:val="single"/>
-          <w:lang w:val="en-US"/>
-        </w:rPr>
-        <w:t>)</w:t>
+        <w:t>isRealNode()</w:t>
       </w:r>
     </w:p>
     <w:p>
@@ -11734,8 +10519,6 @@
           <w:lang w:val="en-US"/>
         </w:rPr>
       </w:pPr>
-      <w:proofErr w:type="spellStart"/>
-      <w:proofErr w:type="gramStart"/>
       <w:r>
         <w:rPr>
           <w:rFonts w:eastAsiaTheme="minorEastAsia"/>
@@ -11744,29 +10527,7 @@
           <w:u w:val="single"/>
           <w:lang w:val="en-US"/>
         </w:rPr>
-        <w:t>setHeight</w:t>
-      </w:r>
-      <w:proofErr w:type="spellEnd"/>
-      <w:r>
-        <w:rPr>
-          <w:rFonts w:eastAsiaTheme="minorEastAsia"/>
-          <w:b/>
-          <w:bCs/>
-          <w:u w:val="single"/>
-          <w:lang w:val="en-US"/>
-        </w:rPr>
-        <w:t>(</w:t>
-      </w:r>
-      <w:proofErr w:type="gramEnd"/>
-      <w:r>
-        <w:rPr>
-          <w:rFonts w:eastAsiaTheme="minorEastAsia"/>
-          <w:b/>
-          <w:bCs/>
-          <w:u w:val="single"/>
-          <w:lang w:val="en-US"/>
-        </w:rPr>
-        <w:t>int height)</w:t>
+        <w:t>setHeight(int height)</w:t>
       </w:r>
     </w:p>
     <w:p>
@@ -11846,8 +10607,6 @@
           <w:lang w:val="en-US"/>
         </w:rPr>
       </w:pPr>
-      <w:proofErr w:type="spellStart"/>
-      <w:proofErr w:type="gramStart"/>
       <w:r>
         <w:rPr>
           <w:rFonts w:eastAsiaTheme="minorEastAsia"/>
@@ -11856,29 +10615,7 @@
           <w:u w:val="single"/>
           <w:lang w:val="en-US"/>
         </w:rPr>
-        <w:t>getHeight</w:t>
-      </w:r>
-      <w:proofErr w:type="spellEnd"/>
-      <w:r>
-        <w:rPr>
-          <w:rFonts w:eastAsiaTheme="minorEastAsia"/>
-          <w:b/>
-          <w:bCs/>
-          <w:u w:val="single"/>
-          <w:lang w:val="en-US"/>
-        </w:rPr>
-        <w:t>(</w:t>
-      </w:r>
-      <w:proofErr w:type="gramEnd"/>
-      <w:r>
-        <w:rPr>
-          <w:rFonts w:eastAsiaTheme="minorEastAsia"/>
-          <w:b/>
-          <w:bCs/>
-          <w:u w:val="single"/>
-          <w:lang w:val="en-US"/>
-        </w:rPr>
-        <w:t>)</w:t>
+        <w:t>getHeight()</w:t>
       </w:r>
     </w:p>
     <w:p>
@@ -11954,8 +10691,6 @@
           <w:lang w:val="en-US"/>
         </w:rPr>
       </w:pPr>
-      <w:proofErr w:type="spellStart"/>
-      <w:proofErr w:type="gramStart"/>
       <w:r>
         <w:rPr>
           <w:rFonts w:eastAsiaTheme="minorEastAsia"/>
@@ -11964,29 +10699,7 @@
           <w:u w:val="single"/>
           <w:lang w:val="en-US"/>
         </w:rPr>
-        <w:t>setSize</w:t>
-      </w:r>
-      <w:proofErr w:type="spellEnd"/>
-      <w:r>
-        <w:rPr>
-          <w:rFonts w:eastAsiaTheme="minorEastAsia"/>
-          <w:b/>
-          <w:bCs/>
-          <w:u w:val="single"/>
-          <w:lang w:val="en-US"/>
-        </w:rPr>
-        <w:t>(</w:t>
-      </w:r>
-      <w:proofErr w:type="gramEnd"/>
-      <w:r>
-        <w:rPr>
-          <w:rFonts w:eastAsiaTheme="minorEastAsia"/>
-          <w:b/>
-          <w:bCs/>
-          <w:u w:val="single"/>
-          <w:lang w:val="en-US"/>
-        </w:rPr>
-        <w:t>int size)</w:t>
+        <w:t>setSize(int size)</w:t>
       </w:r>
     </w:p>
     <w:p>
@@ -12081,8 +10794,6 @@
           <w:lang w:val="en-US"/>
         </w:rPr>
       </w:pPr>
-      <w:proofErr w:type="spellStart"/>
-      <w:proofErr w:type="gramStart"/>
       <w:r>
         <w:rPr>
           <w:rFonts w:eastAsiaTheme="minorEastAsia"/>
@@ -12091,29 +10802,7 @@
           <w:u w:val="single"/>
           <w:lang w:val="en-US"/>
         </w:rPr>
-        <w:t>getSize</w:t>
-      </w:r>
-      <w:proofErr w:type="spellEnd"/>
-      <w:r>
-        <w:rPr>
-          <w:rFonts w:eastAsiaTheme="minorEastAsia"/>
-          <w:b/>
-          <w:bCs/>
-          <w:u w:val="single"/>
-          <w:lang w:val="en-US"/>
-        </w:rPr>
-        <w:t>(</w:t>
-      </w:r>
-      <w:proofErr w:type="gramEnd"/>
-      <w:r>
-        <w:rPr>
-          <w:rFonts w:eastAsiaTheme="minorEastAsia"/>
-          <w:b/>
-          <w:bCs/>
-          <w:u w:val="single"/>
-          <w:lang w:val="en-US"/>
-        </w:rPr>
-        <w:t>)</w:t>
+        <w:t>getSize()</w:t>
       </w:r>
     </w:p>
     <w:p>
@@ -15058,11 +13747,31 @@
       <w:pPr>
         <w:bidi/>
         <w:rPr>
-          <w:rFonts w:eastAsiaTheme="minorEastAsia" w:hint="cs"/>
-          <w:rtl/>
-          <w:lang w:val="en-US"/>
-        </w:rPr>
-      </w:pPr>
+          <w:rFonts w:eastAsiaTheme="minorEastAsia"/>
+          <w:rtl/>
+          <w:lang w:val="en-US"/>
+        </w:rPr>
+      </w:pPr>
+    </w:p>
+    <w:p>
+      <w:pPr>
+        <w:bidi/>
+        <w:rPr>
+          <w:rFonts w:eastAsiaTheme="minorEastAsia" w:hint="cs"/>
+          <w:u w:val="single"/>
+          <w:rtl/>
+          <w:lang w:val="en-US"/>
+        </w:rPr>
+      </w:pPr>
+      <w:r>
+        <w:rPr>
+          <w:rFonts w:eastAsiaTheme="minorEastAsia" w:hint="cs"/>
+          <w:u w:val="single"/>
+          <w:rtl/>
+          <w:lang w:val="en-US"/>
+        </w:rPr>
+        <w:t>ציפיות</w:t>
+      </w:r>
     </w:p>
     <w:p>
       <w:pPr>
@@ -15379,15 +14088,39 @@
           <w:rtl/>
           <w:lang w:val="en-US"/>
         </w:rPr>
-        <w:t xml:space="preserve">מסדר את העץ כך שישמור על כללי עץ חיפוש. </w:t>
-      </w:r>
-      <w:r>
-        <w:rPr>
-          <w:rFonts w:eastAsiaTheme="minorEastAsia" w:hint="cs"/>
-          <w:rtl/>
-          <w:lang w:val="en-US"/>
-        </w:rPr>
-        <w:t>נצפה ש</w:t>
+        <w:t>מסדר את העץ כך שישמור על כללי עץ חיפוש</w:t>
+      </w:r>
+      <w:r>
+        <w:rPr>
+          <w:rFonts w:eastAsiaTheme="minorEastAsia" w:hint="cs"/>
+          <w:rtl/>
+          <w:lang w:val="en-US"/>
+        </w:rPr>
+        <w:t xml:space="preserve"> וכן מאזן את העץ. </w:t>
+      </w:r>
+      <w:r>
+        <w:rPr>
+          <w:rFonts w:eastAsiaTheme="minorEastAsia" w:hint="cs"/>
+          <w:rtl/>
+          <w:lang w:val="en-US"/>
+        </w:rPr>
+        <w:t>לכן, נצפה שלא יהיה הבדל משמעותי בין מערכים שונים שהוכנסו למיון העץ.</w:t>
+      </w:r>
+      <w:r>
+        <w:rPr>
+          <w:rFonts w:eastAsiaTheme="minorEastAsia" w:hint="cs"/>
+          <w:rtl/>
+          <w:lang w:val="en-US"/>
+        </w:rPr>
+        <w:t xml:space="preserve"> </w:t>
+      </w:r>
+      <w:r>
+        <w:rPr>
+          <w:rFonts w:eastAsiaTheme="minorEastAsia" w:hint="cs"/>
+          <w:rtl/>
+          <w:lang w:val="en-US"/>
+        </w:rPr>
+        <w:t>נציין שעקב סדר ההכנסה במערך ממוין הפוך, ועקב העובדה שככל שמתקדמים במערך האיברים קטנים יותר וגם העץ גדל, נוכל לצפות שעלות החיפושים תגדל מעט יותר בסדר הכנסה זה.</w:t>
       </w:r>
     </w:p>
     <w:p>
@@ -15421,31 +14154,1729 @@
       <w:pPr>
         <w:bidi/>
         <w:rPr>
-          <w:rFonts w:eastAsiaTheme="minorEastAsia"/>
-          <w:u w:val="single"/>
-          <w:lang w:val="en-US"/>
-        </w:rPr>
-      </w:pPr>
-    </w:p>
-    <w:p>
-      <w:pPr>
-        <w:bidi/>
-        <w:rPr>
-          <w:rFonts w:eastAsiaTheme="minorEastAsia" w:hint="cs"/>
-          <w:u w:val="single"/>
-          <w:rtl/>
-          <w:lang w:val="en-US"/>
-        </w:rPr>
-      </w:pPr>
-      <w:r>
-        <w:rPr>
-          <w:rFonts w:eastAsiaTheme="minorEastAsia" w:hint="cs"/>
-          <w:u w:val="single"/>
-          <w:rtl/>
-          <w:lang w:val="en-US"/>
-        </w:rPr>
-        <w:t>ניתוח כמות החילופים כתלות בגודל המערך</w:t>
-      </w:r>
+          <w:rFonts w:eastAsiaTheme="minorEastAsia" w:hint="cs"/>
+          <w:i/>
+          <w:lang w:val="en-US"/>
+        </w:rPr>
+      </w:pPr>
+      <w:r>
+        <w:rPr>
+          <w:rFonts w:eastAsiaTheme="minorEastAsia" w:hint="cs"/>
+          <w:rtl/>
+          <w:lang w:val="en-US"/>
+        </w:rPr>
+        <w:t>מכיוון ש</w:t>
+      </w:r>
+      <w:r>
+        <w:rPr>
+          <w:rFonts w:eastAsiaTheme="minorEastAsia" w:hint="cs"/>
+          <w:rtl/>
+          <w:lang w:val="en-US"/>
+        </w:rPr>
+        <w:t xml:space="preserve">עץ </w:t>
+      </w:r>
+      <w:r>
+        <w:rPr>
+          <w:rFonts w:eastAsiaTheme="minorEastAsia" w:hint="cs"/>
+          <w:lang w:val="en-US"/>
+        </w:rPr>
+        <w:t>AVL</w:t>
+      </w:r>
+      <w:r>
+        <w:rPr>
+          <w:rFonts w:eastAsiaTheme="minorEastAsia" w:hint="cs"/>
+          <w:rtl/>
+          <w:lang w:val="en-US"/>
+        </w:rPr>
+        <w:t xml:space="preserve"> הוא עץ </w:t>
+      </w:r>
+      <w:r>
+        <w:rPr>
+          <w:rFonts w:eastAsiaTheme="minorEastAsia" w:hint="cs"/>
+          <w:rtl/>
+          <w:lang w:val="en-US"/>
+        </w:rPr>
+        <w:t>מאוזן, עלות חיפוש תהיה ב-</w:t>
+      </w:r>
+      <m:oMath>
+        <m:r>
+          <w:rPr>
+            <w:rFonts w:ascii="Cambria Math" w:eastAsiaTheme="minorEastAsia" w:hAnsi="Cambria Math"/>
+            <w:lang w:val="en-US"/>
+          </w:rPr>
+          <m:t>O(</m:t>
+        </m:r>
+        <m:func>
+          <m:funcPr>
+            <m:ctrlPr>
+              <w:rPr>
+                <w:rFonts w:ascii="Cambria Math" w:eastAsiaTheme="minorEastAsia" w:hAnsi="Cambria Math"/>
+                <w:lang w:val="en-US"/>
+              </w:rPr>
+            </m:ctrlPr>
+          </m:funcPr>
+          <m:fName>
+            <m:r>
+              <m:rPr>
+                <m:sty m:val="p"/>
+              </m:rPr>
+              <w:rPr>
+                <w:rFonts w:ascii="Cambria Math" w:eastAsiaTheme="minorEastAsia" w:hAnsi="Cambria Math"/>
+                <w:lang w:val="en-US"/>
+              </w:rPr>
+              <m:t>log</m:t>
+            </m:r>
+            <m:ctrlPr>
+              <w:rPr>
+                <w:rFonts w:ascii="Cambria Math" w:eastAsiaTheme="minorEastAsia" w:hAnsi="Cambria Math"/>
+                <w:i/>
+                <w:lang w:val="en-US"/>
+              </w:rPr>
+            </m:ctrlPr>
+          </m:fName>
+          <m:e>
+            <m:d>
+              <m:dPr>
+                <m:ctrlPr>
+                  <w:rPr>
+                    <w:rFonts w:ascii="Cambria Math" w:eastAsiaTheme="minorEastAsia" w:hAnsi="Cambria Math"/>
+                    <w:i/>
+                    <w:lang w:val="en-US"/>
+                  </w:rPr>
+                </m:ctrlPr>
+              </m:dPr>
+              <m:e>
+                <m:r>
+                  <w:rPr>
+                    <w:rFonts w:ascii="Cambria Math" w:eastAsiaTheme="minorEastAsia" w:hAnsi="Cambria Math"/>
+                    <w:lang w:val="en-US"/>
+                  </w:rPr>
+                  <m:t>n</m:t>
+                </m:r>
+              </m:e>
+            </m:d>
+          </m:e>
+        </m:func>
+        <m:r>
+          <w:rPr>
+            <w:rFonts w:ascii="Cambria Math" w:eastAsiaTheme="minorEastAsia" w:hAnsi="Cambria Math"/>
+            <w:lang w:val="en-US"/>
+          </w:rPr>
+          <m:t>)</m:t>
+        </m:r>
+      </m:oMath>
+      <w:r>
+        <w:rPr>
+          <w:rFonts w:eastAsiaTheme="minorEastAsia" w:hint="cs"/>
+          <w:rtl/>
+          <w:lang w:val="en-US"/>
+        </w:rPr>
+        <w:t xml:space="preserve"> (סדר גודל של גובה העץ</w:t>
+      </w:r>
+      <w:r>
+        <w:rPr>
+          <w:rFonts w:eastAsiaTheme="minorEastAsia" w:hint="cs"/>
+          <w:rtl/>
+          <w:lang w:val="en-US"/>
+        </w:rPr>
+        <w:t xml:space="preserve">), לעומת מיון רגיל שבכל איטרציה עובר על סדר גודל של כל המערך כדי לבצע את ההשוואות, כלומר </w:t>
+      </w:r>
+      <m:oMath>
+        <m:r>
+          <w:rPr>
+            <w:rFonts w:ascii="Cambria Math" w:eastAsiaTheme="minorEastAsia" w:hAnsi="Cambria Math"/>
+            <w:lang w:val="en-US"/>
+          </w:rPr>
+          <m:t>O(n)</m:t>
+        </m:r>
+      </m:oMath>
+      <w:r>
+        <w:rPr>
+          <w:rFonts w:eastAsiaTheme="minorEastAsia" w:hint="cs"/>
+          <w:rtl/>
+          <w:lang w:val="en-US"/>
+        </w:rPr>
+        <w:t xml:space="preserve">. לכן, נצפה שעלות החיפושים במיון </w:t>
+      </w:r>
+      <w:r>
+        <w:rPr>
+          <w:rFonts w:eastAsiaTheme="minorEastAsia" w:hint="cs"/>
+          <w:lang w:val="en-US"/>
+        </w:rPr>
+        <w:t>AVL</w:t>
+      </w:r>
+      <w:r>
+        <w:rPr>
+          <w:rFonts w:eastAsiaTheme="minorEastAsia" w:hint="cs"/>
+          <w:rtl/>
+          <w:lang w:val="en-US"/>
+        </w:rPr>
+        <w:t xml:space="preserve"> תהיה קטנה משמעותית מכמות החילופים במיון רגיל.</w:t>
+      </w:r>
+    </w:p>
+    <w:p>
+      <w:pPr>
+        <w:bidi/>
+        <w:rPr>
+          <w:rFonts w:eastAsiaTheme="minorEastAsia"/>
+          <w:u w:val="single"/>
+          <w:lang w:val="en-US"/>
+        </w:rPr>
+      </w:pPr>
+      <w:r>
+        <w:rPr>
+          <w:rFonts w:eastAsiaTheme="minorEastAsia" w:hint="cs"/>
+          <w:u w:val="single"/>
+          <w:rtl/>
+          <w:lang w:val="en-US"/>
+        </w:rPr>
+        <w:t>כמות החילופים כתלות בגודל המערך</w:t>
+      </w:r>
+    </w:p>
+    <w:p>
+      <w:pPr>
+        <w:bidi/>
+        <w:rPr>
+          <w:rFonts w:eastAsiaTheme="minorEastAsia"/>
+          <w:rtl/>
+          <w:lang w:val="en-US"/>
+        </w:rPr>
+      </w:pPr>
+      <w:r>
+        <w:rPr>
+          <w:rFonts w:eastAsiaTheme="minorEastAsia" w:hint="cs"/>
+          <w:rtl/>
+          <w:lang w:val="en-US"/>
+        </w:rPr>
+        <w:t xml:space="preserve">מכיוון שכמות החילופים במיון רגיל תלויה בגודל המערך וכן גם עלות החיפושים במיון </w:t>
+      </w:r>
+      <w:r>
+        <w:rPr>
+          <w:rFonts w:eastAsiaTheme="minorEastAsia" w:hint="cs"/>
+          <w:lang w:val="en-US"/>
+        </w:rPr>
+        <w:t>AVL</w:t>
+      </w:r>
+      <w:r>
+        <w:rPr>
+          <w:rFonts w:eastAsiaTheme="minorEastAsia" w:hint="cs"/>
+          <w:rtl/>
+          <w:lang w:val="en-US"/>
+        </w:rPr>
+        <w:t>, נצפה שככל שנגדיל את גודל המערך כך יתבצעו יותר חילופים ועלות החיפושים תעלה.</w:t>
+      </w:r>
+    </w:p>
+    <w:p>
+      <w:pPr>
+        <w:bidi/>
+        <w:rPr>
+          <w:rFonts w:eastAsiaTheme="minorEastAsia"/>
+          <w:rtl/>
+          <w:lang w:val="en-US"/>
+        </w:rPr>
+      </w:pPr>
+      <w:r>
+        <w:rPr>
+          <w:rFonts w:eastAsiaTheme="minorEastAsia" w:hint="cs"/>
+          <w:rtl/>
+          <w:lang w:val="en-US"/>
+        </w:rPr>
+        <w:t>ניתן לראות שהתוצאות שהתקבלו תואמות את הציפיות.</w:t>
+      </w:r>
+    </w:p>
+    <w:p>
+      <w:pPr>
+        <w:rPr>
+          <w:rFonts w:eastAsiaTheme="minorEastAsia"/>
+          <w:rtl/>
+          <w:lang w:val="en-US"/>
+        </w:rPr>
+      </w:pPr>
+      <w:r>
+        <w:rPr>
+          <w:rFonts w:eastAsiaTheme="minorEastAsia"/>
+          <w:rtl/>
+          <w:lang w:val="en-US"/>
+        </w:rPr>
+        <w:br w:type="page"/>
+      </w:r>
+    </w:p>
+    <w:p>
+      <w:pPr>
+        <w:bidi/>
+        <w:rPr>
+          <w:rFonts w:eastAsiaTheme="minorEastAsia"/>
+          <w:u w:val="single"/>
+          <w:rtl/>
+          <w:lang w:val="en-US"/>
+        </w:rPr>
+      </w:pPr>
+      <w:r>
+        <w:rPr>
+          <w:rFonts w:eastAsiaTheme="minorEastAsia" w:hint="cs"/>
+          <w:u w:val="single"/>
+          <w:rtl/>
+          <w:lang w:val="en-US"/>
+        </w:rPr>
+        <w:lastRenderedPageBreak/>
+        <w:t>ניתוחים</w:t>
+      </w:r>
+    </w:p>
+    <w:p>
+      <w:pPr>
+        <w:bidi/>
+        <w:rPr>
+          <w:rFonts w:eastAsiaTheme="minorEastAsia"/>
+          <w:u w:val="single"/>
+          <w:rtl/>
+          <w:lang w:val="en-US"/>
+        </w:rPr>
+      </w:pPr>
+      <w:r>
+        <w:rPr>
+          <w:rFonts w:eastAsiaTheme="minorEastAsia" w:hint="cs"/>
+          <w:u w:val="single"/>
+          <w:rtl/>
+          <w:lang w:val="en-US"/>
+        </w:rPr>
+        <w:t>ניתוח כמות החילופים ב-</w:t>
+      </w:r>
+      <w:r>
+        <w:rPr>
+          <w:rFonts w:eastAsiaTheme="minorEastAsia"/>
+          <w:u w:val="single"/>
+          <w:lang w:val="en-US"/>
+        </w:rPr>
+        <w:t>Insertion Sort</w:t>
+      </w:r>
+      <w:r>
+        <w:rPr>
+          <w:rFonts w:eastAsiaTheme="minorEastAsia" w:hint="cs"/>
+          <w:u w:val="single"/>
+          <w:rtl/>
+          <w:lang w:val="en-US"/>
+        </w:rPr>
+        <w:t xml:space="preserve"> </w:t>
+      </w:r>
+      <w:r>
+        <w:rPr>
+          <w:rFonts w:eastAsiaTheme="minorEastAsia" w:hint="cs"/>
+          <w:u w:val="single"/>
+          <w:rtl/>
+          <w:lang w:val="en-US"/>
+        </w:rPr>
+        <w:t>עבור</w:t>
+      </w:r>
+      <w:r>
+        <w:rPr>
+          <w:rFonts w:eastAsiaTheme="minorEastAsia" w:hint="cs"/>
+          <w:u w:val="single"/>
+          <w:rtl/>
+          <w:lang w:val="en-US"/>
+        </w:rPr>
+        <w:t xml:space="preserve"> מערך אקראי</w:t>
+      </w:r>
+    </w:p>
+    <w:p>
+      <w:pPr>
+        <w:bidi/>
+        <w:rPr>
+          <w:rFonts w:eastAsiaTheme="minorEastAsia"/>
+          <w:rtl/>
+          <w:lang w:val="en-US"/>
+        </w:rPr>
+      </w:pPr>
+      <w:r>
+        <w:rPr>
+          <w:rFonts w:eastAsiaTheme="minorEastAsia" w:hint="cs"/>
+          <w:rtl/>
+          <w:lang w:val="en-US"/>
+        </w:rPr>
+        <w:t xml:space="preserve">מכיוון שמדובר במערך אקראי, נחשב את תוחלת כמות החילופים הממוצעת, </w:t>
+      </w:r>
+      <m:oMath>
+        <m:r>
+          <w:rPr>
+            <w:rFonts w:ascii="Cambria Math" w:eastAsiaTheme="minorEastAsia" w:hAnsi="Cambria Math"/>
+            <w:lang w:val="en-US"/>
+          </w:rPr>
+          <m:t>E[H]</m:t>
+        </m:r>
+      </m:oMath>
+      <w:r>
+        <w:rPr>
+          <w:rFonts w:eastAsiaTheme="minorEastAsia" w:hint="cs"/>
+          <w:rtl/>
+          <w:lang w:val="en-US"/>
+        </w:rPr>
+        <w:t xml:space="preserve"> על פני כל המערכים האפשריים.</w:t>
+      </w:r>
+    </w:p>
+    <w:p>
+      <w:pPr>
+        <w:bidi/>
+        <w:rPr>
+          <w:rFonts w:eastAsiaTheme="minorEastAsia"/>
+          <w:lang w:val="en-US"/>
+        </w:rPr>
+      </w:pPr>
+      <w:r>
+        <w:rPr>
+          <w:rFonts w:eastAsiaTheme="minorEastAsia" w:hint="cs"/>
+          <w:rtl/>
+          <w:lang w:val="en-US"/>
+        </w:rPr>
+        <w:t>עבור כל איטרציה של הלולאה באלגוריתם המיון, נגדיר</w:t>
+      </w:r>
+      <w:r>
+        <w:rPr>
+          <w:rFonts w:eastAsiaTheme="minorEastAsia" w:hint="cs"/>
+          <w:rtl/>
+          <w:lang w:val="en-US"/>
+        </w:rPr>
+        <w:t xml:space="preserve"> אינדיקטור </w:t>
+      </w:r>
+      <m:oMath>
+        <m:sSub>
+          <m:sSubPr>
+            <m:ctrlPr>
+              <w:rPr>
+                <w:rFonts w:ascii="Cambria Math" w:eastAsiaTheme="minorEastAsia" w:hAnsi="Cambria Math"/>
+                <w:i/>
+                <w:lang w:val="en-US"/>
+              </w:rPr>
+            </m:ctrlPr>
+          </m:sSubPr>
+          <m:e>
+            <m:r>
+              <w:rPr>
+                <w:rFonts w:ascii="Cambria Math" w:eastAsiaTheme="minorEastAsia" w:hAnsi="Cambria Math"/>
+                <w:lang w:val="en-US"/>
+              </w:rPr>
+              <m:t>I</m:t>
+            </m:r>
+          </m:e>
+          <m:sub>
+            <m:r>
+              <w:rPr>
+                <w:rFonts w:ascii="Cambria Math" w:eastAsiaTheme="minorEastAsia" w:hAnsi="Cambria Math"/>
+                <w:lang w:val="en-US"/>
+              </w:rPr>
+              <m:t>i,j</m:t>
+            </m:r>
+          </m:sub>
+        </m:sSub>
+        <m:r>
+          <w:rPr>
+            <w:rFonts w:ascii="Cambria Math" w:eastAsiaTheme="minorEastAsia" w:hAnsi="Cambria Math"/>
+            <w:lang w:val="en-US"/>
+          </w:rPr>
+          <m:t>=</m:t>
+        </m:r>
+        <m:d>
+          <m:dPr>
+            <m:begChr m:val="{"/>
+            <m:endChr m:val=""/>
+            <m:ctrlPr>
+              <w:rPr>
+                <w:rFonts w:ascii="Cambria Math" w:eastAsiaTheme="minorEastAsia" w:hAnsi="Cambria Math"/>
+                <w:i/>
+                <w:lang w:val="en-US"/>
+              </w:rPr>
+            </m:ctrlPr>
+          </m:dPr>
+          <m:e>
+            <m:eqArr>
+              <m:eqArrPr>
+                <m:ctrlPr>
+                  <w:rPr>
+                    <w:rFonts w:ascii="Cambria Math" w:eastAsiaTheme="minorEastAsia" w:hAnsi="Cambria Math"/>
+                    <w:i/>
+                    <w:lang w:val="en-US"/>
+                  </w:rPr>
+                </m:ctrlPr>
+              </m:eqArrPr>
+              <m:e>
+                <m:r>
+                  <w:rPr>
+                    <w:rFonts w:ascii="Cambria Math" w:eastAsiaTheme="minorEastAsia" w:hAnsi="Cambria Math"/>
+                    <w:lang w:val="en-US"/>
+                  </w:rPr>
+                  <m:t xml:space="preserve">1       </m:t>
+                </m:r>
+                <m:r>
+                  <w:rPr>
+                    <w:rFonts w:ascii="Cambria Math" w:eastAsiaTheme="minorEastAsia" w:hAnsi="Cambria Math"/>
+                    <w:lang w:val="en-US"/>
+                  </w:rPr>
+                  <m:t>are</m:t>
+                </m:r>
+                <m:r>
+                  <w:rPr>
+                    <w:rFonts w:ascii="Cambria Math" w:eastAsiaTheme="minorEastAsia" w:hAnsi="Cambria Math"/>
+                    <w:lang w:val="en-US"/>
+                  </w:rPr>
+                  <m:t xml:space="preserve"> i,j</m:t>
+                </m:r>
+                <m:r>
+                  <w:rPr>
+                    <w:rFonts w:ascii="Cambria Math" w:eastAsiaTheme="minorEastAsia" w:hAnsi="Cambria Math"/>
+                    <w:lang w:val="en-US"/>
+                  </w:rPr>
+                  <m:t xml:space="preserve"> swapped</m:t>
+                </m:r>
+              </m:e>
+              <m:e>
+                <m:r>
+                  <w:rPr>
+                    <w:rFonts w:ascii="Cambria Math" w:eastAsiaTheme="minorEastAsia" w:hAnsi="Cambria Math"/>
+                    <w:lang w:val="en-US"/>
+                  </w:rPr>
+                  <m:t>0</m:t>
+                </m:r>
+                <m:r>
+                  <w:rPr>
+                    <w:rFonts w:ascii="Cambria Math" w:eastAsiaTheme="minorEastAsia" w:hAnsi="Cambria Math"/>
+                    <w:lang w:val="en-US"/>
+                  </w:rPr>
+                  <m:t xml:space="preserve">                </m:t>
+                </m:r>
+                <m:r>
+                  <w:rPr>
+                    <w:rFonts w:ascii="Cambria Math" w:eastAsiaTheme="minorEastAsia" w:hAnsi="Cambria Math"/>
+                    <w:lang w:val="en-US"/>
+                  </w:rPr>
+                  <m:t xml:space="preserve">            </m:t>
+                </m:r>
+                <m:r>
+                  <w:rPr>
+                    <w:rFonts w:ascii="Cambria Math" w:eastAsiaTheme="minorEastAsia" w:hAnsi="Cambria Math" w:hint="cs"/>
+                    <w:rtl/>
+                    <w:lang w:val="en-US"/>
+                  </w:rPr>
+                  <m:t>אחרת</m:t>
+                </m:r>
+              </m:e>
+            </m:eqArr>
+          </m:e>
+        </m:d>
+      </m:oMath>
+    </w:p>
+    <w:p>
+      <w:pPr>
+        <w:bidi/>
+        <w:rPr>
+          <w:rFonts w:eastAsiaTheme="minorEastAsia"/>
+          <w:highlight w:val="yellow"/>
+          <w:rtl/>
+          <w:lang w:val="en-US"/>
+        </w:rPr>
+      </w:pPr>
+      <w:r>
+        <w:rPr>
+          <w:rFonts w:eastAsiaTheme="minorEastAsia" w:hint="cs"/>
+          <w:highlight w:val="yellow"/>
+          <w:rtl/>
+          <w:lang w:val="en-US"/>
+        </w:rPr>
+        <w:t>ונקבל ש</w:t>
+      </w:r>
+    </w:p>
+    <w:p>
+      <w:pPr>
+        <w:shd w:val="clear" w:color="auto" w:fill="F7F7F7"/>
+        <w:spacing w:after="100" w:afterAutospacing="1" w:line="240" w:lineRule="auto"/>
+        <w:jc w:val="right"/>
+        <w:rPr>
+          <w:rFonts w:ascii="Arial" w:eastAsia="Times New Roman" w:hAnsi="Arial" w:cs="Arial"/>
+          <w:color w:val="373A3C"/>
+          <w:sz w:val="21"/>
+          <w:szCs w:val="21"/>
+          <w:highlight w:val="yellow"/>
+          <w:lang w:eastAsia="en-GB"/>
+        </w:rPr>
+      </w:pPr>
+      <w:r>
+        <w:rPr>
+          <w:rFonts w:ascii="Arial" w:eastAsia="Times New Roman" w:hAnsi="Arial" w:cs="Arial"/>
+          <w:color w:val="373A3C"/>
+          <w:sz w:val="21"/>
+          <w:szCs w:val="21"/>
+          <w:highlight w:val="yellow"/>
+          <w:rtl/>
+          <w:lang w:eastAsia="en-GB"/>
+        </w:rPr>
+        <w:t>ההגדרה של חישוב סיבוכיות על קלט אקראי היא חישוב ממוצע (תוחלת) הסיבוכיות על כל הקלטים האפשריים</w:t>
+      </w:r>
+      <w:r>
+        <w:rPr>
+          <w:rFonts w:ascii="Arial" w:eastAsia="Times New Roman" w:hAnsi="Arial" w:cs="Arial"/>
+          <w:color w:val="373A3C"/>
+          <w:sz w:val="21"/>
+          <w:szCs w:val="21"/>
+          <w:highlight w:val="yellow"/>
+          <w:lang w:eastAsia="en-GB"/>
+        </w:rPr>
+        <w:t>.</w:t>
+      </w:r>
+    </w:p>
+    <w:p>
+      <w:pPr>
+        <w:shd w:val="clear" w:color="auto" w:fill="F7F7F7"/>
+        <w:spacing w:after="100" w:afterAutospacing="1" w:line="240" w:lineRule="auto"/>
+        <w:jc w:val="right"/>
+        <w:rPr>
+          <w:rFonts w:ascii="Arial" w:eastAsia="Times New Roman" w:hAnsi="Arial" w:cs="Arial"/>
+          <w:color w:val="373A3C"/>
+          <w:sz w:val="21"/>
+          <w:szCs w:val="21"/>
+          <w:highlight w:val="yellow"/>
+          <w:lang w:eastAsia="en-GB"/>
+        </w:rPr>
+      </w:pPr>
+      <w:r>
+        <w:rPr>
+          <w:rFonts w:ascii="Arial" w:eastAsia="Times New Roman" w:hAnsi="Arial" w:cs="Arial"/>
+          <w:color w:val="373A3C"/>
+          <w:sz w:val="21"/>
+          <w:szCs w:val="21"/>
+          <w:highlight w:val="yellow"/>
+          <w:rtl/>
+          <w:lang w:eastAsia="en-GB"/>
+        </w:rPr>
+        <w:t>לדוגמה - אם יש אלגוריתם</w:t>
+      </w:r>
+      <w:r>
+        <w:rPr>
+          <w:rFonts w:ascii="Arial" w:eastAsia="Times New Roman" w:hAnsi="Arial" w:cs="Arial"/>
+          <w:color w:val="373A3C"/>
+          <w:sz w:val="21"/>
+          <w:szCs w:val="21"/>
+          <w:highlight w:val="yellow"/>
+          <w:lang w:eastAsia="en-GB"/>
+        </w:rPr>
+        <w:t xml:space="preserve"> Alg </w:t>
+      </w:r>
+      <w:r>
+        <w:rPr>
+          <w:rFonts w:ascii="Arial" w:eastAsia="Times New Roman" w:hAnsi="Arial" w:cs="Arial"/>
+          <w:color w:val="373A3C"/>
+          <w:sz w:val="21"/>
+          <w:szCs w:val="21"/>
+          <w:highlight w:val="yellow"/>
+          <w:rtl/>
+          <w:lang w:eastAsia="en-GB"/>
+        </w:rPr>
+        <w:t>שרץ בזמן</w:t>
+      </w:r>
+      <w:r>
+        <w:rPr>
+          <w:rFonts w:ascii="Arial" w:eastAsia="Times New Roman" w:hAnsi="Arial" w:cs="Arial"/>
+          <w:color w:val="373A3C"/>
+          <w:sz w:val="21"/>
+          <w:szCs w:val="21"/>
+          <w:highlight w:val="yellow"/>
+          <w:lang w:eastAsia="en-GB"/>
+        </w:rPr>
+        <w:t xml:space="preserve"> Alg(input) </w:t>
+      </w:r>
+      <w:r>
+        <w:rPr>
+          <w:rFonts w:ascii="Arial" w:eastAsia="Times New Roman" w:hAnsi="Arial" w:cs="Arial"/>
+          <w:color w:val="373A3C"/>
+          <w:sz w:val="21"/>
+          <w:szCs w:val="21"/>
+          <w:highlight w:val="yellow"/>
+          <w:rtl/>
+          <w:lang w:eastAsia="en-GB"/>
+        </w:rPr>
+        <w:t>עבור קלט</w:t>
+      </w:r>
+      <w:r>
+        <w:rPr>
+          <w:rFonts w:ascii="Arial" w:eastAsia="Times New Roman" w:hAnsi="Arial" w:cs="Arial"/>
+          <w:color w:val="373A3C"/>
+          <w:sz w:val="21"/>
+          <w:szCs w:val="21"/>
+          <w:highlight w:val="yellow"/>
+          <w:lang w:eastAsia="en-GB"/>
+        </w:rPr>
+        <w:t xml:space="preserve"> input, </w:t>
+      </w:r>
+      <w:r>
+        <w:rPr>
+          <w:rFonts w:ascii="Arial" w:eastAsia="Times New Roman" w:hAnsi="Arial" w:cs="Arial"/>
+          <w:color w:val="373A3C"/>
+          <w:sz w:val="21"/>
+          <w:szCs w:val="21"/>
+          <w:highlight w:val="yellow"/>
+          <w:rtl/>
+          <w:lang w:eastAsia="en-GB"/>
+        </w:rPr>
+        <w:t>אז הסיבוכיות הממוצעת עבור קלט אקראי היא</w:t>
+      </w:r>
+      <w:r>
+        <w:rPr>
+          <w:rFonts w:ascii="Arial" w:eastAsia="Times New Roman" w:hAnsi="Arial" w:cs="Arial"/>
+          <w:color w:val="373A3C"/>
+          <w:sz w:val="21"/>
+          <w:szCs w:val="21"/>
+          <w:highlight w:val="yellow"/>
+          <w:lang w:eastAsia="en-GB"/>
+        </w:rPr>
+        <w:t>:</w:t>
+      </w:r>
+      <w:r>
+        <w:rPr>
+          <w:rFonts w:ascii="Arial" w:eastAsia="Times New Roman" w:hAnsi="Arial" w:cs="Arial"/>
+          <w:color w:val="373A3C"/>
+          <w:sz w:val="21"/>
+          <w:szCs w:val="21"/>
+          <w:highlight w:val="yellow"/>
+          <w:lang w:eastAsia="en-GB"/>
+        </w:rPr>
+        <w:br/>
+      </w:r>
+      <w:r>
+        <w:rPr>
+          <w:rFonts w:ascii="Arial" w:eastAsia="Times New Roman" w:hAnsi="Arial" w:cs="Arial"/>
+          <w:color w:val="373A3C"/>
+          <w:sz w:val="21"/>
+          <w:szCs w:val="21"/>
+          <w:highlight w:val="yellow"/>
+          <w:lang w:eastAsia="en-GB"/>
+        </w:rPr>
+        <w:br/>
+        <w:t>zzz E_{input \in Inputs} [Alg(input)]   = (1/|Inputs|) sum_{input \in Inputs} Alg(input) zzz</w:t>
+      </w:r>
+    </w:p>
+    <w:p>
+      <w:pPr>
+        <w:shd w:val="clear" w:color="auto" w:fill="F7F7F7"/>
+        <w:spacing w:after="100" w:afterAutospacing="1" w:line="240" w:lineRule="auto"/>
+        <w:jc w:val="right"/>
+        <w:rPr>
+          <w:rFonts w:ascii="Arial" w:eastAsia="Times New Roman" w:hAnsi="Arial" w:cs="Arial"/>
+          <w:color w:val="373A3C"/>
+          <w:sz w:val="21"/>
+          <w:szCs w:val="21"/>
+          <w:lang w:eastAsia="en-GB"/>
+        </w:rPr>
+      </w:pPr>
+      <w:r>
+        <w:rPr>
+          <w:rFonts w:ascii="Arial" w:eastAsia="Times New Roman" w:hAnsi="Arial" w:cs="Arial"/>
+          <w:color w:val="373A3C"/>
+          <w:sz w:val="21"/>
+          <w:szCs w:val="21"/>
+          <w:highlight w:val="yellow"/>
+          <w:rtl/>
+          <w:lang w:eastAsia="en-GB"/>
+        </w:rPr>
+        <w:t>כאשר</w:t>
+      </w:r>
+      <w:r>
+        <w:rPr>
+          <w:rFonts w:ascii="Arial" w:eastAsia="Times New Roman" w:hAnsi="Arial" w:cs="Arial"/>
+          <w:color w:val="373A3C"/>
+          <w:sz w:val="21"/>
+          <w:szCs w:val="21"/>
+          <w:highlight w:val="yellow"/>
+          <w:lang w:eastAsia="en-GB"/>
+        </w:rPr>
+        <w:t xml:space="preserve"> Inputs </w:t>
+      </w:r>
+      <w:r>
+        <w:rPr>
+          <w:rFonts w:ascii="Arial" w:eastAsia="Times New Roman" w:hAnsi="Arial" w:cs="Arial"/>
+          <w:color w:val="373A3C"/>
+          <w:sz w:val="21"/>
+          <w:szCs w:val="21"/>
+          <w:highlight w:val="yellow"/>
+          <w:rtl/>
+          <w:lang w:eastAsia="en-GB"/>
+        </w:rPr>
+        <w:t>הינו אוסף כל הקלטים</w:t>
+      </w:r>
+      <w:r>
+        <w:rPr>
+          <w:rFonts w:ascii="Arial" w:eastAsia="Times New Roman" w:hAnsi="Arial" w:cs="Arial"/>
+          <w:color w:val="373A3C"/>
+          <w:sz w:val="21"/>
+          <w:szCs w:val="21"/>
+          <w:highlight w:val="yellow"/>
+          <w:lang w:eastAsia="en-GB"/>
+        </w:rPr>
+        <w:t>.</w:t>
+      </w:r>
+    </w:p>
+    <w:p>
+      <w:pPr>
+        <w:bidi/>
+        <w:rPr>
+          <w:rFonts w:eastAsiaTheme="minorEastAsia"/>
+          <w:rtl/>
+        </w:rPr>
+      </w:pPr>
+    </w:p>
+    <w:p>
+      <w:pPr>
+        <w:bidi/>
+        <w:rPr>
+          <w:rFonts w:eastAsiaTheme="minorEastAsia"/>
+          <w:u w:val="single"/>
+          <w:rtl/>
+          <w:lang w:val="en-US"/>
+        </w:rPr>
+      </w:pPr>
+      <w:r>
+        <w:rPr>
+          <w:rFonts w:eastAsiaTheme="minorEastAsia" w:hint="cs"/>
+          <w:u w:val="single"/>
+          <w:rtl/>
+          <w:lang w:val="en-US"/>
+        </w:rPr>
+        <w:t>ניתוח כמות החילופים ב-</w:t>
+      </w:r>
+      <w:r>
+        <w:rPr>
+          <w:rFonts w:eastAsiaTheme="minorEastAsia"/>
+          <w:u w:val="single"/>
+          <w:lang w:val="en-US"/>
+        </w:rPr>
+        <w:t>Insertion Sort</w:t>
+      </w:r>
+      <w:r>
+        <w:rPr>
+          <w:rFonts w:eastAsiaTheme="minorEastAsia" w:hint="cs"/>
+          <w:u w:val="single"/>
+          <w:rtl/>
+          <w:lang w:val="en-US"/>
+        </w:rPr>
+        <w:t xml:space="preserve"> </w:t>
+      </w:r>
+      <w:r>
+        <w:rPr>
+          <w:rFonts w:eastAsiaTheme="minorEastAsia" w:hint="cs"/>
+          <w:u w:val="single"/>
+          <w:rtl/>
+          <w:lang w:val="en-US"/>
+        </w:rPr>
+        <w:t>עבור</w:t>
+      </w:r>
+      <w:r>
+        <w:rPr>
+          <w:rFonts w:eastAsiaTheme="minorEastAsia" w:hint="cs"/>
+          <w:u w:val="single"/>
+          <w:rtl/>
+          <w:lang w:val="en-US"/>
+        </w:rPr>
+        <w:t xml:space="preserve"> </w:t>
+      </w:r>
+      <w:r>
+        <w:rPr>
+          <w:rFonts w:eastAsiaTheme="minorEastAsia" w:hint="cs"/>
+          <w:u w:val="single"/>
+          <w:rtl/>
+          <w:lang w:val="en-US"/>
+        </w:rPr>
+        <w:t>מערך ממוין הפוך</w:t>
+      </w:r>
+    </w:p>
+    <w:p>
+      <w:pPr>
+        <w:bidi/>
+        <w:rPr>
+          <w:rFonts w:eastAsiaTheme="minorEastAsia"/>
+          <w:rtl/>
+        </w:rPr>
+      </w:pPr>
+      <w:r>
+        <w:rPr>
+          <w:rFonts w:eastAsiaTheme="minorEastAsia" w:hint="cs"/>
+          <w:rtl/>
+        </w:rPr>
+        <w:t>נשים לב שמדובר בקלט ספציפי ולכן נחשב באופן ישיר כמה חילופים מתבצעים עבורו.</w:t>
+      </w:r>
+    </w:p>
+    <w:p>
+      <w:pPr>
+        <w:bidi/>
+        <w:rPr>
+          <w:rFonts w:eastAsiaTheme="minorEastAsia"/>
+          <w:rtl/>
+        </w:rPr>
+      </w:pPr>
+      <w:r>
+        <w:rPr>
+          <w:rFonts w:eastAsiaTheme="minorEastAsia" w:hint="cs"/>
+          <w:rtl/>
+        </w:rPr>
+        <w:t xml:space="preserve">נניח שהמערך בגודל </w:t>
+      </w:r>
+      <m:oMath>
+        <m:r>
+          <w:rPr>
+            <w:rFonts w:ascii="Cambria Math" w:eastAsiaTheme="minorEastAsia" w:hAnsi="Cambria Math"/>
+          </w:rPr>
+          <m:t>n</m:t>
+        </m:r>
+      </m:oMath>
+      <w:r>
+        <w:rPr>
+          <w:rFonts w:eastAsiaTheme="minorEastAsia" w:hint="cs"/>
+          <w:rtl/>
+        </w:rPr>
+        <w:t>.</w:t>
+      </w:r>
+    </w:p>
+    <w:p>
+      <w:pPr>
+        <w:pStyle w:val="ListParagraph"/>
+        <w:numPr>
+          <w:ilvl w:val="0"/>
+          <w:numId w:val="3"/>
+        </w:numPr>
+        <w:bidi/>
+        <w:rPr>
+          <w:rFonts w:eastAsiaTheme="minorEastAsia"/>
+          <w:i/>
+          <w:lang w:val="en-US"/>
+        </w:rPr>
+      </w:pPr>
+      <w:r>
+        <w:rPr>
+          <w:rFonts w:eastAsiaTheme="minorEastAsia" w:hint="cs"/>
+          <w:i/>
+          <w:rtl/>
+          <w:lang w:val="en-US"/>
+        </w:rPr>
+        <w:t>עבור האיבר הראשון במערך, נבצע 0 החלפות.</w:t>
+      </w:r>
+    </w:p>
+    <w:p>
+      <w:pPr>
+        <w:pStyle w:val="ListParagraph"/>
+        <w:numPr>
+          <w:ilvl w:val="0"/>
+          <w:numId w:val="3"/>
+        </w:numPr>
+        <w:bidi/>
+        <w:rPr>
+          <w:rFonts w:eastAsiaTheme="minorEastAsia"/>
+          <w:i/>
+          <w:lang w:val="en-US"/>
+        </w:rPr>
+      </w:pPr>
+      <w:r>
+        <w:rPr>
+          <w:rFonts w:eastAsiaTheme="minorEastAsia" w:hint="cs"/>
+          <w:i/>
+          <w:rtl/>
+          <w:lang w:val="en-US"/>
+        </w:rPr>
+        <w:t>עבור האיבר השני במערך נשווה אותו לראשון, הם יהיו בסדר הפוך ולכן נבצע החלפה אחת.</w:t>
+      </w:r>
+    </w:p>
+    <w:p>
+      <w:pPr>
+        <w:pStyle w:val="ListParagraph"/>
+        <w:numPr>
+          <w:ilvl w:val="0"/>
+          <w:numId w:val="3"/>
+        </w:numPr>
+        <w:bidi/>
+        <w:rPr>
+          <w:rFonts w:eastAsiaTheme="minorEastAsia"/>
+          <w:i/>
+          <w:lang w:val="en-US"/>
+        </w:rPr>
+      </w:pPr>
+      <w:r>
+        <w:rPr>
+          <w:rFonts w:eastAsiaTheme="minorEastAsia" w:hint="cs"/>
+          <w:i/>
+          <w:rtl/>
+          <w:lang w:val="en-US"/>
+        </w:rPr>
+        <w:t xml:space="preserve">עבור האיבר השלישי הקטן מהשניים שלפניו, נבצע שלוש החלפות. </w:t>
+      </w:r>
+    </w:p>
+    <w:p>
+      <w:pPr>
+        <w:pStyle w:val="ListParagraph"/>
+        <w:numPr>
+          <w:ilvl w:val="0"/>
+          <w:numId w:val="3"/>
+        </w:numPr>
+        <w:bidi/>
+        <w:rPr>
+          <w:rFonts w:eastAsiaTheme="minorEastAsia"/>
+          <w:i/>
+          <w:lang w:val="en-US"/>
+        </w:rPr>
+      </w:pPr>
+      <w:r>
+        <w:rPr>
+          <w:rFonts w:eastAsiaTheme="minorEastAsia" w:hint="cs"/>
+          <w:i/>
+          <w:rtl/>
+          <w:lang w:val="en-US"/>
+        </w:rPr>
+        <w:t>באופן כללי, עבור האיבר ה-</w:t>
+      </w:r>
+      <m:oMath>
+        <m:r>
+          <w:rPr>
+            <w:rFonts w:ascii="Cambria Math" w:eastAsiaTheme="minorEastAsia" w:hAnsi="Cambria Math"/>
+            <w:lang w:val="en-US"/>
+          </w:rPr>
+          <m:t>i</m:t>
+        </m:r>
+      </m:oMath>
+      <w:r>
+        <w:rPr>
+          <w:rFonts w:eastAsiaTheme="minorEastAsia" w:hint="cs"/>
+          <w:i/>
+          <w:rtl/>
+          <w:lang w:val="en-US"/>
+        </w:rPr>
+        <w:t xml:space="preserve"> נבצע </w:t>
+      </w:r>
+      <m:oMath>
+        <m:r>
+          <w:rPr>
+            <w:rFonts w:ascii="Cambria Math" w:eastAsiaTheme="minorEastAsia" w:hAnsi="Cambria Math"/>
+            <w:lang w:val="en-US"/>
+          </w:rPr>
+          <m:t>i</m:t>
+        </m:r>
+      </m:oMath>
+      <w:r>
+        <w:rPr>
+          <w:rFonts w:eastAsiaTheme="minorEastAsia" w:hint="cs"/>
+          <w:i/>
+          <w:rtl/>
+          <w:lang w:val="en-US"/>
+        </w:rPr>
+        <w:t xml:space="preserve"> החלפות.</w:t>
+      </w:r>
+    </w:p>
+    <w:p>
+      <w:pPr>
+        <w:bidi/>
+        <w:rPr>
+          <w:rFonts w:eastAsiaTheme="minorEastAsia"/>
+          <w:i/>
+          <w:rtl/>
+          <w:lang w:val="en-US"/>
+        </w:rPr>
+      </w:pPr>
+      <w:r>
+        <w:rPr>
+          <w:rFonts w:eastAsiaTheme="minorEastAsia" w:hint="cs"/>
+          <w:i/>
+          <w:rtl/>
+          <w:lang w:val="en-US"/>
+        </w:rPr>
+        <w:t xml:space="preserve">נסכום את </w:t>
+      </w:r>
+      <w:r>
+        <w:rPr>
+          <w:rFonts w:eastAsiaTheme="minorEastAsia" w:hint="cs"/>
+          <w:i/>
+          <w:rtl/>
+          <w:lang w:val="en-US"/>
+        </w:rPr>
+        <w:t>מספר</w:t>
+      </w:r>
+      <w:r>
+        <w:rPr>
+          <w:rFonts w:eastAsiaTheme="minorEastAsia" w:hint="cs"/>
+          <w:i/>
+          <w:rtl/>
+          <w:lang w:val="en-US"/>
+        </w:rPr>
+        <w:t xml:space="preserve"> </w:t>
+      </w:r>
+      <w:r>
+        <w:rPr>
+          <w:rFonts w:eastAsiaTheme="minorEastAsia" w:hint="cs"/>
+          <w:i/>
+          <w:rtl/>
+          <w:lang w:val="en-US"/>
+        </w:rPr>
+        <w:t>החילופים</w:t>
+      </w:r>
+      <w:r>
+        <w:rPr>
+          <w:rFonts w:eastAsiaTheme="minorEastAsia" w:hint="cs"/>
+          <w:i/>
+          <w:rtl/>
+          <w:lang w:val="en-US"/>
+        </w:rPr>
+        <w:t xml:space="preserve"> ונקבל סדרה חשבונית:</w:t>
+      </w:r>
+    </w:p>
+    <w:p>
+      <w:pPr>
+        <w:bidi/>
+        <w:rPr>
+          <w:rFonts w:eastAsiaTheme="minorEastAsia"/>
+          <w:i/>
+          <w:rtl/>
+          <w:lang w:val="en-US"/>
+        </w:rPr>
+      </w:pPr>
+      <m:oMathPara>
+        <m:oMath>
+          <m:nary>
+            <m:naryPr>
+              <m:chr m:val="∑"/>
+              <m:limLoc m:val="undOvr"/>
+              <m:ctrlPr>
+                <w:rPr>
+                  <w:rFonts w:ascii="Cambria Math" w:eastAsiaTheme="minorEastAsia" w:hAnsi="Cambria Math"/>
+                  <w:i/>
+                  <w:lang w:val="en-US"/>
+                </w:rPr>
+              </m:ctrlPr>
+            </m:naryPr>
+            <m:sub>
+              <m:r>
+                <w:rPr>
+                  <w:rFonts w:ascii="Cambria Math" w:eastAsiaTheme="minorEastAsia" w:hAnsi="Cambria Math"/>
+                  <w:lang w:val="en-US"/>
+                </w:rPr>
+                <m:t>i=0</m:t>
+              </m:r>
+            </m:sub>
+            <m:sup>
+              <m:r>
+                <w:rPr>
+                  <w:rFonts w:ascii="Cambria Math" w:eastAsiaTheme="minorEastAsia" w:hAnsi="Cambria Math"/>
+                  <w:lang w:val="en-US"/>
+                </w:rPr>
+                <m:t>n-1</m:t>
+              </m:r>
+            </m:sup>
+            <m:e>
+              <m:r>
+                <w:rPr>
+                  <w:rFonts w:ascii="Cambria Math" w:eastAsiaTheme="minorEastAsia" w:hAnsi="Cambria Math"/>
+                  <w:lang w:val="en-US"/>
+                </w:rPr>
+                <m:t>i</m:t>
+              </m:r>
+            </m:e>
+          </m:nary>
+          <m:r>
+            <w:rPr>
+              <w:rFonts w:ascii="Cambria Math" w:eastAsiaTheme="minorEastAsia" w:hAnsi="Cambria Math"/>
+              <w:lang w:val="en-US"/>
+            </w:rPr>
+            <m:t>=</m:t>
+          </m:r>
+          <m:f>
+            <m:fPr>
+              <m:ctrlPr>
+                <w:rPr>
+                  <w:rFonts w:ascii="Cambria Math" w:eastAsiaTheme="minorEastAsia" w:hAnsi="Cambria Math"/>
+                  <w:i/>
+                  <w:lang w:val="en-US"/>
+                </w:rPr>
+              </m:ctrlPr>
+            </m:fPr>
+            <m:num>
+              <m:r>
+                <w:rPr>
+                  <w:rFonts w:ascii="Cambria Math" w:eastAsiaTheme="minorEastAsia" w:hAnsi="Cambria Math"/>
+                  <w:lang w:val="en-US"/>
+                </w:rPr>
+                <m:t>n</m:t>
+              </m:r>
+              <m:d>
+                <m:dPr>
+                  <m:ctrlPr>
+                    <w:rPr>
+                      <w:rFonts w:ascii="Cambria Math" w:eastAsiaTheme="minorEastAsia" w:hAnsi="Cambria Math"/>
+                      <w:i/>
+                      <w:lang w:val="en-US"/>
+                    </w:rPr>
+                  </m:ctrlPr>
+                </m:dPr>
+                <m:e>
+                  <m:r>
+                    <w:rPr>
+                      <w:rFonts w:ascii="Cambria Math" w:eastAsiaTheme="minorEastAsia" w:hAnsi="Cambria Math"/>
+                      <w:lang w:val="en-US"/>
+                    </w:rPr>
+                    <m:t>n-1</m:t>
+                  </m:r>
+                </m:e>
+              </m:d>
+            </m:num>
+            <m:den>
+              <m:r>
+                <w:rPr>
+                  <w:rFonts w:ascii="Cambria Math" w:eastAsiaTheme="minorEastAsia" w:hAnsi="Cambria Math"/>
+                  <w:lang w:val="en-US"/>
+                </w:rPr>
+                <m:t>2</m:t>
+              </m:r>
+            </m:den>
+          </m:f>
+          <m:r>
+            <w:rPr>
+              <w:rFonts w:ascii="Cambria Math" w:eastAsiaTheme="minorEastAsia" w:hAnsi="Cambria Math"/>
+              <w:lang w:val="en-US"/>
+            </w:rPr>
+            <m:t>=</m:t>
+          </m:r>
+          <m:f>
+            <m:fPr>
+              <m:ctrlPr>
+                <w:rPr>
+                  <w:rFonts w:ascii="Cambria Math" w:eastAsiaTheme="minorEastAsia" w:hAnsi="Cambria Math"/>
+                  <w:i/>
+                  <w:lang w:val="en-US"/>
+                </w:rPr>
+              </m:ctrlPr>
+            </m:fPr>
+            <m:num>
+              <m:sSup>
+                <m:sSupPr>
+                  <m:ctrlPr>
+                    <w:rPr>
+                      <w:rFonts w:ascii="Cambria Math" w:eastAsiaTheme="minorEastAsia" w:hAnsi="Cambria Math"/>
+                      <w:i/>
+                      <w:lang w:val="en-US"/>
+                    </w:rPr>
+                  </m:ctrlPr>
+                </m:sSupPr>
+                <m:e>
+                  <m:r>
+                    <w:rPr>
+                      <w:rFonts w:ascii="Cambria Math" w:eastAsiaTheme="minorEastAsia" w:hAnsi="Cambria Math"/>
+                      <w:lang w:val="en-US"/>
+                    </w:rPr>
+                    <m:t>n</m:t>
+                  </m:r>
+                </m:e>
+                <m:sup>
+                  <m:r>
+                    <w:rPr>
+                      <w:rFonts w:ascii="Cambria Math" w:eastAsiaTheme="minorEastAsia" w:hAnsi="Cambria Math"/>
+                      <w:lang w:val="en-US"/>
+                    </w:rPr>
+                    <m:t>2</m:t>
+                  </m:r>
+                </m:sup>
+              </m:sSup>
+              <m:r>
+                <w:rPr>
+                  <w:rFonts w:ascii="Cambria Math" w:eastAsiaTheme="minorEastAsia" w:hAnsi="Cambria Math"/>
+                  <w:lang w:val="en-US"/>
+                </w:rPr>
+                <m:t>-n</m:t>
+              </m:r>
+            </m:num>
+            <m:den>
+              <m:r>
+                <w:rPr>
+                  <w:rFonts w:ascii="Cambria Math" w:eastAsiaTheme="minorEastAsia" w:hAnsi="Cambria Math"/>
+                  <w:lang w:val="en-US"/>
+                </w:rPr>
+                <m:t>2</m:t>
+              </m:r>
+            </m:den>
+          </m:f>
+          <m:r>
+            <w:rPr>
+              <w:rFonts w:ascii="Cambria Math" w:eastAsiaTheme="minorEastAsia" w:hAnsi="Cambria Math"/>
+              <w:lang w:val="en-US"/>
+            </w:rPr>
+            <m:t xml:space="preserve"> </m:t>
+          </m:r>
+        </m:oMath>
+      </m:oMathPara>
+    </w:p>
+    <w:p>
+      <w:pPr>
+        <w:bidi/>
+        <w:rPr>
+          <w:rFonts w:eastAsiaTheme="minorEastAsia"/>
+          <w:i/>
+          <w:rtl/>
+          <w:lang w:val="en-US"/>
+        </w:rPr>
+      </w:pPr>
+      <w:r>
+        <w:rPr>
+          <w:rFonts w:eastAsiaTheme="minorEastAsia" w:hint="cs"/>
+          <w:i/>
+          <w:rtl/>
+          <w:lang w:val="en-US"/>
+        </w:rPr>
+        <w:t xml:space="preserve">ולכן </w:t>
+      </w:r>
+      <w:r>
+        <w:rPr>
+          <w:rFonts w:eastAsiaTheme="minorEastAsia" w:hint="cs"/>
+          <w:i/>
+          <w:rtl/>
+          <w:lang w:val="en-US"/>
+        </w:rPr>
+        <w:t>מספר</w:t>
+      </w:r>
+      <w:r>
+        <w:rPr>
+          <w:rFonts w:eastAsiaTheme="minorEastAsia" w:hint="cs"/>
+          <w:i/>
+          <w:rtl/>
+          <w:lang w:val="en-US"/>
+        </w:rPr>
+        <w:t xml:space="preserve"> </w:t>
+      </w:r>
+      <w:r>
+        <w:rPr>
+          <w:rFonts w:eastAsiaTheme="minorEastAsia" w:hint="cs"/>
+          <w:i/>
+          <w:rtl/>
+          <w:lang w:val="en-US"/>
+        </w:rPr>
+        <w:t>החילופים</w:t>
+      </w:r>
+      <w:r>
+        <w:rPr>
+          <w:rFonts w:eastAsiaTheme="minorEastAsia" w:hint="cs"/>
+          <w:i/>
+          <w:rtl/>
+          <w:lang w:val="en-US"/>
+        </w:rPr>
+        <w:t xml:space="preserve"> עבור מערך זה הינ</w:t>
+      </w:r>
+      <w:r>
+        <w:rPr>
+          <w:rFonts w:eastAsiaTheme="minorEastAsia" w:hint="cs"/>
+          <w:i/>
+          <w:rtl/>
+          <w:lang w:val="en-US"/>
+        </w:rPr>
+        <w:t>ו</w:t>
+      </w:r>
+      <w:r>
+        <w:rPr>
+          <w:rFonts w:eastAsiaTheme="minorEastAsia" w:hint="cs"/>
+          <w:i/>
+          <w:rtl/>
+          <w:lang w:val="en-US"/>
+        </w:rPr>
+        <w:t xml:space="preserve"> </w:t>
+      </w:r>
+      <m:oMath>
+        <m:f>
+          <m:fPr>
+            <m:ctrlPr>
+              <w:rPr>
+                <w:rFonts w:ascii="Cambria Math" w:eastAsiaTheme="minorEastAsia" w:hAnsi="Cambria Math"/>
+                <w:i/>
+                <w:lang w:val="en-US"/>
+              </w:rPr>
+            </m:ctrlPr>
+          </m:fPr>
+          <m:num>
+            <m:sSup>
+              <m:sSupPr>
+                <m:ctrlPr>
+                  <w:rPr>
+                    <w:rFonts w:ascii="Cambria Math" w:eastAsiaTheme="minorEastAsia" w:hAnsi="Cambria Math"/>
+                    <w:i/>
+                    <w:lang w:val="en-US"/>
+                  </w:rPr>
+                </m:ctrlPr>
+              </m:sSupPr>
+              <m:e>
+                <m:r>
+                  <w:rPr>
+                    <w:rFonts w:ascii="Cambria Math" w:eastAsiaTheme="minorEastAsia" w:hAnsi="Cambria Math"/>
+                    <w:lang w:val="en-US"/>
+                  </w:rPr>
+                  <m:t>n</m:t>
+                </m:r>
+              </m:e>
+              <m:sup>
+                <m:r>
+                  <w:rPr>
+                    <w:rFonts w:ascii="Cambria Math" w:eastAsiaTheme="minorEastAsia" w:hAnsi="Cambria Math"/>
+                    <w:lang w:val="en-US"/>
+                  </w:rPr>
+                  <m:t>2</m:t>
+                </m:r>
+              </m:sup>
+            </m:sSup>
+            <m:r>
+              <w:rPr>
+                <w:rFonts w:ascii="Cambria Math" w:eastAsiaTheme="minorEastAsia" w:hAnsi="Cambria Math"/>
+                <w:lang w:val="en-US"/>
+              </w:rPr>
+              <m:t>-n</m:t>
+            </m:r>
+          </m:num>
+          <m:den>
+            <m:r>
+              <w:rPr>
+                <w:rFonts w:ascii="Cambria Math" w:eastAsiaTheme="minorEastAsia" w:hAnsi="Cambria Math"/>
+                <w:lang w:val="en-US"/>
+              </w:rPr>
+              <m:t>2</m:t>
+            </m:r>
+          </m:den>
+        </m:f>
+      </m:oMath>
+      <w:r>
+        <w:rPr>
+          <w:rFonts w:eastAsiaTheme="minorEastAsia" w:hint="cs"/>
+          <w:i/>
+          <w:rtl/>
+          <w:lang w:val="en-US"/>
+        </w:rPr>
+        <w:t xml:space="preserve"> חילופים</w:t>
+      </w:r>
+      <w:r>
+        <w:rPr>
+          <w:rFonts w:eastAsiaTheme="minorEastAsia" w:hint="cs"/>
+          <w:i/>
+          <w:rtl/>
+          <w:lang w:val="en-US"/>
+        </w:rPr>
+        <w:t xml:space="preserve">, כלומר </w:t>
+      </w:r>
+      <m:oMath>
+        <m:r>
+          <w:rPr>
+            <w:rFonts w:ascii="Cambria Math" w:eastAsiaTheme="minorEastAsia" w:hAnsi="Cambria Math"/>
+            <w:lang w:val="en-US"/>
+          </w:rPr>
+          <m:t>O(</m:t>
+        </m:r>
+        <m:sSup>
+          <m:sSupPr>
+            <m:ctrlPr>
+              <w:rPr>
+                <w:rFonts w:ascii="Cambria Math" w:eastAsiaTheme="minorEastAsia" w:hAnsi="Cambria Math"/>
+                <w:i/>
+                <w:lang w:val="en-US"/>
+              </w:rPr>
+            </m:ctrlPr>
+          </m:sSupPr>
+          <m:e>
+            <m:r>
+              <w:rPr>
+                <w:rFonts w:ascii="Cambria Math" w:eastAsiaTheme="minorEastAsia" w:hAnsi="Cambria Math"/>
+                <w:lang w:val="en-US"/>
+              </w:rPr>
+              <m:t>n</m:t>
+            </m:r>
+          </m:e>
+          <m:sup>
+            <m:r>
+              <w:rPr>
+                <w:rFonts w:ascii="Cambria Math" w:eastAsiaTheme="minorEastAsia" w:hAnsi="Cambria Math"/>
+                <w:lang w:val="en-US"/>
+              </w:rPr>
+              <m:t>2</m:t>
+            </m:r>
+          </m:sup>
+        </m:sSup>
+        <m:r>
+          <w:rPr>
+            <w:rFonts w:ascii="Cambria Math" w:eastAsiaTheme="minorEastAsia" w:hAnsi="Cambria Math"/>
+            <w:lang w:val="en-US"/>
+          </w:rPr>
+          <m:t>)</m:t>
+        </m:r>
+      </m:oMath>
+      <w:r>
+        <w:rPr>
+          <w:rFonts w:eastAsiaTheme="minorEastAsia" w:hint="cs"/>
+          <w:i/>
+          <w:rtl/>
+          <w:lang w:val="en-US"/>
+        </w:rPr>
+        <w:t xml:space="preserve"> חילופים.</w:t>
+      </w:r>
+    </w:p>
+    <w:p>
+      <w:pPr>
+        <w:bidi/>
+        <w:rPr>
+          <w:rFonts w:eastAsiaTheme="minorEastAsia" w:hint="cs"/>
+          <w:i/>
+          <w:rtl/>
+          <w:lang w:val="en-US"/>
+        </w:rPr>
+      </w:pPr>
+    </w:p>
+    <w:p>
+      <w:pPr>
+        <w:bidi/>
+        <w:rPr>
+          <w:rFonts w:eastAsiaTheme="minorEastAsia"/>
+          <w:u w:val="single"/>
+          <w:rtl/>
+          <w:lang w:val="en-US"/>
+        </w:rPr>
+      </w:pPr>
+      <w:r>
+        <w:rPr>
+          <w:rFonts w:eastAsiaTheme="minorEastAsia" w:hint="cs"/>
+          <w:u w:val="single"/>
+          <w:rtl/>
+          <w:lang w:val="en-US"/>
+        </w:rPr>
+        <w:t>ניתוח עלות החיפושים ב-</w:t>
+      </w:r>
+      <w:r>
+        <w:rPr>
+          <w:rFonts w:eastAsiaTheme="minorEastAsia"/>
+          <w:u w:val="single"/>
+          <w:lang w:val="en-US"/>
+        </w:rPr>
+        <w:t>AVL insertion sort</w:t>
+      </w:r>
+      <w:r>
+        <w:rPr>
+          <w:rFonts w:eastAsiaTheme="minorEastAsia" w:hint="cs"/>
+          <w:u w:val="single"/>
+          <w:rtl/>
+          <w:lang w:val="en-US"/>
+        </w:rPr>
+        <w:t xml:space="preserve"> עבור מערך אקראי</w:t>
+      </w:r>
+    </w:p>
+    <w:p>
+      <w:pPr>
+        <w:shd w:val="clear" w:color="auto" w:fill="F7F7F7"/>
+        <w:spacing w:after="100" w:afterAutospacing="1" w:line="240" w:lineRule="auto"/>
+        <w:jc w:val="right"/>
+        <w:rPr>
+          <w:rFonts w:ascii="Arial" w:eastAsia="Times New Roman" w:hAnsi="Arial" w:cs="Arial"/>
+          <w:color w:val="373A3C"/>
+          <w:sz w:val="21"/>
+          <w:szCs w:val="21"/>
+          <w:lang w:eastAsia="en-GB"/>
+        </w:rPr>
+      </w:pPr>
+      <w:r>
+        <w:rPr>
+          <w:rFonts w:ascii="Arial" w:eastAsia="Times New Roman" w:hAnsi="Arial" w:cs="Arial"/>
+          <w:color w:val="373A3C"/>
+          <w:sz w:val="21"/>
+          <w:szCs w:val="21"/>
+          <w:rtl/>
+          <w:lang w:eastAsia="en-GB"/>
+        </w:rPr>
+        <w:t>מדובר בחישוב תוחלת עלות החיפושים הכוללת כאשר מגרילים מערך בהתפלגות אחידה</w:t>
+      </w:r>
+      <w:r>
+        <w:rPr>
+          <w:rFonts w:ascii="Arial" w:eastAsia="Times New Roman" w:hAnsi="Arial" w:cs="Arial"/>
+          <w:color w:val="373A3C"/>
+          <w:sz w:val="21"/>
+          <w:szCs w:val="21"/>
+          <w:lang w:eastAsia="en-GB"/>
+        </w:rPr>
+        <w:t>.</w:t>
+      </w:r>
+    </w:p>
+    <w:p>
+      <w:pPr>
+        <w:shd w:val="clear" w:color="auto" w:fill="F7F7F7"/>
+        <w:spacing w:after="100" w:afterAutospacing="1" w:line="240" w:lineRule="auto"/>
+        <w:jc w:val="right"/>
+        <w:rPr>
+          <w:rFonts w:ascii="Arial" w:eastAsia="Times New Roman" w:hAnsi="Arial" w:cs="Arial"/>
+          <w:color w:val="373A3C"/>
+          <w:sz w:val="21"/>
+          <w:szCs w:val="21"/>
+          <w:lang w:eastAsia="en-GB"/>
+        </w:rPr>
+      </w:pPr>
+      <w:r>
+        <w:rPr>
+          <w:rFonts w:ascii="Arial" w:eastAsia="Times New Roman" w:hAnsi="Arial" w:cs="Arial"/>
+          <w:color w:val="373A3C"/>
+          <w:sz w:val="21"/>
+          <w:szCs w:val="21"/>
+          <w:u w:val="single"/>
+          <w:rtl/>
+          <w:lang w:eastAsia="en-GB"/>
+        </w:rPr>
+        <w:t>שימו לב</w:t>
+      </w:r>
+      <w:r>
+        <w:rPr>
+          <w:rFonts w:ascii="Arial" w:eastAsia="Times New Roman" w:hAnsi="Arial" w:cs="Arial"/>
+          <w:color w:val="373A3C"/>
+          <w:sz w:val="21"/>
+          <w:szCs w:val="21"/>
+          <w:u w:val="single"/>
+          <w:lang w:eastAsia="en-GB"/>
+        </w:rPr>
+        <w:t>:</w:t>
+      </w:r>
+      <w:r>
+        <w:rPr>
+          <w:rFonts w:ascii="Arial" w:eastAsia="Times New Roman" w:hAnsi="Arial" w:cs="Arial"/>
+          <w:color w:val="373A3C"/>
+          <w:sz w:val="21"/>
+          <w:szCs w:val="21"/>
+          <w:lang w:eastAsia="en-GB"/>
+        </w:rPr>
+        <w:t> </w:t>
+      </w:r>
+      <w:r>
+        <w:rPr>
+          <w:rFonts w:ascii="Arial" w:eastAsia="Times New Roman" w:hAnsi="Arial" w:cs="Arial"/>
+          <w:color w:val="373A3C"/>
+          <w:sz w:val="21"/>
+          <w:szCs w:val="21"/>
+          <w:rtl/>
+          <w:lang w:eastAsia="en-GB"/>
+        </w:rPr>
+        <w:t xml:space="preserve">אם יש לכם חסם כללי על עלות החיפושים הכוללת אז בפרט זהו חסם על התוחלת (מקסימום </w:t>
+      </w:r>
+      <w:r>
+        <w:rPr>
+          <w:rFonts w:ascii="Arial" w:eastAsia="Times New Roman" w:hAnsi="Arial" w:cs="Arial"/>
+          <w:color w:val="373A3C"/>
+          <w:sz w:val="21"/>
+          <w:szCs w:val="21"/>
+          <w:lang w:eastAsia="en-GB"/>
+        </w:rPr>
+        <w:t xml:space="preserve">&gt;= </w:t>
+      </w:r>
+      <w:r>
+        <w:rPr>
+          <w:rFonts w:ascii="Arial" w:eastAsia="Times New Roman" w:hAnsi="Arial" w:cs="Arial"/>
+          <w:color w:val="373A3C"/>
+          <w:sz w:val="21"/>
+          <w:szCs w:val="21"/>
+          <w:rtl/>
+          <w:lang w:eastAsia="en-GB"/>
+        </w:rPr>
+        <w:t>ממוצע</w:t>
+      </w:r>
+      <w:r>
+        <w:rPr>
+          <w:rFonts w:ascii="Arial" w:eastAsia="Times New Roman" w:hAnsi="Arial" w:cs="Arial"/>
+          <w:color w:val="373A3C"/>
+          <w:sz w:val="21"/>
+          <w:szCs w:val="21"/>
+          <w:lang w:eastAsia="en-GB"/>
+        </w:rPr>
+        <w:t>).</w:t>
+      </w:r>
+    </w:p>
+    <w:p>
+      <w:pPr>
+        <w:bidi/>
+        <w:rPr>
+          <w:rFonts w:eastAsiaTheme="minorEastAsia"/>
+          <w:rtl/>
+        </w:rPr>
+      </w:pPr>
+    </w:p>
+    <w:p>
+      <w:pPr>
+        <w:bidi/>
+        <w:rPr>
+          <w:rFonts w:eastAsiaTheme="minorEastAsia" w:hint="cs"/>
+          <w:u w:val="single"/>
+          <w:rtl/>
+          <w:lang w:val="en-US"/>
+        </w:rPr>
+      </w:pPr>
+      <w:r>
+        <w:rPr>
+          <w:rFonts w:eastAsiaTheme="minorEastAsia" w:hint="cs"/>
+          <w:u w:val="single"/>
+          <w:rtl/>
+          <w:lang w:val="en-US"/>
+        </w:rPr>
+        <w:t>ניתוח עלות החיפושים ב-</w:t>
+      </w:r>
+      <w:r>
+        <w:rPr>
+          <w:rFonts w:eastAsiaTheme="minorEastAsia"/>
+          <w:u w:val="single"/>
+          <w:lang w:val="en-US"/>
+        </w:rPr>
+        <w:t>AVL insertion sort</w:t>
+      </w:r>
+      <w:r>
+        <w:rPr>
+          <w:rFonts w:eastAsiaTheme="minorEastAsia" w:hint="cs"/>
+          <w:u w:val="single"/>
+          <w:rtl/>
+          <w:lang w:val="en-US"/>
+        </w:rPr>
+        <w:t xml:space="preserve"> עבור </w:t>
+      </w:r>
+      <w:r>
+        <w:rPr>
+          <w:rFonts w:eastAsiaTheme="minorEastAsia" w:hint="cs"/>
+          <w:u w:val="single"/>
+          <w:rtl/>
+          <w:lang w:val="en-US"/>
+        </w:rPr>
+        <w:t>מערך ממוין הפוך</w:t>
+      </w:r>
+    </w:p>
+    <w:p>
+      <w:pPr>
+        <w:shd w:val="clear" w:color="auto" w:fill="F7F7F7"/>
+        <w:spacing w:after="100" w:afterAutospacing="1" w:line="240" w:lineRule="auto"/>
+        <w:jc w:val="right"/>
+        <w:rPr>
+          <w:rFonts w:ascii="Arial" w:eastAsia="Times New Roman" w:hAnsi="Arial" w:cs="Arial"/>
+          <w:color w:val="373A3C"/>
+          <w:sz w:val="21"/>
+          <w:szCs w:val="21"/>
+          <w:lang w:eastAsia="en-GB"/>
+        </w:rPr>
+      </w:pPr>
+      <w:r>
+        <w:rPr>
+          <w:rFonts w:ascii="Arial" w:eastAsia="Times New Roman" w:hAnsi="Arial" w:cs="Arial"/>
+          <w:color w:val="373A3C"/>
+          <w:sz w:val="21"/>
+          <w:szCs w:val="21"/>
+          <w:rtl/>
+          <w:lang w:eastAsia="en-GB"/>
+        </w:rPr>
+        <w:t>שוב, קלט ספציפי ספציפי. יש לתת חסם עליון על עלות סך כל החיפושים שיתבצעו</w:t>
+      </w:r>
+      <w:r>
+        <w:rPr>
+          <w:rFonts w:ascii="Arial" w:eastAsia="Times New Roman" w:hAnsi="Arial" w:cs="Arial"/>
+          <w:color w:val="373A3C"/>
+          <w:sz w:val="21"/>
+          <w:szCs w:val="21"/>
+          <w:lang w:eastAsia="en-GB"/>
+        </w:rPr>
+        <w:t>.</w:t>
+      </w:r>
+    </w:p>
+    <w:p>
+      <w:pPr>
+        <w:bidi/>
+        <w:rPr>
+          <w:rFonts w:eastAsiaTheme="minorEastAsia" w:hint="cs"/>
+          <w:rtl/>
+        </w:rPr>
+      </w:pPr>
     </w:p>
     <w:sectPr>
       <w:pgSz w:w="11906" w:h="16838"/>
@@ -15684,6 +16115,155 @@
     </w:lvl>
   </w:abstractNum>
   <w:abstractNum w:abstractNumId="2" w15:restartNumberingAfterBreak="0">
+    <w:nsid w:val="4CFD5444"/>
+    <w:multiLevelType w:val="multilevel"/>
+    <w:tmpl w:val="019C31CC"/>
+    <w:lvl w:ilvl="0">
+      <w:start w:val="1"/>
+      <w:numFmt w:val="bullet"/>
+      <w:lvlText w:val=""/>
+      <w:lvlJc w:val="left"/>
+      <w:pPr>
+        <w:tabs>
+          <w:tab w:val="num" w:pos="720"/>
+        </w:tabs>
+        <w:ind w:left="720" w:hanging="360"/>
+      </w:pPr>
+      <w:rPr>
+        <w:rFonts w:ascii="Symbol" w:hAnsi="Symbol" w:hint="default"/>
+        <w:sz w:val="20"/>
+      </w:rPr>
+    </w:lvl>
+    <w:lvl w:ilvl="1" w:tentative="1">
+      <w:start w:val="1"/>
+      <w:numFmt w:val="bullet"/>
+      <w:lvlText w:val=""/>
+      <w:lvlJc w:val="left"/>
+      <w:pPr>
+        <w:tabs>
+          <w:tab w:val="num" w:pos="1440"/>
+        </w:tabs>
+        <w:ind w:left="1440" w:hanging="360"/>
+      </w:pPr>
+      <w:rPr>
+        <w:rFonts w:ascii="Symbol" w:hAnsi="Symbol" w:hint="default"/>
+        <w:sz w:val="20"/>
+      </w:rPr>
+    </w:lvl>
+    <w:lvl w:ilvl="2" w:tentative="1">
+      <w:start w:val="1"/>
+      <w:numFmt w:val="bullet"/>
+      <w:lvlText w:val=""/>
+      <w:lvlJc w:val="left"/>
+      <w:pPr>
+        <w:tabs>
+          <w:tab w:val="num" w:pos="2160"/>
+        </w:tabs>
+        <w:ind w:left="2160" w:hanging="360"/>
+      </w:pPr>
+      <w:rPr>
+        <w:rFonts w:ascii="Symbol" w:hAnsi="Symbol" w:hint="default"/>
+        <w:sz w:val="20"/>
+      </w:rPr>
+    </w:lvl>
+    <w:lvl w:ilvl="3" w:tentative="1">
+      <w:start w:val="1"/>
+      <w:numFmt w:val="bullet"/>
+      <w:lvlText w:val=""/>
+      <w:lvlJc w:val="left"/>
+      <w:pPr>
+        <w:tabs>
+          <w:tab w:val="num" w:pos="2880"/>
+        </w:tabs>
+        <w:ind w:left="2880" w:hanging="360"/>
+      </w:pPr>
+      <w:rPr>
+        <w:rFonts w:ascii="Symbol" w:hAnsi="Symbol" w:hint="default"/>
+        <w:sz w:val="20"/>
+      </w:rPr>
+    </w:lvl>
+    <w:lvl w:ilvl="4" w:tentative="1">
+      <w:start w:val="1"/>
+      <w:numFmt w:val="bullet"/>
+      <w:lvlText w:val=""/>
+      <w:lvlJc w:val="left"/>
+      <w:pPr>
+        <w:tabs>
+          <w:tab w:val="num" w:pos="3600"/>
+        </w:tabs>
+        <w:ind w:left="3600" w:hanging="360"/>
+      </w:pPr>
+      <w:rPr>
+        <w:rFonts w:ascii="Symbol" w:hAnsi="Symbol" w:hint="default"/>
+        <w:sz w:val="20"/>
+      </w:rPr>
+    </w:lvl>
+    <w:lvl w:ilvl="5" w:tentative="1">
+      <w:start w:val="1"/>
+      <w:numFmt w:val="bullet"/>
+      <w:lvlText w:val=""/>
+      <w:lvlJc w:val="left"/>
+      <w:pPr>
+        <w:tabs>
+          <w:tab w:val="num" w:pos="4320"/>
+        </w:tabs>
+        <w:ind w:left="4320" w:hanging="360"/>
+      </w:pPr>
+      <w:rPr>
+        <w:rFonts w:ascii="Symbol" w:hAnsi="Symbol" w:hint="default"/>
+        <w:sz w:val="20"/>
+      </w:rPr>
+    </w:lvl>
+    <w:lvl w:ilvl="6" w:tentative="1">
+      <w:start w:val="1"/>
+      <w:numFmt w:val="bullet"/>
+      <w:lvlText w:val=""/>
+      <w:lvlJc w:val="left"/>
+      <w:pPr>
+        <w:tabs>
+          <w:tab w:val="num" w:pos="5040"/>
+        </w:tabs>
+        <w:ind w:left="5040" w:hanging="360"/>
+      </w:pPr>
+      <w:rPr>
+        <w:rFonts w:ascii="Symbol" w:hAnsi="Symbol" w:hint="default"/>
+        <w:sz w:val="20"/>
+      </w:rPr>
+    </w:lvl>
+    <w:lvl w:ilvl="7" w:tentative="1">
+      <w:start w:val="1"/>
+      <w:numFmt w:val="bullet"/>
+      <w:lvlText w:val=""/>
+      <w:lvlJc w:val="left"/>
+      <w:pPr>
+        <w:tabs>
+          <w:tab w:val="num" w:pos="5760"/>
+        </w:tabs>
+        <w:ind w:left="5760" w:hanging="360"/>
+      </w:pPr>
+      <w:rPr>
+        <w:rFonts w:ascii="Symbol" w:hAnsi="Symbol" w:hint="default"/>
+        <w:sz w:val="20"/>
+      </w:rPr>
+    </w:lvl>
+    <w:lvl w:ilvl="8" w:tentative="1">
+      <w:start w:val="1"/>
+      <w:numFmt w:val="bullet"/>
+      <w:lvlText w:val=""/>
+      <w:lvlJc w:val="left"/>
+      <w:pPr>
+        <w:tabs>
+          <w:tab w:val="num" w:pos="6480"/>
+        </w:tabs>
+        <w:ind w:left="6480" w:hanging="360"/>
+      </w:pPr>
+      <w:rPr>
+        <w:rFonts w:ascii="Symbol" w:hAnsi="Symbol" w:hint="default"/>
+        <w:sz w:val="20"/>
+      </w:rPr>
+    </w:lvl>
+  </w:abstractNum>
+  <w:abstractNum w:abstractNumId="3" w15:restartNumberingAfterBreak="0">
     <w:nsid w:val="69D973DE"/>
     <w:multiLevelType w:val="hybridMultilevel"/>
     <w:tmpl w:val="F76EC6BA"/>
@@ -15802,6 +16382,9 @@
     <w:abstractNumId w:val="0"/>
   </w:num>
   <w:num w:numId="3">
+    <w:abstractNumId w:val="3"/>
+  </w:num>
+  <w:num w:numId="4">
     <w:abstractNumId w:val="2"/>
   </w:num>
 </w:numbering>
@@ -16302,6 +16885,41 @@
       </w:tblBorders>
     </w:tblPr>
   </w:style>
+  <w:style w:type="character" w:styleId="Strong">
+    <w:name w:val="Strong"/>
+    <w:basedOn w:val="DefaultParagraphFont"/>
+    <w:uiPriority w:val="22"/>
+    <w:qFormat/>
+    <w:rsid w:val="0064607F"/>
+    <w:rPr>
+      <w:b/>
+      <w:bCs/>
+    </w:rPr>
+  </w:style>
+  <w:style w:type="character" w:styleId="Emphasis">
+    <w:name w:val="Emphasis"/>
+    <w:basedOn w:val="DefaultParagraphFont"/>
+    <w:uiPriority w:val="20"/>
+    <w:qFormat/>
+    <w:rsid w:val="0064607F"/>
+    <w:rPr>
+      <w:i/>
+      <w:iCs/>
+    </w:rPr>
+  </w:style>
+  <w:style w:type="character" w:styleId="HTMLCode">
+    <w:name w:val="HTML Code"/>
+    <w:basedOn w:val="DefaultParagraphFont"/>
+    <w:uiPriority w:val="99"/>
+    <w:semiHidden/>
+    <w:unhideWhenUsed/>
+    <w:rsid w:val="0064607F"/>
+    <w:rPr>
+      <w:rFonts w:ascii="Courier New" w:eastAsia="Times New Roman" w:hAnsi="Courier New" w:cs="Courier New"/>
+      <w:sz w:val="20"/>
+      <w:szCs w:val="20"/>
+    </w:rPr>
+  </w:style>
 </w:styles>
 </file>
 

</xml_diff>